<commit_message>
Requerimientos funcionales del login
</commit_message>
<xml_diff>
--- a/ERS/ERS-Maryalis.docx
+++ b/ERS/ERS-Maryalis.docx
@@ -1,6 +1,6 @@
 
 <file path=word/document.xml><?xml version="1.0" encoding="utf-8"?>
-<w:document xmlns:wpc="http://schemas.microsoft.com/office/word/2010/wordprocessingCanvas" xmlns:mc="http://schemas.openxmlformats.org/markup-compatibility/2006" xmlns:o="urn:schemas-microsoft-com:office:office" xmlns:r="http://schemas.openxmlformats.org/officeDocument/2006/relationships" xmlns:m="http://schemas.openxmlformats.org/officeDocument/2006/math" xmlns:v="urn:schemas-microsoft-com:vml" xmlns:wp14="http://schemas.microsoft.com/office/word/2010/wordprocessingDrawing" xmlns:wp="http://schemas.openxmlformats.org/drawingml/2006/wordprocessingDrawing" xmlns:w10="urn:schemas-microsoft-com:office:word" xmlns:w="http://schemas.openxmlformats.org/wordprocessingml/2006/main" xmlns:w14="http://schemas.microsoft.com/office/word/2010/wordml" xmlns:w15="http://schemas.microsoft.com/office/word/2012/wordml" xmlns:wpg="http://schemas.microsoft.com/office/word/2010/wordprocessingGroup" xmlns:wpi="http://schemas.microsoft.com/office/word/2010/wordprocessingInk" xmlns:wne="http://schemas.microsoft.com/office/word/2006/wordml" xmlns:wps="http://schemas.microsoft.com/office/word/2010/wordprocessingShape" mc:Ignorable="w14 w15 wp14">
+<w:document xmlns:wpc="http://schemas.microsoft.com/office/word/2010/wordprocessingCanvas" xmlns:cx="http://schemas.microsoft.com/office/drawing/2014/chartex" xmlns:mc="http://schemas.openxmlformats.org/markup-compatibility/2006" xmlns:o="urn:schemas-microsoft-com:office:office" xmlns:r="http://schemas.openxmlformats.org/officeDocument/2006/relationships" xmlns:m="http://schemas.openxmlformats.org/officeDocument/2006/math" xmlns:v="urn:schemas-microsoft-com:vml" xmlns:wp14="http://schemas.microsoft.com/office/word/2010/wordprocessingDrawing" xmlns:wp="http://schemas.openxmlformats.org/drawingml/2006/wordprocessingDrawing" xmlns:w10="urn:schemas-microsoft-com:office:word" xmlns:w="http://schemas.openxmlformats.org/wordprocessingml/2006/main" xmlns:w14="http://schemas.microsoft.com/office/word/2010/wordml" xmlns:w15="http://schemas.microsoft.com/office/word/2012/wordml" xmlns:w16se="http://schemas.microsoft.com/office/word/2015/wordml/symex" xmlns:wpg="http://schemas.microsoft.com/office/word/2010/wordprocessingGroup" xmlns:wpi="http://schemas.microsoft.com/office/word/2010/wordprocessingInk" xmlns:wne="http://schemas.microsoft.com/office/word/2006/wordml" xmlns:wps="http://schemas.microsoft.com/office/word/2010/wordprocessingShape" mc:Ignorable="w14 w15 w16se wp14">
   <w:body>
     <w:p>
       <w:bookmarkStart w:id="0" w:name="_gjdgxs" w:colFirst="0" w:colLast="0"/>
@@ -10,7 +10,7 @@
       <w:r>
         <w:rPr>
           <w:noProof/>
-          <w:lang w:val="es-ES"/>
+          <w:lang w:val="es-419" w:eastAsia="es-419"/>
         </w:rPr>
         <w:drawing>
           <wp:anchor distT="0" distB="0" distL="114300" distR="114300" simplePos="0" relativeHeight="251658240" behindDoc="0" locked="0" layoutInCell="1" hidden="0" allowOverlap="1">
@@ -186,7 +186,7 @@
       <w:r>
         <w:rPr>
           <w:noProof/>
-          <w:lang w:val="es-ES"/>
+          <w:lang w:val="es-419" w:eastAsia="es-419"/>
         </w:rPr>
         <w:lastRenderedPageBreak/>
         <w:drawing>
@@ -2761,76 +2761,23 @@
           <w:b/>
         </w:rPr>
       </w:pPr>
-      <w:proofErr w:type="spellStart"/>
       <w:r>
         <w:rPr>
           <w:b/>
         </w:rPr>
-        <w:t>MySQL</w:t>
-      </w:r>
-      <w:proofErr w:type="spellEnd"/>
+        <w:t>MySQL:</w:t>
+      </w:r>
+      <w:r>
+        <w:t xml:space="preserve"> MySQL</w:t>
+      </w:r>
       <w:r>
         <w:rPr>
           <w:b/>
         </w:rPr>
-        <w:t>:</w:t>
-      </w:r>
-      <w:r>
         <w:t xml:space="preserve"> </w:t>
       </w:r>
-      <w:proofErr w:type="spellStart"/>
-      <w:r>
-        <w:t>MySQL</w:t>
-      </w:r>
-      <w:proofErr w:type="spellEnd"/>
-      <w:r>
-        <w:rPr>
-          <w:b/>
-        </w:rPr>
-        <w:t xml:space="preserve"> </w:t>
-      </w:r>
-      <w:r>
-        <w:t xml:space="preserve"> es  el  servidor  de  datos  relacionales  más  popular,  desarrollado  y  proporcionado  por  </w:t>
-      </w:r>
-      <w:proofErr w:type="spellStart"/>
-      <w:r>
-        <w:t>MySQL</w:t>
-      </w:r>
-      <w:proofErr w:type="spellEnd"/>
-      <w:r>
-        <w:t xml:space="preserve">  AB.  </w:t>
-      </w:r>
-      <w:proofErr w:type="spellStart"/>
-      <w:r>
-        <w:t>MySQL</w:t>
-      </w:r>
-      <w:proofErr w:type="spellEnd"/>
-      <w:r>
-        <w:t xml:space="preserve">  AB  es  una  empresa  cuyo  negocio  consiste  en  proporcionar  servicios  en  torno  al  servidor de bases de datos </w:t>
-      </w:r>
-      <w:proofErr w:type="spellStart"/>
-      <w:r>
-        <w:t>MySQL</w:t>
-      </w:r>
-      <w:proofErr w:type="spellEnd"/>
-      <w:r>
-        <w:t xml:space="preserve">. Una de las  razones para el  rápido  crecimiento de popularidad de </w:t>
-      </w:r>
-      <w:proofErr w:type="spellStart"/>
-      <w:r>
-        <w:t>MySQL</w:t>
-      </w:r>
-      <w:proofErr w:type="spellEnd"/>
-      <w:r>
-        <w:t xml:space="preserve">, es que se trata de un producto  Open </w:t>
-      </w:r>
-      <w:proofErr w:type="spellStart"/>
-      <w:r>
-        <w:t>Source</w:t>
-      </w:r>
-      <w:proofErr w:type="spellEnd"/>
-      <w:r>
-        <w:t>, y por tanto, va de la mano con este movimient</w:t>
+      <w:r>
+        <w:t xml:space="preserve"> es  el  servidor  de  datos  relacionales  más  popular,  desarrollado  y  proporcionado  por  MySQL  AB.  MySQL  AB  es  una  empresa  cuyo  negocio  consiste  en  proporcionar  servicios  en  torno  al  servidor de bases de datos MySQL. Una de las  razones para el  rápido  crecimiento de popularidad de MySQL, es que se trata de un producto  Open Source, y por tanto, va de la mano con este movimient</w:t>
       </w:r>
       <w:r>
         <w:rPr>
@@ -2890,21 +2837,7 @@
         <w:rPr>
           <w:lang w:val="en-US"/>
         </w:rPr>
-        <w:t xml:space="preserve">1 ed. </w:t>
-      </w:r>
-      <w:proofErr w:type="spellStart"/>
-      <w:r>
-        <w:rPr>
-          <w:lang w:val="en-US"/>
-        </w:rPr>
-        <w:t>Calceta</w:t>
-      </w:r>
-      <w:proofErr w:type="spellEnd"/>
-      <w:r>
-        <w:rPr>
-          <w:lang w:val="en-US"/>
-        </w:rPr>
-        <w:t xml:space="preserve">-Manabí, EC. </w:t>
+        <w:t xml:space="preserve">1 ed. Calceta-Manabí, EC. </w:t>
       </w:r>
     </w:p>
     <w:p>
@@ -3027,15 +2960,7 @@
       </w:pPr>
       <w:r>
         <w:tab/>
-        <w:t>El sistema de ventas  de repostería “</w:t>
-      </w:r>
-      <w:proofErr w:type="spellStart"/>
-      <w:r>
-        <w:t>Marialys</w:t>
-      </w:r>
-      <w:proofErr w:type="spellEnd"/>
-      <w:r>
-        <w:t xml:space="preserve">” podrá aumentar las ventas  y la </w:t>
+        <w:t xml:space="preserve">El sistema de ventas  de repostería “Marialys” podrá aumentar las ventas  y la </w:t>
       </w:r>
       <w:r>
         <w:tab/>
@@ -3053,15 +2978,7 @@
         <w:tab/>
       </w:r>
       <w:r>
-        <w:t xml:space="preserve">Pasteles, </w:t>
-      </w:r>
-      <w:proofErr w:type="spellStart"/>
-      <w:r>
-        <w:t>Cupcakes</w:t>
-      </w:r>
-      <w:proofErr w:type="spellEnd"/>
-      <w:r>
-        <w:t xml:space="preserve"> los cuales pueden ser personalizados como el cliente desee.</w:t>
+        <w:t>Pasteles, Cupcakes los cuales pueden ser personalizados como el cliente desee.</w:t>
       </w:r>
     </w:p>
     <w:p>
@@ -3292,8 +3209,6 @@
       <w:pPr>
         <w:ind w:left="792"/>
       </w:pPr>
-      <w:bookmarkStart w:id="14" w:name="_GoBack"/>
-      <w:bookmarkEnd w:id="14"/>
       <w:r>
         <w:t xml:space="preserve">Otra  cosa  a  tener  en  cuenta  es  la  posibilidad  de  que  haya  una  gran  afluencia de usuarios en la página al mismo tiempo. Este problema podría  causar  una  saturación  del  servidor  así  como  lentitud  en  el  funcionamiento  de  la  página.  Estos  problemas  podrían  solucionarse  simplemente  aumentando  la  potencia  del  servidor  con  nuevo  </w:t>
       </w:r>
@@ -3317,8 +3232,8 @@
           <w:color w:val="0070C0"/>
         </w:rPr>
       </w:pPr>
-      <w:bookmarkStart w:id="15" w:name="_1ksv4uv" w:colFirst="0" w:colLast="0"/>
-      <w:bookmarkEnd w:id="15"/>
+      <w:bookmarkStart w:id="14" w:name="_1ksv4uv" w:colFirst="0" w:colLast="0"/>
+      <w:bookmarkEnd w:id="14"/>
       <w:r>
         <w:rPr>
           <w:rFonts w:ascii="CMR12" w:eastAsia="CMR12" w:hAnsi="CMR12" w:cs="CMR12"/>
@@ -3380,8 +3295,8 @@
           <w:color w:val="0070C0"/>
         </w:rPr>
       </w:pPr>
-      <w:bookmarkStart w:id="16" w:name="_44sinio" w:colFirst="0" w:colLast="0"/>
-      <w:bookmarkEnd w:id="16"/>
+      <w:bookmarkStart w:id="15" w:name="_44sinio" w:colFirst="0" w:colLast="0"/>
+      <w:bookmarkEnd w:id="15"/>
       <w:r>
         <w:rPr>
           <w:rFonts w:ascii="CMR12" w:eastAsia="CMR12" w:hAnsi="CMR12" w:cs="CMR12"/>
@@ -3439,7 +3354,7 @@
       <w:r>
         <w:rPr>
           <w:noProof/>
-          <w:lang w:val="es-ES"/>
+          <w:lang w:val="es-419" w:eastAsia="es-419"/>
         </w:rPr>
         <mc:AlternateContent>
           <mc:Choice Requires="wps">
@@ -3484,15 +3399,6 @@
                               <w:jc w:val="center"/>
                               <w:textDirection w:val="btLr"/>
                             </w:pPr>
-                            <w:r>
-                              <w:rPr>
-                                <w:b/>
-                                <w:i/>
-                                <w:color w:val="44546A"/>
-                                <w:sz w:val="18"/>
-                              </w:rPr>
-                              <w:t xml:space="preserve">Diagrama  SEQ Diagrama \* ARABIC </w:t>
-                            </w:r>
                             <w:proofErr w:type="gramStart"/>
                             <w:r>
                               <w:rPr>
@@ -3501,7 +3407,7 @@
                                 <w:color w:val="44546A"/>
                                 <w:sz w:val="18"/>
                               </w:rPr>
-                              <w:t>1 :</w:t>
+                              <w:t>Diagrama  SEQ</w:t>
                             </w:r>
                             <w:proofErr w:type="gramEnd"/>
                             <w:r>
@@ -3511,7 +3417,7 @@
                                 <w:color w:val="44546A"/>
                                 <w:sz w:val="18"/>
                               </w:rPr>
-                              <w:t xml:space="preserve"> Diagrama de Caso de Uso del video juego</w:t>
+                              <w:t xml:space="preserve"> Diagrama \* ARABIC 1 : Diagrama de Caso de Uso del video juego</w:t>
                             </w:r>
                           </w:p>
                         </w:txbxContent>
@@ -3525,7 +3431,7 @@
               </wp:anchor>
             </w:drawing>
           </mc:Choice>
-          <mc:Fallback xmlns:w16se="http://schemas.microsoft.com/office/word/2015/wordml/symex" xmlns:cx="http://schemas.microsoft.com/office/drawing/2014/chartex">
+          <mc:Fallback>
             <w:pict>
               <v:rect id="Rectángulo 16" o:spid="_x0000_s1026" style="position:absolute;left:0;text-align:left;margin-left:5pt;margin-top:227pt;width:415.25pt;height:1pt;z-index:251660288;visibility:visible;mso-wrap-style:square;mso-wrap-distance-left:9pt;mso-wrap-distance-top:0;mso-wrap-distance-right:9pt;mso-wrap-distance-bottom:0;mso-position-horizontal:absolute;mso-position-horizontal-relative:text;mso-position-vertical:absolute;mso-position-vertical-relative:text;v-text-anchor:top" o:gfxdata="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" stroked="f">
                 <v:textbox inset="0,0,0,0">
@@ -3536,6 +3442,7 @@
                         <w:jc w:val="center"/>
                         <w:textDirection w:val="btLr"/>
                       </w:pPr>
+                      <w:proofErr w:type="gramStart"/>
                       <w:r>
                         <w:rPr>
                           <w:b/>
@@ -3543,7 +3450,17 @@
                           <w:color w:val="44546A"/>
                           <w:sz w:val="18"/>
                         </w:rPr>
-                        <w:t>Diagrama  SEQ Diagrama \* ARABIC 1 : Diagrama de Caso de Uso del video juego</w:t>
+                        <w:t>Diagrama  SEQ</w:t>
+                      </w:r>
+                      <w:proofErr w:type="gramEnd"/>
+                      <w:r>
+                        <w:rPr>
+                          <w:b/>
+                          <w:i/>
+                          <w:color w:val="44546A"/>
+                          <w:sz w:val="18"/>
+                        </w:rPr>
+                        <w:t xml:space="preserve"> Diagrama \* ARABIC 1 : Diagrama de Caso de Uso del video juego</w:t>
                       </w:r>
                     </w:p>
                   </w:txbxContent>
@@ -3557,7 +3474,7 @@
       <w:r>
         <w:rPr>
           <w:noProof/>
-          <w:lang w:val="es-ES"/>
+          <w:lang w:val="es-419" w:eastAsia="es-419"/>
         </w:rPr>
         <mc:AlternateContent>
           <mc:Choice Requires="wps">
@@ -3623,7 +3540,7 @@
               </wp:anchor>
             </w:drawing>
           </mc:Choice>
-          <mc:Fallback xmlns:w16se="http://schemas.microsoft.com/office/word/2015/wordml/symex" xmlns:cx="http://schemas.microsoft.com/office/drawing/2014/chartex">
+          <mc:Fallback>
             <w:pict>
               <v:rect id="Rectángulo 108" o:spid="_x0000_s1027" style="position:absolute;left:0;text-align:left;margin-left:-8pt;margin-top:491pt;width:442.5pt;height:1pt;z-index:251661312;visibility:visible;mso-wrap-style:square;mso-wrap-distance-left:9pt;mso-wrap-distance-top:0;mso-wrap-distance-right:9pt;mso-wrap-distance-bottom:0;mso-position-horizontal:absolute;mso-position-horizontal-relative:text;mso-position-vertical:absolute;mso-position-vertical-relative:text;v-text-anchor:top" o:gfxdata="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" stroked="f">
                 <v:textbox inset="0,0,0,0">
@@ -3655,7 +3572,7 @@
       <w:r>
         <w:rPr>
           <w:noProof/>
-          <w:lang w:val="es-ES"/>
+          <w:lang w:val="es-419" w:eastAsia="es-419"/>
         </w:rPr>
         <mc:AlternateContent>
           <mc:Choice Requires="wps">
@@ -3707,39 +3624,8 @@
                                 <w:color w:val="44546A"/>
                                 <w:sz w:val="18"/>
                               </w:rPr>
-                              <w:t xml:space="preserve">Diagrama  SEQ Diagrama \* ARABIC 3 Diagrama de actividad del </w:t>
+                              <w:t>Diagrama  SEQ Diagrama \* ARABIC 3 Diagrama de actividad del minijuego snake</w:t>
                             </w:r>
-                            <w:proofErr w:type="spellStart"/>
-                            <w:r>
-                              <w:rPr>
-                                <w:b/>
-                                <w:i/>
-                                <w:color w:val="44546A"/>
-                                <w:sz w:val="18"/>
-                              </w:rPr>
-                              <w:t>minijuego</w:t>
-                            </w:r>
-                            <w:proofErr w:type="spellEnd"/>
-                            <w:r>
-                              <w:rPr>
-                                <w:b/>
-                                <w:i/>
-                                <w:color w:val="44546A"/>
-                                <w:sz w:val="18"/>
-                              </w:rPr>
-                              <w:t xml:space="preserve"> </w:t>
-                            </w:r>
-                            <w:proofErr w:type="spellStart"/>
-                            <w:r>
-                              <w:rPr>
-                                <w:b/>
-                                <w:i/>
-                                <w:color w:val="44546A"/>
-                                <w:sz w:val="18"/>
-                              </w:rPr>
-                              <w:t>snake</w:t>
-                            </w:r>
-                            <w:proofErr w:type="spellEnd"/>
                           </w:p>
                         </w:txbxContent>
                       </wps:txbx>
@@ -3752,7 +3638,7 @@
               </wp:anchor>
             </w:drawing>
           </mc:Choice>
-          <mc:Fallback xmlns:w16se="http://schemas.microsoft.com/office/word/2015/wordml/symex" xmlns:cx="http://schemas.microsoft.com/office/drawing/2014/chartex">
+          <mc:Fallback>
             <w:pict>
               <v:rect id="Rectángulo 36" o:spid="_x0000_s1028" style="position:absolute;left:0;text-align:left;margin-left:26pt;margin-top:270pt;width:372.5pt;height:1pt;z-index:251662336;visibility:visible;mso-wrap-style:square;mso-wrap-distance-left:9pt;mso-wrap-distance-top:0;mso-wrap-distance-right:9pt;mso-wrap-distance-bottom:0;mso-position-horizontal:absolute;mso-position-horizontal-relative:text;mso-position-vertical:absolute;mso-position-vertical-relative:text;v-text-anchor:top" o:gfxdata="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" stroked="f">
                 <v:textbox inset="0,0,0,0">
@@ -3784,7 +3670,7 @@
       <w:r>
         <w:rPr>
           <w:noProof/>
-          <w:lang w:val="es-ES"/>
+          <w:lang w:val="es-419" w:eastAsia="es-419"/>
         </w:rPr>
         <mc:AlternateContent>
           <mc:Choice Requires="wps">
@@ -3836,59 +3722,8 @@
                                 <w:color w:val="44546A"/>
                                 <w:sz w:val="18"/>
                               </w:rPr>
-                              <w:t xml:space="preserve">Diagrama 4 Diagrama de actividad del </w:t>
+                              <w:t>Diagrama 4 Diagrama de actividad del minijuego tree food</w:t>
                             </w:r>
-                            <w:proofErr w:type="spellStart"/>
-                            <w:r>
-                              <w:rPr>
-                                <w:b/>
-                                <w:i/>
-                                <w:color w:val="44546A"/>
-                                <w:sz w:val="18"/>
-                              </w:rPr>
-                              <w:t>minijuego</w:t>
-                            </w:r>
-                            <w:proofErr w:type="spellEnd"/>
-                            <w:r>
-                              <w:rPr>
-                                <w:b/>
-                                <w:i/>
-                                <w:color w:val="44546A"/>
-                                <w:sz w:val="18"/>
-                              </w:rPr>
-                              <w:t xml:space="preserve"> </w:t>
-                            </w:r>
-                            <w:proofErr w:type="spellStart"/>
-                            <w:r>
-                              <w:rPr>
-                                <w:b/>
-                                <w:i/>
-                                <w:color w:val="44546A"/>
-                                <w:sz w:val="18"/>
-                              </w:rPr>
-                              <w:t>tree</w:t>
-                            </w:r>
-                            <w:proofErr w:type="spellEnd"/>
-                            <w:r>
-                              <w:rPr>
-                                <w:b/>
-                                <w:i/>
-                                <w:color w:val="44546A"/>
-                                <w:sz w:val="18"/>
-                              </w:rPr>
-                              <w:t xml:space="preserve"> </w:t>
-                            </w:r>
-                            <w:proofErr w:type="spellStart"/>
-                            <w:r>
-                              <w:rPr>
-                                <w:b/>
-                                <w:i/>
-                                <w:color w:val="44546A"/>
-                                <w:sz w:val="18"/>
-                              </w:rPr>
-                              <w:t>food</w:t>
-                            </w:r>
-                            <w:proofErr w:type="spellEnd"/>
                           </w:p>
                         </w:txbxContent>
                       </wps:txbx>
@@ -3901,7 +3736,7 @@
               </wp:anchor>
             </w:drawing>
           </mc:Choice>
-          <mc:Fallback xmlns:w16se="http://schemas.microsoft.com/office/word/2015/wordml/symex" xmlns:cx="http://schemas.microsoft.com/office/drawing/2014/chartex">
+          <mc:Fallback>
             <w:pict>
               <v:rect id="Rectángulo 26" o:spid="_x0000_s1029" style="position:absolute;left:0;text-align:left;margin-left:12pt;margin-top:631pt;width:399.4pt;height:1pt;z-index:251663360;visibility:visible;mso-wrap-style:square;mso-wrap-distance-left:9pt;mso-wrap-distance-top:0;mso-wrap-distance-right:9pt;mso-wrap-distance-bottom:0;mso-position-horizontal:absolute;mso-position-horizontal-relative:text;mso-position-vertical:absolute;mso-position-vertical-relative:text;v-text-anchor:top" o:gfxdata="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" stroked="f">
                 <v:textbox inset="0,0,0,0">
@@ -3933,7 +3768,7 @@
       <w:r>
         <w:rPr>
           <w:noProof/>
-          <w:lang w:val="es-ES"/>
+          <w:lang w:val="es-419" w:eastAsia="es-419"/>
         </w:rPr>
         <mc:AlternateContent>
           <mc:Choice Requires="wps">
@@ -3985,59 +3820,8 @@
                                 <w:color w:val="44546A"/>
                                 <w:sz w:val="18"/>
                               </w:rPr>
-                              <w:t xml:space="preserve">Diagrama 5 Diagrama de actividad del </w:t>
+                              <w:t>Diagrama 5 Diagrama de actividad del minijuego subway food</w:t>
                             </w:r>
-                            <w:proofErr w:type="spellStart"/>
-                            <w:r>
-                              <w:rPr>
-                                <w:b/>
-                                <w:i/>
-                                <w:color w:val="44546A"/>
-                                <w:sz w:val="18"/>
-                              </w:rPr>
-                              <w:t>minijuego</w:t>
-                            </w:r>
-                            <w:proofErr w:type="spellEnd"/>
-                            <w:r>
-                              <w:rPr>
-                                <w:b/>
-                                <w:i/>
-                                <w:color w:val="44546A"/>
-                                <w:sz w:val="18"/>
-                              </w:rPr>
-                              <w:t xml:space="preserve"> </w:t>
-                            </w:r>
-                            <w:proofErr w:type="spellStart"/>
-                            <w:r>
-                              <w:rPr>
-                                <w:b/>
-                                <w:i/>
-                                <w:color w:val="44546A"/>
-                                <w:sz w:val="18"/>
-                              </w:rPr>
-                              <w:t>subway</w:t>
-                            </w:r>
-                            <w:proofErr w:type="spellEnd"/>
-                            <w:r>
-                              <w:rPr>
-                                <w:b/>
-                                <w:i/>
-                                <w:color w:val="44546A"/>
-                                <w:sz w:val="18"/>
-                              </w:rPr>
-                              <w:t xml:space="preserve"> </w:t>
-                            </w:r>
-                            <w:proofErr w:type="spellStart"/>
-                            <w:r>
-                              <w:rPr>
-                                <w:b/>
-                                <w:i/>
-                                <w:color w:val="44546A"/>
-                                <w:sz w:val="18"/>
-                              </w:rPr>
-                              <w:t>food</w:t>
-                            </w:r>
-                            <w:proofErr w:type="spellEnd"/>
                           </w:p>
                         </w:txbxContent>
                       </wps:txbx>
@@ -4050,7 +3834,7 @@
               </wp:anchor>
             </w:drawing>
           </mc:Choice>
-          <mc:Fallback xmlns:w16se="http://schemas.microsoft.com/office/word/2015/wordml/symex" xmlns:cx="http://schemas.microsoft.com/office/drawing/2014/chartex">
+          <mc:Fallback>
             <w:pict>
               <v:rect id="Rectángulo 45" o:spid="_x0000_s1030" style="position:absolute;left:0;text-align:left;margin-left:36pt;margin-top:283pt;width:372.5pt;height:1pt;z-index:251664384;visibility:visible;mso-wrap-style:square;mso-wrap-distance-left:9pt;mso-wrap-distance-top:0;mso-wrap-distance-right:9pt;mso-wrap-distance-bottom:0;mso-position-horizontal:absolute;mso-position-horizontal-relative:text;mso-position-vertical:absolute;mso-position-vertical-relative:text;v-text-anchor:top" o:gfxdata="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" stroked="f">
                 <v:textbox inset="0,0,0,0">
@@ -4082,7 +3866,7 @@
       <w:r>
         <w:rPr>
           <w:noProof/>
-          <w:lang w:val="es-ES"/>
+          <w:lang w:val="es-419" w:eastAsia="es-419"/>
         </w:rPr>
         <mc:AlternateContent>
           <mc:Choice Requires="wps">
@@ -4148,7 +3932,7 @@
               </wp:anchor>
             </w:drawing>
           </mc:Choice>
-          <mc:Fallback xmlns:w16se="http://schemas.microsoft.com/office/word/2015/wordml/symex" xmlns:cx="http://schemas.microsoft.com/office/drawing/2014/chartex">
+          <mc:Fallback>
             <w:pict>
               <v:rect id="Rectángulo 114" o:spid="_x0000_s1031" style="position:absolute;left:0;text-align:left;margin-left:37pt;margin-top:573pt;width:350.2pt;height:1pt;z-index:251665408;visibility:visible;mso-wrap-style:square;mso-wrap-distance-left:9pt;mso-wrap-distance-top:0;mso-wrap-distance-right:9pt;mso-wrap-distance-bottom:0;mso-position-horizontal:absolute;mso-position-horizontal-relative:text;mso-position-vertical:absolute;mso-position-vertical-relative:text;v-text-anchor:top" o:gfxdata="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" stroked="f">
                 <v:textbox inset="0,0,0,0">
@@ -4180,7 +3964,7 @@
       <w:r>
         <w:rPr>
           <w:noProof/>
-          <w:lang w:val="es-ES"/>
+          <w:lang w:val="es-419" w:eastAsia="es-419"/>
         </w:rPr>
         <mc:AlternateContent>
           <mc:Choice Requires="wps">
@@ -4246,7 +4030,7 @@
               </wp:anchor>
             </w:drawing>
           </mc:Choice>
-          <mc:Fallback xmlns:w16se="http://schemas.microsoft.com/office/word/2015/wordml/symex" xmlns:cx="http://schemas.microsoft.com/office/drawing/2014/chartex">
+          <mc:Fallback>
             <w:pict>
               <v:rect id="Rectángulo 113" o:spid="_x0000_s1032" style="position:absolute;left:0;text-align:left;margin-left:0;margin-top:359pt;width:425.95pt;height:1pt;z-index:251666432;visibility:visible;mso-wrap-style:square;mso-wrap-distance-left:9pt;mso-wrap-distance-top:0;mso-wrap-distance-right:9pt;mso-wrap-distance-bottom:0;mso-position-horizontal:absolute;mso-position-horizontal-relative:text;mso-position-vertical:absolute;mso-position-vertical-relative:text;v-text-anchor:top" o:gfxdata="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" stroked="f">
                 <v:textbox inset="0,0,0,0">
@@ -4278,7 +4062,7 @@
       <w:r>
         <w:rPr>
           <w:noProof/>
-          <w:lang w:val="es-ES"/>
+          <w:lang w:val="es-419" w:eastAsia="es-419"/>
         </w:rPr>
         <mc:AlternateContent>
           <mc:Choice Requires="wps">
@@ -4330,59 +4114,8 @@
                                 <w:color w:val="44546A"/>
                                 <w:sz w:val="18"/>
                               </w:rPr>
-                              <w:t xml:space="preserve">Diagrama  SEQ Diagrama \* ARABIC 5: Diagrama de Secuencia del </w:t>
+                              <w:t>Diagrama  SEQ Diagrama \* ARABIC 5: Diagrama de Secuencia del Miniuego Tree food</w:t>
                             </w:r>
-                            <w:proofErr w:type="spellStart"/>
-                            <w:r>
-                              <w:rPr>
-                                <w:b/>
-                                <w:i/>
-                                <w:color w:val="44546A"/>
-                                <w:sz w:val="18"/>
-                              </w:rPr>
-                              <w:t>Miniuego</w:t>
-                            </w:r>
-                            <w:proofErr w:type="spellEnd"/>
-                            <w:r>
-                              <w:rPr>
-                                <w:b/>
-                                <w:i/>
-                                <w:color w:val="44546A"/>
-                                <w:sz w:val="18"/>
-                              </w:rPr>
-                              <w:t xml:space="preserve"> </w:t>
-                            </w:r>
-                            <w:proofErr w:type="spellStart"/>
-                            <w:r>
-                              <w:rPr>
-                                <w:b/>
-                                <w:i/>
-                                <w:color w:val="44546A"/>
-                                <w:sz w:val="18"/>
-                              </w:rPr>
-                              <w:t>Tree</w:t>
-                            </w:r>
-                            <w:proofErr w:type="spellEnd"/>
-                            <w:r>
-                              <w:rPr>
-                                <w:b/>
-                                <w:i/>
-                                <w:color w:val="44546A"/>
-                                <w:sz w:val="18"/>
-                              </w:rPr>
-                              <w:t xml:space="preserve"> </w:t>
-                            </w:r>
-                            <w:proofErr w:type="spellStart"/>
-                            <w:r>
-                              <w:rPr>
-                                <w:b/>
-                                <w:i/>
-                                <w:color w:val="44546A"/>
-                                <w:sz w:val="18"/>
-                              </w:rPr>
-                              <w:t>food</w:t>
-                            </w:r>
-                            <w:proofErr w:type="spellEnd"/>
                           </w:p>
                         </w:txbxContent>
                       </wps:txbx>
@@ -4395,7 +4128,7 @@
               </wp:anchor>
             </w:drawing>
           </mc:Choice>
-          <mc:Fallback xmlns:w16se="http://schemas.microsoft.com/office/word/2015/wordml/symex" xmlns:cx="http://schemas.microsoft.com/office/drawing/2014/chartex">
+          <mc:Fallback>
             <w:pict>
               <v:rect id="Rectángulo 43" o:spid="_x0000_s1033" style="position:absolute;left:0;text-align:left;margin-left:0;margin-top:329pt;width:419.15pt;height:1pt;z-index:251667456;visibility:visible;mso-wrap-style:square;mso-wrap-distance-left:9pt;mso-wrap-distance-top:0;mso-wrap-distance-right:9pt;mso-wrap-distance-bottom:0;mso-position-horizontal:absolute;mso-position-horizontal-relative:text;mso-position-vertical:absolute;mso-position-vertical-relative:text;v-text-anchor:top" o:gfxdata="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" stroked="f">
                 <v:textbox inset="0,0,0,0">
@@ -4427,7 +4160,7 @@
       <w:r>
         <w:rPr>
           <w:noProof/>
-          <w:lang w:val="es-ES"/>
+          <w:lang w:val="es-419" w:eastAsia="es-419"/>
         </w:rPr>
         <mc:AlternateContent>
           <mc:Choice Requires="wps">
@@ -4479,27 +4212,7 @@
                                 <w:color w:val="44546A"/>
                                 <w:sz w:val="18"/>
                               </w:rPr>
-                              <w:t xml:space="preserve">Diagrama  SEQ Diagrama \* ARABIC 7: Diagrama de Secuencia del </w:t>
-                            </w:r>
-                            <w:proofErr w:type="spellStart"/>
-                            <w:r>
-                              <w:rPr>
-                                <w:b/>
-                                <w:i/>
-                                <w:color w:val="44546A"/>
-                                <w:sz w:val="18"/>
-                              </w:rPr>
-                              <w:t>miniuego</w:t>
-                            </w:r>
-                            <w:proofErr w:type="spellEnd"/>
-                            <w:r>
-                              <w:rPr>
-                                <w:b/>
-                                <w:i/>
-                                <w:color w:val="44546A"/>
-                                <w:sz w:val="18"/>
-                              </w:rPr>
-                              <w:t xml:space="preserve"> Snake</w:t>
+                              <w:t>Diagrama  SEQ Diagrama \* ARABIC 7: Diagrama de Secuencia del miniuego Snake</w:t>
                             </w:r>
                           </w:p>
                         </w:txbxContent>
@@ -4513,7 +4226,7 @@
               </wp:anchor>
             </w:drawing>
           </mc:Choice>
-          <mc:Fallback xmlns:w16se="http://schemas.microsoft.com/office/word/2015/wordml/symex" xmlns:cx="http://schemas.microsoft.com/office/drawing/2014/chartex">
+          <mc:Fallback>
             <w:pict>
               <v:rect id="Rectángulo 37" o:spid="_x0000_s1034" style="position:absolute;left:0;text-align:left;margin-left:2pt;margin-top:311pt;width:457.7pt;height:1pt;z-index:251668480;visibility:visible;mso-wrap-style:square;mso-wrap-distance-left:9pt;mso-wrap-distance-top:0;mso-wrap-distance-right:9pt;mso-wrap-distance-bottom:0;mso-position-horizontal:absolute;mso-position-horizontal-relative:text;mso-position-vertical:absolute;mso-position-vertical-relative:text;v-text-anchor:top" o:gfxdata="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" stroked="f">
                 <v:textbox inset="0,0,0,0">
@@ -4545,7 +4258,7 @@
       <w:r>
         <w:rPr>
           <w:noProof/>
-          <w:lang w:val="es-ES"/>
+          <w:lang w:val="es-419" w:eastAsia="es-419"/>
         </w:rPr>
         <mc:AlternateContent>
           <mc:Choice Requires="wps">
@@ -4590,15 +4303,6 @@
                               <w:jc w:val="center"/>
                               <w:textDirection w:val="btLr"/>
                             </w:pPr>
-                            <w:r>
-                              <w:rPr>
-                                <w:b/>
-                                <w:i/>
-                                <w:color w:val="44546A"/>
-                                <w:sz w:val="18"/>
-                              </w:rPr>
-                              <w:t>Diagrama  SEQ Diagrama \* ARABIC 6</w:t>
-                            </w:r>
                             <w:proofErr w:type="gramStart"/>
                             <w:r>
                               <w:rPr>
@@ -4607,7 +4311,7 @@
                                 <w:color w:val="44546A"/>
                                 <w:sz w:val="18"/>
                               </w:rPr>
-                              <w:t>:Diagrama</w:t>
+                              <w:t>Diagrama  SEQ</w:t>
                             </w:r>
                             <w:proofErr w:type="gramEnd"/>
                             <w:r>
@@ -4617,19 +4321,8 @@
                                 <w:color w:val="44546A"/>
                                 <w:sz w:val="18"/>
                               </w:rPr>
-                              <w:t xml:space="preserve"> de Secuencia </w:t>
+                              <w:t xml:space="preserve"> Diagrama \* ARABIC 6:Diagrama de Secuencia SubwaySurfer</w:t>
                             </w:r>
-                            <w:proofErr w:type="spellStart"/>
-                            <w:r>
-                              <w:rPr>
-                                <w:b/>
-                                <w:i/>
-                                <w:color w:val="44546A"/>
-                                <w:sz w:val="18"/>
-                              </w:rPr>
-                              <w:t>SubwaySurfer</w:t>
-                            </w:r>
-                            <w:proofErr w:type="spellEnd"/>
                           </w:p>
                         </w:txbxContent>
                       </wps:txbx>
@@ -4642,7 +4335,7 @@
               </wp:anchor>
             </w:drawing>
           </mc:Choice>
-          <mc:Fallback xmlns:w16se="http://schemas.microsoft.com/office/word/2015/wordml/symex" xmlns:cx="http://schemas.microsoft.com/office/drawing/2014/chartex">
+          <mc:Fallback>
             <w:pict>
               <v:rect id="Rectángulo 38" o:spid="_x0000_s1035" style="position:absolute;left:0;text-align:left;margin-left:15pt;margin-top:631pt;width:461.3pt;height:1pt;z-index:251669504;visibility:visible;mso-wrap-style:square;mso-wrap-distance-left:9pt;mso-wrap-distance-top:0;mso-wrap-distance-right:9pt;mso-wrap-distance-bottom:0;mso-position-horizontal:absolute;mso-position-horizontal-relative:text;mso-position-vertical:absolute;mso-position-vertical-relative:text;v-text-anchor:top" o:gfxdata="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" stroked="f">
                 <v:textbox inset="0,0,0,0">
@@ -4653,6 +4346,7 @@
                         <w:jc w:val="center"/>
                         <w:textDirection w:val="btLr"/>
                       </w:pPr>
+                      <w:proofErr w:type="gramStart"/>
                       <w:r>
                         <w:rPr>
                           <w:b/>
@@ -4660,7 +4354,17 @@
                           <w:color w:val="44546A"/>
                           <w:sz w:val="18"/>
                         </w:rPr>
-                        <w:t>Diagrama  SEQ Diagrama \* ARABIC 6:Diagrama de Secuencia SubwaySurfer</w:t>
+                        <w:t>Diagrama  SEQ</w:t>
+                      </w:r>
+                      <w:proofErr w:type="gramEnd"/>
+                      <w:r>
+                        <w:rPr>
+                          <w:b/>
+                          <w:i/>
+                          <w:color w:val="44546A"/>
+                          <w:sz w:val="18"/>
+                        </w:rPr>
+                        <w:t xml:space="preserve"> Diagrama \* ARABIC 6:Diagrama de Secuencia SubwaySurfer</w:t>
                       </w:r>
                     </w:p>
                   </w:txbxContent>
@@ -4709,58 +4413,6 @@
     </w:p>
     <w:p>
       <w:pPr>
-        <w:pStyle w:val="Ttulo2"/>
-        <w:numPr>
-          <w:ilvl w:val="1"/>
-          <w:numId w:val="4"/>
-        </w:numPr>
-      </w:pPr>
-      <w:bookmarkStart w:id="17" w:name="_3j2qqm3" w:colFirst="0" w:colLast="0"/>
-      <w:bookmarkEnd w:id="17"/>
-      <w:r>
-        <w:t>REQUERIMIENTOS FUNCIONALES</w:t>
-      </w:r>
-    </w:p>
-    <w:p/>
-    <w:p>
-      <w:pPr>
-        <w:pStyle w:val="Ttulo2"/>
-        <w:numPr>
-          <w:ilvl w:val="1"/>
-          <w:numId w:val="4"/>
-        </w:numPr>
-      </w:pPr>
-      <w:bookmarkStart w:id="18" w:name="_1y810tw" w:colFirst="0" w:colLast="0"/>
-      <w:bookmarkEnd w:id="18"/>
-      <w:r>
-        <w:t>REQUERIMIENTOS NO FUNCIONALES</w:t>
-      </w:r>
-    </w:p>
-    <w:p>
-      <w:pPr>
-        <w:pStyle w:val="Ttulo3"/>
-        <w:numPr>
-          <w:ilvl w:val="2"/>
-          <w:numId w:val="4"/>
-        </w:numPr>
-      </w:pPr>
-      <w:bookmarkStart w:id="19" w:name="_4i7ojhp" w:colFirst="0" w:colLast="0"/>
-      <w:bookmarkEnd w:id="19"/>
-      <w:r>
-        <w:t>REQUERIMIENTOS DE RENDIMIENTO (EFICIENCIA)</w:t>
-      </w:r>
-    </w:p>
-    <w:p>
-      <w:pPr>
-        <w:rPr>
-          <w:color w:val="538135"/>
-          <w:sz w:val="16"/>
-          <w:szCs w:val="16"/>
-        </w:rPr>
-      </w:pPr>
-    </w:p>
-    <w:p>
-      <w:pPr>
         <w:pBdr>
           <w:top w:val="nil"/>
           <w:left w:val="nil"/>
@@ -4774,11 +4426,2576 @@
           <w:color w:val="000000"/>
         </w:rPr>
       </w:pPr>
-      <w:r>
+    </w:p>
+    <w:p>
+      <w:pPr>
+        <w:pBdr>
+          <w:top w:val="nil"/>
+          <w:left w:val="nil"/>
+          <w:bottom w:val="nil"/>
+          <w:right w:val="nil"/>
+          <w:between w:val="nil"/>
+        </w:pBdr>
+        <w:ind w:left="708"/>
+        <w:jc w:val="both"/>
         <w:rPr>
           <w:color w:val="000000"/>
         </w:rPr>
+      </w:pPr>
+    </w:p>
+    <w:p>
+      <w:pPr>
+        <w:pBdr>
+          <w:top w:val="nil"/>
+          <w:left w:val="nil"/>
+          <w:bottom w:val="nil"/>
+          <w:right w:val="nil"/>
+          <w:between w:val="nil"/>
+        </w:pBdr>
+        <w:ind w:left="708"/>
+        <w:jc w:val="both"/>
+        <w:rPr>
+          <w:color w:val="000000"/>
+        </w:rPr>
+      </w:pPr>
+    </w:p>
+    <w:p>
+      <w:pPr>
+        <w:pBdr>
+          <w:top w:val="nil"/>
+          <w:left w:val="nil"/>
+          <w:bottom w:val="nil"/>
+          <w:right w:val="nil"/>
+          <w:between w:val="nil"/>
+        </w:pBdr>
+        <w:ind w:left="708"/>
+        <w:jc w:val="both"/>
+        <w:rPr>
+          <w:color w:val="000000"/>
+        </w:rPr>
+      </w:pPr>
+    </w:p>
+    <w:p>
+      <w:pPr>
+        <w:pStyle w:val="Ttulo2"/>
+        <w:numPr>
+          <w:ilvl w:val="1"/>
+          <w:numId w:val="4"/>
+        </w:numPr>
+      </w:pPr>
+      <w:bookmarkStart w:id="16" w:name="_3j2qqm3" w:colFirst="0" w:colLast="0"/>
+      <w:bookmarkEnd w:id="16"/>
+      <w:r>
         <w:lastRenderedPageBreak/>
+        <w:t>REQUERIMIENTOS FUNCIONALES</w:t>
+      </w:r>
+    </w:p>
+    <w:p/>
+    <w:tbl>
+      <w:tblPr>
+        <w:tblW w:w="7796" w:type="dxa"/>
+        <w:tblBorders>
+          <w:top w:val="single" w:sz="4" w:space="0" w:color="000000"/>
+          <w:left w:val="single" w:sz="4" w:space="0" w:color="000000"/>
+          <w:bottom w:val="single" w:sz="4" w:space="0" w:color="000000"/>
+          <w:right w:val="single" w:sz="4" w:space="0" w:color="000000"/>
+          <w:insideH w:val="single" w:sz="4" w:space="0" w:color="000000"/>
+          <w:insideV w:val="single" w:sz="4" w:space="0" w:color="000000"/>
+        </w:tblBorders>
+        <w:tblLayout w:type="fixed"/>
+        <w:tblLook w:val="0400" w:firstRow="0" w:lastRow="0" w:firstColumn="0" w:lastColumn="0" w:noHBand="0" w:noVBand="1"/>
+      </w:tblPr>
+      <w:tblGrid>
+        <w:gridCol w:w="2211"/>
+        <w:gridCol w:w="5585"/>
+      </w:tblGrid>
+      <w:tr>
+        <w:trPr>
+          <w:trHeight w:val="404"/>
+        </w:trPr>
+        <w:tc>
+          <w:tcPr>
+            <w:tcW w:w="2211" w:type="dxa"/>
+            <w:shd w:val="clear" w:color="auto" w:fill="0070C0"/>
+            <w:vAlign w:val="center"/>
+          </w:tcPr>
+          <w:p>
+            <w:pPr>
+              <w:spacing w:before="0" w:after="0"/>
+              <w:rPr>
+                <w:color w:val="404040"/>
+                <w:sz w:val="18"/>
+              </w:rPr>
+            </w:pPr>
+            <w:r>
+              <w:rPr>
+                <w:color w:val="404040"/>
+                <w:sz w:val="18"/>
+              </w:rPr>
+              <w:t>Código de requisito</w:t>
+            </w:r>
+          </w:p>
+        </w:tc>
+        <w:tc>
+          <w:tcPr>
+            <w:tcW w:w="5585" w:type="dxa"/>
+            <w:shd w:val="clear" w:color="auto" w:fill="auto"/>
+            <w:vAlign w:val="center"/>
+          </w:tcPr>
+          <w:p>
+            <w:pPr>
+              <w:spacing w:before="0" w:after="0"/>
+              <w:rPr>
+                <w:sz w:val="18"/>
+              </w:rPr>
+            </w:pPr>
+            <w:r>
+              <w:rPr>
+                <w:sz w:val="18"/>
+              </w:rPr>
+              <w:t>RF001</w:t>
+            </w:r>
+          </w:p>
+        </w:tc>
+      </w:tr>
+      <w:tr>
+        <w:trPr>
+          <w:trHeight w:val="404"/>
+        </w:trPr>
+        <w:tc>
+          <w:tcPr>
+            <w:tcW w:w="2211" w:type="dxa"/>
+            <w:shd w:val="clear" w:color="auto" w:fill="0070C0"/>
+            <w:vAlign w:val="center"/>
+          </w:tcPr>
+          <w:p>
+            <w:pPr>
+              <w:spacing w:before="0" w:after="0"/>
+              <w:rPr>
+                <w:color w:val="404040"/>
+                <w:sz w:val="18"/>
+              </w:rPr>
+            </w:pPr>
+            <w:r>
+              <w:rPr>
+                <w:color w:val="404040"/>
+                <w:sz w:val="18"/>
+              </w:rPr>
+              <w:t>Nombre de requisito</w:t>
+            </w:r>
+          </w:p>
+        </w:tc>
+        <w:tc>
+          <w:tcPr>
+            <w:tcW w:w="5585" w:type="dxa"/>
+            <w:shd w:val="clear" w:color="auto" w:fill="auto"/>
+            <w:vAlign w:val="center"/>
+          </w:tcPr>
+          <w:p>
+            <w:pPr>
+              <w:spacing w:before="0" w:after="0"/>
+              <w:rPr>
+                <w:sz w:val="18"/>
+              </w:rPr>
+            </w:pPr>
+            <w:r>
+              <w:rPr>
+                <w:sz w:val="18"/>
+              </w:rPr>
+              <w:t xml:space="preserve">Iniciar sesión </w:t>
+            </w:r>
+          </w:p>
+        </w:tc>
+      </w:tr>
+      <w:tr>
+        <w:trPr>
+          <w:trHeight w:val="338"/>
+        </w:trPr>
+        <w:tc>
+          <w:tcPr>
+            <w:tcW w:w="2211" w:type="dxa"/>
+            <w:shd w:val="clear" w:color="auto" w:fill="0070C0"/>
+            <w:vAlign w:val="center"/>
+          </w:tcPr>
+          <w:p>
+            <w:pPr>
+              <w:spacing w:before="0" w:after="0"/>
+              <w:rPr>
+                <w:color w:val="404040"/>
+                <w:sz w:val="18"/>
+              </w:rPr>
+            </w:pPr>
+            <w:r>
+              <w:rPr>
+                <w:color w:val="404040"/>
+                <w:sz w:val="18"/>
+              </w:rPr>
+              <w:t>Tipo</w:t>
+            </w:r>
+          </w:p>
+        </w:tc>
+        <w:tc>
+          <w:tcPr>
+            <w:tcW w:w="5585" w:type="dxa"/>
+            <w:vAlign w:val="center"/>
+          </w:tcPr>
+          <w:p>
+            <w:pPr>
+              <w:spacing w:before="0" w:after="0"/>
+              <w:rPr>
+                <w:sz w:val="18"/>
+              </w:rPr>
+            </w:pPr>
+            <w:r>
+              <w:rPr>
+                <w:sz w:val="18"/>
+              </w:rPr>
+              <w:t xml:space="preserve">Requisitos de producto          </w:t>
+            </w:r>
+            <w:r>
+              <w:rPr>
+                <w:sz w:val="18"/>
+              </w:rPr>
+              <mc:AlternateContent>
+                <mc:Choice Requires="wps">
+                  <w:drawing>
+                    <wp:anchor distT="0" distB="0" distL="114300" distR="114300" simplePos="0" relativeHeight="251671552" behindDoc="0" locked="0" layoutInCell="1" hidden="0" allowOverlap="1" wp14:anchorId="775FA4B1" wp14:editId="2B3E1782">
+                      <wp:simplePos x="0" y="0"/>
+                      <wp:positionH relativeFrom="column">
+                        <wp:posOffset>1244600</wp:posOffset>
+                      </wp:positionH>
+                      <wp:positionV relativeFrom="paragraph">
+                        <wp:posOffset>0</wp:posOffset>
+                      </wp:positionV>
+                      <wp:extent cx="123825" cy="123825"/>
+                      <wp:effectExtent l="0" t="0" r="0" b="0"/>
+                      <wp:wrapNone/>
+                      <wp:docPr id="58" name="Elipse 58"/>
+                      <wp:cNvGraphicFramePr/>
+                      <a:graphic xmlns:a="http://schemas.openxmlformats.org/drawingml/2006/main">
+                        <a:graphicData uri="http://schemas.microsoft.com/office/word/2010/wordprocessingShape">
+                          <wps:wsp>
+                            <wps:cNvSpPr/>
+                            <wps:spPr>
+                              <a:xfrm>
+                                <a:off x="5290438" y="3724438"/>
+                                <a:ext cx="111125" cy="111125"/>
+                              </a:xfrm>
+                              <a:prstGeom prst="ellipse">
+                                <a:avLst/>
+                              </a:prstGeom>
+                              <a:solidFill>
+                                <a:schemeClr val="accent1"/>
+                              </a:solidFill>
+                              <a:ln w="12700" cap="flat" cmpd="sng">
+                                <a:solidFill>
+                                  <a:srgbClr val="42719B"/>
+                                </a:solidFill>
+                                <a:prstDash val="solid"/>
+                                <a:miter lim="800000"/>
+                                <a:headEnd type="none" w="sm" len="sm"/>
+                                <a:tailEnd type="none" w="sm" len="sm"/>
+                              </a:ln>
+                            </wps:spPr>
+                            <wps:txbx>
+                              <w:txbxContent>
+                                <w:p>
+                                  <w:pPr>
+                                    <w:spacing w:before="0" w:after="0"/>
+                                    <w:textDirection w:val="btLr"/>
+                                  </w:pPr>
+                                </w:p>
+                              </w:txbxContent>
+                            </wps:txbx>
+                            <wps:bodyPr spcFirstLastPara="1" wrap="square" lIns="91425" tIns="91425" rIns="91425" bIns="91425" anchor="ctr" anchorCtr="0">
+                              <a:noAutofit/>
+                            </wps:bodyPr>
+                          </wps:wsp>
+                        </a:graphicData>
+                      </a:graphic>
+                    </wp:anchor>
+                  </w:drawing>
+                </mc:Choice>
+                <mc:Fallback>
+                  <w:pict>
+                    <v:oval w14:anchorId="775FA4B1" id="Elipse 58" o:spid="_x0000_s1036" style="position:absolute;margin-left:98pt;margin-top:0;width:9.75pt;height:9.75pt;z-index:251671552;visibility:visible;mso-wrap-style:square;mso-wrap-distance-left:9pt;mso-wrap-distance-top:0;mso-wrap-distance-right:9pt;mso-wrap-distance-bottom:0;mso-position-horizontal:absolute;mso-position-horizontal-relative:text;mso-position-vertical:absolute;mso-position-vertical-relative:text;v-text-anchor:middle" o:gfxdata="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" fillcolor="#4f81bd [3204]" strokecolor="#42719b" strokeweight="1pt">
+                      <v:stroke startarrowwidth="narrow" startarrowlength="short" endarrowwidth="narrow" endarrowlength="short" joinstyle="miter"/>
+                      <v:textbox inset="2.53958mm,2.53958mm,2.53958mm,2.53958mm">
+                        <w:txbxContent>
+                          <w:p>
+                            <w:pPr>
+                              <w:spacing w:before="0" w:after="0"/>
+                              <w:textDirection w:val="btLr"/>
+                            </w:pPr>
+                          </w:p>
+                        </w:txbxContent>
+                      </v:textbox>
+                    </v:oval>
+                  </w:pict>
+                </mc:Fallback>
+              </mc:AlternateContent>
+            </w:r>
+          </w:p>
+        </w:tc>
+      </w:tr>
+      <w:tr>
+        <w:trPr>
+          <w:trHeight w:val="369"/>
+        </w:trPr>
+        <w:tc>
+          <w:tcPr>
+            <w:tcW w:w="2211" w:type="dxa"/>
+            <w:shd w:val="clear" w:color="auto" w:fill="0070C0"/>
+            <w:vAlign w:val="center"/>
+          </w:tcPr>
+          <w:p>
+            <w:pPr>
+              <w:spacing w:before="0" w:after="0"/>
+              <w:rPr>
+                <w:color w:val="404040"/>
+                <w:sz w:val="18"/>
+              </w:rPr>
+            </w:pPr>
+            <w:r>
+              <w:rPr>
+                <w:color w:val="404040"/>
+                <w:sz w:val="18"/>
+              </w:rPr>
+              <w:t>Prioridad del requisito</w:t>
+            </w:r>
+          </w:p>
+        </w:tc>
+        <w:tc>
+          <w:tcPr>
+            <w:tcW w:w="5585" w:type="dxa"/>
+            <w:vAlign w:val="center"/>
+          </w:tcPr>
+          <w:p>
+            <w:pPr>
+              <w:spacing w:before="0" w:after="0"/>
+              <w:rPr>
+                <w:sz w:val="18"/>
+              </w:rPr>
+            </w:pPr>
+            <w:r>
+              <w:rPr>
+                <w:sz w:val="18"/>
+              </w:rPr>
+              <w:t>Alta/Esencial           Media/Deseado            Baja/Opcional</w:t>
+            </w:r>
+            <w:r>
+              <w:rPr>
+                <w:sz w:val="18"/>
+              </w:rPr>
+              <mc:AlternateContent>
+                <mc:Choice Requires="wps">
+                  <w:drawing>
+                    <wp:anchor distT="0" distB="0" distL="114300" distR="114300" simplePos="0" relativeHeight="251672576" behindDoc="0" locked="0" layoutInCell="1" hidden="0" allowOverlap="1" wp14:anchorId="08189DC9" wp14:editId="3369ED67">
+                      <wp:simplePos x="0" y="0"/>
+                      <wp:positionH relativeFrom="column">
+                        <wp:posOffset>1816100</wp:posOffset>
+                      </wp:positionH>
+                      <wp:positionV relativeFrom="paragraph">
+                        <wp:posOffset>12700</wp:posOffset>
+                      </wp:positionV>
+                      <wp:extent cx="123825" cy="123825"/>
+                      <wp:effectExtent l="0" t="0" r="0" b="0"/>
+                      <wp:wrapNone/>
+                      <wp:docPr id="31" name="Elipse 31"/>
+                      <wp:cNvGraphicFramePr/>
+                      <a:graphic xmlns:a="http://schemas.openxmlformats.org/drawingml/2006/main">
+                        <a:graphicData uri="http://schemas.microsoft.com/office/word/2010/wordprocessingShape">
+                          <wps:wsp>
+                            <wps:cNvSpPr/>
+                            <wps:spPr>
+                              <a:xfrm>
+                                <a:off x="5290438" y="3724438"/>
+                                <a:ext cx="111125" cy="111125"/>
+                              </a:xfrm>
+                              <a:prstGeom prst="ellipse">
+                                <a:avLst/>
+                              </a:prstGeom>
+                              <a:solidFill>
+                                <a:schemeClr val="lt1"/>
+                              </a:solidFill>
+                              <a:ln w="12700" cap="flat" cmpd="sng">
+                                <a:solidFill>
+                                  <a:schemeClr val="accent1"/>
+                                </a:solidFill>
+                                <a:prstDash val="solid"/>
+                                <a:miter lim="800000"/>
+                                <a:headEnd type="none" w="sm" len="sm"/>
+                                <a:tailEnd type="none" w="sm" len="sm"/>
+                              </a:ln>
+                            </wps:spPr>
+                            <wps:txbx>
+                              <w:txbxContent>
+                                <w:p>
+                                  <w:pPr>
+                                    <w:spacing w:before="0" w:after="0"/>
+                                    <w:textDirection w:val="btLr"/>
+                                  </w:pPr>
+                                </w:p>
+                              </w:txbxContent>
+                            </wps:txbx>
+                            <wps:bodyPr spcFirstLastPara="1" wrap="square" lIns="91425" tIns="91425" rIns="91425" bIns="91425" anchor="ctr" anchorCtr="0">
+                              <a:noAutofit/>
+                            </wps:bodyPr>
+                          </wps:wsp>
+                        </a:graphicData>
+                      </a:graphic>
+                    </wp:anchor>
+                  </w:drawing>
+                </mc:Choice>
+                <mc:Fallback>
+                  <w:pict>
+                    <v:oval w14:anchorId="08189DC9" id="Elipse 31" o:spid="_x0000_s1037" style="position:absolute;margin-left:143pt;margin-top:1pt;width:9.75pt;height:9.75pt;z-index:251672576;visibility:visible;mso-wrap-style:square;mso-wrap-distance-left:9pt;mso-wrap-distance-top:0;mso-wrap-distance-right:9pt;mso-wrap-distance-bottom:0;mso-position-horizontal:absolute;mso-position-horizontal-relative:text;mso-position-vertical:absolute;mso-position-vertical-relative:text;v-text-anchor:middle" o:gfxdata="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" fillcolor="white [3201]" strokecolor="#4f81bd [3204]" strokeweight="1pt">
+                      <v:stroke startarrowwidth="narrow" startarrowlength="short" endarrowwidth="narrow" endarrowlength="short" joinstyle="miter"/>
+                      <v:textbox inset="2.53958mm,2.53958mm,2.53958mm,2.53958mm">
+                        <w:txbxContent>
+                          <w:p>
+                            <w:pPr>
+                              <w:spacing w:before="0" w:after="0"/>
+                              <w:textDirection w:val="btLr"/>
+                            </w:pPr>
+                          </w:p>
+                        </w:txbxContent>
+                      </v:textbox>
+                    </v:oval>
+                  </w:pict>
+                </mc:Fallback>
+              </mc:AlternateContent>
+            </w:r>
+            <w:r>
+              <w:rPr>
+                <w:sz w:val="18"/>
+              </w:rPr>
+              <mc:AlternateContent>
+                <mc:Choice Requires="wps">
+                  <w:drawing>
+                    <wp:anchor distT="0" distB="0" distL="114300" distR="114300" simplePos="0" relativeHeight="251673600" behindDoc="0" locked="0" layoutInCell="1" hidden="0" allowOverlap="1" wp14:anchorId="01C569E7" wp14:editId="0D7C8276">
+                      <wp:simplePos x="0" y="0"/>
+                      <wp:positionH relativeFrom="column">
+                        <wp:posOffset>2908300</wp:posOffset>
+                      </wp:positionH>
+                      <wp:positionV relativeFrom="paragraph">
+                        <wp:posOffset>25400</wp:posOffset>
+                      </wp:positionV>
+                      <wp:extent cx="123825" cy="123825"/>
+                      <wp:effectExtent l="0" t="0" r="0" b="0"/>
+                      <wp:wrapNone/>
+                      <wp:docPr id="1" name="Elipse 1"/>
+                      <wp:cNvGraphicFramePr/>
+                      <a:graphic xmlns:a="http://schemas.openxmlformats.org/drawingml/2006/main">
+                        <a:graphicData uri="http://schemas.microsoft.com/office/word/2010/wordprocessingShape">
+                          <wps:wsp>
+                            <wps:cNvSpPr/>
+                            <wps:spPr>
+                              <a:xfrm>
+                                <a:off x="5290438" y="3724438"/>
+                                <a:ext cx="111125" cy="111125"/>
+                              </a:xfrm>
+                              <a:prstGeom prst="ellipse">
+                                <a:avLst/>
+                              </a:prstGeom>
+                              <a:solidFill>
+                                <a:schemeClr val="lt1"/>
+                              </a:solidFill>
+                              <a:ln w="12700" cap="flat" cmpd="sng">
+                                <a:solidFill>
+                                  <a:schemeClr val="accent1"/>
+                                </a:solidFill>
+                                <a:prstDash val="solid"/>
+                                <a:miter lim="800000"/>
+                                <a:headEnd type="none" w="sm" len="sm"/>
+                                <a:tailEnd type="none" w="sm" len="sm"/>
+                              </a:ln>
+                            </wps:spPr>
+                            <wps:txbx>
+                              <w:txbxContent>
+                                <w:p>
+                                  <w:pPr>
+                                    <w:spacing w:before="0" w:after="0"/>
+                                    <w:textDirection w:val="btLr"/>
+                                  </w:pPr>
+                                </w:p>
+                              </w:txbxContent>
+                            </wps:txbx>
+                            <wps:bodyPr spcFirstLastPara="1" wrap="square" lIns="91425" tIns="91425" rIns="91425" bIns="91425" anchor="ctr" anchorCtr="0">
+                              <a:noAutofit/>
+                            </wps:bodyPr>
+                          </wps:wsp>
+                        </a:graphicData>
+                      </a:graphic>
+                    </wp:anchor>
+                  </w:drawing>
+                </mc:Choice>
+                <mc:Fallback>
+                  <w:pict>
+                    <v:oval w14:anchorId="01C569E7" id="Elipse 1" o:spid="_x0000_s1038" style="position:absolute;margin-left:229pt;margin-top:2pt;width:9.75pt;height:9.75pt;z-index:251673600;visibility:visible;mso-wrap-style:square;mso-wrap-distance-left:9pt;mso-wrap-distance-top:0;mso-wrap-distance-right:9pt;mso-wrap-distance-bottom:0;mso-position-horizontal:absolute;mso-position-horizontal-relative:text;mso-position-vertical:absolute;mso-position-vertical-relative:text;v-text-anchor:middle" o:gfxdata="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" fillcolor="white [3201]" strokecolor="#4f81bd [3204]" strokeweight="1pt">
+                      <v:stroke startarrowwidth="narrow" startarrowlength="short" endarrowwidth="narrow" endarrowlength="short" joinstyle="miter"/>
+                      <v:textbox inset="2.53958mm,2.53958mm,2.53958mm,2.53958mm">
+                        <w:txbxContent>
+                          <w:p>
+                            <w:pPr>
+                              <w:spacing w:before="0" w:after="0"/>
+                              <w:textDirection w:val="btLr"/>
+                            </w:pPr>
+                          </w:p>
+                        </w:txbxContent>
+                      </v:textbox>
+                    </v:oval>
+                  </w:pict>
+                </mc:Fallback>
+              </mc:AlternateContent>
+            </w:r>
+            <w:r>
+              <w:rPr>
+                <w:sz w:val="18"/>
+              </w:rPr>
+              <mc:AlternateContent>
+                <mc:Choice Requires="wps">
+                  <w:drawing>
+                    <wp:anchor distT="0" distB="0" distL="114300" distR="114300" simplePos="0" relativeHeight="251674624" behindDoc="0" locked="0" layoutInCell="1" hidden="0" allowOverlap="1" wp14:anchorId="7CA59D8A" wp14:editId="7899C292">
+                      <wp:simplePos x="0" y="0"/>
+                      <wp:positionH relativeFrom="column">
+                        <wp:posOffset>723900</wp:posOffset>
+                      </wp:positionH>
+                      <wp:positionV relativeFrom="paragraph">
+                        <wp:posOffset>12700</wp:posOffset>
+                      </wp:positionV>
+                      <wp:extent cx="123825" cy="123825"/>
+                      <wp:effectExtent l="0" t="0" r="0" b="0"/>
+                      <wp:wrapNone/>
+                      <wp:docPr id="118" name="Elipse 118"/>
+                      <wp:cNvGraphicFramePr/>
+                      <a:graphic xmlns:a="http://schemas.openxmlformats.org/drawingml/2006/main">
+                        <a:graphicData uri="http://schemas.microsoft.com/office/word/2010/wordprocessingShape">
+                          <wps:wsp>
+                            <wps:cNvSpPr/>
+                            <wps:spPr>
+                              <a:xfrm>
+                                <a:off x="5290438" y="3724438"/>
+                                <a:ext cx="111125" cy="111125"/>
+                              </a:xfrm>
+                              <a:prstGeom prst="ellipse">
+                                <a:avLst/>
+                              </a:prstGeom>
+                              <a:solidFill>
+                                <a:schemeClr val="accent1"/>
+                              </a:solidFill>
+                              <a:ln w="12700" cap="flat" cmpd="sng">
+                                <a:solidFill>
+                                  <a:srgbClr val="42719B"/>
+                                </a:solidFill>
+                                <a:prstDash val="solid"/>
+                                <a:miter lim="800000"/>
+                                <a:headEnd type="none" w="sm" len="sm"/>
+                                <a:tailEnd type="none" w="sm" len="sm"/>
+                              </a:ln>
+                            </wps:spPr>
+                            <wps:txbx>
+                              <w:txbxContent>
+                                <w:p>
+                                  <w:pPr>
+                                    <w:spacing w:before="0" w:after="0"/>
+                                    <w:textDirection w:val="btLr"/>
+                                  </w:pPr>
+                                </w:p>
+                              </w:txbxContent>
+                            </wps:txbx>
+                            <wps:bodyPr spcFirstLastPara="1" wrap="square" lIns="91425" tIns="91425" rIns="91425" bIns="91425" anchor="ctr" anchorCtr="0">
+                              <a:noAutofit/>
+                            </wps:bodyPr>
+                          </wps:wsp>
+                        </a:graphicData>
+                      </a:graphic>
+                    </wp:anchor>
+                  </w:drawing>
+                </mc:Choice>
+                <mc:Fallback>
+                  <w:pict>
+                    <v:oval w14:anchorId="7CA59D8A" id="Elipse 118" o:spid="_x0000_s1039" style="position:absolute;margin-left:57pt;margin-top:1pt;width:9.75pt;height:9.75pt;z-index:251674624;visibility:visible;mso-wrap-style:square;mso-wrap-distance-left:9pt;mso-wrap-distance-top:0;mso-wrap-distance-right:9pt;mso-wrap-distance-bottom:0;mso-position-horizontal:absolute;mso-position-horizontal-relative:text;mso-position-vertical:absolute;mso-position-vertical-relative:text;v-text-anchor:middle" o:gfxdata="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" fillcolor="#4f81bd [3204]" strokecolor="#42719b" strokeweight="1pt">
+                      <v:stroke startarrowwidth="narrow" startarrowlength="short" endarrowwidth="narrow" endarrowlength="short" joinstyle="miter"/>
+                      <v:textbox inset="2.53958mm,2.53958mm,2.53958mm,2.53958mm">
+                        <w:txbxContent>
+                          <w:p>
+                            <w:pPr>
+                              <w:spacing w:before="0" w:after="0"/>
+                              <w:textDirection w:val="btLr"/>
+                            </w:pPr>
+                          </w:p>
+                        </w:txbxContent>
+                      </v:textbox>
+                    </v:oval>
+                  </w:pict>
+                </mc:Fallback>
+              </mc:AlternateContent>
+            </w:r>
+          </w:p>
+        </w:tc>
+      </w:tr>
+      <w:tr>
+        <w:trPr>
+          <w:trHeight w:val="247"/>
+        </w:trPr>
+        <w:tc>
+          <w:tcPr>
+            <w:tcW w:w="2211" w:type="dxa"/>
+            <w:shd w:val="clear" w:color="auto" w:fill="auto"/>
+            <w:vAlign w:val="center"/>
+          </w:tcPr>
+          <w:p>
+            <w:pPr>
+              <w:spacing w:before="0" w:after="0"/>
+              <w:rPr>
+                <w:color w:val="404040"/>
+                <w:sz w:val="18"/>
+              </w:rPr>
+            </w:pPr>
+            <w:r>
+              <w:rPr>
+                <w:color w:val="404040"/>
+                <w:sz w:val="18"/>
+              </w:rPr>
+              <w:t>DESCRIPCIÓN</w:t>
+            </w:r>
+          </w:p>
+        </w:tc>
+        <w:tc>
+          <w:tcPr>
+            <w:tcW w:w="5585" w:type="dxa"/>
+            <w:vAlign w:val="center"/>
+          </w:tcPr>
+          <w:p>
+            <w:pPr>
+              <w:spacing w:before="0" w:after="0"/>
+              <w:rPr>
+                <w:sz w:val="18"/>
+              </w:rPr>
+            </w:pPr>
+            <w:r>
+              <w:rPr>
+                <w:sz w:val="18"/>
+              </w:rPr>
+              <w:t>El login de usuario y administrador se deberá ingresar el correo electrónico y contraseña, también puede realizar el ingreso con la cuenta de Facebook o Gmail.</w:t>
+            </w:r>
+            <w:r>
+              <w:rPr>
+                <w:sz w:val="18"/>
+              </w:rPr>
+              <w:t xml:space="preserve"> Usar color con tonalidades bajas.</w:t>
+            </w:r>
+          </w:p>
+        </w:tc>
+      </w:tr>
+      <w:tr>
+        <w:trPr>
+          <w:trHeight w:val="247"/>
+        </w:trPr>
+        <w:tc>
+          <w:tcPr>
+            <w:tcW w:w="2211" w:type="dxa"/>
+            <w:shd w:val="clear" w:color="auto" w:fill="auto"/>
+            <w:vAlign w:val="center"/>
+          </w:tcPr>
+          <w:p>
+            <w:pPr>
+              <w:spacing w:before="0" w:after="0"/>
+              <w:rPr>
+                <w:color w:val="404040"/>
+                <w:sz w:val="18"/>
+              </w:rPr>
+            </w:pPr>
+            <w:r>
+              <w:rPr>
+                <w:color w:val="404040"/>
+                <w:sz w:val="18"/>
+              </w:rPr>
+              <w:t>PROCESO</w:t>
+            </w:r>
+          </w:p>
+        </w:tc>
+        <w:tc>
+          <w:tcPr>
+            <w:tcW w:w="5585" w:type="dxa"/>
+            <w:vAlign w:val="center"/>
+          </w:tcPr>
+          <w:p>
+            <w:pPr>
+              <w:spacing w:before="0" w:after="0"/>
+              <w:rPr>
+                <w:sz w:val="18"/>
+              </w:rPr>
+            </w:pPr>
+            <w:r>
+              <w:rPr>
+                <w:sz w:val="18"/>
+              </w:rPr>
+              <w:t xml:space="preserve">Direccionar a la página principal para poder ingresar </w:t>
+            </w:r>
+          </w:p>
+        </w:tc>
+      </w:tr>
+      <w:tr>
+        <w:trPr>
+          <w:trHeight w:val="247"/>
+        </w:trPr>
+        <w:tc>
+          <w:tcPr>
+            <w:tcW w:w="2211" w:type="dxa"/>
+            <w:shd w:val="clear" w:color="auto" w:fill="auto"/>
+            <w:vAlign w:val="center"/>
+          </w:tcPr>
+          <w:p>
+            <w:pPr>
+              <w:spacing w:before="0" w:after="0"/>
+              <w:rPr>
+                <w:color w:val="404040"/>
+                <w:sz w:val="18"/>
+              </w:rPr>
+            </w:pPr>
+            <w:r>
+              <w:rPr>
+                <w:color w:val="404040"/>
+                <w:sz w:val="18"/>
+              </w:rPr>
+              <w:t>ENTRADAS</w:t>
+            </w:r>
+          </w:p>
+        </w:tc>
+        <w:tc>
+          <w:tcPr>
+            <w:tcW w:w="5585" w:type="dxa"/>
+            <w:vAlign w:val="center"/>
+          </w:tcPr>
+          <w:p>
+            <w:pPr>
+              <w:spacing w:before="0" w:after="0"/>
+              <w:rPr>
+                <w:sz w:val="18"/>
+              </w:rPr>
+            </w:pPr>
+            <w:r>
+              <w:rPr>
+                <w:sz w:val="18"/>
+              </w:rPr>
+              <w:t>Correo electrónico y Contraseña</w:t>
+            </w:r>
+          </w:p>
+        </w:tc>
+      </w:tr>
+      <w:tr>
+        <w:trPr>
+          <w:trHeight w:val="247"/>
+        </w:trPr>
+        <w:tc>
+          <w:tcPr>
+            <w:tcW w:w="2211" w:type="dxa"/>
+            <w:shd w:val="clear" w:color="auto" w:fill="auto"/>
+            <w:vAlign w:val="center"/>
+          </w:tcPr>
+          <w:p>
+            <w:pPr>
+              <w:spacing w:before="0" w:after="0"/>
+              <w:rPr>
+                <w:color w:val="404040"/>
+                <w:sz w:val="18"/>
+              </w:rPr>
+            </w:pPr>
+            <w:r>
+              <w:rPr>
+                <w:color w:val="404040"/>
+                <w:sz w:val="18"/>
+              </w:rPr>
+              <w:t xml:space="preserve">     SALIDAS</w:t>
+            </w:r>
+          </w:p>
+        </w:tc>
+        <w:tc>
+          <w:tcPr>
+            <w:tcW w:w="5585" w:type="dxa"/>
+            <w:vAlign w:val="center"/>
+          </w:tcPr>
+          <w:p>
+            <w:pPr>
+              <w:spacing w:before="0" w:after="0"/>
+              <w:rPr>
+                <w:color w:val="404040"/>
+                <w:sz w:val="18"/>
+              </w:rPr>
+            </w:pPr>
+            <w:r>
+              <w:rPr>
+                <w:sz w:val="18"/>
+              </w:rPr>
+              <w:t>Dependiendo el usuario el tipo de usuario se direccionará a la página principal si es visitante y si es administrador lo direccionará a la página administrador.</w:t>
+            </w:r>
+          </w:p>
+        </w:tc>
+      </w:tr>
+      <w:tr>
+        <w:trPr>
+          <w:trHeight w:val="247"/>
+        </w:trPr>
+        <w:tc>
+          <w:tcPr>
+            <w:tcW w:w="2211" w:type="dxa"/>
+            <w:shd w:val="clear" w:color="auto" w:fill="auto"/>
+            <w:vAlign w:val="center"/>
+          </w:tcPr>
+          <w:p>
+            <w:pPr>
+              <w:spacing w:before="0" w:after="0"/>
+              <w:rPr>
+                <w:color w:val="404040"/>
+                <w:sz w:val="18"/>
+              </w:rPr>
+            </w:pPr>
+            <w:r>
+              <w:rPr>
+                <w:color w:val="404040"/>
+                <w:sz w:val="18"/>
+              </w:rPr>
+              <w:t>RESTRICCIONES</w:t>
+            </w:r>
+          </w:p>
+        </w:tc>
+        <w:tc>
+          <w:tcPr>
+            <w:tcW w:w="5585" w:type="dxa"/>
+            <w:vAlign w:val="center"/>
+          </w:tcPr>
+          <w:p>
+            <w:pPr>
+              <w:spacing w:before="0" w:after="0"/>
+              <w:rPr>
+                <w:sz w:val="18"/>
+              </w:rPr>
+            </w:pPr>
+            <w:r>
+              <w:rPr>
+                <w:sz w:val="18"/>
+              </w:rPr>
+              <w:t>El usuario deberá estar registrado correctamente para poder acceder a la diferentes acciones de la página web</w:t>
+            </w:r>
+          </w:p>
+        </w:tc>
+      </w:tr>
+    </w:tbl>
+    <w:p>
+      <w:pPr>
+        <w:spacing w:before="0" w:after="0"/>
+        <w:rPr>
+          <w:color w:val="404040"/>
+          <w:sz w:val="18"/>
+          <w:szCs w:val="18"/>
+        </w:rPr>
+      </w:pPr>
+    </w:p>
+    <w:p>
+      <w:pPr>
+        <w:spacing w:before="0" w:after="0"/>
+        <w:rPr>
+          <w:color w:val="404040"/>
+          <w:sz w:val="18"/>
+          <w:szCs w:val="18"/>
+        </w:rPr>
+      </w:pPr>
+    </w:p>
+    <w:p>
+      <w:pPr>
+        <w:spacing w:before="0" w:after="0"/>
+        <w:rPr>
+          <w:color w:val="404040"/>
+          <w:sz w:val="18"/>
+          <w:szCs w:val="18"/>
+        </w:rPr>
+      </w:pPr>
+    </w:p>
+    <w:p>
+      <w:pPr>
+        <w:spacing w:before="0" w:after="0"/>
+        <w:rPr>
+          <w:color w:val="404040"/>
+          <w:sz w:val="18"/>
+          <w:szCs w:val="18"/>
+        </w:rPr>
+      </w:pPr>
+    </w:p>
+    <w:p>
+      <w:pPr>
+        <w:spacing w:before="0" w:after="0"/>
+        <w:rPr>
+          <w:color w:val="404040"/>
+          <w:sz w:val="18"/>
+          <w:szCs w:val="18"/>
+        </w:rPr>
+      </w:pPr>
+    </w:p>
+    <w:tbl>
+      <w:tblPr>
+        <w:tblW w:w="7796" w:type="dxa"/>
+        <w:tblBorders>
+          <w:top w:val="single" w:sz="4" w:space="0" w:color="000000"/>
+          <w:left w:val="single" w:sz="4" w:space="0" w:color="000000"/>
+          <w:bottom w:val="single" w:sz="4" w:space="0" w:color="000000"/>
+          <w:right w:val="single" w:sz="4" w:space="0" w:color="000000"/>
+          <w:insideH w:val="single" w:sz="4" w:space="0" w:color="000000"/>
+          <w:insideV w:val="single" w:sz="4" w:space="0" w:color="000000"/>
+        </w:tblBorders>
+        <w:tblLayout w:type="fixed"/>
+        <w:tblLook w:val="0400" w:firstRow="0" w:lastRow="0" w:firstColumn="0" w:lastColumn="0" w:noHBand="0" w:noVBand="1"/>
+      </w:tblPr>
+      <w:tblGrid>
+        <w:gridCol w:w="2211"/>
+        <w:gridCol w:w="5585"/>
+      </w:tblGrid>
+      <w:tr>
+        <w:trPr>
+          <w:trHeight w:val="404"/>
+        </w:trPr>
+        <w:tc>
+          <w:tcPr>
+            <w:tcW w:w="2211" w:type="dxa"/>
+            <w:shd w:val="clear" w:color="auto" w:fill="0070C0"/>
+            <w:vAlign w:val="center"/>
+          </w:tcPr>
+          <w:p>
+            <w:pPr>
+              <w:spacing w:before="0" w:after="0"/>
+              <w:rPr>
+                <w:color w:val="404040"/>
+                <w:sz w:val="18"/>
+              </w:rPr>
+            </w:pPr>
+            <w:r>
+              <w:rPr>
+                <w:color w:val="404040"/>
+                <w:sz w:val="18"/>
+              </w:rPr>
+              <w:t>Código de requisito</w:t>
+            </w:r>
+          </w:p>
+        </w:tc>
+        <w:tc>
+          <w:tcPr>
+            <w:tcW w:w="5585" w:type="dxa"/>
+            <w:shd w:val="clear" w:color="auto" w:fill="auto"/>
+            <w:vAlign w:val="center"/>
+          </w:tcPr>
+          <w:p>
+            <w:pPr>
+              <w:spacing w:before="0" w:after="0"/>
+              <w:rPr>
+                <w:sz w:val="18"/>
+              </w:rPr>
+            </w:pPr>
+            <w:r>
+              <w:rPr>
+                <w:sz w:val="18"/>
+              </w:rPr>
+              <w:t>RF002</w:t>
+            </w:r>
+          </w:p>
+        </w:tc>
+      </w:tr>
+      <w:tr>
+        <w:trPr>
+          <w:trHeight w:val="404"/>
+        </w:trPr>
+        <w:tc>
+          <w:tcPr>
+            <w:tcW w:w="2211" w:type="dxa"/>
+            <w:shd w:val="clear" w:color="auto" w:fill="0070C0"/>
+            <w:vAlign w:val="center"/>
+          </w:tcPr>
+          <w:p>
+            <w:pPr>
+              <w:spacing w:before="0" w:after="0"/>
+              <w:rPr>
+                <w:color w:val="404040"/>
+                <w:sz w:val="18"/>
+              </w:rPr>
+            </w:pPr>
+            <w:r>
+              <w:rPr>
+                <w:color w:val="404040"/>
+                <w:sz w:val="18"/>
+              </w:rPr>
+              <w:t>Nombre de requisito</w:t>
+            </w:r>
+          </w:p>
+        </w:tc>
+        <w:tc>
+          <w:tcPr>
+            <w:tcW w:w="5585" w:type="dxa"/>
+            <w:shd w:val="clear" w:color="auto" w:fill="auto"/>
+            <w:vAlign w:val="center"/>
+          </w:tcPr>
+          <w:p>
+            <w:pPr>
+              <w:spacing w:before="0" w:after="0"/>
+              <w:rPr>
+                <w:sz w:val="18"/>
+              </w:rPr>
+            </w:pPr>
+            <w:r>
+              <w:rPr>
+                <w:sz w:val="18"/>
+              </w:rPr>
+              <w:t>Registrarse</w:t>
+            </w:r>
+          </w:p>
+        </w:tc>
+      </w:tr>
+      <w:tr>
+        <w:trPr>
+          <w:trHeight w:val="338"/>
+        </w:trPr>
+        <w:tc>
+          <w:tcPr>
+            <w:tcW w:w="2211" w:type="dxa"/>
+            <w:shd w:val="clear" w:color="auto" w:fill="0070C0"/>
+            <w:vAlign w:val="center"/>
+          </w:tcPr>
+          <w:p>
+            <w:pPr>
+              <w:spacing w:before="0" w:after="0"/>
+              <w:rPr>
+                <w:color w:val="404040"/>
+                <w:sz w:val="18"/>
+              </w:rPr>
+            </w:pPr>
+            <w:r>
+              <w:rPr>
+                <w:color w:val="404040"/>
+                <w:sz w:val="18"/>
+              </w:rPr>
+              <w:t>Tipo</w:t>
+            </w:r>
+          </w:p>
+        </w:tc>
+        <w:tc>
+          <w:tcPr>
+            <w:tcW w:w="5585" w:type="dxa"/>
+            <w:vAlign w:val="center"/>
+          </w:tcPr>
+          <w:p>
+            <w:pPr>
+              <w:spacing w:before="0" w:after="0"/>
+              <w:rPr>
+                <w:sz w:val="18"/>
+              </w:rPr>
+            </w:pPr>
+            <w:r>
+              <w:rPr>
+                <w:sz w:val="18"/>
+              </w:rPr>
+              <w:t xml:space="preserve">Requisitos de producto          </w:t>
+            </w:r>
+            <w:r>
+              <w:rPr>
+                <w:sz w:val="18"/>
+              </w:rPr>
+              <mc:AlternateContent>
+                <mc:Choice Requires="wps">
+                  <w:drawing>
+                    <wp:anchor distT="0" distB="0" distL="114300" distR="114300" simplePos="0" relativeHeight="251675648" behindDoc="0" locked="0" layoutInCell="1" hidden="0" allowOverlap="1" wp14:anchorId="3DCA5C97" wp14:editId="174EE8F2">
+                      <wp:simplePos x="0" y="0"/>
+                      <wp:positionH relativeFrom="column">
+                        <wp:posOffset>1244600</wp:posOffset>
+                      </wp:positionH>
+                      <wp:positionV relativeFrom="paragraph">
+                        <wp:posOffset>0</wp:posOffset>
+                      </wp:positionV>
+                      <wp:extent cx="123825" cy="123825"/>
+                      <wp:effectExtent l="0" t="0" r="0" b="0"/>
+                      <wp:wrapNone/>
+                      <wp:docPr id="66" name="Elipse 66"/>
+                      <wp:cNvGraphicFramePr/>
+                      <a:graphic xmlns:a="http://schemas.openxmlformats.org/drawingml/2006/main">
+                        <a:graphicData uri="http://schemas.microsoft.com/office/word/2010/wordprocessingShape">
+                          <wps:wsp>
+                            <wps:cNvSpPr/>
+                            <wps:spPr>
+                              <a:xfrm>
+                                <a:off x="5290438" y="3724438"/>
+                                <a:ext cx="111125" cy="111125"/>
+                              </a:xfrm>
+                              <a:prstGeom prst="ellipse">
+                                <a:avLst/>
+                              </a:prstGeom>
+                              <a:solidFill>
+                                <a:schemeClr val="accent1"/>
+                              </a:solidFill>
+                              <a:ln w="12700" cap="flat" cmpd="sng">
+                                <a:solidFill>
+                                  <a:srgbClr val="42719B"/>
+                                </a:solidFill>
+                                <a:prstDash val="solid"/>
+                                <a:miter lim="800000"/>
+                                <a:headEnd type="none" w="sm" len="sm"/>
+                                <a:tailEnd type="none" w="sm" len="sm"/>
+                              </a:ln>
+                            </wps:spPr>
+                            <wps:txbx>
+                              <w:txbxContent>
+                                <w:p>
+                                  <w:pPr>
+                                    <w:spacing w:before="0" w:after="0"/>
+                                    <w:textDirection w:val="btLr"/>
+                                  </w:pPr>
+                                </w:p>
+                              </w:txbxContent>
+                            </wps:txbx>
+                            <wps:bodyPr spcFirstLastPara="1" wrap="square" lIns="91425" tIns="91425" rIns="91425" bIns="91425" anchor="ctr" anchorCtr="0">
+                              <a:noAutofit/>
+                            </wps:bodyPr>
+                          </wps:wsp>
+                        </a:graphicData>
+                      </a:graphic>
+                    </wp:anchor>
+                  </w:drawing>
+                </mc:Choice>
+                <mc:Fallback>
+                  <w:pict>
+                    <v:oval w14:anchorId="3DCA5C97" id="Elipse 66" o:spid="_x0000_s1040" style="position:absolute;margin-left:98pt;margin-top:0;width:9.75pt;height:9.75pt;z-index:251675648;visibility:visible;mso-wrap-style:square;mso-wrap-distance-left:9pt;mso-wrap-distance-top:0;mso-wrap-distance-right:9pt;mso-wrap-distance-bottom:0;mso-position-horizontal:absolute;mso-position-horizontal-relative:text;mso-position-vertical:absolute;mso-position-vertical-relative:text;v-text-anchor:middle" o:gfxdata="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" fillcolor="#4f81bd [3204]" strokecolor="#42719b" strokeweight="1pt">
+                      <v:stroke startarrowwidth="narrow" startarrowlength="short" endarrowwidth="narrow" endarrowlength="short" joinstyle="miter"/>
+                      <v:textbox inset="2.53958mm,2.53958mm,2.53958mm,2.53958mm">
+                        <w:txbxContent>
+                          <w:p>
+                            <w:pPr>
+                              <w:spacing w:before="0" w:after="0"/>
+                              <w:textDirection w:val="btLr"/>
+                            </w:pPr>
+                          </w:p>
+                        </w:txbxContent>
+                      </v:textbox>
+                    </v:oval>
+                  </w:pict>
+                </mc:Fallback>
+              </mc:AlternateContent>
+            </w:r>
+          </w:p>
+        </w:tc>
+      </w:tr>
+      <w:tr>
+        <w:trPr>
+          <w:trHeight w:val="369"/>
+        </w:trPr>
+        <w:tc>
+          <w:tcPr>
+            <w:tcW w:w="2211" w:type="dxa"/>
+            <w:shd w:val="clear" w:color="auto" w:fill="0070C0"/>
+            <w:vAlign w:val="center"/>
+          </w:tcPr>
+          <w:p>
+            <w:pPr>
+              <w:spacing w:before="0" w:after="0"/>
+              <w:rPr>
+                <w:color w:val="404040"/>
+                <w:sz w:val="18"/>
+              </w:rPr>
+            </w:pPr>
+            <w:r>
+              <w:rPr>
+                <w:color w:val="404040"/>
+                <w:sz w:val="18"/>
+              </w:rPr>
+              <w:t>Prioridad del requisito</w:t>
+            </w:r>
+          </w:p>
+        </w:tc>
+        <w:tc>
+          <w:tcPr>
+            <w:tcW w:w="5585" w:type="dxa"/>
+            <w:vAlign w:val="center"/>
+          </w:tcPr>
+          <w:p>
+            <w:pPr>
+              <w:spacing w:before="0" w:after="0"/>
+              <w:rPr>
+                <w:sz w:val="18"/>
+              </w:rPr>
+            </w:pPr>
+            <w:r>
+              <w:rPr>
+                <w:sz w:val="18"/>
+              </w:rPr>
+              <w:t>Alta/Esencial           Media/Deseado            Baja/Opcional</w:t>
+            </w:r>
+            <w:r>
+              <w:rPr>
+                <w:sz w:val="18"/>
+              </w:rPr>
+              <mc:AlternateContent>
+                <mc:Choice Requires="wps">
+                  <w:drawing>
+                    <wp:anchor distT="0" distB="0" distL="114300" distR="114300" simplePos="0" relativeHeight="251676672" behindDoc="0" locked="0" layoutInCell="1" hidden="0" allowOverlap="1" wp14:anchorId="494B4875" wp14:editId="68278159">
+                      <wp:simplePos x="0" y="0"/>
+                      <wp:positionH relativeFrom="column">
+                        <wp:posOffset>723900</wp:posOffset>
+                      </wp:positionH>
+                      <wp:positionV relativeFrom="paragraph">
+                        <wp:posOffset>12700</wp:posOffset>
+                      </wp:positionV>
+                      <wp:extent cx="123825" cy="123825"/>
+                      <wp:effectExtent l="0" t="0" r="0" b="0"/>
+                      <wp:wrapNone/>
+                      <wp:docPr id="120" name="Elipse 120"/>
+                      <wp:cNvGraphicFramePr/>
+                      <a:graphic xmlns:a="http://schemas.openxmlformats.org/drawingml/2006/main">
+                        <a:graphicData uri="http://schemas.microsoft.com/office/word/2010/wordprocessingShape">
+                          <wps:wsp>
+                            <wps:cNvSpPr/>
+                            <wps:spPr>
+                              <a:xfrm>
+                                <a:off x="5290438" y="3724438"/>
+                                <a:ext cx="111125" cy="111125"/>
+                              </a:xfrm>
+                              <a:prstGeom prst="ellipse">
+                                <a:avLst/>
+                              </a:prstGeom>
+                              <a:solidFill>
+                                <a:schemeClr val="accent1"/>
+                              </a:solidFill>
+                              <a:ln w="12700" cap="flat" cmpd="sng">
+                                <a:solidFill>
+                                  <a:srgbClr val="42719B"/>
+                                </a:solidFill>
+                                <a:prstDash val="solid"/>
+                                <a:miter lim="800000"/>
+                                <a:headEnd type="none" w="sm" len="sm"/>
+                                <a:tailEnd type="none" w="sm" len="sm"/>
+                              </a:ln>
+                            </wps:spPr>
+                            <wps:txbx>
+                              <w:txbxContent>
+                                <w:p>
+                                  <w:pPr>
+                                    <w:spacing w:before="0" w:after="0"/>
+                                    <w:textDirection w:val="btLr"/>
+                                  </w:pPr>
+                                </w:p>
+                              </w:txbxContent>
+                            </wps:txbx>
+                            <wps:bodyPr spcFirstLastPara="1" wrap="square" lIns="91425" tIns="91425" rIns="91425" bIns="91425" anchor="ctr" anchorCtr="0">
+                              <a:noAutofit/>
+                            </wps:bodyPr>
+                          </wps:wsp>
+                        </a:graphicData>
+                      </a:graphic>
+                    </wp:anchor>
+                  </w:drawing>
+                </mc:Choice>
+                <mc:Fallback>
+                  <w:pict>
+                    <v:oval w14:anchorId="494B4875" id="Elipse 120" o:spid="_x0000_s1041" style="position:absolute;margin-left:57pt;margin-top:1pt;width:9.75pt;height:9.75pt;z-index:251676672;visibility:visible;mso-wrap-style:square;mso-wrap-distance-left:9pt;mso-wrap-distance-top:0;mso-wrap-distance-right:9pt;mso-wrap-distance-bottom:0;mso-position-horizontal:absolute;mso-position-horizontal-relative:text;mso-position-vertical:absolute;mso-position-vertical-relative:text;v-text-anchor:middle" o:gfxdata="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" fillcolor="#4f81bd [3204]" strokecolor="#42719b" strokeweight="1pt">
+                      <v:stroke startarrowwidth="narrow" startarrowlength="short" endarrowwidth="narrow" endarrowlength="short" joinstyle="miter"/>
+                      <v:textbox inset="2.53958mm,2.53958mm,2.53958mm,2.53958mm">
+                        <w:txbxContent>
+                          <w:p>
+                            <w:pPr>
+                              <w:spacing w:before="0" w:after="0"/>
+                              <w:textDirection w:val="btLr"/>
+                            </w:pPr>
+                          </w:p>
+                        </w:txbxContent>
+                      </v:textbox>
+                    </v:oval>
+                  </w:pict>
+                </mc:Fallback>
+              </mc:AlternateContent>
+            </w:r>
+            <w:r>
+              <w:rPr>
+                <w:sz w:val="18"/>
+              </w:rPr>
+              <mc:AlternateContent>
+                <mc:Choice Requires="wps">
+                  <w:drawing>
+                    <wp:anchor distT="0" distB="0" distL="114300" distR="114300" simplePos="0" relativeHeight="251677696" behindDoc="0" locked="0" layoutInCell="1" hidden="0" allowOverlap="1" wp14:anchorId="4E9A3329" wp14:editId="0CA98117">
+                      <wp:simplePos x="0" y="0"/>
+                      <wp:positionH relativeFrom="column">
+                        <wp:posOffset>2908300</wp:posOffset>
+                      </wp:positionH>
+                      <wp:positionV relativeFrom="paragraph">
+                        <wp:posOffset>25400</wp:posOffset>
+                      </wp:positionV>
+                      <wp:extent cx="123825" cy="123825"/>
+                      <wp:effectExtent l="0" t="0" r="0" b="0"/>
+                      <wp:wrapNone/>
+                      <wp:docPr id="112" name="Elipse 112"/>
+                      <wp:cNvGraphicFramePr/>
+                      <a:graphic xmlns:a="http://schemas.openxmlformats.org/drawingml/2006/main">
+                        <a:graphicData uri="http://schemas.microsoft.com/office/word/2010/wordprocessingShape">
+                          <wps:wsp>
+                            <wps:cNvSpPr/>
+                            <wps:spPr>
+                              <a:xfrm>
+                                <a:off x="5290438" y="3724438"/>
+                                <a:ext cx="111125" cy="111125"/>
+                              </a:xfrm>
+                              <a:prstGeom prst="ellipse">
+                                <a:avLst/>
+                              </a:prstGeom>
+                              <a:solidFill>
+                                <a:schemeClr val="lt1"/>
+                              </a:solidFill>
+                              <a:ln w="12700" cap="flat" cmpd="sng">
+                                <a:solidFill>
+                                  <a:schemeClr val="accent1"/>
+                                </a:solidFill>
+                                <a:prstDash val="solid"/>
+                                <a:miter lim="800000"/>
+                                <a:headEnd type="none" w="sm" len="sm"/>
+                                <a:tailEnd type="none" w="sm" len="sm"/>
+                              </a:ln>
+                            </wps:spPr>
+                            <wps:txbx>
+                              <w:txbxContent>
+                                <w:p>
+                                  <w:pPr>
+                                    <w:spacing w:before="0" w:after="0"/>
+                                    <w:textDirection w:val="btLr"/>
+                                  </w:pPr>
+                                </w:p>
+                              </w:txbxContent>
+                            </wps:txbx>
+                            <wps:bodyPr spcFirstLastPara="1" wrap="square" lIns="91425" tIns="91425" rIns="91425" bIns="91425" anchor="ctr" anchorCtr="0">
+                              <a:noAutofit/>
+                            </wps:bodyPr>
+                          </wps:wsp>
+                        </a:graphicData>
+                      </a:graphic>
+                    </wp:anchor>
+                  </w:drawing>
+                </mc:Choice>
+                <mc:Fallback>
+                  <w:pict>
+                    <v:oval w14:anchorId="4E9A3329" id="Elipse 112" o:spid="_x0000_s1042" style="position:absolute;margin-left:229pt;margin-top:2pt;width:9.75pt;height:9.75pt;z-index:251677696;visibility:visible;mso-wrap-style:square;mso-wrap-distance-left:9pt;mso-wrap-distance-top:0;mso-wrap-distance-right:9pt;mso-wrap-distance-bottom:0;mso-position-horizontal:absolute;mso-position-horizontal-relative:text;mso-position-vertical:absolute;mso-position-vertical-relative:text;v-text-anchor:middle" o:gfxdata="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" fillcolor="white [3201]" strokecolor="#4f81bd [3204]" strokeweight="1pt">
+                      <v:stroke startarrowwidth="narrow" startarrowlength="short" endarrowwidth="narrow" endarrowlength="short" joinstyle="miter"/>
+                      <v:textbox inset="2.53958mm,2.53958mm,2.53958mm,2.53958mm">
+                        <w:txbxContent>
+                          <w:p>
+                            <w:pPr>
+                              <w:spacing w:before="0" w:after="0"/>
+                              <w:textDirection w:val="btLr"/>
+                            </w:pPr>
+                          </w:p>
+                        </w:txbxContent>
+                      </v:textbox>
+                    </v:oval>
+                  </w:pict>
+                </mc:Fallback>
+              </mc:AlternateContent>
+            </w:r>
+            <w:r>
+              <w:rPr>
+                <w:sz w:val="18"/>
+              </w:rPr>
+              <mc:AlternateContent>
+                <mc:Choice Requires="wps">
+                  <w:drawing>
+                    <wp:anchor distT="0" distB="0" distL="114300" distR="114300" simplePos="0" relativeHeight="251678720" behindDoc="0" locked="0" layoutInCell="1" hidden="0" allowOverlap="1" wp14:anchorId="5DCA16FC" wp14:editId="2CE0B443">
+                      <wp:simplePos x="0" y="0"/>
+                      <wp:positionH relativeFrom="column">
+                        <wp:posOffset>1816100</wp:posOffset>
+                      </wp:positionH>
+                      <wp:positionV relativeFrom="paragraph">
+                        <wp:posOffset>12700</wp:posOffset>
+                      </wp:positionV>
+                      <wp:extent cx="123825" cy="123825"/>
+                      <wp:effectExtent l="0" t="0" r="0" b="0"/>
+                      <wp:wrapNone/>
+                      <wp:docPr id="92" name="Elipse 92"/>
+                      <wp:cNvGraphicFramePr/>
+                      <a:graphic xmlns:a="http://schemas.openxmlformats.org/drawingml/2006/main">
+                        <a:graphicData uri="http://schemas.microsoft.com/office/word/2010/wordprocessingShape">
+                          <wps:wsp>
+                            <wps:cNvSpPr/>
+                            <wps:spPr>
+                              <a:xfrm>
+                                <a:off x="5290438" y="3724438"/>
+                                <a:ext cx="111125" cy="111125"/>
+                              </a:xfrm>
+                              <a:prstGeom prst="ellipse">
+                                <a:avLst/>
+                              </a:prstGeom>
+                              <a:solidFill>
+                                <a:schemeClr val="lt1"/>
+                              </a:solidFill>
+                              <a:ln w="12700" cap="flat" cmpd="sng">
+                                <a:solidFill>
+                                  <a:schemeClr val="accent1"/>
+                                </a:solidFill>
+                                <a:prstDash val="solid"/>
+                                <a:miter lim="800000"/>
+                                <a:headEnd type="none" w="sm" len="sm"/>
+                                <a:tailEnd type="none" w="sm" len="sm"/>
+                              </a:ln>
+                            </wps:spPr>
+                            <wps:txbx>
+                              <w:txbxContent>
+                                <w:p>
+                                  <w:pPr>
+                                    <w:spacing w:before="0" w:after="0"/>
+                                    <w:textDirection w:val="btLr"/>
+                                  </w:pPr>
+                                </w:p>
+                              </w:txbxContent>
+                            </wps:txbx>
+                            <wps:bodyPr spcFirstLastPara="1" wrap="square" lIns="91425" tIns="91425" rIns="91425" bIns="91425" anchor="ctr" anchorCtr="0">
+                              <a:noAutofit/>
+                            </wps:bodyPr>
+                          </wps:wsp>
+                        </a:graphicData>
+                      </a:graphic>
+                    </wp:anchor>
+                  </w:drawing>
+                </mc:Choice>
+                <mc:Fallback>
+                  <w:pict>
+                    <v:oval w14:anchorId="5DCA16FC" id="Elipse 92" o:spid="_x0000_s1043" style="position:absolute;margin-left:143pt;margin-top:1pt;width:9.75pt;height:9.75pt;z-index:251678720;visibility:visible;mso-wrap-style:square;mso-wrap-distance-left:9pt;mso-wrap-distance-top:0;mso-wrap-distance-right:9pt;mso-wrap-distance-bottom:0;mso-position-horizontal:absolute;mso-position-horizontal-relative:text;mso-position-vertical:absolute;mso-position-vertical-relative:text;v-text-anchor:middle" o:gfxdata="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" fillcolor="white [3201]" strokecolor="#4f81bd [3204]" strokeweight="1pt">
+                      <v:stroke startarrowwidth="narrow" startarrowlength="short" endarrowwidth="narrow" endarrowlength="short" joinstyle="miter"/>
+                      <v:textbox inset="2.53958mm,2.53958mm,2.53958mm,2.53958mm">
+                        <w:txbxContent>
+                          <w:p>
+                            <w:pPr>
+                              <w:spacing w:before="0" w:after="0"/>
+                              <w:textDirection w:val="btLr"/>
+                            </w:pPr>
+                          </w:p>
+                        </w:txbxContent>
+                      </v:textbox>
+                    </v:oval>
+                  </w:pict>
+                </mc:Fallback>
+              </mc:AlternateContent>
+            </w:r>
+          </w:p>
+        </w:tc>
+      </w:tr>
+      <w:tr>
+        <w:trPr>
+          <w:trHeight w:val="247"/>
+        </w:trPr>
+        <w:tc>
+          <w:tcPr>
+            <w:tcW w:w="2211" w:type="dxa"/>
+            <w:shd w:val="clear" w:color="auto" w:fill="auto"/>
+            <w:vAlign w:val="center"/>
+          </w:tcPr>
+          <w:p>
+            <w:pPr>
+              <w:spacing w:before="0" w:after="0"/>
+              <w:rPr>
+                <w:color w:val="404040"/>
+                <w:sz w:val="18"/>
+              </w:rPr>
+            </w:pPr>
+            <w:r>
+              <w:rPr>
+                <w:color w:val="404040"/>
+                <w:sz w:val="18"/>
+              </w:rPr>
+              <w:t>DESCRIPCIÓN</w:t>
+            </w:r>
+          </w:p>
+        </w:tc>
+        <w:tc>
+          <w:tcPr>
+            <w:tcW w:w="5585" w:type="dxa"/>
+            <w:vAlign w:val="center"/>
+          </w:tcPr>
+          <w:p>
+            <w:pPr>
+              <w:spacing w:before="0" w:after="0"/>
+              <w:rPr>
+                <w:sz w:val="18"/>
+              </w:rPr>
+            </w:pPr>
+            <w:r>
+              <w:rPr>
+                <w:sz w:val="18"/>
+              </w:rPr>
+              <w:t>El registro del usuario le permitirá tener acceso a acciones como: realizar pedidos de productos y dar su opinión acerca de un producto o de la empresa.</w:t>
+            </w:r>
+          </w:p>
+        </w:tc>
+      </w:tr>
+      <w:tr>
+        <w:trPr>
+          <w:trHeight w:val="247"/>
+        </w:trPr>
+        <w:tc>
+          <w:tcPr>
+            <w:tcW w:w="2211" w:type="dxa"/>
+            <w:shd w:val="clear" w:color="auto" w:fill="auto"/>
+            <w:vAlign w:val="center"/>
+          </w:tcPr>
+          <w:p>
+            <w:pPr>
+              <w:spacing w:before="0" w:after="0"/>
+              <w:rPr>
+                <w:color w:val="404040"/>
+                <w:sz w:val="18"/>
+              </w:rPr>
+            </w:pPr>
+            <w:r>
+              <w:rPr>
+                <w:color w:val="404040"/>
+                <w:sz w:val="18"/>
+              </w:rPr>
+              <w:t>PROCESO</w:t>
+            </w:r>
+          </w:p>
+        </w:tc>
+        <w:tc>
+          <w:tcPr>
+            <w:tcW w:w="5585" w:type="dxa"/>
+            <w:vAlign w:val="center"/>
+          </w:tcPr>
+          <w:p>
+            <w:pPr>
+              <w:spacing w:before="0" w:after="0"/>
+              <w:rPr>
+                <w:sz w:val="18"/>
+              </w:rPr>
+            </w:pPr>
+            <w:r>
+              <w:rPr>
+                <w:sz w:val="18"/>
+              </w:rPr>
+              <w:t>Abrir la página web y dirigirse a la opción registrar</w:t>
+            </w:r>
+          </w:p>
+        </w:tc>
+      </w:tr>
+      <w:tr>
+        <w:trPr>
+          <w:trHeight w:val="247"/>
+        </w:trPr>
+        <w:tc>
+          <w:tcPr>
+            <w:tcW w:w="2211" w:type="dxa"/>
+            <w:shd w:val="clear" w:color="auto" w:fill="auto"/>
+            <w:vAlign w:val="center"/>
+          </w:tcPr>
+          <w:p>
+            <w:pPr>
+              <w:spacing w:before="0" w:after="0"/>
+              <w:rPr>
+                <w:color w:val="404040"/>
+                <w:sz w:val="18"/>
+              </w:rPr>
+            </w:pPr>
+            <w:r>
+              <w:rPr>
+                <w:color w:val="404040"/>
+                <w:sz w:val="18"/>
+              </w:rPr>
+              <w:t>ENTRADAS</w:t>
+            </w:r>
+          </w:p>
+        </w:tc>
+        <w:tc>
+          <w:tcPr>
+            <w:tcW w:w="5585" w:type="dxa"/>
+            <w:vAlign w:val="center"/>
+          </w:tcPr>
+          <w:p>
+            <w:pPr>
+              <w:spacing w:before="0" w:after="0"/>
+              <w:rPr>
+                <w:sz w:val="18"/>
+              </w:rPr>
+            </w:pPr>
+            <w:r>
+              <w:rPr>
+                <w:sz w:val="18"/>
+              </w:rPr>
+              <w:t>Nombres del usuario, correo electrónico, contraseña y confirmar contraseña.</w:t>
+            </w:r>
+          </w:p>
+        </w:tc>
+      </w:tr>
+      <w:tr>
+        <w:trPr>
+          <w:trHeight w:val="247"/>
+        </w:trPr>
+        <w:tc>
+          <w:tcPr>
+            <w:tcW w:w="2211" w:type="dxa"/>
+            <w:shd w:val="clear" w:color="auto" w:fill="auto"/>
+            <w:vAlign w:val="center"/>
+          </w:tcPr>
+          <w:p>
+            <w:pPr>
+              <w:spacing w:before="0" w:after="0"/>
+              <w:rPr>
+                <w:color w:val="404040"/>
+                <w:sz w:val="18"/>
+              </w:rPr>
+            </w:pPr>
+            <w:r>
+              <w:rPr>
+                <w:color w:val="404040"/>
+                <w:sz w:val="18"/>
+              </w:rPr>
+              <w:t xml:space="preserve">     SALIDAS</w:t>
+            </w:r>
+          </w:p>
+        </w:tc>
+        <w:tc>
+          <w:tcPr>
+            <w:tcW w:w="5585" w:type="dxa"/>
+            <w:vAlign w:val="center"/>
+          </w:tcPr>
+          <w:p>
+            <w:pPr>
+              <w:pBdr>
+                <w:top w:val="nil"/>
+                <w:left w:val="nil"/>
+                <w:bottom w:val="nil"/>
+                <w:right w:val="nil"/>
+                <w:between w:val="nil"/>
+              </w:pBdr>
+              <w:spacing w:before="0" w:after="0"/>
+              <w:rPr>
+                <w:color w:val="404040"/>
+                <w:sz w:val="18"/>
+              </w:rPr>
+            </w:pPr>
+            <w:r>
+              <w:rPr>
+                <w:sz w:val="18"/>
+              </w:rPr>
+              <w:t xml:space="preserve">Se mostrará un mensaje que notifica que la </w:t>
+            </w:r>
+            <w:r>
+              <w:rPr>
+                <w:sz w:val="18"/>
+              </w:rPr>
+              <w:t>cuenta ha</w:t>
+            </w:r>
+            <w:r>
+              <w:rPr>
+                <w:sz w:val="18"/>
+              </w:rPr>
+              <w:t xml:space="preserve"> sido creada.</w:t>
+            </w:r>
+          </w:p>
+          <w:p>
+            <w:pPr>
+              <w:pBdr>
+                <w:top w:val="nil"/>
+                <w:left w:val="nil"/>
+                <w:bottom w:val="nil"/>
+                <w:right w:val="nil"/>
+                <w:between w:val="nil"/>
+              </w:pBdr>
+              <w:spacing w:before="0" w:after="0"/>
+              <w:rPr>
+                <w:color w:val="404040"/>
+                <w:sz w:val="18"/>
+              </w:rPr>
+            </w:pPr>
+            <w:r>
+              <w:rPr>
+                <w:sz w:val="18"/>
+              </w:rPr>
+              <w:t>Se direcciona a la página de logeo.</w:t>
+            </w:r>
+          </w:p>
+        </w:tc>
+      </w:tr>
+      <w:tr>
+        <w:trPr>
+          <w:trHeight w:val="247"/>
+        </w:trPr>
+        <w:tc>
+          <w:tcPr>
+            <w:tcW w:w="2211" w:type="dxa"/>
+            <w:shd w:val="clear" w:color="auto" w:fill="auto"/>
+            <w:vAlign w:val="center"/>
+          </w:tcPr>
+          <w:p>
+            <w:pPr>
+              <w:spacing w:before="0" w:after="0"/>
+              <w:rPr>
+                <w:color w:val="404040"/>
+                <w:sz w:val="18"/>
+              </w:rPr>
+            </w:pPr>
+            <w:r>
+              <w:rPr>
+                <w:color w:val="404040"/>
+                <w:sz w:val="18"/>
+              </w:rPr>
+              <w:t>RESTRICCIONES</w:t>
+            </w:r>
+          </w:p>
+        </w:tc>
+        <w:tc>
+          <w:tcPr>
+            <w:tcW w:w="5585" w:type="dxa"/>
+            <w:vAlign w:val="center"/>
+          </w:tcPr>
+          <w:p>
+            <w:pPr>
+              <w:spacing w:before="0" w:after="0"/>
+              <w:rPr>
+                <w:sz w:val="18"/>
+              </w:rPr>
+            </w:pPr>
+            <w:r>
+              <w:rPr>
+                <w:sz w:val="18"/>
+              </w:rPr>
+              <w:t>El correo electrónico deberá ser válido y no estar en uso en otra cuenta.</w:t>
+            </w:r>
+          </w:p>
+        </w:tc>
+      </w:tr>
+    </w:tbl>
+    <w:p>
+      <w:pPr>
+        <w:spacing w:before="0" w:after="0"/>
+        <w:rPr>
+          <w:color w:val="404040"/>
+          <w:sz w:val="18"/>
+          <w:szCs w:val="18"/>
+        </w:rPr>
+      </w:pPr>
+    </w:p>
+    <w:p>
+      <w:pPr>
+        <w:spacing w:before="0" w:after="0"/>
+        <w:rPr>
+          <w:color w:val="404040"/>
+          <w:sz w:val="18"/>
+          <w:szCs w:val="18"/>
+        </w:rPr>
+      </w:pPr>
+    </w:p>
+    <w:p>
+      <w:pPr>
+        <w:spacing w:before="0" w:after="0"/>
+        <w:rPr>
+          <w:color w:val="404040"/>
+          <w:sz w:val="18"/>
+          <w:szCs w:val="18"/>
+        </w:rPr>
+      </w:pPr>
+    </w:p>
+    <w:p>
+      <w:pPr>
+        <w:spacing w:before="0" w:after="0"/>
+        <w:rPr>
+          <w:color w:val="404040"/>
+          <w:sz w:val="18"/>
+          <w:szCs w:val="18"/>
+        </w:rPr>
+      </w:pPr>
+    </w:p>
+    <w:p>
+      <w:pPr>
+        <w:spacing w:before="0" w:after="0"/>
+        <w:rPr>
+          <w:color w:val="404040"/>
+          <w:sz w:val="18"/>
+          <w:szCs w:val="18"/>
+        </w:rPr>
+      </w:pPr>
+    </w:p>
+    <w:p>
+      <w:pPr>
+        <w:spacing w:before="0" w:after="0"/>
+        <w:rPr>
+          <w:color w:val="404040"/>
+          <w:sz w:val="18"/>
+          <w:szCs w:val="18"/>
+        </w:rPr>
+      </w:pPr>
+    </w:p>
+    <w:p>
+      <w:pPr>
+        <w:spacing w:before="0" w:after="0"/>
+        <w:rPr>
+          <w:color w:val="404040"/>
+          <w:sz w:val="18"/>
+          <w:szCs w:val="18"/>
+        </w:rPr>
+      </w:pPr>
+      <w:bookmarkStart w:id="17" w:name="_GoBack"/>
+      <w:bookmarkEnd w:id="17"/>
+    </w:p>
+    <w:p>
+      <w:pPr>
+        <w:spacing w:before="0" w:after="0"/>
+        <w:rPr>
+          <w:color w:val="404040"/>
+          <w:sz w:val="18"/>
+          <w:szCs w:val="18"/>
+        </w:rPr>
+      </w:pPr>
+    </w:p>
+    <w:tbl>
+      <w:tblPr>
+        <w:tblW w:w="7796" w:type="dxa"/>
+        <w:tblBorders>
+          <w:top w:val="single" w:sz="4" w:space="0" w:color="000000"/>
+          <w:left w:val="single" w:sz="4" w:space="0" w:color="000000"/>
+          <w:bottom w:val="single" w:sz="4" w:space="0" w:color="000000"/>
+          <w:right w:val="single" w:sz="4" w:space="0" w:color="000000"/>
+          <w:insideH w:val="single" w:sz="4" w:space="0" w:color="000000"/>
+          <w:insideV w:val="single" w:sz="4" w:space="0" w:color="000000"/>
+        </w:tblBorders>
+        <w:tblLayout w:type="fixed"/>
+        <w:tblLook w:val="0400" w:firstRow="0" w:lastRow="0" w:firstColumn="0" w:lastColumn="0" w:noHBand="0" w:noVBand="1"/>
+      </w:tblPr>
+      <w:tblGrid>
+        <w:gridCol w:w="2211"/>
+        <w:gridCol w:w="5585"/>
+      </w:tblGrid>
+      <w:tr>
+        <w:trPr>
+          <w:trHeight w:val="404"/>
+        </w:trPr>
+        <w:tc>
+          <w:tcPr>
+            <w:tcW w:w="2211" w:type="dxa"/>
+            <w:shd w:val="clear" w:color="auto" w:fill="0070C0"/>
+            <w:vAlign w:val="center"/>
+          </w:tcPr>
+          <w:p>
+            <w:pPr>
+              <w:spacing w:before="0" w:after="0"/>
+              <w:rPr>
+                <w:color w:val="404040"/>
+                <w:sz w:val="18"/>
+              </w:rPr>
+            </w:pPr>
+            <w:r>
+              <w:rPr>
+                <w:color w:val="404040"/>
+                <w:sz w:val="18"/>
+              </w:rPr>
+              <w:lastRenderedPageBreak/>
+              <w:t>Código de requisito</w:t>
+            </w:r>
+          </w:p>
+        </w:tc>
+        <w:tc>
+          <w:tcPr>
+            <w:tcW w:w="5585" w:type="dxa"/>
+            <w:shd w:val="clear" w:color="auto" w:fill="auto"/>
+            <w:vAlign w:val="center"/>
+          </w:tcPr>
+          <w:p>
+            <w:pPr>
+              <w:spacing w:before="0" w:after="0"/>
+              <w:rPr>
+                <w:sz w:val="18"/>
+              </w:rPr>
+            </w:pPr>
+            <w:r>
+              <w:rPr>
+                <w:sz w:val="18"/>
+              </w:rPr>
+              <w:t>RF003</w:t>
+            </w:r>
+          </w:p>
+        </w:tc>
+      </w:tr>
+      <w:tr>
+        <w:trPr>
+          <w:trHeight w:val="404"/>
+        </w:trPr>
+        <w:tc>
+          <w:tcPr>
+            <w:tcW w:w="2211" w:type="dxa"/>
+            <w:shd w:val="clear" w:color="auto" w:fill="0070C0"/>
+            <w:vAlign w:val="center"/>
+          </w:tcPr>
+          <w:p>
+            <w:pPr>
+              <w:spacing w:before="0" w:after="0"/>
+              <w:rPr>
+                <w:color w:val="404040"/>
+                <w:sz w:val="18"/>
+              </w:rPr>
+            </w:pPr>
+            <w:r>
+              <w:rPr>
+                <w:color w:val="404040"/>
+                <w:sz w:val="18"/>
+              </w:rPr>
+              <w:t>Nombre de requisito</w:t>
+            </w:r>
+          </w:p>
+        </w:tc>
+        <w:tc>
+          <w:tcPr>
+            <w:tcW w:w="5585" w:type="dxa"/>
+            <w:shd w:val="clear" w:color="auto" w:fill="auto"/>
+            <w:vAlign w:val="center"/>
+          </w:tcPr>
+          <w:p>
+            <w:pPr>
+              <w:spacing w:before="0" w:after="0"/>
+              <w:rPr>
+                <w:sz w:val="18"/>
+              </w:rPr>
+            </w:pPr>
+            <w:r>
+              <w:rPr>
+                <w:sz w:val="18"/>
+              </w:rPr>
+              <w:t xml:space="preserve">Actividades </w:t>
+            </w:r>
+          </w:p>
+        </w:tc>
+      </w:tr>
+      <w:tr>
+        <w:trPr>
+          <w:trHeight w:val="338"/>
+        </w:trPr>
+        <w:tc>
+          <w:tcPr>
+            <w:tcW w:w="2211" w:type="dxa"/>
+            <w:shd w:val="clear" w:color="auto" w:fill="0070C0"/>
+            <w:vAlign w:val="center"/>
+          </w:tcPr>
+          <w:p>
+            <w:pPr>
+              <w:spacing w:before="0" w:after="0"/>
+              <w:rPr>
+                <w:color w:val="404040"/>
+                <w:sz w:val="18"/>
+              </w:rPr>
+            </w:pPr>
+            <w:r>
+              <w:rPr>
+                <w:color w:val="404040"/>
+                <w:sz w:val="18"/>
+              </w:rPr>
+              <w:t>Tipo</w:t>
+            </w:r>
+          </w:p>
+        </w:tc>
+        <w:tc>
+          <w:tcPr>
+            <w:tcW w:w="5585" w:type="dxa"/>
+            <w:vAlign w:val="center"/>
+          </w:tcPr>
+          <w:p>
+            <w:pPr>
+              <w:spacing w:before="0" w:after="0"/>
+              <w:rPr>
+                <w:sz w:val="18"/>
+              </w:rPr>
+            </w:pPr>
+            <w:r>
+              <w:rPr>
+                <w:sz w:val="18"/>
+              </w:rPr>
+              <w:t xml:space="preserve">Requisitos de producto          </w:t>
+            </w:r>
+            <w:r>
+              <w:rPr>
+                <w:sz w:val="18"/>
+              </w:rPr>
+              <mc:AlternateContent>
+                <mc:Choice Requires="wps">
+                  <w:drawing>
+                    <wp:anchor distT="0" distB="0" distL="114300" distR="114300" simplePos="0" relativeHeight="251679744" behindDoc="0" locked="0" layoutInCell="1" hidden="0" allowOverlap="1" wp14:anchorId="43704BB3" wp14:editId="4614F84E">
+                      <wp:simplePos x="0" y="0"/>
+                      <wp:positionH relativeFrom="column">
+                        <wp:posOffset>1244600</wp:posOffset>
+                      </wp:positionH>
+                      <wp:positionV relativeFrom="paragraph">
+                        <wp:posOffset>0</wp:posOffset>
+                      </wp:positionV>
+                      <wp:extent cx="123825" cy="123825"/>
+                      <wp:effectExtent l="0" t="0" r="0" b="0"/>
+                      <wp:wrapNone/>
+                      <wp:docPr id="9" name="Elipse 9"/>
+                      <wp:cNvGraphicFramePr/>
+                      <a:graphic xmlns:a="http://schemas.openxmlformats.org/drawingml/2006/main">
+                        <a:graphicData uri="http://schemas.microsoft.com/office/word/2010/wordprocessingShape">
+                          <wps:wsp>
+                            <wps:cNvSpPr/>
+                            <wps:spPr>
+                              <a:xfrm>
+                                <a:off x="5290438" y="3724438"/>
+                                <a:ext cx="111125" cy="111125"/>
+                              </a:xfrm>
+                              <a:prstGeom prst="ellipse">
+                                <a:avLst/>
+                              </a:prstGeom>
+                              <a:solidFill>
+                                <a:schemeClr val="accent1"/>
+                              </a:solidFill>
+                              <a:ln w="12700" cap="flat" cmpd="sng">
+                                <a:solidFill>
+                                  <a:srgbClr val="42719B"/>
+                                </a:solidFill>
+                                <a:prstDash val="solid"/>
+                                <a:miter lim="800000"/>
+                                <a:headEnd type="none" w="sm" len="sm"/>
+                                <a:tailEnd type="none" w="sm" len="sm"/>
+                              </a:ln>
+                            </wps:spPr>
+                            <wps:txbx>
+                              <w:txbxContent>
+                                <w:p>
+                                  <w:pPr>
+                                    <w:spacing w:before="0" w:after="0"/>
+                                    <w:textDirection w:val="btLr"/>
+                                  </w:pPr>
+                                </w:p>
+                              </w:txbxContent>
+                            </wps:txbx>
+                            <wps:bodyPr spcFirstLastPara="1" wrap="square" lIns="91425" tIns="91425" rIns="91425" bIns="91425" anchor="ctr" anchorCtr="0">
+                              <a:noAutofit/>
+                            </wps:bodyPr>
+                          </wps:wsp>
+                        </a:graphicData>
+                      </a:graphic>
+                    </wp:anchor>
+                  </w:drawing>
+                </mc:Choice>
+                <mc:Fallback>
+                  <w:pict>
+                    <v:oval w14:anchorId="43704BB3" id="Elipse 9" o:spid="_x0000_s1044" style="position:absolute;margin-left:98pt;margin-top:0;width:9.75pt;height:9.75pt;z-index:251679744;visibility:visible;mso-wrap-style:square;mso-wrap-distance-left:9pt;mso-wrap-distance-top:0;mso-wrap-distance-right:9pt;mso-wrap-distance-bottom:0;mso-position-horizontal:absolute;mso-position-horizontal-relative:text;mso-position-vertical:absolute;mso-position-vertical-relative:text;v-text-anchor:middle" o:gfxdata="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" fillcolor="#4f81bd [3204]" strokecolor="#42719b" strokeweight="1pt">
+                      <v:stroke startarrowwidth="narrow" startarrowlength="short" endarrowwidth="narrow" endarrowlength="short" joinstyle="miter"/>
+                      <v:textbox inset="2.53958mm,2.53958mm,2.53958mm,2.53958mm">
+                        <w:txbxContent>
+                          <w:p>
+                            <w:pPr>
+                              <w:spacing w:before="0" w:after="0"/>
+                              <w:textDirection w:val="btLr"/>
+                            </w:pPr>
+                          </w:p>
+                        </w:txbxContent>
+                      </v:textbox>
+                    </v:oval>
+                  </w:pict>
+                </mc:Fallback>
+              </mc:AlternateContent>
+            </w:r>
+          </w:p>
+        </w:tc>
+      </w:tr>
+      <w:tr>
+        <w:trPr>
+          <w:trHeight w:val="369"/>
+        </w:trPr>
+        <w:tc>
+          <w:tcPr>
+            <w:tcW w:w="2211" w:type="dxa"/>
+            <w:shd w:val="clear" w:color="auto" w:fill="0070C0"/>
+            <w:vAlign w:val="center"/>
+          </w:tcPr>
+          <w:p>
+            <w:pPr>
+              <w:spacing w:before="0" w:after="0"/>
+              <w:rPr>
+                <w:color w:val="404040"/>
+                <w:sz w:val="18"/>
+              </w:rPr>
+            </w:pPr>
+            <w:r>
+              <w:rPr>
+                <w:color w:val="404040"/>
+                <w:sz w:val="18"/>
+              </w:rPr>
+              <w:t>Prioridad del requisito</w:t>
+            </w:r>
+          </w:p>
+        </w:tc>
+        <w:tc>
+          <w:tcPr>
+            <w:tcW w:w="5585" w:type="dxa"/>
+            <w:vAlign w:val="center"/>
+          </w:tcPr>
+          <w:p>
+            <w:pPr>
+              <w:spacing w:before="0" w:after="0"/>
+              <w:rPr>
+                <w:sz w:val="18"/>
+              </w:rPr>
+            </w:pPr>
+            <w:r>
+              <w:rPr>
+                <w:sz w:val="18"/>
+              </w:rPr>
+              <w:t>Alta/Esencial           Media/Deseado            Baja/Opcional</w:t>
+            </w:r>
+            <w:r>
+              <w:rPr>
+                <w:sz w:val="18"/>
+              </w:rPr>
+              <mc:AlternateContent>
+                <mc:Choice Requires="wps">
+                  <w:drawing>
+                    <wp:anchor distT="0" distB="0" distL="114300" distR="114300" simplePos="0" relativeHeight="251680768" behindDoc="0" locked="0" layoutInCell="1" hidden="0" allowOverlap="1" wp14:anchorId="2D869FDB" wp14:editId="20AF4E08">
+                      <wp:simplePos x="0" y="0"/>
+                      <wp:positionH relativeFrom="column">
+                        <wp:posOffset>723900</wp:posOffset>
+                      </wp:positionH>
+                      <wp:positionV relativeFrom="paragraph">
+                        <wp:posOffset>12700</wp:posOffset>
+                      </wp:positionV>
+                      <wp:extent cx="123825" cy="123825"/>
+                      <wp:effectExtent l="0" t="0" r="0" b="0"/>
+                      <wp:wrapNone/>
+                      <wp:docPr id="122" name="Elipse 122"/>
+                      <wp:cNvGraphicFramePr/>
+                      <a:graphic xmlns:a="http://schemas.openxmlformats.org/drawingml/2006/main">
+                        <a:graphicData uri="http://schemas.microsoft.com/office/word/2010/wordprocessingShape">
+                          <wps:wsp>
+                            <wps:cNvSpPr/>
+                            <wps:spPr>
+                              <a:xfrm>
+                                <a:off x="5290438" y="3724438"/>
+                                <a:ext cx="111125" cy="111125"/>
+                              </a:xfrm>
+                              <a:prstGeom prst="ellipse">
+                                <a:avLst/>
+                              </a:prstGeom>
+                              <a:solidFill>
+                                <a:schemeClr val="accent1"/>
+                              </a:solidFill>
+                              <a:ln w="12700" cap="flat" cmpd="sng">
+                                <a:solidFill>
+                                  <a:srgbClr val="42719B"/>
+                                </a:solidFill>
+                                <a:prstDash val="solid"/>
+                                <a:miter lim="800000"/>
+                                <a:headEnd type="none" w="sm" len="sm"/>
+                                <a:tailEnd type="none" w="sm" len="sm"/>
+                              </a:ln>
+                            </wps:spPr>
+                            <wps:txbx>
+                              <w:txbxContent>
+                                <w:p>
+                                  <w:pPr>
+                                    <w:spacing w:before="0" w:after="0"/>
+                                    <w:textDirection w:val="btLr"/>
+                                  </w:pPr>
+                                </w:p>
+                              </w:txbxContent>
+                            </wps:txbx>
+                            <wps:bodyPr spcFirstLastPara="1" wrap="square" lIns="91425" tIns="91425" rIns="91425" bIns="91425" anchor="ctr" anchorCtr="0">
+                              <a:noAutofit/>
+                            </wps:bodyPr>
+                          </wps:wsp>
+                        </a:graphicData>
+                      </a:graphic>
+                    </wp:anchor>
+                  </w:drawing>
+                </mc:Choice>
+                <mc:Fallback>
+                  <w:pict>
+                    <v:oval w14:anchorId="2D869FDB" id="Elipse 122" o:spid="_x0000_s1045" style="position:absolute;margin-left:57pt;margin-top:1pt;width:9.75pt;height:9.75pt;z-index:251680768;visibility:visible;mso-wrap-style:square;mso-wrap-distance-left:9pt;mso-wrap-distance-top:0;mso-wrap-distance-right:9pt;mso-wrap-distance-bottom:0;mso-position-horizontal:absolute;mso-position-horizontal-relative:text;mso-position-vertical:absolute;mso-position-vertical-relative:text;v-text-anchor:middle" o:gfxdata="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" fillcolor="#4f81bd [3204]" strokecolor="#42719b" strokeweight="1pt">
+                      <v:stroke startarrowwidth="narrow" startarrowlength="short" endarrowwidth="narrow" endarrowlength="short" joinstyle="miter"/>
+                      <v:textbox inset="2.53958mm,2.53958mm,2.53958mm,2.53958mm">
+                        <w:txbxContent>
+                          <w:p>
+                            <w:pPr>
+                              <w:spacing w:before="0" w:after="0"/>
+                              <w:textDirection w:val="btLr"/>
+                            </w:pPr>
+                          </w:p>
+                        </w:txbxContent>
+                      </v:textbox>
+                    </v:oval>
+                  </w:pict>
+                </mc:Fallback>
+              </mc:AlternateContent>
+            </w:r>
+            <w:r>
+              <w:rPr>
+                <w:sz w:val="18"/>
+              </w:rPr>
+              <mc:AlternateContent>
+                <mc:Choice Requires="wps">
+                  <w:drawing>
+                    <wp:anchor distT="0" distB="0" distL="114300" distR="114300" simplePos="0" relativeHeight="251681792" behindDoc="0" locked="0" layoutInCell="1" hidden="0" allowOverlap="1" wp14:anchorId="00514899" wp14:editId="495AD831">
+                      <wp:simplePos x="0" y="0"/>
+                      <wp:positionH relativeFrom="column">
+                        <wp:posOffset>2908300</wp:posOffset>
+                      </wp:positionH>
+                      <wp:positionV relativeFrom="paragraph">
+                        <wp:posOffset>25400</wp:posOffset>
+                      </wp:positionV>
+                      <wp:extent cx="123825" cy="123825"/>
+                      <wp:effectExtent l="0" t="0" r="0" b="0"/>
+                      <wp:wrapNone/>
+                      <wp:docPr id="88" name="Elipse 88"/>
+                      <wp:cNvGraphicFramePr/>
+                      <a:graphic xmlns:a="http://schemas.openxmlformats.org/drawingml/2006/main">
+                        <a:graphicData uri="http://schemas.microsoft.com/office/word/2010/wordprocessingShape">
+                          <wps:wsp>
+                            <wps:cNvSpPr/>
+                            <wps:spPr>
+                              <a:xfrm>
+                                <a:off x="5290438" y="3724438"/>
+                                <a:ext cx="111125" cy="111125"/>
+                              </a:xfrm>
+                              <a:prstGeom prst="ellipse">
+                                <a:avLst/>
+                              </a:prstGeom>
+                              <a:solidFill>
+                                <a:schemeClr val="lt1"/>
+                              </a:solidFill>
+                              <a:ln w="12700" cap="flat" cmpd="sng">
+                                <a:solidFill>
+                                  <a:schemeClr val="accent1"/>
+                                </a:solidFill>
+                                <a:prstDash val="solid"/>
+                                <a:miter lim="800000"/>
+                                <a:headEnd type="none" w="sm" len="sm"/>
+                                <a:tailEnd type="none" w="sm" len="sm"/>
+                              </a:ln>
+                            </wps:spPr>
+                            <wps:txbx>
+                              <w:txbxContent>
+                                <w:p>
+                                  <w:pPr>
+                                    <w:spacing w:before="0" w:after="0"/>
+                                    <w:textDirection w:val="btLr"/>
+                                  </w:pPr>
+                                </w:p>
+                              </w:txbxContent>
+                            </wps:txbx>
+                            <wps:bodyPr spcFirstLastPara="1" wrap="square" lIns="91425" tIns="91425" rIns="91425" bIns="91425" anchor="ctr" anchorCtr="0">
+                              <a:noAutofit/>
+                            </wps:bodyPr>
+                          </wps:wsp>
+                        </a:graphicData>
+                      </a:graphic>
+                    </wp:anchor>
+                  </w:drawing>
+                </mc:Choice>
+                <mc:Fallback>
+                  <w:pict>
+                    <v:oval w14:anchorId="00514899" id="Elipse 88" o:spid="_x0000_s1046" style="position:absolute;margin-left:229pt;margin-top:2pt;width:9.75pt;height:9.75pt;z-index:251681792;visibility:visible;mso-wrap-style:square;mso-wrap-distance-left:9pt;mso-wrap-distance-top:0;mso-wrap-distance-right:9pt;mso-wrap-distance-bottom:0;mso-position-horizontal:absolute;mso-position-horizontal-relative:text;mso-position-vertical:absolute;mso-position-vertical-relative:text;v-text-anchor:middle" o:gfxdata="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" fillcolor="white [3201]" strokecolor="#4f81bd [3204]" strokeweight="1pt">
+                      <v:stroke startarrowwidth="narrow" startarrowlength="short" endarrowwidth="narrow" endarrowlength="short" joinstyle="miter"/>
+                      <v:textbox inset="2.53958mm,2.53958mm,2.53958mm,2.53958mm">
+                        <w:txbxContent>
+                          <w:p>
+                            <w:pPr>
+                              <w:spacing w:before="0" w:after="0"/>
+                              <w:textDirection w:val="btLr"/>
+                            </w:pPr>
+                          </w:p>
+                        </w:txbxContent>
+                      </v:textbox>
+                    </v:oval>
+                  </w:pict>
+                </mc:Fallback>
+              </mc:AlternateContent>
+            </w:r>
+            <w:r>
+              <w:rPr>
+                <w:sz w:val="18"/>
+              </w:rPr>
+              <mc:AlternateContent>
+                <mc:Choice Requires="wps">
+                  <w:drawing>
+                    <wp:anchor distT="0" distB="0" distL="114300" distR="114300" simplePos="0" relativeHeight="251682816" behindDoc="0" locked="0" layoutInCell="1" hidden="0" allowOverlap="1" wp14:anchorId="3D24BC00" wp14:editId="454D18F4">
+                      <wp:simplePos x="0" y="0"/>
+                      <wp:positionH relativeFrom="column">
+                        <wp:posOffset>1816100</wp:posOffset>
+                      </wp:positionH>
+                      <wp:positionV relativeFrom="paragraph">
+                        <wp:posOffset>12700</wp:posOffset>
+                      </wp:positionV>
+                      <wp:extent cx="123825" cy="123825"/>
+                      <wp:effectExtent l="0" t="0" r="0" b="0"/>
+                      <wp:wrapNone/>
+                      <wp:docPr id="70" name="Elipse 70"/>
+                      <wp:cNvGraphicFramePr/>
+                      <a:graphic xmlns:a="http://schemas.openxmlformats.org/drawingml/2006/main">
+                        <a:graphicData uri="http://schemas.microsoft.com/office/word/2010/wordprocessingShape">
+                          <wps:wsp>
+                            <wps:cNvSpPr/>
+                            <wps:spPr>
+                              <a:xfrm>
+                                <a:off x="5290438" y="3724438"/>
+                                <a:ext cx="111125" cy="111125"/>
+                              </a:xfrm>
+                              <a:prstGeom prst="ellipse">
+                                <a:avLst/>
+                              </a:prstGeom>
+                              <a:solidFill>
+                                <a:schemeClr val="lt1"/>
+                              </a:solidFill>
+                              <a:ln w="12700" cap="flat" cmpd="sng">
+                                <a:solidFill>
+                                  <a:schemeClr val="accent1"/>
+                                </a:solidFill>
+                                <a:prstDash val="solid"/>
+                                <a:miter lim="800000"/>
+                                <a:headEnd type="none" w="sm" len="sm"/>
+                                <a:tailEnd type="none" w="sm" len="sm"/>
+                              </a:ln>
+                            </wps:spPr>
+                            <wps:txbx>
+                              <w:txbxContent>
+                                <w:p>
+                                  <w:pPr>
+                                    <w:spacing w:before="0" w:after="0"/>
+                                    <w:textDirection w:val="btLr"/>
+                                  </w:pPr>
+                                </w:p>
+                              </w:txbxContent>
+                            </wps:txbx>
+                            <wps:bodyPr spcFirstLastPara="1" wrap="square" lIns="91425" tIns="91425" rIns="91425" bIns="91425" anchor="ctr" anchorCtr="0">
+                              <a:noAutofit/>
+                            </wps:bodyPr>
+                          </wps:wsp>
+                        </a:graphicData>
+                      </a:graphic>
+                    </wp:anchor>
+                  </w:drawing>
+                </mc:Choice>
+                <mc:Fallback>
+                  <w:pict>
+                    <v:oval w14:anchorId="3D24BC00" id="Elipse 70" o:spid="_x0000_s1047" style="position:absolute;margin-left:143pt;margin-top:1pt;width:9.75pt;height:9.75pt;z-index:251682816;visibility:visible;mso-wrap-style:square;mso-wrap-distance-left:9pt;mso-wrap-distance-top:0;mso-wrap-distance-right:9pt;mso-wrap-distance-bottom:0;mso-position-horizontal:absolute;mso-position-horizontal-relative:text;mso-position-vertical:absolute;mso-position-vertical-relative:text;v-text-anchor:middle" o:gfxdata="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" fillcolor="white [3201]" strokecolor="#4f81bd [3204]" strokeweight="1pt">
+                      <v:stroke startarrowwidth="narrow" startarrowlength="short" endarrowwidth="narrow" endarrowlength="short" joinstyle="miter"/>
+                      <v:textbox inset="2.53958mm,2.53958mm,2.53958mm,2.53958mm">
+                        <w:txbxContent>
+                          <w:p>
+                            <w:pPr>
+                              <w:spacing w:before="0" w:after="0"/>
+                              <w:textDirection w:val="btLr"/>
+                            </w:pPr>
+                          </w:p>
+                        </w:txbxContent>
+                      </v:textbox>
+                    </v:oval>
+                  </w:pict>
+                </mc:Fallback>
+              </mc:AlternateContent>
+            </w:r>
+          </w:p>
+        </w:tc>
+      </w:tr>
+      <w:tr>
+        <w:trPr>
+          <w:trHeight w:val="247"/>
+        </w:trPr>
+        <w:tc>
+          <w:tcPr>
+            <w:tcW w:w="2211" w:type="dxa"/>
+            <w:shd w:val="clear" w:color="auto" w:fill="auto"/>
+            <w:vAlign w:val="center"/>
+          </w:tcPr>
+          <w:p>
+            <w:pPr>
+              <w:spacing w:before="0" w:after="0"/>
+              <w:rPr>
+                <w:color w:val="404040"/>
+                <w:sz w:val="18"/>
+              </w:rPr>
+            </w:pPr>
+            <w:r>
+              <w:rPr>
+                <w:color w:val="404040"/>
+                <w:sz w:val="18"/>
+              </w:rPr>
+              <w:t>DESCRIPCIÓN</w:t>
+            </w:r>
+          </w:p>
+        </w:tc>
+        <w:tc>
+          <w:tcPr>
+            <w:tcW w:w="5585" w:type="dxa"/>
+            <w:vAlign w:val="center"/>
+          </w:tcPr>
+          <w:p>
+            <w:pPr>
+              <w:spacing w:before="0" w:after="0"/>
+              <w:rPr>
+                <w:sz w:val="18"/>
+              </w:rPr>
+            </w:pPr>
+            <w:r>
+              <w:rPr>
+                <w:sz w:val="18"/>
+              </w:rPr>
+              <w:t xml:space="preserve"> El administrador podrá observar el total de usuarios registrados, el total de usuarios activos e inactivos, el total de números de pedidos pendientes y despachados, total de números de productos agregados.</w:t>
+            </w:r>
+            <w:r>
+              <w:rPr>
+                <w:sz w:val="18"/>
+              </w:rPr>
+              <w:br/>
+              <w:t xml:space="preserve">Se mostrará un gráfico estadístico de los pedidos realizados con variación al tiempo.  </w:t>
+            </w:r>
+          </w:p>
+        </w:tc>
+      </w:tr>
+      <w:tr>
+        <w:trPr>
+          <w:trHeight w:val="247"/>
+        </w:trPr>
+        <w:tc>
+          <w:tcPr>
+            <w:tcW w:w="2211" w:type="dxa"/>
+            <w:shd w:val="clear" w:color="auto" w:fill="auto"/>
+            <w:vAlign w:val="center"/>
+          </w:tcPr>
+          <w:p>
+            <w:pPr>
+              <w:spacing w:before="0" w:after="0"/>
+              <w:rPr>
+                <w:color w:val="404040"/>
+                <w:sz w:val="18"/>
+              </w:rPr>
+            </w:pPr>
+            <w:r>
+              <w:rPr>
+                <w:color w:val="404040"/>
+                <w:sz w:val="18"/>
+              </w:rPr>
+              <w:t>PROCESO</w:t>
+            </w:r>
+          </w:p>
+        </w:tc>
+        <w:tc>
+          <w:tcPr>
+            <w:tcW w:w="5585" w:type="dxa"/>
+            <w:vAlign w:val="center"/>
+          </w:tcPr>
+          <w:p>
+            <w:pPr>
+              <w:spacing w:before="0" w:after="0"/>
+              <w:rPr>
+                <w:sz w:val="18"/>
+              </w:rPr>
+            </w:pPr>
+            <w:r>
+              <w:rPr>
+                <w:sz w:val="18"/>
+              </w:rPr>
+              <w:t>El administrador puede seleccionar el rango de la fecha en el gráfico para observar los pedidos que se le han realizado</w:t>
+            </w:r>
+          </w:p>
+        </w:tc>
+      </w:tr>
+      <w:tr>
+        <w:trPr>
+          <w:trHeight w:val="247"/>
+        </w:trPr>
+        <w:tc>
+          <w:tcPr>
+            <w:tcW w:w="2211" w:type="dxa"/>
+            <w:shd w:val="clear" w:color="auto" w:fill="auto"/>
+            <w:vAlign w:val="center"/>
+          </w:tcPr>
+          <w:p>
+            <w:pPr>
+              <w:spacing w:before="0" w:after="0"/>
+              <w:rPr>
+                <w:color w:val="404040"/>
+                <w:sz w:val="18"/>
+              </w:rPr>
+            </w:pPr>
+            <w:r>
+              <w:rPr>
+                <w:color w:val="404040"/>
+                <w:sz w:val="18"/>
+              </w:rPr>
+              <w:t>RESTRICCIONES</w:t>
+            </w:r>
+          </w:p>
+        </w:tc>
+        <w:tc>
+          <w:tcPr>
+            <w:tcW w:w="5585" w:type="dxa"/>
+            <w:vAlign w:val="center"/>
+          </w:tcPr>
+          <w:p>
+            <w:pPr>
+              <w:spacing w:before="0" w:after="0"/>
+              <w:rPr>
+                <w:sz w:val="18"/>
+              </w:rPr>
+            </w:pPr>
+            <w:r>
+              <w:rPr>
+                <w:sz w:val="18"/>
+              </w:rPr>
+              <w:t>Solo cuentas con el rol de administrador podrán acceder</w:t>
+            </w:r>
+          </w:p>
+        </w:tc>
+      </w:tr>
+    </w:tbl>
+    <w:p/>
+    <w:p>
+      <w:pPr>
+        <w:pStyle w:val="Ttulo2"/>
+        <w:numPr>
+          <w:ilvl w:val="1"/>
+          <w:numId w:val="4"/>
+        </w:numPr>
+      </w:pPr>
+      <w:bookmarkStart w:id="18" w:name="_1y810tw" w:colFirst="0" w:colLast="0"/>
+      <w:bookmarkEnd w:id="18"/>
+      <w:r>
+        <w:t>REQUERIMIENTOS NO FUNCIONALES</w:t>
+      </w:r>
+    </w:p>
+    <w:p>
+      <w:pPr>
+        <w:pStyle w:val="Ttulo3"/>
+        <w:numPr>
+          <w:ilvl w:val="2"/>
+          <w:numId w:val="4"/>
+        </w:numPr>
+      </w:pPr>
+      <w:bookmarkStart w:id="19" w:name="_4i7ojhp" w:colFirst="0" w:colLast="0"/>
+      <w:bookmarkEnd w:id="19"/>
+      <w:r>
+        <w:t>REQUERIMIENTOS DE RENDIMIENTO (EFICIENCIA)</w:t>
+      </w:r>
+    </w:p>
+    <w:p>
+      <w:pPr>
+        <w:rPr>
+          <w:color w:val="538135"/>
+          <w:sz w:val="16"/>
+          <w:szCs w:val="16"/>
+        </w:rPr>
+      </w:pPr>
+    </w:p>
+    <w:p>
+      <w:pPr>
+        <w:pBdr>
+          <w:top w:val="nil"/>
+          <w:left w:val="nil"/>
+          <w:bottom w:val="nil"/>
+          <w:right w:val="nil"/>
+          <w:between w:val="nil"/>
+        </w:pBdr>
+        <w:ind w:left="708"/>
+        <w:jc w:val="both"/>
+        <w:rPr>
+          <w:color w:val="000000"/>
+        </w:rPr>
+      </w:pPr>
+      <w:r>
+        <w:rPr>
+          <w:color w:val="000000"/>
+        </w:rPr>
         <w:t xml:space="preserve">Para que el </w:t>
       </w:r>
       <w:r>
@@ -4971,21 +7188,7 @@
         <w:rPr>
           <w:color w:val="000000"/>
         </w:rPr>
-        <w:t xml:space="preserve">ser </w:t>
-      </w:r>
-      <w:proofErr w:type="spellStart"/>
-      <w:r>
-        <w:rPr>
-          <w:color w:val="000000"/>
-        </w:rPr>
-        <w:t>responsive</w:t>
-      </w:r>
-      <w:proofErr w:type="spellEnd"/>
-      <w:r>
-        <w:rPr>
-          <w:color w:val="000000"/>
-        </w:rPr>
-        <w:t>.</w:t>
+        <w:t>ser responsive.</w:t>
       </w:r>
     </w:p>
     <w:p>
@@ -5036,6 +7239,7 @@
       <w:bookmarkStart w:id="20" w:name="_2xcytpi" w:colFirst="0" w:colLast="0"/>
       <w:bookmarkEnd w:id="20"/>
       <w:r>
+        <w:lastRenderedPageBreak/>
         <w:t>RESTRICCIONES DE DISEÑO</w:t>
       </w:r>
     </w:p>
@@ -5147,13 +7351,8 @@
         <w:ind w:left="708"/>
         <w:jc w:val="both"/>
       </w:pPr>
-      <w:proofErr w:type="spellStart"/>
-      <w:r>
-        <w:t>Marialys</w:t>
-      </w:r>
-      <w:proofErr w:type="spellEnd"/>
-      <w:r>
-        <w:t xml:space="preserve"> </w:t>
+      <w:r>
+        <w:t xml:space="preserve">Marialys </w:t>
       </w:r>
       <w:r>
         <w:t xml:space="preserve"> alojará en servidores redundantes para asegurar una integridad de los datos y se realizaran las respectivas copias de seguridad. </w:t>
@@ -5184,7 +7383,6 @@
         <w:ind w:hanging="648"/>
       </w:pPr>
       <w:r>
-        <w:lastRenderedPageBreak/>
         <w:t>Portabilidad.</w:t>
       </w:r>
     </w:p>
@@ -5196,9 +7394,12 @@
       <w:r>
         <w:t xml:space="preserve">La aplicación ha sido diseñada con tecnología libre, luego podrá ser soportada por cualquier </w:t>
       </w:r>
+      <w:r>
+        <w:t>servidor</w:t>
+      </w:r>
       <w:proofErr w:type="gramStart"/>
       <w:r>
-        <w:t xml:space="preserve">servidor, </w:t>
+        <w:t xml:space="preserve">, </w:t>
       </w:r>
       <w:r>
         <w:t>.</w:t>
@@ -5242,41 +7443,19 @@
         </w:rPr>
         <w:t xml:space="preserve">El sistema </w:t>
       </w:r>
-      <w:proofErr w:type="spellStart"/>
       <w:proofErr w:type="gramStart"/>
       <w:r>
         <w:rPr>
           <w:color w:val="000000"/>
         </w:rPr>
-        <w:t>Marialys</w:t>
-      </w:r>
-      <w:proofErr w:type="spellEnd"/>
+        <w:t>Marialys ,</w:t>
+      </w:r>
+      <w:proofErr w:type="gramEnd"/>
       <w:r>
         <w:rPr>
           <w:color w:val="000000"/>
         </w:rPr>
-        <w:t xml:space="preserve"> ,</w:t>
-      </w:r>
-      <w:proofErr w:type="gramEnd"/>
-      <w:r>
-        <w:rPr>
-          <w:color w:val="000000"/>
-        </w:rPr>
-        <w:t xml:space="preserve"> deberá de adaptarse a los diferentes dispositivos que se utilice el usuario cliente. Los parámetros de seguridad no deberán aceptar ningún tipo de método de infiltración al sistema, como SQL </w:t>
-      </w:r>
-      <w:proofErr w:type="spellStart"/>
-      <w:r>
-        <w:rPr>
-          <w:color w:val="000000"/>
-        </w:rPr>
-        <w:t>Injection</w:t>
-      </w:r>
-      <w:proofErr w:type="spellEnd"/>
-      <w:r>
-        <w:rPr>
-          <w:color w:val="000000"/>
-        </w:rPr>
-        <w:t xml:space="preserve">, Secuencia de Comandos en sitios cruzados. </w:t>
+        <w:t xml:space="preserve"> deberá de adaptarse a los diferentes dispositivos que se utilice el usuario cliente. Los parámetros de seguridad no deberán aceptar ningún tipo de método de infiltración al sistema, como SQL Injection, Secuencia de Comandos en sitios cruzados. </w:t>
       </w:r>
     </w:p>
     <w:p>
@@ -5383,11 +7562,9 @@
       <w:pPr>
         <w:jc w:val="both"/>
       </w:pPr>
-      <w:proofErr w:type="spellStart"/>
       <w:r>
         <w:t>Marialys</w:t>
       </w:r>
-      <w:proofErr w:type="spellEnd"/>
       <w:r>
         <w:t xml:space="preserve"> debe apoyarse de la LOPD: Ley Orgánica de Protección de Datos de Carácter Personal (LOPD) que establece la privacidad de los datos de los usuarios en el sistema.</w:t>
       </w:r>
@@ -5898,27 +8075,7 @@
                 <w:sz w:val="18"/>
                 <w:szCs w:val="18"/>
               </w:rPr>
-              <w:t>Recursos Humanos “</w:t>
-            </w:r>
-            <w:proofErr w:type="spellStart"/>
-            <w:r>
-              <w:rPr>
-                <w:b/>
-                <w:color w:val="FFFFFF"/>
-                <w:sz w:val="18"/>
-                <w:szCs w:val="18"/>
-              </w:rPr>
-              <w:t>Marialys</w:t>
-            </w:r>
-            <w:proofErr w:type="spellEnd"/>
-            <w:r>
-              <w:rPr>
-                <w:b/>
-                <w:color w:val="FFFFFF"/>
-                <w:sz w:val="18"/>
-                <w:szCs w:val="18"/>
-              </w:rPr>
-              <w:t>”</w:t>
+              <w:t>Recursos Humanos “Marialys”</w:t>
             </w:r>
           </w:p>
         </w:tc>
@@ -5971,7 +8128,7 @@
 </file>
 
 <file path=word/endnotes.xml><?xml version="1.0" encoding="utf-8"?>
-<w:endnotes xmlns:wpc="http://schemas.microsoft.com/office/word/2010/wordprocessingCanvas" xmlns:mc="http://schemas.openxmlformats.org/markup-compatibility/2006" xmlns:o="urn:schemas-microsoft-com:office:office" xmlns:r="http://schemas.openxmlformats.org/officeDocument/2006/relationships" xmlns:m="http://schemas.openxmlformats.org/officeDocument/2006/math" xmlns:v="urn:schemas-microsoft-com:vml" xmlns:wp14="http://schemas.microsoft.com/office/word/2010/wordprocessingDrawing" xmlns:wp="http://schemas.openxmlformats.org/drawingml/2006/wordprocessingDrawing" xmlns:w10="urn:schemas-microsoft-com:office:word" xmlns:w="http://schemas.openxmlformats.org/wordprocessingml/2006/main" xmlns:w14="http://schemas.microsoft.com/office/word/2010/wordml" xmlns:w15="http://schemas.microsoft.com/office/word/2012/wordml" xmlns:wpg="http://schemas.microsoft.com/office/word/2010/wordprocessingGroup" xmlns:wpi="http://schemas.microsoft.com/office/word/2010/wordprocessingInk" xmlns:wne="http://schemas.microsoft.com/office/word/2006/wordml" xmlns:wps="http://schemas.microsoft.com/office/word/2010/wordprocessingShape" mc:Ignorable="w14 w15 wp14">
+<w:endnotes xmlns:wpc="http://schemas.microsoft.com/office/word/2010/wordprocessingCanvas" xmlns:cx="http://schemas.microsoft.com/office/drawing/2014/chartex" xmlns:mc="http://schemas.openxmlformats.org/markup-compatibility/2006" xmlns:o="urn:schemas-microsoft-com:office:office" xmlns:r="http://schemas.openxmlformats.org/officeDocument/2006/relationships" xmlns:m="http://schemas.openxmlformats.org/officeDocument/2006/math" xmlns:v="urn:schemas-microsoft-com:vml" xmlns:wp14="http://schemas.microsoft.com/office/word/2010/wordprocessingDrawing" xmlns:wp="http://schemas.openxmlformats.org/drawingml/2006/wordprocessingDrawing" xmlns:w10="urn:schemas-microsoft-com:office:word" xmlns:w="http://schemas.openxmlformats.org/wordprocessingml/2006/main" xmlns:w14="http://schemas.microsoft.com/office/word/2010/wordml" xmlns:w15="http://schemas.microsoft.com/office/word/2012/wordml" xmlns:w16se="http://schemas.microsoft.com/office/word/2015/wordml/symex" xmlns:wpg="http://schemas.microsoft.com/office/word/2010/wordprocessingGroup" xmlns:wpi="http://schemas.microsoft.com/office/word/2010/wordprocessingInk" xmlns:wne="http://schemas.microsoft.com/office/word/2006/wordml" xmlns:wps="http://schemas.microsoft.com/office/word/2010/wordprocessingShape" mc:Ignorable="w14 w15 w16se wp14">
   <w:endnote w:type="separator" w:id="-1">
     <w:p>
       <w:pPr>
@@ -5996,7 +8153,7 @@
 </file>
 
 <file path=word/footer1.xml><?xml version="1.0" encoding="utf-8"?>
-<w:ftr xmlns:wpc="http://schemas.microsoft.com/office/word/2010/wordprocessingCanvas" xmlns:mc="http://schemas.openxmlformats.org/markup-compatibility/2006" xmlns:o="urn:schemas-microsoft-com:office:office" xmlns:r="http://schemas.openxmlformats.org/officeDocument/2006/relationships" xmlns:m="http://schemas.openxmlformats.org/officeDocument/2006/math" xmlns:v="urn:schemas-microsoft-com:vml" xmlns:wp14="http://schemas.microsoft.com/office/word/2010/wordprocessingDrawing" xmlns:wp="http://schemas.openxmlformats.org/drawingml/2006/wordprocessingDrawing" xmlns:w10="urn:schemas-microsoft-com:office:word" xmlns:w="http://schemas.openxmlformats.org/wordprocessingml/2006/main" xmlns:w14="http://schemas.microsoft.com/office/word/2010/wordml" xmlns:w15="http://schemas.microsoft.com/office/word/2012/wordml" xmlns:wpg="http://schemas.microsoft.com/office/word/2010/wordprocessingGroup" xmlns:wpi="http://schemas.microsoft.com/office/word/2010/wordprocessingInk" xmlns:wne="http://schemas.microsoft.com/office/word/2006/wordml" xmlns:wps="http://schemas.microsoft.com/office/word/2010/wordprocessingShape" mc:Ignorable="w14 w15 wp14">
+<w:ftr xmlns:wpc="http://schemas.microsoft.com/office/word/2010/wordprocessingCanvas" xmlns:cx="http://schemas.microsoft.com/office/drawing/2014/chartex" xmlns:mc="http://schemas.openxmlformats.org/markup-compatibility/2006" xmlns:o="urn:schemas-microsoft-com:office:office" xmlns:r="http://schemas.openxmlformats.org/officeDocument/2006/relationships" xmlns:m="http://schemas.openxmlformats.org/officeDocument/2006/math" xmlns:v="urn:schemas-microsoft-com:vml" xmlns:wp14="http://schemas.microsoft.com/office/word/2010/wordprocessingDrawing" xmlns:wp="http://schemas.openxmlformats.org/drawingml/2006/wordprocessingDrawing" xmlns:w10="urn:schemas-microsoft-com:office:word" xmlns:w="http://schemas.openxmlformats.org/wordprocessingml/2006/main" xmlns:w14="http://schemas.microsoft.com/office/word/2010/wordml" xmlns:w15="http://schemas.microsoft.com/office/word/2012/wordml" xmlns:w16se="http://schemas.microsoft.com/office/word/2015/wordml/symex" xmlns:wpg="http://schemas.microsoft.com/office/word/2010/wordprocessingGroup" xmlns:wpi="http://schemas.microsoft.com/office/word/2010/wordprocessingInk" xmlns:wne="http://schemas.microsoft.com/office/word/2006/wordml" xmlns:wps="http://schemas.microsoft.com/office/word/2010/wordprocessingShape" mc:Ignorable="w14 w15 w16se wp14">
   <w:p>
     <w:pPr>
       <w:pBdr>
@@ -6018,7 +8175,7 @@
     <w:r>
       <w:rPr>
         <w:noProof/>
-        <w:lang w:val="es-ES"/>
+        <w:lang w:val="es-419" w:eastAsia="es-419"/>
       </w:rPr>
       <mc:AlternateContent>
         <mc:Choice Requires="wpg">
@@ -6170,11 +8327,11 @@
             </wp:anchor>
           </w:drawing>
         </mc:Choice>
-        <mc:Fallback xmlns:w16se="http://schemas.microsoft.com/office/word/2015/wordml/symex" xmlns:cx="http://schemas.microsoft.com/office/drawing/2014/chartex">
+        <mc:Fallback>
           <w:pict>
-            <v:group id="Grupo 111" o:spid="_x0000_s1036" style="position:absolute;margin-left:-12pt;margin-top:6pt;width:453pt;height:20.05pt;z-index:251659264" coordorigin="24695,36526" coordsize="57529,2546" o:gfxdata="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">
-              <v:group id="Grupo 1" o:spid="_x0000_s1037" style="position:absolute;left:24695;top:36526;width:57529;height:2547" coordsize="57529,2546" o:gfxdata="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">
-                <v:rect id="Rectángulo 2" o:spid="_x0000_s1038" style="position:absolute;width:57529;height:2546;visibility:visible;mso-wrap-style:square;v-text-anchor:middle" o:gfxdata="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" filled="f" stroked="f">
+            <v:group id="Grupo 111" o:spid="_x0000_s1048" style="position:absolute;margin-left:-12pt;margin-top:6pt;width:453pt;height:20.05pt;z-index:251659264" coordorigin="24695,36526" coordsize="57529,2546" o:gfxdata="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">
+              <v:group id="Grupo 1" o:spid="_x0000_s1049" style="position:absolute;left:24695;top:36526;width:57529;height:2547" coordsize="57529,2546" o:gfxdata="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">
+                <v:rect id="Rectángulo 2" o:spid="_x0000_s1050" style="position:absolute;width:57529;height:2546;visibility:visible;mso-wrap-style:square;v-text-anchor:middle" o:gfxdata="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" filled="f" stroked="f">
                   <v:textbox inset="2.53958mm,2.53958mm,2.53958mm,2.53958mm">
                     <w:txbxContent>
                       <w:p>
@@ -6190,10 +8347,10 @@
                   <v:path arrowok="t" fillok="f" o:connecttype="none"/>
                   <o:lock v:ext="edit" shapetype="t"/>
                 </v:shapetype>
-                <v:shape id="Conector recto de flecha 3" o:spid="_x0000_s1039" type="#_x0000_t32" style="position:absolute;top:1261;width:26156;height:0;visibility:visible;mso-wrap-style:square" o:connectortype="straight" o:gfxdata="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" strokecolor="#4f81bd [3204]">
+                <v:shape id="Conector recto de flecha 3" o:spid="_x0000_s1051" type="#_x0000_t32" style="position:absolute;top:1261;width:26156;height:0;visibility:visible;mso-wrap-style:square" o:connectortype="straight" o:gfxdata="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" strokecolor="#4f81bd [3204]">
                   <v:stroke startarrowwidth="narrow" startarrowlength="short" endarrowwidth="narrow" endarrowlength="short" joinstyle="miter"/>
                 </v:shape>
-                <v:shape id="Conector recto de flecha 4" o:spid="_x0000_s1040" type="#_x0000_t32" style="position:absolute;left:31373;top:1261;width:26156;height:0;visibility:visible;mso-wrap-style:square" o:connectortype="straight" o:gfxdata="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" strokecolor="#4f81bd [3204]">
+                <v:shape id="Conector recto de flecha 4" o:spid="_x0000_s1052" type="#_x0000_t32" style="position:absolute;left:31373;top:1261;width:26156;height:0;visibility:visible;mso-wrap-style:square" o:connectortype="straight" o:gfxdata="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" strokecolor="#4f81bd [3204]">
                   <v:stroke startarrowwidth="narrow" startarrowlength="short" endarrowwidth="narrow" endarrowlength="short" joinstyle="miter"/>
                 </v:shape>
                 <v:shapetype id="_x0000_t75" coordsize="21600,21600" o:spt="75" o:preferrelative="t" path="m@4@5l@4@11@9@11@9@5xe" filled="f" stroked="f">
@@ -6215,7 +8372,7 @@
                   <v:path o:extrusionok="f" gradientshapeok="t" o:connecttype="rect"/>
                   <o:lock v:ext="edit" aspectratio="t"/>
                 </v:shapetype>
-                <v:shape id="Shape 82" o:spid="_x0000_s1041" type="#_x0000_t75" style="position:absolute;left:27274;width:2775;height:2546;visibility:visible;mso-wrap-style:square" o:preferrelative="f" o:gfxdata="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">
+                <v:shape id="Shape 82" o:spid="_x0000_s1053" type="#_x0000_t75" style="position:absolute;left:27274;width:2775;height:2546;visibility:visible;mso-wrap-style:square" o:preferrelative="f" o:gfxdata="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">
                   <v:imagedata r:id="rId2" o:title=""/>
                 </v:shape>
               </v:group>
@@ -6229,7 +8386,7 @@
 </file>
 
 <file path=word/footnotes.xml><?xml version="1.0" encoding="utf-8"?>
-<w:footnotes xmlns:wpc="http://schemas.microsoft.com/office/word/2010/wordprocessingCanvas" xmlns:mc="http://schemas.openxmlformats.org/markup-compatibility/2006" xmlns:o="urn:schemas-microsoft-com:office:office" xmlns:r="http://schemas.openxmlformats.org/officeDocument/2006/relationships" xmlns:m="http://schemas.openxmlformats.org/officeDocument/2006/math" xmlns:v="urn:schemas-microsoft-com:vml" xmlns:wp14="http://schemas.microsoft.com/office/word/2010/wordprocessingDrawing" xmlns:wp="http://schemas.openxmlformats.org/drawingml/2006/wordprocessingDrawing" xmlns:w10="urn:schemas-microsoft-com:office:word" xmlns:w="http://schemas.openxmlformats.org/wordprocessingml/2006/main" xmlns:w14="http://schemas.microsoft.com/office/word/2010/wordml" xmlns:w15="http://schemas.microsoft.com/office/word/2012/wordml" xmlns:wpg="http://schemas.microsoft.com/office/word/2010/wordprocessingGroup" xmlns:wpi="http://schemas.microsoft.com/office/word/2010/wordprocessingInk" xmlns:wne="http://schemas.microsoft.com/office/word/2006/wordml" xmlns:wps="http://schemas.microsoft.com/office/word/2010/wordprocessingShape" mc:Ignorable="w14 w15 wp14">
+<w:footnotes xmlns:wpc="http://schemas.microsoft.com/office/word/2010/wordprocessingCanvas" xmlns:cx="http://schemas.microsoft.com/office/drawing/2014/chartex" xmlns:mc="http://schemas.openxmlformats.org/markup-compatibility/2006" xmlns:o="urn:schemas-microsoft-com:office:office" xmlns:r="http://schemas.openxmlformats.org/officeDocument/2006/relationships" xmlns:m="http://schemas.openxmlformats.org/officeDocument/2006/math" xmlns:v="urn:schemas-microsoft-com:vml" xmlns:wp14="http://schemas.microsoft.com/office/word/2010/wordprocessingDrawing" xmlns:wp="http://schemas.openxmlformats.org/drawingml/2006/wordprocessingDrawing" xmlns:w10="urn:schemas-microsoft-com:office:word" xmlns:w="http://schemas.openxmlformats.org/wordprocessingml/2006/main" xmlns:w14="http://schemas.microsoft.com/office/word/2010/wordml" xmlns:w15="http://schemas.microsoft.com/office/word/2012/wordml" xmlns:w16se="http://schemas.microsoft.com/office/word/2015/wordml/symex" xmlns:wpg="http://schemas.microsoft.com/office/word/2010/wordprocessingGroup" xmlns:wpi="http://schemas.microsoft.com/office/word/2010/wordprocessingInk" xmlns:wne="http://schemas.microsoft.com/office/word/2006/wordml" xmlns:wps="http://schemas.microsoft.com/office/word/2010/wordprocessingShape" mc:Ignorable="w14 w15 w16se wp14">
   <w:footnote w:type="separator" w:id="-1">
     <w:p>
       <w:pPr>
@@ -6254,7 +8411,7 @@
 </file>
 
 <file path=word/header1.xml><?xml version="1.0" encoding="utf-8"?>
-<w:hdr xmlns:wpc="http://schemas.microsoft.com/office/word/2010/wordprocessingCanvas" xmlns:mc="http://schemas.openxmlformats.org/markup-compatibility/2006" xmlns:o="urn:schemas-microsoft-com:office:office" xmlns:r="http://schemas.openxmlformats.org/officeDocument/2006/relationships" xmlns:m="http://schemas.openxmlformats.org/officeDocument/2006/math" xmlns:v="urn:schemas-microsoft-com:vml" xmlns:wp14="http://schemas.microsoft.com/office/word/2010/wordprocessingDrawing" xmlns:wp="http://schemas.openxmlformats.org/drawingml/2006/wordprocessingDrawing" xmlns:w10="urn:schemas-microsoft-com:office:word" xmlns:w="http://schemas.openxmlformats.org/wordprocessingml/2006/main" xmlns:w14="http://schemas.microsoft.com/office/word/2010/wordml" xmlns:w15="http://schemas.microsoft.com/office/word/2012/wordml" xmlns:wpg="http://schemas.microsoft.com/office/word/2010/wordprocessingGroup" xmlns:wpi="http://schemas.microsoft.com/office/word/2010/wordprocessingInk" xmlns:wne="http://schemas.microsoft.com/office/word/2006/wordml" xmlns:wps="http://schemas.microsoft.com/office/word/2010/wordprocessingShape" mc:Ignorable="w14 w15 wp14">
+<w:hdr xmlns:wpc="http://schemas.microsoft.com/office/word/2010/wordprocessingCanvas" xmlns:cx="http://schemas.microsoft.com/office/drawing/2014/chartex" xmlns:mc="http://schemas.openxmlformats.org/markup-compatibility/2006" xmlns:o="urn:schemas-microsoft-com:office:office" xmlns:r="http://schemas.openxmlformats.org/officeDocument/2006/relationships" xmlns:m="http://schemas.openxmlformats.org/officeDocument/2006/math" xmlns:v="urn:schemas-microsoft-com:vml" xmlns:wp14="http://schemas.microsoft.com/office/word/2010/wordprocessingDrawing" xmlns:wp="http://schemas.openxmlformats.org/drawingml/2006/wordprocessingDrawing" xmlns:w10="urn:schemas-microsoft-com:office:word" xmlns:w="http://schemas.openxmlformats.org/wordprocessingml/2006/main" xmlns:w14="http://schemas.microsoft.com/office/word/2010/wordml" xmlns:w15="http://schemas.microsoft.com/office/word/2012/wordml" xmlns:w16se="http://schemas.microsoft.com/office/word/2015/wordml/symex" xmlns:wpg="http://schemas.microsoft.com/office/word/2010/wordprocessingGroup" xmlns:wpi="http://schemas.microsoft.com/office/word/2010/wordprocessingInk" xmlns:wne="http://schemas.microsoft.com/office/word/2006/wordml" xmlns:wps="http://schemas.microsoft.com/office/word/2010/wordprocessingShape" mc:Ignorable="w14 w15 w16se wp14">
   <w:p>
     <w:pPr>
       <w:widowControl w:val="0"/>
@@ -6306,7 +8463,7 @@
           <w:r>
             <w:rPr>
               <w:noProof/>
-              <w:lang w:val="es-ES"/>
+              <w:lang w:val="es-419" w:eastAsia="es-419"/>
             </w:rPr>
             <w:drawing>
               <wp:anchor distT="0" distB="0" distL="0" distR="0" simplePos="0" relativeHeight="251658240" behindDoc="0" locked="0" layoutInCell="1" hidden="0" allowOverlap="1">
@@ -6628,7 +8785,7 @@
               <w:b/>
               <w:noProof/>
             </w:rPr>
-            <w:t>10</w:t>
+            <w:t>9</w:t>
           </w:r>
           <w:r>
             <w:rPr>
@@ -6665,7 +8822,7 @@
               <w:b/>
               <w:noProof/>
             </w:rPr>
-            <w:t>11</w:t>
+            <w:t>12</w:t>
           </w:r>
           <w:r>
             <w:rPr>
@@ -6700,7 +8857,7 @@
 </file>
 
 <file path=word/header2.xml><?xml version="1.0" encoding="utf-8"?>
-<w:hdr xmlns:wpc="http://schemas.microsoft.com/office/word/2010/wordprocessingCanvas" xmlns:mc="http://schemas.openxmlformats.org/markup-compatibility/2006" xmlns:o="urn:schemas-microsoft-com:office:office" xmlns:r="http://schemas.openxmlformats.org/officeDocument/2006/relationships" xmlns:m="http://schemas.openxmlformats.org/officeDocument/2006/math" xmlns:v="urn:schemas-microsoft-com:vml" xmlns:wp14="http://schemas.microsoft.com/office/word/2010/wordprocessingDrawing" xmlns:wp="http://schemas.openxmlformats.org/drawingml/2006/wordprocessingDrawing" xmlns:w10="urn:schemas-microsoft-com:office:word" xmlns:w="http://schemas.openxmlformats.org/wordprocessingml/2006/main" xmlns:w14="http://schemas.microsoft.com/office/word/2010/wordml" xmlns:w15="http://schemas.microsoft.com/office/word/2012/wordml" xmlns:wpg="http://schemas.microsoft.com/office/word/2010/wordprocessingGroup" xmlns:wpi="http://schemas.microsoft.com/office/word/2010/wordprocessingInk" xmlns:wne="http://schemas.microsoft.com/office/word/2006/wordml" xmlns:wps="http://schemas.microsoft.com/office/word/2010/wordprocessingShape" mc:Ignorable="w14 w15 wp14">
+<w:hdr xmlns:wpc="http://schemas.microsoft.com/office/word/2010/wordprocessingCanvas" xmlns:cx="http://schemas.microsoft.com/office/drawing/2014/chartex" xmlns:mc="http://schemas.openxmlformats.org/markup-compatibility/2006" xmlns:o="urn:schemas-microsoft-com:office:office" xmlns:r="http://schemas.openxmlformats.org/officeDocument/2006/relationships" xmlns:m="http://schemas.openxmlformats.org/officeDocument/2006/math" xmlns:v="urn:schemas-microsoft-com:vml" xmlns:wp14="http://schemas.microsoft.com/office/word/2010/wordprocessingDrawing" xmlns:wp="http://schemas.openxmlformats.org/drawingml/2006/wordprocessingDrawing" xmlns:w10="urn:schemas-microsoft-com:office:word" xmlns:w="http://schemas.openxmlformats.org/wordprocessingml/2006/main" xmlns:w14="http://schemas.microsoft.com/office/word/2010/wordml" xmlns:w15="http://schemas.microsoft.com/office/word/2012/wordml" xmlns:w16se="http://schemas.microsoft.com/office/word/2015/wordml/symex" xmlns:wpg="http://schemas.microsoft.com/office/word/2010/wordprocessingGroup" xmlns:wpi="http://schemas.microsoft.com/office/word/2010/wordprocessingInk" xmlns:wne="http://schemas.microsoft.com/office/word/2006/wordml" xmlns:wps="http://schemas.microsoft.com/office/word/2010/wordprocessingShape" mc:Ignorable="w14 w15 w16se wp14">
   <w:p>
     <w:pPr>
       <w:widowControl w:val="0"/>
@@ -6755,7 +8912,7 @@
           <w:r>
             <w:rPr>
               <w:noProof/>
-              <w:lang w:val="es-ES"/>
+              <w:lang w:val="es-419" w:eastAsia="es-419"/>
             </w:rPr>
             <w:drawing>
               <wp:anchor distT="0" distB="0" distL="0" distR="0" simplePos="0" relativeHeight="251660288" behindDoc="0" locked="0" layoutInCell="1" hidden="0" allowOverlap="1">
@@ -7114,7 +9271,7 @@
               <w:b/>
               <w:noProof/>
             </w:rPr>
-            <w:t>11</w:t>
+            <w:t>12</w:t>
           </w:r>
           <w:r>
             <w:rPr>
@@ -7149,7 +9306,7 @@
 </file>
 
 <file path=word/numbering.xml><?xml version="1.0" encoding="utf-8"?>
-<w:numbering xmlns:wpc="http://schemas.microsoft.com/office/word/2010/wordprocessingCanvas" xmlns:mc="http://schemas.openxmlformats.org/markup-compatibility/2006" xmlns:o="urn:schemas-microsoft-com:office:office" xmlns:r="http://schemas.openxmlformats.org/officeDocument/2006/relationships" xmlns:m="http://schemas.openxmlformats.org/officeDocument/2006/math" xmlns:v="urn:schemas-microsoft-com:vml" xmlns:wp14="http://schemas.microsoft.com/office/word/2010/wordprocessingDrawing" xmlns:wp="http://schemas.openxmlformats.org/drawingml/2006/wordprocessingDrawing" xmlns:w10="urn:schemas-microsoft-com:office:word" xmlns:w="http://schemas.openxmlformats.org/wordprocessingml/2006/main" xmlns:w14="http://schemas.microsoft.com/office/word/2010/wordml" xmlns:w15="http://schemas.microsoft.com/office/word/2012/wordml" xmlns:wpg="http://schemas.microsoft.com/office/word/2010/wordprocessingGroup" xmlns:wpi="http://schemas.microsoft.com/office/word/2010/wordprocessingInk" xmlns:wne="http://schemas.microsoft.com/office/word/2006/wordml" xmlns:wps="http://schemas.microsoft.com/office/word/2010/wordprocessingShape" mc:Ignorable="w14 w15 wp14">
+<w:numbering xmlns:wpc="http://schemas.microsoft.com/office/word/2010/wordprocessingCanvas" xmlns:cx="http://schemas.microsoft.com/office/drawing/2014/chartex" xmlns:mc="http://schemas.openxmlformats.org/markup-compatibility/2006" xmlns:o="urn:schemas-microsoft-com:office:office" xmlns:r="http://schemas.openxmlformats.org/officeDocument/2006/relationships" xmlns:m="http://schemas.openxmlformats.org/officeDocument/2006/math" xmlns:v="urn:schemas-microsoft-com:vml" xmlns:wp14="http://schemas.microsoft.com/office/word/2010/wordprocessingDrawing" xmlns:wp="http://schemas.openxmlformats.org/drawingml/2006/wordprocessingDrawing" xmlns:w10="urn:schemas-microsoft-com:office:word" xmlns:w="http://schemas.openxmlformats.org/wordprocessingml/2006/main" xmlns:w14="http://schemas.microsoft.com/office/word/2010/wordml" xmlns:w15="http://schemas.microsoft.com/office/word/2012/wordml" xmlns:w16se="http://schemas.microsoft.com/office/word/2015/wordml/symex" xmlns:wpg="http://schemas.microsoft.com/office/word/2010/wordprocessingGroup" xmlns:wpi="http://schemas.microsoft.com/office/word/2010/wordprocessingInk" xmlns:wne="http://schemas.microsoft.com/office/word/2006/wordml" xmlns:wps="http://schemas.microsoft.com/office/word/2010/wordprocessingShape" mc:Ignorable="w14 w15 w16se wp14">
   <w:abstractNum w:abstractNumId="0" w15:restartNumberingAfterBreak="0">
     <w:nsid w:val="0D977B44"/>
     <w:multiLevelType w:val="multilevel"/>
@@ -7843,7 +10000,7 @@
 </file>
 
 <file path=word/styles.xml><?xml version="1.0" encoding="utf-8"?>
-<w:styles xmlns:mc="http://schemas.openxmlformats.org/markup-compatibility/2006" xmlns:r="http://schemas.openxmlformats.org/officeDocument/2006/relationships" xmlns:w="http://schemas.openxmlformats.org/wordprocessingml/2006/main" xmlns:w14="http://schemas.microsoft.com/office/word/2010/wordml" xmlns:w15="http://schemas.microsoft.com/office/word/2012/wordml" mc:Ignorable="w14 w15">
+<w:styles xmlns:mc="http://schemas.openxmlformats.org/markup-compatibility/2006" xmlns:r="http://schemas.openxmlformats.org/officeDocument/2006/relationships" xmlns:w="http://schemas.openxmlformats.org/wordprocessingml/2006/main" xmlns:w14="http://schemas.microsoft.com/office/word/2010/wordml" xmlns:w15="http://schemas.microsoft.com/office/word/2012/wordml" xmlns:w16se="http://schemas.microsoft.com/office/word/2015/wordml/symex" mc:Ignorable="w14 w15 w16se">
   <w:docDefaults>
     <w:rPrDefault>
       <w:rPr>
@@ -8378,7 +10535,7 @@
       </w:tblCellMar>
     </w:tblPr>
   </w:style>
-  <w:style w:type="paragraph" w:styleId="Puesto">
+  <w:style w:type="paragraph" w:styleId="Ttulo">
     <w:name w:val="Title"/>
     <w:basedOn w:val="Normal"/>
     <w:next w:val="Normal"/>

</xml_diff>

<commit_message>
Arregle la portada los nombres
</commit_message>
<xml_diff>
--- a/ERS/ERS-Maryalis.docx
+++ b/ERS/ERS-Maryalis.docx
@@ -1,6 +1,6 @@
 
 <file path=word/document.xml><?xml version="1.0" encoding="utf-8"?>
-<w:document xmlns:wpc="http://schemas.microsoft.com/office/word/2010/wordprocessingCanvas" xmlns:cx="http://schemas.microsoft.com/office/drawing/2014/chartex" xmlns:mc="http://schemas.openxmlformats.org/markup-compatibility/2006" xmlns:o="urn:schemas-microsoft-com:office:office" xmlns:r="http://schemas.openxmlformats.org/officeDocument/2006/relationships" xmlns:m="http://schemas.openxmlformats.org/officeDocument/2006/math" xmlns:v="urn:schemas-microsoft-com:vml" xmlns:wp14="http://schemas.microsoft.com/office/word/2010/wordprocessingDrawing" xmlns:wp="http://schemas.openxmlformats.org/drawingml/2006/wordprocessingDrawing" xmlns:w10="urn:schemas-microsoft-com:office:word" xmlns:w="http://schemas.openxmlformats.org/wordprocessingml/2006/main" xmlns:w14="http://schemas.microsoft.com/office/word/2010/wordml" xmlns:w15="http://schemas.microsoft.com/office/word/2012/wordml" xmlns:w16se="http://schemas.microsoft.com/office/word/2015/wordml/symex" xmlns:wpg="http://schemas.microsoft.com/office/word/2010/wordprocessingGroup" xmlns:wpi="http://schemas.microsoft.com/office/word/2010/wordprocessingInk" xmlns:wne="http://schemas.microsoft.com/office/word/2006/wordml" xmlns:wps="http://schemas.microsoft.com/office/word/2010/wordprocessingShape" mc:Ignorable="w14 w15 w16se wp14">
+<w:document xmlns:wpc="http://schemas.microsoft.com/office/word/2010/wordprocessingCanvas" xmlns:mc="http://schemas.openxmlformats.org/markup-compatibility/2006" xmlns:o="urn:schemas-microsoft-com:office:office" xmlns:r="http://schemas.openxmlformats.org/officeDocument/2006/relationships" xmlns:m="http://schemas.openxmlformats.org/officeDocument/2006/math" xmlns:v="urn:schemas-microsoft-com:vml" xmlns:wp14="http://schemas.microsoft.com/office/word/2010/wordprocessingDrawing" xmlns:wp="http://schemas.openxmlformats.org/drawingml/2006/wordprocessingDrawing" xmlns:w10="urn:schemas-microsoft-com:office:word" xmlns:w="http://schemas.openxmlformats.org/wordprocessingml/2006/main" xmlns:w14="http://schemas.microsoft.com/office/word/2010/wordml" xmlns:w15="http://schemas.microsoft.com/office/word/2012/wordml" xmlns:wpg="http://schemas.microsoft.com/office/word/2010/wordprocessingGroup" xmlns:wpi="http://schemas.microsoft.com/office/word/2010/wordprocessingInk" xmlns:wne="http://schemas.microsoft.com/office/word/2006/wordml" xmlns:wps="http://schemas.microsoft.com/office/word/2010/wordprocessingShape" mc:Ignorable="w14 w15 wp14">
   <w:body>
     <w:p>
       <w:bookmarkStart w:id="0" w:name="_gjdgxs" w:colFirst="0" w:colLast="0"/>
@@ -10,7 +10,7 @@
       <w:r>
         <w:rPr>
           <w:noProof/>
-          <w:lang w:val="es-419" w:eastAsia="es-419"/>
+          <w:lang w:val="es-ES"/>
         </w:rPr>
         <w:drawing>
           <wp:anchor distT="0" distB="0" distL="114300" distR="114300" simplePos="0" relativeHeight="251658240" behindDoc="0" locked="0" layoutInCell="1" hidden="0" allowOverlap="1">
@@ -186,7 +186,7 @@
       <w:r>
         <w:rPr>
           <w:noProof/>
-          <w:lang w:val="es-419" w:eastAsia="es-419"/>
+          <w:lang w:val="es-ES"/>
         </w:rPr>
         <w:lastRenderedPageBreak/>
         <w:drawing>
@@ -432,6 +432,9 @@
         <w:ind w:firstLine="720"/>
         <w:jc w:val="right"/>
       </w:pPr>
+      <w:r>
+        <w:t>Enrique A Daza Mera</w:t>
+      </w:r>
     </w:p>
     <w:p>
       <w:pPr>
@@ -439,7 +442,11 @@
         <w:jc w:val="right"/>
       </w:pPr>
       <w:r>
-        <w:t>Enrique A Daza Mera</w:t>
+        <w:t>Diego O Loor</w:t>
+      </w:r>
+      <w:r>
+        <w:tab/>
+        <w:t xml:space="preserve">                                                                                                                                                                                                                                                                                                                                                            </w:t>
       </w:r>
     </w:p>
     <w:p>
@@ -447,12 +454,10 @@
         <w:ind w:firstLine="720"/>
         <w:jc w:val="right"/>
       </w:pPr>
-      <w:r>
-        <w:t>Diego O Loor</w:t>
-      </w:r>
-      <w:r>
-        <w:tab/>
-        <w:t xml:space="preserve">                                                                                                                                                                                                                                                                                                                                                            Alex D Zambrano Falcones                                                                                                                                                                                                                                                                                                                                                                                                                          </w:t>
+      <w:bookmarkStart w:id="2" w:name="_GoBack"/>
+      <w:bookmarkEnd w:id="2"/>
+      <w:r>
+        <w:t xml:space="preserve">Alex D Zambrano Falcones                                                                                                                                                                                                                                                                                                                                                                                                                          </w:t>
       </w:r>
     </w:p>
     <w:p>
@@ -2338,8 +2343,8 @@
           <w:numId w:val="4"/>
         </w:numPr>
       </w:pPr>
-      <w:bookmarkStart w:id="2" w:name="_1fob9te" w:colFirst="0" w:colLast="0"/>
-      <w:bookmarkEnd w:id="2"/>
+      <w:bookmarkStart w:id="3" w:name="_1fob9te" w:colFirst="0" w:colLast="0"/>
+      <w:bookmarkEnd w:id="3"/>
       <w:r>
         <w:lastRenderedPageBreak/>
         <w:t>INTRODUCCIÓN</w:t>
@@ -2398,8 +2403,8 @@
           <w:numId w:val="4"/>
         </w:numPr>
       </w:pPr>
-      <w:bookmarkStart w:id="3" w:name="_3znysh7" w:colFirst="0" w:colLast="0"/>
-      <w:bookmarkEnd w:id="3"/>
+      <w:bookmarkStart w:id="4" w:name="_3znysh7" w:colFirst="0" w:colLast="0"/>
+      <w:bookmarkEnd w:id="4"/>
       <w:r>
         <w:t>OBJETIVO</w:t>
       </w:r>
@@ -2607,8 +2612,8 @@
           <w:numId w:val="4"/>
         </w:numPr>
       </w:pPr>
-      <w:bookmarkStart w:id="4" w:name="_tyjcwt" w:colFirst="0" w:colLast="0"/>
-      <w:bookmarkEnd w:id="4"/>
+      <w:bookmarkStart w:id="5" w:name="_tyjcwt" w:colFirst="0" w:colLast="0"/>
+      <w:bookmarkEnd w:id="5"/>
       <w:r>
         <w:t xml:space="preserve">NOTACIONES Y DEFINICIONES </w:t>
       </w:r>
@@ -2621,8 +2626,8 @@
           <w:numId w:val="4"/>
         </w:numPr>
       </w:pPr>
-      <w:bookmarkStart w:id="5" w:name="_3dy6vkm" w:colFirst="0" w:colLast="0"/>
-      <w:bookmarkEnd w:id="5"/>
+      <w:bookmarkStart w:id="6" w:name="_3dy6vkm" w:colFirst="0" w:colLast="0"/>
+      <w:bookmarkEnd w:id="6"/>
       <w:r>
         <w:t>NOTACIONES</w:t>
       </w:r>
@@ -2680,8 +2685,8 @@
           <w:numId w:val="4"/>
         </w:numPr>
       </w:pPr>
-      <w:bookmarkStart w:id="6" w:name="_1t3h5sf" w:colFirst="0" w:colLast="0"/>
-      <w:bookmarkEnd w:id="6"/>
+      <w:bookmarkStart w:id="7" w:name="_1t3h5sf" w:colFirst="0" w:colLast="0"/>
+      <w:bookmarkEnd w:id="7"/>
       <w:r>
         <w:t>DEFINICIONES.</w:t>
       </w:r>
@@ -2761,76 +2766,23 @@
           <w:b/>
         </w:rPr>
       </w:pPr>
-      <w:proofErr w:type="spellStart"/>
       <w:r>
         <w:rPr>
           <w:b/>
         </w:rPr>
-        <w:t>MySQL</w:t>
-      </w:r>
-      <w:proofErr w:type="spellEnd"/>
+        <w:t>MySQL:</w:t>
+      </w:r>
+      <w:r>
+        <w:t xml:space="preserve"> MySQL</w:t>
+      </w:r>
       <w:r>
         <w:rPr>
           <w:b/>
         </w:rPr>
-        <w:t>:</w:t>
-      </w:r>
-      <w:r>
         <w:t xml:space="preserve"> </w:t>
       </w:r>
-      <w:proofErr w:type="spellStart"/>
-      <w:r>
-        <w:t>MySQL</w:t>
-      </w:r>
-      <w:proofErr w:type="spellEnd"/>
-      <w:r>
-        <w:rPr>
-          <w:b/>
-        </w:rPr>
-        <w:t xml:space="preserve"> </w:t>
-      </w:r>
-      <w:r>
-        <w:t xml:space="preserve"> es  el  servidor  de  datos  relacionales  más  popular,  desarrollado  y  proporcionado  por  </w:t>
-      </w:r>
-      <w:proofErr w:type="spellStart"/>
-      <w:r>
-        <w:t>MySQL</w:t>
-      </w:r>
-      <w:proofErr w:type="spellEnd"/>
-      <w:r>
-        <w:t xml:space="preserve">  AB.  </w:t>
-      </w:r>
-      <w:proofErr w:type="spellStart"/>
-      <w:r>
-        <w:t>MySQL</w:t>
-      </w:r>
-      <w:proofErr w:type="spellEnd"/>
-      <w:r>
-        <w:t xml:space="preserve">  AB  es  una  empresa  cuyo  negocio  consiste  en  proporcionar  servicios  en  torno  al  servidor de bases de datos </w:t>
-      </w:r>
-      <w:proofErr w:type="spellStart"/>
-      <w:r>
-        <w:t>MySQL</w:t>
-      </w:r>
-      <w:proofErr w:type="spellEnd"/>
-      <w:r>
-        <w:t xml:space="preserve">. Una de las  razones para el  rápido  crecimiento de popularidad de </w:t>
-      </w:r>
-      <w:proofErr w:type="spellStart"/>
-      <w:r>
-        <w:t>MySQL</w:t>
-      </w:r>
-      <w:proofErr w:type="spellEnd"/>
-      <w:r>
-        <w:t xml:space="preserve">, es que se trata de un producto  Open </w:t>
-      </w:r>
-      <w:proofErr w:type="spellStart"/>
-      <w:r>
-        <w:t>Source</w:t>
-      </w:r>
-      <w:proofErr w:type="spellEnd"/>
-      <w:r>
-        <w:t>, y por tanto, va de la mano con este movimient</w:t>
+      <w:r>
+        <w:t xml:space="preserve"> es  el  servidor  de  datos  relacionales  más  popular,  desarrollado  y  proporcionado  por  MySQL  AB.  MySQL  AB  es  una  empresa  cuyo  negocio  consiste  en  proporcionar  servicios  en  torno  al  servidor de bases de datos MySQL. Una de las  razones para el  rápido  crecimiento de popularidad de MySQL, es que se trata de un producto  Open Source, y por tanto, va de la mano con este movimient</w:t>
       </w:r>
       <w:r>
         <w:rPr>
@@ -2853,8 +2805,8 @@
           <w:numId w:val="4"/>
         </w:numPr>
       </w:pPr>
-      <w:bookmarkStart w:id="7" w:name="_4d34og8" w:colFirst="0" w:colLast="0"/>
-      <w:bookmarkEnd w:id="7"/>
+      <w:bookmarkStart w:id="8" w:name="_4d34og8" w:colFirst="0" w:colLast="0"/>
+      <w:bookmarkEnd w:id="8"/>
       <w:r>
         <w:t>REFERENCIAS</w:t>
       </w:r>
@@ -2928,8 +2880,8 @@
           <w:numId w:val="4"/>
         </w:numPr>
       </w:pPr>
-      <w:bookmarkStart w:id="8" w:name="_2s8eyo1" w:colFirst="0" w:colLast="0"/>
-      <w:bookmarkEnd w:id="8"/>
+      <w:bookmarkStart w:id="9" w:name="_2s8eyo1" w:colFirst="0" w:colLast="0"/>
+      <w:bookmarkEnd w:id="9"/>
       <w:r>
         <w:t>VISIÓN GENERAL DEL DOCUMENTO</w:t>
       </w:r>
@@ -2977,8 +2929,8 @@
           <w:color w:val="0070C0"/>
         </w:rPr>
       </w:pPr>
-      <w:bookmarkStart w:id="9" w:name="_17dp8vu" w:colFirst="0" w:colLast="0"/>
-      <w:bookmarkEnd w:id="9"/>
+      <w:bookmarkStart w:id="10" w:name="_17dp8vu" w:colFirst="0" w:colLast="0"/>
+      <w:bookmarkEnd w:id="10"/>
       <w:r>
         <w:rPr>
           <w:color w:val="0070C0"/>
@@ -2998,8 +2950,8 @@
           <w:color w:val="0070C0"/>
         </w:rPr>
       </w:pPr>
-      <w:bookmarkStart w:id="10" w:name="_3rdcrjn" w:colFirst="0" w:colLast="0"/>
-      <w:bookmarkEnd w:id="10"/>
+      <w:bookmarkStart w:id="11" w:name="_3rdcrjn" w:colFirst="0" w:colLast="0"/>
+      <w:bookmarkEnd w:id="11"/>
       <w:r>
         <w:rPr>
           <w:color w:val="0070C0"/>
@@ -3013,15 +2965,7 @@
       </w:pPr>
       <w:r>
         <w:tab/>
-        <w:t>El sistema de ventas  de repostería “</w:t>
-      </w:r>
-      <w:proofErr w:type="spellStart"/>
-      <w:r>
-        <w:t>Marialys</w:t>
-      </w:r>
-      <w:proofErr w:type="spellEnd"/>
-      <w:r>
-        <w:t xml:space="preserve">” podrá aumentar las ventas  y la </w:t>
+        <w:t xml:space="preserve">El sistema de ventas  de repostería “Marialys” podrá aumentar las ventas  y la </w:t>
       </w:r>
       <w:r>
         <w:tab/>
@@ -3039,15 +2983,7 @@
         <w:tab/>
       </w:r>
       <w:r>
-        <w:t xml:space="preserve">Pasteles, </w:t>
-      </w:r>
-      <w:proofErr w:type="spellStart"/>
-      <w:r>
-        <w:t>Cupcakes</w:t>
-      </w:r>
-      <w:proofErr w:type="spellEnd"/>
-      <w:r>
-        <w:t xml:space="preserve"> los cuales pueden ser personalizados como el cliente desee.</w:t>
+        <w:t>Pasteles, Cupcakes los cuales pueden ser personalizados como el cliente desee.</w:t>
       </w:r>
     </w:p>
     <w:p>
@@ -3075,8 +3011,8 @@
           <w:numId w:val="4"/>
         </w:numPr>
       </w:pPr>
-      <w:bookmarkStart w:id="11" w:name="_26in1rg" w:colFirst="0" w:colLast="0"/>
-      <w:bookmarkEnd w:id="11"/>
+      <w:bookmarkStart w:id="12" w:name="_26in1rg" w:colFirst="0" w:colLast="0"/>
+      <w:bookmarkEnd w:id="12"/>
       <w:r>
         <w:rPr>
           <w:color w:val="0070C0"/>
@@ -3227,8 +3163,8 @@
           <w:color w:val="0070C0"/>
         </w:rPr>
       </w:pPr>
-      <w:bookmarkStart w:id="12" w:name="_lnxbz9" w:colFirst="0" w:colLast="0"/>
-      <w:bookmarkEnd w:id="12"/>
+      <w:bookmarkStart w:id="13" w:name="_lnxbz9" w:colFirst="0" w:colLast="0"/>
+      <w:bookmarkEnd w:id="13"/>
       <w:r>
         <w:rPr>
           <w:color w:val="0070C0"/>
@@ -3265,8 +3201,8 @@
           <w:color w:val="0070C0"/>
         </w:rPr>
       </w:pPr>
-      <w:bookmarkStart w:id="13" w:name="_35nkun2" w:colFirst="0" w:colLast="0"/>
-      <w:bookmarkEnd w:id="13"/>
+      <w:bookmarkStart w:id="14" w:name="_35nkun2" w:colFirst="0" w:colLast="0"/>
+      <w:bookmarkEnd w:id="14"/>
       <w:r>
         <w:rPr>
           <w:color w:val="0070C0"/>
@@ -3301,8 +3237,8 @@
           <w:color w:val="0070C0"/>
         </w:rPr>
       </w:pPr>
-      <w:bookmarkStart w:id="14" w:name="_1ksv4uv" w:colFirst="0" w:colLast="0"/>
-      <w:bookmarkEnd w:id="14"/>
+      <w:bookmarkStart w:id="15" w:name="_1ksv4uv" w:colFirst="0" w:colLast="0"/>
+      <w:bookmarkEnd w:id="15"/>
       <w:r>
         <w:rPr>
           <w:rFonts w:ascii="CMR12" w:eastAsia="CMR12" w:hAnsi="CMR12" w:cs="CMR12"/>
@@ -3364,8 +3300,8 @@
           <w:color w:val="0070C0"/>
         </w:rPr>
       </w:pPr>
-      <w:bookmarkStart w:id="15" w:name="_44sinio" w:colFirst="0" w:colLast="0"/>
-      <w:bookmarkEnd w:id="15"/>
+      <w:bookmarkStart w:id="16" w:name="_44sinio" w:colFirst="0" w:colLast="0"/>
+      <w:bookmarkEnd w:id="16"/>
       <w:r>
         <w:rPr>
           <w:rFonts w:ascii="CMR12" w:eastAsia="CMR12" w:hAnsi="CMR12" w:cs="CMR12"/>
@@ -3423,7 +3359,7 @@
       <w:r>
         <w:rPr>
           <w:noProof/>
-          <w:lang w:val="es-419" w:eastAsia="es-419"/>
+          <w:lang w:val="es-ES"/>
         </w:rPr>
         <mc:AlternateContent>
           <mc:Choice Requires="wps">
@@ -3468,7 +3404,6 @@
                               <w:jc w:val="center"/>
                               <w:textDirection w:val="btLr"/>
                             </w:pPr>
-                            <w:proofErr w:type="gramStart"/>
                             <w:r>
                               <w:rPr>
                                 <w:b/>
@@ -3476,17 +3411,7 @@
                                 <w:color w:val="44546A"/>
                                 <w:sz w:val="18"/>
                               </w:rPr>
-                              <w:t>Diagrama  SEQ</w:t>
-                            </w:r>
-                            <w:proofErr w:type="gramEnd"/>
-                            <w:r>
-                              <w:rPr>
-                                <w:b/>
-                                <w:i/>
-                                <w:color w:val="44546A"/>
-                                <w:sz w:val="18"/>
-                              </w:rPr>
-                              <w:t xml:space="preserve"> Diagrama \* ARABIC 1 : Diagrama de Caso de Uso del video juego</w:t>
+                              <w:t>Diagrama  SEQ Diagrama \* ARABIC 1 : Diagrama de Caso de Uso del video juego</w:t>
                             </w:r>
                           </w:p>
                         </w:txbxContent>
@@ -3500,7 +3425,7 @@
               </wp:anchor>
             </w:drawing>
           </mc:Choice>
-          <mc:Fallback>
+          <mc:Fallback xmlns:w16se="http://schemas.microsoft.com/office/word/2015/wordml/symex" xmlns:cx="http://schemas.microsoft.com/office/drawing/2014/chartex">
             <w:pict>
               <v:rect id="Rectángulo 16" o:spid="_x0000_s1026" style="position:absolute;left:0;text-align:left;margin-left:5pt;margin-top:227pt;width:415.25pt;height:1pt;z-index:251660288;visibility:visible;mso-wrap-style:square;mso-wrap-distance-left:9pt;mso-wrap-distance-top:0;mso-wrap-distance-right:9pt;mso-wrap-distance-bottom:0;mso-position-horizontal:absolute;mso-position-horizontal-relative:text;mso-position-vertical:absolute;mso-position-vertical-relative:text;v-text-anchor:top" o:gfxdata="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" stroked="f">
                 <v:textbox inset="0,0,0,0">
@@ -3543,7 +3468,7 @@
       <w:r>
         <w:rPr>
           <w:noProof/>
-          <w:lang w:val="es-419" w:eastAsia="es-419"/>
+          <w:lang w:val="es-ES"/>
         </w:rPr>
         <mc:AlternateContent>
           <mc:Choice Requires="wps">
@@ -3609,7 +3534,7 @@
               </wp:anchor>
             </w:drawing>
           </mc:Choice>
-          <mc:Fallback>
+          <mc:Fallback xmlns:w16se="http://schemas.microsoft.com/office/word/2015/wordml/symex" xmlns:cx="http://schemas.microsoft.com/office/drawing/2014/chartex">
             <w:pict>
               <v:rect id="Rectángulo 108" o:spid="_x0000_s1027" style="position:absolute;left:0;text-align:left;margin-left:-8pt;margin-top:491pt;width:442.5pt;height:1pt;z-index:251661312;visibility:visible;mso-wrap-style:square;mso-wrap-distance-left:9pt;mso-wrap-distance-top:0;mso-wrap-distance-right:9pt;mso-wrap-distance-bottom:0;mso-position-horizontal:absolute;mso-position-horizontal-relative:text;mso-position-vertical:absolute;mso-position-vertical-relative:text;v-text-anchor:top" o:gfxdata="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" stroked="f">
                 <v:textbox inset="0,0,0,0">
@@ -3641,7 +3566,7 @@
       <w:r>
         <w:rPr>
           <w:noProof/>
-          <w:lang w:val="es-419" w:eastAsia="es-419"/>
+          <w:lang w:val="es-ES"/>
         </w:rPr>
         <mc:AlternateContent>
           <mc:Choice Requires="wps">
@@ -3693,39 +3618,8 @@
                                 <w:color w:val="44546A"/>
                                 <w:sz w:val="18"/>
                               </w:rPr>
-                              <w:t xml:space="preserve">Diagrama  SEQ Diagrama \* ARABIC 3 Diagrama de actividad del </w:t>
+                              <w:t>Diagrama  SEQ Diagrama \* ARABIC 3 Diagrama de actividad del minijuego snake</w:t>
                             </w:r>
-                            <w:proofErr w:type="spellStart"/>
-                            <w:r>
-                              <w:rPr>
-                                <w:b/>
-                                <w:i/>
-                                <w:color w:val="44546A"/>
-                                <w:sz w:val="18"/>
-                              </w:rPr>
-                              <w:t>minijuego</w:t>
-                            </w:r>
-                            <w:proofErr w:type="spellEnd"/>
-                            <w:r>
-                              <w:rPr>
-                                <w:b/>
-                                <w:i/>
-                                <w:color w:val="44546A"/>
-                                <w:sz w:val="18"/>
-                              </w:rPr>
-                              <w:t xml:space="preserve"> </w:t>
-                            </w:r>
-                            <w:proofErr w:type="spellStart"/>
-                            <w:r>
-                              <w:rPr>
-                                <w:b/>
-                                <w:i/>
-                                <w:color w:val="44546A"/>
-                                <w:sz w:val="18"/>
-                              </w:rPr>
-                              <w:t>snake</w:t>
-                            </w:r>
-                            <w:proofErr w:type="spellEnd"/>
                           </w:p>
                         </w:txbxContent>
                       </wps:txbx>
@@ -3738,7 +3632,7 @@
               </wp:anchor>
             </w:drawing>
           </mc:Choice>
-          <mc:Fallback>
+          <mc:Fallback xmlns:w16se="http://schemas.microsoft.com/office/word/2015/wordml/symex" xmlns:cx="http://schemas.microsoft.com/office/drawing/2014/chartex">
             <w:pict>
               <v:rect id="Rectángulo 36" o:spid="_x0000_s1028" style="position:absolute;left:0;text-align:left;margin-left:26pt;margin-top:270pt;width:372.5pt;height:1pt;z-index:251662336;visibility:visible;mso-wrap-style:square;mso-wrap-distance-left:9pt;mso-wrap-distance-top:0;mso-wrap-distance-right:9pt;mso-wrap-distance-bottom:0;mso-position-horizontal:absolute;mso-position-horizontal-relative:text;mso-position-vertical:absolute;mso-position-vertical-relative:text;v-text-anchor:top" o:gfxdata="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" stroked="f">
                 <v:textbox inset="0,0,0,0">
@@ -3801,7 +3695,7 @@
       <w:r>
         <w:rPr>
           <w:noProof/>
-          <w:lang w:val="es-419" w:eastAsia="es-419"/>
+          <w:lang w:val="es-ES"/>
         </w:rPr>
         <mc:AlternateContent>
           <mc:Choice Requires="wps">
@@ -3853,59 +3747,8 @@
                                 <w:color w:val="44546A"/>
                                 <w:sz w:val="18"/>
                               </w:rPr>
-                              <w:t xml:space="preserve">Diagrama 4 Diagrama de actividad del </w:t>
+                              <w:t>Diagrama 4 Diagrama de actividad del minijuego tree food</w:t>
                             </w:r>
-                            <w:proofErr w:type="spellStart"/>
-                            <w:r>
-                              <w:rPr>
-                                <w:b/>
-                                <w:i/>
-                                <w:color w:val="44546A"/>
-                                <w:sz w:val="18"/>
-                              </w:rPr>
-                              <w:t>minijuego</w:t>
-                            </w:r>
-                            <w:proofErr w:type="spellEnd"/>
-                            <w:r>
-                              <w:rPr>
-                                <w:b/>
-                                <w:i/>
-                                <w:color w:val="44546A"/>
-                                <w:sz w:val="18"/>
-                              </w:rPr>
-                              <w:t xml:space="preserve"> </w:t>
-                            </w:r>
-                            <w:proofErr w:type="spellStart"/>
-                            <w:r>
-                              <w:rPr>
-                                <w:b/>
-                                <w:i/>
-                                <w:color w:val="44546A"/>
-                                <w:sz w:val="18"/>
-                              </w:rPr>
-                              <w:t>tree</w:t>
-                            </w:r>
-                            <w:proofErr w:type="spellEnd"/>
-                            <w:r>
-                              <w:rPr>
-                                <w:b/>
-                                <w:i/>
-                                <w:color w:val="44546A"/>
-                                <w:sz w:val="18"/>
-                              </w:rPr>
-                              <w:t xml:space="preserve"> </w:t>
-                            </w:r>
-                            <w:proofErr w:type="spellStart"/>
-                            <w:r>
-                              <w:rPr>
-                                <w:b/>
-                                <w:i/>
-                                <w:color w:val="44546A"/>
-                                <w:sz w:val="18"/>
-                              </w:rPr>
-                              <w:t>food</w:t>
-                            </w:r>
-                            <w:proofErr w:type="spellEnd"/>
                           </w:p>
                         </w:txbxContent>
                       </wps:txbx>
@@ -3918,7 +3761,7 @@
               </wp:anchor>
             </w:drawing>
           </mc:Choice>
-          <mc:Fallback>
+          <mc:Fallback xmlns:w16se="http://schemas.microsoft.com/office/word/2015/wordml/symex" xmlns:cx="http://schemas.microsoft.com/office/drawing/2014/chartex">
             <w:pict>
               <v:rect id="Rectángulo 26" o:spid="_x0000_s1029" style="position:absolute;left:0;text-align:left;margin-left:12pt;margin-top:631pt;width:399.4pt;height:1pt;z-index:251663360;visibility:visible;mso-wrap-style:square;mso-wrap-distance-left:9pt;mso-wrap-distance-top:0;mso-wrap-distance-right:9pt;mso-wrap-distance-bottom:0;mso-position-horizontal:absolute;mso-position-horizontal-relative:text;mso-position-vertical:absolute;mso-position-vertical-relative:text;v-text-anchor:top" o:gfxdata="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" stroked="f">
                 <v:textbox inset="0,0,0,0">
@@ -4001,7 +3844,7 @@
       <w:r>
         <w:rPr>
           <w:noProof/>
-          <w:lang w:val="es-419" w:eastAsia="es-419"/>
+          <w:lang w:val="es-ES"/>
         </w:rPr>
         <mc:AlternateContent>
           <mc:Choice Requires="wps">
@@ -4053,59 +3896,8 @@
                                 <w:color w:val="44546A"/>
                                 <w:sz w:val="18"/>
                               </w:rPr>
-                              <w:t xml:space="preserve">Diagrama 5 Diagrama de actividad del </w:t>
+                              <w:t>Diagrama 5 Diagrama de actividad del minijuego subway food</w:t>
                             </w:r>
-                            <w:proofErr w:type="spellStart"/>
-                            <w:r>
-                              <w:rPr>
-                                <w:b/>
-                                <w:i/>
-                                <w:color w:val="44546A"/>
-                                <w:sz w:val="18"/>
-                              </w:rPr>
-                              <w:t>minijuego</w:t>
-                            </w:r>
-                            <w:proofErr w:type="spellEnd"/>
-                            <w:r>
-                              <w:rPr>
-                                <w:b/>
-                                <w:i/>
-                                <w:color w:val="44546A"/>
-                                <w:sz w:val="18"/>
-                              </w:rPr>
-                              <w:t xml:space="preserve"> </w:t>
-                            </w:r>
-                            <w:proofErr w:type="spellStart"/>
-                            <w:r>
-                              <w:rPr>
-                                <w:b/>
-                                <w:i/>
-                                <w:color w:val="44546A"/>
-                                <w:sz w:val="18"/>
-                              </w:rPr>
-                              <w:t>subway</w:t>
-                            </w:r>
-                            <w:proofErr w:type="spellEnd"/>
-                            <w:r>
-                              <w:rPr>
-                                <w:b/>
-                                <w:i/>
-                                <w:color w:val="44546A"/>
-                                <w:sz w:val="18"/>
-                              </w:rPr>
-                              <w:t xml:space="preserve"> </w:t>
-                            </w:r>
-                            <w:proofErr w:type="spellStart"/>
-                            <w:r>
-                              <w:rPr>
-                                <w:b/>
-                                <w:i/>
-                                <w:color w:val="44546A"/>
-                                <w:sz w:val="18"/>
-                              </w:rPr>
-                              <w:t>food</w:t>
-                            </w:r>
-                            <w:proofErr w:type="spellEnd"/>
                           </w:p>
                         </w:txbxContent>
                       </wps:txbx>
@@ -4118,7 +3910,7 @@
               </wp:anchor>
             </w:drawing>
           </mc:Choice>
-          <mc:Fallback>
+          <mc:Fallback xmlns:w16se="http://schemas.microsoft.com/office/word/2015/wordml/symex" xmlns:cx="http://schemas.microsoft.com/office/drawing/2014/chartex">
             <w:pict>
               <v:rect id="Rectángulo 45" o:spid="_x0000_s1030" style="position:absolute;left:0;text-align:left;margin-left:36pt;margin-top:283pt;width:372.5pt;height:1pt;z-index:251664384;visibility:visible;mso-wrap-style:square;mso-wrap-distance-left:9pt;mso-wrap-distance-top:0;mso-wrap-distance-right:9pt;mso-wrap-distance-bottom:0;mso-position-horizontal:absolute;mso-position-horizontal-relative:text;mso-position-vertical:absolute;mso-position-vertical-relative:text;v-text-anchor:top" o:gfxdata="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" stroked="f">
                 <v:textbox inset="0,0,0,0">
@@ -4201,7 +3993,7 @@
       <w:r>
         <w:rPr>
           <w:noProof/>
-          <w:lang w:val="es-419" w:eastAsia="es-419"/>
+          <w:lang w:val="es-ES"/>
         </w:rPr>
         <mc:AlternateContent>
           <mc:Choice Requires="wps">
@@ -4267,7 +4059,7 @@
               </wp:anchor>
             </w:drawing>
           </mc:Choice>
-          <mc:Fallback>
+          <mc:Fallback xmlns:w16se="http://schemas.microsoft.com/office/word/2015/wordml/symex" xmlns:cx="http://schemas.microsoft.com/office/drawing/2014/chartex">
             <w:pict>
               <v:rect id="Rectángulo 114" o:spid="_x0000_s1031" style="position:absolute;left:0;text-align:left;margin-left:37pt;margin-top:573pt;width:350.2pt;height:1pt;z-index:251665408;visibility:visible;mso-wrap-style:square;mso-wrap-distance-left:9pt;mso-wrap-distance-top:0;mso-wrap-distance-right:9pt;mso-wrap-distance-bottom:0;mso-position-horizontal:absolute;mso-position-horizontal-relative:text;mso-position-vertical:absolute;mso-position-vertical-relative:text;v-text-anchor:top" o:gfxdata="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" stroked="f">
                 <v:textbox inset="0,0,0,0">
@@ -4299,7 +4091,7 @@
       <w:r>
         <w:rPr>
           <w:noProof/>
-          <w:lang w:val="es-419" w:eastAsia="es-419"/>
+          <w:lang w:val="es-ES"/>
         </w:rPr>
         <mc:AlternateContent>
           <mc:Choice Requires="wps">
@@ -4365,7 +4157,7 @@
               </wp:anchor>
             </w:drawing>
           </mc:Choice>
-          <mc:Fallback>
+          <mc:Fallback xmlns:w16se="http://schemas.microsoft.com/office/word/2015/wordml/symex" xmlns:cx="http://schemas.microsoft.com/office/drawing/2014/chartex">
             <w:pict>
               <v:rect id="Rectángulo 113" o:spid="_x0000_s1032" style="position:absolute;left:0;text-align:left;margin-left:0;margin-top:359pt;width:425.95pt;height:1pt;z-index:251666432;visibility:visible;mso-wrap-style:square;mso-wrap-distance-left:9pt;mso-wrap-distance-top:0;mso-wrap-distance-right:9pt;mso-wrap-distance-bottom:0;mso-position-horizontal:absolute;mso-position-horizontal-relative:text;mso-position-vertical:absolute;mso-position-vertical-relative:text;v-text-anchor:top" o:gfxdata="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" stroked="f">
                 <v:textbox inset="0,0,0,0">
@@ -4397,7 +4189,7 @@
       <w:r>
         <w:rPr>
           <w:noProof/>
-          <w:lang w:val="es-419" w:eastAsia="es-419"/>
+          <w:lang w:val="es-ES"/>
         </w:rPr>
         <mc:AlternateContent>
           <mc:Choice Requires="wps">
@@ -4449,59 +4241,8 @@
                                 <w:color w:val="44546A"/>
                                 <w:sz w:val="18"/>
                               </w:rPr>
-                              <w:t xml:space="preserve">Diagrama  SEQ Diagrama \* ARABIC 5: Diagrama de Secuencia del </w:t>
+                              <w:t>Diagrama  SEQ Diagrama \* ARABIC 5: Diagrama de Secuencia del Miniuego Tree food</w:t>
                             </w:r>
-                            <w:proofErr w:type="spellStart"/>
-                            <w:r>
-                              <w:rPr>
-                                <w:b/>
-                                <w:i/>
-                                <w:color w:val="44546A"/>
-                                <w:sz w:val="18"/>
-                              </w:rPr>
-                              <w:t>Miniuego</w:t>
-                            </w:r>
-                            <w:proofErr w:type="spellEnd"/>
-                            <w:r>
-                              <w:rPr>
-                                <w:b/>
-                                <w:i/>
-                                <w:color w:val="44546A"/>
-                                <w:sz w:val="18"/>
-                              </w:rPr>
-                              <w:t xml:space="preserve"> </w:t>
-                            </w:r>
-                            <w:proofErr w:type="spellStart"/>
-                            <w:r>
-                              <w:rPr>
-                                <w:b/>
-                                <w:i/>
-                                <w:color w:val="44546A"/>
-                                <w:sz w:val="18"/>
-                              </w:rPr>
-                              <w:t>Tree</w:t>
-                            </w:r>
-                            <w:proofErr w:type="spellEnd"/>
-                            <w:r>
-                              <w:rPr>
-                                <w:b/>
-                                <w:i/>
-                                <w:color w:val="44546A"/>
-                                <w:sz w:val="18"/>
-                              </w:rPr>
-                              <w:t xml:space="preserve"> </w:t>
-                            </w:r>
-                            <w:proofErr w:type="spellStart"/>
-                            <w:r>
-                              <w:rPr>
-                                <w:b/>
-                                <w:i/>
-                                <w:color w:val="44546A"/>
-                                <w:sz w:val="18"/>
-                              </w:rPr>
-                              <w:t>food</w:t>
-                            </w:r>
-                            <w:proofErr w:type="spellEnd"/>
                           </w:p>
                         </w:txbxContent>
                       </wps:txbx>
@@ -4514,7 +4255,7 @@
               </wp:anchor>
             </w:drawing>
           </mc:Choice>
-          <mc:Fallback>
+          <mc:Fallback xmlns:w16se="http://schemas.microsoft.com/office/word/2015/wordml/symex" xmlns:cx="http://schemas.microsoft.com/office/drawing/2014/chartex">
             <w:pict>
               <v:rect id="Rectángulo 43" o:spid="_x0000_s1033" style="position:absolute;left:0;text-align:left;margin-left:0;margin-top:329pt;width:419.15pt;height:1pt;z-index:251667456;visibility:visible;mso-wrap-style:square;mso-wrap-distance-left:9pt;mso-wrap-distance-top:0;mso-wrap-distance-right:9pt;mso-wrap-distance-bottom:0;mso-position-horizontal:absolute;mso-position-horizontal-relative:text;mso-position-vertical:absolute;mso-position-vertical-relative:text;v-text-anchor:top" o:gfxdata="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" stroked="f">
                 <v:textbox inset="0,0,0,0">
@@ -4597,7 +4338,7 @@
       <w:r>
         <w:rPr>
           <w:noProof/>
-          <w:lang w:val="es-419" w:eastAsia="es-419"/>
+          <w:lang w:val="es-ES"/>
         </w:rPr>
         <mc:AlternateContent>
           <mc:Choice Requires="wps">
@@ -4649,27 +4390,7 @@
                                 <w:color w:val="44546A"/>
                                 <w:sz w:val="18"/>
                               </w:rPr>
-                              <w:t xml:space="preserve">Diagrama  SEQ Diagrama \* ARABIC 7: Diagrama de Secuencia del </w:t>
-                            </w:r>
-                            <w:proofErr w:type="spellStart"/>
-                            <w:r>
-                              <w:rPr>
-                                <w:b/>
-                                <w:i/>
-                                <w:color w:val="44546A"/>
-                                <w:sz w:val="18"/>
-                              </w:rPr>
-                              <w:t>miniuego</w:t>
-                            </w:r>
-                            <w:proofErr w:type="spellEnd"/>
-                            <w:r>
-                              <w:rPr>
-                                <w:b/>
-                                <w:i/>
-                                <w:color w:val="44546A"/>
-                                <w:sz w:val="18"/>
-                              </w:rPr>
-                              <w:t xml:space="preserve"> Snake</w:t>
+                              <w:t>Diagrama  SEQ Diagrama \* ARABIC 7: Diagrama de Secuencia del miniuego Snake</w:t>
                             </w:r>
                           </w:p>
                         </w:txbxContent>
@@ -4683,7 +4404,7 @@
               </wp:anchor>
             </w:drawing>
           </mc:Choice>
-          <mc:Fallback>
+          <mc:Fallback xmlns:w16se="http://schemas.microsoft.com/office/word/2015/wordml/symex" xmlns:cx="http://schemas.microsoft.com/office/drawing/2014/chartex">
             <w:pict>
               <v:rect id="Rectángulo 37" o:spid="_x0000_s1034" style="position:absolute;left:0;text-align:left;margin-left:2pt;margin-top:311pt;width:457.7pt;height:1pt;z-index:251668480;visibility:visible;mso-wrap-style:square;mso-wrap-distance-left:9pt;mso-wrap-distance-top:0;mso-wrap-distance-right:9pt;mso-wrap-distance-bottom:0;mso-position-horizontal:absolute;mso-position-horizontal-relative:text;mso-position-vertical:absolute;mso-position-vertical-relative:text;v-text-anchor:top" o:gfxdata="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" stroked="f">
                 <v:textbox inset="0,0,0,0">
@@ -4735,7 +4456,7 @@
       <w:r>
         <w:rPr>
           <w:noProof/>
-          <w:lang w:val="es-419" w:eastAsia="es-419"/>
+          <w:lang w:val="es-ES"/>
         </w:rPr>
         <mc:AlternateContent>
           <mc:Choice Requires="wps">
@@ -4780,7 +4501,6 @@
                               <w:jc w:val="center"/>
                               <w:textDirection w:val="btLr"/>
                             </w:pPr>
-                            <w:proofErr w:type="gramStart"/>
                             <w:r>
                               <w:rPr>
                                 <w:b/>
@@ -4788,29 +4508,8 @@
                                 <w:color w:val="44546A"/>
                                 <w:sz w:val="18"/>
                               </w:rPr>
-                              <w:t>Diagrama  SEQ</w:t>
+                              <w:t>Diagrama  SEQ Diagrama \* ARABIC 6:Diagrama de Secuencia SubwaySurfer</w:t>
                             </w:r>
-                            <w:proofErr w:type="gramEnd"/>
-                            <w:r>
-                              <w:rPr>
-                                <w:b/>
-                                <w:i/>
-                                <w:color w:val="44546A"/>
-                                <w:sz w:val="18"/>
-                              </w:rPr>
-                              <w:t xml:space="preserve"> Diagrama \* ARABIC 6:Diagrama de Secuencia </w:t>
-                            </w:r>
-                            <w:proofErr w:type="spellStart"/>
-                            <w:r>
-                              <w:rPr>
-                                <w:b/>
-                                <w:i/>
-                                <w:color w:val="44546A"/>
-                                <w:sz w:val="18"/>
-                              </w:rPr>
-                              <w:t>SubwaySurfer</w:t>
-                            </w:r>
-                            <w:proofErr w:type="spellEnd"/>
                           </w:p>
                         </w:txbxContent>
                       </wps:txbx>
@@ -4823,7 +4522,7 @@
               </wp:anchor>
             </w:drawing>
           </mc:Choice>
-          <mc:Fallback>
+          <mc:Fallback xmlns:w16se="http://schemas.microsoft.com/office/word/2015/wordml/symex" xmlns:cx="http://schemas.microsoft.com/office/drawing/2014/chartex">
             <w:pict>
               <v:rect id="Rectángulo 38" o:spid="_x0000_s1035" style="position:absolute;left:0;text-align:left;margin-left:15pt;margin-top:631pt;width:461.3pt;height:1pt;z-index:251669504;visibility:visible;mso-wrap-style:square;mso-wrap-distance-left:9pt;mso-wrap-distance-top:0;mso-wrap-distance-right:9pt;mso-wrap-distance-bottom:0;mso-position-horizontal:absolute;mso-position-horizontal-relative:text;mso-position-vertical:absolute;mso-position-vertical-relative:text;v-text-anchor:top" o:gfxdata="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" stroked="f">
                 <v:textbox inset="0,0,0,0">
@@ -4982,8 +4681,8 @@
           <w:numId w:val="4"/>
         </w:numPr>
       </w:pPr>
-      <w:bookmarkStart w:id="16" w:name="_3j2qqm3" w:colFirst="0" w:colLast="0"/>
-      <w:bookmarkEnd w:id="16"/>
+      <w:bookmarkStart w:id="17" w:name="_3j2qqm3" w:colFirst="0" w:colLast="0"/>
+      <w:bookmarkEnd w:id="17"/>
       <w:r>
         <w:lastRenderedPageBreak/>
         <w:t>REQUERIMIENTOS FUNCIONALES</w:t>
@@ -5155,7 +4854,7 @@
               <w:rPr>
                 <w:noProof/>
                 <w:sz w:val="18"/>
-                <w:lang w:val="es-419" w:eastAsia="es-419"/>
+                <w:lang w:val="es-ES"/>
               </w:rPr>
               <mc:AlternateContent>
                 <mc:Choice Requires="wps">
@@ -5217,7 +4916,7 @@
                     </wp:anchor>
                   </w:drawing>
                 </mc:Choice>
-                <mc:Fallback>
+                <mc:Fallback xmlns:w16se="http://schemas.microsoft.com/office/word/2015/wordml/symex" xmlns:cx="http://schemas.microsoft.com/office/drawing/2014/chartex">
                   <w:pict>
                     <v:oval w14:anchorId="775FA4B1" id="Elipse 58" o:spid="_x0000_s1036" style="position:absolute;margin-left:98pt;margin-top:0;width:9.75pt;height:9.75pt;z-index:251671552;visibility:visible;mso-wrap-style:square;mso-wrap-distance-left:9pt;mso-wrap-distance-top:0;mso-wrap-distance-right:9pt;mso-wrap-distance-bottom:0;mso-position-horizontal:absolute;mso-position-horizontal-relative:text;mso-position-vertical:absolute;mso-position-vertical-relative:text;v-text-anchor:middle" o:gfxdata="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" fillcolor="#4f81bd [3204]" strokecolor="#42719b" strokeweight="1pt">
                       <v:stroke startarrowwidth="narrow" startarrowlength="short" endarrowwidth="narrow" endarrowlength="short" joinstyle="miter"/>
@@ -5288,7 +4987,7 @@
               <w:rPr>
                 <w:noProof/>
                 <w:sz w:val="18"/>
-                <w:lang w:val="es-419" w:eastAsia="es-419"/>
+                <w:lang w:val="es-ES"/>
               </w:rPr>
               <mc:AlternateContent>
                 <mc:Choice Requires="wps">
@@ -5350,7 +5049,7 @@
                     </wp:anchor>
                   </w:drawing>
                 </mc:Choice>
-                <mc:Fallback>
+                <mc:Fallback xmlns:w16se="http://schemas.microsoft.com/office/word/2015/wordml/symex" xmlns:cx="http://schemas.microsoft.com/office/drawing/2014/chartex">
                   <w:pict>
                     <v:oval w14:anchorId="08189DC9" id="Elipse 31" o:spid="_x0000_s1037" style="position:absolute;margin-left:143pt;margin-top:1pt;width:9.75pt;height:9.75pt;z-index:251672576;visibility:visible;mso-wrap-style:square;mso-wrap-distance-left:9pt;mso-wrap-distance-top:0;mso-wrap-distance-right:9pt;mso-wrap-distance-bottom:0;mso-position-horizontal:absolute;mso-position-horizontal-relative:text;mso-position-vertical:absolute;mso-position-vertical-relative:text;v-text-anchor:middle" o:gfxdata="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" fillcolor="white [3201]" strokecolor="#4f81bd [3204]" strokeweight="1pt">
                       <v:stroke startarrowwidth="narrow" startarrowlength="short" endarrowwidth="narrow" endarrowlength="short" joinstyle="miter"/>
@@ -5373,7 +5072,7 @@
               <w:rPr>
                 <w:noProof/>
                 <w:sz w:val="18"/>
-                <w:lang w:val="es-419" w:eastAsia="es-419"/>
+                <w:lang w:val="es-ES"/>
               </w:rPr>
               <mc:AlternateContent>
                 <mc:Choice Requires="wps">
@@ -5435,7 +5134,7 @@
                     </wp:anchor>
                   </w:drawing>
                 </mc:Choice>
-                <mc:Fallback>
+                <mc:Fallback xmlns:w16se="http://schemas.microsoft.com/office/word/2015/wordml/symex" xmlns:cx="http://schemas.microsoft.com/office/drawing/2014/chartex">
                   <w:pict>
                     <v:oval w14:anchorId="01C569E7" id="Elipse 1" o:spid="_x0000_s1038" style="position:absolute;margin-left:229pt;margin-top:2pt;width:9.75pt;height:9.75pt;z-index:251673600;visibility:visible;mso-wrap-style:square;mso-wrap-distance-left:9pt;mso-wrap-distance-top:0;mso-wrap-distance-right:9pt;mso-wrap-distance-bottom:0;mso-position-horizontal:absolute;mso-position-horizontal-relative:text;mso-position-vertical:absolute;mso-position-vertical-relative:text;v-text-anchor:middle" o:gfxdata="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" fillcolor="white [3201]" strokecolor="#4f81bd [3204]" strokeweight="1pt">
                       <v:stroke startarrowwidth="narrow" startarrowlength="short" endarrowwidth="narrow" endarrowlength="short" joinstyle="miter"/>
@@ -5458,7 +5157,7 @@
               <w:rPr>
                 <w:noProof/>
                 <w:sz w:val="18"/>
-                <w:lang w:val="es-419" w:eastAsia="es-419"/>
+                <w:lang w:val="es-ES"/>
               </w:rPr>
               <mc:AlternateContent>
                 <mc:Choice Requires="wps">
@@ -5520,7 +5219,7 @@
                     </wp:anchor>
                   </w:drawing>
                 </mc:Choice>
-                <mc:Fallback>
+                <mc:Fallback xmlns:w16se="http://schemas.microsoft.com/office/word/2015/wordml/symex" xmlns:cx="http://schemas.microsoft.com/office/drawing/2014/chartex">
                   <w:pict>
                     <v:oval w14:anchorId="7CA59D8A" id="Elipse 118" o:spid="_x0000_s1039" style="position:absolute;margin-left:57pt;margin-top:1pt;width:9.75pt;height:9.75pt;z-index:251674624;visibility:visible;mso-wrap-style:square;mso-wrap-distance-left:9pt;mso-wrap-distance-top:0;mso-wrap-distance-right:9pt;mso-wrap-distance-bottom:0;mso-position-horizontal:absolute;mso-position-horizontal-relative:text;mso-position-vertical:absolute;mso-position-vertical-relative:text;v-text-anchor:middle" o:gfxdata="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" fillcolor="#4f81bd [3204]" strokecolor="#42719b" strokeweight="1pt">
                       <v:stroke startarrowwidth="narrow" startarrowlength="short" endarrowwidth="narrow" endarrowlength="short" joinstyle="miter"/>
@@ -5585,21 +5284,7 @@
               <w:rPr>
                 <w:sz w:val="18"/>
               </w:rPr>
-              <w:t xml:space="preserve">El </w:t>
-            </w:r>
-            <w:proofErr w:type="spellStart"/>
-            <w:r>
-              <w:rPr>
-                <w:sz w:val="18"/>
-              </w:rPr>
-              <w:t>login</w:t>
-            </w:r>
-            <w:proofErr w:type="spellEnd"/>
-            <w:r>
-              <w:rPr>
-                <w:sz w:val="18"/>
-              </w:rPr>
-              <w:t xml:space="preserve"> de usuario y administrador se deberá ingresar el correo electrónico y contraseña, también puede realizar el ingreso con la cuenta de Facebook o Gmail.</w:t>
+              <w:t>El login de usuario y administrador se deberá ingresar el correo electrónico y contraseña, también puede realizar el ingreso con la cuenta de Facebook o Gmail.</w:t>
             </w:r>
             <w:r>
               <w:rPr>
@@ -6019,7 +5704,7 @@
               <w:rPr>
                 <w:noProof/>
                 <w:sz w:val="18"/>
-                <w:lang w:val="es-419" w:eastAsia="es-419"/>
+                <w:lang w:val="es-ES"/>
               </w:rPr>
               <mc:AlternateContent>
                 <mc:Choice Requires="wps">
@@ -6081,7 +5766,7 @@
                     </wp:anchor>
                   </w:drawing>
                 </mc:Choice>
-                <mc:Fallback>
+                <mc:Fallback xmlns:w16se="http://schemas.microsoft.com/office/word/2015/wordml/symex" xmlns:cx="http://schemas.microsoft.com/office/drawing/2014/chartex">
                   <w:pict>
                     <v:oval w14:anchorId="3DCA5C97" id="Elipse 66" o:spid="_x0000_s1040" style="position:absolute;margin-left:98pt;margin-top:0;width:9.75pt;height:9.75pt;z-index:251675648;visibility:visible;mso-wrap-style:square;mso-wrap-distance-left:9pt;mso-wrap-distance-top:0;mso-wrap-distance-right:9pt;mso-wrap-distance-bottom:0;mso-position-horizontal:absolute;mso-position-horizontal-relative:text;mso-position-vertical:absolute;mso-position-vertical-relative:text;v-text-anchor:middle" o:gfxdata="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" fillcolor="#4f81bd [3204]" strokecolor="#42719b" strokeweight="1pt">
                       <v:stroke startarrowwidth="narrow" startarrowlength="short" endarrowwidth="narrow" endarrowlength="short" joinstyle="miter"/>
@@ -6152,7 +5837,7 @@
               <w:rPr>
                 <w:noProof/>
                 <w:sz w:val="18"/>
-                <w:lang w:val="es-419" w:eastAsia="es-419"/>
+                <w:lang w:val="es-ES"/>
               </w:rPr>
               <mc:AlternateContent>
                 <mc:Choice Requires="wps">
@@ -6214,7 +5899,7 @@
                     </wp:anchor>
                   </w:drawing>
                 </mc:Choice>
-                <mc:Fallback>
+                <mc:Fallback xmlns:w16se="http://schemas.microsoft.com/office/word/2015/wordml/symex" xmlns:cx="http://schemas.microsoft.com/office/drawing/2014/chartex">
                   <w:pict>
                     <v:oval w14:anchorId="494B4875" id="Elipse 120" o:spid="_x0000_s1041" style="position:absolute;margin-left:57pt;margin-top:1pt;width:9.75pt;height:9.75pt;z-index:251676672;visibility:visible;mso-wrap-style:square;mso-wrap-distance-left:9pt;mso-wrap-distance-top:0;mso-wrap-distance-right:9pt;mso-wrap-distance-bottom:0;mso-position-horizontal:absolute;mso-position-horizontal-relative:text;mso-position-vertical:absolute;mso-position-vertical-relative:text;v-text-anchor:middle" o:gfxdata="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" fillcolor="#4f81bd [3204]" strokecolor="#42719b" strokeweight="1pt">
                       <v:stroke startarrowwidth="narrow" startarrowlength="short" endarrowwidth="narrow" endarrowlength="short" joinstyle="miter"/>
@@ -6237,7 +5922,7 @@
               <w:rPr>
                 <w:noProof/>
                 <w:sz w:val="18"/>
-                <w:lang w:val="es-419" w:eastAsia="es-419"/>
+                <w:lang w:val="es-ES"/>
               </w:rPr>
               <mc:AlternateContent>
                 <mc:Choice Requires="wps">
@@ -6299,7 +5984,7 @@
                     </wp:anchor>
                   </w:drawing>
                 </mc:Choice>
-                <mc:Fallback>
+                <mc:Fallback xmlns:w16se="http://schemas.microsoft.com/office/word/2015/wordml/symex" xmlns:cx="http://schemas.microsoft.com/office/drawing/2014/chartex">
                   <w:pict>
                     <v:oval w14:anchorId="4E9A3329" id="Elipse 112" o:spid="_x0000_s1042" style="position:absolute;margin-left:229pt;margin-top:2pt;width:9.75pt;height:9.75pt;z-index:251677696;visibility:visible;mso-wrap-style:square;mso-wrap-distance-left:9pt;mso-wrap-distance-top:0;mso-wrap-distance-right:9pt;mso-wrap-distance-bottom:0;mso-position-horizontal:absolute;mso-position-horizontal-relative:text;mso-position-vertical:absolute;mso-position-vertical-relative:text;v-text-anchor:middle" o:gfxdata="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" fillcolor="white [3201]" strokecolor="#4f81bd [3204]" strokeweight="1pt">
                       <v:stroke startarrowwidth="narrow" startarrowlength="short" endarrowwidth="narrow" endarrowlength="short" joinstyle="miter"/>
@@ -6322,7 +6007,7 @@
               <w:rPr>
                 <w:noProof/>
                 <w:sz w:val="18"/>
-                <w:lang w:val="es-419" w:eastAsia="es-419"/>
+                <w:lang w:val="es-ES"/>
               </w:rPr>
               <mc:AlternateContent>
                 <mc:Choice Requires="wps">
@@ -6384,7 +6069,7 @@
                     </wp:anchor>
                   </w:drawing>
                 </mc:Choice>
-                <mc:Fallback>
+                <mc:Fallback xmlns:w16se="http://schemas.microsoft.com/office/word/2015/wordml/symex" xmlns:cx="http://schemas.microsoft.com/office/drawing/2014/chartex">
                   <w:pict>
                     <v:oval w14:anchorId="5DCA16FC" id="Elipse 92" o:spid="_x0000_s1043" style="position:absolute;margin-left:143pt;margin-top:1pt;width:9.75pt;height:9.75pt;z-index:251678720;visibility:visible;mso-wrap-style:square;mso-wrap-distance-left:9pt;mso-wrap-distance-top:0;mso-wrap-distance-right:9pt;mso-wrap-distance-bottom:0;mso-position-horizontal:absolute;mso-position-horizontal-relative:text;mso-position-vertical:absolute;mso-position-vertical-relative:text;v-text-anchor:middle" o:gfxdata="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" fillcolor="white [3201]" strokecolor="#4f81bd [3204]" strokeweight="1pt">
                       <v:stroke startarrowwidth="narrow" startarrowlength="short" endarrowwidth="narrow" endarrowlength="short" joinstyle="miter"/>
@@ -6746,8 +6431,6 @@
           <w:szCs w:val="18"/>
         </w:rPr>
       </w:pPr>
-      <w:bookmarkStart w:id="17" w:name="_GoBack"/>
-      <w:bookmarkEnd w:id="17"/>
     </w:p>
     <w:p>
       <w:pPr>
@@ -6944,7 +6627,7 @@
               <w:rPr>
                 <w:noProof/>
                 <w:sz w:val="18"/>
-                <w:lang w:val="es-419" w:eastAsia="es-419"/>
+                <w:lang w:val="es-ES"/>
               </w:rPr>
               <mc:AlternateContent>
                 <mc:Choice Requires="wps">
@@ -7006,7 +6689,7 @@
                     </wp:anchor>
                   </w:drawing>
                 </mc:Choice>
-                <mc:Fallback>
+                <mc:Fallback xmlns:w16se="http://schemas.microsoft.com/office/word/2015/wordml/symex" xmlns:cx="http://schemas.microsoft.com/office/drawing/2014/chartex">
                   <w:pict>
                     <v:oval w14:anchorId="0BFF0DB0" id="Elipse 9" o:spid="_x0000_s1044" style="position:absolute;margin-left:98pt;margin-top:0;width:9.75pt;height:9.75pt;z-index:251679744;visibility:visible;mso-wrap-style:square;mso-wrap-distance-left:9pt;mso-wrap-distance-top:0;mso-wrap-distance-right:9pt;mso-wrap-distance-bottom:0;mso-position-horizontal:absolute;mso-position-horizontal-relative:text;mso-position-vertical:absolute;mso-position-vertical-relative:text;v-text-anchor:middle" o:gfxdata="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" fillcolor="#4f81bd [3204]" strokecolor="#42719b" strokeweight="1pt">
                       <v:stroke startarrowwidth="narrow" startarrowlength="short" endarrowwidth="narrow" endarrowlength="short" joinstyle="miter"/>
@@ -7077,7 +6760,7 @@
               <w:rPr>
                 <w:noProof/>
                 <w:sz w:val="18"/>
-                <w:lang w:val="es-419" w:eastAsia="es-419"/>
+                <w:lang w:val="es-ES"/>
               </w:rPr>
               <mc:AlternateContent>
                 <mc:Choice Requires="wps">
@@ -7139,7 +6822,7 @@
                     </wp:anchor>
                   </w:drawing>
                 </mc:Choice>
-                <mc:Fallback>
+                <mc:Fallback xmlns:w16se="http://schemas.microsoft.com/office/word/2015/wordml/symex" xmlns:cx="http://schemas.microsoft.com/office/drawing/2014/chartex">
                   <w:pict>
                     <v:oval w14:anchorId="3150E0CB" id="Elipse 122" o:spid="_x0000_s1045" style="position:absolute;margin-left:57pt;margin-top:1pt;width:9.75pt;height:9.75pt;z-index:251680768;visibility:visible;mso-wrap-style:square;mso-wrap-distance-left:9pt;mso-wrap-distance-top:0;mso-wrap-distance-right:9pt;mso-wrap-distance-bottom:0;mso-position-horizontal:absolute;mso-position-horizontal-relative:text;mso-position-vertical:absolute;mso-position-vertical-relative:text;v-text-anchor:middle" o:gfxdata="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" fillcolor="#4f81bd [3204]" strokecolor="#42719b" strokeweight="1pt">
                       <v:stroke startarrowwidth="narrow" startarrowlength="short" endarrowwidth="narrow" endarrowlength="short" joinstyle="miter"/>
@@ -7162,7 +6845,7 @@
               <w:rPr>
                 <w:noProof/>
                 <w:sz w:val="18"/>
-                <w:lang w:val="es-419" w:eastAsia="es-419"/>
+                <w:lang w:val="es-ES"/>
               </w:rPr>
               <mc:AlternateContent>
                 <mc:Choice Requires="wps">
@@ -7224,7 +6907,7 @@
                     </wp:anchor>
                   </w:drawing>
                 </mc:Choice>
-                <mc:Fallback>
+                <mc:Fallback xmlns:w16se="http://schemas.microsoft.com/office/word/2015/wordml/symex" xmlns:cx="http://schemas.microsoft.com/office/drawing/2014/chartex">
                   <w:pict>
                     <v:oval w14:anchorId="6F6751CC" id="Elipse 88" o:spid="_x0000_s1046" style="position:absolute;margin-left:229pt;margin-top:2pt;width:9.75pt;height:9.75pt;z-index:251681792;visibility:visible;mso-wrap-style:square;mso-wrap-distance-left:9pt;mso-wrap-distance-top:0;mso-wrap-distance-right:9pt;mso-wrap-distance-bottom:0;mso-position-horizontal:absolute;mso-position-horizontal-relative:text;mso-position-vertical:absolute;mso-position-vertical-relative:text;v-text-anchor:middle" o:gfxdata="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" fillcolor="white [3201]" strokecolor="#4f81bd [3204]" strokeweight="1pt">
                       <v:stroke startarrowwidth="narrow" startarrowlength="short" endarrowwidth="narrow" endarrowlength="short" joinstyle="miter"/>
@@ -7247,7 +6930,7 @@
               <w:rPr>
                 <w:noProof/>
                 <w:sz w:val="18"/>
-                <w:lang w:val="es-419" w:eastAsia="es-419"/>
+                <w:lang w:val="es-ES"/>
               </w:rPr>
               <mc:AlternateContent>
                 <mc:Choice Requires="wps">
@@ -7309,7 +6992,7 @@
                     </wp:anchor>
                   </w:drawing>
                 </mc:Choice>
-                <mc:Fallback>
+                <mc:Fallback xmlns:w16se="http://schemas.microsoft.com/office/word/2015/wordml/symex" xmlns:cx="http://schemas.microsoft.com/office/drawing/2014/chartex">
                   <w:pict>
                     <v:oval w14:anchorId="1DD82528" id="Elipse 70" o:spid="_x0000_s1047" style="position:absolute;margin-left:143pt;margin-top:1pt;width:9.75pt;height:9.75pt;z-index:251682816;visibility:visible;mso-wrap-style:square;mso-wrap-distance-left:9pt;mso-wrap-distance-top:0;mso-wrap-distance-right:9pt;mso-wrap-distance-bottom:0;mso-position-horizontal:absolute;mso-position-horizontal-relative:text;mso-position-vertical:absolute;mso-position-vertical-relative:text;v-text-anchor:middle" o:gfxdata="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" fillcolor="white [3201]" strokecolor="#4f81bd [3204]" strokeweight="1pt">
                       <v:stroke startarrowwidth="narrow" startarrowlength="short" endarrowwidth="narrow" endarrowlength="short" joinstyle="miter"/>
@@ -7633,7 +7316,7 @@
             <w:r>
               <w:rPr>
                 <w:noProof/>
-                <w:lang w:val="es-419" w:eastAsia="es-419"/>
+                <w:lang w:val="es-ES"/>
               </w:rPr>
               <mc:AlternateContent>
                 <mc:Choice Requires="wps">
@@ -7695,7 +7378,7 @@
                     </wp:anchor>
                   </w:drawing>
                 </mc:Choice>
-                <mc:Fallback>
+                <mc:Fallback xmlns:w16se="http://schemas.microsoft.com/office/word/2015/wordml/symex" xmlns:cx="http://schemas.microsoft.com/office/drawing/2014/chartex">
                   <w:pict>
                     <v:oval w14:anchorId="5ACF499F" id="Elipse 29" o:spid="_x0000_s1048" style="position:absolute;margin-left:98pt;margin-top:0;width:9.75pt;height:9.75pt;z-index:251684864;visibility:visible;mso-wrap-style:square;mso-wrap-distance-left:9pt;mso-wrap-distance-top:0;mso-wrap-distance-right:9pt;mso-wrap-distance-bottom:0;mso-position-horizontal:absolute;mso-position-horizontal-relative:text;mso-position-vertical:absolute;mso-position-vertical-relative:text;v-text-anchor:middle" o:gfxdata="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" fillcolor="#4f81bd [3204]" strokecolor="#42719b" strokeweight="1pt">
                       <v:stroke startarrowwidth="narrow" startarrowlength="short" endarrowwidth="narrow" endarrowlength="short" joinstyle="miter"/>
@@ -7757,7 +7440,7 @@
             <w:r>
               <w:rPr>
                 <w:noProof/>
-                <w:lang w:val="es-419" w:eastAsia="es-419"/>
+                <w:lang w:val="es-ES"/>
               </w:rPr>
               <mc:AlternateContent>
                 <mc:Choice Requires="wps">
@@ -7819,7 +7502,7 @@
                     </wp:anchor>
                   </w:drawing>
                 </mc:Choice>
-                <mc:Fallback>
+                <mc:Fallback xmlns:w16se="http://schemas.microsoft.com/office/word/2015/wordml/symex" xmlns:cx="http://schemas.microsoft.com/office/drawing/2014/chartex">
                   <w:pict>
                     <v:oval w14:anchorId="37036186" id="Elipse 90" o:spid="_x0000_s1049" style="position:absolute;margin-left:57pt;margin-top:1pt;width:9.75pt;height:9.75pt;z-index:251685888;visibility:visible;mso-wrap-style:square;mso-wrap-distance-left:9pt;mso-wrap-distance-top:0;mso-wrap-distance-right:9pt;mso-wrap-distance-bottom:0;mso-position-horizontal:absolute;mso-position-horizontal-relative:text;mso-position-vertical:absolute;mso-position-vertical-relative:text;v-text-anchor:middle" o:gfxdata="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" fillcolor="#4f81bd [3204]" strokecolor="#42719b" strokeweight="1pt">
                       <v:stroke startarrowwidth="narrow" startarrowlength="short" endarrowwidth="narrow" endarrowlength="short" joinstyle="miter"/>
@@ -7841,7 +7524,7 @@
             <w:r>
               <w:rPr>
                 <w:noProof/>
-                <w:lang w:val="es-419" w:eastAsia="es-419"/>
+                <w:lang w:val="es-ES"/>
               </w:rPr>
               <mc:AlternateContent>
                 <mc:Choice Requires="wps">
@@ -7903,7 +7586,7 @@
                     </wp:anchor>
                   </w:drawing>
                 </mc:Choice>
-                <mc:Fallback>
+                <mc:Fallback xmlns:w16se="http://schemas.microsoft.com/office/word/2015/wordml/symex" xmlns:cx="http://schemas.microsoft.com/office/drawing/2014/chartex">
                   <w:pict>
                     <v:oval w14:anchorId="648AAEB5" id="Elipse 103" o:spid="_x0000_s1050" style="position:absolute;margin-left:229pt;margin-top:2pt;width:9.75pt;height:9.75pt;z-index:251686912;visibility:visible;mso-wrap-style:square;mso-wrap-distance-left:9pt;mso-wrap-distance-top:0;mso-wrap-distance-right:9pt;mso-wrap-distance-bottom:0;mso-position-horizontal:absolute;mso-position-horizontal-relative:text;mso-position-vertical:absolute;mso-position-vertical-relative:text;v-text-anchor:middle" o:gfxdata="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" fillcolor="white [3201]" strokecolor="#4f81bd [3204]" strokeweight="1pt">
                       <v:stroke startarrowwidth="narrow" startarrowlength="short" endarrowwidth="narrow" endarrowlength="short" joinstyle="miter"/>
@@ -7925,7 +7608,7 @@
             <w:r>
               <w:rPr>
                 <w:noProof/>
-                <w:lang w:val="es-419" w:eastAsia="es-419"/>
+                <w:lang w:val="es-ES"/>
               </w:rPr>
               <mc:AlternateContent>
                 <mc:Choice Requires="wps">
@@ -7987,7 +7670,7 @@
                     </wp:anchor>
                   </w:drawing>
                 </mc:Choice>
-                <mc:Fallback>
+                <mc:Fallback xmlns:w16se="http://schemas.microsoft.com/office/word/2015/wordml/symex" xmlns:cx="http://schemas.microsoft.com/office/drawing/2014/chartex">
                   <w:pict>
                     <v:oval w14:anchorId="10926261" id="Elipse 15" o:spid="_x0000_s1051" style="position:absolute;margin-left:143pt;margin-top:1pt;width:9.75pt;height:9.75pt;z-index:251687936;visibility:visible;mso-wrap-style:square;mso-wrap-distance-left:9pt;mso-wrap-distance-top:0;mso-wrap-distance-right:9pt;mso-wrap-distance-bottom:0;mso-position-horizontal:absolute;mso-position-horizontal-relative:text;mso-position-vertical:absolute;mso-position-vertical-relative:text;v-text-anchor:middle" o:gfxdata="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" fillcolor="white [3201]" strokecolor="#4f81bd [3204]" strokeweight="1pt">
                       <v:stroke startarrowwidth="narrow" startarrowlength="short" endarrowwidth="narrow" endarrowlength="short" joinstyle="miter"/>
@@ -8291,7 +7974,7 @@
             <w:r>
               <w:rPr>
                 <w:noProof/>
-                <w:lang w:val="es-419" w:eastAsia="es-419"/>
+                <w:lang w:val="es-ES"/>
               </w:rPr>
               <mc:AlternateContent>
                 <mc:Choice Requires="wps">
@@ -8353,7 +8036,7 @@
                     </wp:anchor>
                   </w:drawing>
                 </mc:Choice>
-                <mc:Fallback>
+                <mc:Fallback xmlns:w16se="http://schemas.microsoft.com/office/word/2015/wordml/symex" xmlns:cx="http://schemas.microsoft.com/office/drawing/2014/chartex">
                   <w:pict>
                     <v:oval w14:anchorId="35267AA8" id="Elipse 5" o:spid="_x0000_s1052" style="position:absolute;margin-left:98pt;margin-top:0;width:9.75pt;height:9.75pt;z-index:251688960;visibility:visible;mso-wrap-style:square;mso-wrap-distance-left:9pt;mso-wrap-distance-top:0;mso-wrap-distance-right:9pt;mso-wrap-distance-bottom:0;mso-position-horizontal:absolute;mso-position-horizontal-relative:text;mso-position-vertical:absolute;mso-position-vertical-relative:text;v-text-anchor:middle" o:gfxdata="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" fillcolor="#4f81bd [3204]" strokecolor="#42719b" strokeweight="1pt">
                       <v:stroke startarrowwidth="narrow" startarrowlength="short" endarrowwidth="narrow" endarrowlength="short" joinstyle="miter"/>
@@ -8415,7 +8098,7 @@
             <w:r>
               <w:rPr>
                 <w:noProof/>
-                <w:lang w:val="es-419" w:eastAsia="es-419"/>
+                <w:lang w:val="es-ES"/>
               </w:rPr>
               <mc:AlternateContent>
                 <mc:Choice Requires="wps">
@@ -8477,7 +8160,7 @@
                     </wp:anchor>
                   </w:drawing>
                 </mc:Choice>
-                <mc:Fallback>
+                <mc:Fallback xmlns:w16se="http://schemas.microsoft.com/office/word/2015/wordml/symex" xmlns:cx="http://schemas.microsoft.com/office/drawing/2014/chartex">
                   <w:pict>
                     <v:oval w14:anchorId="471E89B1" id="Elipse 64" o:spid="_x0000_s1053" style="position:absolute;margin-left:57pt;margin-top:1pt;width:9.75pt;height:9.75pt;z-index:251689984;visibility:visible;mso-wrap-style:square;mso-wrap-distance-left:9pt;mso-wrap-distance-top:0;mso-wrap-distance-right:9pt;mso-wrap-distance-bottom:0;mso-position-horizontal:absolute;mso-position-horizontal-relative:text;mso-position-vertical:absolute;mso-position-vertical-relative:text;v-text-anchor:middle" o:gfxdata="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" fillcolor="#4f81bd [3204]" strokecolor="#42719b" strokeweight="1pt">
                       <v:stroke startarrowwidth="narrow" startarrowlength="short" endarrowwidth="narrow" endarrowlength="short" joinstyle="miter"/>
@@ -8499,7 +8182,7 @@
             <w:r>
               <w:rPr>
                 <w:noProof/>
-                <w:lang w:val="es-419" w:eastAsia="es-419"/>
+                <w:lang w:val="es-ES"/>
               </w:rPr>
               <mc:AlternateContent>
                 <mc:Choice Requires="wps">
@@ -8561,7 +8244,7 @@
                     </wp:anchor>
                   </w:drawing>
                 </mc:Choice>
-                <mc:Fallback>
+                <mc:Fallback xmlns:w16se="http://schemas.microsoft.com/office/word/2015/wordml/symex" xmlns:cx="http://schemas.microsoft.com/office/drawing/2014/chartex">
                   <w:pict>
                     <v:oval w14:anchorId="68ECD130" id="Elipse 102" o:spid="_x0000_s1054" style="position:absolute;margin-left:229pt;margin-top:2pt;width:9.75pt;height:9.75pt;z-index:251691008;visibility:visible;mso-wrap-style:square;mso-wrap-distance-left:9pt;mso-wrap-distance-top:0;mso-wrap-distance-right:9pt;mso-wrap-distance-bottom:0;mso-position-horizontal:absolute;mso-position-horizontal-relative:text;mso-position-vertical:absolute;mso-position-vertical-relative:text;v-text-anchor:middle" o:gfxdata="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" fillcolor="white [3201]" strokecolor="#4f81bd [3204]" strokeweight="1pt">
                       <v:stroke startarrowwidth="narrow" startarrowlength="short" endarrowwidth="narrow" endarrowlength="short" joinstyle="miter"/>
@@ -8583,7 +8266,7 @@
             <w:r>
               <w:rPr>
                 <w:noProof/>
-                <w:lang w:val="es-419" w:eastAsia="es-419"/>
+                <w:lang w:val="es-ES"/>
               </w:rPr>
               <mc:AlternateContent>
                 <mc:Choice Requires="wps">
@@ -8645,7 +8328,7 @@
                     </wp:anchor>
                   </w:drawing>
                 </mc:Choice>
-                <mc:Fallback>
+                <mc:Fallback xmlns:w16se="http://schemas.microsoft.com/office/word/2015/wordml/symex" xmlns:cx="http://schemas.microsoft.com/office/drawing/2014/chartex">
                   <w:pict>
                     <v:oval w14:anchorId="17071660" id="Elipse 84" o:spid="_x0000_s1055" style="position:absolute;margin-left:143pt;margin-top:1pt;width:9.75pt;height:9.75pt;z-index:251692032;visibility:visible;mso-wrap-style:square;mso-wrap-distance-left:9pt;mso-wrap-distance-top:0;mso-wrap-distance-right:9pt;mso-wrap-distance-bottom:0;mso-position-horizontal:absolute;mso-position-horizontal-relative:text;mso-position-vertical:absolute;mso-position-vertical-relative:text;v-text-anchor:middle" o:gfxdata="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" fillcolor="white [3201]" strokecolor="#4f81bd [3204]" strokeweight="1pt">
                       <v:stroke startarrowwidth="narrow" startarrowlength="short" endarrowwidth="narrow" endarrowlength="short" joinstyle="miter"/>
@@ -9078,21 +8761,7 @@
         <w:rPr>
           <w:color w:val="000000"/>
         </w:rPr>
-        <w:t xml:space="preserve">ser </w:t>
-      </w:r>
-      <w:proofErr w:type="spellStart"/>
-      <w:r>
-        <w:rPr>
-          <w:color w:val="000000"/>
-        </w:rPr>
-        <w:t>responsive</w:t>
-      </w:r>
-      <w:proofErr w:type="spellEnd"/>
-      <w:r>
-        <w:rPr>
-          <w:color w:val="000000"/>
-        </w:rPr>
-        <w:t>.</w:t>
+        <w:t>ser responsive.</w:t>
       </w:r>
     </w:p>
     <w:p>
@@ -9254,13 +8923,8 @@
         <w:ind w:left="708"/>
         <w:jc w:val="both"/>
       </w:pPr>
-      <w:proofErr w:type="spellStart"/>
-      <w:r>
-        <w:t>Marialys</w:t>
-      </w:r>
-      <w:proofErr w:type="spellEnd"/>
-      <w:r>
-        <w:t xml:space="preserve"> </w:t>
+      <w:r>
+        <w:t xml:space="preserve">Marialys </w:t>
       </w:r>
       <w:r>
         <w:t xml:space="preserve"> alojará en servidores redundantes para asegurar una integridad de los datos y se realizaran las respectivas copias de seguridad. </w:t>
@@ -9304,18 +8968,10 @@
         <w:t xml:space="preserve">La aplicación ha sido diseñada con tecnología libre, luego podrá ser soportada por cualquier </w:t>
       </w:r>
       <w:r>
-        <w:t>servidor</w:t>
-      </w:r>
-      <w:proofErr w:type="gramStart"/>
-      <w:r>
-        <w:t xml:space="preserve">, </w:t>
-      </w:r>
-      <w:r>
-        <w:t>.</w:t>
-      </w:r>
-      <w:proofErr w:type="gramEnd"/>
-      <w:r>
-        <w:t xml:space="preserve"> Por lo mismo, se podrá acceder a ella desde cualquier dispositivo móvil.</w:t>
+        <w:t xml:space="preserve">servidor, </w:t>
+      </w:r>
+      <w:r>
+        <w:t>. Por lo mismo, se podrá acceder a ella desde cualquier dispositivo móvil.</w:t>
       </w:r>
     </w:p>
     <w:p>
@@ -9350,43 +9006,13 @@
         <w:rPr>
           <w:color w:val="000000"/>
         </w:rPr>
-        <w:t xml:space="preserve">El sistema </w:t>
-      </w:r>
-      <w:proofErr w:type="spellStart"/>
-      <w:proofErr w:type="gramStart"/>
+        <w:t>El sistema Marialys ,</w:t>
+      </w:r>
       <w:r>
         <w:rPr>
           <w:color w:val="000000"/>
         </w:rPr>
-        <w:t>Marialys</w:t>
-      </w:r>
-      <w:proofErr w:type="spellEnd"/>
-      <w:r>
-        <w:rPr>
-          <w:color w:val="000000"/>
-        </w:rPr>
-        <w:t xml:space="preserve"> ,</w:t>
-      </w:r>
-      <w:proofErr w:type="gramEnd"/>
-      <w:r>
-        <w:rPr>
-          <w:color w:val="000000"/>
-        </w:rPr>
-        <w:t xml:space="preserve"> deberá de adaptarse a los diferentes dispositivos que se utilice el usuario cliente. Los parámetros de seguridad no deberán aceptar ningún tipo de método de infiltración al sistema, como SQL </w:t>
-      </w:r>
-      <w:proofErr w:type="spellStart"/>
-      <w:r>
-        <w:rPr>
-          <w:color w:val="000000"/>
-        </w:rPr>
-        <w:t>Injection</w:t>
-      </w:r>
-      <w:proofErr w:type="spellEnd"/>
-      <w:r>
-        <w:rPr>
-          <w:color w:val="000000"/>
-        </w:rPr>
-        <w:t xml:space="preserve">, Secuencia de Comandos en sitios cruzados. </w:t>
+        <w:t xml:space="preserve"> deberá de adaptarse a los diferentes dispositivos que se utilice el usuario cliente. Los parámetros de seguridad no deberán aceptar ningún tipo de método de infiltración al sistema, como SQL Injection, Secuencia de Comandos en sitios cruzados. </w:t>
       </w:r>
     </w:p>
     <w:p>
@@ -9493,11 +9119,9 @@
       <w:pPr>
         <w:jc w:val="both"/>
       </w:pPr>
-      <w:proofErr w:type="spellStart"/>
       <w:r>
         <w:t>Marialys</w:t>
       </w:r>
-      <w:proofErr w:type="spellEnd"/>
       <w:r>
         <w:t xml:space="preserve"> debe apoyarse de la LOPD: Ley Orgánica de Protección de Datos de Carácter Personal (LOPD) que establece la privacidad de los datos de los usuarios en el sistema.</w:t>
       </w:r>
@@ -10008,27 +9632,7 @@
                 <w:sz w:val="18"/>
                 <w:szCs w:val="18"/>
               </w:rPr>
-              <w:t>Recursos Humanos “</w:t>
-            </w:r>
-            <w:proofErr w:type="spellStart"/>
-            <w:r>
-              <w:rPr>
-                <w:b/>
-                <w:color w:val="FFFFFF"/>
-                <w:sz w:val="18"/>
-                <w:szCs w:val="18"/>
-              </w:rPr>
-              <w:t>Marialys</w:t>
-            </w:r>
-            <w:proofErr w:type="spellEnd"/>
-            <w:r>
-              <w:rPr>
-                <w:b/>
-                <w:color w:val="FFFFFF"/>
-                <w:sz w:val="18"/>
-                <w:szCs w:val="18"/>
-              </w:rPr>
-              <w:t>”</w:t>
+              <w:t>Recursos Humanos “Marialys”</w:t>
             </w:r>
           </w:p>
         </w:tc>
@@ -10081,7 +9685,7 @@
 </file>
 
 <file path=word/endnotes.xml><?xml version="1.0" encoding="utf-8"?>
-<w:endnotes xmlns:wpc="http://schemas.microsoft.com/office/word/2010/wordprocessingCanvas" xmlns:cx="http://schemas.microsoft.com/office/drawing/2014/chartex" xmlns:mc="http://schemas.openxmlformats.org/markup-compatibility/2006" xmlns:o="urn:schemas-microsoft-com:office:office" xmlns:r="http://schemas.openxmlformats.org/officeDocument/2006/relationships" xmlns:m="http://schemas.openxmlformats.org/officeDocument/2006/math" xmlns:v="urn:schemas-microsoft-com:vml" xmlns:wp14="http://schemas.microsoft.com/office/word/2010/wordprocessingDrawing" xmlns:wp="http://schemas.openxmlformats.org/drawingml/2006/wordprocessingDrawing" xmlns:w10="urn:schemas-microsoft-com:office:word" xmlns:w="http://schemas.openxmlformats.org/wordprocessingml/2006/main" xmlns:w14="http://schemas.microsoft.com/office/word/2010/wordml" xmlns:w15="http://schemas.microsoft.com/office/word/2012/wordml" xmlns:w16se="http://schemas.microsoft.com/office/word/2015/wordml/symex" xmlns:wpg="http://schemas.microsoft.com/office/word/2010/wordprocessingGroup" xmlns:wpi="http://schemas.microsoft.com/office/word/2010/wordprocessingInk" xmlns:wne="http://schemas.microsoft.com/office/word/2006/wordml" xmlns:wps="http://schemas.microsoft.com/office/word/2010/wordprocessingShape" mc:Ignorable="w14 w15 w16se wp14">
+<w:endnotes xmlns:wpc="http://schemas.microsoft.com/office/word/2010/wordprocessingCanvas" xmlns:mc="http://schemas.openxmlformats.org/markup-compatibility/2006" xmlns:o="urn:schemas-microsoft-com:office:office" xmlns:r="http://schemas.openxmlformats.org/officeDocument/2006/relationships" xmlns:m="http://schemas.openxmlformats.org/officeDocument/2006/math" xmlns:v="urn:schemas-microsoft-com:vml" xmlns:wp14="http://schemas.microsoft.com/office/word/2010/wordprocessingDrawing" xmlns:wp="http://schemas.openxmlformats.org/drawingml/2006/wordprocessingDrawing" xmlns:w10="urn:schemas-microsoft-com:office:word" xmlns:w="http://schemas.openxmlformats.org/wordprocessingml/2006/main" xmlns:w14="http://schemas.microsoft.com/office/word/2010/wordml" xmlns:w15="http://schemas.microsoft.com/office/word/2012/wordml" xmlns:wpg="http://schemas.microsoft.com/office/word/2010/wordprocessingGroup" xmlns:wpi="http://schemas.microsoft.com/office/word/2010/wordprocessingInk" xmlns:wne="http://schemas.microsoft.com/office/word/2006/wordml" xmlns:wps="http://schemas.microsoft.com/office/word/2010/wordprocessingShape" mc:Ignorable="w14 w15 wp14">
   <w:endnote w:type="separator" w:id="-1">
     <w:p>
       <w:pPr>
@@ -10106,7 +9710,7 @@
 </file>
 
 <file path=word/footer1.xml><?xml version="1.0" encoding="utf-8"?>
-<w:ftr xmlns:wpc="http://schemas.microsoft.com/office/word/2010/wordprocessingCanvas" xmlns:cx="http://schemas.microsoft.com/office/drawing/2014/chartex" xmlns:mc="http://schemas.openxmlformats.org/markup-compatibility/2006" xmlns:o="urn:schemas-microsoft-com:office:office" xmlns:r="http://schemas.openxmlformats.org/officeDocument/2006/relationships" xmlns:m="http://schemas.openxmlformats.org/officeDocument/2006/math" xmlns:v="urn:schemas-microsoft-com:vml" xmlns:wp14="http://schemas.microsoft.com/office/word/2010/wordprocessingDrawing" xmlns:wp="http://schemas.openxmlformats.org/drawingml/2006/wordprocessingDrawing" xmlns:w10="urn:schemas-microsoft-com:office:word" xmlns:w="http://schemas.openxmlformats.org/wordprocessingml/2006/main" xmlns:w14="http://schemas.microsoft.com/office/word/2010/wordml" xmlns:w15="http://schemas.microsoft.com/office/word/2012/wordml" xmlns:w16se="http://schemas.microsoft.com/office/word/2015/wordml/symex" xmlns:wpg="http://schemas.microsoft.com/office/word/2010/wordprocessingGroup" xmlns:wpi="http://schemas.microsoft.com/office/word/2010/wordprocessingInk" xmlns:wne="http://schemas.microsoft.com/office/word/2006/wordml" xmlns:wps="http://schemas.microsoft.com/office/word/2010/wordprocessingShape" mc:Ignorable="w14 w15 w16se wp14">
+<w:ftr xmlns:wpc="http://schemas.microsoft.com/office/word/2010/wordprocessingCanvas" xmlns:mc="http://schemas.openxmlformats.org/markup-compatibility/2006" xmlns:o="urn:schemas-microsoft-com:office:office" xmlns:r="http://schemas.openxmlformats.org/officeDocument/2006/relationships" xmlns:m="http://schemas.openxmlformats.org/officeDocument/2006/math" xmlns:v="urn:schemas-microsoft-com:vml" xmlns:wp14="http://schemas.microsoft.com/office/word/2010/wordprocessingDrawing" xmlns:wp="http://schemas.openxmlformats.org/drawingml/2006/wordprocessingDrawing" xmlns:w10="urn:schemas-microsoft-com:office:word" xmlns:w="http://schemas.openxmlformats.org/wordprocessingml/2006/main" xmlns:w14="http://schemas.microsoft.com/office/word/2010/wordml" xmlns:w15="http://schemas.microsoft.com/office/word/2012/wordml" xmlns:wpg="http://schemas.microsoft.com/office/word/2010/wordprocessingGroup" xmlns:wpi="http://schemas.microsoft.com/office/word/2010/wordprocessingInk" xmlns:wne="http://schemas.microsoft.com/office/word/2006/wordml" xmlns:wps="http://schemas.microsoft.com/office/word/2010/wordprocessingShape" mc:Ignorable="w14 w15 wp14">
   <w:p>
     <w:pPr>
       <w:pBdr>
@@ -10128,7 +9732,7 @@
     <w:r>
       <w:rPr>
         <w:noProof/>
-        <w:lang w:val="es-419" w:eastAsia="es-419"/>
+        <w:lang w:val="es-ES"/>
       </w:rPr>
       <mc:AlternateContent>
         <mc:Choice Requires="wpg">
@@ -10280,7 +9884,7 @@
             </wp:anchor>
           </w:drawing>
         </mc:Choice>
-        <mc:Fallback>
+        <mc:Fallback xmlns:w16se="http://schemas.microsoft.com/office/word/2015/wordml/symex" xmlns:cx="http://schemas.microsoft.com/office/drawing/2014/chartex">
           <w:pict>
             <v:group id="Grupo 111" o:spid="_x0000_s1056" style="position:absolute;margin-left:-12pt;margin-top:6pt;width:453pt;height:20.05pt;z-index:251659264" coordorigin="24695,36526" coordsize="57529,2546" o:gfxdata="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">
               <v:group id="Grupo 1" o:spid="_x0000_s1057" style="position:absolute;left:24695;top:36526;width:57529;height:2547" coordsize="57529,2546" o:gfxdata="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">
@@ -10339,7 +9943,7 @@
 </file>
 
 <file path=word/footnotes.xml><?xml version="1.0" encoding="utf-8"?>
-<w:footnotes xmlns:wpc="http://schemas.microsoft.com/office/word/2010/wordprocessingCanvas" xmlns:cx="http://schemas.microsoft.com/office/drawing/2014/chartex" xmlns:mc="http://schemas.openxmlformats.org/markup-compatibility/2006" xmlns:o="urn:schemas-microsoft-com:office:office" xmlns:r="http://schemas.openxmlformats.org/officeDocument/2006/relationships" xmlns:m="http://schemas.openxmlformats.org/officeDocument/2006/math" xmlns:v="urn:schemas-microsoft-com:vml" xmlns:wp14="http://schemas.microsoft.com/office/word/2010/wordprocessingDrawing" xmlns:wp="http://schemas.openxmlformats.org/drawingml/2006/wordprocessingDrawing" xmlns:w10="urn:schemas-microsoft-com:office:word" xmlns:w="http://schemas.openxmlformats.org/wordprocessingml/2006/main" xmlns:w14="http://schemas.microsoft.com/office/word/2010/wordml" xmlns:w15="http://schemas.microsoft.com/office/word/2012/wordml" xmlns:w16se="http://schemas.microsoft.com/office/word/2015/wordml/symex" xmlns:wpg="http://schemas.microsoft.com/office/word/2010/wordprocessingGroup" xmlns:wpi="http://schemas.microsoft.com/office/word/2010/wordprocessingInk" xmlns:wne="http://schemas.microsoft.com/office/word/2006/wordml" xmlns:wps="http://schemas.microsoft.com/office/word/2010/wordprocessingShape" mc:Ignorable="w14 w15 w16se wp14">
+<w:footnotes xmlns:wpc="http://schemas.microsoft.com/office/word/2010/wordprocessingCanvas" xmlns:mc="http://schemas.openxmlformats.org/markup-compatibility/2006" xmlns:o="urn:schemas-microsoft-com:office:office" xmlns:r="http://schemas.openxmlformats.org/officeDocument/2006/relationships" xmlns:m="http://schemas.openxmlformats.org/officeDocument/2006/math" xmlns:v="urn:schemas-microsoft-com:vml" xmlns:wp14="http://schemas.microsoft.com/office/word/2010/wordprocessingDrawing" xmlns:wp="http://schemas.openxmlformats.org/drawingml/2006/wordprocessingDrawing" xmlns:w10="urn:schemas-microsoft-com:office:word" xmlns:w="http://schemas.openxmlformats.org/wordprocessingml/2006/main" xmlns:w14="http://schemas.microsoft.com/office/word/2010/wordml" xmlns:w15="http://schemas.microsoft.com/office/word/2012/wordml" xmlns:wpg="http://schemas.microsoft.com/office/word/2010/wordprocessingGroup" xmlns:wpi="http://schemas.microsoft.com/office/word/2010/wordprocessingInk" xmlns:wne="http://schemas.microsoft.com/office/word/2006/wordml" xmlns:wps="http://schemas.microsoft.com/office/word/2010/wordprocessingShape" mc:Ignorable="w14 w15 wp14">
   <w:footnote w:type="separator" w:id="-1">
     <w:p>
       <w:pPr>
@@ -10364,7 +9968,7 @@
 </file>
 
 <file path=word/header1.xml><?xml version="1.0" encoding="utf-8"?>
-<w:hdr xmlns:wpc="http://schemas.microsoft.com/office/word/2010/wordprocessingCanvas" xmlns:cx="http://schemas.microsoft.com/office/drawing/2014/chartex" xmlns:mc="http://schemas.openxmlformats.org/markup-compatibility/2006" xmlns:o="urn:schemas-microsoft-com:office:office" xmlns:r="http://schemas.openxmlformats.org/officeDocument/2006/relationships" xmlns:m="http://schemas.openxmlformats.org/officeDocument/2006/math" xmlns:v="urn:schemas-microsoft-com:vml" xmlns:wp14="http://schemas.microsoft.com/office/word/2010/wordprocessingDrawing" xmlns:wp="http://schemas.openxmlformats.org/drawingml/2006/wordprocessingDrawing" xmlns:w10="urn:schemas-microsoft-com:office:word" xmlns:w="http://schemas.openxmlformats.org/wordprocessingml/2006/main" xmlns:w14="http://schemas.microsoft.com/office/word/2010/wordml" xmlns:w15="http://schemas.microsoft.com/office/word/2012/wordml" xmlns:w16se="http://schemas.microsoft.com/office/word/2015/wordml/symex" xmlns:wpg="http://schemas.microsoft.com/office/word/2010/wordprocessingGroup" xmlns:wpi="http://schemas.microsoft.com/office/word/2010/wordprocessingInk" xmlns:wne="http://schemas.microsoft.com/office/word/2006/wordml" xmlns:wps="http://schemas.microsoft.com/office/word/2010/wordprocessingShape" mc:Ignorable="w14 w15 w16se wp14">
+<w:hdr xmlns:wpc="http://schemas.microsoft.com/office/word/2010/wordprocessingCanvas" xmlns:mc="http://schemas.openxmlformats.org/markup-compatibility/2006" xmlns:o="urn:schemas-microsoft-com:office:office" xmlns:r="http://schemas.openxmlformats.org/officeDocument/2006/relationships" xmlns:m="http://schemas.openxmlformats.org/officeDocument/2006/math" xmlns:v="urn:schemas-microsoft-com:vml" xmlns:wp14="http://schemas.microsoft.com/office/word/2010/wordprocessingDrawing" xmlns:wp="http://schemas.openxmlformats.org/drawingml/2006/wordprocessingDrawing" xmlns:w10="urn:schemas-microsoft-com:office:word" xmlns:w="http://schemas.openxmlformats.org/wordprocessingml/2006/main" xmlns:w14="http://schemas.microsoft.com/office/word/2010/wordml" xmlns:w15="http://schemas.microsoft.com/office/word/2012/wordml" xmlns:wpg="http://schemas.microsoft.com/office/word/2010/wordprocessingGroup" xmlns:wpi="http://schemas.microsoft.com/office/word/2010/wordprocessingInk" xmlns:wne="http://schemas.microsoft.com/office/word/2006/wordml" xmlns:wps="http://schemas.microsoft.com/office/word/2010/wordprocessingShape" mc:Ignorable="w14 w15 wp14">
   <w:p>
     <w:pPr>
       <w:widowControl w:val="0"/>
@@ -10416,7 +10020,7 @@
           <w:r>
             <w:rPr>
               <w:noProof/>
-              <w:lang w:val="es-419" w:eastAsia="es-419"/>
+              <w:lang w:val="es-ES"/>
             </w:rPr>
             <w:drawing>
               <wp:anchor distT="0" distB="0" distL="0" distR="0" simplePos="0" relativeHeight="251658240" behindDoc="0" locked="0" layoutInCell="1" hidden="0" allowOverlap="1">
@@ -10738,7 +10342,7 @@
               <w:b/>
               <w:noProof/>
             </w:rPr>
-            <w:t>10</w:t>
+            <w:t>3</w:t>
           </w:r>
           <w:r>
             <w:rPr>
@@ -10810,7 +10414,7 @@
 </file>
 
 <file path=word/header2.xml><?xml version="1.0" encoding="utf-8"?>
-<w:hdr xmlns:wpc="http://schemas.microsoft.com/office/word/2010/wordprocessingCanvas" xmlns:cx="http://schemas.microsoft.com/office/drawing/2014/chartex" xmlns:mc="http://schemas.openxmlformats.org/markup-compatibility/2006" xmlns:o="urn:schemas-microsoft-com:office:office" xmlns:r="http://schemas.openxmlformats.org/officeDocument/2006/relationships" xmlns:m="http://schemas.openxmlformats.org/officeDocument/2006/math" xmlns:v="urn:schemas-microsoft-com:vml" xmlns:wp14="http://schemas.microsoft.com/office/word/2010/wordprocessingDrawing" xmlns:wp="http://schemas.openxmlformats.org/drawingml/2006/wordprocessingDrawing" xmlns:w10="urn:schemas-microsoft-com:office:word" xmlns:w="http://schemas.openxmlformats.org/wordprocessingml/2006/main" xmlns:w14="http://schemas.microsoft.com/office/word/2010/wordml" xmlns:w15="http://schemas.microsoft.com/office/word/2012/wordml" xmlns:w16se="http://schemas.microsoft.com/office/word/2015/wordml/symex" xmlns:wpg="http://schemas.microsoft.com/office/word/2010/wordprocessingGroup" xmlns:wpi="http://schemas.microsoft.com/office/word/2010/wordprocessingInk" xmlns:wne="http://schemas.microsoft.com/office/word/2006/wordml" xmlns:wps="http://schemas.microsoft.com/office/word/2010/wordprocessingShape" mc:Ignorable="w14 w15 w16se wp14">
+<w:hdr xmlns:wpc="http://schemas.microsoft.com/office/word/2010/wordprocessingCanvas" xmlns:mc="http://schemas.openxmlformats.org/markup-compatibility/2006" xmlns:o="urn:schemas-microsoft-com:office:office" xmlns:r="http://schemas.openxmlformats.org/officeDocument/2006/relationships" xmlns:m="http://schemas.openxmlformats.org/officeDocument/2006/math" xmlns:v="urn:schemas-microsoft-com:vml" xmlns:wp14="http://schemas.microsoft.com/office/word/2010/wordprocessingDrawing" xmlns:wp="http://schemas.openxmlformats.org/drawingml/2006/wordprocessingDrawing" xmlns:w10="urn:schemas-microsoft-com:office:word" xmlns:w="http://schemas.openxmlformats.org/wordprocessingml/2006/main" xmlns:w14="http://schemas.microsoft.com/office/word/2010/wordml" xmlns:w15="http://schemas.microsoft.com/office/word/2012/wordml" xmlns:wpg="http://schemas.microsoft.com/office/word/2010/wordprocessingGroup" xmlns:wpi="http://schemas.microsoft.com/office/word/2010/wordprocessingInk" xmlns:wne="http://schemas.microsoft.com/office/word/2006/wordml" xmlns:wps="http://schemas.microsoft.com/office/word/2010/wordprocessingShape" mc:Ignorable="w14 w15 wp14">
   <w:p>
     <w:pPr>
       <w:widowControl w:val="0"/>
@@ -10865,7 +10469,7 @@
           <w:r>
             <w:rPr>
               <w:noProof/>
-              <w:lang w:val="es-419" w:eastAsia="es-419"/>
+              <w:lang w:val="es-ES"/>
             </w:rPr>
             <w:drawing>
               <wp:anchor distT="0" distB="0" distL="0" distR="0" simplePos="0" relativeHeight="251660288" behindDoc="0" locked="0" layoutInCell="1" hidden="0" allowOverlap="1">
@@ -11259,7 +10863,7 @@
 </file>
 
 <file path=word/numbering.xml><?xml version="1.0" encoding="utf-8"?>
-<w:numbering xmlns:wpc="http://schemas.microsoft.com/office/word/2010/wordprocessingCanvas" xmlns:cx="http://schemas.microsoft.com/office/drawing/2014/chartex" xmlns:mc="http://schemas.openxmlformats.org/markup-compatibility/2006" xmlns:o="urn:schemas-microsoft-com:office:office" xmlns:r="http://schemas.openxmlformats.org/officeDocument/2006/relationships" xmlns:m="http://schemas.openxmlformats.org/officeDocument/2006/math" xmlns:v="urn:schemas-microsoft-com:vml" xmlns:wp14="http://schemas.microsoft.com/office/word/2010/wordprocessingDrawing" xmlns:wp="http://schemas.openxmlformats.org/drawingml/2006/wordprocessingDrawing" xmlns:w10="urn:schemas-microsoft-com:office:word" xmlns:w="http://schemas.openxmlformats.org/wordprocessingml/2006/main" xmlns:w14="http://schemas.microsoft.com/office/word/2010/wordml" xmlns:w15="http://schemas.microsoft.com/office/word/2012/wordml" xmlns:w16se="http://schemas.microsoft.com/office/word/2015/wordml/symex" xmlns:wpg="http://schemas.microsoft.com/office/word/2010/wordprocessingGroup" xmlns:wpi="http://schemas.microsoft.com/office/word/2010/wordprocessingInk" xmlns:wne="http://schemas.microsoft.com/office/word/2006/wordml" xmlns:wps="http://schemas.microsoft.com/office/word/2010/wordprocessingShape" mc:Ignorable="w14 w15 w16se wp14">
+<w:numbering xmlns:wpc="http://schemas.microsoft.com/office/word/2010/wordprocessingCanvas" xmlns:mc="http://schemas.openxmlformats.org/markup-compatibility/2006" xmlns:o="urn:schemas-microsoft-com:office:office" xmlns:r="http://schemas.openxmlformats.org/officeDocument/2006/relationships" xmlns:m="http://schemas.openxmlformats.org/officeDocument/2006/math" xmlns:v="urn:schemas-microsoft-com:vml" xmlns:wp14="http://schemas.microsoft.com/office/word/2010/wordprocessingDrawing" xmlns:wp="http://schemas.openxmlformats.org/drawingml/2006/wordprocessingDrawing" xmlns:w10="urn:schemas-microsoft-com:office:word" xmlns:w="http://schemas.openxmlformats.org/wordprocessingml/2006/main" xmlns:w14="http://schemas.microsoft.com/office/word/2010/wordml" xmlns:w15="http://schemas.microsoft.com/office/word/2012/wordml" xmlns:wpg="http://schemas.microsoft.com/office/word/2010/wordprocessingGroup" xmlns:wpi="http://schemas.microsoft.com/office/word/2010/wordprocessingInk" xmlns:wne="http://schemas.microsoft.com/office/word/2006/wordml" xmlns:wps="http://schemas.microsoft.com/office/word/2010/wordprocessingShape" mc:Ignorable="w14 w15 wp14">
   <w:abstractNum w:abstractNumId="0" w15:restartNumberingAfterBreak="0">
     <w:nsid w:val="0D977B44"/>
     <w:multiLevelType w:val="multilevel"/>
@@ -12185,7 +11789,7 @@
 </file>
 
 <file path=word/styles.xml><?xml version="1.0" encoding="utf-8"?>
-<w:styles xmlns:mc="http://schemas.openxmlformats.org/markup-compatibility/2006" xmlns:r="http://schemas.openxmlformats.org/officeDocument/2006/relationships" xmlns:w="http://schemas.openxmlformats.org/wordprocessingml/2006/main" xmlns:w14="http://schemas.microsoft.com/office/word/2010/wordml" xmlns:w15="http://schemas.microsoft.com/office/word/2012/wordml" xmlns:w16se="http://schemas.microsoft.com/office/word/2015/wordml/symex" mc:Ignorable="w14 w15 w16se">
+<w:styles xmlns:mc="http://schemas.openxmlformats.org/markup-compatibility/2006" xmlns:r="http://schemas.openxmlformats.org/officeDocument/2006/relationships" xmlns:w="http://schemas.openxmlformats.org/wordprocessingml/2006/main" xmlns:w14="http://schemas.microsoft.com/office/word/2010/wordml" xmlns:w15="http://schemas.microsoft.com/office/word/2012/wordml" mc:Ignorable="w14 w15">
   <w:docDefaults>
     <w:rPrDefault>
       <w:rPr>
@@ -12720,7 +12324,7 @@
       </w:tblCellMar>
     </w:tblPr>
   </w:style>
-  <w:style w:type="paragraph" w:styleId="Ttulo">
+  <w:style w:type="paragraph" w:styleId="Puesto">
     <w:name w:val="Title"/>
     <w:basedOn w:val="Normal"/>
     <w:next w:val="Normal"/>

</xml_diff>

<commit_message>
Caracteristicas de los usuarios
</commit_message>
<xml_diff>
--- a/ERS/ERS-Maryalis.docx
+++ b/ERS/ERS-Maryalis.docx
@@ -3405,12 +3405,7 @@
         <w:t xml:space="preserve"> diseñada de manera que con una resolución normal o alta</w:t>
       </w:r>
       <w:r>
-        <w:t xml:space="preserve">(a partir de 800 x </w:t>
-      </w:r>
-      <w:bookmarkStart w:id="11" w:name="_GoBack"/>
-      <w:bookmarkEnd w:id="11"/>
-      <w:r>
-        <w:t xml:space="preserve">600)  la cual sea mostrada </w:t>
+        <w:t xml:space="preserve">(a partir de 800 x 600)  la cual sea mostrada </w:t>
       </w:r>
       <w:r>
         <w:lastRenderedPageBreak/>
@@ -3469,8 +3464,8 @@
           <w:numId w:val="4"/>
         </w:numPr>
       </w:pPr>
-      <w:bookmarkStart w:id="12" w:name="_26in1rg" w:colFirst="0" w:colLast="0"/>
-      <w:bookmarkEnd w:id="12"/>
+      <w:bookmarkStart w:id="11" w:name="_26in1rg" w:colFirst="0" w:colLast="0"/>
+      <w:bookmarkEnd w:id="11"/>
       <w:r>
         <w:rPr>
           <w:color w:val="0070C0"/>
@@ -3582,6 +3577,23 @@
     </w:p>
     <w:p>
       <w:pPr>
+        <w:numPr>
+          <w:ilvl w:val="0"/>
+          <w:numId w:val="2"/>
+        </w:numPr>
+        <w:pBdr>
+          <w:top w:val="nil"/>
+          <w:left w:val="nil"/>
+          <w:bottom w:val="nil"/>
+          <w:right w:val="nil"/>
+          <w:between w:val="nil"/>
+        </w:pBdr>
+        <w:spacing w:before="0" w:after="0"/>
+        <w:jc w:val="both"/>
+      </w:pPr>
+    </w:p>
+    <w:p>
+      <w:pPr>
         <w:pBdr>
           <w:top w:val="nil"/>
           <w:left w:val="nil"/>
@@ -3621,8 +3633,8 @@
           <w:color w:val="0070C0"/>
         </w:rPr>
       </w:pPr>
-      <w:bookmarkStart w:id="13" w:name="_lnxbz9" w:colFirst="0" w:colLast="0"/>
-      <w:bookmarkEnd w:id="13"/>
+      <w:bookmarkStart w:id="12" w:name="_lnxbz9" w:colFirst="0" w:colLast="0"/>
+      <w:bookmarkEnd w:id="12"/>
       <w:r>
         <w:rPr>
           <w:color w:val="0070C0"/>
@@ -3635,6 +3647,48 @@
         <w:ind w:left="708"/>
         <w:jc w:val="both"/>
       </w:pPr>
+      <w:r>
+        <w:t>La página web se dirige  a las personas mayores de 18 años. En un mundo donde una persona puede realizar cualquier tipo de transacción sea física y virtual.</w:t>
+      </w:r>
+    </w:p>
+    <w:p>
+      <w:pPr>
+        <w:ind w:left="708"/>
+        <w:jc w:val="both"/>
+      </w:pPr>
+      <w:r>
+        <w:t>El cliente que simplemente desee realizar consultas sobre los productos o los precios y no se haya registrado todavía como cliente. Pese a no haberse registrado, a este usuario se le permitirá añadir artículos al carrito para que se valla familiarizando con la página y se le facilite al máximo la tarea de realizar su compra.</w:t>
+      </w:r>
+    </w:p>
+    <w:p>
+      <w:pPr>
+        <w:ind w:left="708"/>
+        <w:jc w:val="both"/>
+      </w:pPr>
+      <w:r>
+        <w:t>Una vez que decida registrarse como cliente registrado, todos los artículos añadidos al carrito previamente permanecerán ahí para poder finalizar la compra directamente.</w:t>
+      </w:r>
+    </w:p>
+    <w:p>
+      <w:pPr>
+        <w:ind w:left="708"/>
+        <w:jc w:val="both"/>
+      </w:pPr>
+      <w:r>
+        <w:lastRenderedPageBreak/>
+        <w:t xml:space="preserve">Usando la </w:t>
+      </w:r>
+      <w:r>
+        <w:t>página</w:t>
+      </w:r>
+      <w:bookmarkStart w:id="13" w:name="_GoBack"/>
+      <w:bookmarkEnd w:id="13"/>
+      <w:r>
+        <w:t xml:space="preserve"> </w:t>
+      </w:r>
+      <w:r>
+        <w:t xml:space="preserve"> como un medio, se espera que el crecimiento del tráfico de usuario  hacia la página  sea nivel  exponencial logrando una mayor cantidad de ventas.</w:t>
+      </w:r>
     </w:p>
     <w:p>
       <w:pPr>
@@ -4885,6 +4939,7 @@
         <w:jc w:val="left"/>
       </w:pPr>
       <w:r>
+        <w:lastRenderedPageBreak/>
         <w:t>REQUERIMIENTOS ESPECÍFICOS</w:t>
       </w:r>
     </w:p>
@@ -4985,7 +5040,6 @@
       <w:bookmarkStart w:id="17" w:name="_3j2qqm3" w:colFirst="0" w:colLast="0"/>
       <w:bookmarkEnd w:id="17"/>
       <w:r>
-        <w:lastRenderedPageBreak/>
         <w:t>REQUERIMIENTOS FUNCIONALES</w:t>
       </w:r>
     </w:p>
@@ -6415,6 +6469,7 @@
                 <w:color w:val="404040"/>
                 <w:sz w:val="18"/>
               </w:rPr>
+              <w:lastRenderedPageBreak/>
               <w:t>DESCRIPCIÓN</w:t>
             </w:r>
           </w:p>
@@ -6742,7 +6797,6 @@
         </w:numPr>
       </w:pPr>
       <w:r>
-        <w:lastRenderedPageBreak/>
         <w:t>P</w:t>
       </w:r>
       <w:r>
@@ -9113,6 +9167,7 @@
       <w:bookmarkStart w:id="20" w:name="_2xcytpi" w:colFirst="0" w:colLast="0"/>
       <w:bookmarkEnd w:id="20"/>
       <w:r>
+        <w:lastRenderedPageBreak/>
         <w:t>RESTRICCIONES DE DISEÑO</w:t>
       </w:r>
     </w:p>
@@ -9237,7 +9292,6 @@
         <w:jc w:val="both"/>
       </w:pPr>
       <w:r>
-        <w:lastRenderedPageBreak/>
         <w:t>El mantenimi</w:t>
       </w:r>
       <w:r>
@@ -10656,7 +10710,7 @@
               <w:b/>
               <w:noProof/>
             </w:rPr>
-            <w:t>8</w:t>
+            <w:t>14</w:t>
           </w:r>
           <w:r>
             <w:rPr>

</xml_diff>

<commit_message>
Corrigiendo la seccion 1
</commit_message>
<xml_diff>
--- a/ERS/ERS-Maryalis.docx
+++ b/ERS/ERS-Maryalis.docx
@@ -1,6 +1,6 @@
 
 <file path=word/document.xml><?xml version="1.0" encoding="utf-8"?>
-<w:document xmlns:wpc="http://schemas.microsoft.com/office/word/2010/wordprocessingCanvas" xmlns:cx="http://schemas.microsoft.com/office/drawing/2014/chartex" xmlns:mc="http://schemas.openxmlformats.org/markup-compatibility/2006" xmlns:o="urn:schemas-microsoft-com:office:office" xmlns:r="http://schemas.openxmlformats.org/officeDocument/2006/relationships" xmlns:m="http://schemas.openxmlformats.org/officeDocument/2006/math" xmlns:v="urn:schemas-microsoft-com:vml" xmlns:wp14="http://schemas.microsoft.com/office/word/2010/wordprocessingDrawing" xmlns:wp="http://schemas.openxmlformats.org/drawingml/2006/wordprocessingDrawing" xmlns:w10="urn:schemas-microsoft-com:office:word" xmlns:w="http://schemas.openxmlformats.org/wordprocessingml/2006/main" xmlns:w14="http://schemas.microsoft.com/office/word/2010/wordml" xmlns:w15="http://schemas.microsoft.com/office/word/2012/wordml" xmlns:w16se="http://schemas.microsoft.com/office/word/2015/wordml/symex" xmlns:wpg="http://schemas.microsoft.com/office/word/2010/wordprocessingGroup" xmlns:wpi="http://schemas.microsoft.com/office/word/2010/wordprocessingInk" xmlns:wne="http://schemas.microsoft.com/office/word/2006/wordml" xmlns:wps="http://schemas.microsoft.com/office/word/2010/wordprocessingShape" mc:Ignorable="w14 w15 w16se wp14">
+<w:document xmlns:wpc="http://schemas.microsoft.com/office/word/2010/wordprocessingCanvas" xmlns:mc="http://schemas.openxmlformats.org/markup-compatibility/2006" xmlns:o="urn:schemas-microsoft-com:office:office" xmlns:r="http://schemas.openxmlformats.org/officeDocument/2006/relationships" xmlns:m="http://schemas.openxmlformats.org/officeDocument/2006/math" xmlns:v="urn:schemas-microsoft-com:vml" xmlns:wp14="http://schemas.microsoft.com/office/word/2010/wordprocessingDrawing" xmlns:wp="http://schemas.openxmlformats.org/drawingml/2006/wordprocessingDrawing" xmlns:w10="urn:schemas-microsoft-com:office:word" xmlns:w="http://schemas.openxmlformats.org/wordprocessingml/2006/main" xmlns:w14="http://schemas.microsoft.com/office/word/2010/wordml" xmlns:w15="http://schemas.microsoft.com/office/word/2012/wordml" xmlns:wpg="http://schemas.microsoft.com/office/word/2010/wordprocessingGroup" xmlns:wpi="http://schemas.microsoft.com/office/word/2010/wordprocessingInk" xmlns:wne="http://schemas.microsoft.com/office/word/2006/wordml" xmlns:wps="http://schemas.microsoft.com/office/word/2010/wordprocessingShape" mc:Ignorable="w14 w15 wp14">
   <w:body>
     <w:p>
       <w:bookmarkStart w:id="0" w:name="_gjdgxs" w:colFirst="0" w:colLast="0"/>
@@ -10,7 +10,7 @@
       <w:r>
         <w:rPr>
           <w:noProof/>
-          <w:lang w:val="es-419" w:eastAsia="es-419"/>
+          <w:lang w:val="es-ES"/>
         </w:rPr>
         <w:drawing>
           <wp:anchor distT="0" distB="0" distL="114300" distR="114300" simplePos="0" relativeHeight="251658240" behindDoc="0" locked="0" layoutInCell="1" hidden="0" allowOverlap="1">
@@ -180,8 +180,16 @@
         <w:rPr>
           <w:color w:val="000000"/>
         </w:rPr>
-        <w:t>Modelar un sistema web de comercio electrónico en la repostería Marialys</w:t>
-      </w:r>
+        <w:t xml:space="preserve">Modelar un sistema web de comercio electrónico en la repostería </w:t>
+      </w:r>
+      <w:proofErr w:type="spellStart"/>
+      <w:r>
+        <w:rPr>
+          <w:color w:val="000000"/>
+        </w:rPr>
+        <w:t>Marialys</w:t>
+      </w:r>
+      <w:proofErr w:type="spellEnd"/>
       <w:r>
         <w:t xml:space="preserve"> </w:t>
       </w:r>
@@ -212,7 +220,7 @@
       <w:r>
         <w:rPr>
           <w:noProof/>
-          <w:lang w:val="es-419" w:eastAsia="es-419"/>
+          <w:lang w:val="es-ES"/>
         </w:rPr>
         <w:lastRenderedPageBreak/>
         <w:drawing>
@@ -2547,7 +2555,15 @@
         <w:jc w:val="both"/>
       </w:pPr>
       <w:r>
-        <w:t xml:space="preserve">Diseñar un sistema que permita la gestión de ventas e inventario en la Repostería “Marialys”. </w:t>
+        <w:t>Diseñar un sistema que permita la gestión de ventas e inventario en la Repostería “</w:t>
+      </w:r>
+      <w:proofErr w:type="spellStart"/>
+      <w:r>
+        <w:t>Marialys</w:t>
+      </w:r>
+      <w:proofErr w:type="spellEnd"/>
+      <w:r>
+        <w:t xml:space="preserve">”. </w:t>
       </w:r>
     </w:p>
     <w:p>
@@ -3010,13 +3026,45 @@
         <w:t xml:space="preserve"> </w:t>
       </w:r>
       <w:r>
-        <w:t> Acrónimo ingles de Hyper Text Markup Language (lenguaje de  marcación  de  hipertexto),  es  un  lenguaje  informático  diseñado  para  estructurar  textos  y  presentarlos  en  f</w:t>
-      </w:r>
-      <w:r>
-        <w:t>orma  de  hipertexto,  que  es</w:t>
-      </w:r>
-      <w:r>
-        <w:t>el  formato estándar de las páginas We</w:t>
+        <w:t> Acrónimo ingles de </w:t>
+      </w:r>
+      <w:proofErr w:type="spellStart"/>
+      <w:r>
+        <w:t>Hyper</w:t>
+      </w:r>
+      <w:proofErr w:type="spellEnd"/>
+      <w:r>
+        <w:t> Text </w:t>
+      </w:r>
+      <w:proofErr w:type="spellStart"/>
+      <w:r>
+        <w:t>Markup</w:t>
+      </w:r>
+      <w:proofErr w:type="spellEnd"/>
+      <w:r>
+        <w:t> </w:t>
+      </w:r>
+      <w:proofErr w:type="spellStart"/>
+      <w:r>
+        <w:t>Language</w:t>
+      </w:r>
+      <w:proofErr w:type="spellEnd"/>
+      <w:r>
+        <w:t> (lenguaje de  marcación  de  hipertexto),  es  un  lenguaje  informático  diseñado  para  estructurar  textos  y  presentarlos  en  f</w:t>
+      </w:r>
+      <w:r>
+        <w:t xml:space="preserve">orma  de  hipertexto,  que  </w:t>
+      </w:r>
+      <w:proofErr w:type="spellStart"/>
+      <w:r>
+        <w:t>es</w:t>
+      </w:r>
+      <w:r>
+        <w:t>el</w:t>
+      </w:r>
+      <w:proofErr w:type="spellEnd"/>
+      <w:r>
+        <w:t>  formato estándar de las páginas We</w:t>
       </w:r>
       <w:r>
         <w:t>b.</w:t>
@@ -3034,7 +3082,23 @@
         <w:t>CSS:</w:t>
       </w:r>
       <w:r>
-        <w:t xml:space="preserve"> Las hojas de estilo en cascada (Cascading Style Sheet, CSS) son un lenguaje formal de ordenador usado para definir la presentación de un documento estructurado escrito en HTML o XML </w:t>
+        <w:t xml:space="preserve"> Las hojas de estilo en cascada (</w:t>
+      </w:r>
+      <w:proofErr w:type="spellStart"/>
+      <w:r>
+        <w:t>Cascading</w:t>
+      </w:r>
+      <w:proofErr w:type="spellEnd"/>
+      <w:r>
+        <w:t xml:space="preserve"> Style </w:t>
+      </w:r>
+      <w:proofErr w:type="spellStart"/>
+      <w:r>
+        <w:t>Sheet</w:t>
+      </w:r>
+      <w:proofErr w:type="spellEnd"/>
+      <w:r>
+        <w:t xml:space="preserve">, CSS) son un lenguaje formal de ordenador usado para definir la presentación de un documento estructurado escrito en HTML o XML </w:t>
       </w:r>
     </w:p>
     <w:p>
@@ -3049,7 +3113,15 @@
         <w:t>LARAVEL:</w:t>
       </w:r>
       <w:r>
-        <w:t xml:space="preserve"> Es uno de los frameworks de código abierto más fáciles de asimilar para PHP, es simple muy potente y tiene una interfaz elegante y divertida de usar.</w:t>
+        <w:t xml:space="preserve"> Es uno de los </w:t>
+      </w:r>
+      <w:proofErr w:type="spellStart"/>
+      <w:r>
+        <w:t>frameworks</w:t>
+      </w:r>
+      <w:proofErr w:type="spellEnd"/>
+      <w:r>
+        <w:t xml:space="preserve"> de código abierto más fáciles de asimilar para PHP, es simple muy potente y tiene una interfaz elegante y divertida de usar.</w:t>
       </w:r>
     </w:p>
     <w:p>
@@ -3143,23 +3215,76 @@
         <w:ind w:left="1416"/>
         <w:jc w:val="both"/>
       </w:pPr>
+      <w:proofErr w:type="spellStart"/>
       <w:r>
         <w:rPr>
           <w:b/>
         </w:rPr>
-        <w:t>MySQL:</w:t>
-      </w:r>
-      <w:r>
-        <w:t xml:space="preserve"> MySQL</w:t>
-      </w:r>
+        <w:t>MySQL</w:t>
+      </w:r>
+      <w:proofErr w:type="spellEnd"/>
       <w:r>
         <w:rPr>
           <w:b/>
         </w:rPr>
+        <w:t>:</w:t>
+      </w:r>
+      <w:r>
         <w:t xml:space="preserve"> </w:t>
       </w:r>
-      <w:r>
-        <w:t xml:space="preserve"> es  el  servidor  de  datos  relacionales  más  popular,  desarrollado  y  proporcionado  por  MySQL  AB.  MySQL  AB  es  una  empresa  cuyo  negocio  consiste  en  proporcionar  servicios  en  torno  al  servidor de bases de datos MySQL. Una de las  razones para el  rápido  crecimiento de popularidad de MySQL, es que se trata de un producto  Open Source, y por tanto, va de la mano con este movimient</w:t>
+      <w:proofErr w:type="spellStart"/>
+      <w:r>
+        <w:t>MySQL</w:t>
+      </w:r>
+      <w:proofErr w:type="spellEnd"/>
+      <w:r>
+        <w:rPr>
+          <w:b/>
+        </w:rPr>
+        <w:t xml:space="preserve"> </w:t>
+      </w:r>
+      <w:r>
+        <w:t xml:space="preserve"> es  el  servidor  de  datos  relacionales  más  popular,  desarrollado  y  proporcionado  por  </w:t>
+      </w:r>
+      <w:proofErr w:type="spellStart"/>
+      <w:r>
+        <w:t>MySQL</w:t>
+      </w:r>
+      <w:proofErr w:type="spellEnd"/>
+      <w:r>
+        <w:t xml:space="preserve">  AB.  </w:t>
+      </w:r>
+      <w:proofErr w:type="spellStart"/>
+      <w:r>
+        <w:t>MySQL</w:t>
+      </w:r>
+      <w:proofErr w:type="spellEnd"/>
+      <w:r>
+        <w:t xml:space="preserve">  AB  es  una  empresa  cuyo  negocio  consiste  en  proporcionar  servicios  en  torno  al  servidor de bases de datos </w:t>
+      </w:r>
+      <w:proofErr w:type="spellStart"/>
+      <w:r>
+        <w:t>MySQL</w:t>
+      </w:r>
+      <w:proofErr w:type="spellEnd"/>
+      <w:r>
+        <w:t xml:space="preserve">. Una de las  razones para el  rápido  crecimiento de popularidad de </w:t>
+      </w:r>
+      <w:proofErr w:type="spellStart"/>
+      <w:r>
+        <w:t>MySQL</w:t>
+      </w:r>
+      <w:proofErr w:type="spellEnd"/>
+      <w:r>
+        <w:t xml:space="preserve">, es que se trata de un producto  Open </w:t>
+      </w:r>
+      <w:proofErr w:type="spellStart"/>
+      <w:r>
+        <w:t>Source</w:t>
+      </w:r>
+      <w:proofErr w:type="spellEnd"/>
+      <w:r>
+        <w:t>, y por tanto, va de la mano con este movimient</w:t>
       </w:r>
       <w:r>
         <w:t>o.</w:t>
@@ -3232,7 +3357,21 @@
         <w:rPr>
           <w:lang w:val="en-US"/>
         </w:rPr>
-        <w:t xml:space="preserve">1 ed. Calceta-Manabí, EC. </w:t>
+        <w:t xml:space="preserve">1 ed. </w:t>
+      </w:r>
+      <w:proofErr w:type="spellStart"/>
+      <w:r>
+        <w:rPr>
+          <w:lang w:val="en-US"/>
+        </w:rPr>
+        <w:t>Calceta</w:t>
+      </w:r>
+      <w:proofErr w:type="spellEnd"/>
+      <w:r>
+        <w:rPr>
+          <w:lang w:val="en-US"/>
+        </w:rPr>
+        <w:t xml:space="preserve">-Manabí, EC. </w:t>
       </w:r>
     </w:p>
     <w:p>
@@ -3356,7 +3495,31 @@
         <w:t>El lenguaje utilizado para impleme</w:t>
       </w:r>
       <w:r>
-        <w:t>ntar la tienda virtual es PHP por medio del frameworks de Laravel, como hemos mencionado antes, nos permitirá la creación de una página Web dinámica. Por otra parte, el sistema de gestión de base de datos que contendrá toda la información necesaria para ser  mostrada en la página Web es MySQL.</w:t>
+        <w:t xml:space="preserve">ntar la tienda virtual es PHP por medio del </w:t>
+      </w:r>
+      <w:proofErr w:type="spellStart"/>
+      <w:r>
+        <w:t>frameworks</w:t>
+      </w:r>
+      <w:proofErr w:type="spellEnd"/>
+      <w:r>
+        <w:t xml:space="preserve"> de </w:t>
+      </w:r>
+      <w:proofErr w:type="spellStart"/>
+      <w:r>
+        <w:t>Laravel</w:t>
+      </w:r>
+      <w:proofErr w:type="spellEnd"/>
+      <w:r>
+        <w:t xml:space="preserve">, como hemos mencionado antes, nos permitirá la creación de una página Web dinámica. Por otra parte, el sistema de gestión de base de datos que contendrá toda la información necesaria para ser  mostrada en la página Web es </w:t>
+      </w:r>
+      <w:proofErr w:type="spellStart"/>
+      <w:r>
+        <w:t>MySQL</w:t>
+      </w:r>
+      <w:proofErr w:type="spellEnd"/>
+      <w:r>
+        <w:t>.</w:t>
       </w:r>
     </w:p>
     <w:p>
@@ -3392,7 +3555,15 @@
       </w:pPr>
       <w:r>
         <w:tab/>
-        <w:t xml:space="preserve">El sistema de ventas  de repostería “Marialys” podrá aumentar las ventas  y la </w:t>
+        <w:t>El sistema de ventas  de repostería “</w:t>
+      </w:r>
+      <w:proofErr w:type="spellStart"/>
+      <w:r>
+        <w:t>Marialys</w:t>
+      </w:r>
+      <w:proofErr w:type="spellEnd"/>
+      <w:r>
+        <w:t xml:space="preserve">” podrá aumentar las ventas  y la </w:t>
       </w:r>
       <w:r>
         <w:tab/>
@@ -3410,7 +3581,15 @@
         <w:tab/>
       </w:r>
       <w:r>
-        <w:t>Pasteles, Cupcakes los cuales pueden ser personalizados como el cliente desee.</w:t>
+        <w:t xml:space="preserve">Pasteles, </w:t>
+      </w:r>
+      <w:proofErr w:type="spellStart"/>
+      <w:r>
+        <w:t>Cupcakes</w:t>
+      </w:r>
+      <w:proofErr w:type="spellEnd"/>
+      <w:r>
+        <w:t xml:space="preserve"> los cuales pueden ser personalizados como el cliente desee.</w:t>
       </w:r>
     </w:p>
     <w:p>
@@ -3551,53 +3730,6 @@
     </w:p>
     <w:p>
       <w:pPr>
-        <w:numPr>
-          <w:ilvl w:val="0"/>
-          <w:numId w:val="2"/>
-        </w:numPr>
-        <w:pBdr>
-          <w:top w:val="nil"/>
-          <w:left w:val="nil"/>
-          <w:bottom w:val="nil"/>
-          <w:right w:val="nil"/>
-          <w:between w:val="nil"/>
-        </w:pBdr>
-        <w:spacing w:before="0" w:after="0"/>
-        <w:jc w:val="both"/>
-      </w:pPr>
-    </w:p>
-    <w:p>
-      <w:pPr>
-        <w:pBdr>
-          <w:top w:val="nil"/>
-          <w:left w:val="nil"/>
-          <w:bottom w:val="nil"/>
-          <w:right w:val="nil"/>
-          <w:between w:val="nil"/>
-        </w:pBdr>
-        <w:spacing w:before="0" w:after="0"/>
-        <w:ind w:left="360"/>
-        <w:jc w:val="both"/>
-      </w:pPr>
-    </w:p>
-    <w:p>
-      <w:pPr>
-        <w:pBdr>
-          <w:top w:val="nil"/>
-          <w:left w:val="nil"/>
-          <w:bottom w:val="nil"/>
-          <w:right w:val="nil"/>
-          <w:between w:val="nil"/>
-        </w:pBdr>
-        <w:spacing w:before="0"/>
-        <w:jc w:val="both"/>
-        <w:rPr>
-          <w:color w:val="000000"/>
-        </w:rPr>
-      </w:pPr>
-    </w:p>
-    <w:p>
-      <w:pPr>
         <w:pStyle w:val="Ttulo2"/>
         <w:numPr>
           <w:ilvl w:val="1"/>
@@ -3649,7 +3781,6 @@
         <w:jc w:val="both"/>
       </w:pPr>
       <w:r>
-        <w:lastRenderedPageBreak/>
         <w:t>Usando la página  como un medio, se espera que el crecimiento del tráfico de usuario  hacia la página  sea nivel  exponencial logrando una mayor cantidad de ventas.</w:t>
       </w:r>
     </w:p>
@@ -3834,7 +3965,7 @@
       <w:r>
         <w:rPr>
           <w:noProof/>
-          <w:lang w:val="es-419" w:eastAsia="es-419"/>
+          <w:lang w:val="es-ES"/>
         </w:rPr>
         <mc:AlternateContent>
           <mc:Choice Requires="wps">
@@ -3879,6 +4010,15 @@
                               <w:jc w:val="center"/>
                               <w:textDirection w:val="btLr"/>
                             </w:pPr>
+                            <w:r>
+                              <w:rPr>
+                                <w:b/>
+                                <w:i/>
+                                <w:color w:val="44546A"/>
+                                <w:sz w:val="18"/>
+                              </w:rPr>
+                              <w:t xml:space="preserve">Diagrama  SEQ Diagrama \* ARABIC </w:t>
+                            </w:r>
                             <w:proofErr w:type="gramStart"/>
                             <w:r>
                               <w:rPr>
@@ -3887,7 +4027,7 @@
                                 <w:color w:val="44546A"/>
                                 <w:sz w:val="18"/>
                               </w:rPr>
-                              <w:t>Diagrama  SEQ</w:t>
+                              <w:t>1 :</w:t>
                             </w:r>
                             <w:proofErr w:type="gramEnd"/>
                             <w:r>
@@ -3897,7 +4037,7 @@
                                 <w:color w:val="44546A"/>
                                 <w:sz w:val="18"/>
                               </w:rPr>
-                              <w:t xml:space="preserve"> Diagrama \* ARABIC 1 : Diagrama de Caso de Uso del video juego</w:t>
+                              <w:t xml:space="preserve"> Diagrama de Caso de Uso del video juego</w:t>
                             </w:r>
                           </w:p>
                         </w:txbxContent>
@@ -3911,7 +4051,7 @@
               </wp:anchor>
             </w:drawing>
           </mc:Choice>
-          <mc:Fallback>
+          <mc:Fallback xmlns:cx="http://schemas.microsoft.com/office/drawing/2014/chartex" xmlns:w16se="http://schemas.microsoft.com/office/word/2015/wordml/symex">
             <w:pict>
               <v:rect id="Rectángulo 16" o:spid="_x0000_s1026" style="position:absolute;left:0;text-align:left;margin-left:5pt;margin-top:227pt;width:415.25pt;height:1pt;z-index:251660288;visibility:visible;mso-wrap-style:square;mso-wrap-distance-left:9pt;mso-wrap-distance-top:0;mso-wrap-distance-right:9pt;mso-wrap-distance-bottom:0;mso-position-horizontal:absolute;mso-position-horizontal-relative:text;mso-position-vertical:absolute;mso-position-vertical-relative:text;v-text-anchor:top" o:gfxdata="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" stroked="f">
                 <v:textbox inset="0,0,0,0">
@@ -3963,7 +4103,7 @@
       <w:r>
         <w:rPr>
           <w:noProof/>
-          <w:lang w:val="es-419" w:eastAsia="es-419"/>
+          <w:lang w:val="es-ES"/>
         </w:rPr>
         <mc:AlternateContent>
           <mc:Choice Requires="wps">
@@ -4029,7 +4169,7 @@
               </wp:anchor>
             </w:drawing>
           </mc:Choice>
-          <mc:Fallback>
+          <mc:Fallback xmlns:cx="http://schemas.microsoft.com/office/drawing/2014/chartex" xmlns:w16se="http://schemas.microsoft.com/office/word/2015/wordml/symex">
             <w:pict>
               <v:rect id="Rectángulo 108" o:spid="_x0000_s1027" style="position:absolute;left:0;text-align:left;margin-left:-8pt;margin-top:491pt;width:442.5pt;height:1pt;z-index:251661312;visibility:visible;mso-wrap-style:square;mso-wrap-distance-left:9pt;mso-wrap-distance-top:0;mso-wrap-distance-right:9pt;mso-wrap-distance-bottom:0;mso-position-horizontal:absolute;mso-position-horizontal-relative:text;mso-position-vertical:absolute;mso-position-vertical-relative:text;v-text-anchor:top" o:gfxdata="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" stroked="f">
                 <v:textbox inset="0,0,0,0">
@@ -4061,7 +4201,7 @@
       <w:r>
         <w:rPr>
           <w:noProof/>
-          <w:lang w:val="es-419" w:eastAsia="es-419"/>
+          <w:lang w:val="es-ES"/>
         </w:rPr>
         <mc:AlternateContent>
           <mc:Choice Requires="wps">
@@ -4113,8 +4253,39 @@
                                 <w:color w:val="44546A"/>
                                 <w:sz w:val="18"/>
                               </w:rPr>
-                              <w:t>Diagrama  SEQ Diagrama \* ARABIC 3 Diagrama de actividad del minijuego snake</w:t>
+                              <w:t xml:space="preserve">Diagrama  SEQ Diagrama \* ARABIC 3 Diagrama de actividad del </w:t>
                             </w:r>
+                            <w:proofErr w:type="spellStart"/>
+                            <w:r>
+                              <w:rPr>
+                                <w:b/>
+                                <w:i/>
+                                <w:color w:val="44546A"/>
+                                <w:sz w:val="18"/>
+                              </w:rPr>
+                              <w:t>minijuego</w:t>
+                            </w:r>
+                            <w:proofErr w:type="spellEnd"/>
+                            <w:r>
+                              <w:rPr>
+                                <w:b/>
+                                <w:i/>
+                                <w:color w:val="44546A"/>
+                                <w:sz w:val="18"/>
+                              </w:rPr>
+                              <w:t xml:space="preserve"> </w:t>
+                            </w:r>
+                            <w:proofErr w:type="spellStart"/>
+                            <w:r>
+                              <w:rPr>
+                                <w:b/>
+                                <w:i/>
+                                <w:color w:val="44546A"/>
+                                <w:sz w:val="18"/>
+                              </w:rPr>
+                              <w:t>snake</w:t>
+                            </w:r>
+                            <w:proofErr w:type="spellEnd"/>
                           </w:p>
                         </w:txbxContent>
                       </wps:txbx>
@@ -4127,7 +4298,7 @@
               </wp:anchor>
             </w:drawing>
           </mc:Choice>
-          <mc:Fallback>
+          <mc:Fallback xmlns:cx="http://schemas.microsoft.com/office/drawing/2014/chartex" xmlns:w16se="http://schemas.microsoft.com/office/word/2015/wordml/symex">
             <w:pict>
               <v:rect id="Rectángulo 36" o:spid="_x0000_s1028" style="position:absolute;left:0;text-align:left;margin-left:26pt;margin-top:270pt;width:372.5pt;height:1pt;z-index:251662336;visibility:visible;mso-wrap-style:square;mso-wrap-distance-left:9pt;mso-wrap-distance-top:0;mso-wrap-distance-right:9pt;mso-wrap-distance-bottom:0;mso-position-horizontal:absolute;mso-position-horizontal-relative:text;mso-position-vertical:absolute;mso-position-vertical-relative:text;v-text-anchor:top" o:gfxdata="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" stroked="f">
                 <v:textbox inset="0,0,0,0">
@@ -4159,7 +4330,7 @@
       <w:r>
         <w:rPr>
           <w:noProof/>
-          <w:lang w:val="es-419" w:eastAsia="es-419"/>
+          <w:lang w:val="es-ES"/>
         </w:rPr>
         <mc:AlternateContent>
           <mc:Choice Requires="wps">
@@ -4211,8 +4382,59 @@
                                 <w:color w:val="44546A"/>
                                 <w:sz w:val="18"/>
                               </w:rPr>
-                              <w:t>Diagrama 4 Diagrama de actividad del minijuego tree food</w:t>
+                              <w:t xml:space="preserve">Diagrama 4 Diagrama de actividad del </w:t>
                             </w:r>
+                            <w:proofErr w:type="spellStart"/>
+                            <w:r>
+                              <w:rPr>
+                                <w:b/>
+                                <w:i/>
+                                <w:color w:val="44546A"/>
+                                <w:sz w:val="18"/>
+                              </w:rPr>
+                              <w:t>minijuego</w:t>
+                            </w:r>
+                            <w:proofErr w:type="spellEnd"/>
+                            <w:r>
+                              <w:rPr>
+                                <w:b/>
+                                <w:i/>
+                                <w:color w:val="44546A"/>
+                                <w:sz w:val="18"/>
+                              </w:rPr>
+                              <w:t xml:space="preserve"> </w:t>
+                            </w:r>
+                            <w:proofErr w:type="spellStart"/>
+                            <w:r>
+                              <w:rPr>
+                                <w:b/>
+                                <w:i/>
+                                <w:color w:val="44546A"/>
+                                <w:sz w:val="18"/>
+                              </w:rPr>
+                              <w:t>tree</w:t>
+                            </w:r>
+                            <w:proofErr w:type="spellEnd"/>
+                            <w:r>
+                              <w:rPr>
+                                <w:b/>
+                                <w:i/>
+                                <w:color w:val="44546A"/>
+                                <w:sz w:val="18"/>
+                              </w:rPr>
+                              <w:t xml:space="preserve"> </w:t>
+                            </w:r>
+                            <w:proofErr w:type="spellStart"/>
+                            <w:r>
+                              <w:rPr>
+                                <w:b/>
+                                <w:i/>
+                                <w:color w:val="44546A"/>
+                                <w:sz w:val="18"/>
+                              </w:rPr>
+                              <w:t>food</w:t>
+                            </w:r>
+                            <w:proofErr w:type="spellEnd"/>
                           </w:p>
                         </w:txbxContent>
                       </wps:txbx>
@@ -4225,7 +4447,7 @@
               </wp:anchor>
             </w:drawing>
           </mc:Choice>
-          <mc:Fallback>
+          <mc:Fallback xmlns:cx="http://schemas.microsoft.com/office/drawing/2014/chartex" xmlns:w16se="http://schemas.microsoft.com/office/word/2015/wordml/symex">
             <w:pict>
               <v:rect id="Rectángulo 26" o:spid="_x0000_s1029" style="position:absolute;left:0;text-align:left;margin-left:12pt;margin-top:631pt;width:399.4pt;height:1pt;z-index:251663360;visibility:visible;mso-wrap-style:square;mso-wrap-distance-left:9pt;mso-wrap-distance-top:0;mso-wrap-distance-right:9pt;mso-wrap-distance-bottom:0;mso-position-horizontal:absolute;mso-position-horizontal-relative:text;mso-position-vertical:absolute;mso-position-vertical-relative:text;v-text-anchor:top" o:gfxdata="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" stroked="f">
                 <v:textbox inset="0,0,0,0">
@@ -4257,7 +4479,7 @@
       <w:r>
         <w:rPr>
           <w:noProof/>
-          <w:lang w:val="es-419" w:eastAsia="es-419"/>
+          <w:lang w:val="es-ES"/>
         </w:rPr>
         <mc:AlternateContent>
           <mc:Choice Requires="wps">
@@ -4309,8 +4531,59 @@
                                 <w:color w:val="44546A"/>
                                 <w:sz w:val="18"/>
                               </w:rPr>
-                              <w:t>Diagrama 5 Diagrama de actividad del minijuego subway food</w:t>
+                              <w:t xml:space="preserve">Diagrama 5 Diagrama de actividad del </w:t>
                             </w:r>
+                            <w:proofErr w:type="spellStart"/>
+                            <w:r>
+                              <w:rPr>
+                                <w:b/>
+                                <w:i/>
+                                <w:color w:val="44546A"/>
+                                <w:sz w:val="18"/>
+                              </w:rPr>
+                              <w:t>minijuego</w:t>
+                            </w:r>
+                            <w:proofErr w:type="spellEnd"/>
+                            <w:r>
+                              <w:rPr>
+                                <w:b/>
+                                <w:i/>
+                                <w:color w:val="44546A"/>
+                                <w:sz w:val="18"/>
+                              </w:rPr>
+                              <w:t xml:space="preserve"> </w:t>
+                            </w:r>
+                            <w:proofErr w:type="spellStart"/>
+                            <w:r>
+                              <w:rPr>
+                                <w:b/>
+                                <w:i/>
+                                <w:color w:val="44546A"/>
+                                <w:sz w:val="18"/>
+                              </w:rPr>
+                              <w:t>subway</w:t>
+                            </w:r>
+                            <w:proofErr w:type="spellEnd"/>
+                            <w:r>
+                              <w:rPr>
+                                <w:b/>
+                                <w:i/>
+                                <w:color w:val="44546A"/>
+                                <w:sz w:val="18"/>
+                              </w:rPr>
+                              <w:t xml:space="preserve"> </w:t>
+                            </w:r>
+                            <w:proofErr w:type="spellStart"/>
+                            <w:r>
+                              <w:rPr>
+                                <w:b/>
+                                <w:i/>
+                                <w:color w:val="44546A"/>
+                                <w:sz w:val="18"/>
+                              </w:rPr>
+                              <w:t>food</w:t>
+                            </w:r>
+                            <w:proofErr w:type="spellEnd"/>
                           </w:p>
                         </w:txbxContent>
                       </wps:txbx>
@@ -4323,7 +4596,7 @@
               </wp:anchor>
             </w:drawing>
           </mc:Choice>
-          <mc:Fallback>
+          <mc:Fallback xmlns:cx="http://schemas.microsoft.com/office/drawing/2014/chartex" xmlns:w16se="http://schemas.microsoft.com/office/word/2015/wordml/symex">
             <w:pict>
               <v:rect id="Rectángulo 45" o:spid="_x0000_s1030" style="position:absolute;left:0;text-align:left;margin-left:36pt;margin-top:283pt;width:372.5pt;height:1pt;z-index:251664384;visibility:visible;mso-wrap-style:square;mso-wrap-distance-left:9pt;mso-wrap-distance-top:0;mso-wrap-distance-right:9pt;mso-wrap-distance-bottom:0;mso-position-horizontal:absolute;mso-position-horizontal-relative:text;mso-position-vertical:absolute;mso-position-vertical-relative:text;v-text-anchor:top" o:gfxdata="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" stroked="f">
                 <v:textbox inset="0,0,0,0">
@@ -4355,7 +4628,7 @@
       <w:r>
         <w:rPr>
           <w:noProof/>
-          <w:lang w:val="es-419" w:eastAsia="es-419"/>
+          <w:lang w:val="es-ES"/>
         </w:rPr>
         <mc:AlternateContent>
           <mc:Choice Requires="wps">
@@ -4421,7 +4694,7 @@
               </wp:anchor>
             </w:drawing>
           </mc:Choice>
-          <mc:Fallback>
+          <mc:Fallback xmlns:cx="http://schemas.microsoft.com/office/drawing/2014/chartex" xmlns:w16se="http://schemas.microsoft.com/office/word/2015/wordml/symex">
             <w:pict>
               <v:rect id="Rectángulo 114" o:spid="_x0000_s1031" style="position:absolute;left:0;text-align:left;margin-left:37pt;margin-top:573pt;width:350.2pt;height:1pt;z-index:251665408;visibility:visible;mso-wrap-style:square;mso-wrap-distance-left:9pt;mso-wrap-distance-top:0;mso-wrap-distance-right:9pt;mso-wrap-distance-bottom:0;mso-position-horizontal:absolute;mso-position-horizontal-relative:text;mso-position-vertical:absolute;mso-position-vertical-relative:text;v-text-anchor:top" o:gfxdata="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" stroked="f">
                 <v:textbox inset="0,0,0,0">
@@ -4453,7 +4726,7 @@
       <w:r>
         <w:rPr>
           <w:noProof/>
-          <w:lang w:val="es-419" w:eastAsia="es-419"/>
+          <w:lang w:val="es-ES"/>
         </w:rPr>
         <mc:AlternateContent>
           <mc:Choice Requires="wps">
@@ -4519,7 +4792,7 @@
               </wp:anchor>
             </w:drawing>
           </mc:Choice>
-          <mc:Fallback>
+          <mc:Fallback xmlns:cx="http://schemas.microsoft.com/office/drawing/2014/chartex" xmlns:w16se="http://schemas.microsoft.com/office/word/2015/wordml/symex">
             <w:pict>
               <v:rect id="Rectángulo 113" o:spid="_x0000_s1032" style="position:absolute;left:0;text-align:left;margin-left:0;margin-top:359pt;width:425.95pt;height:1pt;z-index:251666432;visibility:visible;mso-wrap-style:square;mso-wrap-distance-left:9pt;mso-wrap-distance-top:0;mso-wrap-distance-right:9pt;mso-wrap-distance-bottom:0;mso-position-horizontal:absolute;mso-position-horizontal-relative:text;mso-position-vertical:absolute;mso-position-vertical-relative:text;v-text-anchor:top" o:gfxdata="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" stroked="f">
                 <v:textbox inset="0,0,0,0">
@@ -4551,7 +4824,7 @@
       <w:r>
         <w:rPr>
           <w:noProof/>
-          <w:lang w:val="es-419" w:eastAsia="es-419"/>
+          <w:lang w:val="es-ES"/>
         </w:rPr>
         <mc:AlternateContent>
           <mc:Choice Requires="wps">
@@ -4603,8 +4876,59 @@
                                 <w:color w:val="44546A"/>
                                 <w:sz w:val="18"/>
                               </w:rPr>
-                              <w:t>Diagrama  SEQ Diagrama \* ARABIC 5: Diagrama de Secuencia del Miniuego Tree food</w:t>
+                              <w:t xml:space="preserve">Diagrama  SEQ Diagrama \* ARABIC 5: Diagrama de Secuencia del </w:t>
                             </w:r>
+                            <w:proofErr w:type="spellStart"/>
+                            <w:r>
+                              <w:rPr>
+                                <w:b/>
+                                <w:i/>
+                                <w:color w:val="44546A"/>
+                                <w:sz w:val="18"/>
+                              </w:rPr>
+                              <w:t>Miniuego</w:t>
+                            </w:r>
+                            <w:proofErr w:type="spellEnd"/>
+                            <w:r>
+                              <w:rPr>
+                                <w:b/>
+                                <w:i/>
+                                <w:color w:val="44546A"/>
+                                <w:sz w:val="18"/>
+                              </w:rPr>
+                              <w:t xml:space="preserve"> </w:t>
+                            </w:r>
+                            <w:proofErr w:type="spellStart"/>
+                            <w:r>
+                              <w:rPr>
+                                <w:b/>
+                                <w:i/>
+                                <w:color w:val="44546A"/>
+                                <w:sz w:val="18"/>
+                              </w:rPr>
+                              <w:t>Tree</w:t>
+                            </w:r>
+                            <w:proofErr w:type="spellEnd"/>
+                            <w:r>
+                              <w:rPr>
+                                <w:b/>
+                                <w:i/>
+                                <w:color w:val="44546A"/>
+                                <w:sz w:val="18"/>
+                              </w:rPr>
+                              <w:t xml:space="preserve"> </w:t>
+                            </w:r>
+                            <w:proofErr w:type="spellStart"/>
+                            <w:r>
+                              <w:rPr>
+                                <w:b/>
+                                <w:i/>
+                                <w:color w:val="44546A"/>
+                                <w:sz w:val="18"/>
+                              </w:rPr>
+                              <w:t>food</w:t>
+                            </w:r>
+                            <w:proofErr w:type="spellEnd"/>
                           </w:p>
                         </w:txbxContent>
                       </wps:txbx>
@@ -4617,7 +4941,7 @@
               </wp:anchor>
             </w:drawing>
           </mc:Choice>
-          <mc:Fallback>
+          <mc:Fallback xmlns:cx="http://schemas.microsoft.com/office/drawing/2014/chartex" xmlns:w16se="http://schemas.microsoft.com/office/word/2015/wordml/symex">
             <w:pict>
               <v:rect id="Rectángulo 43" o:spid="_x0000_s1033" style="position:absolute;left:0;text-align:left;margin-left:0;margin-top:329pt;width:419.15pt;height:1pt;z-index:251667456;visibility:visible;mso-wrap-style:square;mso-wrap-distance-left:9pt;mso-wrap-distance-top:0;mso-wrap-distance-right:9pt;mso-wrap-distance-bottom:0;mso-position-horizontal:absolute;mso-position-horizontal-relative:text;mso-position-vertical:absolute;mso-position-vertical-relative:text;v-text-anchor:top" o:gfxdata="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" stroked="f">
                 <v:textbox inset="0,0,0,0">
@@ -4649,7 +4973,7 @@
       <w:r>
         <w:rPr>
           <w:noProof/>
-          <w:lang w:val="es-419" w:eastAsia="es-419"/>
+          <w:lang w:val="es-ES"/>
         </w:rPr>
         <mc:AlternateContent>
           <mc:Choice Requires="wps">
@@ -4701,7 +5025,27 @@
                                 <w:color w:val="44546A"/>
                                 <w:sz w:val="18"/>
                               </w:rPr>
-                              <w:t>Diagrama  SEQ Diagrama \* ARABIC 7: Diagrama de Secuencia del miniuego Snake</w:t>
+                              <w:t xml:space="preserve">Diagrama  SEQ Diagrama \* ARABIC 7: Diagrama de Secuencia del </w:t>
+                            </w:r>
+                            <w:proofErr w:type="spellStart"/>
+                            <w:r>
+                              <w:rPr>
+                                <w:b/>
+                                <w:i/>
+                                <w:color w:val="44546A"/>
+                                <w:sz w:val="18"/>
+                              </w:rPr>
+                              <w:t>miniuego</w:t>
+                            </w:r>
+                            <w:proofErr w:type="spellEnd"/>
+                            <w:r>
+                              <w:rPr>
+                                <w:b/>
+                                <w:i/>
+                                <w:color w:val="44546A"/>
+                                <w:sz w:val="18"/>
+                              </w:rPr>
+                              <w:t xml:space="preserve"> Snake</w:t>
                             </w:r>
                           </w:p>
                         </w:txbxContent>
@@ -4715,7 +5059,7 @@
               </wp:anchor>
             </w:drawing>
           </mc:Choice>
-          <mc:Fallback>
+          <mc:Fallback xmlns:cx="http://schemas.microsoft.com/office/drawing/2014/chartex" xmlns:w16se="http://schemas.microsoft.com/office/word/2015/wordml/symex">
             <w:pict>
               <v:rect id="Rectángulo 37" o:spid="_x0000_s1034" style="position:absolute;left:0;text-align:left;margin-left:2pt;margin-top:311pt;width:457.7pt;height:1pt;z-index:251668480;visibility:visible;mso-wrap-style:square;mso-wrap-distance-left:9pt;mso-wrap-distance-top:0;mso-wrap-distance-right:9pt;mso-wrap-distance-bottom:0;mso-position-horizontal:absolute;mso-position-horizontal-relative:text;mso-position-vertical:absolute;mso-position-vertical-relative:text;v-text-anchor:top" o:gfxdata="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" stroked="f">
                 <v:textbox inset="0,0,0,0">
@@ -4747,7 +5091,7 @@
       <w:r>
         <w:rPr>
           <w:noProof/>
-          <w:lang w:val="es-419" w:eastAsia="es-419"/>
+          <w:lang w:val="es-ES"/>
         </w:rPr>
         <mc:AlternateContent>
           <mc:Choice Requires="wps">
@@ -4792,6 +5136,15 @@
                               <w:jc w:val="center"/>
                               <w:textDirection w:val="btLr"/>
                             </w:pPr>
+                            <w:r>
+                              <w:rPr>
+                                <w:b/>
+                                <w:i/>
+                                <w:color w:val="44546A"/>
+                                <w:sz w:val="18"/>
+                              </w:rPr>
+                              <w:t>Diagrama  SEQ Diagrama \* ARABIC 6</w:t>
+                            </w:r>
                             <w:proofErr w:type="gramStart"/>
                             <w:r>
                               <w:rPr>
@@ -4800,7 +5153,7 @@
                                 <w:color w:val="44546A"/>
                                 <w:sz w:val="18"/>
                               </w:rPr>
-                              <w:t>Diagrama  SEQ</w:t>
+                              <w:t>:Diagrama</w:t>
                             </w:r>
                             <w:proofErr w:type="gramEnd"/>
                             <w:r>
@@ -4810,8 +5163,19 @@
                                 <w:color w:val="44546A"/>
                                 <w:sz w:val="18"/>
                               </w:rPr>
-                              <w:t xml:space="preserve"> Diagrama \* ARABIC 6:Diagrama de Secuencia SubwaySurfer</w:t>
+                              <w:t xml:space="preserve"> de Secuencia </w:t>
                             </w:r>
+                            <w:proofErr w:type="spellStart"/>
+                            <w:r>
+                              <w:rPr>
+                                <w:b/>
+                                <w:i/>
+                                <w:color w:val="44546A"/>
+                                <w:sz w:val="18"/>
+                              </w:rPr>
+                              <w:t>SubwaySurfer</w:t>
+                            </w:r>
+                            <w:proofErr w:type="spellEnd"/>
                           </w:p>
                         </w:txbxContent>
                       </wps:txbx>
@@ -4824,7 +5188,7 @@
               </wp:anchor>
             </w:drawing>
           </mc:Choice>
-          <mc:Fallback>
+          <mc:Fallback xmlns:cx="http://schemas.microsoft.com/office/drawing/2014/chartex" xmlns:w16se="http://schemas.microsoft.com/office/word/2015/wordml/symex">
             <w:pict>
               <v:rect id="Rectángulo 38" o:spid="_x0000_s1035" style="position:absolute;left:0;text-align:left;margin-left:15pt;margin-top:631pt;width:461.3pt;height:1pt;z-index:251669504;visibility:visible;mso-wrap-style:square;mso-wrap-distance-left:9pt;mso-wrap-distance-top:0;mso-wrap-distance-right:9pt;mso-wrap-distance-bottom:0;mso-position-horizontal:absolute;mso-position-horizontal-relative:text;mso-position-vertical:absolute;mso-position-vertical-relative:text;v-text-anchor:top" o:gfxdata="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" stroked="f">
                 <v:textbox inset="0,0,0,0">
@@ -5090,7 +5454,7 @@
               <w:rPr>
                 <w:noProof/>
                 <w:sz w:val="18"/>
-                <w:lang w:val="es-419" w:eastAsia="es-419"/>
+                <w:lang w:val="es-ES"/>
               </w:rPr>
               <mc:AlternateContent>
                 <mc:Choice Requires="wps">
@@ -5152,7 +5516,7 @@
                     </wp:anchor>
                   </w:drawing>
                 </mc:Choice>
-                <mc:Fallback>
+                <mc:Fallback xmlns:cx="http://schemas.microsoft.com/office/drawing/2014/chartex" xmlns:w16se="http://schemas.microsoft.com/office/word/2015/wordml/symex">
                   <w:pict>
                     <v:oval w14:anchorId="775FA4B1" id="Elipse 58" o:spid="_x0000_s1036" style="position:absolute;margin-left:98pt;margin-top:0;width:9.75pt;height:9.75pt;z-index:251671552;visibility:visible;mso-wrap-style:square;mso-wrap-distance-left:9pt;mso-wrap-distance-top:0;mso-wrap-distance-right:9pt;mso-wrap-distance-bottom:0;mso-position-horizontal:absolute;mso-position-horizontal-relative:text;mso-position-vertical:absolute;mso-position-vertical-relative:text;v-text-anchor:middle" o:gfxdata="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" fillcolor="#4f81bd [3204]" strokecolor="#42719b" strokeweight="1pt">
                       <v:stroke startarrowwidth="narrow" startarrowlength="short" endarrowwidth="narrow" endarrowlength="short" joinstyle="miter"/>
@@ -5223,7 +5587,7 @@
               <w:rPr>
                 <w:noProof/>
                 <w:sz w:val="18"/>
-                <w:lang w:val="es-419" w:eastAsia="es-419"/>
+                <w:lang w:val="es-ES"/>
               </w:rPr>
               <mc:AlternateContent>
                 <mc:Choice Requires="wps">
@@ -5285,7 +5649,7 @@
                     </wp:anchor>
                   </w:drawing>
                 </mc:Choice>
-                <mc:Fallback>
+                <mc:Fallback xmlns:cx="http://schemas.microsoft.com/office/drawing/2014/chartex" xmlns:w16se="http://schemas.microsoft.com/office/word/2015/wordml/symex">
                   <w:pict>
                     <v:oval w14:anchorId="08189DC9" id="Elipse 31" o:spid="_x0000_s1037" style="position:absolute;margin-left:143pt;margin-top:1pt;width:9.75pt;height:9.75pt;z-index:251672576;visibility:visible;mso-wrap-style:square;mso-wrap-distance-left:9pt;mso-wrap-distance-top:0;mso-wrap-distance-right:9pt;mso-wrap-distance-bottom:0;mso-position-horizontal:absolute;mso-position-horizontal-relative:text;mso-position-vertical:absolute;mso-position-vertical-relative:text;v-text-anchor:middle" o:gfxdata="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" fillcolor="white [3201]" strokecolor="#4f81bd [3204]" strokeweight="1pt">
                       <v:stroke startarrowwidth="narrow" startarrowlength="short" endarrowwidth="narrow" endarrowlength="short" joinstyle="miter"/>
@@ -5308,7 +5672,7 @@
               <w:rPr>
                 <w:noProof/>
                 <w:sz w:val="18"/>
-                <w:lang w:val="es-419" w:eastAsia="es-419"/>
+                <w:lang w:val="es-ES"/>
               </w:rPr>
               <mc:AlternateContent>
                 <mc:Choice Requires="wps">
@@ -5370,7 +5734,7 @@
                     </wp:anchor>
                   </w:drawing>
                 </mc:Choice>
-                <mc:Fallback>
+                <mc:Fallback xmlns:cx="http://schemas.microsoft.com/office/drawing/2014/chartex" xmlns:w16se="http://schemas.microsoft.com/office/word/2015/wordml/symex">
                   <w:pict>
                     <v:oval w14:anchorId="01C569E7" id="Elipse 1" o:spid="_x0000_s1038" style="position:absolute;margin-left:229pt;margin-top:2pt;width:9.75pt;height:9.75pt;z-index:251673600;visibility:visible;mso-wrap-style:square;mso-wrap-distance-left:9pt;mso-wrap-distance-top:0;mso-wrap-distance-right:9pt;mso-wrap-distance-bottom:0;mso-position-horizontal:absolute;mso-position-horizontal-relative:text;mso-position-vertical:absolute;mso-position-vertical-relative:text;v-text-anchor:middle" o:gfxdata="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" fillcolor="white [3201]" strokecolor="#4f81bd [3204]" strokeweight="1pt">
                       <v:stroke startarrowwidth="narrow" startarrowlength="short" endarrowwidth="narrow" endarrowlength="short" joinstyle="miter"/>
@@ -5393,7 +5757,7 @@
               <w:rPr>
                 <w:noProof/>
                 <w:sz w:val="18"/>
-                <w:lang w:val="es-419" w:eastAsia="es-419"/>
+                <w:lang w:val="es-ES"/>
               </w:rPr>
               <mc:AlternateContent>
                 <mc:Choice Requires="wps">
@@ -5455,7 +5819,7 @@
                     </wp:anchor>
                   </w:drawing>
                 </mc:Choice>
-                <mc:Fallback>
+                <mc:Fallback xmlns:cx="http://schemas.microsoft.com/office/drawing/2014/chartex" xmlns:w16se="http://schemas.microsoft.com/office/word/2015/wordml/symex">
                   <w:pict>
                     <v:oval w14:anchorId="7CA59D8A" id="Elipse 118" o:spid="_x0000_s1039" style="position:absolute;margin-left:57pt;margin-top:1pt;width:9.75pt;height:9.75pt;z-index:251674624;visibility:visible;mso-wrap-style:square;mso-wrap-distance-left:9pt;mso-wrap-distance-top:0;mso-wrap-distance-right:9pt;mso-wrap-distance-bottom:0;mso-position-horizontal:absolute;mso-position-horizontal-relative:text;mso-position-vertical:absolute;mso-position-vertical-relative:text;v-text-anchor:middle" o:gfxdata="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" fillcolor="#4f81bd [3204]" strokecolor="#42719b" strokeweight="1pt">
                       <v:stroke startarrowwidth="narrow" startarrowlength="short" endarrowwidth="narrow" endarrowlength="short" joinstyle="miter"/>
@@ -5520,7 +5884,21 @@
               <w:rPr>
                 <w:sz w:val="18"/>
               </w:rPr>
-              <w:t>El login de usuario y administrador se deberá ingresar el correo electrónico y contraseña, también puede realizar el ingreso con la cuenta de Facebook o Gmail.</w:t>
+              <w:t xml:space="preserve">El </w:t>
+            </w:r>
+            <w:proofErr w:type="spellStart"/>
+            <w:r>
+              <w:rPr>
+                <w:sz w:val="18"/>
+              </w:rPr>
+              <w:t>login</w:t>
+            </w:r>
+            <w:proofErr w:type="spellEnd"/>
+            <w:r>
+              <w:rPr>
+                <w:sz w:val="18"/>
+              </w:rPr>
+              <w:t xml:space="preserve"> de usuario y administrador se deberá ingresar el correo electrónico y contraseña, también puede realizar el ingreso con la cuenta de Facebook o Gmail.</w:t>
             </w:r>
             <w:r>
               <w:rPr>
@@ -5930,7 +6308,7 @@
               <w:rPr>
                 <w:noProof/>
                 <w:sz w:val="18"/>
-                <w:lang w:val="es-419" w:eastAsia="es-419"/>
+                <w:lang w:val="es-ES"/>
               </w:rPr>
               <mc:AlternateContent>
                 <mc:Choice Requires="wps">
@@ -5992,7 +6370,7 @@
                     </wp:anchor>
                   </w:drawing>
                 </mc:Choice>
-                <mc:Fallback>
+                <mc:Fallback xmlns:cx="http://schemas.microsoft.com/office/drawing/2014/chartex" xmlns:w16se="http://schemas.microsoft.com/office/word/2015/wordml/symex">
                   <w:pict>
                     <v:oval w14:anchorId="3DCA5C97" id="Elipse 66" o:spid="_x0000_s1040" style="position:absolute;margin-left:98pt;margin-top:0;width:9.75pt;height:9.75pt;z-index:251675648;visibility:visible;mso-wrap-style:square;mso-wrap-distance-left:9pt;mso-wrap-distance-top:0;mso-wrap-distance-right:9pt;mso-wrap-distance-bottom:0;mso-position-horizontal:absolute;mso-position-horizontal-relative:text;mso-position-vertical:absolute;mso-position-vertical-relative:text;v-text-anchor:middle" o:gfxdata="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" fillcolor="#4f81bd [3204]" strokecolor="#42719b" strokeweight="1pt">
                       <v:stroke startarrowwidth="narrow" startarrowlength="short" endarrowwidth="narrow" endarrowlength="short" joinstyle="miter"/>
@@ -6063,7 +6441,7 @@
               <w:rPr>
                 <w:noProof/>
                 <w:sz w:val="18"/>
-                <w:lang w:val="es-419" w:eastAsia="es-419"/>
+                <w:lang w:val="es-ES"/>
               </w:rPr>
               <mc:AlternateContent>
                 <mc:Choice Requires="wps">
@@ -6125,7 +6503,7 @@
                     </wp:anchor>
                   </w:drawing>
                 </mc:Choice>
-                <mc:Fallback>
+                <mc:Fallback xmlns:cx="http://schemas.microsoft.com/office/drawing/2014/chartex" xmlns:w16se="http://schemas.microsoft.com/office/word/2015/wordml/symex">
                   <w:pict>
                     <v:oval w14:anchorId="494B4875" id="Elipse 120" o:spid="_x0000_s1041" style="position:absolute;margin-left:57pt;margin-top:1pt;width:9.75pt;height:9.75pt;z-index:251676672;visibility:visible;mso-wrap-style:square;mso-wrap-distance-left:9pt;mso-wrap-distance-top:0;mso-wrap-distance-right:9pt;mso-wrap-distance-bottom:0;mso-position-horizontal:absolute;mso-position-horizontal-relative:text;mso-position-vertical:absolute;mso-position-vertical-relative:text;v-text-anchor:middle" o:gfxdata="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" fillcolor="#4f81bd [3204]" strokecolor="#42719b" strokeweight="1pt">
                       <v:stroke startarrowwidth="narrow" startarrowlength="short" endarrowwidth="narrow" endarrowlength="short" joinstyle="miter"/>
@@ -6148,7 +6526,7 @@
               <w:rPr>
                 <w:noProof/>
                 <w:sz w:val="18"/>
-                <w:lang w:val="es-419" w:eastAsia="es-419"/>
+                <w:lang w:val="es-ES"/>
               </w:rPr>
               <mc:AlternateContent>
                 <mc:Choice Requires="wps">
@@ -6210,7 +6588,7 @@
                     </wp:anchor>
                   </w:drawing>
                 </mc:Choice>
-                <mc:Fallback>
+                <mc:Fallback xmlns:cx="http://schemas.microsoft.com/office/drawing/2014/chartex" xmlns:w16se="http://schemas.microsoft.com/office/word/2015/wordml/symex">
                   <w:pict>
                     <v:oval w14:anchorId="4E9A3329" id="Elipse 112" o:spid="_x0000_s1042" style="position:absolute;margin-left:229pt;margin-top:2pt;width:9.75pt;height:9.75pt;z-index:251677696;visibility:visible;mso-wrap-style:square;mso-wrap-distance-left:9pt;mso-wrap-distance-top:0;mso-wrap-distance-right:9pt;mso-wrap-distance-bottom:0;mso-position-horizontal:absolute;mso-position-horizontal-relative:text;mso-position-vertical:absolute;mso-position-vertical-relative:text;v-text-anchor:middle" o:gfxdata="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" fillcolor="white [3201]" strokecolor="#4f81bd [3204]" strokeweight="1pt">
                       <v:stroke startarrowwidth="narrow" startarrowlength="short" endarrowwidth="narrow" endarrowlength="short" joinstyle="miter"/>
@@ -6233,7 +6611,7 @@
               <w:rPr>
                 <w:noProof/>
                 <w:sz w:val="18"/>
-                <w:lang w:val="es-419" w:eastAsia="es-419"/>
+                <w:lang w:val="es-ES"/>
               </w:rPr>
               <mc:AlternateContent>
                 <mc:Choice Requires="wps">
@@ -6295,7 +6673,7 @@
                     </wp:anchor>
                   </w:drawing>
                 </mc:Choice>
-                <mc:Fallback>
+                <mc:Fallback xmlns:cx="http://schemas.microsoft.com/office/drawing/2014/chartex" xmlns:w16se="http://schemas.microsoft.com/office/word/2015/wordml/symex">
                   <w:pict>
                     <v:oval w14:anchorId="5DCA16FC" id="Elipse 92" o:spid="_x0000_s1043" style="position:absolute;margin-left:143pt;margin-top:1pt;width:9.75pt;height:9.75pt;z-index:251678720;visibility:visible;mso-wrap-style:square;mso-wrap-distance-left:9pt;mso-wrap-distance-top:0;mso-wrap-distance-right:9pt;mso-wrap-distance-bottom:0;mso-position-horizontal:absolute;mso-position-horizontal-relative:text;mso-position-vertical:absolute;mso-position-vertical-relative:text;v-text-anchor:middle" o:gfxdata="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" fillcolor="white [3201]" strokecolor="#4f81bd [3204]" strokeweight="1pt">
                       <v:stroke startarrowwidth="narrow" startarrowlength="short" endarrowwidth="narrow" endarrowlength="short" joinstyle="miter"/>
@@ -6534,7 +6912,21 @@
               <w:rPr>
                 <w:sz w:val="18"/>
               </w:rPr>
-              <w:t>Se direcciona a la página de logeo.</w:t>
+              <w:t xml:space="preserve">Se direcciona a la página de </w:t>
+            </w:r>
+            <w:proofErr w:type="spellStart"/>
+            <w:r>
+              <w:rPr>
+                <w:sz w:val="18"/>
+              </w:rPr>
+              <w:t>logeo</w:t>
+            </w:r>
+            <w:proofErr w:type="spellEnd"/>
+            <w:r>
+              <w:rPr>
+                <w:sz w:val="18"/>
+              </w:rPr>
+              <w:t>.</w:t>
             </w:r>
           </w:p>
         </w:tc>
@@ -6610,11 +7002,19 @@
         <w:lastRenderedPageBreak/>
         <w:t>P</w:t>
       </w:r>
+      <w:proofErr w:type="spellStart"/>
       <w:r>
         <w:rPr>
           <w:lang w:val="es-419"/>
         </w:rPr>
-        <w:t xml:space="preserve">ágina administrador </w:t>
+        <w:t>ágina</w:t>
+      </w:r>
+      <w:proofErr w:type="spellEnd"/>
+      <w:r>
+        <w:rPr>
+          <w:lang w:val="es-419"/>
+        </w:rPr>
+        <w:t xml:space="preserve"> administrador </w:t>
       </w:r>
     </w:p>
     <w:p>
@@ -6793,7 +7193,7 @@
               <w:rPr>
                 <w:noProof/>
                 <w:sz w:val="18"/>
-                <w:lang w:val="es-419" w:eastAsia="es-419"/>
+                <w:lang w:val="es-ES"/>
               </w:rPr>
               <mc:AlternateContent>
                 <mc:Choice Requires="wps">
@@ -6855,7 +7255,7 @@
                     </wp:anchor>
                   </w:drawing>
                 </mc:Choice>
-                <mc:Fallback>
+                <mc:Fallback xmlns:cx="http://schemas.microsoft.com/office/drawing/2014/chartex" xmlns:w16se="http://schemas.microsoft.com/office/word/2015/wordml/symex">
                   <w:pict>
                     <v:oval w14:anchorId="0BFF0DB0" id="Elipse 9" o:spid="_x0000_s1044" style="position:absolute;margin-left:98pt;margin-top:0;width:9.75pt;height:9.75pt;z-index:251679744;visibility:visible;mso-wrap-style:square;mso-wrap-distance-left:9pt;mso-wrap-distance-top:0;mso-wrap-distance-right:9pt;mso-wrap-distance-bottom:0;mso-position-horizontal:absolute;mso-position-horizontal-relative:text;mso-position-vertical:absolute;mso-position-vertical-relative:text;v-text-anchor:middle" o:gfxdata="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" fillcolor="#4f81bd [3204]" strokecolor="#42719b" strokeweight="1pt">
                       <v:stroke startarrowwidth="narrow" startarrowlength="short" endarrowwidth="narrow" endarrowlength="short" joinstyle="miter"/>
@@ -6926,7 +7326,7 @@
               <w:rPr>
                 <w:noProof/>
                 <w:sz w:val="18"/>
-                <w:lang w:val="es-419" w:eastAsia="es-419"/>
+                <w:lang w:val="es-ES"/>
               </w:rPr>
               <mc:AlternateContent>
                 <mc:Choice Requires="wps">
@@ -6988,7 +7388,7 @@
                     </wp:anchor>
                   </w:drawing>
                 </mc:Choice>
-                <mc:Fallback>
+                <mc:Fallback xmlns:cx="http://schemas.microsoft.com/office/drawing/2014/chartex" xmlns:w16se="http://schemas.microsoft.com/office/word/2015/wordml/symex">
                   <w:pict>
                     <v:oval w14:anchorId="3150E0CB" id="Elipse 122" o:spid="_x0000_s1045" style="position:absolute;margin-left:57pt;margin-top:1pt;width:9.75pt;height:9.75pt;z-index:251680768;visibility:visible;mso-wrap-style:square;mso-wrap-distance-left:9pt;mso-wrap-distance-top:0;mso-wrap-distance-right:9pt;mso-wrap-distance-bottom:0;mso-position-horizontal:absolute;mso-position-horizontal-relative:text;mso-position-vertical:absolute;mso-position-vertical-relative:text;v-text-anchor:middle" o:gfxdata="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" fillcolor="#4f81bd [3204]" strokecolor="#42719b" strokeweight="1pt">
                       <v:stroke startarrowwidth="narrow" startarrowlength="short" endarrowwidth="narrow" endarrowlength="short" joinstyle="miter"/>
@@ -7011,7 +7411,7 @@
               <w:rPr>
                 <w:noProof/>
                 <w:sz w:val="18"/>
-                <w:lang w:val="es-419" w:eastAsia="es-419"/>
+                <w:lang w:val="es-ES"/>
               </w:rPr>
               <mc:AlternateContent>
                 <mc:Choice Requires="wps">
@@ -7073,7 +7473,7 @@
                     </wp:anchor>
                   </w:drawing>
                 </mc:Choice>
-                <mc:Fallback>
+                <mc:Fallback xmlns:cx="http://schemas.microsoft.com/office/drawing/2014/chartex" xmlns:w16se="http://schemas.microsoft.com/office/word/2015/wordml/symex">
                   <w:pict>
                     <v:oval w14:anchorId="6F6751CC" id="Elipse 88" o:spid="_x0000_s1046" style="position:absolute;margin-left:229pt;margin-top:2pt;width:9.75pt;height:9.75pt;z-index:251681792;visibility:visible;mso-wrap-style:square;mso-wrap-distance-left:9pt;mso-wrap-distance-top:0;mso-wrap-distance-right:9pt;mso-wrap-distance-bottom:0;mso-position-horizontal:absolute;mso-position-horizontal-relative:text;mso-position-vertical:absolute;mso-position-vertical-relative:text;v-text-anchor:middle" o:gfxdata="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" fillcolor="white [3201]" strokecolor="#4f81bd [3204]" strokeweight="1pt">
                       <v:stroke startarrowwidth="narrow" startarrowlength="short" endarrowwidth="narrow" endarrowlength="short" joinstyle="miter"/>
@@ -7096,7 +7496,7 @@
               <w:rPr>
                 <w:noProof/>
                 <w:sz w:val="18"/>
-                <w:lang w:val="es-419" w:eastAsia="es-419"/>
+                <w:lang w:val="es-ES"/>
               </w:rPr>
               <mc:AlternateContent>
                 <mc:Choice Requires="wps">
@@ -7158,7 +7558,7 @@
                     </wp:anchor>
                   </w:drawing>
                 </mc:Choice>
-                <mc:Fallback>
+                <mc:Fallback xmlns:cx="http://schemas.microsoft.com/office/drawing/2014/chartex" xmlns:w16se="http://schemas.microsoft.com/office/word/2015/wordml/symex">
                   <w:pict>
                     <v:oval w14:anchorId="1DD82528" id="Elipse 70" o:spid="_x0000_s1047" style="position:absolute;margin-left:143pt;margin-top:1pt;width:9.75pt;height:9.75pt;z-index:251682816;visibility:visible;mso-wrap-style:square;mso-wrap-distance-left:9pt;mso-wrap-distance-top:0;mso-wrap-distance-right:9pt;mso-wrap-distance-bottom:0;mso-position-horizontal:absolute;mso-position-horizontal-relative:text;mso-position-vertical:absolute;mso-position-vertical-relative:text;v-text-anchor:middle" o:gfxdata="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" fillcolor="white [3201]" strokecolor="#4f81bd [3204]" strokeweight="1pt">
                       <v:stroke startarrowwidth="narrow" startarrowlength="short" endarrowwidth="narrow" endarrowlength="short" joinstyle="miter"/>
@@ -7482,7 +7882,7 @@
             <w:r>
               <w:rPr>
                 <w:noProof/>
-                <w:lang w:val="es-419" w:eastAsia="es-419"/>
+                <w:lang w:val="es-ES"/>
               </w:rPr>
               <mc:AlternateContent>
                 <mc:Choice Requires="wps">
@@ -7544,7 +7944,7 @@
                     </wp:anchor>
                   </w:drawing>
                 </mc:Choice>
-                <mc:Fallback>
+                <mc:Fallback xmlns:cx="http://schemas.microsoft.com/office/drawing/2014/chartex" xmlns:w16se="http://schemas.microsoft.com/office/word/2015/wordml/symex">
                   <w:pict>
                     <v:oval w14:anchorId="5ACF499F" id="Elipse 29" o:spid="_x0000_s1048" style="position:absolute;margin-left:98pt;margin-top:0;width:9.75pt;height:9.75pt;z-index:251684864;visibility:visible;mso-wrap-style:square;mso-wrap-distance-left:9pt;mso-wrap-distance-top:0;mso-wrap-distance-right:9pt;mso-wrap-distance-bottom:0;mso-position-horizontal:absolute;mso-position-horizontal-relative:text;mso-position-vertical:absolute;mso-position-vertical-relative:text;v-text-anchor:middle" o:gfxdata="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" fillcolor="#4f81bd [3204]" strokecolor="#42719b" strokeweight="1pt">
                       <v:stroke startarrowwidth="narrow" startarrowlength="short" endarrowwidth="narrow" endarrowlength="short" joinstyle="miter"/>
@@ -7606,7 +8006,7 @@
             <w:r>
               <w:rPr>
                 <w:noProof/>
-                <w:lang w:val="es-419" w:eastAsia="es-419"/>
+                <w:lang w:val="es-ES"/>
               </w:rPr>
               <mc:AlternateContent>
                 <mc:Choice Requires="wps">
@@ -7668,7 +8068,7 @@
                     </wp:anchor>
                   </w:drawing>
                 </mc:Choice>
-                <mc:Fallback>
+                <mc:Fallback xmlns:cx="http://schemas.microsoft.com/office/drawing/2014/chartex" xmlns:w16se="http://schemas.microsoft.com/office/word/2015/wordml/symex">
                   <w:pict>
                     <v:oval w14:anchorId="37036186" id="Elipse 90" o:spid="_x0000_s1049" style="position:absolute;margin-left:57pt;margin-top:1pt;width:9.75pt;height:9.75pt;z-index:251685888;visibility:visible;mso-wrap-style:square;mso-wrap-distance-left:9pt;mso-wrap-distance-top:0;mso-wrap-distance-right:9pt;mso-wrap-distance-bottom:0;mso-position-horizontal:absolute;mso-position-horizontal-relative:text;mso-position-vertical:absolute;mso-position-vertical-relative:text;v-text-anchor:middle" o:gfxdata="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" fillcolor="#4f81bd [3204]" strokecolor="#42719b" strokeweight="1pt">
                       <v:stroke startarrowwidth="narrow" startarrowlength="short" endarrowwidth="narrow" endarrowlength="short" joinstyle="miter"/>
@@ -7690,7 +8090,7 @@
             <w:r>
               <w:rPr>
                 <w:noProof/>
-                <w:lang w:val="es-419" w:eastAsia="es-419"/>
+                <w:lang w:val="es-ES"/>
               </w:rPr>
               <mc:AlternateContent>
                 <mc:Choice Requires="wps">
@@ -7752,7 +8152,7 @@
                     </wp:anchor>
                   </w:drawing>
                 </mc:Choice>
-                <mc:Fallback>
+                <mc:Fallback xmlns:cx="http://schemas.microsoft.com/office/drawing/2014/chartex" xmlns:w16se="http://schemas.microsoft.com/office/word/2015/wordml/symex">
                   <w:pict>
                     <v:oval w14:anchorId="648AAEB5" id="Elipse 103" o:spid="_x0000_s1050" style="position:absolute;margin-left:229pt;margin-top:2pt;width:9.75pt;height:9.75pt;z-index:251686912;visibility:visible;mso-wrap-style:square;mso-wrap-distance-left:9pt;mso-wrap-distance-top:0;mso-wrap-distance-right:9pt;mso-wrap-distance-bottom:0;mso-position-horizontal:absolute;mso-position-horizontal-relative:text;mso-position-vertical:absolute;mso-position-vertical-relative:text;v-text-anchor:middle" o:gfxdata="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" fillcolor="white [3201]" strokecolor="#4f81bd [3204]" strokeweight="1pt">
                       <v:stroke startarrowwidth="narrow" startarrowlength="short" endarrowwidth="narrow" endarrowlength="short" joinstyle="miter"/>
@@ -7774,7 +8174,7 @@
             <w:r>
               <w:rPr>
                 <w:noProof/>
-                <w:lang w:val="es-419" w:eastAsia="es-419"/>
+                <w:lang w:val="es-ES"/>
               </w:rPr>
               <mc:AlternateContent>
                 <mc:Choice Requires="wps">
@@ -7836,7 +8236,7 @@
                     </wp:anchor>
                   </w:drawing>
                 </mc:Choice>
-                <mc:Fallback>
+                <mc:Fallback xmlns:cx="http://schemas.microsoft.com/office/drawing/2014/chartex" xmlns:w16se="http://schemas.microsoft.com/office/word/2015/wordml/symex">
                   <w:pict>
                     <v:oval w14:anchorId="10926261" id="Elipse 15" o:spid="_x0000_s1051" style="position:absolute;margin-left:143pt;margin-top:1pt;width:9.75pt;height:9.75pt;z-index:251687936;visibility:visible;mso-wrap-style:square;mso-wrap-distance-left:9pt;mso-wrap-distance-top:0;mso-wrap-distance-right:9pt;mso-wrap-distance-bottom:0;mso-position-horizontal:absolute;mso-position-horizontal-relative:text;mso-position-vertical:absolute;mso-position-vertical-relative:text;v-text-anchor:middle" o:gfxdata="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" fillcolor="white [3201]" strokecolor="#4f81bd [3204]" strokeweight="1pt">
                       <v:stroke startarrowwidth="narrow" startarrowlength="short" endarrowwidth="narrow" endarrowlength="short" joinstyle="miter"/>
@@ -8140,7 +8540,7 @@
             <w:r>
               <w:rPr>
                 <w:noProof/>
-                <w:lang w:val="es-419" w:eastAsia="es-419"/>
+                <w:lang w:val="es-ES"/>
               </w:rPr>
               <mc:AlternateContent>
                 <mc:Choice Requires="wps">
@@ -8202,7 +8602,7 @@
                     </wp:anchor>
                   </w:drawing>
                 </mc:Choice>
-                <mc:Fallback>
+                <mc:Fallback xmlns:cx="http://schemas.microsoft.com/office/drawing/2014/chartex" xmlns:w16se="http://schemas.microsoft.com/office/word/2015/wordml/symex">
                   <w:pict>
                     <v:oval w14:anchorId="35267AA8" id="Elipse 5" o:spid="_x0000_s1052" style="position:absolute;margin-left:98pt;margin-top:0;width:9.75pt;height:9.75pt;z-index:251688960;visibility:visible;mso-wrap-style:square;mso-wrap-distance-left:9pt;mso-wrap-distance-top:0;mso-wrap-distance-right:9pt;mso-wrap-distance-bottom:0;mso-position-horizontal:absolute;mso-position-horizontal-relative:text;mso-position-vertical:absolute;mso-position-vertical-relative:text;v-text-anchor:middle" o:gfxdata="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" fillcolor="#4f81bd [3204]" strokecolor="#42719b" strokeweight="1pt">
                       <v:stroke startarrowwidth="narrow" startarrowlength="short" endarrowwidth="narrow" endarrowlength="short" joinstyle="miter"/>
@@ -8264,7 +8664,7 @@
             <w:r>
               <w:rPr>
                 <w:noProof/>
-                <w:lang w:val="es-419" w:eastAsia="es-419"/>
+                <w:lang w:val="es-ES"/>
               </w:rPr>
               <mc:AlternateContent>
                 <mc:Choice Requires="wps">
@@ -8326,7 +8726,7 @@
                     </wp:anchor>
                   </w:drawing>
                 </mc:Choice>
-                <mc:Fallback>
+                <mc:Fallback xmlns:cx="http://schemas.microsoft.com/office/drawing/2014/chartex" xmlns:w16se="http://schemas.microsoft.com/office/word/2015/wordml/symex">
                   <w:pict>
                     <v:oval w14:anchorId="471E89B1" id="Elipse 64" o:spid="_x0000_s1053" style="position:absolute;margin-left:57pt;margin-top:1pt;width:9.75pt;height:9.75pt;z-index:251689984;visibility:visible;mso-wrap-style:square;mso-wrap-distance-left:9pt;mso-wrap-distance-top:0;mso-wrap-distance-right:9pt;mso-wrap-distance-bottom:0;mso-position-horizontal:absolute;mso-position-horizontal-relative:text;mso-position-vertical:absolute;mso-position-vertical-relative:text;v-text-anchor:middle" o:gfxdata="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" fillcolor="#4f81bd [3204]" strokecolor="#42719b" strokeweight="1pt">
                       <v:stroke startarrowwidth="narrow" startarrowlength="short" endarrowwidth="narrow" endarrowlength="short" joinstyle="miter"/>
@@ -8348,7 +8748,7 @@
             <w:r>
               <w:rPr>
                 <w:noProof/>
-                <w:lang w:val="es-419" w:eastAsia="es-419"/>
+                <w:lang w:val="es-ES"/>
               </w:rPr>
               <mc:AlternateContent>
                 <mc:Choice Requires="wps">
@@ -8410,7 +8810,7 @@
                     </wp:anchor>
                   </w:drawing>
                 </mc:Choice>
-                <mc:Fallback>
+                <mc:Fallback xmlns:cx="http://schemas.microsoft.com/office/drawing/2014/chartex" xmlns:w16se="http://schemas.microsoft.com/office/word/2015/wordml/symex">
                   <w:pict>
                     <v:oval w14:anchorId="68ECD130" id="Elipse 102" o:spid="_x0000_s1054" style="position:absolute;margin-left:229pt;margin-top:2pt;width:9.75pt;height:9.75pt;z-index:251691008;visibility:visible;mso-wrap-style:square;mso-wrap-distance-left:9pt;mso-wrap-distance-top:0;mso-wrap-distance-right:9pt;mso-wrap-distance-bottom:0;mso-position-horizontal:absolute;mso-position-horizontal-relative:text;mso-position-vertical:absolute;mso-position-vertical-relative:text;v-text-anchor:middle" o:gfxdata="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" fillcolor="white [3201]" strokecolor="#4f81bd [3204]" strokeweight="1pt">
                       <v:stroke startarrowwidth="narrow" startarrowlength="short" endarrowwidth="narrow" endarrowlength="short" joinstyle="miter"/>
@@ -8432,7 +8832,7 @@
             <w:r>
               <w:rPr>
                 <w:noProof/>
-                <w:lang w:val="es-419" w:eastAsia="es-419"/>
+                <w:lang w:val="es-ES"/>
               </w:rPr>
               <mc:AlternateContent>
                 <mc:Choice Requires="wps">
@@ -8494,7 +8894,7 @@
                     </wp:anchor>
                   </w:drawing>
                 </mc:Choice>
-                <mc:Fallback>
+                <mc:Fallback xmlns:cx="http://schemas.microsoft.com/office/drawing/2014/chartex" xmlns:w16se="http://schemas.microsoft.com/office/word/2015/wordml/symex">
                   <w:pict>
                     <v:oval w14:anchorId="17071660" id="Elipse 84" o:spid="_x0000_s1055" style="position:absolute;margin-left:143pt;margin-top:1pt;width:9.75pt;height:9.75pt;z-index:251692032;visibility:visible;mso-wrap-style:square;mso-wrap-distance-left:9pt;mso-wrap-distance-top:0;mso-wrap-distance-right:9pt;mso-wrap-distance-bottom:0;mso-position-horizontal:absolute;mso-position-horizontal-relative:text;mso-position-vertical:absolute;mso-position-vertical-relative:text;v-text-anchor:middle" o:gfxdata="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" fillcolor="white [3201]" strokecolor="#4f81bd [3204]" strokeweight="1pt">
                       <v:stroke startarrowwidth="narrow" startarrowlength="short" endarrowwidth="narrow" endarrowlength="short" joinstyle="miter"/>
@@ -8828,7 +9228,7 @@
             <w:r>
               <w:rPr>
                 <w:noProof/>
-                <w:lang w:val="es-419" w:eastAsia="es-419"/>
+                <w:lang w:val="es-ES"/>
               </w:rPr>
               <mc:AlternateContent>
                 <mc:Choice Requires="wps">
@@ -8890,7 +9290,7 @@
                     </wp:anchor>
                   </w:drawing>
                 </mc:Choice>
-                <mc:Fallback>
+                <mc:Fallback xmlns:cx="http://schemas.microsoft.com/office/drawing/2014/chartex" xmlns:w16se="http://schemas.microsoft.com/office/word/2015/wordml/symex">
                   <w:pict>
                     <v:oval w14:anchorId="6155457B" id="Elipse 109" o:spid="_x0000_s1056" style="position:absolute;margin-left:98pt;margin-top:0;width:9.75pt;height:9.75pt;z-index:251694080;visibility:visible;mso-wrap-style:square;mso-wrap-distance-left:9pt;mso-wrap-distance-top:0;mso-wrap-distance-right:9pt;mso-wrap-distance-bottom:0;mso-position-horizontal:absolute;mso-position-horizontal-relative:text;mso-position-vertical:absolute;mso-position-vertical-relative:text;v-text-anchor:middle" o:gfxdata="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" fillcolor="#4f81bd [3204]" strokecolor="#42719b" strokeweight="1pt">
                       <v:stroke startarrowwidth="narrow" startarrowlength="short" endarrowwidth="narrow" endarrowlength="short" joinstyle="miter"/>
@@ -8952,7 +9352,7 @@
             <w:r>
               <w:rPr>
                 <w:noProof/>
-                <w:lang w:val="es-419" w:eastAsia="es-419"/>
+                <w:lang w:val="es-ES"/>
               </w:rPr>
               <mc:AlternateContent>
                 <mc:Choice Requires="wps">
@@ -9014,7 +9414,7 @@
                     </wp:anchor>
                   </w:drawing>
                 </mc:Choice>
-                <mc:Fallback>
+                <mc:Fallback xmlns:cx="http://schemas.microsoft.com/office/drawing/2014/chartex" xmlns:w16se="http://schemas.microsoft.com/office/word/2015/wordml/symex">
                   <w:pict>
                     <v:oval w14:anchorId="7609703A" id="Elipse 61" o:spid="_x0000_s1057" style="position:absolute;margin-left:57pt;margin-top:1pt;width:9.75pt;height:9.75pt;z-index:251695104;visibility:visible;mso-wrap-style:square;mso-wrap-distance-left:9pt;mso-wrap-distance-top:0;mso-wrap-distance-right:9pt;mso-wrap-distance-bottom:0;mso-position-horizontal:absolute;mso-position-horizontal-relative:text;mso-position-vertical:absolute;mso-position-vertical-relative:text;v-text-anchor:middle" o:gfxdata="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" fillcolor="#4f81bd [3204]" strokecolor="#42719b" strokeweight="1pt">
                       <v:stroke startarrowwidth="narrow" startarrowlength="short" endarrowwidth="narrow" endarrowlength="short" joinstyle="miter"/>
@@ -9036,7 +9436,7 @@
             <w:r>
               <w:rPr>
                 <w:noProof/>
-                <w:lang w:val="es-419" w:eastAsia="es-419"/>
+                <w:lang w:val="es-ES"/>
               </w:rPr>
               <mc:AlternateContent>
                 <mc:Choice Requires="wps">
@@ -9098,7 +9498,7 @@
                     </wp:anchor>
                   </w:drawing>
                 </mc:Choice>
-                <mc:Fallback>
+                <mc:Fallback xmlns:cx="http://schemas.microsoft.com/office/drawing/2014/chartex" xmlns:w16se="http://schemas.microsoft.com/office/word/2015/wordml/symex">
                   <w:pict>
                     <v:oval w14:anchorId="5DE79CBB" id="Elipse 46" o:spid="_x0000_s1058" style="position:absolute;margin-left:229pt;margin-top:2pt;width:9.75pt;height:9.75pt;z-index:251696128;visibility:visible;mso-wrap-style:square;mso-wrap-distance-left:9pt;mso-wrap-distance-top:0;mso-wrap-distance-right:9pt;mso-wrap-distance-bottom:0;mso-position-horizontal:absolute;mso-position-horizontal-relative:text;mso-position-vertical:absolute;mso-position-vertical-relative:text;v-text-anchor:middle" o:gfxdata="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" fillcolor="white [3201]" strokecolor="#4f81bd [3204]" strokeweight="1pt">
                       <v:stroke startarrowwidth="narrow" startarrowlength="short" endarrowwidth="narrow" endarrowlength="short" joinstyle="miter"/>
@@ -9120,7 +9520,7 @@
             <w:r>
               <w:rPr>
                 <w:noProof/>
-                <w:lang w:val="es-419" w:eastAsia="es-419"/>
+                <w:lang w:val="es-ES"/>
               </w:rPr>
               <mc:AlternateContent>
                 <mc:Choice Requires="wps">
@@ -9182,7 +9582,7 @@
                     </wp:anchor>
                   </w:drawing>
                 </mc:Choice>
-                <mc:Fallback>
+                <mc:Fallback xmlns:cx="http://schemas.microsoft.com/office/drawing/2014/chartex" xmlns:w16se="http://schemas.microsoft.com/office/word/2015/wordml/symex">
                   <w:pict>
                     <v:oval w14:anchorId="26AD21E8" id="Elipse 11" o:spid="_x0000_s1059" style="position:absolute;margin-left:143pt;margin-top:1pt;width:9.75pt;height:9.75pt;z-index:251697152;visibility:visible;mso-wrap-style:square;mso-wrap-distance-left:9pt;mso-wrap-distance-top:0;mso-wrap-distance-right:9pt;mso-wrap-distance-bottom:0;mso-position-horizontal:absolute;mso-position-horizontal-relative:text;mso-position-vertical:absolute;mso-position-vertical-relative:text;v-text-anchor:middle" o:gfxdata="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" fillcolor="white [3201]" strokecolor="#4f81bd [3204]" strokeweight="1pt">
                       <v:stroke startarrowwidth="narrow" startarrowlength="short" endarrowwidth="narrow" endarrowlength="short" joinstyle="miter"/>
@@ -9581,7 +9981,7 @@
             <w:r>
               <w:rPr>
                 <w:noProof/>
-                <w:lang w:val="es-419" w:eastAsia="es-419"/>
+                <w:lang w:val="es-ES"/>
               </w:rPr>
               <mc:AlternateContent>
                 <mc:Choice Requires="wps">
@@ -9643,7 +10043,7 @@
                     </wp:anchor>
                   </w:drawing>
                 </mc:Choice>
-                <mc:Fallback>
+                <mc:Fallback xmlns:cx="http://schemas.microsoft.com/office/drawing/2014/chartex" xmlns:w16se="http://schemas.microsoft.com/office/word/2015/wordml/symex">
                   <w:pict>
                     <v:oval w14:anchorId="579FCE27" id="Elipse 78" o:spid="_x0000_s1060" style="position:absolute;margin-left:98pt;margin-top:0;width:9.75pt;height:9.75pt;z-index:251698176;visibility:visible;mso-wrap-style:square;mso-wrap-distance-left:9pt;mso-wrap-distance-top:0;mso-wrap-distance-right:9pt;mso-wrap-distance-bottom:0;mso-position-horizontal:absolute;mso-position-horizontal-relative:text;mso-position-vertical:absolute;mso-position-vertical-relative:text;v-text-anchor:middle" o:gfxdata="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" fillcolor="#4f81bd [3204]" strokecolor="#42719b" strokeweight="1pt">
                       <v:stroke startarrowwidth="narrow" startarrowlength="short" endarrowwidth="narrow" endarrowlength="short" joinstyle="miter"/>
@@ -9705,7 +10105,7 @@
             <w:r>
               <w:rPr>
                 <w:noProof/>
-                <w:lang w:val="es-419" w:eastAsia="es-419"/>
+                <w:lang w:val="es-ES"/>
               </w:rPr>
               <mc:AlternateContent>
                 <mc:Choice Requires="wps">
@@ -9767,7 +10167,7 @@
                     </wp:anchor>
                   </w:drawing>
                 </mc:Choice>
-                <mc:Fallback>
+                <mc:Fallback xmlns:cx="http://schemas.microsoft.com/office/drawing/2014/chartex" xmlns:w16se="http://schemas.microsoft.com/office/word/2015/wordml/symex">
                   <w:pict>
                     <v:oval w14:anchorId="331A0C25" id="Elipse 77" o:spid="_x0000_s1061" style="position:absolute;margin-left:57pt;margin-top:1pt;width:9.75pt;height:9.75pt;z-index:251699200;visibility:visible;mso-wrap-style:square;mso-wrap-distance-left:9pt;mso-wrap-distance-top:0;mso-wrap-distance-right:9pt;mso-wrap-distance-bottom:0;mso-position-horizontal:absolute;mso-position-horizontal-relative:text;mso-position-vertical:absolute;mso-position-vertical-relative:text;v-text-anchor:middle" o:gfxdata="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" fillcolor="#4f81bd [3204]" strokecolor="#42719b" strokeweight="1pt">
                       <v:stroke startarrowwidth="narrow" startarrowlength="short" endarrowwidth="narrow" endarrowlength="short" joinstyle="miter"/>
@@ -9789,7 +10189,7 @@
             <w:r>
               <w:rPr>
                 <w:noProof/>
-                <w:lang w:val="es-419" w:eastAsia="es-419"/>
+                <w:lang w:val="es-ES"/>
               </w:rPr>
               <mc:AlternateContent>
                 <mc:Choice Requires="wps">
@@ -9851,7 +10251,7 @@
                     </wp:anchor>
                   </w:drawing>
                 </mc:Choice>
-                <mc:Fallback>
+                <mc:Fallback xmlns:cx="http://schemas.microsoft.com/office/drawing/2014/chartex" xmlns:w16se="http://schemas.microsoft.com/office/word/2015/wordml/symex">
                   <w:pict>
                     <v:oval w14:anchorId="7B1F0CCC" id="Elipse 21" o:spid="_x0000_s1062" style="position:absolute;margin-left:229pt;margin-top:2pt;width:9.75pt;height:9.75pt;z-index:251700224;visibility:visible;mso-wrap-style:square;mso-wrap-distance-left:9pt;mso-wrap-distance-top:0;mso-wrap-distance-right:9pt;mso-wrap-distance-bottom:0;mso-position-horizontal:absolute;mso-position-horizontal-relative:text;mso-position-vertical:absolute;mso-position-vertical-relative:text;v-text-anchor:middle" o:gfxdata="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" fillcolor="white [3201]" strokecolor="#4f81bd [3204]" strokeweight="1pt">
                       <v:stroke startarrowwidth="narrow" startarrowlength="short" endarrowwidth="narrow" endarrowlength="short" joinstyle="miter"/>
@@ -9873,7 +10273,7 @@
             <w:r>
               <w:rPr>
                 <w:noProof/>
-                <w:lang w:val="es-419" w:eastAsia="es-419"/>
+                <w:lang w:val="es-ES"/>
               </w:rPr>
               <mc:AlternateContent>
                 <mc:Choice Requires="wps">
@@ -9935,7 +10335,7 @@
                     </wp:anchor>
                   </w:drawing>
                 </mc:Choice>
-                <mc:Fallback>
+                <mc:Fallback xmlns:cx="http://schemas.microsoft.com/office/drawing/2014/chartex" xmlns:w16se="http://schemas.microsoft.com/office/word/2015/wordml/symex">
                   <w:pict>
                     <v:oval w14:anchorId="7CD26503" id="Elipse 62" o:spid="_x0000_s1063" style="position:absolute;margin-left:143pt;margin-top:1pt;width:9.75pt;height:9.75pt;z-index:251701248;visibility:visible;mso-wrap-style:square;mso-wrap-distance-left:9pt;mso-wrap-distance-top:0;mso-wrap-distance-right:9pt;mso-wrap-distance-bottom:0;mso-position-horizontal:absolute;mso-position-horizontal-relative:text;mso-position-vertical:absolute;mso-position-vertical-relative:text;v-text-anchor:middle" o:gfxdata="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" fillcolor="white [3201]" strokecolor="#4f81bd [3204]" strokeweight="1pt">
                       <v:stroke startarrowwidth="narrow" startarrowlength="short" endarrowwidth="narrow" endarrowlength="short" joinstyle="miter"/>
@@ -10212,8 +10612,6 @@
         </w:pBdr>
         <w:jc w:val="both"/>
       </w:pPr>
-      <w:bookmarkStart w:id="17" w:name="_GoBack"/>
-      <w:bookmarkEnd w:id="17"/>
     </w:p>
     <w:tbl>
       <w:tblPr>
@@ -10365,7 +10763,7 @@
             <w:r>
               <w:rPr>
                 <w:noProof/>
-                <w:lang w:val="es-419" w:eastAsia="es-419"/>
+                <w:lang w:val="es-ES"/>
               </w:rPr>
               <mc:AlternateContent>
                 <mc:Choice Requires="wps">
@@ -10427,7 +10825,7 @@
                     </wp:anchor>
                   </w:drawing>
                 </mc:Choice>
-                <mc:Fallback>
+                <mc:Fallback xmlns:cx="http://schemas.microsoft.com/office/drawing/2014/chartex" xmlns:w16se="http://schemas.microsoft.com/office/word/2015/wordml/symex">
                   <w:pict>
                     <v:oval w14:anchorId="1BB5C6B0" id="Elipse 12" o:spid="_x0000_s1064" style="position:absolute;margin-left:98pt;margin-top:0;width:9.75pt;height:9.75pt;z-index:251702272;visibility:visible;mso-wrap-style:square;mso-wrap-distance-left:9pt;mso-wrap-distance-top:0;mso-wrap-distance-right:9pt;mso-wrap-distance-bottom:0;mso-position-horizontal:absolute;mso-position-horizontal-relative:text;mso-position-vertical:absolute;mso-position-vertical-relative:text;v-text-anchor:middle" o:gfxdata="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" fillcolor="#4f81bd [3204]" strokecolor="#42719b" strokeweight="1pt">
                       <v:stroke startarrowwidth="narrow" startarrowlength="short" endarrowwidth="narrow" endarrowlength="short" joinstyle="miter"/>
@@ -10489,7 +10887,7 @@
             <w:r>
               <w:rPr>
                 <w:noProof/>
-                <w:lang w:val="es-419" w:eastAsia="es-419"/>
+                <w:lang w:val="es-ES"/>
               </w:rPr>
               <mc:AlternateContent>
                 <mc:Choice Requires="wps">
@@ -10551,7 +10949,7 @@
                     </wp:anchor>
                   </w:drawing>
                 </mc:Choice>
-                <mc:Fallback>
+                <mc:Fallback xmlns:cx="http://schemas.microsoft.com/office/drawing/2014/chartex" xmlns:w16se="http://schemas.microsoft.com/office/word/2015/wordml/symex">
                   <w:pict>
                     <v:oval w14:anchorId="78BB7AFD" id="Elipse 74" o:spid="_x0000_s1065" style="position:absolute;margin-left:57pt;margin-top:1pt;width:9.75pt;height:9.75pt;z-index:251703296;visibility:visible;mso-wrap-style:square;mso-wrap-distance-left:9pt;mso-wrap-distance-top:0;mso-wrap-distance-right:9pt;mso-wrap-distance-bottom:0;mso-position-horizontal:absolute;mso-position-horizontal-relative:text;mso-position-vertical:absolute;mso-position-vertical-relative:text;v-text-anchor:middle" o:gfxdata="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" fillcolor="#4f81bd [3204]" strokecolor="#42719b" strokeweight="1pt">
                       <v:stroke startarrowwidth="narrow" startarrowlength="short" endarrowwidth="narrow" endarrowlength="short" joinstyle="miter"/>
@@ -10573,7 +10971,7 @@
             <w:r>
               <w:rPr>
                 <w:noProof/>
-                <w:lang w:val="es-419" w:eastAsia="es-419"/>
+                <w:lang w:val="es-ES"/>
               </w:rPr>
               <mc:AlternateContent>
                 <mc:Choice Requires="wps">
@@ -10635,7 +11033,7 @@
                     </wp:anchor>
                   </w:drawing>
                 </mc:Choice>
-                <mc:Fallback>
+                <mc:Fallback xmlns:cx="http://schemas.microsoft.com/office/drawing/2014/chartex" xmlns:w16se="http://schemas.microsoft.com/office/word/2015/wordml/symex">
                   <w:pict>
                     <v:oval w14:anchorId="457157A1" id="Elipse 80" o:spid="_x0000_s1066" style="position:absolute;margin-left:229pt;margin-top:2pt;width:9.75pt;height:9.75pt;z-index:251704320;visibility:visible;mso-wrap-style:square;mso-wrap-distance-left:9pt;mso-wrap-distance-top:0;mso-wrap-distance-right:9pt;mso-wrap-distance-bottom:0;mso-position-horizontal:absolute;mso-position-horizontal-relative:text;mso-position-vertical:absolute;mso-position-vertical-relative:text;v-text-anchor:middle" o:gfxdata="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" fillcolor="white [3201]" strokecolor="#4f81bd [3204]" strokeweight="1pt">
                       <v:stroke startarrowwidth="narrow" startarrowlength="short" endarrowwidth="narrow" endarrowlength="short" joinstyle="miter"/>
@@ -10657,7 +11055,7 @@
             <w:r>
               <w:rPr>
                 <w:noProof/>
-                <w:lang w:val="es-419" w:eastAsia="es-419"/>
+                <w:lang w:val="es-ES"/>
               </w:rPr>
               <mc:AlternateContent>
                 <mc:Choice Requires="wps">
@@ -10719,7 +11117,7 @@
                     </wp:anchor>
                   </w:drawing>
                 </mc:Choice>
-                <mc:Fallback>
+                <mc:Fallback xmlns:cx="http://schemas.microsoft.com/office/drawing/2014/chartex" xmlns:w16se="http://schemas.microsoft.com/office/word/2015/wordml/symex">
                   <w:pict>
                     <v:oval w14:anchorId="11D69DF0" id="Elipse 30" o:spid="_x0000_s1067" style="position:absolute;margin-left:143pt;margin-top:1pt;width:9.75pt;height:9.75pt;z-index:251705344;visibility:visible;mso-wrap-style:square;mso-wrap-distance-left:9pt;mso-wrap-distance-top:0;mso-wrap-distance-right:9pt;mso-wrap-distance-bottom:0;mso-position-horizontal:absolute;mso-position-horizontal-relative:text;mso-position-vertical:absolute;mso-position-vertical-relative:text;v-text-anchor:middle" o:gfxdata="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" fillcolor="white [3201]" strokecolor="#4f81bd [3204]" strokeweight="1pt">
                       <v:stroke startarrowwidth="narrow" startarrowlength="short" endarrowwidth="narrow" endarrowlength="short" joinstyle="miter"/>
@@ -10899,6 +11297,692 @@
       </w:tr>
     </w:tbl>
     <w:p/>
+    <w:tbl>
+      <w:tblPr>
+        <w:tblStyle w:val="a6"/>
+        <w:tblW w:w="7796" w:type="dxa"/>
+        <w:tblInd w:w="0" w:type="dxa"/>
+        <w:tblBorders>
+          <w:top w:val="single" w:sz="4" w:space="0" w:color="000000"/>
+          <w:left w:val="single" w:sz="4" w:space="0" w:color="000000"/>
+          <w:bottom w:val="single" w:sz="4" w:space="0" w:color="000000"/>
+          <w:right w:val="single" w:sz="4" w:space="0" w:color="000000"/>
+          <w:insideH w:val="single" w:sz="4" w:space="0" w:color="000000"/>
+          <w:insideV w:val="single" w:sz="4" w:space="0" w:color="000000"/>
+        </w:tblBorders>
+        <w:tblLayout w:type="fixed"/>
+        <w:tblLook w:val="0400" w:firstRow="0" w:lastRow="0" w:firstColumn="0" w:lastColumn="0" w:noHBand="0" w:noVBand="1"/>
+      </w:tblPr>
+      <w:tblGrid>
+        <w:gridCol w:w="2211"/>
+        <w:gridCol w:w="5585"/>
+      </w:tblGrid>
+      <w:tr>
+        <w:trPr>
+          <w:trHeight w:val="404"/>
+        </w:trPr>
+        <w:tc>
+          <w:tcPr>
+            <w:tcW w:w="2211" w:type="dxa"/>
+            <w:shd w:val="clear" w:color="auto" w:fill="0070C0"/>
+            <w:vAlign w:val="center"/>
+          </w:tcPr>
+          <w:p>
+            <w:pPr>
+              <w:spacing w:before="0"/>
+              <w:rPr>
+                <w:color w:val="FFFFFF"/>
+              </w:rPr>
+            </w:pPr>
+            <w:r>
+              <w:rPr>
+                <w:color w:val="FFFFFF"/>
+              </w:rPr>
+              <w:t>Código de requisito</w:t>
+            </w:r>
+          </w:p>
+        </w:tc>
+        <w:tc>
+          <w:tcPr>
+            <w:tcW w:w="5585" w:type="dxa"/>
+            <w:shd w:val="clear" w:color="auto" w:fill="auto"/>
+            <w:vAlign w:val="center"/>
+          </w:tcPr>
+          <w:p>
+            <w:pPr>
+              <w:spacing w:before="0"/>
+              <w:rPr>
+                <w:b/>
+              </w:rPr>
+            </w:pPr>
+            <w:r>
+              <w:rPr>
+                <w:b/>
+              </w:rPr>
+              <w:t>RF008</w:t>
+            </w:r>
+          </w:p>
+        </w:tc>
+      </w:tr>
+      <w:tr>
+        <w:trPr>
+          <w:trHeight w:val="404"/>
+        </w:trPr>
+        <w:tc>
+          <w:tcPr>
+            <w:tcW w:w="2211" w:type="dxa"/>
+            <w:shd w:val="clear" w:color="auto" w:fill="0070C0"/>
+            <w:vAlign w:val="center"/>
+          </w:tcPr>
+          <w:p>
+            <w:pPr>
+              <w:spacing w:before="0"/>
+              <w:rPr>
+                <w:color w:val="FFFFFF"/>
+              </w:rPr>
+            </w:pPr>
+            <w:r>
+              <w:rPr>
+                <w:color w:val="FFFFFF"/>
+              </w:rPr>
+              <w:t>Nombre de requisito</w:t>
+            </w:r>
+          </w:p>
+        </w:tc>
+        <w:tc>
+          <w:tcPr>
+            <w:tcW w:w="5585" w:type="dxa"/>
+            <w:shd w:val="clear" w:color="auto" w:fill="auto"/>
+            <w:vAlign w:val="center"/>
+          </w:tcPr>
+          <w:p>
+            <w:pPr>
+              <w:spacing w:before="0"/>
+              <w:jc w:val="both"/>
+            </w:pPr>
+            <w:r>
+              <w:t>Eliminar noticia</w:t>
+            </w:r>
+          </w:p>
+        </w:tc>
+      </w:tr>
+      <w:tr>
+        <w:trPr>
+          <w:trHeight w:val="338"/>
+        </w:trPr>
+        <w:tc>
+          <w:tcPr>
+            <w:tcW w:w="2211" w:type="dxa"/>
+            <w:shd w:val="clear" w:color="auto" w:fill="0070C0"/>
+            <w:vAlign w:val="center"/>
+          </w:tcPr>
+          <w:p>
+            <w:pPr>
+              <w:spacing w:before="0"/>
+              <w:rPr>
+                <w:color w:val="FFFFFF"/>
+              </w:rPr>
+            </w:pPr>
+            <w:r>
+              <w:rPr>
+                <w:color w:val="FFFFFF"/>
+              </w:rPr>
+              <w:t>Tipo</w:t>
+            </w:r>
+          </w:p>
+        </w:tc>
+        <w:tc>
+          <w:tcPr>
+            <w:tcW w:w="5585" w:type="dxa"/>
+            <w:vAlign w:val="center"/>
+          </w:tcPr>
+          <w:p>
+            <w:pPr>
+              <w:spacing w:before="0"/>
+            </w:pPr>
+            <w:r>
+              <w:t xml:space="preserve">Requisitos de producto          </w:t>
+            </w:r>
+            <w:r>
+              <w:rPr>
+                <w:noProof/>
+                <w:lang w:val="es-ES"/>
+              </w:rPr>
+              <mc:AlternateContent>
+                <mc:Choice Requires="wps">
+                  <w:drawing>
+                    <wp:anchor distT="0" distB="0" distL="114300" distR="114300" simplePos="0" relativeHeight="251707392" behindDoc="0" locked="0" layoutInCell="1" hidden="0" allowOverlap="1" wp14:anchorId="7CF4945D" wp14:editId="4DECB316">
+                      <wp:simplePos x="0" y="0"/>
+                      <wp:positionH relativeFrom="column">
+                        <wp:posOffset>1244600</wp:posOffset>
+                      </wp:positionH>
+                      <wp:positionV relativeFrom="paragraph">
+                        <wp:posOffset>0</wp:posOffset>
+                      </wp:positionV>
+                      <wp:extent cx="123825" cy="123825"/>
+                      <wp:effectExtent l="0" t="0" r="0" b="0"/>
+                      <wp:wrapNone/>
+                      <wp:docPr id="7" name="Elipse 7"/>
+                      <wp:cNvGraphicFramePr/>
+                      <a:graphic xmlns:a="http://schemas.openxmlformats.org/drawingml/2006/main">
+                        <a:graphicData uri="http://schemas.microsoft.com/office/word/2010/wordprocessingShape">
+                          <wps:wsp>
+                            <wps:cNvSpPr/>
+                            <wps:spPr>
+                              <a:xfrm>
+                                <a:off x="5290438" y="3724438"/>
+                                <a:ext cx="111125" cy="111125"/>
+                              </a:xfrm>
+                              <a:prstGeom prst="ellipse">
+                                <a:avLst/>
+                              </a:prstGeom>
+                              <a:solidFill>
+                                <a:schemeClr val="accent1"/>
+                              </a:solidFill>
+                              <a:ln w="12700" cap="flat" cmpd="sng">
+                                <a:solidFill>
+                                  <a:srgbClr val="42719B"/>
+                                </a:solidFill>
+                                <a:prstDash val="solid"/>
+                                <a:miter lim="800000"/>
+                                <a:headEnd type="none" w="sm" len="sm"/>
+                                <a:tailEnd type="none" w="sm" len="sm"/>
+                              </a:ln>
+                            </wps:spPr>
+                            <wps:txbx>
+                              <w:txbxContent>
+                                <w:p>
+                                  <w:pPr>
+                                    <w:spacing w:before="0" w:after="0"/>
+                                    <w:textDirection w:val="btLr"/>
+                                  </w:pPr>
+                                </w:p>
+                              </w:txbxContent>
+                            </wps:txbx>
+                            <wps:bodyPr spcFirstLastPara="1" wrap="square" lIns="91425" tIns="91425" rIns="91425" bIns="91425" anchor="ctr" anchorCtr="0">
+                              <a:noAutofit/>
+                            </wps:bodyPr>
+                          </wps:wsp>
+                        </a:graphicData>
+                      </a:graphic>
+                    </wp:anchor>
+                  </w:drawing>
+                </mc:Choice>
+                <mc:Fallback>
+                  <w:pict>
+                    <v:oval w14:anchorId="7CF4945D" id="Elipse 7" o:spid="_x0000_s1068" style="position:absolute;margin-left:98pt;margin-top:0;width:9.75pt;height:9.75pt;z-index:251707392;visibility:visible;mso-wrap-style:square;mso-wrap-distance-left:9pt;mso-wrap-distance-top:0;mso-wrap-distance-right:9pt;mso-wrap-distance-bottom:0;mso-position-horizontal:absolute;mso-position-horizontal-relative:text;mso-position-vertical:absolute;mso-position-vertical-relative:text;v-text-anchor:middle" o:gfxdata="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" fillcolor="#4f81bd [3204]" strokecolor="#42719b" strokeweight="1pt">
+                      <v:stroke startarrowwidth="narrow" startarrowlength="short" endarrowwidth="narrow" endarrowlength="short" joinstyle="miter"/>
+                      <v:textbox inset="2.53958mm,2.53958mm,2.53958mm,2.53958mm">
+                        <w:txbxContent>
+                          <w:p>
+                            <w:pPr>
+                              <w:spacing w:before="0" w:after="0"/>
+                              <w:textDirection w:val="btLr"/>
+                            </w:pPr>
+                          </w:p>
+                        </w:txbxContent>
+                      </v:textbox>
+                    </v:oval>
+                  </w:pict>
+                </mc:Fallback>
+              </mc:AlternateContent>
+            </w:r>
+          </w:p>
+        </w:tc>
+      </w:tr>
+      <w:tr>
+        <w:trPr>
+          <w:trHeight w:val="369"/>
+        </w:trPr>
+        <w:tc>
+          <w:tcPr>
+            <w:tcW w:w="2211" w:type="dxa"/>
+            <w:shd w:val="clear" w:color="auto" w:fill="0070C0"/>
+            <w:vAlign w:val="center"/>
+          </w:tcPr>
+          <w:p>
+            <w:pPr>
+              <w:spacing w:before="0"/>
+              <w:rPr>
+                <w:color w:val="FFFFFF"/>
+              </w:rPr>
+            </w:pPr>
+            <w:r>
+              <w:rPr>
+                <w:color w:val="FFFFFF"/>
+              </w:rPr>
+              <w:t>Prioridad del requisito</w:t>
+            </w:r>
+          </w:p>
+        </w:tc>
+        <w:tc>
+          <w:tcPr>
+            <w:tcW w:w="5585" w:type="dxa"/>
+            <w:vAlign w:val="center"/>
+          </w:tcPr>
+          <w:p>
+            <w:pPr>
+              <w:spacing w:before="0"/>
+            </w:pPr>
+            <w:r>
+              <w:t>Alta/Esencial           Media/Deseado            Baja/Opcional</w:t>
+            </w:r>
+            <w:r>
+              <w:rPr>
+                <w:noProof/>
+                <w:lang w:val="es-ES"/>
+              </w:rPr>
+              <mc:AlternateContent>
+                <mc:Choice Requires="wps">
+                  <w:drawing>
+                    <wp:anchor distT="0" distB="0" distL="114300" distR="114300" simplePos="0" relativeHeight="251708416" behindDoc="0" locked="0" layoutInCell="1" hidden="0" allowOverlap="1" wp14:anchorId="0C9F4436" wp14:editId="550890B3">
+                      <wp:simplePos x="0" y="0"/>
+                      <wp:positionH relativeFrom="column">
+                        <wp:posOffset>723900</wp:posOffset>
+                      </wp:positionH>
+                      <wp:positionV relativeFrom="paragraph">
+                        <wp:posOffset>12700</wp:posOffset>
+                      </wp:positionV>
+                      <wp:extent cx="123825" cy="123825"/>
+                      <wp:effectExtent l="0" t="0" r="0" b="0"/>
+                      <wp:wrapNone/>
+                      <wp:docPr id="8" name="Elipse 8"/>
+                      <wp:cNvGraphicFramePr/>
+                      <a:graphic xmlns:a="http://schemas.openxmlformats.org/drawingml/2006/main">
+                        <a:graphicData uri="http://schemas.microsoft.com/office/word/2010/wordprocessingShape">
+                          <wps:wsp>
+                            <wps:cNvSpPr/>
+                            <wps:spPr>
+                              <a:xfrm>
+                                <a:off x="5290438" y="3724438"/>
+                                <a:ext cx="111125" cy="111125"/>
+                              </a:xfrm>
+                              <a:prstGeom prst="ellipse">
+                                <a:avLst/>
+                              </a:prstGeom>
+                              <a:solidFill>
+                                <a:schemeClr val="accent1"/>
+                              </a:solidFill>
+                              <a:ln w="12700" cap="flat" cmpd="sng">
+                                <a:solidFill>
+                                  <a:srgbClr val="42719B"/>
+                                </a:solidFill>
+                                <a:prstDash val="solid"/>
+                                <a:miter lim="800000"/>
+                                <a:headEnd type="none" w="sm" len="sm"/>
+                                <a:tailEnd type="none" w="sm" len="sm"/>
+                              </a:ln>
+                            </wps:spPr>
+                            <wps:txbx>
+                              <w:txbxContent>
+                                <w:p>
+                                  <w:pPr>
+                                    <w:spacing w:before="0" w:after="0"/>
+                                    <w:textDirection w:val="btLr"/>
+                                  </w:pPr>
+                                </w:p>
+                              </w:txbxContent>
+                            </wps:txbx>
+                            <wps:bodyPr spcFirstLastPara="1" wrap="square" lIns="91425" tIns="91425" rIns="91425" bIns="91425" anchor="ctr" anchorCtr="0">
+                              <a:noAutofit/>
+                            </wps:bodyPr>
+                          </wps:wsp>
+                        </a:graphicData>
+                      </a:graphic>
+                    </wp:anchor>
+                  </w:drawing>
+                </mc:Choice>
+                <mc:Fallback>
+                  <w:pict>
+                    <v:oval w14:anchorId="0C9F4436" id="Elipse 8" o:spid="_x0000_s1069" style="position:absolute;margin-left:57pt;margin-top:1pt;width:9.75pt;height:9.75pt;z-index:251708416;visibility:visible;mso-wrap-style:square;mso-wrap-distance-left:9pt;mso-wrap-distance-top:0;mso-wrap-distance-right:9pt;mso-wrap-distance-bottom:0;mso-position-horizontal:absolute;mso-position-horizontal-relative:text;mso-position-vertical:absolute;mso-position-vertical-relative:text;v-text-anchor:middle" o:gfxdata="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" fillcolor="#4f81bd [3204]" strokecolor="#42719b" strokeweight="1pt">
+                      <v:stroke startarrowwidth="narrow" startarrowlength="short" endarrowwidth="narrow" endarrowlength="short" joinstyle="miter"/>
+                      <v:textbox inset="2.53958mm,2.53958mm,2.53958mm,2.53958mm">
+                        <w:txbxContent>
+                          <w:p>
+                            <w:pPr>
+                              <w:spacing w:before="0" w:after="0"/>
+                              <w:textDirection w:val="btLr"/>
+                            </w:pPr>
+                          </w:p>
+                        </w:txbxContent>
+                      </v:textbox>
+                    </v:oval>
+                  </w:pict>
+                </mc:Fallback>
+              </mc:AlternateContent>
+            </w:r>
+            <w:r>
+              <w:rPr>
+                <w:noProof/>
+                <w:lang w:val="es-ES"/>
+              </w:rPr>
+              <mc:AlternateContent>
+                <mc:Choice Requires="wps">
+                  <w:drawing>
+                    <wp:anchor distT="0" distB="0" distL="114300" distR="114300" simplePos="0" relativeHeight="251709440" behindDoc="0" locked="0" layoutInCell="1" hidden="0" allowOverlap="1" wp14:anchorId="44A40F00" wp14:editId="64E04306">
+                      <wp:simplePos x="0" y="0"/>
+                      <wp:positionH relativeFrom="column">
+                        <wp:posOffset>2908300</wp:posOffset>
+                      </wp:positionH>
+                      <wp:positionV relativeFrom="paragraph">
+                        <wp:posOffset>25400</wp:posOffset>
+                      </wp:positionV>
+                      <wp:extent cx="123825" cy="123825"/>
+                      <wp:effectExtent l="0" t="0" r="0" b="0"/>
+                      <wp:wrapNone/>
+                      <wp:docPr id="10" name="Elipse 10"/>
+                      <wp:cNvGraphicFramePr/>
+                      <a:graphic xmlns:a="http://schemas.openxmlformats.org/drawingml/2006/main">
+                        <a:graphicData uri="http://schemas.microsoft.com/office/word/2010/wordprocessingShape">
+                          <wps:wsp>
+                            <wps:cNvSpPr/>
+                            <wps:spPr>
+                              <a:xfrm>
+                                <a:off x="5290438" y="3724438"/>
+                                <a:ext cx="111125" cy="111125"/>
+                              </a:xfrm>
+                              <a:prstGeom prst="ellipse">
+                                <a:avLst/>
+                              </a:prstGeom>
+                              <a:solidFill>
+                                <a:schemeClr val="lt1"/>
+                              </a:solidFill>
+                              <a:ln w="12700" cap="flat" cmpd="sng">
+                                <a:solidFill>
+                                  <a:schemeClr val="accent1"/>
+                                </a:solidFill>
+                                <a:prstDash val="solid"/>
+                                <a:miter lim="800000"/>
+                                <a:headEnd type="none" w="sm" len="sm"/>
+                                <a:tailEnd type="none" w="sm" len="sm"/>
+                              </a:ln>
+                            </wps:spPr>
+                            <wps:txbx>
+                              <w:txbxContent>
+                                <w:p>
+                                  <w:pPr>
+                                    <w:spacing w:before="0" w:after="0"/>
+                                    <w:textDirection w:val="btLr"/>
+                                  </w:pPr>
+                                </w:p>
+                              </w:txbxContent>
+                            </wps:txbx>
+                            <wps:bodyPr spcFirstLastPara="1" wrap="square" lIns="91425" tIns="91425" rIns="91425" bIns="91425" anchor="ctr" anchorCtr="0">
+                              <a:noAutofit/>
+                            </wps:bodyPr>
+                          </wps:wsp>
+                        </a:graphicData>
+                      </a:graphic>
+                    </wp:anchor>
+                  </w:drawing>
+                </mc:Choice>
+                <mc:Fallback>
+                  <w:pict>
+                    <v:oval w14:anchorId="44A40F00" id="Elipse 10" o:spid="_x0000_s1070" style="position:absolute;margin-left:229pt;margin-top:2pt;width:9.75pt;height:9.75pt;z-index:251709440;visibility:visible;mso-wrap-style:square;mso-wrap-distance-left:9pt;mso-wrap-distance-top:0;mso-wrap-distance-right:9pt;mso-wrap-distance-bottom:0;mso-position-horizontal:absolute;mso-position-horizontal-relative:text;mso-position-vertical:absolute;mso-position-vertical-relative:text;v-text-anchor:middle" o:gfxdata="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" fillcolor="white [3201]" strokecolor="#4f81bd [3204]" strokeweight="1pt">
+                      <v:stroke startarrowwidth="narrow" startarrowlength="short" endarrowwidth="narrow" endarrowlength="short" joinstyle="miter"/>
+                      <v:textbox inset="2.53958mm,2.53958mm,2.53958mm,2.53958mm">
+                        <w:txbxContent>
+                          <w:p>
+                            <w:pPr>
+                              <w:spacing w:before="0" w:after="0"/>
+                              <w:textDirection w:val="btLr"/>
+                            </w:pPr>
+                          </w:p>
+                        </w:txbxContent>
+                      </v:textbox>
+                    </v:oval>
+                  </w:pict>
+                </mc:Fallback>
+              </mc:AlternateContent>
+            </w:r>
+            <w:r>
+              <w:rPr>
+                <w:noProof/>
+                <w:lang w:val="es-ES"/>
+              </w:rPr>
+              <mc:AlternateContent>
+                <mc:Choice Requires="wps">
+                  <w:drawing>
+                    <wp:anchor distT="0" distB="0" distL="114300" distR="114300" simplePos="0" relativeHeight="251710464" behindDoc="0" locked="0" layoutInCell="1" hidden="0" allowOverlap="1" wp14:anchorId="0A7816B9" wp14:editId="3C0C6D02">
+                      <wp:simplePos x="0" y="0"/>
+                      <wp:positionH relativeFrom="column">
+                        <wp:posOffset>1816100</wp:posOffset>
+                      </wp:positionH>
+                      <wp:positionV relativeFrom="paragraph">
+                        <wp:posOffset>12700</wp:posOffset>
+                      </wp:positionV>
+                      <wp:extent cx="123825" cy="123825"/>
+                      <wp:effectExtent l="0" t="0" r="0" b="0"/>
+                      <wp:wrapNone/>
+                      <wp:docPr id="13" name="Elipse 13"/>
+                      <wp:cNvGraphicFramePr/>
+                      <a:graphic xmlns:a="http://schemas.openxmlformats.org/drawingml/2006/main">
+                        <a:graphicData uri="http://schemas.microsoft.com/office/word/2010/wordprocessingShape">
+                          <wps:wsp>
+                            <wps:cNvSpPr/>
+                            <wps:spPr>
+                              <a:xfrm>
+                                <a:off x="5290438" y="3724438"/>
+                                <a:ext cx="111125" cy="111125"/>
+                              </a:xfrm>
+                              <a:prstGeom prst="ellipse">
+                                <a:avLst/>
+                              </a:prstGeom>
+                              <a:solidFill>
+                                <a:schemeClr val="lt1"/>
+                              </a:solidFill>
+                              <a:ln w="12700" cap="flat" cmpd="sng">
+                                <a:solidFill>
+                                  <a:schemeClr val="accent1"/>
+                                </a:solidFill>
+                                <a:prstDash val="solid"/>
+                                <a:miter lim="800000"/>
+                                <a:headEnd type="none" w="sm" len="sm"/>
+                                <a:tailEnd type="none" w="sm" len="sm"/>
+                              </a:ln>
+                            </wps:spPr>
+                            <wps:txbx>
+                              <w:txbxContent>
+                                <w:p>
+                                  <w:pPr>
+                                    <w:spacing w:before="0" w:after="0"/>
+                                    <w:textDirection w:val="btLr"/>
+                                  </w:pPr>
+                                </w:p>
+                              </w:txbxContent>
+                            </wps:txbx>
+                            <wps:bodyPr spcFirstLastPara="1" wrap="square" lIns="91425" tIns="91425" rIns="91425" bIns="91425" anchor="ctr" anchorCtr="0">
+                              <a:noAutofit/>
+                            </wps:bodyPr>
+                          </wps:wsp>
+                        </a:graphicData>
+                      </a:graphic>
+                    </wp:anchor>
+                  </w:drawing>
+                </mc:Choice>
+                <mc:Fallback>
+                  <w:pict>
+                    <v:oval w14:anchorId="0A7816B9" id="Elipse 13" o:spid="_x0000_s1071" style="position:absolute;margin-left:143pt;margin-top:1pt;width:9.75pt;height:9.75pt;z-index:251710464;visibility:visible;mso-wrap-style:square;mso-wrap-distance-left:9pt;mso-wrap-distance-top:0;mso-wrap-distance-right:9pt;mso-wrap-distance-bottom:0;mso-position-horizontal:absolute;mso-position-horizontal-relative:text;mso-position-vertical:absolute;mso-position-vertical-relative:text;v-text-anchor:middle" o:gfxdata="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" fillcolor="white [3201]" strokecolor="#4f81bd [3204]" strokeweight="1pt">
+                      <v:stroke startarrowwidth="narrow" startarrowlength="short" endarrowwidth="narrow" endarrowlength="short" joinstyle="miter"/>
+                      <v:textbox inset="2.53958mm,2.53958mm,2.53958mm,2.53958mm">
+                        <w:txbxContent>
+                          <w:p>
+                            <w:pPr>
+                              <w:spacing w:before="0" w:after="0"/>
+                              <w:textDirection w:val="btLr"/>
+                            </w:pPr>
+                          </w:p>
+                        </w:txbxContent>
+                      </v:textbox>
+                    </v:oval>
+                  </w:pict>
+                </mc:Fallback>
+              </mc:AlternateContent>
+            </w:r>
+          </w:p>
+        </w:tc>
+      </w:tr>
+      <w:tr>
+        <w:trPr>
+          <w:trHeight w:val="247"/>
+        </w:trPr>
+        <w:tc>
+          <w:tcPr>
+            <w:tcW w:w="2211" w:type="dxa"/>
+            <w:shd w:val="clear" w:color="auto" w:fill="auto"/>
+            <w:vAlign w:val="center"/>
+          </w:tcPr>
+          <w:p>
+            <w:pPr>
+              <w:rPr>
+                <w:color w:val="FFFFFF"/>
+              </w:rPr>
+            </w:pPr>
+            <w:r>
+              <w:rPr>
+                <w:color w:val="0070C0"/>
+              </w:rPr>
+              <w:t>DESCRIPCIÓN</w:t>
+            </w:r>
+          </w:p>
+        </w:tc>
+        <w:tc>
+          <w:tcPr>
+            <w:tcW w:w="5585" w:type="dxa"/>
+            <w:vAlign w:val="center"/>
+          </w:tcPr>
+          <w:p>
+            <w:pPr>
+              <w:spacing w:before="0"/>
+            </w:pPr>
+            <w:r>
+              <w:t>Se podrá elegir la noticia a eliminar, la misma debe de ser eliminada en la página administrador y la página principal</w:t>
+            </w:r>
+          </w:p>
+        </w:tc>
+      </w:tr>
+      <w:tr>
+        <w:trPr>
+          <w:trHeight w:val="247"/>
+        </w:trPr>
+        <w:tc>
+          <w:tcPr>
+            <w:tcW w:w="2211" w:type="dxa"/>
+            <w:shd w:val="clear" w:color="auto" w:fill="auto"/>
+            <w:vAlign w:val="center"/>
+          </w:tcPr>
+          <w:p>
+            <w:pPr>
+              <w:rPr>
+                <w:color w:val="0070C0"/>
+              </w:rPr>
+            </w:pPr>
+            <w:r>
+              <w:rPr>
+                <w:color w:val="0070C0"/>
+              </w:rPr>
+              <w:t>PROCESO</w:t>
+            </w:r>
+          </w:p>
+        </w:tc>
+        <w:tc>
+          <w:tcPr>
+            <w:tcW w:w="5585" w:type="dxa"/>
+            <w:vAlign w:val="center"/>
+          </w:tcPr>
+          <w:p>
+            <w:pPr>
+              <w:jc w:val="both"/>
+            </w:pPr>
+            <w:r>
+              <w:t>Seleccionar la noticia a eliminar.</w:t>
+            </w:r>
+          </w:p>
+        </w:tc>
+      </w:tr>
+      <w:tr>
+        <w:trPr>
+          <w:trHeight w:val="247"/>
+        </w:trPr>
+        <w:tc>
+          <w:tcPr>
+            <w:tcW w:w="2211" w:type="dxa"/>
+            <w:shd w:val="clear" w:color="auto" w:fill="auto"/>
+            <w:vAlign w:val="center"/>
+          </w:tcPr>
+          <w:p>
+            <w:pPr>
+              <w:rPr>
+                <w:color w:val="0070C0"/>
+              </w:rPr>
+            </w:pPr>
+            <w:r>
+              <w:rPr>
+                <w:color w:val="0070C0"/>
+              </w:rPr>
+              <w:t>SALIDAS</w:t>
+            </w:r>
+          </w:p>
+        </w:tc>
+        <w:tc>
+          <w:tcPr>
+            <w:tcW w:w="5585" w:type="dxa"/>
+            <w:vAlign w:val="center"/>
+          </w:tcPr>
+          <w:p>
+            <w:pPr>
+              <w:jc w:val="both"/>
+            </w:pPr>
+            <w:r>
+              <w:t xml:space="preserve">Mostrar una alerta de la noticia eliminada </w:t>
+            </w:r>
+          </w:p>
+        </w:tc>
+      </w:tr>
+      <w:tr>
+        <w:trPr>
+          <w:trHeight w:val="247"/>
+        </w:trPr>
+        <w:tc>
+          <w:tcPr>
+            <w:tcW w:w="2211" w:type="dxa"/>
+            <w:shd w:val="clear" w:color="auto" w:fill="auto"/>
+            <w:vAlign w:val="center"/>
+          </w:tcPr>
+          <w:p>
+            <w:pPr>
+              <w:rPr>
+                <w:color w:val="0070C0"/>
+              </w:rPr>
+            </w:pPr>
+            <w:r>
+              <w:rPr>
+                <w:color w:val="0070C0"/>
+              </w:rPr>
+              <w:t>RESTRICCIONES</w:t>
+            </w:r>
+          </w:p>
+        </w:tc>
+        <w:tc>
+          <w:tcPr>
+            <w:tcW w:w="5585" w:type="dxa"/>
+            <w:vAlign w:val="center"/>
+          </w:tcPr>
+          <w:p>
+            <w:pPr>
+              <w:jc w:val="both"/>
+            </w:pPr>
+            <w:r>
+              <w:t>Solo cuentas con el rol de administrador podrán acceder.</w:t>
+            </w:r>
+          </w:p>
+        </w:tc>
+      </w:tr>
+    </w:tbl>
+    <w:p>
+      <w:bookmarkStart w:id="17" w:name="_GoBack"/>
+      <w:bookmarkEnd w:id="17"/>
+    </w:p>
     <w:p>
       <w:pPr>
         <w:pStyle w:val="Ttulo2"/>
@@ -11107,6 +12191,7 @@
         <w:rPr>
           <w:color w:val="000000"/>
         </w:rPr>
+        <w:lastRenderedPageBreak/>
         <w:t xml:space="preserve">El  sistema </w:t>
       </w:r>
       <w:r>
@@ -11147,7 +12232,21 @@
         <w:rPr>
           <w:color w:val="000000"/>
         </w:rPr>
-        <w:t>ser responsive.</w:t>
+        <w:t xml:space="preserve">ser </w:t>
+      </w:r>
+      <w:proofErr w:type="spellStart"/>
+      <w:r>
+        <w:rPr>
+          <w:color w:val="000000"/>
+        </w:rPr>
+        <w:t>responsive</w:t>
+      </w:r>
+      <w:proofErr w:type="spellEnd"/>
+      <w:r>
+        <w:rPr>
+          <w:color w:val="000000"/>
+        </w:rPr>
+        <w:t>.</w:t>
       </w:r>
     </w:p>
     <w:p>
@@ -11254,7 +12353,6 @@
         <w:rPr>
           <w:color w:val="000000"/>
         </w:rPr>
-        <w:lastRenderedPageBreak/>
         <w:t xml:space="preserve">Desarrollar el sistema </w:t>
       </w:r>
       <w:r>
@@ -11310,8 +12408,13 @@
         <w:ind w:left="708"/>
         <w:jc w:val="both"/>
       </w:pPr>
-      <w:r>
-        <w:t xml:space="preserve">Marialys </w:t>
+      <w:proofErr w:type="spellStart"/>
+      <w:r>
+        <w:t>Marialys</w:t>
+      </w:r>
+      <w:proofErr w:type="spellEnd"/>
+      <w:r>
+        <w:t xml:space="preserve"> </w:t>
       </w:r>
       <w:r>
         <w:t xml:space="preserve"> alojará en servidores redundantes para asegurar una integridad de los datos y se realizaran las respectivas copias de seguridad. </w:t>
@@ -11353,12 +12456,9 @@
       <w:r>
         <w:t xml:space="preserve">La aplicación ha sido diseñada con tecnología libre, luego podrá ser soportada por cualquier </w:t>
       </w:r>
-      <w:r>
-        <w:t>servidor</w:t>
-      </w:r>
       <w:proofErr w:type="gramStart"/>
       <w:r>
-        <w:t xml:space="preserve">, </w:t>
+        <w:t xml:space="preserve">servidor, </w:t>
       </w:r>
       <w:r>
         <w:t>.</w:t>
@@ -11402,19 +12502,48 @@
         </w:rPr>
         <w:t xml:space="preserve">El sistema </w:t>
       </w:r>
+      <w:proofErr w:type="spellStart"/>
       <w:proofErr w:type="gramStart"/>
       <w:r>
         <w:rPr>
           <w:color w:val="000000"/>
         </w:rPr>
-        <w:t>Marialys ,</w:t>
+        <w:t>Marialys</w:t>
+      </w:r>
+      <w:proofErr w:type="spellEnd"/>
+      <w:r>
+        <w:rPr>
+          <w:color w:val="000000"/>
+        </w:rPr>
+        <w:t xml:space="preserve"> ,</w:t>
       </w:r>
       <w:proofErr w:type="gramEnd"/>
       <w:r>
         <w:rPr>
           <w:color w:val="000000"/>
         </w:rPr>
-        <w:t xml:space="preserve"> deberá de adaptarse a los diferentes dispositivos que se utilice el usuario cliente. Los parámetros de seguridad no deberán aceptar ningún tipo de método de infiltración al sistema, como SQL Injection, Secuencia de Comandos en sitios cruzados. </w:t>
+        <w:t xml:space="preserve"> deberá de adaptarse a los diferentes dispositivos que se utilice el usuario cliente. Los parámetros de seguridad no deberán aceptar </w:t>
+      </w:r>
+      <w:r>
+        <w:rPr>
+          <w:color w:val="000000"/>
+        </w:rPr>
+        <w:lastRenderedPageBreak/>
+        <w:t xml:space="preserve">ningún tipo de método de infiltración al sistema, como SQL </w:t>
+      </w:r>
+      <w:proofErr w:type="spellStart"/>
+      <w:r>
+        <w:rPr>
+          <w:color w:val="000000"/>
+        </w:rPr>
+        <w:t>Injection</w:t>
+      </w:r>
+      <w:proofErr w:type="spellEnd"/>
+      <w:r>
+        <w:rPr>
+          <w:color w:val="000000"/>
+        </w:rPr>
+        <w:t xml:space="preserve">, Secuencia de Comandos en sitios cruzados. </w:t>
       </w:r>
     </w:p>
     <w:p>
@@ -11514,7 +12643,6 @@
       <w:bookmarkStart w:id="22" w:name="_3whwml4" w:colFirst="0" w:colLast="0"/>
       <w:bookmarkEnd w:id="22"/>
       <w:r>
-        <w:lastRenderedPageBreak/>
         <w:t>OTROS REQUISITOS</w:t>
       </w:r>
     </w:p>
@@ -11522,9 +12650,11 @@
       <w:pPr>
         <w:jc w:val="both"/>
       </w:pPr>
+      <w:proofErr w:type="spellStart"/>
       <w:r>
         <w:t>Marialys</w:t>
       </w:r>
+      <w:proofErr w:type="spellEnd"/>
       <w:r>
         <w:t xml:space="preserve"> debe apoyarse de la LOPD: Ley Orgánica de Protección de Datos de Carácter Personal (LOPD) que establece la privacidad de los datos de los usuarios en el sistema.</w:t>
       </w:r>
@@ -12035,7 +13165,28 @@
                 <w:sz w:val="18"/>
                 <w:szCs w:val="18"/>
               </w:rPr>
-              <w:t>Recursos Humanos “Marialys”</w:t>
+              <w:lastRenderedPageBreak/>
+              <w:t>Recursos Humanos “</w:t>
+            </w:r>
+            <w:proofErr w:type="spellStart"/>
+            <w:r>
+              <w:rPr>
+                <w:b/>
+                <w:color w:val="FFFFFF"/>
+                <w:sz w:val="18"/>
+                <w:szCs w:val="18"/>
+              </w:rPr>
+              <w:t>Marialys</w:t>
+            </w:r>
+            <w:proofErr w:type="spellEnd"/>
+            <w:r>
+              <w:rPr>
+                <w:b/>
+                <w:color w:val="FFFFFF"/>
+                <w:sz w:val="18"/>
+                <w:szCs w:val="18"/>
+              </w:rPr>
+              <w:t>”</w:t>
             </w:r>
           </w:p>
         </w:tc>
@@ -12088,7 +13239,7 @@
 </file>
 
 <file path=word/endnotes.xml><?xml version="1.0" encoding="utf-8"?>
-<w:endnotes xmlns:wpc="http://schemas.microsoft.com/office/word/2010/wordprocessingCanvas" xmlns:cx="http://schemas.microsoft.com/office/drawing/2014/chartex" xmlns:mc="http://schemas.openxmlformats.org/markup-compatibility/2006" xmlns:o="urn:schemas-microsoft-com:office:office" xmlns:r="http://schemas.openxmlformats.org/officeDocument/2006/relationships" xmlns:m="http://schemas.openxmlformats.org/officeDocument/2006/math" xmlns:v="urn:schemas-microsoft-com:vml" xmlns:wp14="http://schemas.microsoft.com/office/word/2010/wordprocessingDrawing" xmlns:wp="http://schemas.openxmlformats.org/drawingml/2006/wordprocessingDrawing" xmlns:w10="urn:schemas-microsoft-com:office:word" xmlns:w="http://schemas.openxmlformats.org/wordprocessingml/2006/main" xmlns:w14="http://schemas.microsoft.com/office/word/2010/wordml" xmlns:w15="http://schemas.microsoft.com/office/word/2012/wordml" xmlns:w16se="http://schemas.microsoft.com/office/word/2015/wordml/symex" xmlns:wpg="http://schemas.microsoft.com/office/word/2010/wordprocessingGroup" xmlns:wpi="http://schemas.microsoft.com/office/word/2010/wordprocessingInk" xmlns:wne="http://schemas.microsoft.com/office/word/2006/wordml" xmlns:wps="http://schemas.microsoft.com/office/word/2010/wordprocessingShape" mc:Ignorable="w14 w15 w16se wp14">
+<w:endnotes xmlns:wpc="http://schemas.microsoft.com/office/word/2010/wordprocessingCanvas" xmlns:mc="http://schemas.openxmlformats.org/markup-compatibility/2006" xmlns:o="urn:schemas-microsoft-com:office:office" xmlns:r="http://schemas.openxmlformats.org/officeDocument/2006/relationships" xmlns:m="http://schemas.openxmlformats.org/officeDocument/2006/math" xmlns:v="urn:schemas-microsoft-com:vml" xmlns:wp14="http://schemas.microsoft.com/office/word/2010/wordprocessingDrawing" xmlns:wp="http://schemas.openxmlformats.org/drawingml/2006/wordprocessingDrawing" xmlns:w10="urn:schemas-microsoft-com:office:word" xmlns:w="http://schemas.openxmlformats.org/wordprocessingml/2006/main" xmlns:w14="http://schemas.microsoft.com/office/word/2010/wordml" xmlns:w15="http://schemas.microsoft.com/office/word/2012/wordml" xmlns:wpg="http://schemas.microsoft.com/office/word/2010/wordprocessingGroup" xmlns:wpi="http://schemas.microsoft.com/office/word/2010/wordprocessingInk" xmlns:wne="http://schemas.microsoft.com/office/word/2006/wordml" xmlns:wps="http://schemas.microsoft.com/office/word/2010/wordprocessingShape" mc:Ignorable="w14 w15 wp14">
   <w:endnote w:type="separator" w:id="-1">
     <w:p>
       <w:pPr>
@@ -12113,7 +13264,7 @@
 </file>
 
 <file path=word/footer1.xml><?xml version="1.0" encoding="utf-8"?>
-<w:ftr xmlns:wpc="http://schemas.microsoft.com/office/word/2010/wordprocessingCanvas" xmlns:cx="http://schemas.microsoft.com/office/drawing/2014/chartex" xmlns:mc="http://schemas.openxmlformats.org/markup-compatibility/2006" xmlns:o="urn:schemas-microsoft-com:office:office" xmlns:r="http://schemas.openxmlformats.org/officeDocument/2006/relationships" xmlns:m="http://schemas.openxmlformats.org/officeDocument/2006/math" xmlns:v="urn:schemas-microsoft-com:vml" xmlns:wp14="http://schemas.microsoft.com/office/word/2010/wordprocessingDrawing" xmlns:wp="http://schemas.openxmlformats.org/drawingml/2006/wordprocessingDrawing" xmlns:w10="urn:schemas-microsoft-com:office:word" xmlns:w="http://schemas.openxmlformats.org/wordprocessingml/2006/main" xmlns:w14="http://schemas.microsoft.com/office/word/2010/wordml" xmlns:w15="http://schemas.microsoft.com/office/word/2012/wordml" xmlns:w16se="http://schemas.microsoft.com/office/word/2015/wordml/symex" xmlns:wpg="http://schemas.microsoft.com/office/word/2010/wordprocessingGroup" xmlns:wpi="http://schemas.microsoft.com/office/word/2010/wordprocessingInk" xmlns:wne="http://schemas.microsoft.com/office/word/2006/wordml" xmlns:wps="http://schemas.microsoft.com/office/word/2010/wordprocessingShape" mc:Ignorable="w14 w15 w16se wp14">
+<w:ftr xmlns:wpc="http://schemas.microsoft.com/office/word/2010/wordprocessingCanvas" xmlns:mc="http://schemas.openxmlformats.org/markup-compatibility/2006" xmlns:o="urn:schemas-microsoft-com:office:office" xmlns:r="http://schemas.openxmlformats.org/officeDocument/2006/relationships" xmlns:m="http://schemas.openxmlformats.org/officeDocument/2006/math" xmlns:v="urn:schemas-microsoft-com:vml" xmlns:wp14="http://schemas.microsoft.com/office/word/2010/wordprocessingDrawing" xmlns:wp="http://schemas.openxmlformats.org/drawingml/2006/wordprocessingDrawing" xmlns:w10="urn:schemas-microsoft-com:office:word" xmlns:w="http://schemas.openxmlformats.org/wordprocessingml/2006/main" xmlns:w14="http://schemas.microsoft.com/office/word/2010/wordml" xmlns:w15="http://schemas.microsoft.com/office/word/2012/wordml" xmlns:wpg="http://schemas.microsoft.com/office/word/2010/wordprocessingGroup" xmlns:wpi="http://schemas.microsoft.com/office/word/2010/wordprocessingInk" xmlns:wne="http://schemas.microsoft.com/office/word/2006/wordml" xmlns:wps="http://schemas.microsoft.com/office/word/2010/wordprocessingShape" mc:Ignorable="w14 w15 wp14">
   <w:p>
     <w:pPr>
       <w:pBdr>
@@ -12135,7 +13286,7 @@
     <w:r>
       <w:rPr>
         <w:noProof/>
-        <w:lang w:val="es-419" w:eastAsia="es-419"/>
+        <w:lang w:val="es-ES"/>
       </w:rPr>
       <mc:AlternateContent>
         <mc:Choice Requires="wpg">
@@ -12287,7 +13438,7 @@
             </wp:anchor>
           </w:drawing>
         </mc:Choice>
-        <mc:Fallback>
+        <mc:Fallback xmlns:cx="http://schemas.microsoft.com/office/drawing/2014/chartex" xmlns:w16se="http://schemas.microsoft.com/office/word/2015/wordml/symex">
           <w:pict>
             <v:group id="Grupo 111" o:spid="_x0000_s1056" style="position:absolute;margin-left:-12pt;margin-top:6pt;width:453pt;height:20.05pt;z-index:251659264" coordorigin="24695,36526" coordsize="57529,2546" o:gfxdata="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">
               <v:group id="Grupo 1" o:spid="_x0000_s1057" style="position:absolute;left:24695;top:36526;width:57529;height:2547" coordsize="57529,2546" o:gfxdata="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">
@@ -12346,7 +13497,7 @@
 </file>
 
 <file path=word/footnotes.xml><?xml version="1.0" encoding="utf-8"?>
-<w:footnotes xmlns:wpc="http://schemas.microsoft.com/office/word/2010/wordprocessingCanvas" xmlns:cx="http://schemas.microsoft.com/office/drawing/2014/chartex" xmlns:mc="http://schemas.openxmlformats.org/markup-compatibility/2006" xmlns:o="urn:schemas-microsoft-com:office:office" xmlns:r="http://schemas.openxmlformats.org/officeDocument/2006/relationships" xmlns:m="http://schemas.openxmlformats.org/officeDocument/2006/math" xmlns:v="urn:schemas-microsoft-com:vml" xmlns:wp14="http://schemas.microsoft.com/office/word/2010/wordprocessingDrawing" xmlns:wp="http://schemas.openxmlformats.org/drawingml/2006/wordprocessingDrawing" xmlns:w10="urn:schemas-microsoft-com:office:word" xmlns:w="http://schemas.openxmlformats.org/wordprocessingml/2006/main" xmlns:w14="http://schemas.microsoft.com/office/word/2010/wordml" xmlns:w15="http://schemas.microsoft.com/office/word/2012/wordml" xmlns:w16se="http://schemas.microsoft.com/office/word/2015/wordml/symex" xmlns:wpg="http://schemas.microsoft.com/office/word/2010/wordprocessingGroup" xmlns:wpi="http://schemas.microsoft.com/office/word/2010/wordprocessingInk" xmlns:wne="http://schemas.microsoft.com/office/word/2006/wordml" xmlns:wps="http://schemas.microsoft.com/office/word/2010/wordprocessingShape" mc:Ignorable="w14 w15 w16se wp14">
+<w:footnotes xmlns:wpc="http://schemas.microsoft.com/office/word/2010/wordprocessingCanvas" xmlns:mc="http://schemas.openxmlformats.org/markup-compatibility/2006" xmlns:o="urn:schemas-microsoft-com:office:office" xmlns:r="http://schemas.openxmlformats.org/officeDocument/2006/relationships" xmlns:m="http://schemas.openxmlformats.org/officeDocument/2006/math" xmlns:v="urn:schemas-microsoft-com:vml" xmlns:wp14="http://schemas.microsoft.com/office/word/2010/wordprocessingDrawing" xmlns:wp="http://schemas.openxmlformats.org/drawingml/2006/wordprocessingDrawing" xmlns:w10="urn:schemas-microsoft-com:office:word" xmlns:w="http://schemas.openxmlformats.org/wordprocessingml/2006/main" xmlns:w14="http://schemas.microsoft.com/office/word/2010/wordml" xmlns:w15="http://schemas.microsoft.com/office/word/2012/wordml" xmlns:wpg="http://schemas.microsoft.com/office/word/2010/wordprocessingGroup" xmlns:wpi="http://schemas.microsoft.com/office/word/2010/wordprocessingInk" xmlns:wne="http://schemas.microsoft.com/office/word/2006/wordml" xmlns:wps="http://schemas.microsoft.com/office/word/2010/wordprocessingShape" mc:Ignorable="w14 w15 wp14">
   <w:footnote w:type="separator" w:id="-1">
     <w:p>
       <w:pPr>
@@ -12371,7 +13522,7 @@
 </file>
 
 <file path=word/header1.xml><?xml version="1.0" encoding="utf-8"?>
-<w:hdr xmlns:wpc="http://schemas.microsoft.com/office/word/2010/wordprocessingCanvas" xmlns:cx="http://schemas.microsoft.com/office/drawing/2014/chartex" xmlns:mc="http://schemas.openxmlformats.org/markup-compatibility/2006" xmlns:o="urn:schemas-microsoft-com:office:office" xmlns:r="http://schemas.openxmlformats.org/officeDocument/2006/relationships" xmlns:m="http://schemas.openxmlformats.org/officeDocument/2006/math" xmlns:v="urn:schemas-microsoft-com:vml" xmlns:wp14="http://schemas.microsoft.com/office/word/2010/wordprocessingDrawing" xmlns:wp="http://schemas.openxmlformats.org/drawingml/2006/wordprocessingDrawing" xmlns:w10="urn:schemas-microsoft-com:office:word" xmlns:w="http://schemas.openxmlformats.org/wordprocessingml/2006/main" xmlns:w14="http://schemas.microsoft.com/office/word/2010/wordml" xmlns:w15="http://schemas.microsoft.com/office/word/2012/wordml" xmlns:w16se="http://schemas.microsoft.com/office/word/2015/wordml/symex" xmlns:wpg="http://schemas.microsoft.com/office/word/2010/wordprocessingGroup" xmlns:wpi="http://schemas.microsoft.com/office/word/2010/wordprocessingInk" xmlns:wne="http://schemas.microsoft.com/office/word/2006/wordml" xmlns:wps="http://schemas.microsoft.com/office/word/2010/wordprocessingShape" mc:Ignorable="w14 w15 w16se wp14">
+<w:hdr xmlns:wpc="http://schemas.microsoft.com/office/word/2010/wordprocessingCanvas" xmlns:mc="http://schemas.openxmlformats.org/markup-compatibility/2006" xmlns:o="urn:schemas-microsoft-com:office:office" xmlns:r="http://schemas.openxmlformats.org/officeDocument/2006/relationships" xmlns:m="http://schemas.openxmlformats.org/officeDocument/2006/math" xmlns:v="urn:schemas-microsoft-com:vml" xmlns:wp14="http://schemas.microsoft.com/office/word/2010/wordprocessingDrawing" xmlns:wp="http://schemas.openxmlformats.org/drawingml/2006/wordprocessingDrawing" xmlns:w10="urn:schemas-microsoft-com:office:word" xmlns:w="http://schemas.openxmlformats.org/wordprocessingml/2006/main" xmlns:w14="http://schemas.microsoft.com/office/word/2010/wordml" xmlns:w15="http://schemas.microsoft.com/office/word/2012/wordml" xmlns:wpg="http://schemas.microsoft.com/office/word/2010/wordprocessingGroup" xmlns:wpi="http://schemas.microsoft.com/office/word/2010/wordprocessingInk" xmlns:wne="http://schemas.microsoft.com/office/word/2006/wordml" xmlns:wps="http://schemas.microsoft.com/office/word/2010/wordprocessingShape" mc:Ignorable="w14 w15 wp14">
   <w:p>
     <w:pPr>
       <w:widowControl w:val="0"/>
@@ -12423,7 +13574,7 @@
           <w:r>
             <w:rPr>
               <w:noProof/>
-              <w:lang w:val="es-419" w:eastAsia="es-419"/>
+              <w:lang w:val="es-ES"/>
             </w:rPr>
             <w:drawing>
               <wp:anchor distT="0" distB="0" distL="0" distR="0" simplePos="0" relativeHeight="251658240" behindDoc="0" locked="0" layoutInCell="1" hidden="0" allowOverlap="1">
@@ -12745,7 +13896,7 @@
               <w:b/>
               <w:noProof/>
             </w:rPr>
-            <w:t>15</w:t>
+            <w:t>14</w:t>
           </w:r>
           <w:r>
             <w:rPr>
@@ -12782,7 +13933,7 @@
               <w:b/>
               <w:noProof/>
             </w:rPr>
-            <w:t>16</w:t>
+            <w:t>17</w:t>
           </w:r>
           <w:r>
             <w:rPr>
@@ -12817,7 +13968,7 @@
 </file>
 
 <file path=word/header2.xml><?xml version="1.0" encoding="utf-8"?>
-<w:hdr xmlns:wpc="http://schemas.microsoft.com/office/word/2010/wordprocessingCanvas" xmlns:cx="http://schemas.microsoft.com/office/drawing/2014/chartex" xmlns:mc="http://schemas.openxmlformats.org/markup-compatibility/2006" xmlns:o="urn:schemas-microsoft-com:office:office" xmlns:r="http://schemas.openxmlformats.org/officeDocument/2006/relationships" xmlns:m="http://schemas.openxmlformats.org/officeDocument/2006/math" xmlns:v="urn:schemas-microsoft-com:vml" xmlns:wp14="http://schemas.microsoft.com/office/word/2010/wordprocessingDrawing" xmlns:wp="http://schemas.openxmlformats.org/drawingml/2006/wordprocessingDrawing" xmlns:w10="urn:schemas-microsoft-com:office:word" xmlns:w="http://schemas.openxmlformats.org/wordprocessingml/2006/main" xmlns:w14="http://schemas.microsoft.com/office/word/2010/wordml" xmlns:w15="http://schemas.microsoft.com/office/word/2012/wordml" xmlns:w16se="http://schemas.microsoft.com/office/word/2015/wordml/symex" xmlns:wpg="http://schemas.microsoft.com/office/word/2010/wordprocessingGroup" xmlns:wpi="http://schemas.microsoft.com/office/word/2010/wordprocessingInk" xmlns:wne="http://schemas.microsoft.com/office/word/2006/wordml" xmlns:wps="http://schemas.microsoft.com/office/word/2010/wordprocessingShape" mc:Ignorable="w14 w15 w16se wp14">
+<w:hdr xmlns:wpc="http://schemas.microsoft.com/office/word/2010/wordprocessingCanvas" xmlns:mc="http://schemas.openxmlformats.org/markup-compatibility/2006" xmlns:o="urn:schemas-microsoft-com:office:office" xmlns:r="http://schemas.openxmlformats.org/officeDocument/2006/relationships" xmlns:m="http://schemas.openxmlformats.org/officeDocument/2006/math" xmlns:v="urn:schemas-microsoft-com:vml" xmlns:wp14="http://schemas.microsoft.com/office/word/2010/wordprocessingDrawing" xmlns:wp="http://schemas.openxmlformats.org/drawingml/2006/wordprocessingDrawing" xmlns:w10="urn:schemas-microsoft-com:office:word" xmlns:w="http://schemas.openxmlformats.org/wordprocessingml/2006/main" xmlns:w14="http://schemas.microsoft.com/office/word/2010/wordml" xmlns:w15="http://schemas.microsoft.com/office/word/2012/wordml" xmlns:wpg="http://schemas.microsoft.com/office/word/2010/wordprocessingGroup" xmlns:wpi="http://schemas.microsoft.com/office/word/2010/wordprocessingInk" xmlns:wne="http://schemas.microsoft.com/office/word/2006/wordml" xmlns:wps="http://schemas.microsoft.com/office/word/2010/wordprocessingShape" mc:Ignorable="w14 w15 wp14">
   <w:p>
     <w:pPr>
       <w:widowControl w:val="0"/>
@@ -12872,7 +14023,7 @@
           <w:r>
             <w:rPr>
               <w:noProof/>
-              <w:lang w:val="es-419" w:eastAsia="es-419"/>
+              <w:lang w:val="es-ES"/>
             </w:rPr>
             <w:drawing>
               <wp:anchor distT="0" distB="0" distL="0" distR="0" simplePos="0" relativeHeight="251660288" behindDoc="0" locked="0" layoutInCell="1" hidden="0" allowOverlap="1">
@@ -13231,7 +14382,7 @@
               <w:b/>
               <w:noProof/>
             </w:rPr>
-            <w:t>16</w:t>
+            <w:t>17</w:t>
           </w:r>
           <w:r>
             <w:rPr>
@@ -13266,7 +14417,7 @@
 </file>
 
 <file path=word/numbering.xml><?xml version="1.0" encoding="utf-8"?>
-<w:numbering xmlns:wpc="http://schemas.microsoft.com/office/word/2010/wordprocessingCanvas" xmlns:cx="http://schemas.microsoft.com/office/drawing/2014/chartex" xmlns:mc="http://schemas.openxmlformats.org/markup-compatibility/2006" xmlns:o="urn:schemas-microsoft-com:office:office" xmlns:r="http://schemas.openxmlformats.org/officeDocument/2006/relationships" xmlns:m="http://schemas.openxmlformats.org/officeDocument/2006/math" xmlns:v="urn:schemas-microsoft-com:vml" xmlns:wp14="http://schemas.microsoft.com/office/word/2010/wordprocessingDrawing" xmlns:wp="http://schemas.openxmlformats.org/drawingml/2006/wordprocessingDrawing" xmlns:w10="urn:schemas-microsoft-com:office:word" xmlns:w="http://schemas.openxmlformats.org/wordprocessingml/2006/main" xmlns:w14="http://schemas.microsoft.com/office/word/2010/wordml" xmlns:w15="http://schemas.microsoft.com/office/word/2012/wordml" xmlns:w16se="http://schemas.microsoft.com/office/word/2015/wordml/symex" xmlns:wpg="http://schemas.microsoft.com/office/word/2010/wordprocessingGroup" xmlns:wpi="http://schemas.microsoft.com/office/word/2010/wordprocessingInk" xmlns:wne="http://schemas.microsoft.com/office/word/2006/wordml" xmlns:wps="http://schemas.microsoft.com/office/word/2010/wordprocessingShape" mc:Ignorable="w14 w15 w16se wp14">
+<w:numbering xmlns:wpc="http://schemas.microsoft.com/office/word/2010/wordprocessingCanvas" xmlns:mc="http://schemas.openxmlformats.org/markup-compatibility/2006" xmlns:o="urn:schemas-microsoft-com:office:office" xmlns:r="http://schemas.openxmlformats.org/officeDocument/2006/relationships" xmlns:m="http://schemas.openxmlformats.org/officeDocument/2006/math" xmlns:v="urn:schemas-microsoft-com:vml" xmlns:wp14="http://schemas.microsoft.com/office/word/2010/wordprocessingDrawing" xmlns:wp="http://schemas.openxmlformats.org/drawingml/2006/wordprocessingDrawing" xmlns:w10="urn:schemas-microsoft-com:office:word" xmlns:w="http://schemas.openxmlformats.org/wordprocessingml/2006/main" xmlns:w14="http://schemas.microsoft.com/office/word/2010/wordml" xmlns:w15="http://schemas.microsoft.com/office/word/2012/wordml" xmlns:wpg="http://schemas.microsoft.com/office/word/2010/wordprocessingGroup" xmlns:wpi="http://schemas.microsoft.com/office/word/2010/wordprocessingInk" xmlns:wne="http://schemas.microsoft.com/office/word/2006/wordml" xmlns:wps="http://schemas.microsoft.com/office/word/2010/wordprocessingShape" mc:Ignorable="w14 w15 wp14">
   <w:abstractNum w:abstractNumId="0" w15:restartNumberingAfterBreak="0">
     <w:nsid w:val="0D977B44"/>
     <w:multiLevelType w:val="multilevel"/>
@@ -14308,7 +15459,7 @@
 </file>
 
 <file path=word/styles.xml><?xml version="1.0" encoding="utf-8"?>
-<w:styles xmlns:mc="http://schemas.openxmlformats.org/markup-compatibility/2006" xmlns:r="http://schemas.openxmlformats.org/officeDocument/2006/relationships" xmlns:w="http://schemas.openxmlformats.org/wordprocessingml/2006/main" xmlns:w14="http://schemas.microsoft.com/office/word/2010/wordml" xmlns:w15="http://schemas.microsoft.com/office/word/2012/wordml" xmlns:w16se="http://schemas.microsoft.com/office/word/2015/wordml/symex" mc:Ignorable="w14 w15 w16se">
+<w:styles xmlns:mc="http://schemas.openxmlformats.org/markup-compatibility/2006" xmlns:r="http://schemas.openxmlformats.org/officeDocument/2006/relationships" xmlns:w="http://schemas.openxmlformats.org/wordprocessingml/2006/main" xmlns:w14="http://schemas.microsoft.com/office/word/2010/wordml" xmlns:w15="http://schemas.microsoft.com/office/word/2012/wordml" mc:Ignorable="w14 w15">
   <w:docDefaults>
     <w:rPrDefault>
       <w:rPr>
@@ -14843,7 +15994,7 @@
       </w:tblCellMar>
     </w:tblPr>
   </w:style>
-  <w:style w:type="paragraph" w:styleId="Ttulo">
+  <w:style w:type="paragraph" w:styleId="Puesto">
     <w:name w:val="Title"/>
     <w:basedOn w:val="Normal"/>
     <w:next w:val="Normal"/>

</xml_diff>

<commit_message>
Correcion de los putos del informe
</commit_message>
<xml_diff>
--- a/ERS/ERS-Maryalis.docx
+++ b/ERS/ERS-Maryalis.docx
@@ -3399,7 +3399,31 @@
     <w:p>
       <w:pPr>
         <w:jc w:val="both"/>
-      </w:pPr>
+        <w:rPr>
+          <w:sz w:val="10"/>
+          <w:szCs w:val="10"/>
+        </w:rPr>
+      </w:pPr>
+    </w:p>
+    <w:p>
+      <w:pPr>
+        <w:pStyle w:val="Ttulo1"/>
+        <w:numPr>
+          <w:ilvl w:val="0"/>
+          <w:numId w:val="4"/>
+        </w:numPr>
+        <w:rPr>
+          <w:color w:val="0070C0"/>
+        </w:rPr>
+      </w:pPr>
+      <w:bookmarkStart w:id="8" w:name="_17dp8vu" w:colFirst="0" w:colLast="0"/>
+      <w:bookmarkEnd w:id="8"/>
+      <w:r>
+        <w:rPr>
+          <w:color w:val="0070C0"/>
+        </w:rPr>
+        <w:t>DESCRIPCIÓN GENERAL</w:t>
+      </w:r>
     </w:p>
     <w:p>
       <w:pPr>
@@ -3408,63 +3432,136 @@
           <w:ilvl w:val="1"/>
           <w:numId w:val="4"/>
         </w:numPr>
-      </w:pPr>
-      <w:bookmarkStart w:id="8" w:name="_2s8eyo1" w:colFirst="0" w:colLast="0"/>
-      <w:bookmarkEnd w:id="8"/>
-      <w:r>
-        <w:t>VISIÓN GENERAL DEL DOCUMENTO</w:t>
+        <w:rPr>
+          <w:color w:val="0070C0"/>
+        </w:rPr>
+      </w:pPr>
+      <w:bookmarkStart w:id="9" w:name="_3rdcrjn" w:colFirst="0" w:colLast="0"/>
+      <w:bookmarkEnd w:id="9"/>
+      <w:r>
+        <w:rPr>
+          <w:color w:val="0070C0"/>
+        </w:rPr>
+        <w:t>PERSPECTIVAS DEL PRODUCTO</w:t>
       </w:r>
     </w:p>
     <w:p>
       <w:pPr>
-        <w:pBdr>
-          <w:top w:val="nil"/>
-          <w:left w:val="nil"/>
-          <w:bottom w:val="nil"/>
-          <w:right w:val="nil"/>
-          <w:between w:val="nil"/>
-        </w:pBdr>
-        <w:jc w:val="both"/>
-        <w:rPr>
-          <w:rFonts w:ascii="Leelawadee UI" w:eastAsia="Leelawadee UI" w:hAnsi="Leelawadee UI" w:cs="Leelawadee UI"/>
-          <w:color w:val="000000"/>
-        </w:rPr>
-      </w:pPr>
-      <w:r>
-        <w:rPr>
-          <w:rFonts w:ascii="Leelawadee UI" w:eastAsia="Leelawadee UI" w:hAnsi="Leelawadee UI" w:cs="Leelawadee UI"/>
-          <w:color w:val="000000"/>
-        </w:rPr>
-        <w:t xml:space="preserve">Mediante la presente Especificación de Requerimiento de Software (ERS) del sistema a desarrollar surge con el objetivo de definir las perspectivas y funcionalidades del producto de acuerdo con los requisitos específicos funcionales y no funcionales. Esta </w:t>
+        <w:ind w:left="720"/>
+      </w:pPr>
+      <w:r>
+        <w:t>El lenguaje utilizado para impleme</w:t>
+      </w:r>
+      <w:r>
+        <w:t xml:space="preserve">ntar la tienda virtual es PHP por medio del </w:t>
+      </w:r>
+      <w:proofErr w:type="spellStart"/>
+      <w:r>
+        <w:t>frameworks</w:t>
+      </w:r>
+      <w:proofErr w:type="spellEnd"/>
+      <w:r>
+        <w:t xml:space="preserve"> de </w:t>
+      </w:r>
+      <w:proofErr w:type="spellStart"/>
+      <w:r>
+        <w:t>Laravel</w:t>
+      </w:r>
+      <w:proofErr w:type="spellEnd"/>
+      <w:r>
+        <w:t xml:space="preserve">, como hemos mencionado antes, nos permitirá la creación de una página Web dinámica. Por otra parte, el sistema de gestión de base de datos que contendrá toda la información necesaria para ser  mostrada en la página Web es </w:t>
+      </w:r>
+      <w:proofErr w:type="spellStart"/>
+      <w:r>
+        <w:t>MySQL</w:t>
+      </w:r>
+      <w:proofErr w:type="spellEnd"/>
+      <w:r>
+        <w:t>.</w:t>
       </w:r>
     </w:p>
     <w:p>
       <w:pPr>
-        <w:jc w:val="both"/>
-        <w:rPr>
-          <w:sz w:val="10"/>
-          <w:szCs w:val="10"/>
-        </w:rPr>
-      </w:pPr>
+        <w:ind w:left="720"/>
+      </w:pPr>
+      <w:r>
+        <w:t xml:space="preserve">La información que contiene la </w:t>
+      </w:r>
+      <w:r>
+        <w:t>página, también</w:t>
+      </w:r>
+      <w:r>
+        <w:t xml:space="preserve"> </w:t>
+      </w:r>
+      <w:r>
+        <w:t>está</w:t>
+      </w:r>
+      <w:r>
+        <w:t xml:space="preserve"> diseñada de manera que con una resolución normal o alta</w:t>
+      </w:r>
+      <w:r>
+        <w:t>(a partir de 800 x 600)  la cual sea mostrada en toda  la página sin la necesidad de que el usuario tenga que desplazarse de arriba hacia abajo y / o de izquierda a derecha salvo cuando la respuesta a una consulta a la base de datos sea tan extensa que necesite más espacio para ser listada.</w:t>
+      </w:r>
     </w:p>
     <w:p>
       <w:pPr>
-        <w:pStyle w:val="Ttulo1"/>
-        <w:numPr>
-          <w:ilvl w:val="0"/>
-          <w:numId w:val="4"/>
-        </w:numPr>
-        <w:rPr>
-          <w:color w:val="0070C0"/>
-        </w:rPr>
-      </w:pPr>
-      <w:bookmarkStart w:id="9" w:name="_17dp8vu" w:colFirst="0" w:colLast="0"/>
-      <w:bookmarkEnd w:id="9"/>
-      <w:r>
-        <w:rPr>
-          <w:color w:val="0070C0"/>
-        </w:rPr>
-        <w:t>DESCRIPCIÓN GENERAL</w:t>
+        <w:jc w:val="both"/>
+      </w:pPr>
+      <w:r>
+        <w:tab/>
+        <w:t>El sistema de ventas  de repostería “</w:t>
+      </w:r>
+      <w:proofErr w:type="spellStart"/>
+      <w:r>
+        <w:t>Marialys</w:t>
+      </w:r>
+      <w:proofErr w:type="spellEnd"/>
+      <w:r>
+        <w:t xml:space="preserve">” podrá aumentar las ventas  y la </w:t>
+      </w:r>
+      <w:r>
+        <w:tab/>
+      </w:r>
+      <w:r>
+        <w:t xml:space="preserve">ampliación de la visión del negocio, es decir la apertura  de una tienda comercial </w:t>
+      </w:r>
+      <w:r>
+        <w:lastRenderedPageBreak/>
+        <w:tab/>
+      </w:r>
+      <w:r>
+        <w:t xml:space="preserve">y la ampliación de la cartera de productos entre los cuales tenemos tartas, </w:t>
+      </w:r>
+      <w:r>
+        <w:tab/>
+      </w:r>
+      <w:r>
+        <w:t xml:space="preserve">Pasteles, </w:t>
+      </w:r>
+      <w:proofErr w:type="spellStart"/>
+      <w:r>
+        <w:t>Cupcakes</w:t>
+      </w:r>
+      <w:proofErr w:type="spellEnd"/>
+      <w:r>
+        <w:t xml:space="preserve"> los cuales pueden ser personalizados como el cliente desee.</w:t>
+      </w:r>
+    </w:p>
+    <w:p>
+      <w:pPr>
+        <w:jc w:val="both"/>
+      </w:pPr>
+      <w:r>
+        <w:tab/>
+      </w:r>
+      <w:r>
+        <w:t xml:space="preserve">Esto podrá aumentar el tráfico del usuario hacia el sistema mejorando la calidad </w:t>
+      </w:r>
+      <w:r>
+        <w:tab/>
+      </w:r>
+      <w:r>
+        <w:t>y experiencia de los usuarios.</w:t>
       </w:r>
     </w:p>
     <w:p>
@@ -3474,151 +3571,9 @@
           <w:ilvl w:val="1"/>
           <w:numId w:val="4"/>
         </w:numPr>
-        <w:rPr>
-          <w:color w:val="0070C0"/>
-        </w:rPr>
-      </w:pPr>
-      <w:bookmarkStart w:id="10" w:name="_3rdcrjn" w:colFirst="0" w:colLast="0"/>
+      </w:pPr>
+      <w:bookmarkStart w:id="10" w:name="_26in1rg" w:colFirst="0" w:colLast="0"/>
       <w:bookmarkEnd w:id="10"/>
-      <w:r>
-        <w:rPr>
-          <w:color w:val="0070C0"/>
-        </w:rPr>
-        <w:t>PERSPECTIVAS DEL PRODUCTO</w:t>
-      </w:r>
-    </w:p>
-    <w:p>
-      <w:pPr>
-        <w:ind w:left="720"/>
-      </w:pPr>
-      <w:r>
-        <w:t>El lenguaje utilizado para impleme</w:t>
-      </w:r>
-      <w:r>
-        <w:t xml:space="preserve">ntar la tienda virtual es PHP por medio del </w:t>
-      </w:r>
-      <w:proofErr w:type="spellStart"/>
-      <w:r>
-        <w:t>frameworks</w:t>
-      </w:r>
-      <w:proofErr w:type="spellEnd"/>
-      <w:r>
-        <w:t xml:space="preserve"> de </w:t>
-      </w:r>
-      <w:proofErr w:type="spellStart"/>
-      <w:r>
-        <w:t>Laravel</w:t>
-      </w:r>
-      <w:proofErr w:type="spellEnd"/>
-      <w:r>
-        <w:t xml:space="preserve">, como hemos mencionado antes, nos permitirá la creación de una página Web dinámica. Por otra parte, el sistema de gestión de base de datos que contendrá toda la información necesaria para ser  mostrada en la página Web es </w:t>
-      </w:r>
-      <w:proofErr w:type="spellStart"/>
-      <w:r>
-        <w:t>MySQL</w:t>
-      </w:r>
-      <w:proofErr w:type="spellEnd"/>
-      <w:r>
-        <w:t>.</w:t>
-      </w:r>
-    </w:p>
-    <w:p>
-      <w:pPr>
-        <w:ind w:left="720"/>
-      </w:pPr>
-      <w:r>
-        <w:t xml:space="preserve">La información que contiene la </w:t>
-      </w:r>
-      <w:r>
-        <w:t>página, también</w:t>
-      </w:r>
-      <w:r>
-        <w:t xml:space="preserve"> </w:t>
-      </w:r>
-      <w:r>
-        <w:t>está</w:t>
-      </w:r>
-      <w:r>
-        <w:t xml:space="preserve"> diseñada de manera que con una resolución normal o alta</w:t>
-      </w:r>
-      <w:r>
-        <w:t xml:space="preserve">(a partir de 800 x 600)  la cual sea mostrada </w:t>
-      </w:r>
-      <w:r>
-        <w:lastRenderedPageBreak/>
-        <w:t>en toda  la página sin la necesidad de que el usuario tenga que desplazarse de arriba hacia abajo y / o de izquierda a derecha salvo cuando la respuesta a una consulta a la base de datos sea tan extensa que necesite más espacio para ser listada.</w:t>
-      </w:r>
-    </w:p>
-    <w:p>
-      <w:pPr>
-        <w:jc w:val="both"/>
-      </w:pPr>
-      <w:r>
-        <w:tab/>
-        <w:t>El sistema de ventas  de repostería “</w:t>
-      </w:r>
-      <w:proofErr w:type="spellStart"/>
-      <w:r>
-        <w:t>Marialys</w:t>
-      </w:r>
-      <w:proofErr w:type="spellEnd"/>
-      <w:r>
-        <w:t xml:space="preserve">” podrá aumentar las ventas  y la </w:t>
-      </w:r>
-      <w:r>
-        <w:tab/>
-      </w:r>
-      <w:r>
-        <w:t xml:space="preserve">ampliación de la visión del negocio, es decir la apertura  de una tienda comercial </w:t>
-      </w:r>
-      <w:r>
-        <w:tab/>
-      </w:r>
-      <w:r>
-        <w:t xml:space="preserve">y la ampliación de la cartera de productos entre los cuales tenemos tartas, </w:t>
-      </w:r>
-      <w:r>
-        <w:tab/>
-      </w:r>
-      <w:r>
-        <w:t xml:space="preserve">Pasteles, </w:t>
-      </w:r>
-      <w:proofErr w:type="spellStart"/>
-      <w:r>
-        <w:t>Cupcakes</w:t>
-      </w:r>
-      <w:proofErr w:type="spellEnd"/>
-      <w:r>
-        <w:t xml:space="preserve"> los cuales pueden ser personalizados como el cliente desee.</w:t>
-      </w:r>
-    </w:p>
-    <w:p>
-      <w:pPr>
-        <w:jc w:val="both"/>
-      </w:pPr>
-      <w:r>
-        <w:tab/>
-      </w:r>
-      <w:r>
-        <w:t xml:space="preserve">Esto podrá aumentar el tráfico del usuario hacia el sistema mejorando la calidad </w:t>
-      </w:r>
-      <w:r>
-        <w:tab/>
-      </w:r>
-      <w:r>
-        <w:t>y experiencia de los usuarios.</w:t>
-      </w:r>
-    </w:p>
-    <w:p>
-      <w:pPr>
-        <w:pStyle w:val="Ttulo2"/>
-        <w:numPr>
-          <w:ilvl w:val="1"/>
-          <w:numId w:val="4"/>
-        </w:numPr>
-      </w:pPr>
-      <w:bookmarkStart w:id="11" w:name="_26in1rg" w:colFirst="0" w:colLast="0"/>
-      <w:bookmarkEnd w:id="11"/>
       <w:r>
         <w:rPr>
           <w:color w:val="0070C0"/>
@@ -3739,8 +3694,8 @@
           <w:color w:val="0070C0"/>
         </w:rPr>
       </w:pPr>
-      <w:bookmarkStart w:id="12" w:name="_lnxbz9" w:colFirst="0" w:colLast="0"/>
-      <w:bookmarkEnd w:id="12"/>
+      <w:bookmarkStart w:id="11" w:name="_lnxbz9" w:colFirst="0" w:colLast="0"/>
+      <w:bookmarkEnd w:id="11"/>
       <w:r>
         <w:rPr>
           <w:color w:val="0070C0"/>
@@ -3796,161 +3751,10 @@
         <w:jc w:val="both"/>
       </w:pPr>
     </w:p>
-    <w:p>
-      <w:pPr>
-        <w:pStyle w:val="Ttulo2"/>
-        <w:numPr>
-          <w:ilvl w:val="1"/>
-          <w:numId w:val="4"/>
-        </w:numPr>
-        <w:rPr>
-          <w:color w:val="0070C0"/>
-        </w:rPr>
-      </w:pPr>
-      <w:bookmarkStart w:id="13" w:name="_35nkun2" w:colFirst="0" w:colLast="0"/>
-      <w:bookmarkEnd w:id="13"/>
-      <w:r>
-        <w:rPr>
-          <w:color w:val="0070C0"/>
-        </w:rPr>
-        <w:t>RESTRICCIONES</w:t>
-      </w:r>
-    </w:p>
-    <w:p>
-      <w:pPr>
-        <w:ind w:left="792"/>
-      </w:pPr>
-      <w:r>
-        <w:t xml:space="preserve">Otra  cosa  a  tener  en  cuenta  es  la  posibilidad  de  que  haya  una  gran  afluencia de usuarios en la página al mismo tiempo. Este problema podría  causar  una  saturación  del  servidor  así  como  lentitud  en  el  funcionamiento  de  la  página.  Estos  problemas  podrían  solucionarse  simplemente  aumentando  la  potencia  del  servidor  con  nuevo  </w:t>
-      </w:r>
-    </w:p>
-    <w:p>
-      <w:pPr>
-        <w:jc w:val="both"/>
-        <w:rPr>
-          <w:color w:val="000000"/>
-        </w:rPr>
-      </w:pPr>
-    </w:p>
-    <w:p>
-      <w:pPr>
-        <w:pStyle w:val="Ttulo2"/>
-        <w:numPr>
-          <w:ilvl w:val="1"/>
-          <w:numId w:val="4"/>
-        </w:numPr>
-        <w:rPr>
-          <w:color w:val="0070C0"/>
-        </w:rPr>
-      </w:pPr>
-      <w:bookmarkStart w:id="14" w:name="_1ksv4uv" w:colFirst="0" w:colLast="0"/>
-      <w:bookmarkEnd w:id="14"/>
-      <w:r>
-        <w:rPr>
-          <w:rFonts w:ascii="CMR12" w:eastAsia="CMR12" w:hAnsi="CMR12" w:cs="CMR12"/>
-          <w:color w:val="0070C0"/>
-        </w:rPr>
-        <w:t xml:space="preserve">SUPOSICIONES </w:t>
-      </w:r>
-      <w:r>
-        <w:rPr>
-          <w:color w:val="0070C0"/>
-        </w:rPr>
-        <w:t>Y DEPENDENCIAS</w:t>
-      </w:r>
-    </w:p>
-    <w:p>
-      <w:pPr>
-        <w:ind w:left="708"/>
-        <w:jc w:val="both"/>
-      </w:pPr>
-      <w:r>
-        <w:t>El diseño debe basarse en diagramas de clases, diagramas de caso de uso, diagramas de secuencia.</w:t>
-      </w:r>
-    </w:p>
-    <w:p>
-      <w:pPr>
-        <w:ind w:left="708"/>
-        <w:jc w:val="both"/>
-      </w:pPr>
-      <w:r>
-        <w:t>Se debe utilizar al menos dos patrones en el diseño de la aplicación.</w:t>
-      </w:r>
-    </w:p>
-    <w:p>
-      <w:pPr>
-        <w:ind w:left="708"/>
-        <w:jc w:val="both"/>
-      </w:pPr>
-      <w:r>
-        <w:t>La aplicación debe estar desarrollada en capas.</w:t>
-      </w:r>
-    </w:p>
-    <w:p>
-      <w:pPr>
-        <w:ind w:left="708"/>
-        <w:jc w:val="both"/>
-      </w:pPr>
-      <w:r>
-        <w:t>El funcionamiento de la página necesita conectividad a internet para nuevas actualizaciones, creación de usuario.</w:t>
-      </w:r>
-    </w:p>
-    <w:p>
-      <w:pPr>
-        <w:pStyle w:val="Ttulo2"/>
-        <w:numPr>
-          <w:ilvl w:val="1"/>
-          <w:numId w:val="4"/>
-        </w:numPr>
-        <w:rPr>
-          <w:color w:val="0070C0"/>
-        </w:rPr>
-      </w:pPr>
-      <w:bookmarkStart w:id="15" w:name="_44sinio" w:colFirst="0" w:colLast="0"/>
-      <w:bookmarkEnd w:id="15"/>
-      <w:r>
-        <w:rPr>
-          <w:rFonts w:ascii="CMR12" w:eastAsia="CMR12" w:hAnsi="CMR12" w:cs="CMR12"/>
-          <w:color w:val="0070C0"/>
-        </w:rPr>
-        <w:t>REQUISITOS FUTUROS</w:t>
-      </w:r>
-    </w:p>
-    <w:p>
-      <w:pPr>
-        <w:ind w:left="708"/>
-        <w:jc w:val="both"/>
-      </w:pPr>
-      <w:r>
-        <w:t>Los requisitos planteados pueden ser posibles mejoras, que luego de estudio y análisis pueden generar cambios en el sistema y este deberá ajustarse a futuros cambios como:</w:t>
-      </w:r>
-    </w:p>
-    <w:p>
-      <w:pPr>
-        <w:ind w:left="708"/>
-        <w:jc w:val="both"/>
-      </w:pPr>
-      <w:r>
-        <w:t>•</w:t>
-      </w:r>
-      <w:r>
-        <w:tab/>
-        <w:t>Mejoras en la interfaz de usuario implementando gráficos 3D</w:t>
-      </w:r>
-    </w:p>
-    <w:p>
-      <w:pPr>
-        <w:ind w:left="708"/>
-        <w:jc w:val="both"/>
-      </w:pPr>
-      <w:r>
-        <w:t>•</w:t>
-      </w:r>
-      <w:r>
-        <w:tab/>
-        <w:t>Implementación de nuevos mecanismos en el sistema.</w:t>
-      </w:r>
-    </w:p>
+    <w:bookmarkStart w:id="12" w:name="_35nkun2" w:colFirst="0" w:colLast="0"/>
+    <w:bookmarkStart w:id="13" w:name="_GoBack"/>
+    <w:bookmarkEnd w:id="12"/>
+    <w:bookmarkEnd w:id="13"/>
     <w:p>
       <w:pPr>
         <w:ind w:left="708"/>
@@ -4051,7 +3855,7 @@
               </wp:anchor>
             </w:drawing>
           </mc:Choice>
-          <mc:Fallback xmlns:cx="http://schemas.microsoft.com/office/drawing/2014/chartex" xmlns:w16se="http://schemas.microsoft.com/office/word/2015/wordml/symex">
+          <mc:Fallback xmlns:w16se="http://schemas.microsoft.com/office/word/2015/wordml/symex" xmlns:cx="http://schemas.microsoft.com/office/drawing/2014/chartex">
             <w:pict>
               <v:rect id="Rectángulo 16" o:spid="_x0000_s1026" style="position:absolute;left:0;text-align:left;margin-left:5pt;margin-top:227pt;width:415.25pt;height:1pt;z-index:251660288;visibility:visible;mso-wrap-style:square;mso-wrap-distance-left:9pt;mso-wrap-distance-top:0;mso-wrap-distance-right:9pt;mso-wrap-distance-bottom:0;mso-position-horizontal:absolute;mso-position-horizontal-relative:text;mso-position-vertical:absolute;mso-position-vertical-relative:text;v-text-anchor:top" o:gfxdata="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" stroked="f">
                 <v:textbox inset="0,0,0,0">
@@ -4169,7 +3973,7 @@
               </wp:anchor>
             </w:drawing>
           </mc:Choice>
-          <mc:Fallback xmlns:cx="http://schemas.microsoft.com/office/drawing/2014/chartex" xmlns:w16se="http://schemas.microsoft.com/office/word/2015/wordml/symex">
+          <mc:Fallback xmlns:w16se="http://schemas.microsoft.com/office/word/2015/wordml/symex" xmlns:cx="http://schemas.microsoft.com/office/drawing/2014/chartex">
             <w:pict>
               <v:rect id="Rectángulo 108" o:spid="_x0000_s1027" style="position:absolute;left:0;text-align:left;margin-left:-8pt;margin-top:491pt;width:442.5pt;height:1pt;z-index:251661312;visibility:visible;mso-wrap-style:square;mso-wrap-distance-left:9pt;mso-wrap-distance-top:0;mso-wrap-distance-right:9pt;mso-wrap-distance-bottom:0;mso-position-horizontal:absolute;mso-position-horizontal-relative:text;mso-position-vertical:absolute;mso-position-vertical-relative:text;v-text-anchor:top" o:gfxdata="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" stroked="f">
                 <v:textbox inset="0,0,0,0">
@@ -4298,7 +4102,7 @@
               </wp:anchor>
             </w:drawing>
           </mc:Choice>
-          <mc:Fallback xmlns:cx="http://schemas.microsoft.com/office/drawing/2014/chartex" xmlns:w16se="http://schemas.microsoft.com/office/word/2015/wordml/symex">
+          <mc:Fallback xmlns:w16se="http://schemas.microsoft.com/office/word/2015/wordml/symex" xmlns:cx="http://schemas.microsoft.com/office/drawing/2014/chartex">
             <w:pict>
               <v:rect id="Rectángulo 36" o:spid="_x0000_s1028" style="position:absolute;left:0;text-align:left;margin-left:26pt;margin-top:270pt;width:372.5pt;height:1pt;z-index:251662336;visibility:visible;mso-wrap-style:square;mso-wrap-distance-left:9pt;mso-wrap-distance-top:0;mso-wrap-distance-right:9pt;mso-wrap-distance-bottom:0;mso-position-horizontal:absolute;mso-position-horizontal-relative:text;mso-position-vertical:absolute;mso-position-vertical-relative:text;v-text-anchor:top" o:gfxdata="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" stroked="f">
                 <v:textbox inset="0,0,0,0">
@@ -4447,7 +4251,7 @@
               </wp:anchor>
             </w:drawing>
           </mc:Choice>
-          <mc:Fallback xmlns:cx="http://schemas.microsoft.com/office/drawing/2014/chartex" xmlns:w16se="http://schemas.microsoft.com/office/word/2015/wordml/symex">
+          <mc:Fallback xmlns:w16se="http://schemas.microsoft.com/office/word/2015/wordml/symex" xmlns:cx="http://schemas.microsoft.com/office/drawing/2014/chartex">
             <w:pict>
               <v:rect id="Rectángulo 26" o:spid="_x0000_s1029" style="position:absolute;left:0;text-align:left;margin-left:12pt;margin-top:631pt;width:399.4pt;height:1pt;z-index:251663360;visibility:visible;mso-wrap-style:square;mso-wrap-distance-left:9pt;mso-wrap-distance-top:0;mso-wrap-distance-right:9pt;mso-wrap-distance-bottom:0;mso-position-horizontal:absolute;mso-position-horizontal-relative:text;mso-position-vertical:absolute;mso-position-vertical-relative:text;v-text-anchor:top" o:gfxdata="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" stroked="f">
                 <v:textbox inset="0,0,0,0">
@@ -4596,7 +4400,7 @@
               </wp:anchor>
             </w:drawing>
           </mc:Choice>
-          <mc:Fallback xmlns:cx="http://schemas.microsoft.com/office/drawing/2014/chartex" xmlns:w16se="http://schemas.microsoft.com/office/word/2015/wordml/symex">
+          <mc:Fallback xmlns:w16se="http://schemas.microsoft.com/office/word/2015/wordml/symex" xmlns:cx="http://schemas.microsoft.com/office/drawing/2014/chartex">
             <w:pict>
               <v:rect id="Rectángulo 45" o:spid="_x0000_s1030" style="position:absolute;left:0;text-align:left;margin-left:36pt;margin-top:283pt;width:372.5pt;height:1pt;z-index:251664384;visibility:visible;mso-wrap-style:square;mso-wrap-distance-left:9pt;mso-wrap-distance-top:0;mso-wrap-distance-right:9pt;mso-wrap-distance-bottom:0;mso-position-horizontal:absolute;mso-position-horizontal-relative:text;mso-position-vertical:absolute;mso-position-vertical-relative:text;v-text-anchor:top" o:gfxdata="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" stroked="f">
                 <v:textbox inset="0,0,0,0">
@@ -4694,7 +4498,7 @@
               </wp:anchor>
             </w:drawing>
           </mc:Choice>
-          <mc:Fallback xmlns:cx="http://schemas.microsoft.com/office/drawing/2014/chartex" xmlns:w16se="http://schemas.microsoft.com/office/word/2015/wordml/symex">
+          <mc:Fallback xmlns:w16se="http://schemas.microsoft.com/office/word/2015/wordml/symex" xmlns:cx="http://schemas.microsoft.com/office/drawing/2014/chartex">
             <w:pict>
               <v:rect id="Rectángulo 114" o:spid="_x0000_s1031" style="position:absolute;left:0;text-align:left;margin-left:37pt;margin-top:573pt;width:350.2pt;height:1pt;z-index:251665408;visibility:visible;mso-wrap-style:square;mso-wrap-distance-left:9pt;mso-wrap-distance-top:0;mso-wrap-distance-right:9pt;mso-wrap-distance-bottom:0;mso-position-horizontal:absolute;mso-position-horizontal-relative:text;mso-position-vertical:absolute;mso-position-vertical-relative:text;v-text-anchor:top" o:gfxdata="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" stroked="f">
                 <v:textbox inset="0,0,0,0">
@@ -4792,7 +4596,7 @@
               </wp:anchor>
             </w:drawing>
           </mc:Choice>
-          <mc:Fallback xmlns:cx="http://schemas.microsoft.com/office/drawing/2014/chartex" xmlns:w16se="http://schemas.microsoft.com/office/word/2015/wordml/symex">
+          <mc:Fallback xmlns:w16se="http://schemas.microsoft.com/office/word/2015/wordml/symex" xmlns:cx="http://schemas.microsoft.com/office/drawing/2014/chartex">
             <w:pict>
               <v:rect id="Rectángulo 113" o:spid="_x0000_s1032" style="position:absolute;left:0;text-align:left;margin-left:0;margin-top:359pt;width:425.95pt;height:1pt;z-index:251666432;visibility:visible;mso-wrap-style:square;mso-wrap-distance-left:9pt;mso-wrap-distance-top:0;mso-wrap-distance-right:9pt;mso-wrap-distance-bottom:0;mso-position-horizontal:absolute;mso-position-horizontal-relative:text;mso-position-vertical:absolute;mso-position-vertical-relative:text;v-text-anchor:top" o:gfxdata="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" stroked="f">
                 <v:textbox inset="0,0,0,0">
@@ -4941,7 +4745,7 @@
               </wp:anchor>
             </w:drawing>
           </mc:Choice>
-          <mc:Fallback xmlns:cx="http://schemas.microsoft.com/office/drawing/2014/chartex" xmlns:w16se="http://schemas.microsoft.com/office/word/2015/wordml/symex">
+          <mc:Fallback xmlns:w16se="http://schemas.microsoft.com/office/word/2015/wordml/symex" xmlns:cx="http://schemas.microsoft.com/office/drawing/2014/chartex">
             <w:pict>
               <v:rect id="Rectángulo 43" o:spid="_x0000_s1033" style="position:absolute;left:0;text-align:left;margin-left:0;margin-top:329pt;width:419.15pt;height:1pt;z-index:251667456;visibility:visible;mso-wrap-style:square;mso-wrap-distance-left:9pt;mso-wrap-distance-top:0;mso-wrap-distance-right:9pt;mso-wrap-distance-bottom:0;mso-position-horizontal:absolute;mso-position-horizontal-relative:text;mso-position-vertical:absolute;mso-position-vertical-relative:text;v-text-anchor:top" o:gfxdata="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" stroked="f">
                 <v:textbox inset="0,0,0,0">
@@ -5059,7 +4863,7 @@
               </wp:anchor>
             </w:drawing>
           </mc:Choice>
-          <mc:Fallback xmlns:cx="http://schemas.microsoft.com/office/drawing/2014/chartex" xmlns:w16se="http://schemas.microsoft.com/office/word/2015/wordml/symex">
+          <mc:Fallback xmlns:w16se="http://schemas.microsoft.com/office/word/2015/wordml/symex" xmlns:cx="http://schemas.microsoft.com/office/drawing/2014/chartex">
             <w:pict>
               <v:rect id="Rectángulo 37" o:spid="_x0000_s1034" style="position:absolute;left:0;text-align:left;margin-left:2pt;margin-top:311pt;width:457.7pt;height:1pt;z-index:251668480;visibility:visible;mso-wrap-style:square;mso-wrap-distance-left:9pt;mso-wrap-distance-top:0;mso-wrap-distance-right:9pt;mso-wrap-distance-bottom:0;mso-position-horizontal:absolute;mso-position-horizontal-relative:text;mso-position-vertical:absolute;mso-position-vertical-relative:text;v-text-anchor:top" o:gfxdata="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" stroked="f">
                 <v:textbox inset="0,0,0,0">
@@ -5188,7 +4992,7 @@
               </wp:anchor>
             </w:drawing>
           </mc:Choice>
-          <mc:Fallback xmlns:cx="http://schemas.microsoft.com/office/drawing/2014/chartex" xmlns:w16se="http://schemas.microsoft.com/office/word/2015/wordml/symex">
+          <mc:Fallback xmlns:w16se="http://schemas.microsoft.com/office/word/2015/wordml/symex" xmlns:cx="http://schemas.microsoft.com/office/drawing/2014/chartex">
             <w:pict>
               <v:rect id="Rectángulo 38" o:spid="_x0000_s1035" style="position:absolute;left:0;text-align:left;margin-left:15pt;margin-top:631pt;width:461.3pt;height:1pt;z-index:251669504;visibility:visible;mso-wrap-style:square;mso-wrap-distance-left:9pt;mso-wrap-distance-top:0;mso-wrap-distance-right:9pt;mso-wrap-distance-bottom:0;mso-position-horizontal:absolute;mso-position-horizontal-relative:text;mso-position-vertical:absolute;mso-position-vertical-relative:text;v-text-anchor:top" o:gfxdata="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" stroked="f">
                 <v:textbox inset="0,0,0,0">
@@ -5282,8 +5086,8 @@
           <w:numId w:val="4"/>
         </w:numPr>
       </w:pPr>
-      <w:bookmarkStart w:id="16" w:name="_3j2qqm3" w:colFirst="0" w:colLast="0"/>
-      <w:bookmarkEnd w:id="16"/>
+      <w:bookmarkStart w:id="14" w:name="_3j2qqm3" w:colFirst="0" w:colLast="0"/>
+      <w:bookmarkEnd w:id="14"/>
       <w:r>
         <w:t>REQUERIMIENTOS FUNCIONALES</w:t>
       </w:r>
@@ -5516,7 +5320,7 @@
                     </wp:anchor>
                   </w:drawing>
                 </mc:Choice>
-                <mc:Fallback xmlns:cx="http://schemas.microsoft.com/office/drawing/2014/chartex" xmlns:w16se="http://schemas.microsoft.com/office/word/2015/wordml/symex">
+                <mc:Fallback xmlns:w16se="http://schemas.microsoft.com/office/word/2015/wordml/symex" xmlns:cx="http://schemas.microsoft.com/office/drawing/2014/chartex">
                   <w:pict>
                     <v:oval w14:anchorId="775FA4B1" id="Elipse 58" o:spid="_x0000_s1036" style="position:absolute;margin-left:98pt;margin-top:0;width:9.75pt;height:9.75pt;z-index:251671552;visibility:visible;mso-wrap-style:square;mso-wrap-distance-left:9pt;mso-wrap-distance-top:0;mso-wrap-distance-right:9pt;mso-wrap-distance-bottom:0;mso-position-horizontal:absolute;mso-position-horizontal-relative:text;mso-position-vertical:absolute;mso-position-vertical-relative:text;v-text-anchor:middle" o:gfxdata="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" fillcolor="#4f81bd [3204]" strokecolor="#42719b" strokeweight="1pt">
                       <v:stroke startarrowwidth="narrow" startarrowlength="short" endarrowwidth="narrow" endarrowlength="short" joinstyle="miter"/>
@@ -5649,7 +5453,7 @@
                     </wp:anchor>
                   </w:drawing>
                 </mc:Choice>
-                <mc:Fallback xmlns:cx="http://schemas.microsoft.com/office/drawing/2014/chartex" xmlns:w16se="http://schemas.microsoft.com/office/word/2015/wordml/symex">
+                <mc:Fallback xmlns:w16se="http://schemas.microsoft.com/office/word/2015/wordml/symex" xmlns:cx="http://schemas.microsoft.com/office/drawing/2014/chartex">
                   <w:pict>
                     <v:oval w14:anchorId="08189DC9" id="Elipse 31" o:spid="_x0000_s1037" style="position:absolute;margin-left:143pt;margin-top:1pt;width:9.75pt;height:9.75pt;z-index:251672576;visibility:visible;mso-wrap-style:square;mso-wrap-distance-left:9pt;mso-wrap-distance-top:0;mso-wrap-distance-right:9pt;mso-wrap-distance-bottom:0;mso-position-horizontal:absolute;mso-position-horizontal-relative:text;mso-position-vertical:absolute;mso-position-vertical-relative:text;v-text-anchor:middle" o:gfxdata="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" fillcolor="white [3201]" strokecolor="#4f81bd [3204]" strokeweight="1pt">
                       <v:stroke startarrowwidth="narrow" startarrowlength="short" endarrowwidth="narrow" endarrowlength="short" joinstyle="miter"/>
@@ -5734,7 +5538,7 @@
                     </wp:anchor>
                   </w:drawing>
                 </mc:Choice>
-                <mc:Fallback xmlns:cx="http://schemas.microsoft.com/office/drawing/2014/chartex" xmlns:w16se="http://schemas.microsoft.com/office/word/2015/wordml/symex">
+                <mc:Fallback xmlns:w16se="http://schemas.microsoft.com/office/word/2015/wordml/symex" xmlns:cx="http://schemas.microsoft.com/office/drawing/2014/chartex">
                   <w:pict>
                     <v:oval w14:anchorId="01C569E7" id="Elipse 1" o:spid="_x0000_s1038" style="position:absolute;margin-left:229pt;margin-top:2pt;width:9.75pt;height:9.75pt;z-index:251673600;visibility:visible;mso-wrap-style:square;mso-wrap-distance-left:9pt;mso-wrap-distance-top:0;mso-wrap-distance-right:9pt;mso-wrap-distance-bottom:0;mso-position-horizontal:absolute;mso-position-horizontal-relative:text;mso-position-vertical:absolute;mso-position-vertical-relative:text;v-text-anchor:middle" o:gfxdata="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" fillcolor="white [3201]" strokecolor="#4f81bd [3204]" strokeweight="1pt">
                       <v:stroke startarrowwidth="narrow" startarrowlength="short" endarrowwidth="narrow" endarrowlength="short" joinstyle="miter"/>
@@ -5819,7 +5623,7 @@
                     </wp:anchor>
                   </w:drawing>
                 </mc:Choice>
-                <mc:Fallback xmlns:cx="http://schemas.microsoft.com/office/drawing/2014/chartex" xmlns:w16se="http://schemas.microsoft.com/office/word/2015/wordml/symex">
+                <mc:Fallback xmlns:w16se="http://schemas.microsoft.com/office/word/2015/wordml/symex" xmlns:cx="http://schemas.microsoft.com/office/drawing/2014/chartex">
                   <w:pict>
                     <v:oval w14:anchorId="7CA59D8A" id="Elipse 118" o:spid="_x0000_s1039" style="position:absolute;margin-left:57pt;margin-top:1pt;width:9.75pt;height:9.75pt;z-index:251674624;visibility:visible;mso-wrap-style:square;mso-wrap-distance-left:9pt;mso-wrap-distance-top:0;mso-wrap-distance-right:9pt;mso-wrap-distance-bottom:0;mso-position-horizontal:absolute;mso-position-horizontal-relative:text;mso-position-vertical:absolute;mso-position-vertical-relative:text;v-text-anchor:middle" o:gfxdata="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" fillcolor="#4f81bd [3204]" strokecolor="#42719b" strokeweight="1pt">
                       <v:stroke startarrowwidth="narrow" startarrowlength="short" endarrowwidth="narrow" endarrowlength="short" joinstyle="miter"/>
@@ -6370,7 +6174,7 @@
                     </wp:anchor>
                   </w:drawing>
                 </mc:Choice>
-                <mc:Fallback xmlns:cx="http://schemas.microsoft.com/office/drawing/2014/chartex" xmlns:w16se="http://schemas.microsoft.com/office/word/2015/wordml/symex">
+                <mc:Fallback xmlns:w16se="http://schemas.microsoft.com/office/word/2015/wordml/symex" xmlns:cx="http://schemas.microsoft.com/office/drawing/2014/chartex">
                   <w:pict>
                     <v:oval w14:anchorId="3DCA5C97" id="Elipse 66" o:spid="_x0000_s1040" style="position:absolute;margin-left:98pt;margin-top:0;width:9.75pt;height:9.75pt;z-index:251675648;visibility:visible;mso-wrap-style:square;mso-wrap-distance-left:9pt;mso-wrap-distance-top:0;mso-wrap-distance-right:9pt;mso-wrap-distance-bottom:0;mso-position-horizontal:absolute;mso-position-horizontal-relative:text;mso-position-vertical:absolute;mso-position-vertical-relative:text;v-text-anchor:middle" o:gfxdata="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" fillcolor="#4f81bd [3204]" strokecolor="#42719b" strokeweight="1pt">
                       <v:stroke startarrowwidth="narrow" startarrowlength="short" endarrowwidth="narrow" endarrowlength="short" joinstyle="miter"/>
@@ -6503,7 +6307,7 @@
                     </wp:anchor>
                   </w:drawing>
                 </mc:Choice>
-                <mc:Fallback xmlns:cx="http://schemas.microsoft.com/office/drawing/2014/chartex" xmlns:w16se="http://schemas.microsoft.com/office/word/2015/wordml/symex">
+                <mc:Fallback xmlns:w16se="http://schemas.microsoft.com/office/word/2015/wordml/symex" xmlns:cx="http://schemas.microsoft.com/office/drawing/2014/chartex">
                   <w:pict>
                     <v:oval w14:anchorId="494B4875" id="Elipse 120" o:spid="_x0000_s1041" style="position:absolute;margin-left:57pt;margin-top:1pt;width:9.75pt;height:9.75pt;z-index:251676672;visibility:visible;mso-wrap-style:square;mso-wrap-distance-left:9pt;mso-wrap-distance-top:0;mso-wrap-distance-right:9pt;mso-wrap-distance-bottom:0;mso-position-horizontal:absolute;mso-position-horizontal-relative:text;mso-position-vertical:absolute;mso-position-vertical-relative:text;v-text-anchor:middle" o:gfxdata="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" fillcolor="#4f81bd [3204]" strokecolor="#42719b" strokeweight="1pt">
                       <v:stroke startarrowwidth="narrow" startarrowlength="short" endarrowwidth="narrow" endarrowlength="short" joinstyle="miter"/>
@@ -6588,7 +6392,7 @@
                     </wp:anchor>
                   </w:drawing>
                 </mc:Choice>
-                <mc:Fallback xmlns:cx="http://schemas.microsoft.com/office/drawing/2014/chartex" xmlns:w16se="http://schemas.microsoft.com/office/word/2015/wordml/symex">
+                <mc:Fallback xmlns:w16se="http://schemas.microsoft.com/office/word/2015/wordml/symex" xmlns:cx="http://schemas.microsoft.com/office/drawing/2014/chartex">
                   <w:pict>
                     <v:oval w14:anchorId="4E9A3329" id="Elipse 112" o:spid="_x0000_s1042" style="position:absolute;margin-left:229pt;margin-top:2pt;width:9.75pt;height:9.75pt;z-index:251677696;visibility:visible;mso-wrap-style:square;mso-wrap-distance-left:9pt;mso-wrap-distance-top:0;mso-wrap-distance-right:9pt;mso-wrap-distance-bottom:0;mso-position-horizontal:absolute;mso-position-horizontal-relative:text;mso-position-vertical:absolute;mso-position-vertical-relative:text;v-text-anchor:middle" o:gfxdata="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" fillcolor="white [3201]" strokecolor="#4f81bd [3204]" strokeweight="1pt">
                       <v:stroke startarrowwidth="narrow" startarrowlength="short" endarrowwidth="narrow" endarrowlength="short" joinstyle="miter"/>
@@ -6673,7 +6477,7 @@
                     </wp:anchor>
                   </w:drawing>
                 </mc:Choice>
-                <mc:Fallback xmlns:cx="http://schemas.microsoft.com/office/drawing/2014/chartex" xmlns:w16se="http://schemas.microsoft.com/office/word/2015/wordml/symex">
+                <mc:Fallback xmlns:w16se="http://schemas.microsoft.com/office/word/2015/wordml/symex" xmlns:cx="http://schemas.microsoft.com/office/drawing/2014/chartex">
                   <w:pict>
                     <v:oval w14:anchorId="5DCA16FC" id="Elipse 92" o:spid="_x0000_s1043" style="position:absolute;margin-left:143pt;margin-top:1pt;width:9.75pt;height:9.75pt;z-index:251678720;visibility:visible;mso-wrap-style:square;mso-wrap-distance-left:9pt;mso-wrap-distance-top:0;mso-wrap-distance-right:9pt;mso-wrap-distance-bottom:0;mso-position-horizontal:absolute;mso-position-horizontal-relative:text;mso-position-vertical:absolute;mso-position-vertical-relative:text;v-text-anchor:middle" o:gfxdata="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" fillcolor="white [3201]" strokecolor="#4f81bd [3204]" strokeweight="1pt">
                       <v:stroke startarrowwidth="narrow" startarrowlength="short" endarrowwidth="narrow" endarrowlength="short" joinstyle="miter"/>
@@ -7255,7 +7059,7 @@
                     </wp:anchor>
                   </w:drawing>
                 </mc:Choice>
-                <mc:Fallback xmlns:cx="http://schemas.microsoft.com/office/drawing/2014/chartex" xmlns:w16se="http://schemas.microsoft.com/office/word/2015/wordml/symex">
+                <mc:Fallback xmlns:w16se="http://schemas.microsoft.com/office/word/2015/wordml/symex" xmlns:cx="http://schemas.microsoft.com/office/drawing/2014/chartex">
                   <w:pict>
                     <v:oval w14:anchorId="0BFF0DB0" id="Elipse 9" o:spid="_x0000_s1044" style="position:absolute;margin-left:98pt;margin-top:0;width:9.75pt;height:9.75pt;z-index:251679744;visibility:visible;mso-wrap-style:square;mso-wrap-distance-left:9pt;mso-wrap-distance-top:0;mso-wrap-distance-right:9pt;mso-wrap-distance-bottom:0;mso-position-horizontal:absolute;mso-position-horizontal-relative:text;mso-position-vertical:absolute;mso-position-vertical-relative:text;v-text-anchor:middle" o:gfxdata="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" fillcolor="#4f81bd [3204]" strokecolor="#42719b" strokeweight="1pt">
                       <v:stroke startarrowwidth="narrow" startarrowlength="short" endarrowwidth="narrow" endarrowlength="short" joinstyle="miter"/>
@@ -7388,7 +7192,7 @@
                     </wp:anchor>
                   </w:drawing>
                 </mc:Choice>
-                <mc:Fallback xmlns:cx="http://schemas.microsoft.com/office/drawing/2014/chartex" xmlns:w16se="http://schemas.microsoft.com/office/word/2015/wordml/symex">
+                <mc:Fallback xmlns:w16se="http://schemas.microsoft.com/office/word/2015/wordml/symex" xmlns:cx="http://schemas.microsoft.com/office/drawing/2014/chartex">
                   <w:pict>
                     <v:oval w14:anchorId="3150E0CB" id="Elipse 122" o:spid="_x0000_s1045" style="position:absolute;margin-left:57pt;margin-top:1pt;width:9.75pt;height:9.75pt;z-index:251680768;visibility:visible;mso-wrap-style:square;mso-wrap-distance-left:9pt;mso-wrap-distance-top:0;mso-wrap-distance-right:9pt;mso-wrap-distance-bottom:0;mso-position-horizontal:absolute;mso-position-horizontal-relative:text;mso-position-vertical:absolute;mso-position-vertical-relative:text;v-text-anchor:middle" o:gfxdata="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" fillcolor="#4f81bd [3204]" strokecolor="#42719b" strokeweight="1pt">
                       <v:stroke startarrowwidth="narrow" startarrowlength="short" endarrowwidth="narrow" endarrowlength="short" joinstyle="miter"/>
@@ -7473,7 +7277,7 @@
                     </wp:anchor>
                   </w:drawing>
                 </mc:Choice>
-                <mc:Fallback xmlns:cx="http://schemas.microsoft.com/office/drawing/2014/chartex" xmlns:w16se="http://schemas.microsoft.com/office/word/2015/wordml/symex">
+                <mc:Fallback xmlns:w16se="http://schemas.microsoft.com/office/word/2015/wordml/symex" xmlns:cx="http://schemas.microsoft.com/office/drawing/2014/chartex">
                   <w:pict>
                     <v:oval w14:anchorId="6F6751CC" id="Elipse 88" o:spid="_x0000_s1046" style="position:absolute;margin-left:229pt;margin-top:2pt;width:9.75pt;height:9.75pt;z-index:251681792;visibility:visible;mso-wrap-style:square;mso-wrap-distance-left:9pt;mso-wrap-distance-top:0;mso-wrap-distance-right:9pt;mso-wrap-distance-bottom:0;mso-position-horizontal:absolute;mso-position-horizontal-relative:text;mso-position-vertical:absolute;mso-position-vertical-relative:text;v-text-anchor:middle" o:gfxdata="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" fillcolor="white [3201]" strokecolor="#4f81bd [3204]" strokeweight="1pt">
                       <v:stroke startarrowwidth="narrow" startarrowlength="short" endarrowwidth="narrow" endarrowlength="short" joinstyle="miter"/>
@@ -7558,7 +7362,7 @@
                     </wp:anchor>
                   </w:drawing>
                 </mc:Choice>
-                <mc:Fallback xmlns:cx="http://schemas.microsoft.com/office/drawing/2014/chartex" xmlns:w16se="http://schemas.microsoft.com/office/word/2015/wordml/symex">
+                <mc:Fallback xmlns:w16se="http://schemas.microsoft.com/office/word/2015/wordml/symex" xmlns:cx="http://schemas.microsoft.com/office/drawing/2014/chartex">
                   <w:pict>
                     <v:oval w14:anchorId="1DD82528" id="Elipse 70" o:spid="_x0000_s1047" style="position:absolute;margin-left:143pt;margin-top:1pt;width:9.75pt;height:9.75pt;z-index:251682816;visibility:visible;mso-wrap-style:square;mso-wrap-distance-left:9pt;mso-wrap-distance-top:0;mso-wrap-distance-right:9pt;mso-wrap-distance-bottom:0;mso-position-horizontal:absolute;mso-position-horizontal-relative:text;mso-position-vertical:absolute;mso-position-vertical-relative:text;v-text-anchor:middle" o:gfxdata="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" fillcolor="white [3201]" strokecolor="#4f81bd [3204]" strokeweight="1pt">
                       <v:stroke startarrowwidth="narrow" startarrowlength="short" endarrowwidth="narrow" endarrowlength="short" joinstyle="miter"/>
@@ -7944,7 +7748,7 @@
                     </wp:anchor>
                   </w:drawing>
                 </mc:Choice>
-                <mc:Fallback xmlns:cx="http://schemas.microsoft.com/office/drawing/2014/chartex" xmlns:w16se="http://schemas.microsoft.com/office/word/2015/wordml/symex">
+                <mc:Fallback xmlns:w16se="http://schemas.microsoft.com/office/word/2015/wordml/symex" xmlns:cx="http://schemas.microsoft.com/office/drawing/2014/chartex">
                   <w:pict>
                     <v:oval w14:anchorId="5ACF499F" id="Elipse 29" o:spid="_x0000_s1048" style="position:absolute;margin-left:98pt;margin-top:0;width:9.75pt;height:9.75pt;z-index:251684864;visibility:visible;mso-wrap-style:square;mso-wrap-distance-left:9pt;mso-wrap-distance-top:0;mso-wrap-distance-right:9pt;mso-wrap-distance-bottom:0;mso-position-horizontal:absolute;mso-position-horizontal-relative:text;mso-position-vertical:absolute;mso-position-vertical-relative:text;v-text-anchor:middle" o:gfxdata="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" fillcolor="#4f81bd [3204]" strokecolor="#42719b" strokeweight="1pt">
                       <v:stroke startarrowwidth="narrow" startarrowlength="short" endarrowwidth="narrow" endarrowlength="short" joinstyle="miter"/>
@@ -8068,7 +7872,7 @@
                     </wp:anchor>
                   </w:drawing>
                 </mc:Choice>
-                <mc:Fallback xmlns:cx="http://schemas.microsoft.com/office/drawing/2014/chartex" xmlns:w16se="http://schemas.microsoft.com/office/word/2015/wordml/symex">
+                <mc:Fallback xmlns:w16se="http://schemas.microsoft.com/office/word/2015/wordml/symex" xmlns:cx="http://schemas.microsoft.com/office/drawing/2014/chartex">
                   <w:pict>
                     <v:oval w14:anchorId="37036186" id="Elipse 90" o:spid="_x0000_s1049" style="position:absolute;margin-left:57pt;margin-top:1pt;width:9.75pt;height:9.75pt;z-index:251685888;visibility:visible;mso-wrap-style:square;mso-wrap-distance-left:9pt;mso-wrap-distance-top:0;mso-wrap-distance-right:9pt;mso-wrap-distance-bottom:0;mso-position-horizontal:absolute;mso-position-horizontal-relative:text;mso-position-vertical:absolute;mso-position-vertical-relative:text;v-text-anchor:middle" o:gfxdata="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" fillcolor="#4f81bd [3204]" strokecolor="#42719b" strokeweight="1pt">
                       <v:stroke startarrowwidth="narrow" startarrowlength="short" endarrowwidth="narrow" endarrowlength="short" joinstyle="miter"/>
@@ -8152,7 +7956,7 @@
                     </wp:anchor>
                   </w:drawing>
                 </mc:Choice>
-                <mc:Fallback xmlns:cx="http://schemas.microsoft.com/office/drawing/2014/chartex" xmlns:w16se="http://schemas.microsoft.com/office/word/2015/wordml/symex">
+                <mc:Fallback xmlns:w16se="http://schemas.microsoft.com/office/word/2015/wordml/symex" xmlns:cx="http://schemas.microsoft.com/office/drawing/2014/chartex">
                   <w:pict>
                     <v:oval w14:anchorId="648AAEB5" id="Elipse 103" o:spid="_x0000_s1050" style="position:absolute;margin-left:229pt;margin-top:2pt;width:9.75pt;height:9.75pt;z-index:251686912;visibility:visible;mso-wrap-style:square;mso-wrap-distance-left:9pt;mso-wrap-distance-top:0;mso-wrap-distance-right:9pt;mso-wrap-distance-bottom:0;mso-position-horizontal:absolute;mso-position-horizontal-relative:text;mso-position-vertical:absolute;mso-position-vertical-relative:text;v-text-anchor:middle" o:gfxdata="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" fillcolor="white [3201]" strokecolor="#4f81bd [3204]" strokeweight="1pt">
                       <v:stroke startarrowwidth="narrow" startarrowlength="short" endarrowwidth="narrow" endarrowlength="short" joinstyle="miter"/>
@@ -8236,7 +8040,7 @@
                     </wp:anchor>
                   </w:drawing>
                 </mc:Choice>
-                <mc:Fallback xmlns:cx="http://schemas.microsoft.com/office/drawing/2014/chartex" xmlns:w16se="http://schemas.microsoft.com/office/word/2015/wordml/symex">
+                <mc:Fallback xmlns:w16se="http://schemas.microsoft.com/office/word/2015/wordml/symex" xmlns:cx="http://schemas.microsoft.com/office/drawing/2014/chartex">
                   <w:pict>
                     <v:oval w14:anchorId="10926261" id="Elipse 15" o:spid="_x0000_s1051" style="position:absolute;margin-left:143pt;margin-top:1pt;width:9.75pt;height:9.75pt;z-index:251687936;visibility:visible;mso-wrap-style:square;mso-wrap-distance-left:9pt;mso-wrap-distance-top:0;mso-wrap-distance-right:9pt;mso-wrap-distance-bottom:0;mso-position-horizontal:absolute;mso-position-horizontal-relative:text;mso-position-vertical:absolute;mso-position-vertical-relative:text;v-text-anchor:middle" o:gfxdata="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" fillcolor="white [3201]" strokecolor="#4f81bd [3204]" strokeweight="1pt">
                       <v:stroke startarrowwidth="narrow" startarrowlength="short" endarrowwidth="narrow" endarrowlength="short" joinstyle="miter"/>
@@ -8602,7 +8406,7 @@
                     </wp:anchor>
                   </w:drawing>
                 </mc:Choice>
-                <mc:Fallback xmlns:cx="http://schemas.microsoft.com/office/drawing/2014/chartex" xmlns:w16se="http://schemas.microsoft.com/office/word/2015/wordml/symex">
+                <mc:Fallback xmlns:w16se="http://schemas.microsoft.com/office/word/2015/wordml/symex" xmlns:cx="http://schemas.microsoft.com/office/drawing/2014/chartex">
                   <w:pict>
                     <v:oval w14:anchorId="35267AA8" id="Elipse 5" o:spid="_x0000_s1052" style="position:absolute;margin-left:98pt;margin-top:0;width:9.75pt;height:9.75pt;z-index:251688960;visibility:visible;mso-wrap-style:square;mso-wrap-distance-left:9pt;mso-wrap-distance-top:0;mso-wrap-distance-right:9pt;mso-wrap-distance-bottom:0;mso-position-horizontal:absolute;mso-position-horizontal-relative:text;mso-position-vertical:absolute;mso-position-vertical-relative:text;v-text-anchor:middle" o:gfxdata="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" fillcolor="#4f81bd [3204]" strokecolor="#42719b" strokeweight="1pt">
                       <v:stroke startarrowwidth="narrow" startarrowlength="short" endarrowwidth="narrow" endarrowlength="short" joinstyle="miter"/>
@@ -8726,7 +8530,7 @@
                     </wp:anchor>
                   </w:drawing>
                 </mc:Choice>
-                <mc:Fallback xmlns:cx="http://schemas.microsoft.com/office/drawing/2014/chartex" xmlns:w16se="http://schemas.microsoft.com/office/word/2015/wordml/symex">
+                <mc:Fallback xmlns:w16se="http://schemas.microsoft.com/office/word/2015/wordml/symex" xmlns:cx="http://schemas.microsoft.com/office/drawing/2014/chartex">
                   <w:pict>
                     <v:oval w14:anchorId="471E89B1" id="Elipse 64" o:spid="_x0000_s1053" style="position:absolute;margin-left:57pt;margin-top:1pt;width:9.75pt;height:9.75pt;z-index:251689984;visibility:visible;mso-wrap-style:square;mso-wrap-distance-left:9pt;mso-wrap-distance-top:0;mso-wrap-distance-right:9pt;mso-wrap-distance-bottom:0;mso-position-horizontal:absolute;mso-position-horizontal-relative:text;mso-position-vertical:absolute;mso-position-vertical-relative:text;v-text-anchor:middle" o:gfxdata="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" fillcolor="#4f81bd [3204]" strokecolor="#42719b" strokeweight="1pt">
                       <v:stroke startarrowwidth="narrow" startarrowlength="short" endarrowwidth="narrow" endarrowlength="short" joinstyle="miter"/>
@@ -8810,7 +8614,7 @@
                     </wp:anchor>
                   </w:drawing>
                 </mc:Choice>
-                <mc:Fallback xmlns:cx="http://schemas.microsoft.com/office/drawing/2014/chartex" xmlns:w16se="http://schemas.microsoft.com/office/word/2015/wordml/symex">
+                <mc:Fallback xmlns:w16se="http://schemas.microsoft.com/office/word/2015/wordml/symex" xmlns:cx="http://schemas.microsoft.com/office/drawing/2014/chartex">
                   <w:pict>
                     <v:oval w14:anchorId="68ECD130" id="Elipse 102" o:spid="_x0000_s1054" style="position:absolute;margin-left:229pt;margin-top:2pt;width:9.75pt;height:9.75pt;z-index:251691008;visibility:visible;mso-wrap-style:square;mso-wrap-distance-left:9pt;mso-wrap-distance-top:0;mso-wrap-distance-right:9pt;mso-wrap-distance-bottom:0;mso-position-horizontal:absolute;mso-position-horizontal-relative:text;mso-position-vertical:absolute;mso-position-vertical-relative:text;v-text-anchor:middle" o:gfxdata="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" fillcolor="white [3201]" strokecolor="#4f81bd [3204]" strokeweight="1pt">
                       <v:stroke startarrowwidth="narrow" startarrowlength="short" endarrowwidth="narrow" endarrowlength="short" joinstyle="miter"/>
@@ -8894,7 +8698,7 @@
                     </wp:anchor>
                   </w:drawing>
                 </mc:Choice>
-                <mc:Fallback xmlns:cx="http://schemas.microsoft.com/office/drawing/2014/chartex" xmlns:w16se="http://schemas.microsoft.com/office/word/2015/wordml/symex">
+                <mc:Fallback xmlns:w16se="http://schemas.microsoft.com/office/word/2015/wordml/symex" xmlns:cx="http://schemas.microsoft.com/office/drawing/2014/chartex">
                   <w:pict>
                     <v:oval w14:anchorId="17071660" id="Elipse 84" o:spid="_x0000_s1055" style="position:absolute;margin-left:143pt;margin-top:1pt;width:9.75pt;height:9.75pt;z-index:251692032;visibility:visible;mso-wrap-style:square;mso-wrap-distance-left:9pt;mso-wrap-distance-top:0;mso-wrap-distance-right:9pt;mso-wrap-distance-bottom:0;mso-position-horizontal:absolute;mso-position-horizontal-relative:text;mso-position-vertical:absolute;mso-position-vertical-relative:text;v-text-anchor:middle" o:gfxdata="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" fillcolor="white [3201]" strokecolor="#4f81bd [3204]" strokeweight="1pt">
                       <v:stroke startarrowwidth="narrow" startarrowlength="short" endarrowwidth="narrow" endarrowlength="short" joinstyle="miter"/>
@@ -9290,7 +9094,7 @@
                     </wp:anchor>
                   </w:drawing>
                 </mc:Choice>
-                <mc:Fallback xmlns:cx="http://schemas.microsoft.com/office/drawing/2014/chartex" xmlns:w16se="http://schemas.microsoft.com/office/word/2015/wordml/symex">
+                <mc:Fallback xmlns:w16se="http://schemas.microsoft.com/office/word/2015/wordml/symex" xmlns:cx="http://schemas.microsoft.com/office/drawing/2014/chartex">
                   <w:pict>
                     <v:oval w14:anchorId="6155457B" id="Elipse 109" o:spid="_x0000_s1056" style="position:absolute;margin-left:98pt;margin-top:0;width:9.75pt;height:9.75pt;z-index:251694080;visibility:visible;mso-wrap-style:square;mso-wrap-distance-left:9pt;mso-wrap-distance-top:0;mso-wrap-distance-right:9pt;mso-wrap-distance-bottom:0;mso-position-horizontal:absolute;mso-position-horizontal-relative:text;mso-position-vertical:absolute;mso-position-vertical-relative:text;v-text-anchor:middle" o:gfxdata="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" fillcolor="#4f81bd [3204]" strokecolor="#42719b" strokeweight="1pt">
                       <v:stroke startarrowwidth="narrow" startarrowlength="short" endarrowwidth="narrow" endarrowlength="short" joinstyle="miter"/>
@@ -9414,7 +9218,7 @@
                     </wp:anchor>
                   </w:drawing>
                 </mc:Choice>
-                <mc:Fallback xmlns:cx="http://schemas.microsoft.com/office/drawing/2014/chartex" xmlns:w16se="http://schemas.microsoft.com/office/word/2015/wordml/symex">
+                <mc:Fallback xmlns:w16se="http://schemas.microsoft.com/office/word/2015/wordml/symex" xmlns:cx="http://schemas.microsoft.com/office/drawing/2014/chartex">
                   <w:pict>
                     <v:oval w14:anchorId="7609703A" id="Elipse 61" o:spid="_x0000_s1057" style="position:absolute;margin-left:57pt;margin-top:1pt;width:9.75pt;height:9.75pt;z-index:251695104;visibility:visible;mso-wrap-style:square;mso-wrap-distance-left:9pt;mso-wrap-distance-top:0;mso-wrap-distance-right:9pt;mso-wrap-distance-bottom:0;mso-position-horizontal:absolute;mso-position-horizontal-relative:text;mso-position-vertical:absolute;mso-position-vertical-relative:text;v-text-anchor:middle" o:gfxdata="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" fillcolor="#4f81bd [3204]" strokecolor="#42719b" strokeweight="1pt">
                       <v:stroke startarrowwidth="narrow" startarrowlength="short" endarrowwidth="narrow" endarrowlength="short" joinstyle="miter"/>
@@ -9498,7 +9302,7 @@
                     </wp:anchor>
                   </w:drawing>
                 </mc:Choice>
-                <mc:Fallback xmlns:cx="http://schemas.microsoft.com/office/drawing/2014/chartex" xmlns:w16se="http://schemas.microsoft.com/office/word/2015/wordml/symex">
+                <mc:Fallback xmlns:w16se="http://schemas.microsoft.com/office/word/2015/wordml/symex" xmlns:cx="http://schemas.microsoft.com/office/drawing/2014/chartex">
                   <w:pict>
                     <v:oval w14:anchorId="5DE79CBB" id="Elipse 46" o:spid="_x0000_s1058" style="position:absolute;margin-left:229pt;margin-top:2pt;width:9.75pt;height:9.75pt;z-index:251696128;visibility:visible;mso-wrap-style:square;mso-wrap-distance-left:9pt;mso-wrap-distance-top:0;mso-wrap-distance-right:9pt;mso-wrap-distance-bottom:0;mso-position-horizontal:absolute;mso-position-horizontal-relative:text;mso-position-vertical:absolute;mso-position-vertical-relative:text;v-text-anchor:middle" o:gfxdata="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" fillcolor="white [3201]" strokecolor="#4f81bd [3204]" strokeweight="1pt">
                       <v:stroke startarrowwidth="narrow" startarrowlength="short" endarrowwidth="narrow" endarrowlength="short" joinstyle="miter"/>
@@ -9582,7 +9386,7 @@
                     </wp:anchor>
                   </w:drawing>
                 </mc:Choice>
-                <mc:Fallback xmlns:cx="http://schemas.microsoft.com/office/drawing/2014/chartex" xmlns:w16se="http://schemas.microsoft.com/office/word/2015/wordml/symex">
+                <mc:Fallback xmlns:w16se="http://schemas.microsoft.com/office/word/2015/wordml/symex" xmlns:cx="http://schemas.microsoft.com/office/drawing/2014/chartex">
                   <w:pict>
                     <v:oval w14:anchorId="26AD21E8" id="Elipse 11" o:spid="_x0000_s1059" style="position:absolute;margin-left:143pt;margin-top:1pt;width:9.75pt;height:9.75pt;z-index:251697152;visibility:visible;mso-wrap-style:square;mso-wrap-distance-left:9pt;mso-wrap-distance-top:0;mso-wrap-distance-right:9pt;mso-wrap-distance-bottom:0;mso-position-horizontal:absolute;mso-position-horizontal-relative:text;mso-position-vertical:absolute;mso-position-vertical-relative:text;v-text-anchor:middle" o:gfxdata="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" fillcolor="white [3201]" strokecolor="#4f81bd [3204]" strokeweight="1pt">
                       <v:stroke startarrowwidth="narrow" startarrowlength="short" endarrowwidth="narrow" endarrowlength="short" joinstyle="miter"/>
@@ -10043,7 +9847,7 @@
                     </wp:anchor>
                   </w:drawing>
                 </mc:Choice>
-                <mc:Fallback xmlns:cx="http://schemas.microsoft.com/office/drawing/2014/chartex" xmlns:w16se="http://schemas.microsoft.com/office/word/2015/wordml/symex">
+                <mc:Fallback xmlns:w16se="http://schemas.microsoft.com/office/word/2015/wordml/symex" xmlns:cx="http://schemas.microsoft.com/office/drawing/2014/chartex">
                   <w:pict>
                     <v:oval w14:anchorId="579FCE27" id="Elipse 78" o:spid="_x0000_s1060" style="position:absolute;margin-left:98pt;margin-top:0;width:9.75pt;height:9.75pt;z-index:251698176;visibility:visible;mso-wrap-style:square;mso-wrap-distance-left:9pt;mso-wrap-distance-top:0;mso-wrap-distance-right:9pt;mso-wrap-distance-bottom:0;mso-position-horizontal:absolute;mso-position-horizontal-relative:text;mso-position-vertical:absolute;mso-position-vertical-relative:text;v-text-anchor:middle" o:gfxdata="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" fillcolor="#4f81bd [3204]" strokecolor="#42719b" strokeweight="1pt">
                       <v:stroke startarrowwidth="narrow" startarrowlength="short" endarrowwidth="narrow" endarrowlength="short" joinstyle="miter"/>
@@ -10167,7 +9971,7 @@
                     </wp:anchor>
                   </w:drawing>
                 </mc:Choice>
-                <mc:Fallback xmlns:cx="http://schemas.microsoft.com/office/drawing/2014/chartex" xmlns:w16se="http://schemas.microsoft.com/office/word/2015/wordml/symex">
+                <mc:Fallback xmlns:w16se="http://schemas.microsoft.com/office/word/2015/wordml/symex" xmlns:cx="http://schemas.microsoft.com/office/drawing/2014/chartex">
                   <w:pict>
                     <v:oval w14:anchorId="331A0C25" id="Elipse 77" o:spid="_x0000_s1061" style="position:absolute;margin-left:57pt;margin-top:1pt;width:9.75pt;height:9.75pt;z-index:251699200;visibility:visible;mso-wrap-style:square;mso-wrap-distance-left:9pt;mso-wrap-distance-top:0;mso-wrap-distance-right:9pt;mso-wrap-distance-bottom:0;mso-position-horizontal:absolute;mso-position-horizontal-relative:text;mso-position-vertical:absolute;mso-position-vertical-relative:text;v-text-anchor:middle" o:gfxdata="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" fillcolor="#4f81bd [3204]" strokecolor="#42719b" strokeweight="1pt">
                       <v:stroke startarrowwidth="narrow" startarrowlength="short" endarrowwidth="narrow" endarrowlength="short" joinstyle="miter"/>
@@ -10251,7 +10055,7 @@
                     </wp:anchor>
                   </w:drawing>
                 </mc:Choice>
-                <mc:Fallback xmlns:cx="http://schemas.microsoft.com/office/drawing/2014/chartex" xmlns:w16se="http://schemas.microsoft.com/office/word/2015/wordml/symex">
+                <mc:Fallback xmlns:w16se="http://schemas.microsoft.com/office/word/2015/wordml/symex" xmlns:cx="http://schemas.microsoft.com/office/drawing/2014/chartex">
                   <w:pict>
                     <v:oval w14:anchorId="7B1F0CCC" id="Elipse 21" o:spid="_x0000_s1062" style="position:absolute;margin-left:229pt;margin-top:2pt;width:9.75pt;height:9.75pt;z-index:251700224;visibility:visible;mso-wrap-style:square;mso-wrap-distance-left:9pt;mso-wrap-distance-top:0;mso-wrap-distance-right:9pt;mso-wrap-distance-bottom:0;mso-position-horizontal:absolute;mso-position-horizontal-relative:text;mso-position-vertical:absolute;mso-position-vertical-relative:text;v-text-anchor:middle" o:gfxdata="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" fillcolor="white [3201]" strokecolor="#4f81bd [3204]" strokeweight="1pt">
                       <v:stroke startarrowwidth="narrow" startarrowlength="short" endarrowwidth="narrow" endarrowlength="short" joinstyle="miter"/>
@@ -10335,7 +10139,7 @@
                     </wp:anchor>
                   </w:drawing>
                 </mc:Choice>
-                <mc:Fallback xmlns:cx="http://schemas.microsoft.com/office/drawing/2014/chartex" xmlns:w16se="http://schemas.microsoft.com/office/word/2015/wordml/symex">
+                <mc:Fallback xmlns:w16se="http://schemas.microsoft.com/office/word/2015/wordml/symex" xmlns:cx="http://schemas.microsoft.com/office/drawing/2014/chartex">
                   <w:pict>
                     <v:oval w14:anchorId="7CD26503" id="Elipse 62" o:spid="_x0000_s1063" style="position:absolute;margin-left:143pt;margin-top:1pt;width:9.75pt;height:9.75pt;z-index:251701248;visibility:visible;mso-wrap-style:square;mso-wrap-distance-left:9pt;mso-wrap-distance-top:0;mso-wrap-distance-right:9pt;mso-wrap-distance-bottom:0;mso-position-horizontal:absolute;mso-position-horizontal-relative:text;mso-position-vertical:absolute;mso-position-vertical-relative:text;v-text-anchor:middle" o:gfxdata="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" fillcolor="white [3201]" strokecolor="#4f81bd [3204]" strokeweight="1pt">
                       <v:stroke startarrowwidth="narrow" startarrowlength="short" endarrowwidth="narrow" endarrowlength="short" joinstyle="miter"/>
@@ -10825,7 +10629,7 @@
                     </wp:anchor>
                   </w:drawing>
                 </mc:Choice>
-                <mc:Fallback xmlns:cx="http://schemas.microsoft.com/office/drawing/2014/chartex" xmlns:w16se="http://schemas.microsoft.com/office/word/2015/wordml/symex">
+                <mc:Fallback xmlns:w16se="http://schemas.microsoft.com/office/word/2015/wordml/symex" xmlns:cx="http://schemas.microsoft.com/office/drawing/2014/chartex">
                   <w:pict>
                     <v:oval w14:anchorId="1BB5C6B0" id="Elipse 12" o:spid="_x0000_s1064" style="position:absolute;margin-left:98pt;margin-top:0;width:9.75pt;height:9.75pt;z-index:251702272;visibility:visible;mso-wrap-style:square;mso-wrap-distance-left:9pt;mso-wrap-distance-top:0;mso-wrap-distance-right:9pt;mso-wrap-distance-bottom:0;mso-position-horizontal:absolute;mso-position-horizontal-relative:text;mso-position-vertical:absolute;mso-position-vertical-relative:text;v-text-anchor:middle" o:gfxdata="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" fillcolor="#4f81bd [3204]" strokecolor="#42719b" strokeweight="1pt">
                       <v:stroke startarrowwidth="narrow" startarrowlength="short" endarrowwidth="narrow" endarrowlength="short" joinstyle="miter"/>
@@ -10949,7 +10753,7 @@
                     </wp:anchor>
                   </w:drawing>
                 </mc:Choice>
-                <mc:Fallback xmlns:cx="http://schemas.microsoft.com/office/drawing/2014/chartex" xmlns:w16se="http://schemas.microsoft.com/office/word/2015/wordml/symex">
+                <mc:Fallback xmlns:w16se="http://schemas.microsoft.com/office/word/2015/wordml/symex" xmlns:cx="http://schemas.microsoft.com/office/drawing/2014/chartex">
                   <w:pict>
                     <v:oval w14:anchorId="78BB7AFD" id="Elipse 74" o:spid="_x0000_s1065" style="position:absolute;margin-left:57pt;margin-top:1pt;width:9.75pt;height:9.75pt;z-index:251703296;visibility:visible;mso-wrap-style:square;mso-wrap-distance-left:9pt;mso-wrap-distance-top:0;mso-wrap-distance-right:9pt;mso-wrap-distance-bottom:0;mso-position-horizontal:absolute;mso-position-horizontal-relative:text;mso-position-vertical:absolute;mso-position-vertical-relative:text;v-text-anchor:middle" o:gfxdata="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" fillcolor="#4f81bd [3204]" strokecolor="#42719b" strokeweight="1pt">
                       <v:stroke startarrowwidth="narrow" startarrowlength="short" endarrowwidth="narrow" endarrowlength="short" joinstyle="miter"/>
@@ -11033,7 +10837,7 @@
                     </wp:anchor>
                   </w:drawing>
                 </mc:Choice>
-                <mc:Fallback xmlns:cx="http://schemas.microsoft.com/office/drawing/2014/chartex" xmlns:w16se="http://schemas.microsoft.com/office/word/2015/wordml/symex">
+                <mc:Fallback xmlns:w16se="http://schemas.microsoft.com/office/word/2015/wordml/symex" xmlns:cx="http://schemas.microsoft.com/office/drawing/2014/chartex">
                   <w:pict>
                     <v:oval w14:anchorId="457157A1" id="Elipse 80" o:spid="_x0000_s1066" style="position:absolute;margin-left:229pt;margin-top:2pt;width:9.75pt;height:9.75pt;z-index:251704320;visibility:visible;mso-wrap-style:square;mso-wrap-distance-left:9pt;mso-wrap-distance-top:0;mso-wrap-distance-right:9pt;mso-wrap-distance-bottom:0;mso-position-horizontal:absolute;mso-position-horizontal-relative:text;mso-position-vertical:absolute;mso-position-vertical-relative:text;v-text-anchor:middle" o:gfxdata="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" fillcolor="white [3201]" strokecolor="#4f81bd [3204]" strokeweight="1pt">
                       <v:stroke startarrowwidth="narrow" startarrowlength="short" endarrowwidth="narrow" endarrowlength="short" joinstyle="miter"/>
@@ -11117,7 +10921,7 @@
                     </wp:anchor>
                   </w:drawing>
                 </mc:Choice>
-                <mc:Fallback xmlns:cx="http://schemas.microsoft.com/office/drawing/2014/chartex" xmlns:w16se="http://schemas.microsoft.com/office/word/2015/wordml/symex">
+                <mc:Fallback xmlns:w16se="http://schemas.microsoft.com/office/word/2015/wordml/symex" xmlns:cx="http://schemas.microsoft.com/office/drawing/2014/chartex">
                   <w:pict>
                     <v:oval w14:anchorId="11D69DF0" id="Elipse 30" o:spid="_x0000_s1067" style="position:absolute;margin-left:143pt;margin-top:1pt;width:9.75pt;height:9.75pt;z-index:251705344;visibility:visible;mso-wrap-style:square;mso-wrap-distance-left:9pt;mso-wrap-distance-top:0;mso-wrap-distance-right:9pt;mso-wrap-distance-bottom:0;mso-position-horizontal:absolute;mso-position-horizontal-relative:text;mso-position-vertical:absolute;mso-position-vertical-relative:text;v-text-anchor:middle" o:gfxdata="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" fillcolor="white [3201]" strokecolor="#4f81bd [3204]" strokeweight="1pt">
                       <v:stroke startarrowwidth="narrow" startarrowlength="short" endarrowwidth="narrow" endarrowlength="short" joinstyle="miter"/>
@@ -11979,10 +11783,7 @@
         </w:tc>
       </w:tr>
     </w:tbl>
-    <w:p>
-      <w:bookmarkStart w:id="17" w:name="_GoBack"/>
-      <w:bookmarkEnd w:id="17"/>
-    </w:p>
+    <w:p/>
     <w:p>
       <w:pPr>
         <w:pStyle w:val="Ttulo2"/>
@@ -11991,8 +11792,8 @@
           <w:numId w:val="4"/>
         </w:numPr>
       </w:pPr>
-      <w:bookmarkStart w:id="18" w:name="_1y810tw" w:colFirst="0" w:colLast="0"/>
-      <w:bookmarkEnd w:id="18"/>
+      <w:bookmarkStart w:id="15" w:name="_1y810tw" w:colFirst="0" w:colLast="0"/>
+      <w:bookmarkEnd w:id="15"/>
       <w:r>
         <w:t>REQUERIMIENTOS NO FUNCIONALES</w:t>
       </w:r>
@@ -12005,8 +11806,8 @@
           <w:numId w:val="4"/>
         </w:numPr>
       </w:pPr>
-      <w:bookmarkStart w:id="19" w:name="_4i7ojhp" w:colFirst="0" w:colLast="0"/>
-      <w:bookmarkEnd w:id="19"/>
+      <w:bookmarkStart w:id="16" w:name="_4i7ojhp" w:colFirst="0" w:colLast="0"/>
+      <w:bookmarkEnd w:id="16"/>
       <w:r>
         <w:t>REQUERIMIENTOS DE RENDIMIENTO (EFICIENCIA)</w:t>
       </w:r>
@@ -12294,8 +12095,8 @@
           <w:numId w:val="4"/>
         </w:numPr>
       </w:pPr>
-      <w:bookmarkStart w:id="20" w:name="_2xcytpi" w:colFirst="0" w:colLast="0"/>
-      <w:bookmarkEnd w:id="20"/>
+      <w:bookmarkStart w:id="17" w:name="_2xcytpi" w:colFirst="0" w:colLast="0"/>
+      <w:bookmarkEnd w:id="17"/>
       <w:r>
         <w:t>RESTRICCIONES DE DISEÑO</w:t>
       </w:r>
@@ -12378,8 +12179,8 @@
           <w:numId w:val="4"/>
         </w:numPr>
       </w:pPr>
-      <w:bookmarkStart w:id="21" w:name="_1ci93xb" w:colFirst="0" w:colLast="0"/>
-      <w:bookmarkEnd w:id="21"/>
+      <w:bookmarkStart w:id="18" w:name="_1ci93xb" w:colFirst="0" w:colLast="0"/>
+      <w:bookmarkEnd w:id="18"/>
       <w:r>
         <w:t>ATRIBUTOS DEL SISTEMA</w:t>
       </w:r>
@@ -12640,8 +12441,8 @@
           <w:numId w:val="4"/>
         </w:numPr>
       </w:pPr>
-      <w:bookmarkStart w:id="22" w:name="_3whwml4" w:colFirst="0" w:colLast="0"/>
-      <w:bookmarkEnd w:id="22"/>
+      <w:bookmarkStart w:id="19" w:name="_3whwml4" w:colFirst="0" w:colLast="0"/>
+      <w:bookmarkEnd w:id="19"/>
       <w:r>
         <w:t>OTROS REQUISITOS</w:t>
       </w:r>
@@ -12675,8 +12476,8 @@
           <w:numId w:val="4"/>
         </w:numPr>
       </w:pPr>
-      <w:bookmarkStart w:id="23" w:name="_2bn6wsx" w:colFirst="0" w:colLast="0"/>
-      <w:bookmarkEnd w:id="23"/>
+      <w:bookmarkStart w:id="20" w:name="_2bn6wsx" w:colFirst="0" w:colLast="0"/>
+      <w:bookmarkEnd w:id="20"/>
       <w:r>
         <w:t xml:space="preserve">FICHA DEL DOCUMENTO </w:t>
       </w:r>
@@ -13221,8 +13022,8 @@
       </w:tr>
     </w:tbl>
     <w:p>
-      <w:bookmarkStart w:id="24" w:name="_qsh70q" w:colFirst="0" w:colLast="0"/>
-      <w:bookmarkEnd w:id="24"/>
+      <w:bookmarkStart w:id="21" w:name="_qsh70q" w:colFirst="0" w:colLast="0"/>
+      <w:bookmarkEnd w:id="21"/>
     </w:p>
     <w:sectPr>
       <w:headerReference w:type="first" r:id="rId10"/>
@@ -13438,7 +13239,7 @@
             </wp:anchor>
           </w:drawing>
         </mc:Choice>
-        <mc:Fallback xmlns:cx="http://schemas.microsoft.com/office/drawing/2014/chartex" xmlns:w16se="http://schemas.microsoft.com/office/word/2015/wordml/symex">
+        <mc:Fallback xmlns:w16se="http://schemas.microsoft.com/office/word/2015/wordml/symex" xmlns:cx="http://schemas.microsoft.com/office/drawing/2014/chartex">
           <w:pict>
             <v:group id="Grupo 111" o:spid="_x0000_s1056" style="position:absolute;margin-left:-12pt;margin-top:6pt;width:453pt;height:20.05pt;z-index:251659264" coordorigin="24695,36526" coordsize="57529,2546" o:gfxdata="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">
               <v:group id="Grupo 1" o:spid="_x0000_s1057" style="position:absolute;left:24695;top:36526;width:57529;height:2547" coordsize="57529,2546" o:gfxdata="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">
@@ -13896,7 +13697,7 @@
               <w:b/>
               <w:noProof/>
             </w:rPr>
-            <w:t>14</w:t>
+            <w:t>15</w:t>
           </w:r>
           <w:r>
             <w:rPr>
@@ -13933,7 +13734,7 @@
               <w:b/>
               <w:noProof/>
             </w:rPr>
-            <w:t>17</w:t>
+            <w:t>16</w:t>
           </w:r>
           <w:r>
             <w:rPr>
@@ -14382,7 +14183,7 @@
               <w:b/>
               <w:noProof/>
             </w:rPr>
-            <w:t>17</w:t>
+            <w:t>16</w:t>
           </w:r>
           <w:r>
             <w:rPr>

</xml_diff>

<commit_message>
Correccion del la seccio 1
</commit_message>
<xml_diff>
--- a/ERS/ERS-Maryalis.docx
+++ b/ERS/ERS-Maryalis.docx
@@ -537,27 +537,16 @@
           <w:docPartUnique/>
         </w:docPartObj>
       </w:sdtPr>
-      <w:sdtEndPr/>
       <w:sdtContent>
         <w:p>
           <w:pPr>
-            <w:pBdr>
-              <w:top w:val="nil"/>
-              <w:left w:val="nil"/>
-              <w:bottom w:val="nil"/>
-              <w:right w:val="nil"/>
-              <w:between w:val="nil"/>
-            </w:pBdr>
+            <w:pStyle w:val="TDC1"/>
             <w:tabs>
               <w:tab w:val="left" w:pos="440"/>
-              <w:tab w:val="right" w:pos="8494"/>
+              <w:tab w:val="right" w:pos="8828"/>
             </w:tabs>
-            <w:spacing w:after="100"/>
             <w:rPr>
-              <w:rFonts w:ascii="Calibri" w:eastAsia="Calibri" w:hAnsi="Calibri" w:cs="Calibri"/>
-              <w:color w:val="000000"/>
-              <w:sz w:val="22"/>
-              <w:szCs w:val="22"/>
+              <w:noProof/>
             </w:rPr>
           </w:pPr>
           <w:r>
@@ -569,1605 +558,1798 @@
           <w:r>
             <w:fldChar w:fldCharType="separate"/>
           </w:r>
-          <w:hyperlink w:anchor="_1fob9te">
-            <w:r>
-              <w:rPr>
-                <w:color w:val="000000"/>
+          <w:hyperlink w:anchor="_Toc44842449" w:history="1">
+            <w:r>
+              <w:rPr>
+                <w:rStyle w:val="Hipervnculo"/>
+                <w:noProof/>
               </w:rPr>
               <w:t>1.</w:t>
             </w:r>
+            <w:r>
+              <w:rPr>
+                <w:noProof/>
+              </w:rPr>
+              <w:tab/>
+            </w:r>
+            <w:r>
+              <w:rPr>
+                <w:rStyle w:val="Hipervnculo"/>
+                <w:noProof/>
+              </w:rPr>
+              <w:t>INTRODUCCIÓN</w:t>
+            </w:r>
+            <w:r>
+              <w:rPr>
+                <w:noProof/>
+                <w:webHidden/>
+              </w:rPr>
+              <w:tab/>
+            </w:r>
+            <w:r>
+              <w:rPr>
+                <w:noProof/>
+                <w:webHidden/>
+              </w:rPr>
+              <w:fldChar w:fldCharType="begin"/>
+            </w:r>
+            <w:r>
+              <w:rPr>
+                <w:noProof/>
+                <w:webHidden/>
+              </w:rPr>
+              <w:instrText xml:space="preserve"> PAGEREF _Toc44842449 \h </w:instrText>
+            </w:r>
+            <w:r>
+              <w:rPr>
+                <w:noProof/>
+                <w:webHidden/>
+              </w:rPr>
+            </w:r>
+            <w:r>
+              <w:rPr>
+                <w:noProof/>
+                <w:webHidden/>
+              </w:rPr>
+              <w:fldChar w:fldCharType="separate"/>
+            </w:r>
+            <w:r>
+              <w:rPr>
+                <w:noProof/>
+                <w:webHidden/>
+              </w:rPr>
+              <w:t>4</w:t>
+            </w:r>
+            <w:r>
+              <w:rPr>
+                <w:noProof/>
+                <w:webHidden/>
+              </w:rPr>
+              <w:fldChar w:fldCharType="end"/>
+            </w:r>
           </w:hyperlink>
-          <w:hyperlink w:anchor="_1fob9te">
-            <w:r>
-              <w:rPr>
-                <w:rFonts w:ascii="Calibri" w:eastAsia="Calibri" w:hAnsi="Calibri" w:cs="Calibri"/>
-                <w:color w:val="000000"/>
-                <w:sz w:val="22"/>
-                <w:szCs w:val="22"/>
-              </w:rPr>
-              <w:tab/>
-            </w:r>
-          </w:hyperlink>
-          <w:r>
-            <w:fldChar w:fldCharType="begin"/>
-          </w:r>
-          <w:r>
-            <w:instrText xml:space="preserve"> PAGEREF _1fob9te \h </w:instrText>
-          </w:r>
-          <w:r>
-            <w:fldChar w:fldCharType="separate"/>
-          </w:r>
-          <w:r>
-            <w:rPr>
-              <w:color w:val="000000"/>
-            </w:rPr>
-            <w:t>INTRODUCCIÓN</w:t>
-          </w:r>
-          <w:r>
-            <w:rPr>
-              <w:color w:val="000000"/>
-            </w:rPr>
-            <w:tab/>
-            <w:t>4</w:t>
-          </w:r>
-          <w:r>
-            <w:fldChar w:fldCharType="end"/>
-          </w:r>
         </w:p>
         <w:p>
           <w:pPr>
-            <w:pBdr>
-              <w:top w:val="nil"/>
-              <w:left w:val="nil"/>
-              <w:bottom w:val="nil"/>
-              <w:right w:val="nil"/>
-              <w:between w:val="nil"/>
-            </w:pBdr>
+            <w:pStyle w:val="TDC2"/>
             <w:tabs>
               <w:tab w:val="left" w:pos="880"/>
-              <w:tab w:val="right" w:pos="8494"/>
+              <w:tab w:val="right" w:pos="8828"/>
             </w:tabs>
-            <w:spacing w:after="100"/>
-            <w:ind w:left="220"/>
             <w:rPr>
-              <w:rFonts w:ascii="Calibri" w:eastAsia="Calibri" w:hAnsi="Calibri" w:cs="Calibri"/>
-              <w:color w:val="000000"/>
-              <w:sz w:val="22"/>
-              <w:szCs w:val="22"/>
+              <w:noProof/>
             </w:rPr>
           </w:pPr>
-          <w:hyperlink w:anchor="_3znysh7">
-            <w:r>
-              <w:rPr>
-                <w:color w:val="000000"/>
+          <w:hyperlink w:anchor="_Toc44842450" w:history="1">
+            <w:r>
+              <w:rPr>
+                <w:rStyle w:val="Hipervnculo"/>
+                <w:noProof/>
               </w:rPr>
               <w:t>1.1.</w:t>
             </w:r>
+            <w:r>
+              <w:rPr>
+                <w:noProof/>
+              </w:rPr>
+              <w:tab/>
+            </w:r>
+            <w:r>
+              <w:rPr>
+                <w:rStyle w:val="Hipervnculo"/>
+                <w:noProof/>
+              </w:rPr>
+              <w:t>OBJETIVO</w:t>
+            </w:r>
+            <w:r>
+              <w:rPr>
+                <w:noProof/>
+                <w:webHidden/>
+              </w:rPr>
+              <w:tab/>
+            </w:r>
+            <w:r>
+              <w:rPr>
+                <w:noProof/>
+                <w:webHidden/>
+              </w:rPr>
+              <w:fldChar w:fldCharType="begin"/>
+            </w:r>
+            <w:r>
+              <w:rPr>
+                <w:noProof/>
+                <w:webHidden/>
+              </w:rPr>
+              <w:instrText xml:space="preserve"> PAGEREF _Toc44842450 \h </w:instrText>
+            </w:r>
+            <w:r>
+              <w:rPr>
+                <w:noProof/>
+                <w:webHidden/>
+              </w:rPr>
+            </w:r>
+            <w:r>
+              <w:rPr>
+                <w:noProof/>
+                <w:webHidden/>
+              </w:rPr>
+              <w:fldChar w:fldCharType="separate"/>
+            </w:r>
+            <w:r>
+              <w:rPr>
+                <w:noProof/>
+                <w:webHidden/>
+              </w:rPr>
+              <w:t>5</w:t>
+            </w:r>
+            <w:r>
+              <w:rPr>
+                <w:noProof/>
+                <w:webHidden/>
+              </w:rPr>
+              <w:fldChar w:fldCharType="end"/>
+            </w:r>
           </w:hyperlink>
-          <w:hyperlink w:anchor="_3znysh7">
-            <w:r>
-              <w:rPr>
-                <w:rFonts w:ascii="Calibri" w:eastAsia="Calibri" w:hAnsi="Calibri" w:cs="Calibri"/>
-                <w:color w:val="000000"/>
-                <w:sz w:val="22"/>
-                <w:szCs w:val="22"/>
-              </w:rPr>
-              <w:tab/>
-            </w:r>
-          </w:hyperlink>
-          <w:r>
-            <w:fldChar w:fldCharType="begin"/>
-          </w:r>
-          <w:r>
-            <w:instrText xml:space="preserve"> PAGEREF _3znysh7 \h </w:instrText>
-          </w:r>
-          <w:r>
-            <w:fldChar w:fldCharType="separate"/>
-          </w:r>
-          <w:r>
-            <w:rPr>
-              <w:color w:val="000000"/>
-            </w:rPr>
-            <w:t>OBJETIVO</w:t>
-          </w:r>
-          <w:r>
-            <w:rPr>
-              <w:color w:val="000000"/>
-            </w:rPr>
-            <w:tab/>
-            <w:t>4</w:t>
-          </w:r>
-          <w:r>
-            <w:fldChar w:fldCharType="end"/>
-          </w:r>
         </w:p>
         <w:p>
           <w:pPr>
-            <w:pBdr>
-              <w:top w:val="nil"/>
-              <w:left w:val="nil"/>
-              <w:bottom w:val="nil"/>
-              <w:right w:val="nil"/>
-              <w:between w:val="nil"/>
-            </w:pBdr>
+            <w:pStyle w:val="TDC2"/>
             <w:tabs>
               <w:tab w:val="left" w:pos="880"/>
-              <w:tab w:val="right" w:pos="8494"/>
+              <w:tab w:val="right" w:pos="8828"/>
             </w:tabs>
-            <w:spacing w:after="100"/>
-            <w:ind w:left="220"/>
             <w:rPr>
-              <w:rFonts w:ascii="Calibri" w:eastAsia="Calibri" w:hAnsi="Calibri" w:cs="Calibri"/>
-              <w:color w:val="000000"/>
-              <w:sz w:val="22"/>
-              <w:szCs w:val="22"/>
+              <w:noProof/>
             </w:rPr>
           </w:pPr>
-          <w:hyperlink w:anchor="_2et92p0">
-            <w:r>
-              <w:rPr>
-                <w:color w:val="000000"/>
+          <w:hyperlink w:anchor="_Toc44842451" w:history="1">
+            <w:r>
+              <w:rPr>
+                <w:rStyle w:val="Hipervnculo"/>
+                <w:noProof/>
               </w:rPr>
               <w:t>1.2.</w:t>
             </w:r>
+            <w:r>
+              <w:rPr>
+                <w:noProof/>
+              </w:rPr>
+              <w:tab/>
+            </w:r>
+            <w:r>
+              <w:rPr>
+                <w:rStyle w:val="Hipervnculo"/>
+                <w:noProof/>
+              </w:rPr>
+              <w:t>ALCANCE</w:t>
+            </w:r>
+            <w:r>
+              <w:rPr>
+                <w:noProof/>
+                <w:webHidden/>
+              </w:rPr>
+              <w:tab/>
+            </w:r>
+            <w:r>
+              <w:rPr>
+                <w:noProof/>
+                <w:webHidden/>
+              </w:rPr>
+              <w:fldChar w:fldCharType="begin"/>
+            </w:r>
+            <w:r>
+              <w:rPr>
+                <w:noProof/>
+                <w:webHidden/>
+              </w:rPr>
+              <w:instrText xml:space="preserve"> PAGEREF _Toc44842451 \h </w:instrText>
+            </w:r>
+            <w:r>
+              <w:rPr>
+                <w:noProof/>
+                <w:webHidden/>
+              </w:rPr>
+            </w:r>
+            <w:r>
+              <w:rPr>
+                <w:noProof/>
+                <w:webHidden/>
+              </w:rPr>
+              <w:fldChar w:fldCharType="separate"/>
+            </w:r>
+            <w:r>
+              <w:rPr>
+                <w:noProof/>
+                <w:webHidden/>
+              </w:rPr>
+              <w:t>5</w:t>
+            </w:r>
+            <w:r>
+              <w:rPr>
+                <w:noProof/>
+                <w:webHidden/>
+              </w:rPr>
+              <w:fldChar w:fldCharType="end"/>
+            </w:r>
           </w:hyperlink>
-          <w:hyperlink w:anchor="_2et92p0">
-            <w:r>
-              <w:rPr>
-                <w:rFonts w:ascii="Calibri" w:eastAsia="Calibri" w:hAnsi="Calibri" w:cs="Calibri"/>
-                <w:color w:val="000000"/>
-                <w:sz w:val="22"/>
-                <w:szCs w:val="22"/>
-              </w:rPr>
-              <w:tab/>
-            </w:r>
-          </w:hyperlink>
-          <w:r>
-            <w:fldChar w:fldCharType="begin"/>
-          </w:r>
-          <w:r>
-            <w:instrText xml:space="preserve"> PAGEREF _2et92p0 \h </w:instrText>
-          </w:r>
-          <w:r>
-            <w:fldChar w:fldCharType="separate"/>
-          </w:r>
-          <w:r>
-            <w:rPr>
-              <w:color w:val="000000"/>
-            </w:rPr>
-            <w:t>ALCANCE</w:t>
-          </w:r>
-          <w:r>
-            <w:rPr>
-              <w:color w:val="000000"/>
-            </w:rPr>
-            <w:tab/>
-            <w:t>4</w:t>
-          </w:r>
-          <w:r>
-            <w:fldChar w:fldCharType="end"/>
-          </w:r>
         </w:p>
         <w:p>
           <w:pPr>
-            <w:pBdr>
-              <w:top w:val="nil"/>
-              <w:left w:val="nil"/>
-              <w:bottom w:val="nil"/>
-              <w:right w:val="nil"/>
-              <w:between w:val="nil"/>
-            </w:pBdr>
+            <w:pStyle w:val="TDC2"/>
             <w:tabs>
               <w:tab w:val="left" w:pos="880"/>
-              <w:tab w:val="right" w:pos="8494"/>
+              <w:tab w:val="right" w:pos="8828"/>
             </w:tabs>
-            <w:spacing w:after="100"/>
-            <w:ind w:left="220"/>
             <w:rPr>
-              <w:rFonts w:ascii="Calibri" w:eastAsia="Calibri" w:hAnsi="Calibri" w:cs="Calibri"/>
-              <w:color w:val="000000"/>
-              <w:sz w:val="22"/>
-              <w:szCs w:val="22"/>
+              <w:noProof/>
             </w:rPr>
           </w:pPr>
-          <w:hyperlink w:anchor="_tyjcwt">
-            <w:r>
-              <w:rPr>
-                <w:color w:val="000000"/>
+          <w:hyperlink w:anchor="_Toc44842452" w:history="1">
+            <w:r>
+              <w:rPr>
+                <w:rStyle w:val="Hipervnculo"/>
+                <w:noProof/>
               </w:rPr>
               <w:t>1.3.</w:t>
             </w:r>
+            <w:r>
+              <w:rPr>
+                <w:noProof/>
+              </w:rPr>
+              <w:tab/>
+            </w:r>
+            <w:r>
+              <w:rPr>
+                <w:rStyle w:val="Hipervnculo"/>
+                <w:noProof/>
+              </w:rPr>
+              <w:t>NOTACIONES Y DEFINICIONES</w:t>
+            </w:r>
+            <w:r>
+              <w:rPr>
+                <w:noProof/>
+                <w:webHidden/>
+              </w:rPr>
+              <w:tab/>
+            </w:r>
+            <w:r>
+              <w:rPr>
+                <w:noProof/>
+                <w:webHidden/>
+              </w:rPr>
+              <w:fldChar w:fldCharType="begin"/>
+            </w:r>
+            <w:r>
+              <w:rPr>
+                <w:noProof/>
+                <w:webHidden/>
+              </w:rPr>
+              <w:instrText xml:space="preserve"> PAGEREF _Toc44842452 \h </w:instrText>
+            </w:r>
+            <w:r>
+              <w:rPr>
+                <w:noProof/>
+                <w:webHidden/>
+              </w:rPr>
+            </w:r>
+            <w:r>
+              <w:rPr>
+                <w:noProof/>
+                <w:webHidden/>
+              </w:rPr>
+              <w:fldChar w:fldCharType="separate"/>
+            </w:r>
+            <w:r>
+              <w:rPr>
+                <w:noProof/>
+                <w:webHidden/>
+              </w:rPr>
+              <w:t>5</w:t>
+            </w:r>
+            <w:r>
+              <w:rPr>
+                <w:noProof/>
+                <w:webHidden/>
+              </w:rPr>
+              <w:fldChar w:fldCharType="end"/>
+            </w:r>
           </w:hyperlink>
-          <w:hyperlink w:anchor="_tyjcwt">
-            <w:r>
-              <w:rPr>
-                <w:rFonts w:ascii="Calibri" w:eastAsia="Calibri" w:hAnsi="Calibri" w:cs="Calibri"/>
-                <w:color w:val="000000"/>
-                <w:sz w:val="22"/>
-                <w:szCs w:val="22"/>
-              </w:rPr>
-              <w:tab/>
-            </w:r>
-          </w:hyperlink>
-          <w:r>
-            <w:fldChar w:fldCharType="begin"/>
-          </w:r>
-          <w:r>
-            <w:instrText xml:space="preserve"> PAGEREF _tyjcwt \h </w:instrText>
-          </w:r>
-          <w:r>
-            <w:fldChar w:fldCharType="separate"/>
-          </w:r>
-          <w:r>
-            <w:rPr>
-              <w:color w:val="000000"/>
-            </w:rPr>
-            <w:t>NOTACIONES Y DEFINICIONES</w:t>
-          </w:r>
-          <w:r>
-            <w:rPr>
-              <w:color w:val="000000"/>
-            </w:rPr>
-            <w:tab/>
-            <w:t>5</w:t>
-          </w:r>
-          <w:r>
-            <w:fldChar w:fldCharType="end"/>
-          </w:r>
         </w:p>
         <w:p>
           <w:pPr>
-            <w:pBdr>
-              <w:top w:val="nil"/>
-              <w:left w:val="nil"/>
-              <w:bottom w:val="nil"/>
-              <w:right w:val="nil"/>
-              <w:between w:val="nil"/>
-            </w:pBdr>
+            <w:pStyle w:val="TDC3"/>
             <w:tabs>
               <w:tab w:val="left" w:pos="1320"/>
-              <w:tab w:val="right" w:pos="8494"/>
+              <w:tab w:val="right" w:pos="8828"/>
             </w:tabs>
-            <w:spacing w:after="100"/>
-            <w:ind w:left="440"/>
             <w:rPr>
-              <w:rFonts w:ascii="Calibri" w:eastAsia="Calibri" w:hAnsi="Calibri" w:cs="Calibri"/>
-              <w:color w:val="000000"/>
-              <w:sz w:val="22"/>
-              <w:szCs w:val="22"/>
+              <w:noProof/>
             </w:rPr>
           </w:pPr>
-          <w:hyperlink w:anchor="_3dy6vkm">
-            <w:r>
-              <w:rPr>
-                <w:color w:val="000000"/>
+          <w:hyperlink w:anchor="_Toc44842453" w:history="1">
+            <w:r>
+              <w:rPr>
+                <w:rStyle w:val="Hipervnculo"/>
+                <w:noProof/>
               </w:rPr>
               <w:t>1.3.1.</w:t>
             </w:r>
+            <w:r>
+              <w:rPr>
+                <w:noProof/>
+              </w:rPr>
+              <w:tab/>
+            </w:r>
+            <w:r>
+              <w:rPr>
+                <w:rStyle w:val="Hipervnculo"/>
+                <w:noProof/>
+              </w:rPr>
+              <w:t>NOTACIONES</w:t>
+            </w:r>
+            <w:r>
+              <w:rPr>
+                <w:noProof/>
+                <w:webHidden/>
+              </w:rPr>
+              <w:tab/>
+            </w:r>
+            <w:r>
+              <w:rPr>
+                <w:noProof/>
+                <w:webHidden/>
+              </w:rPr>
+              <w:fldChar w:fldCharType="begin"/>
+            </w:r>
+            <w:r>
+              <w:rPr>
+                <w:noProof/>
+                <w:webHidden/>
+              </w:rPr>
+              <w:instrText xml:space="preserve"> PAGEREF _Toc44842453 \h </w:instrText>
+            </w:r>
+            <w:r>
+              <w:rPr>
+                <w:noProof/>
+                <w:webHidden/>
+              </w:rPr>
+            </w:r>
+            <w:r>
+              <w:rPr>
+                <w:noProof/>
+                <w:webHidden/>
+              </w:rPr>
+              <w:fldChar w:fldCharType="separate"/>
+            </w:r>
+            <w:r>
+              <w:rPr>
+                <w:noProof/>
+                <w:webHidden/>
+              </w:rPr>
+              <w:t>5</w:t>
+            </w:r>
+            <w:r>
+              <w:rPr>
+                <w:noProof/>
+                <w:webHidden/>
+              </w:rPr>
+              <w:fldChar w:fldCharType="end"/>
+            </w:r>
           </w:hyperlink>
-          <w:hyperlink w:anchor="_3dy6vkm">
-            <w:r>
-              <w:rPr>
-                <w:rFonts w:ascii="Calibri" w:eastAsia="Calibri" w:hAnsi="Calibri" w:cs="Calibri"/>
-                <w:color w:val="000000"/>
-                <w:sz w:val="22"/>
-                <w:szCs w:val="22"/>
-              </w:rPr>
-              <w:tab/>
-            </w:r>
-          </w:hyperlink>
-          <w:r>
-            <w:fldChar w:fldCharType="begin"/>
-          </w:r>
-          <w:r>
-            <w:instrText xml:space="preserve"> PAGEREF _3dy6vkm \h </w:instrText>
-          </w:r>
-          <w:r>
-            <w:fldChar w:fldCharType="separate"/>
-          </w:r>
-          <w:r>
-            <w:rPr>
-              <w:color w:val="000000"/>
-            </w:rPr>
-            <w:t>NOTACIONES</w:t>
-          </w:r>
-          <w:r>
-            <w:rPr>
-              <w:color w:val="000000"/>
-            </w:rPr>
-            <w:tab/>
-            <w:t>5</w:t>
-          </w:r>
-          <w:r>
-            <w:fldChar w:fldCharType="end"/>
-          </w:r>
         </w:p>
         <w:p>
           <w:pPr>
-            <w:pBdr>
-              <w:top w:val="nil"/>
-              <w:left w:val="nil"/>
-              <w:bottom w:val="nil"/>
-              <w:right w:val="nil"/>
-              <w:between w:val="nil"/>
-            </w:pBdr>
+            <w:pStyle w:val="TDC3"/>
             <w:tabs>
               <w:tab w:val="left" w:pos="1320"/>
-              <w:tab w:val="right" w:pos="8494"/>
+              <w:tab w:val="right" w:pos="8828"/>
             </w:tabs>
-            <w:spacing w:after="100"/>
-            <w:ind w:left="440"/>
             <w:rPr>
-              <w:rFonts w:ascii="Calibri" w:eastAsia="Calibri" w:hAnsi="Calibri" w:cs="Calibri"/>
-              <w:color w:val="000000"/>
-              <w:sz w:val="22"/>
-              <w:szCs w:val="22"/>
+              <w:noProof/>
             </w:rPr>
           </w:pPr>
-          <w:hyperlink w:anchor="_1t3h5sf">
-            <w:r>
-              <w:rPr>
-                <w:color w:val="000000"/>
+          <w:hyperlink w:anchor="_Toc44842454" w:history="1">
+            <w:r>
+              <w:rPr>
+                <w:rStyle w:val="Hipervnculo"/>
+                <w:noProof/>
               </w:rPr>
               <w:t>1.3.2.</w:t>
             </w:r>
+            <w:r>
+              <w:rPr>
+                <w:noProof/>
+              </w:rPr>
+              <w:tab/>
+            </w:r>
+            <w:r>
+              <w:rPr>
+                <w:rStyle w:val="Hipervnculo"/>
+                <w:noProof/>
+              </w:rPr>
+              <w:t>DEFINICIONES.</w:t>
+            </w:r>
+            <w:r>
+              <w:rPr>
+                <w:noProof/>
+                <w:webHidden/>
+              </w:rPr>
+              <w:tab/>
+            </w:r>
+            <w:r>
+              <w:rPr>
+                <w:noProof/>
+                <w:webHidden/>
+              </w:rPr>
+              <w:fldChar w:fldCharType="begin"/>
+            </w:r>
+            <w:r>
+              <w:rPr>
+                <w:noProof/>
+                <w:webHidden/>
+              </w:rPr>
+              <w:instrText xml:space="preserve"> PAGEREF _Toc44842454 \h </w:instrText>
+            </w:r>
+            <w:r>
+              <w:rPr>
+                <w:noProof/>
+                <w:webHidden/>
+              </w:rPr>
+            </w:r>
+            <w:r>
+              <w:rPr>
+                <w:noProof/>
+                <w:webHidden/>
+              </w:rPr>
+              <w:fldChar w:fldCharType="separate"/>
+            </w:r>
+            <w:r>
+              <w:rPr>
+                <w:noProof/>
+                <w:webHidden/>
+              </w:rPr>
+              <w:t>6</w:t>
+            </w:r>
+            <w:r>
+              <w:rPr>
+                <w:noProof/>
+                <w:webHidden/>
+              </w:rPr>
+              <w:fldChar w:fldCharType="end"/>
+            </w:r>
           </w:hyperlink>
-          <w:hyperlink w:anchor="_1t3h5sf">
-            <w:r>
-              <w:rPr>
-                <w:rFonts w:ascii="Calibri" w:eastAsia="Calibri" w:hAnsi="Calibri" w:cs="Calibri"/>
-                <w:color w:val="000000"/>
-                <w:sz w:val="22"/>
-                <w:szCs w:val="22"/>
-              </w:rPr>
-              <w:tab/>
-            </w:r>
-          </w:hyperlink>
-          <w:r>
-            <w:fldChar w:fldCharType="begin"/>
-          </w:r>
-          <w:r>
-            <w:instrText xml:space="preserve"> PAGEREF _1t3h5sf \h </w:instrText>
-          </w:r>
-          <w:r>
-            <w:fldChar w:fldCharType="separate"/>
-          </w:r>
-          <w:r>
-            <w:rPr>
-              <w:color w:val="000000"/>
-            </w:rPr>
-            <w:t>DEFINICIONES.</w:t>
-          </w:r>
-          <w:r>
-            <w:rPr>
-              <w:color w:val="000000"/>
-            </w:rPr>
-            <w:tab/>
-            <w:t>5</w:t>
-          </w:r>
-          <w:r>
-            <w:fldChar w:fldCharType="end"/>
-          </w:r>
         </w:p>
         <w:p>
           <w:pPr>
-            <w:pBdr>
-              <w:top w:val="nil"/>
-              <w:left w:val="nil"/>
-              <w:bottom w:val="nil"/>
-              <w:right w:val="nil"/>
-              <w:between w:val="nil"/>
-            </w:pBdr>
+            <w:pStyle w:val="TDC2"/>
             <w:tabs>
               <w:tab w:val="left" w:pos="880"/>
-              <w:tab w:val="right" w:pos="8494"/>
+              <w:tab w:val="right" w:pos="8828"/>
             </w:tabs>
-            <w:spacing w:after="100"/>
-            <w:ind w:left="220"/>
             <w:rPr>
-              <w:rFonts w:ascii="Calibri" w:eastAsia="Calibri" w:hAnsi="Calibri" w:cs="Calibri"/>
-              <w:color w:val="000000"/>
-              <w:sz w:val="22"/>
-              <w:szCs w:val="22"/>
+              <w:noProof/>
             </w:rPr>
           </w:pPr>
-          <w:hyperlink w:anchor="_4d34og8">
-            <w:r>
-              <w:rPr>
-                <w:color w:val="000000"/>
+          <w:hyperlink w:anchor="_Toc44842455" w:history="1">
+            <w:r>
+              <w:rPr>
+                <w:rStyle w:val="Hipervnculo"/>
+                <w:noProof/>
               </w:rPr>
               <w:t>1.4.</w:t>
             </w:r>
+            <w:r>
+              <w:rPr>
+                <w:noProof/>
+              </w:rPr>
+              <w:tab/>
+            </w:r>
+            <w:r>
+              <w:rPr>
+                <w:rStyle w:val="Hipervnculo"/>
+                <w:noProof/>
+              </w:rPr>
+              <w:t>REFERENCIAS</w:t>
+            </w:r>
+            <w:r>
+              <w:rPr>
+                <w:noProof/>
+                <w:webHidden/>
+              </w:rPr>
+              <w:tab/>
+            </w:r>
+            <w:r>
+              <w:rPr>
+                <w:noProof/>
+                <w:webHidden/>
+              </w:rPr>
+              <w:fldChar w:fldCharType="begin"/>
+            </w:r>
+            <w:r>
+              <w:rPr>
+                <w:noProof/>
+                <w:webHidden/>
+              </w:rPr>
+              <w:instrText xml:space="preserve"> PAGEREF _Toc44842455 \h </w:instrText>
+            </w:r>
+            <w:r>
+              <w:rPr>
+                <w:noProof/>
+                <w:webHidden/>
+              </w:rPr>
+            </w:r>
+            <w:r>
+              <w:rPr>
+                <w:noProof/>
+                <w:webHidden/>
+              </w:rPr>
+              <w:fldChar w:fldCharType="separate"/>
+            </w:r>
+            <w:r>
+              <w:rPr>
+                <w:noProof/>
+                <w:webHidden/>
+              </w:rPr>
+              <w:t>7</w:t>
+            </w:r>
+            <w:r>
+              <w:rPr>
+                <w:noProof/>
+                <w:webHidden/>
+              </w:rPr>
+              <w:fldChar w:fldCharType="end"/>
+            </w:r>
           </w:hyperlink>
-          <w:hyperlink w:anchor="_4d34og8">
-            <w:r>
-              <w:rPr>
-                <w:rFonts w:ascii="Calibri" w:eastAsia="Calibri" w:hAnsi="Calibri" w:cs="Calibri"/>
-                <w:color w:val="000000"/>
-                <w:sz w:val="22"/>
-                <w:szCs w:val="22"/>
-              </w:rPr>
-              <w:tab/>
-            </w:r>
-          </w:hyperlink>
-          <w:r>
-            <w:fldChar w:fldCharType="begin"/>
-          </w:r>
-          <w:r>
-            <w:instrText xml:space="preserve"> PAGEREF _4d34og8 \h </w:instrText>
-          </w:r>
-          <w:r>
-            <w:fldChar w:fldCharType="separate"/>
-          </w:r>
-          <w:r>
-            <w:rPr>
-              <w:color w:val="000000"/>
-            </w:rPr>
-            <w:t>REFERENCIAS</w:t>
-          </w:r>
-          <w:r>
-            <w:rPr>
-              <w:color w:val="000000"/>
-            </w:rPr>
-            <w:tab/>
-            <w:t>6</w:t>
-          </w:r>
-          <w:r>
-            <w:fldChar w:fldCharType="end"/>
-          </w:r>
         </w:p>
         <w:p>
           <w:pPr>
-            <w:pBdr>
-              <w:top w:val="nil"/>
-              <w:left w:val="nil"/>
-              <w:bottom w:val="nil"/>
-              <w:right w:val="nil"/>
-              <w:between w:val="nil"/>
-            </w:pBdr>
+            <w:pStyle w:val="TDC1"/>
             <w:tabs>
-              <w:tab w:val="left" w:pos="880"/>
-              <w:tab w:val="right" w:pos="8494"/>
+              <w:tab w:val="left" w:pos="480"/>
+              <w:tab w:val="right" w:pos="8828"/>
             </w:tabs>
-            <w:spacing w:after="100"/>
-            <w:ind w:left="220"/>
             <w:rPr>
-              <w:rFonts w:ascii="Calibri" w:eastAsia="Calibri" w:hAnsi="Calibri" w:cs="Calibri"/>
-              <w:color w:val="000000"/>
-              <w:sz w:val="22"/>
-              <w:szCs w:val="22"/>
+              <w:noProof/>
             </w:rPr>
           </w:pPr>
-          <w:hyperlink w:anchor="_2s8eyo1">
-            <w:r>
-              <w:rPr>
-                <w:color w:val="000000"/>
-              </w:rPr>
-              <w:t>1.5.</w:t>
+          <w:hyperlink w:anchor="_Toc44842456" w:history="1">
+            <w:r>
+              <w:rPr>
+                <w:rStyle w:val="Hipervnculo"/>
+                <w:noProof/>
+              </w:rPr>
+              <w:t>2.</w:t>
+            </w:r>
+            <w:r>
+              <w:rPr>
+                <w:noProof/>
+              </w:rPr>
+              <w:tab/>
+            </w:r>
+            <w:r>
+              <w:rPr>
+                <w:rStyle w:val="Hipervnculo"/>
+                <w:noProof/>
+              </w:rPr>
+              <w:t>DESCRIPCIÓN GENERAL</w:t>
+            </w:r>
+            <w:r>
+              <w:rPr>
+                <w:noProof/>
+                <w:webHidden/>
+              </w:rPr>
+              <w:tab/>
+            </w:r>
+            <w:r>
+              <w:rPr>
+                <w:noProof/>
+                <w:webHidden/>
+              </w:rPr>
+              <w:fldChar w:fldCharType="begin"/>
+            </w:r>
+            <w:r>
+              <w:rPr>
+                <w:noProof/>
+                <w:webHidden/>
+              </w:rPr>
+              <w:instrText xml:space="preserve"> PAGEREF _Toc44842456 \h </w:instrText>
+            </w:r>
+            <w:r>
+              <w:rPr>
+                <w:noProof/>
+                <w:webHidden/>
+              </w:rPr>
+            </w:r>
+            <w:r>
+              <w:rPr>
+                <w:noProof/>
+                <w:webHidden/>
+              </w:rPr>
+              <w:fldChar w:fldCharType="separate"/>
+            </w:r>
+            <w:r>
+              <w:rPr>
+                <w:noProof/>
+                <w:webHidden/>
+              </w:rPr>
+              <w:t>7</w:t>
+            </w:r>
+            <w:r>
+              <w:rPr>
+                <w:noProof/>
+                <w:webHidden/>
+              </w:rPr>
+              <w:fldChar w:fldCharType="end"/>
             </w:r>
           </w:hyperlink>
-          <w:hyperlink w:anchor="_2s8eyo1">
-            <w:r>
-              <w:rPr>
-                <w:rFonts w:ascii="Calibri" w:eastAsia="Calibri" w:hAnsi="Calibri" w:cs="Calibri"/>
-                <w:color w:val="000000"/>
-                <w:sz w:val="22"/>
-                <w:szCs w:val="22"/>
-              </w:rPr>
-              <w:tab/>
-            </w:r>
-          </w:hyperlink>
-          <w:r>
-            <w:fldChar w:fldCharType="begin"/>
-          </w:r>
-          <w:r>
-            <w:instrText xml:space="preserve"> PAGEREF _2s8eyo1 \h </w:instrText>
-          </w:r>
-          <w:r>
-            <w:fldChar w:fldCharType="separate"/>
-          </w:r>
-          <w:r>
-            <w:rPr>
-              <w:color w:val="000000"/>
-            </w:rPr>
-            <w:t>VISIÓN GENERAL DEL DOCUMENTO</w:t>
-          </w:r>
-          <w:r>
-            <w:rPr>
-              <w:color w:val="000000"/>
-            </w:rPr>
-            <w:tab/>
-            <w:t>6</w:t>
-          </w:r>
-          <w:r>
-            <w:fldChar w:fldCharType="end"/>
-          </w:r>
         </w:p>
         <w:p>
           <w:pPr>
-            <w:pBdr>
-              <w:top w:val="nil"/>
-              <w:left w:val="nil"/>
-              <w:bottom w:val="nil"/>
-              <w:right w:val="nil"/>
-              <w:between w:val="nil"/>
-            </w:pBdr>
+            <w:pStyle w:val="TDC2"/>
             <w:tabs>
-              <w:tab w:val="left" w:pos="440"/>
-              <w:tab w:val="right" w:pos="8494"/>
+              <w:tab w:val="left" w:pos="880"/>
+              <w:tab w:val="right" w:pos="8828"/>
             </w:tabs>
-            <w:spacing w:after="100"/>
             <w:rPr>
-              <w:rFonts w:ascii="Calibri" w:eastAsia="Calibri" w:hAnsi="Calibri" w:cs="Calibri"/>
-              <w:color w:val="000000"/>
-              <w:sz w:val="22"/>
-              <w:szCs w:val="22"/>
+              <w:noProof/>
             </w:rPr>
           </w:pPr>
-          <w:hyperlink w:anchor="_17dp8vu">
-            <w:r>
-              <w:rPr>
-                <w:color w:val="000000"/>
-              </w:rPr>
-              <w:t>2.</w:t>
+          <w:hyperlink w:anchor="_Toc44842457" w:history="1">
+            <w:r>
+              <w:rPr>
+                <w:rStyle w:val="Hipervnculo"/>
+                <w:noProof/>
+              </w:rPr>
+              <w:t>2.1.</w:t>
+            </w:r>
+            <w:r>
+              <w:rPr>
+                <w:noProof/>
+              </w:rPr>
+              <w:tab/>
+            </w:r>
+            <w:r>
+              <w:rPr>
+                <w:rStyle w:val="Hipervnculo"/>
+                <w:noProof/>
+              </w:rPr>
+              <w:t>PERSPECTIVAS DEL PRODUCTO</w:t>
+            </w:r>
+            <w:r>
+              <w:rPr>
+                <w:noProof/>
+                <w:webHidden/>
+              </w:rPr>
+              <w:tab/>
+            </w:r>
+            <w:r>
+              <w:rPr>
+                <w:noProof/>
+                <w:webHidden/>
+              </w:rPr>
+              <w:fldChar w:fldCharType="begin"/>
+            </w:r>
+            <w:r>
+              <w:rPr>
+                <w:noProof/>
+                <w:webHidden/>
+              </w:rPr>
+              <w:instrText xml:space="preserve"> PAGEREF _Toc44842457 \h </w:instrText>
+            </w:r>
+            <w:r>
+              <w:rPr>
+                <w:noProof/>
+                <w:webHidden/>
+              </w:rPr>
+            </w:r>
+            <w:r>
+              <w:rPr>
+                <w:noProof/>
+                <w:webHidden/>
+              </w:rPr>
+              <w:fldChar w:fldCharType="separate"/>
+            </w:r>
+            <w:r>
+              <w:rPr>
+                <w:noProof/>
+                <w:webHidden/>
+              </w:rPr>
+              <w:t>7</w:t>
+            </w:r>
+            <w:r>
+              <w:rPr>
+                <w:noProof/>
+                <w:webHidden/>
+              </w:rPr>
+              <w:fldChar w:fldCharType="end"/>
             </w:r>
           </w:hyperlink>
-          <w:hyperlink w:anchor="_17dp8vu">
-            <w:r>
-              <w:rPr>
-                <w:rFonts w:ascii="Calibri" w:eastAsia="Calibri" w:hAnsi="Calibri" w:cs="Calibri"/>
-                <w:color w:val="000000"/>
-                <w:sz w:val="22"/>
-                <w:szCs w:val="22"/>
-              </w:rPr>
-              <w:tab/>
-            </w:r>
-          </w:hyperlink>
-          <w:r>
-            <w:fldChar w:fldCharType="begin"/>
-          </w:r>
-          <w:r>
-            <w:instrText xml:space="preserve"> PAGEREF _17dp8vu \h </w:instrText>
-          </w:r>
-          <w:r>
-            <w:fldChar w:fldCharType="separate"/>
-          </w:r>
-          <w:r>
-            <w:rPr>
-              <w:color w:val="000000"/>
-            </w:rPr>
-            <w:t>DESCRIPCIÓN GENERAL</w:t>
-          </w:r>
-          <w:r>
-            <w:rPr>
-              <w:color w:val="000000"/>
-            </w:rPr>
-            <w:tab/>
-            <w:t>6</w:t>
-          </w:r>
-          <w:r>
-            <w:fldChar w:fldCharType="end"/>
-          </w:r>
         </w:p>
         <w:p>
           <w:pPr>
-            <w:pBdr>
-              <w:top w:val="nil"/>
-              <w:left w:val="nil"/>
-              <w:bottom w:val="nil"/>
-              <w:right w:val="nil"/>
-              <w:between w:val="nil"/>
-            </w:pBdr>
+            <w:pStyle w:val="TDC2"/>
             <w:tabs>
               <w:tab w:val="left" w:pos="880"/>
-              <w:tab w:val="right" w:pos="8494"/>
+              <w:tab w:val="right" w:pos="8828"/>
             </w:tabs>
-            <w:spacing w:after="100"/>
-            <w:ind w:left="220"/>
             <w:rPr>
-              <w:rFonts w:ascii="Calibri" w:eastAsia="Calibri" w:hAnsi="Calibri" w:cs="Calibri"/>
-              <w:color w:val="000000"/>
-              <w:sz w:val="22"/>
-              <w:szCs w:val="22"/>
+              <w:noProof/>
             </w:rPr>
           </w:pPr>
-          <w:hyperlink w:anchor="_3rdcrjn">
-            <w:r>
-              <w:rPr>
-                <w:color w:val="000000"/>
-              </w:rPr>
-              <w:t>2.1.</w:t>
+          <w:hyperlink w:anchor="_Toc44842458" w:history="1">
+            <w:r>
+              <w:rPr>
+                <w:rStyle w:val="Hipervnculo"/>
+                <w:noProof/>
+              </w:rPr>
+              <w:t>2.2.</w:t>
+            </w:r>
+            <w:r>
+              <w:rPr>
+                <w:noProof/>
+              </w:rPr>
+              <w:tab/>
+            </w:r>
+            <w:r>
+              <w:rPr>
+                <w:rStyle w:val="Hipervnculo"/>
+                <w:noProof/>
+              </w:rPr>
+              <w:t>FUNCIONES DEL PRODUCTO</w:t>
+            </w:r>
+            <w:r>
+              <w:rPr>
+                <w:noProof/>
+                <w:webHidden/>
+              </w:rPr>
+              <w:tab/>
+            </w:r>
+            <w:r>
+              <w:rPr>
+                <w:noProof/>
+                <w:webHidden/>
+              </w:rPr>
+              <w:fldChar w:fldCharType="begin"/>
+            </w:r>
+            <w:r>
+              <w:rPr>
+                <w:noProof/>
+                <w:webHidden/>
+              </w:rPr>
+              <w:instrText xml:space="preserve"> PAGEREF _Toc44842458 \h </w:instrText>
+            </w:r>
+            <w:r>
+              <w:rPr>
+                <w:noProof/>
+                <w:webHidden/>
+              </w:rPr>
+            </w:r>
+            <w:r>
+              <w:rPr>
+                <w:noProof/>
+                <w:webHidden/>
+              </w:rPr>
+              <w:fldChar w:fldCharType="separate"/>
+            </w:r>
+            <w:r>
+              <w:rPr>
+                <w:noProof/>
+                <w:webHidden/>
+              </w:rPr>
+              <w:t>8</w:t>
+            </w:r>
+            <w:r>
+              <w:rPr>
+                <w:noProof/>
+                <w:webHidden/>
+              </w:rPr>
+              <w:fldChar w:fldCharType="end"/>
             </w:r>
           </w:hyperlink>
-          <w:hyperlink w:anchor="_3rdcrjn">
-            <w:r>
-              <w:rPr>
-                <w:rFonts w:ascii="Calibri" w:eastAsia="Calibri" w:hAnsi="Calibri" w:cs="Calibri"/>
-                <w:color w:val="000000"/>
-                <w:sz w:val="22"/>
-                <w:szCs w:val="22"/>
-              </w:rPr>
-              <w:tab/>
-            </w:r>
-          </w:hyperlink>
-          <w:r>
-            <w:fldChar w:fldCharType="begin"/>
-          </w:r>
-          <w:r>
-            <w:instrText xml:space="preserve"> PAGEREF _3rdcrjn \h </w:instrText>
-          </w:r>
-          <w:r>
-            <w:fldChar w:fldCharType="separate"/>
-          </w:r>
-          <w:r>
-            <w:rPr>
-              <w:color w:val="000000"/>
-            </w:rPr>
-            <w:t>PERSPECTIVAS DEL PRODUCTO</w:t>
-          </w:r>
-          <w:r>
-            <w:rPr>
-              <w:color w:val="000000"/>
-            </w:rPr>
-            <w:tab/>
-            <w:t>6</w:t>
-          </w:r>
-          <w:r>
-            <w:fldChar w:fldCharType="end"/>
-          </w:r>
         </w:p>
         <w:p>
           <w:pPr>
-            <w:pBdr>
-              <w:top w:val="nil"/>
-              <w:left w:val="nil"/>
-              <w:bottom w:val="nil"/>
-              <w:right w:val="nil"/>
-              <w:between w:val="nil"/>
-            </w:pBdr>
+            <w:pStyle w:val="TDC2"/>
             <w:tabs>
               <w:tab w:val="left" w:pos="880"/>
-              <w:tab w:val="right" w:pos="8494"/>
+              <w:tab w:val="right" w:pos="8828"/>
             </w:tabs>
-            <w:spacing w:after="100"/>
-            <w:ind w:left="220"/>
             <w:rPr>
-              <w:rFonts w:ascii="Calibri" w:eastAsia="Calibri" w:hAnsi="Calibri" w:cs="Calibri"/>
-              <w:color w:val="000000"/>
-              <w:sz w:val="22"/>
-              <w:szCs w:val="22"/>
+              <w:noProof/>
             </w:rPr>
           </w:pPr>
-          <w:hyperlink w:anchor="_26in1rg">
-            <w:r>
-              <w:rPr>
-                <w:color w:val="000000"/>
-              </w:rPr>
-              <w:t>2.2.</w:t>
+          <w:hyperlink w:anchor="_Toc44842459" w:history="1">
+            <w:r>
+              <w:rPr>
+                <w:rStyle w:val="Hipervnculo"/>
+                <w:noProof/>
+              </w:rPr>
+              <w:t>2.3.</w:t>
+            </w:r>
+            <w:r>
+              <w:rPr>
+                <w:noProof/>
+              </w:rPr>
+              <w:tab/>
+            </w:r>
+            <w:r>
+              <w:rPr>
+                <w:rStyle w:val="Hipervnculo"/>
+                <w:noProof/>
+              </w:rPr>
+              <w:t>CARACTERÍSTICAS DE USUARIO</w:t>
+            </w:r>
+            <w:r>
+              <w:rPr>
+                <w:noProof/>
+                <w:webHidden/>
+              </w:rPr>
+              <w:tab/>
+            </w:r>
+            <w:r>
+              <w:rPr>
+                <w:noProof/>
+                <w:webHidden/>
+              </w:rPr>
+              <w:fldChar w:fldCharType="begin"/>
+            </w:r>
+            <w:r>
+              <w:rPr>
+                <w:noProof/>
+                <w:webHidden/>
+              </w:rPr>
+              <w:instrText xml:space="preserve"> PAGEREF _Toc44842459 \h </w:instrText>
+            </w:r>
+            <w:r>
+              <w:rPr>
+                <w:noProof/>
+                <w:webHidden/>
+              </w:rPr>
+            </w:r>
+            <w:r>
+              <w:rPr>
+                <w:noProof/>
+                <w:webHidden/>
+              </w:rPr>
+              <w:fldChar w:fldCharType="separate"/>
+            </w:r>
+            <w:r>
+              <w:rPr>
+                <w:noProof/>
+                <w:webHidden/>
+              </w:rPr>
+              <w:t>8</w:t>
+            </w:r>
+            <w:r>
+              <w:rPr>
+                <w:noProof/>
+                <w:webHidden/>
+              </w:rPr>
+              <w:fldChar w:fldCharType="end"/>
             </w:r>
           </w:hyperlink>
-          <w:hyperlink w:anchor="_26in1rg">
-            <w:r>
-              <w:rPr>
-                <w:rFonts w:ascii="Calibri" w:eastAsia="Calibri" w:hAnsi="Calibri" w:cs="Calibri"/>
-                <w:color w:val="000000"/>
-                <w:sz w:val="22"/>
-                <w:szCs w:val="22"/>
-              </w:rPr>
-              <w:tab/>
-            </w:r>
-          </w:hyperlink>
-          <w:r>
-            <w:fldChar w:fldCharType="begin"/>
-          </w:r>
-          <w:r>
-            <w:instrText xml:space="preserve"> PAGEREF _26in1rg \h </w:instrText>
-          </w:r>
-          <w:r>
-            <w:fldChar w:fldCharType="separate"/>
-          </w:r>
-          <w:r>
-            <w:rPr>
-              <w:color w:val="000000"/>
-            </w:rPr>
-            <w:t>FUNCIONES DEL PRODUCTO</w:t>
-          </w:r>
-          <w:r>
-            <w:rPr>
-              <w:color w:val="000000"/>
-            </w:rPr>
-            <w:tab/>
-            <w:t>7</w:t>
-          </w:r>
-          <w:r>
-            <w:fldChar w:fldCharType="end"/>
-          </w:r>
         </w:p>
         <w:p>
           <w:pPr>
-            <w:pBdr>
-              <w:top w:val="nil"/>
-              <w:left w:val="nil"/>
-              <w:bottom w:val="nil"/>
-              <w:right w:val="nil"/>
-              <w:between w:val="nil"/>
-            </w:pBdr>
+            <w:pStyle w:val="TDC1"/>
             <w:tabs>
-              <w:tab w:val="left" w:pos="880"/>
-              <w:tab w:val="right" w:pos="8494"/>
+              <w:tab w:val="left" w:pos="480"/>
+              <w:tab w:val="right" w:pos="8828"/>
             </w:tabs>
-            <w:spacing w:after="100"/>
-            <w:ind w:left="220"/>
             <w:rPr>
-              <w:rFonts w:ascii="Calibri" w:eastAsia="Calibri" w:hAnsi="Calibri" w:cs="Calibri"/>
-              <w:color w:val="000000"/>
-              <w:sz w:val="22"/>
-              <w:szCs w:val="22"/>
+              <w:noProof/>
             </w:rPr>
           </w:pPr>
-          <w:hyperlink w:anchor="_lnxbz9">
-            <w:r>
-              <w:rPr>
-                <w:color w:val="000000"/>
-              </w:rPr>
-              <w:t>2.3.</w:t>
+          <w:hyperlink w:anchor="_Toc44842460" w:history="1">
+            <w:r>
+              <w:rPr>
+                <w:rStyle w:val="Hipervnculo"/>
+                <w:noProof/>
+              </w:rPr>
+              <w:t>3.</w:t>
+            </w:r>
+            <w:r>
+              <w:rPr>
+                <w:noProof/>
+              </w:rPr>
+              <w:tab/>
+            </w:r>
+            <w:r>
+              <w:rPr>
+                <w:rStyle w:val="Hipervnculo"/>
+                <w:noProof/>
+              </w:rPr>
+              <w:t>REQUERIMIENTOS ESPECÍFICOS</w:t>
+            </w:r>
+            <w:r>
+              <w:rPr>
+                <w:noProof/>
+                <w:webHidden/>
+              </w:rPr>
+              <w:tab/>
+            </w:r>
+            <w:r>
+              <w:rPr>
+                <w:noProof/>
+                <w:webHidden/>
+              </w:rPr>
+              <w:fldChar w:fldCharType="begin"/>
+            </w:r>
+            <w:r>
+              <w:rPr>
+                <w:noProof/>
+                <w:webHidden/>
+              </w:rPr>
+              <w:instrText xml:space="preserve"> PAGEREF _Toc44842460 \h </w:instrText>
+            </w:r>
+            <w:r>
+              <w:rPr>
+                <w:noProof/>
+                <w:webHidden/>
+              </w:rPr>
+            </w:r>
+            <w:r>
+              <w:rPr>
+                <w:noProof/>
+                <w:webHidden/>
+              </w:rPr>
+              <w:fldChar w:fldCharType="separate"/>
+            </w:r>
+            <w:r>
+              <w:rPr>
+                <w:noProof/>
+                <w:webHidden/>
+              </w:rPr>
+              <w:t>9</w:t>
+            </w:r>
+            <w:r>
+              <w:rPr>
+                <w:noProof/>
+                <w:webHidden/>
+              </w:rPr>
+              <w:fldChar w:fldCharType="end"/>
             </w:r>
           </w:hyperlink>
-          <w:hyperlink w:anchor="_lnxbz9">
-            <w:r>
-              <w:rPr>
-                <w:rFonts w:ascii="Calibri" w:eastAsia="Calibri" w:hAnsi="Calibri" w:cs="Calibri"/>
-                <w:color w:val="000000"/>
-                <w:sz w:val="22"/>
-                <w:szCs w:val="22"/>
-              </w:rPr>
-              <w:tab/>
-            </w:r>
-          </w:hyperlink>
-          <w:r>
-            <w:fldChar w:fldCharType="begin"/>
-          </w:r>
-          <w:r>
-            <w:instrText xml:space="preserve"> PAGEREF _lnxbz9 \h </w:instrText>
-          </w:r>
-          <w:r>
-            <w:fldChar w:fldCharType="separate"/>
-          </w:r>
-          <w:r>
-            <w:rPr>
-              <w:color w:val="000000"/>
-            </w:rPr>
-            <w:t>CARACTERÍSTICAS DE USUARIO</w:t>
-          </w:r>
-          <w:r>
-            <w:rPr>
-              <w:color w:val="000000"/>
-            </w:rPr>
-            <w:tab/>
-            <w:t>7</w:t>
-          </w:r>
-          <w:r>
-            <w:fldChar w:fldCharType="end"/>
-          </w:r>
         </w:p>
         <w:p>
           <w:pPr>
-            <w:pBdr>
-              <w:top w:val="nil"/>
-              <w:left w:val="nil"/>
-              <w:bottom w:val="nil"/>
-              <w:right w:val="nil"/>
-              <w:between w:val="nil"/>
-            </w:pBdr>
+            <w:pStyle w:val="TDC2"/>
             <w:tabs>
               <w:tab w:val="left" w:pos="880"/>
-              <w:tab w:val="right" w:pos="8494"/>
+              <w:tab w:val="right" w:pos="8828"/>
             </w:tabs>
-            <w:spacing w:after="100"/>
-            <w:ind w:left="220"/>
             <w:rPr>
-              <w:rFonts w:ascii="Calibri" w:eastAsia="Calibri" w:hAnsi="Calibri" w:cs="Calibri"/>
-              <w:color w:val="000000"/>
-              <w:sz w:val="22"/>
-              <w:szCs w:val="22"/>
+              <w:noProof/>
             </w:rPr>
           </w:pPr>
-          <w:hyperlink w:anchor="_35nkun2">
-            <w:r>
-              <w:rPr>
-                <w:color w:val="000000"/>
-              </w:rPr>
-              <w:t>2.4.</w:t>
+          <w:hyperlink w:anchor="_Toc44842461" w:history="1">
+            <w:r>
+              <w:rPr>
+                <w:rStyle w:val="Hipervnculo"/>
+                <w:noProof/>
+              </w:rPr>
+              <w:t>3.1.</w:t>
+            </w:r>
+            <w:r>
+              <w:rPr>
+                <w:noProof/>
+              </w:rPr>
+              <w:tab/>
+            </w:r>
+            <w:r>
+              <w:rPr>
+                <w:rStyle w:val="Hipervnculo"/>
+                <w:noProof/>
+              </w:rPr>
+              <w:t>REQUERIMIENTOS FUNCIONALES</w:t>
+            </w:r>
+            <w:r>
+              <w:rPr>
+                <w:noProof/>
+                <w:webHidden/>
+              </w:rPr>
+              <w:tab/>
+            </w:r>
+            <w:r>
+              <w:rPr>
+                <w:noProof/>
+                <w:webHidden/>
+              </w:rPr>
+              <w:fldChar w:fldCharType="begin"/>
+            </w:r>
+            <w:r>
+              <w:rPr>
+                <w:noProof/>
+                <w:webHidden/>
+              </w:rPr>
+              <w:instrText xml:space="preserve"> PAGEREF _Toc44842461 \h </w:instrText>
+            </w:r>
+            <w:r>
+              <w:rPr>
+                <w:noProof/>
+                <w:webHidden/>
+              </w:rPr>
+            </w:r>
+            <w:r>
+              <w:rPr>
+                <w:noProof/>
+                <w:webHidden/>
+              </w:rPr>
+              <w:fldChar w:fldCharType="separate"/>
+            </w:r>
+            <w:r>
+              <w:rPr>
+                <w:noProof/>
+                <w:webHidden/>
+              </w:rPr>
+              <w:t>9</w:t>
+            </w:r>
+            <w:r>
+              <w:rPr>
+                <w:noProof/>
+                <w:webHidden/>
+              </w:rPr>
+              <w:fldChar w:fldCharType="end"/>
             </w:r>
           </w:hyperlink>
-          <w:hyperlink w:anchor="_35nkun2">
-            <w:r>
-              <w:rPr>
-                <w:rFonts w:ascii="Calibri" w:eastAsia="Calibri" w:hAnsi="Calibri" w:cs="Calibri"/>
-                <w:color w:val="000000"/>
-                <w:sz w:val="22"/>
-                <w:szCs w:val="22"/>
-              </w:rPr>
-              <w:tab/>
-            </w:r>
-          </w:hyperlink>
-          <w:r>
-            <w:fldChar w:fldCharType="begin"/>
-          </w:r>
-          <w:r>
-            <w:instrText xml:space="preserve"> PAGEREF _35nkun2 \h </w:instrText>
-          </w:r>
-          <w:r>
-            <w:fldChar w:fldCharType="separate"/>
-          </w:r>
-          <w:r>
-            <w:rPr>
-              <w:color w:val="000000"/>
-            </w:rPr>
-            <w:t>RESTRICCIONES</w:t>
-          </w:r>
-          <w:r>
-            <w:rPr>
-              <w:color w:val="000000"/>
-            </w:rPr>
-            <w:tab/>
-            <w:t>7</w:t>
-          </w:r>
-          <w:r>
-            <w:fldChar w:fldCharType="end"/>
-          </w:r>
         </w:p>
         <w:p>
           <w:pPr>
-            <w:pBdr>
-              <w:top w:val="nil"/>
-              <w:left w:val="nil"/>
-              <w:bottom w:val="nil"/>
-              <w:right w:val="nil"/>
-              <w:between w:val="nil"/>
-            </w:pBdr>
+            <w:pStyle w:val="TDC2"/>
             <w:tabs>
               <w:tab w:val="left" w:pos="880"/>
-              <w:tab w:val="right" w:pos="8494"/>
+              <w:tab w:val="right" w:pos="8828"/>
             </w:tabs>
-            <w:spacing w:after="100"/>
-            <w:ind w:left="220"/>
             <w:rPr>
-              <w:rFonts w:ascii="Calibri" w:eastAsia="Calibri" w:hAnsi="Calibri" w:cs="Calibri"/>
-              <w:color w:val="000000"/>
-              <w:sz w:val="22"/>
-              <w:szCs w:val="22"/>
+              <w:noProof/>
             </w:rPr>
           </w:pPr>
-          <w:hyperlink w:anchor="_1ksv4uv">
-            <w:r>
-              <w:rPr>
-                <w:color w:val="000000"/>
-              </w:rPr>
-              <w:t>2.5.</w:t>
+          <w:hyperlink w:anchor="_Toc44842462" w:history="1">
+            <w:r>
+              <w:rPr>
+                <w:rStyle w:val="Hipervnculo"/>
+                <w:noProof/>
+              </w:rPr>
+              <w:t>3.2.</w:t>
+            </w:r>
+            <w:r>
+              <w:rPr>
+                <w:noProof/>
+              </w:rPr>
+              <w:tab/>
+            </w:r>
+            <w:r>
+              <w:rPr>
+                <w:rStyle w:val="Hipervnculo"/>
+                <w:noProof/>
+              </w:rPr>
+              <w:t>REQUERIMIENTOS NO FUNCIONALES</w:t>
+            </w:r>
+            <w:r>
+              <w:rPr>
+                <w:noProof/>
+                <w:webHidden/>
+              </w:rPr>
+              <w:tab/>
+            </w:r>
+            <w:r>
+              <w:rPr>
+                <w:noProof/>
+                <w:webHidden/>
+              </w:rPr>
+              <w:fldChar w:fldCharType="begin"/>
+            </w:r>
+            <w:r>
+              <w:rPr>
+                <w:noProof/>
+                <w:webHidden/>
+              </w:rPr>
+              <w:instrText xml:space="preserve"> PAGEREF _Toc44842462 \h </w:instrText>
+            </w:r>
+            <w:r>
+              <w:rPr>
+                <w:noProof/>
+                <w:webHidden/>
+              </w:rPr>
+            </w:r>
+            <w:r>
+              <w:rPr>
+                <w:noProof/>
+                <w:webHidden/>
+              </w:rPr>
+              <w:fldChar w:fldCharType="separate"/>
+            </w:r>
+            <w:r>
+              <w:rPr>
+                <w:noProof/>
+                <w:webHidden/>
+              </w:rPr>
+              <w:t>12</w:t>
+            </w:r>
+            <w:r>
+              <w:rPr>
+                <w:noProof/>
+                <w:webHidden/>
+              </w:rPr>
+              <w:fldChar w:fldCharType="end"/>
             </w:r>
           </w:hyperlink>
-          <w:hyperlink w:anchor="_1ksv4uv">
-            <w:r>
-              <w:rPr>
-                <w:rFonts w:ascii="Calibri" w:eastAsia="Calibri" w:hAnsi="Calibri" w:cs="Calibri"/>
-                <w:color w:val="000000"/>
-                <w:sz w:val="22"/>
-                <w:szCs w:val="22"/>
-              </w:rPr>
-              <w:tab/>
-            </w:r>
-          </w:hyperlink>
-          <w:r>
-            <w:fldChar w:fldCharType="begin"/>
-          </w:r>
-          <w:r>
-            <w:instrText xml:space="preserve"> PAGEREF _1ksv4uv \h </w:instrText>
-          </w:r>
-          <w:r>
-            <w:fldChar w:fldCharType="separate"/>
-          </w:r>
-          <w:r>
-            <w:rPr>
-              <w:rFonts w:ascii="CMR12" w:eastAsia="CMR12" w:hAnsi="CMR12" w:cs="CMR12"/>
-              <w:color w:val="000000"/>
-            </w:rPr>
-            <w:t>SUPOSICIONES</w:t>
-          </w:r>
-          <w:r>
-            <w:rPr>
-              <w:rFonts w:ascii="CMR12" w:eastAsia="CMR12" w:hAnsi="CMR12" w:cs="CMR12"/>
-              <w:color w:val="000000"/>
-            </w:rPr>
-            <w:t xml:space="preserve"> </w:t>
-          </w:r>
-          <w:r>
-            <w:rPr>
-              <w:color w:val="000000"/>
-            </w:rPr>
-            <w:t>Y DEPENDENCIAS</w:t>
-          </w:r>
-          <w:r>
-            <w:rPr>
-              <w:color w:val="000000"/>
-            </w:rPr>
-            <w:tab/>
-            <w:t>8</w:t>
-          </w:r>
-          <w:r>
-            <w:fldChar w:fldCharType="end"/>
-          </w:r>
         </w:p>
         <w:p>
           <w:pPr>
-            <w:pBdr>
-              <w:top w:val="nil"/>
-              <w:left w:val="nil"/>
-              <w:bottom w:val="nil"/>
-              <w:right w:val="nil"/>
-              <w:between w:val="nil"/>
-            </w:pBdr>
+            <w:pStyle w:val="TDC3"/>
             <w:tabs>
-              <w:tab w:val="left" w:pos="880"/>
-              <w:tab w:val="right" w:pos="8494"/>
+              <w:tab w:val="left" w:pos="1320"/>
+              <w:tab w:val="right" w:pos="8828"/>
             </w:tabs>
-            <w:spacing w:after="100"/>
-            <w:ind w:left="220"/>
             <w:rPr>
-              <w:rFonts w:ascii="Calibri" w:eastAsia="Calibri" w:hAnsi="Calibri" w:cs="Calibri"/>
-              <w:color w:val="000000"/>
-              <w:sz w:val="22"/>
-              <w:szCs w:val="22"/>
+              <w:noProof/>
             </w:rPr>
           </w:pPr>
-          <w:hyperlink w:anchor="_44sinio">
-            <w:r>
-              <w:rPr>
-                <w:color w:val="000000"/>
-              </w:rPr>
-              <w:t>2.6.</w:t>
+          <w:hyperlink w:anchor="_Toc44842463" w:history="1">
+            <w:r>
+              <w:rPr>
+                <w:rStyle w:val="Hipervnculo"/>
+                <w:noProof/>
+              </w:rPr>
+              <w:t>3.2.1.</w:t>
+            </w:r>
+            <w:r>
+              <w:rPr>
+                <w:noProof/>
+              </w:rPr>
+              <w:tab/>
+            </w:r>
+            <w:r>
+              <w:rPr>
+                <w:rStyle w:val="Hipervnculo"/>
+                <w:noProof/>
+              </w:rPr>
+              <w:t>REQUERIMIENTOS DE RENDIMIENTO (EFICIENCIA)</w:t>
+            </w:r>
+            <w:r>
+              <w:rPr>
+                <w:noProof/>
+                <w:webHidden/>
+              </w:rPr>
+              <w:tab/>
+            </w:r>
+            <w:r>
+              <w:rPr>
+                <w:noProof/>
+                <w:webHidden/>
+              </w:rPr>
+              <w:fldChar w:fldCharType="begin"/>
+            </w:r>
+            <w:r>
+              <w:rPr>
+                <w:noProof/>
+                <w:webHidden/>
+              </w:rPr>
+              <w:instrText xml:space="preserve"> PAGEREF _Toc44842463 \h </w:instrText>
+            </w:r>
+            <w:r>
+              <w:rPr>
+                <w:noProof/>
+                <w:webHidden/>
+              </w:rPr>
+            </w:r>
+            <w:r>
+              <w:rPr>
+                <w:noProof/>
+                <w:webHidden/>
+              </w:rPr>
+              <w:fldChar w:fldCharType="separate"/>
+            </w:r>
+            <w:r>
+              <w:rPr>
+                <w:noProof/>
+                <w:webHidden/>
+              </w:rPr>
+              <w:t>12</w:t>
+            </w:r>
+            <w:r>
+              <w:rPr>
+                <w:noProof/>
+                <w:webHidden/>
+              </w:rPr>
+              <w:fldChar w:fldCharType="end"/>
             </w:r>
           </w:hyperlink>
-          <w:hyperlink w:anchor="_44sinio">
-            <w:r>
-              <w:rPr>
-                <w:rFonts w:ascii="Calibri" w:eastAsia="Calibri" w:hAnsi="Calibri" w:cs="Calibri"/>
-                <w:color w:val="000000"/>
-                <w:sz w:val="22"/>
-                <w:szCs w:val="22"/>
-              </w:rPr>
-              <w:tab/>
-            </w:r>
-          </w:hyperlink>
-          <w:r>
-            <w:fldChar w:fldCharType="begin"/>
-          </w:r>
-          <w:r>
-            <w:instrText xml:space="preserve"> PAGEREF _44sinio \h </w:instrText>
-          </w:r>
-          <w:r>
-            <w:fldChar w:fldCharType="separate"/>
-          </w:r>
-          <w:r>
-            <w:rPr>
-              <w:rFonts w:ascii="CMR12" w:eastAsia="CMR12" w:hAnsi="CMR12" w:cs="CMR12"/>
-              <w:color w:val="000000"/>
-            </w:rPr>
-            <w:t>REQUISITOS FUTUROS</w:t>
-          </w:r>
-          <w:r>
-            <w:rPr>
-              <w:color w:val="000000"/>
-            </w:rPr>
-            <w:tab/>
-            <w:t>8</w:t>
-          </w:r>
-          <w:r>
-            <w:fldChar w:fldCharType="end"/>
-          </w:r>
         </w:p>
         <w:p>
           <w:pPr>
-            <w:pBdr>
-              <w:top w:val="nil"/>
-              <w:left w:val="nil"/>
-              <w:bottom w:val="nil"/>
-              <w:right w:val="nil"/>
-              <w:between w:val="nil"/>
-            </w:pBdr>
+            <w:pStyle w:val="TDC3"/>
             <w:tabs>
-              <w:tab w:val="left" w:pos="880"/>
-              <w:tab w:val="right" w:pos="8494"/>
+              <w:tab w:val="left" w:pos="1320"/>
+              <w:tab w:val="right" w:pos="8828"/>
             </w:tabs>
-            <w:spacing w:after="100"/>
-            <w:ind w:left="220"/>
             <w:rPr>
-              <w:rFonts w:ascii="Calibri" w:eastAsia="Calibri" w:hAnsi="Calibri" w:cs="Calibri"/>
-              <w:color w:val="000000"/>
-              <w:sz w:val="22"/>
-              <w:szCs w:val="22"/>
+              <w:noProof/>
             </w:rPr>
           </w:pPr>
-          <w:hyperlink w:anchor="_2jxsxqh">
-            <w:r>
-              <w:rPr>
-                <w:rFonts w:ascii="CMR12" w:eastAsia="CMR12" w:hAnsi="CMR12" w:cs="CMR12"/>
-                <w:color w:val="000000"/>
-              </w:rPr>
-              <w:t>2.7.</w:t>
+          <w:hyperlink w:anchor="_Toc44842464" w:history="1">
+            <w:r>
+              <w:rPr>
+                <w:rStyle w:val="Hipervnculo"/>
+                <w:noProof/>
+              </w:rPr>
+              <w:t>3.2.2.</w:t>
+            </w:r>
+            <w:r>
+              <w:rPr>
+                <w:noProof/>
+              </w:rPr>
+              <w:tab/>
+            </w:r>
+            <w:r>
+              <w:rPr>
+                <w:rStyle w:val="Hipervnculo"/>
+                <w:noProof/>
+              </w:rPr>
+              <w:t>RESTRICCIONES DE DISEÑO</w:t>
+            </w:r>
+            <w:r>
+              <w:rPr>
+                <w:noProof/>
+                <w:webHidden/>
+              </w:rPr>
+              <w:tab/>
+            </w:r>
+            <w:r>
+              <w:rPr>
+                <w:noProof/>
+                <w:webHidden/>
+              </w:rPr>
+              <w:fldChar w:fldCharType="begin"/>
+            </w:r>
+            <w:r>
+              <w:rPr>
+                <w:noProof/>
+                <w:webHidden/>
+              </w:rPr>
+              <w:instrText xml:space="preserve"> PAGEREF _Toc44842464 \h </w:instrText>
+            </w:r>
+            <w:r>
+              <w:rPr>
+                <w:noProof/>
+                <w:webHidden/>
+              </w:rPr>
+            </w:r>
+            <w:r>
+              <w:rPr>
+                <w:noProof/>
+                <w:webHidden/>
+              </w:rPr>
+              <w:fldChar w:fldCharType="separate"/>
+            </w:r>
+            <w:r>
+              <w:rPr>
+                <w:noProof/>
+                <w:webHidden/>
+              </w:rPr>
+              <w:t>13</w:t>
+            </w:r>
+            <w:r>
+              <w:rPr>
+                <w:noProof/>
+                <w:webHidden/>
+              </w:rPr>
+              <w:fldChar w:fldCharType="end"/>
             </w:r>
           </w:hyperlink>
-          <w:hyperlink w:anchor="_2jxsxqh">
-            <w:r>
-              <w:rPr>
-                <w:rFonts w:ascii="Calibri" w:eastAsia="Calibri" w:hAnsi="Calibri" w:cs="Calibri"/>
-                <w:color w:val="000000"/>
-                <w:sz w:val="22"/>
-                <w:szCs w:val="22"/>
-              </w:rPr>
-              <w:tab/>
-            </w:r>
-          </w:hyperlink>
-          <w:r>
-            <w:fldChar w:fldCharType="begin"/>
-          </w:r>
-          <w:r>
-            <w:instrText xml:space="preserve"> PAGEREF _2jxsxqh \h </w:instrText>
-          </w:r>
-          <w:r>
-            <w:fldChar w:fldCharType="separate"/>
-          </w:r>
-          <w:r>
-            <w:rPr>
-              <w:rFonts w:ascii="CMR12" w:eastAsia="CMR12" w:hAnsi="CMR12" w:cs="CMR12"/>
-              <w:color w:val="000000"/>
-            </w:rPr>
-            <w:t>DIAGRAMAS</w:t>
-          </w:r>
-          <w:r>
-            <w:rPr>
-              <w:color w:val="000000"/>
-            </w:rPr>
-            <w:tab/>
-            <w:t>8</w:t>
-          </w:r>
-          <w:r>
-            <w:fldChar w:fldCharType="end"/>
-          </w:r>
         </w:p>
         <w:p>
           <w:pPr>
-            <w:pBdr>
-              <w:top w:val="nil"/>
-              <w:left w:val="nil"/>
-              <w:bottom w:val="nil"/>
-              <w:right w:val="nil"/>
-              <w:between w:val="nil"/>
-            </w:pBdr>
+            <w:pStyle w:val="TDC3"/>
             <w:tabs>
-              <w:tab w:val="left" w:pos="440"/>
-              <w:tab w:val="right" w:pos="8494"/>
+              <w:tab w:val="left" w:pos="1320"/>
+              <w:tab w:val="right" w:pos="8828"/>
             </w:tabs>
-            <w:spacing w:after="100"/>
             <w:rPr>
-              <w:rFonts w:ascii="Calibri" w:eastAsia="Calibri" w:hAnsi="Calibri" w:cs="Calibri"/>
-              <w:color w:val="000000"/>
-              <w:sz w:val="22"/>
-              <w:szCs w:val="22"/>
+              <w:noProof/>
             </w:rPr>
           </w:pPr>
-          <w:hyperlink w:anchor="_z337ya">
-            <w:r>
-              <w:rPr>
-                <w:color w:val="000000"/>
-              </w:rPr>
-              <w:t>3.</w:t>
+          <w:hyperlink w:anchor="_Toc44842465" w:history="1">
+            <w:r>
+              <w:rPr>
+                <w:rStyle w:val="Hipervnculo"/>
+                <w:noProof/>
+              </w:rPr>
+              <w:t>3.2.3.</w:t>
+            </w:r>
+            <w:r>
+              <w:rPr>
+                <w:noProof/>
+              </w:rPr>
+              <w:tab/>
+            </w:r>
+            <w:r>
+              <w:rPr>
+                <w:rStyle w:val="Hipervnculo"/>
+                <w:noProof/>
+              </w:rPr>
+              <w:t>ATRIBUTOS DEL SISTEMA</w:t>
+            </w:r>
+            <w:r>
+              <w:rPr>
+                <w:noProof/>
+                <w:webHidden/>
+              </w:rPr>
+              <w:tab/>
+            </w:r>
+            <w:r>
+              <w:rPr>
+                <w:noProof/>
+                <w:webHidden/>
+              </w:rPr>
+              <w:fldChar w:fldCharType="begin"/>
+            </w:r>
+            <w:r>
+              <w:rPr>
+                <w:noProof/>
+                <w:webHidden/>
+              </w:rPr>
+              <w:instrText xml:space="preserve"> PAGEREF _Toc44842465 \h </w:instrText>
+            </w:r>
+            <w:r>
+              <w:rPr>
+                <w:noProof/>
+                <w:webHidden/>
+              </w:rPr>
+            </w:r>
+            <w:r>
+              <w:rPr>
+                <w:noProof/>
+                <w:webHidden/>
+              </w:rPr>
+              <w:fldChar w:fldCharType="separate"/>
+            </w:r>
+            <w:r>
+              <w:rPr>
+                <w:noProof/>
+                <w:webHidden/>
+              </w:rPr>
+              <w:t>13</w:t>
+            </w:r>
+            <w:r>
+              <w:rPr>
+                <w:noProof/>
+                <w:webHidden/>
+              </w:rPr>
+              <w:fldChar w:fldCharType="end"/>
             </w:r>
           </w:hyperlink>
-          <w:hyperlink w:anchor="_z337ya">
-            <w:r>
-              <w:rPr>
-                <w:rFonts w:ascii="Calibri" w:eastAsia="Calibri" w:hAnsi="Calibri" w:cs="Calibri"/>
-                <w:color w:val="000000"/>
-                <w:sz w:val="22"/>
-                <w:szCs w:val="22"/>
-              </w:rPr>
-              <w:tab/>
-            </w:r>
-          </w:hyperlink>
-          <w:r>
-            <w:fldChar w:fldCharType="begin"/>
-          </w:r>
-          <w:r>
-            <w:instrText xml:space="preserve"> PAGEREF _z337ya \h </w:instrText>
-          </w:r>
-          <w:r>
-            <w:fldChar w:fldCharType="separate"/>
-          </w:r>
-          <w:r>
-            <w:rPr>
-              <w:color w:val="000000"/>
-            </w:rPr>
-            <w:t>REQUERIMIENTOS ESPECÍFICOS</w:t>
-          </w:r>
-          <w:r>
-            <w:rPr>
-              <w:color w:val="000000"/>
-            </w:rPr>
-            <w:tab/>
-            <w:t>9</w:t>
-          </w:r>
-          <w:r>
-            <w:fldChar w:fldCharType="end"/>
-          </w:r>
         </w:p>
         <w:p>
           <w:pPr>
-            <w:pBdr>
-              <w:top w:val="nil"/>
-              <w:left w:val="nil"/>
-              <w:bottom w:val="nil"/>
-              <w:right w:val="nil"/>
-              <w:between w:val="nil"/>
-            </w:pBdr>
+            <w:pStyle w:val="TDC4"/>
             <w:tabs>
-              <w:tab w:val="left" w:pos="880"/>
-              <w:tab w:val="right" w:pos="8494"/>
+              <w:tab w:val="left" w:pos="1760"/>
+              <w:tab w:val="right" w:pos="8828"/>
             </w:tabs>
-            <w:spacing w:after="100"/>
-            <w:ind w:left="220"/>
             <w:rPr>
-              <w:rFonts w:ascii="Calibri" w:eastAsia="Calibri" w:hAnsi="Calibri" w:cs="Calibri"/>
-              <w:color w:val="000000"/>
-              <w:sz w:val="22"/>
-              <w:szCs w:val="22"/>
+              <w:noProof/>
             </w:rPr>
           </w:pPr>
-          <w:hyperlink w:anchor="_3j2qqm3">
-            <w:r>
-              <w:rPr>
-                <w:color w:val="000000"/>
-              </w:rPr>
-              <w:t>3.1.</w:t>
+          <w:hyperlink w:anchor="_Toc44842466" w:history="1">
+            <w:r>
+              <w:rPr>
+                <w:rStyle w:val="Hipervnculo"/>
+                <w:noProof/>
+              </w:rPr>
+              <w:t>3.2.3.1.</w:t>
+            </w:r>
+            <w:r>
+              <w:rPr>
+                <w:noProof/>
+              </w:rPr>
+              <w:tab/>
+            </w:r>
+            <w:r>
+              <w:rPr>
+                <w:rStyle w:val="Hipervnculo"/>
+                <w:noProof/>
+              </w:rPr>
+              <w:t>Mantenibilidad.</w:t>
+            </w:r>
+            <w:r>
+              <w:rPr>
+                <w:noProof/>
+                <w:webHidden/>
+              </w:rPr>
+              <w:tab/>
+            </w:r>
+            <w:r>
+              <w:rPr>
+                <w:noProof/>
+                <w:webHidden/>
+              </w:rPr>
+              <w:fldChar w:fldCharType="begin"/>
+            </w:r>
+            <w:r>
+              <w:rPr>
+                <w:noProof/>
+                <w:webHidden/>
+              </w:rPr>
+              <w:instrText xml:space="preserve"> PAGEREF _Toc44842466 \h </w:instrText>
+            </w:r>
+            <w:r>
+              <w:rPr>
+                <w:noProof/>
+                <w:webHidden/>
+              </w:rPr>
+            </w:r>
+            <w:r>
+              <w:rPr>
+                <w:noProof/>
+                <w:webHidden/>
+              </w:rPr>
+              <w:fldChar w:fldCharType="separate"/>
+            </w:r>
+            <w:r>
+              <w:rPr>
+                <w:noProof/>
+                <w:webHidden/>
+              </w:rPr>
+              <w:t>13</w:t>
+            </w:r>
+            <w:r>
+              <w:rPr>
+                <w:noProof/>
+                <w:webHidden/>
+              </w:rPr>
+              <w:fldChar w:fldCharType="end"/>
             </w:r>
           </w:hyperlink>
-          <w:hyperlink w:anchor="_3j2qqm3">
-            <w:r>
-              <w:rPr>
-                <w:rFonts w:ascii="Calibri" w:eastAsia="Calibri" w:hAnsi="Calibri" w:cs="Calibri"/>
-                <w:color w:val="000000"/>
-                <w:sz w:val="22"/>
-                <w:szCs w:val="22"/>
-              </w:rPr>
-              <w:tab/>
-            </w:r>
-          </w:hyperlink>
-          <w:r>
-            <w:fldChar w:fldCharType="begin"/>
-          </w:r>
-          <w:r>
-            <w:instrText xml:space="preserve"> PAGEREF _3j2qqm3 \h </w:instrText>
-          </w:r>
-          <w:r>
-            <w:fldChar w:fldCharType="separate"/>
-          </w:r>
-          <w:r>
-            <w:rPr>
-              <w:color w:val="000000"/>
-            </w:rPr>
-            <w:t>REQUERIMIENTOS FUNCIONALES</w:t>
-          </w:r>
-          <w:r>
-            <w:rPr>
-              <w:color w:val="000000"/>
-            </w:rPr>
-            <w:tab/>
-            <w:t>16</w:t>
-          </w:r>
-          <w:r>
-            <w:fldChar w:fldCharType="end"/>
-          </w:r>
         </w:p>
         <w:p>
           <w:pPr>
-            <w:pBdr>
-              <w:top w:val="nil"/>
-              <w:left w:val="nil"/>
-              <w:bottom w:val="nil"/>
-              <w:right w:val="nil"/>
-              <w:between w:val="nil"/>
-            </w:pBdr>
+            <w:pStyle w:val="TDC4"/>
             <w:tabs>
-              <w:tab w:val="left" w:pos="880"/>
-              <w:tab w:val="right" w:pos="8494"/>
+              <w:tab w:val="left" w:pos="1760"/>
+              <w:tab w:val="right" w:pos="8828"/>
             </w:tabs>
-            <w:spacing w:after="100"/>
-            <w:ind w:left="220"/>
             <w:rPr>
-              <w:rFonts w:ascii="Calibri" w:eastAsia="Calibri" w:hAnsi="Calibri" w:cs="Calibri"/>
-              <w:color w:val="000000"/>
-              <w:sz w:val="22"/>
-              <w:szCs w:val="22"/>
+              <w:noProof/>
             </w:rPr>
           </w:pPr>
-          <w:hyperlink w:anchor="_1y810tw">
-            <w:r>
-              <w:rPr>
-                <w:color w:val="000000"/>
-              </w:rPr>
-              <w:t>3.2.</w:t>
+          <w:hyperlink w:anchor="_Toc44842467" w:history="1">
+            <w:r>
+              <w:rPr>
+                <w:rStyle w:val="Hipervnculo"/>
+                <w:noProof/>
+              </w:rPr>
+              <w:t>3.2.3.2.</w:t>
+            </w:r>
+            <w:r>
+              <w:rPr>
+                <w:noProof/>
+              </w:rPr>
+              <w:tab/>
+            </w:r>
+            <w:r>
+              <w:rPr>
+                <w:rStyle w:val="Hipervnculo"/>
+                <w:noProof/>
+              </w:rPr>
+              <w:t>Portabilidad.</w:t>
+            </w:r>
+            <w:r>
+              <w:rPr>
+                <w:noProof/>
+                <w:webHidden/>
+              </w:rPr>
+              <w:tab/>
+            </w:r>
+            <w:r>
+              <w:rPr>
+                <w:noProof/>
+                <w:webHidden/>
+              </w:rPr>
+              <w:fldChar w:fldCharType="begin"/>
+            </w:r>
+            <w:r>
+              <w:rPr>
+                <w:noProof/>
+                <w:webHidden/>
+              </w:rPr>
+              <w:instrText xml:space="preserve"> PAGEREF _Toc44842467 \h </w:instrText>
+            </w:r>
+            <w:r>
+              <w:rPr>
+                <w:noProof/>
+                <w:webHidden/>
+              </w:rPr>
+            </w:r>
+            <w:r>
+              <w:rPr>
+                <w:noProof/>
+                <w:webHidden/>
+              </w:rPr>
+              <w:fldChar w:fldCharType="separate"/>
+            </w:r>
+            <w:r>
+              <w:rPr>
+                <w:noProof/>
+                <w:webHidden/>
+              </w:rPr>
+              <w:t>13</w:t>
+            </w:r>
+            <w:r>
+              <w:rPr>
+                <w:noProof/>
+                <w:webHidden/>
+              </w:rPr>
+              <w:fldChar w:fldCharType="end"/>
             </w:r>
           </w:hyperlink>
-          <w:hyperlink w:anchor="_1y810tw">
-            <w:r>
-              <w:rPr>
-                <w:rFonts w:ascii="Calibri" w:eastAsia="Calibri" w:hAnsi="Calibri" w:cs="Calibri"/>
-                <w:color w:val="000000"/>
-                <w:sz w:val="22"/>
-                <w:szCs w:val="22"/>
-              </w:rPr>
-              <w:tab/>
-            </w:r>
-          </w:hyperlink>
-          <w:r>
-            <w:fldChar w:fldCharType="begin"/>
-          </w:r>
-          <w:r>
-            <w:instrText xml:space="preserve"> PAGEREF _1y810tw \h </w:instrText>
-          </w:r>
-          <w:r>
-            <w:fldChar w:fldCharType="separate"/>
-          </w:r>
-          <w:r>
-            <w:rPr>
-              <w:color w:val="000000"/>
-            </w:rPr>
-            <w:t>REQUERIMIENTOS NO FUNCIONALES</w:t>
-          </w:r>
-          <w:r>
-            <w:rPr>
-              <w:color w:val="000000"/>
-            </w:rPr>
-            <w:tab/>
-            <w:t>25</w:t>
-          </w:r>
-          <w:r>
-            <w:fldChar w:fldCharType="end"/>
-          </w:r>
         </w:p>
         <w:p>
           <w:pPr>
-            <w:pBdr>
-              <w:top w:val="nil"/>
-              <w:left w:val="nil"/>
-              <w:bottom w:val="nil"/>
-              <w:right w:val="nil"/>
-              <w:between w:val="nil"/>
-            </w:pBdr>
+            <w:pStyle w:val="TDC4"/>
             <w:tabs>
-              <w:tab w:val="left" w:pos="1320"/>
-              <w:tab w:val="right" w:pos="8494"/>
+              <w:tab w:val="left" w:pos="1760"/>
+              <w:tab w:val="right" w:pos="8828"/>
             </w:tabs>
-            <w:spacing w:after="100"/>
-            <w:ind w:left="440"/>
             <w:rPr>
-              <w:rFonts w:ascii="Calibri" w:eastAsia="Calibri" w:hAnsi="Calibri" w:cs="Calibri"/>
-              <w:color w:val="000000"/>
-              <w:sz w:val="22"/>
-              <w:szCs w:val="22"/>
+              <w:noProof/>
             </w:rPr>
           </w:pPr>
-          <w:hyperlink w:anchor="_4i7ojhp">
-            <w:r>
-              <w:rPr>
-                <w:color w:val="000000"/>
-              </w:rPr>
-              <w:t>3.2.1.</w:t>
+          <w:hyperlink w:anchor="_Toc44842468" w:history="1">
+            <w:r>
+              <w:rPr>
+                <w:rStyle w:val="Hipervnculo"/>
+                <w:noProof/>
+              </w:rPr>
+              <w:t>3.2.3.3.</w:t>
+            </w:r>
+            <w:r>
+              <w:rPr>
+                <w:noProof/>
+              </w:rPr>
+              <w:tab/>
+            </w:r>
+            <w:r>
+              <w:rPr>
+                <w:rStyle w:val="Hipervnculo"/>
+                <w:noProof/>
+              </w:rPr>
+              <w:t>Seguridad</w:t>
+            </w:r>
+            <w:r>
+              <w:rPr>
+                <w:noProof/>
+                <w:webHidden/>
+              </w:rPr>
+              <w:tab/>
+            </w:r>
+            <w:r>
+              <w:rPr>
+                <w:noProof/>
+                <w:webHidden/>
+              </w:rPr>
+              <w:fldChar w:fldCharType="begin"/>
+            </w:r>
+            <w:r>
+              <w:rPr>
+                <w:noProof/>
+                <w:webHidden/>
+              </w:rPr>
+              <w:instrText xml:space="preserve"> PAGEREF _Toc44842468 \h </w:instrText>
+            </w:r>
+            <w:r>
+              <w:rPr>
+                <w:noProof/>
+                <w:webHidden/>
+              </w:rPr>
+            </w:r>
+            <w:r>
+              <w:rPr>
+                <w:noProof/>
+                <w:webHidden/>
+              </w:rPr>
+              <w:fldChar w:fldCharType="separate"/>
+            </w:r>
+            <w:r>
+              <w:rPr>
+                <w:noProof/>
+                <w:webHidden/>
+              </w:rPr>
+              <w:t>13</w:t>
+            </w:r>
+            <w:r>
+              <w:rPr>
+                <w:noProof/>
+                <w:webHidden/>
+              </w:rPr>
+              <w:fldChar w:fldCharType="end"/>
             </w:r>
           </w:hyperlink>
-          <w:hyperlink w:anchor="_4i7ojhp">
-            <w:r>
-              <w:rPr>
-                <w:rFonts w:ascii="Calibri" w:eastAsia="Calibri" w:hAnsi="Calibri" w:cs="Calibri"/>
-                <w:color w:val="000000"/>
-                <w:sz w:val="22"/>
-                <w:szCs w:val="22"/>
-              </w:rPr>
-              <w:tab/>
-            </w:r>
-          </w:hyperlink>
-          <w:r>
-            <w:fldChar w:fldCharType="begin"/>
-          </w:r>
-          <w:r>
-            <w:instrText xml:space="preserve"> PAGEREF _4i7ojhp \h </w:instrText>
-          </w:r>
-          <w:r>
-            <w:fldChar w:fldCharType="separate"/>
-          </w:r>
-          <w:r>
-            <w:rPr>
-              <w:color w:val="000000"/>
-            </w:rPr>
-            <w:t>REQUERIMIENTOS DE RENDIMIENTO (EFICIENCIA)</w:t>
-          </w:r>
-          <w:r>
-            <w:rPr>
-              <w:color w:val="000000"/>
-            </w:rPr>
-            <w:tab/>
-            <w:t>25</w:t>
-          </w:r>
-          <w:r>
-            <w:fldChar w:fldCharType="end"/>
-          </w:r>
         </w:p>
         <w:p>
           <w:pPr>
-            <w:pBdr>
-              <w:top w:val="nil"/>
-              <w:left w:val="nil"/>
-              <w:bottom w:val="nil"/>
-              <w:right w:val="nil"/>
-              <w:between w:val="nil"/>
-            </w:pBdr>
+            <w:pStyle w:val="TDC2"/>
             <w:tabs>
-              <w:tab w:val="left" w:pos="1320"/>
-              <w:tab w:val="right" w:pos="8494"/>
+              <w:tab w:val="left" w:pos="880"/>
+              <w:tab w:val="right" w:pos="8828"/>
             </w:tabs>
-            <w:spacing w:after="100"/>
-            <w:ind w:left="440"/>
             <w:rPr>
-              <w:rFonts w:ascii="Calibri" w:eastAsia="Calibri" w:hAnsi="Calibri" w:cs="Calibri"/>
-              <w:color w:val="000000"/>
-              <w:sz w:val="22"/>
-              <w:szCs w:val="22"/>
+              <w:noProof/>
             </w:rPr>
           </w:pPr>
-          <w:hyperlink w:anchor="_2xcytpi">
-            <w:r>
-              <w:rPr>
-                <w:color w:val="000000"/>
-              </w:rPr>
-              <w:t>3.2.2.</w:t>
+          <w:hyperlink w:anchor="_Toc44842469" w:history="1">
+            <w:r>
+              <w:rPr>
+                <w:rStyle w:val="Hipervnculo"/>
+                <w:noProof/>
+              </w:rPr>
+              <w:t>3.3.</w:t>
+            </w:r>
+            <w:r>
+              <w:rPr>
+                <w:noProof/>
+              </w:rPr>
+              <w:tab/>
+            </w:r>
+            <w:r>
+              <w:rPr>
+                <w:rStyle w:val="Hipervnculo"/>
+                <w:noProof/>
+              </w:rPr>
+              <w:t>OTROS REQUISITOS</w:t>
+            </w:r>
+            <w:r>
+              <w:rPr>
+                <w:noProof/>
+                <w:webHidden/>
+              </w:rPr>
+              <w:tab/>
+            </w:r>
+            <w:r>
+              <w:rPr>
+                <w:noProof/>
+                <w:webHidden/>
+              </w:rPr>
+              <w:fldChar w:fldCharType="begin"/>
+            </w:r>
+            <w:r>
+              <w:rPr>
+                <w:noProof/>
+                <w:webHidden/>
+              </w:rPr>
+              <w:instrText xml:space="preserve"> PAGEREF _Toc44842469 \h </w:instrText>
+            </w:r>
+            <w:r>
+              <w:rPr>
+                <w:noProof/>
+                <w:webHidden/>
+              </w:rPr>
+            </w:r>
+            <w:r>
+              <w:rPr>
+                <w:noProof/>
+                <w:webHidden/>
+              </w:rPr>
+              <w:fldChar w:fldCharType="separate"/>
+            </w:r>
+            <w:r>
+              <w:rPr>
+                <w:noProof/>
+                <w:webHidden/>
+              </w:rPr>
+              <w:t>14</w:t>
+            </w:r>
+            <w:r>
+              <w:rPr>
+                <w:noProof/>
+                <w:webHidden/>
+              </w:rPr>
+              <w:fldChar w:fldCharType="end"/>
             </w:r>
           </w:hyperlink>
-          <w:hyperlink w:anchor="_2xcytpi">
-            <w:r>
-              <w:rPr>
-                <w:rFonts w:ascii="Calibri" w:eastAsia="Calibri" w:hAnsi="Calibri" w:cs="Calibri"/>
-                <w:color w:val="000000"/>
-                <w:sz w:val="22"/>
-                <w:szCs w:val="22"/>
-              </w:rPr>
-              <w:tab/>
-            </w:r>
-          </w:hyperlink>
-          <w:r>
-            <w:fldChar w:fldCharType="begin"/>
-          </w:r>
-          <w:r>
-            <w:instrText xml:space="preserve"> PAGEREF _2xcytpi \h </w:instrText>
-          </w:r>
-          <w:r>
-            <w:fldChar w:fldCharType="separate"/>
-          </w:r>
-          <w:r>
-            <w:rPr>
-              <w:color w:val="000000"/>
-            </w:rPr>
-            <w:t>RESTRICCIONES DE DISEÑO</w:t>
-          </w:r>
-          <w:r>
-            <w:rPr>
-              <w:color w:val="000000"/>
-            </w:rPr>
-            <w:tab/>
-            <w:t>26</w:t>
-          </w:r>
-          <w:r>
-            <w:fldChar w:fldCharType="end"/>
-          </w:r>
         </w:p>
         <w:p>
           <w:pPr>
-            <w:pBdr>
-              <w:top w:val="nil"/>
-              <w:left w:val="nil"/>
-              <w:bottom w:val="nil"/>
-              <w:right w:val="nil"/>
-              <w:between w:val="nil"/>
-            </w:pBdr>
+            <w:pStyle w:val="TDC1"/>
             <w:tabs>
-              <w:tab w:val="left" w:pos="1320"/>
-              <w:tab w:val="right" w:pos="8494"/>
+              <w:tab w:val="left" w:pos="480"/>
+              <w:tab w:val="right" w:pos="8828"/>
             </w:tabs>
-            <w:spacing w:after="100"/>
-            <w:ind w:left="440"/>
             <w:rPr>
-              <w:rFonts w:ascii="Calibri" w:eastAsia="Calibri" w:hAnsi="Calibri" w:cs="Calibri"/>
-              <w:color w:val="000000"/>
-              <w:sz w:val="22"/>
-              <w:szCs w:val="22"/>
+              <w:noProof/>
             </w:rPr>
           </w:pPr>
-          <w:hyperlink w:anchor="_1ci93xb">
-            <w:r>
-              <w:rPr>
-                <w:color w:val="000000"/>
-              </w:rPr>
-              <w:t>3.2.3.</w:t>
+          <w:hyperlink w:anchor="_Toc44842470" w:history="1">
+            <w:r>
+              <w:rPr>
+                <w:rStyle w:val="Hipervnculo"/>
+                <w:noProof/>
+              </w:rPr>
+              <w:t>4.</w:t>
+            </w:r>
+            <w:r>
+              <w:rPr>
+                <w:noProof/>
+              </w:rPr>
+              <w:tab/>
+            </w:r>
+            <w:r>
+              <w:rPr>
+                <w:rStyle w:val="Hipervnculo"/>
+                <w:noProof/>
+              </w:rPr>
+              <w:t>FICHA DEL DOCUMENTO</w:t>
+            </w:r>
+            <w:r>
+              <w:rPr>
+                <w:noProof/>
+                <w:webHidden/>
+              </w:rPr>
+              <w:tab/>
+            </w:r>
+            <w:r>
+              <w:rPr>
+                <w:noProof/>
+                <w:webHidden/>
+              </w:rPr>
+              <w:fldChar w:fldCharType="begin"/>
+            </w:r>
+            <w:r>
+              <w:rPr>
+                <w:noProof/>
+                <w:webHidden/>
+              </w:rPr>
+              <w:instrText xml:space="preserve"> PAGEREF _Toc44842470 \h </w:instrText>
+            </w:r>
+            <w:r>
+              <w:rPr>
+                <w:noProof/>
+                <w:webHidden/>
+              </w:rPr>
+            </w:r>
+            <w:r>
+              <w:rPr>
+                <w:noProof/>
+                <w:webHidden/>
+              </w:rPr>
+              <w:fldChar w:fldCharType="separate"/>
+            </w:r>
+            <w:r>
+              <w:rPr>
+                <w:noProof/>
+                <w:webHidden/>
+              </w:rPr>
+              <w:t>14</w:t>
+            </w:r>
+            <w:r>
+              <w:rPr>
+                <w:noProof/>
+                <w:webHidden/>
+              </w:rPr>
+              <w:fldChar w:fldCharType="end"/>
             </w:r>
           </w:hyperlink>
-          <w:hyperlink w:anchor="_1ci93xb">
-            <w:r>
-              <w:rPr>
-                <w:rFonts w:ascii="Calibri" w:eastAsia="Calibri" w:hAnsi="Calibri" w:cs="Calibri"/>
-                <w:color w:val="000000"/>
-                <w:sz w:val="22"/>
-                <w:szCs w:val="22"/>
-              </w:rPr>
-              <w:tab/>
-            </w:r>
-          </w:hyperlink>
-          <w:r>
-            <w:fldChar w:fldCharType="begin"/>
-          </w:r>
-          <w:r>
-            <w:instrText xml:space="preserve"> PAGEREF _1ci93xb \h </w:instrText>
-          </w:r>
-          <w:r>
-            <w:fldChar w:fldCharType="separate"/>
-          </w:r>
-          <w:r>
-            <w:rPr>
-              <w:color w:val="000000"/>
-            </w:rPr>
-            <w:t>ATRIBUTOS DEL SISTEMA</w:t>
-          </w:r>
-          <w:r>
-            <w:rPr>
-              <w:color w:val="000000"/>
-            </w:rPr>
-            <w:tab/>
-            <w:t>26</w:t>
-          </w:r>
-          <w:r>
-            <w:fldChar w:fldCharType="end"/>
-          </w:r>
-        </w:p>
-        <w:p>
-          <w:pPr>
-            <w:pBdr>
-              <w:top w:val="nil"/>
-              <w:left w:val="nil"/>
-              <w:bottom w:val="nil"/>
-              <w:right w:val="nil"/>
-              <w:between w:val="nil"/>
-            </w:pBdr>
-            <w:tabs>
-              <w:tab w:val="left" w:pos="880"/>
-              <w:tab w:val="right" w:pos="8494"/>
-            </w:tabs>
-            <w:spacing w:after="100"/>
-            <w:ind w:left="220"/>
-            <w:rPr>
-              <w:rFonts w:ascii="Calibri" w:eastAsia="Calibri" w:hAnsi="Calibri" w:cs="Calibri"/>
-              <w:color w:val="000000"/>
-              <w:sz w:val="22"/>
-              <w:szCs w:val="22"/>
-            </w:rPr>
-          </w:pPr>
-          <w:hyperlink w:anchor="_3whwml4">
-            <w:r>
-              <w:rPr>
-                <w:color w:val="000000"/>
-              </w:rPr>
-              <w:t>3.3.</w:t>
-            </w:r>
-          </w:hyperlink>
-          <w:hyperlink w:anchor="_3whwml4">
-            <w:r>
-              <w:rPr>
-                <w:rFonts w:ascii="Calibri" w:eastAsia="Calibri" w:hAnsi="Calibri" w:cs="Calibri"/>
-                <w:color w:val="000000"/>
-                <w:sz w:val="22"/>
-                <w:szCs w:val="22"/>
-              </w:rPr>
-              <w:tab/>
-            </w:r>
-          </w:hyperlink>
-          <w:r>
-            <w:fldChar w:fldCharType="begin"/>
-          </w:r>
-          <w:r>
-            <w:instrText xml:space="preserve"> PAGEREF _3whwml4 \h </w:instrText>
-          </w:r>
-          <w:r>
-            <w:fldChar w:fldCharType="separate"/>
-          </w:r>
-          <w:r>
-            <w:rPr>
-              <w:color w:val="000000"/>
-            </w:rPr>
-            <w:t>OTROS REQUISITOS</w:t>
-          </w:r>
-          <w:r>
-            <w:rPr>
-              <w:color w:val="000000"/>
-            </w:rPr>
-            <w:tab/>
-            <w:t>27</w:t>
-          </w:r>
-          <w:r>
-            <w:fldChar w:fldCharType="end"/>
-          </w:r>
-        </w:p>
-        <w:p>
-          <w:pPr>
-            <w:pBdr>
-              <w:top w:val="nil"/>
-              <w:left w:val="nil"/>
-              <w:bottom w:val="nil"/>
-              <w:right w:val="nil"/>
-              <w:between w:val="nil"/>
-            </w:pBdr>
-            <w:tabs>
-              <w:tab w:val="left" w:pos="440"/>
-              <w:tab w:val="right" w:pos="8494"/>
-            </w:tabs>
-            <w:spacing w:after="100"/>
-            <w:rPr>
-              <w:rFonts w:ascii="Calibri" w:eastAsia="Calibri" w:hAnsi="Calibri" w:cs="Calibri"/>
-              <w:color w:val="000000"/>
-              <w:sz w:val="22"/>
-              <w:szCs w:val="22"/>
-            </w:rPr>
-          </w:pPr>
-          <w:hyperlink w:anchor="_2bn6wsx">
-            <w:r>
-              <w:rPr>
-                <w:color w:val="000000"/>
-              </w:rPr>
-              <w:t>4.</w:t>
-            </w:r>
-          </w:hyperlink>
-          <w:hyperlink w:anchor="_2bn6wsx">
-            <w:r>
-              <w:rPr>
-                <w:rFonts w:ascii="Calibri" w:eastAsia="Calibri" w:hAnsi="Calibri" w:cs="Calibri"/>
-                <w:color w:val="000000"/>
-                <w:sz w:val="22"/>
-                <w:szCs w:val="22"/>
-              </w:rPr>
-              <w:tab/>
-            </w:r>
-          </w:hyperlink>
-          <w:r>
-            <w:fldChar w:fldCharType="begin"/>
-          </w:r>
-          <w:r>
-            <w:instrText xml:space="preserve"> PAGEREF _2bn6wsx \h </w:instrText>
-          </w:r>
-          <w:r>
-            <w:fldChar w:fldCharType="separate"/>
-          </w:r>
-          <w:r>
-            <w:rPr>
-              <w:color w:val="000000"/>
-            </w:rPr>
-            <w:t>FICHA DEL DOCUMENTO</w:t>
-          </w:r>
-          <w:r>
-            <w:rPr>
-              <w:color w:val="000000"/>
-            </w:rPr>
-            <w:tab/>
-            <w:t>28</w:t>
-          </w:r>
-          <w:r>
-            <w:fldChar w:fldCharType="end"/>
-          </w:r>
         </w:p>
         <w:p>
           <w:r>
@@ -2382,12 +2564,12 @@
           <w:numId w:val="4"/>
         </w:numPr>
       </w:pPr>
-      <w:bookmarkStart w:id="2" w:name="_1fob9te" w:colFirst="0" w:colLast="0"/>
-      <w:bookmarkEnd w:id="2"/>
+      <w:bookmarkStart w:id="2" w:name="_Toc44842449"/>
       <w:r>
         <w:lastRenderedPageBreak/>
         <w:t>INTRODUCCIÓN</w:t>
       </w:r>
+      <w:bookmarkEnd w:id="2"/>
     </w:p>
     <w:p>
       <w:pPr>
@@ -2533,12 +2715,12 @@
           <w:numId w:val="4"/>
         </w:numPr>
       </w:pPr>
-      <w:bookmarkStart w:id="3" w:name="_3znysh7" w:colFirst="0" w:colLast="0"/>
-      <w:bookmarkEnd w:id="3"/>
+      <w:bookmarkStart w:id="3" w:name="_Toc44842450"/>
       <w:r>
         <w:lastRenderedPageBreak/>
         <w:t>OBJETIVO</w:t>
       </w:r>
+      <w:bookmarkEnd w:id="3"/>
     </w:p>
     <w:p>
       <w:pPr>
@@ -2595,9 +2777,11 @@
       <w:r>
         <w:t xml:space="preserve"> </w:t>
       </w:r>
+      <w:bookmarkStart w:id="4" w:name="_Toc44842451"/>
       <w:r>
         <w:t>ALCANCE</w:t>
       </w:r>
+      <w:bookmarkEnd w:id="4"/>
     </w:p>
     <w:p>
       <w:pPr>
@@ -2611,8 +2795,6 @@
         <w:ind w:left="708"/>
         <w:jc w:val="both"/>
       </w:pPr>
-      <w:bookmarkStart w:id="4" w:name="_tyjcwt" w:colFirst="0" w:colLast="0"/>
-      <w:bookmarkEnd w:id="4"/>
       <w:r>
         <w:rPr>
           <w:color w:val="000000"/>
@@ -2932,8 +3114,13 @@
           <w:numId w:val="4"/>
         </w:numPr>
       </w:pPr>
-      <w:r>
-        <w:t xml:space="preserve">NOTACIONES Y DEFINICIONES </w:t>
+      <w:bookmarkStart w:id="5" w:name="_Toc44842452"/>
+      <w:r>
+        <w:t>NOTACIONES Y DEFINICIONES</w:t>
+      </w:r>
+      <w:bookmarkEnd w:id="5"/>
+      <w:r>
+        <w:t xml:space="preserve"> </w:t>
       </w:r>
     </w:p>
     <w:p>
@@ -2944,11 +3131,11 @@
           <w:numId w:val="4"/>
         </w:numPr>
       </w:pPr>
-      <w:bookmarkStart w:id="5" w:name="_3dy6vkm" w:colFirst="0" w:colLast="0"/>
-      <w:bookmarkEnd w:id="5"/>
+      <w:bookmarkStart w:id="6" w:name="_Toc44842453"/>
       <w:r>
         <w:t>NOTACIONES</w:t>
       </w:r>
+      <w:bookmarkEnd w:id="6"/>
     </w:p>
     <w:p>
       <w:pPr>
@@ -3138,11 +3325,11 @@
           <w:numId w:val="4"/>
         </w:numPr>
       </w:pPr>
-      <w:bookmarkStart w:id="6" w:name="_1t3h5sf" w:colFirst="0" w:colLast="0"/>
-      <w:bookmarkEnd w:id="6"/>
+      <w:bookmarkStart w:id="7" w:name="_Toc44842454"/>
       <w:r>
         <w:t>DEFINICIONES.</w:t>
       </w:r>
+      <w:bookmarkEnd w:id="7"/>
     </w:p>
     <w:p>
       <w:pPr>
@@ -3320,11 +3507,11 @@
           <w:numId w:val="4"/>
         </w:numPr>
       </w:pPr>
-      <w:bookmarkStart w:id="7" w:name="_4d34og8" w:colFirst="0" w:colLast="0"/>
-      <w:bookmarkEnd w:id="7"/>
+      <w:bookmarkStart w:id="8" w:name="_Toc44842455"/>
       <w:r>
         <w:t>REFERENCIAS</w:t>
       </w:r>
+      <w:bookmarkEnd w:id="8"/>
     </w:p>
     <w:p>
       <w:pPr>
@@ -3416,14 +3603,14 @@
           <w:color w:val="0070C0"/>
         </w:rPr>
       </w:pPr>
-      <w:bookmarkStart w:id="8" w:name="_17dp8vu" w:colFirst="0" w:colLast="0"/>
-      <w:bookmarkEnd w:id="8"/>
+      <w:bookmarkStart w:id="9" w:name="_Toc44842456"/>
       <w:r>
         <w:rPr>
           <w:color w:val="0070C0"/>
         </w:rPr>
         <w:t>DESCRIPCIÓN GENERAL</w:t>
       </w:r>
+      <w:bookmarkEnd w:id="9"/>
     </w:p>
     <w:p>
       <w:pPr>
@@ -3436,14 +3623,14 @@
           <w:color w:val="0070C0"/>
         </w:rPr>
       </w:pPr>
-      <w:bookmarkStart w:id="9" w:name="_3rdcrjn" w:colFirst="0" w:colLast="0"/>
-      <w:bookmarkEnd w:id="9"/>
+      <w:bookmarkStart w:id="10" w:name="_Toc44842457"/>
       <w:r>
         <w:rPr>
           <w:color w:val="0070C0"/>
         </w:rPr>
         <w:t>PERSPECTIVAS DEL PRODUCTO</w:t>
       </w:r>
+      <w:bookmarkEnd w:id="10"/>
     </w:p>
     <w:p>
       <w:pPr>
@@ -3572,17 +3759,17 @@
           <w:numId w:val="4"/>
         </w:numPr>
       </w:pPr>
-      <w:bookmarkStart w:id="10" w:name="_26in1rg" w:colFirst="0" w:colLast="0"/>
-      <w:bookmarkEnd w:id="10"/>
       <w:r>
         <w:rPr>
           <w:color w:val="0070C0"/>
         </w:rPr>
         <w:t xml:space="preserve"> </w:t>
       </w:r>
+      <w:bookmarkStart w:id="11" w:name="_Toc44842458"/>
       <w:r>
         <w:t>FUNCIONES DEL PRODUCTO</w:t>
       </w:r>
+      <w:bookmarkEnd w:id="11"/>
     </w:p>
     <w:p>
       <w:pPr>
@@ -3629,17 +3816,14 @@
           <w:right w:val="nil"/>
           <w:between w:val="nil"/>
         </w:pBdr>
-        <w:spacing w:before="0" w:after="0"/>
+        <w:spacing w:after="0"/>
         <w:jc w:val="both"/>
       </w:pPr>
       <w:r>
         <w:rPr>
           <w:color w:val="000000"/>
         </w:rPr>
-        <w:t xml:space="preserve">Gestión de visualización de datos: El usuario podrá </w:t>
-      </w:r>
-      <w:r>
-        <w:t>verificar que se encuentra registrado en el sistema.</w:t>
+        <w:t>Gestión de modificar los datos del cliente en la base de datos: Se  podrá modificar los datos de los diferentes usuarios o clientes ya registrados en el sistema.</w:t>
       </w:r>
     </w:p>
     <w:p>
@@ -3662,6 +3846,32 @@
         <w:rPr>
           <w:color w:val="000000"/>
         </w:rPr>
+        <w:t xml:space="preserve">Gestión de visualización de datos: El usuario podrá </w:t>
+      </w:r>
+      <w:r>
+        <w:t>verificar que se encuentra registrado en el sistema.</w:t>
+      </w:r>
+    </w:p>
+    <w:p>
+      <w:pPr>
+        <w:numPr>
+          <w:ilvl w:val="0"/>
+          <w:numId w:val="2"/>
+        </w:numPr>
+        <w:pBdr>
+          <w:top w:val="nil"/>
+          <w:left w:val="nil"/>
+          <w:bottom w:val="nil"/>
+          <w:right w:val="nil"/>
+          <w:between w:val="nil"/>
+        </w:pBdr>
+        <w:spacing w:before="0" w:after="0"/>
+        <w:jc w:val="both"/>
+      </w:pPr>
+      <w:r>
+        <w:rPr>
+          <w:color w:val="000000"/>
+        </w:rPr>
         <w:t xml:space="preserve">Gestión de </w:t>
       </w:r>
       <w:r>
@@ -3682,6 +3892,90 @@
         </w:rPr>
         <w:t xml:space="preserve"> </w:t>
       </w:r>
+    </w:p>
+    <w:p>
+      <w:pPr>
+        <w:numPr>
+          <w:ilvl w:val="0"/>
+          <w:numId w:val="2"/>
+        </w:numPr>
+        <w:pBdr>
+          <w:top w:val="nil"/>
+          <w:left w:val="nil"/>
+          <w:bottom w:val="nil"/>
+          <w:right w:val="nil"/>
+          <w:between w:val="nil"/>
+        </w:pBdr>
+        <w:spacing w:before="0" w:after="0"/>
+        <w:jc w:val="both"/>
+      </w:pPr>
+      <w:r>
+        <w:rPr>
+          <w:color w:val="000000"/>
+        </w:rPr>
+        <w:t>Gestión</w:t>
+      </w:r>
+      <w:r>
+        <w:rPr>
+          <w:color w:val="000000"/>
+        </w:rPr>
+        <w:t xml:space="preserve"> de modificación del carrito: El usuario tendrá la posibilidad de  modificar los productos seleccionados.</w:t>
+      </w:r>
+      <w:r>
+        <w:rPr>
+          <w:color w:val="000000"/>
+        </w:rPr>
+        <w:t xml:space="preserve"> </w:t>
+      </w:r>
+    </w:p>
+    <w:p>
+      <w:pPr>
+        <w:numPr>
+          <w:ilvl w:val="0"/>
+          <w:numId w:val="2"/>
+        </w:numPr>
+        <w:pBdr>
+          <w:top w:val="nil"/>
+          <w:left w:val="nil"/>
+          <w:bottom w:val="nil"/>
+          <w:right w:val="nil"/>
+          <w:between w:val="nil"/>
+        </w:pBdr>
+        <w:spacing w:before="0" w:after="0"/>
+        <w:jc w:val="both"/>
+      </w:pPr>
+      <w:r>
+        <w:rPr>
+          <w:color w:val="000000"/>
+        </w:rPr>
+        <w:t xml:space="preserve">Gestión  de Eliminar artículo de </w:t>
+      </w:r>
+      <w:r>
+        <w:rPr>
+          <w:color w:val="000000"/>
+        </w:rPr>
+        <w:t>carrito: El usuario tendrá la posibilidad de eliminar los productos que no necesite.</w:t>
+      </w:r>
+      <w:r>
+        <w:rPr>
+          <w:color w:val="000000"/>
+        </w:rPr>
+        <w:t xml:space="preserve"> </w:t>
+      </w:r>
+    </w:p>
+    <w:p>
+      <w:pPr>
+        <w:pBdr>
+          <w:top w:val="nil"/>
+          <w:left w:val="nil"/>
+          <w:bottom w:val="nil"/>
+          <w:right w:val="nil"/>
+          <w:between w:val="nil"/>
+        </w:pBdr>
+        <w:spacing w:before="0" w:after="0"/>
+        <w:ind w:left="360"/>
+        <w:jc w:val="both"/>
+      </w:pPr>
     </w:p>
     <w:p>
       <w:pPr>
@@ -3694,14 +3988,14 @@
           <w:color w:val="0070C0"/>
         </w:rPr>
       </w:pPr>
-      <w:bookmarkStart w:id="11" w:name="_lnxbz9" w:colFirst="0" w:colLast="0"/>
-      <w:bookmarkEnd w:id="11"/>
+      <w:bookmarkStart w:id="12" w:name="_Toc44842459"/>
       <w:r>
         <w:rPr>
           <w:color w:val="0070C0"/>
         </w:rPr>
         <w:t>CARACTERÍSTICAS DE USUARIO</w:t>
       </w:r>
+      <w:bookmarkEnd w:id="12"/>
     </w:p>
     <w:p>
       <w:pPr>
@@ -3736,36 +4030,12 @@
         <w:jc w:val="both"/>
       </w:pPr>
       <w:r>
-        <w:t>Usando la página  como un medio, se espera que el crecimiento del tráfico de usuario  hacia la página  sea nivel  exponencial logrando una mayor cantidad de ventas.</w:t>
-      </w:r>
-    </w:p>
-    <w:p>
-      <w:pPr>
-        <w:ind w:left="708"/>
-        <w:jc w:val="both"/>
-      </w:pPr>
-    </w:p>
-    <w:p>
-      <w:pPr>
-        <w:ind w:left="708"/>
-        <w:jc w:val="both"/>
-      </w:pPr>
-    </w:p>
-    <w:bookmarkStart w:id="12" w:name="_35nkun2" w:colFirst="0" w:colLast="0"/>
-    <w:bookmarkStart w:id="13" w:name="_GoBack"/>
-    <w:bookmarkEnd w:id="12"/>
-    <w:bookmarkEnd w:id="13"/>
-    <w:p>
-      <w:pPr>
-        <w:ind w:left="708"/>
-        <w:jc w:val="both"/>
-        <w:rPr>
-          <w:rFonts w:ascii="Calibri" w:eastAsia="Calibri" w:hAnsi="Calibri" w:cs="Calibri"/>
-          <w:color w:val="2E75B5"/>
-          <w:sz w:val="32"/>
-          <w:szCs w:val="32"/>
-        </w:rPr>
-      </w:pPr>
+        <w:lastRenderedPageBreak/>
+        <w:t>Usando la página  como un medio, se espera que el crecimiento del tráfico de usuario  hacia la página  sea nivel  exponencial logrando una mayor cantidad de</w:t>
+      </w:r>
+      <w:r>
+        <w:t xml:space="preserve"> ventas.</w:t>
+      </w:r>
       <w:r>
         <w:rPr>
           <w:noProof/>
@@ -3855,7 +4125,7 @@
               </wp:anchor>
             </w:drawing>
           </mc:Choice>
-          <mc:Fallback xmlns:w16se="http://schemas.microsoft.com/office/word/2015/wordml/symex" xmlns:cx="http://schemas.microsoft.com/office/drawing/2014/chartex">
+          <mc:Fallback>
             <w:pict>
               <v:rect id="Rectángulo 16" o:spid="_x0000_s1026" style="position:absolute;left:0;text-align:left;margin-left:5pt;margin-top:227pt;width:415.25pt;height:1pt;z-index:251660288;visibility:visible;mso-wrap-style:square;mso-wrap-distance-left:9pt;mso-wrap-distance-top:0;mso-wrap-distance-right:9pt;mso-wrap-distance-bottom:0;mso-position-horizontal:absolute;mso-position-horizontal-relative:text;mso-position-vertical:absolute;mso-position-vertical-relative:text;v-text-anchor:top" o:gfxdata="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" stroked="f">
                 <v:textbox inset="0,0,0,0">
@@ -3973,7 +4243,7 @@
               </wp:anchor>
             </w:drawing>
           </mc:Choice>
-          <mc:Fallback xmlns:w16se="http://schemas.microsoft.com/office/word/2015/wordml/symex" xmlns:cx="http://schemas.microsoft.com/office/drawing/2014/chartex">
+          <mc:Fallback>
             <w:pict>
               <v:rect id="Rectángulo 108" o:spid="_x0000_s1027" style="position:absolute;left:0;text-align:left;margin-left:-8pt;margin-top:491pt;width:442.5pt;height:1pt;z-index:251661312;visibility:visible;mso-wrap-style:square;mso-wrap-distance-left:9pt;mso-wrap-distance-top:0;mso-wrap-distance-right:9pt;mso-wrap-distance-bottom:0;mso-position-horizontal:absolute;mso-position-horizontal-relative:text;mso-position-vertical:absolute;mso-position-vertical-relative:text;v-text-anchor:top" o:gfxdata="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" stroked="f">
                 <v:textbox inset="0,0,0,0">
@@ -4102,7 +4372,7 @@
               </wp:anchor>
             </w:drawing>
           </mc:Choice>
-          <mc:Fallback xmlns:w16se="http://schemas.microsoft.com/office/word/2015/wordml/symex" xmlns:cx="http://schemas.microsoft.com/office/drawing/2014/chartex">
+          <mc:Fallback>
             <w:pict>
               <v:rect id="Rectángulo 36" o:spid="_x0000_s1028" style="position:absolute;left:0;text-align:left;margin-left:26pt;margin-top:270pt;width:372.5pt;height:1pt;z-index:251662336;visibility:visible;mso-wrap-style:square;mso-wrap-distance-left:9pt;mso-wrap-distance-top:0;mso-wrap-distance-right:9pt;mso-wrap-distance-bottom:0;mso-position-horizontal:absolute;mso-position-horizontal-relative:text;mso-position-vertical:absolute;mso-position-vertical-relative:text;v-text-anchor:top" o:gfxdata="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" stroked="f">
                 <v:textbox inset="0,0,0,0">
@@ -4120,8 +4390,39 @@
                           <w:color w:val="44546A"/>
                           <w:sz w:val="18"/>
                         </w:rPr>
-                        <w:t>Diagrama  SEQ Diagrama \* ARABIC 3 Diagrama de actividad del minijuego snake</w:t>
+                        <w:t xml:space="preserve">Diagrama  SEQ Diagrama \* ARABIC 3 Diagrama de actividad del </w:t>
                       </w:r>
+                      <w:proofErr w:type="spellStart"/>
+                      <w:r>
+                        <w:rPr>
+                          <w:b/>
+                          <w:i/>
+                          <w:color w:val="44546A"/>
+                          <w:sz w:val="18"/>
+                        </w:rPr>
+                        <w:t>minijuego</w:t>
+                      </w:r>
+                      <w:proofErr w:type="spellEnd"/>
+                      <w:r>
+                        <w:rPr>
+                          <w:b/>
+                          <w:i/>
+                          <w:color w:val="44546A"/>
+                          <w:sz w:val="18"/>
+                        </w:rPr>
+                        <w:t xml:space="preserve"> </w:t>
+                      </w:r>
+                      <w:proofErr w:type="spellStart"/>
+                      <w:r>
+                        <w:rPr>
+                          <w:b/>
+                          <w:i/>
+                          <w:color w:val="44546A"/>
+                          <w:sz w:val="18"/>
+                        </w:rPr>
+                        <w:t>snake</w:t>
+                      </w:r>
+                      <w:proofErr w:type="spellEnd"/>
                     </w:p>
                   </w:txbxContent>
                 </v:textbox>
@@ -4251,7 +4552,7 @@
               </wp:anchor>
             </w:drawing>
           </mc:Choice>
-          <mc:Fallback xmlns:w16se="http://schemas.microsoft.com/office/word/2015/wordml/symex" xmlns:cx="http://schemas.microsoft.com/office/drawing/2014/chartex">
+          <mc:Fallback>
             <w:pict>
               <v:rect id="Rectángulo 26" o:spid="_x0000_s1029" style="position:absolute;left:0;text-align:left;margin-left:12pt;margin-top:631pt;width:399.4pt;height:1pt;z-index:251663360;visibility:visible;mso-wrap-style:square;mso-wrap-distance-left:9pt;mso-wrap-distance-top:0;mso-wrap-distance-right:9pt;mso-wrap-distance-bottom:0;mso-position-horizontal:absolute;mso-position-horizontal-relative:text;mso-position-vertical:absolute;mso-position-vertical-relative:text;v-text-anchor:top" o:gfxdata="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" stroked="f">
                 <v:textbox inset="0,0,0,0">
@@ -4269,8 +4570,59 @@
                           <w:color w:val="44546A"/>
                           <w:sz w:val="18"/>
                         </w:rPr>
-                        <w:t>Diagrama 4 Diagrama de actividad del minijuego tree food</w:t>
+                        <w:t xml:space="preserve">Diagrama 4 Diagrama de actividad del </w:t>
                       </w:r>
+                      <w:proofErr w:type="spellStart"/>
+                      <w:r>
+                        <w:rPr>
+                          <w:b/>
+                          <w:i/>
+                          <w:color w:val="44546A"/>
+                          <w:sz w:val="18"/>
+                        </w:rPr>
+                        <w:t>minijuego</w:t>
+                      </w:r>
+                      <w:proofErr w:type="spellEnd"/>
+                      <w:r>
+                        <w:rPr>
+                          <w:b/>
+                          <w:i/>
+                          <w:color w:val="44546A"/>
+                          <w:sz w:val="18"/>
+                        </w:rPr>
+                        <w:t xml:space="preserve"> </w:t>
+                      </w:r>
+                      <w:proofErr w:type="spellStart"/>
+                      <w:r>
+                        <w:rPr>
+                          <w:b/>
+                          <w:i/>
+                          <w:color w:val="44546A"/>
+                          <w:sz w:val="18"/>
+                        </w:rPr>
+                        <w:t>tree</w:t>
+                      </w:r>
+                      <w:proofErr w:type="spellEnd"/>
+                      <w:r>
+                        <w:rPr>
+                          <w:b/>
+                          <w:i/>
+                          <w:color w:val="44546A"/>
+                          <w:sz w:val="18"/>
+                        </w:rPr>
+                        <w:t xml:space="preserve"> </w:t>
+                      </w:r>
+                      <w:proofErr w:type="spellStart"/>
+                      <w:r>
+                        <w:rPr>
+                          <w:b/>
+                          <w:i/>
+                          <w:color w:val="44546A"/>
+                          <w:sz w:val="18"/>
+                        </w:rPr>
+                        <w:t>food</w:t>
+                      </w:r>
+                      <w:proofErr w:type="spellEnd"/>
                     </w:p>
                   </w:txbxContent>
                 </v:textbox>
@@ -4400,7 +4752,7 @@
               </wp:anchor>
             </w:drawing>
           </mc:Choice>
-          <mc:Fallback xmlns:w16se="http://schemas.microsoft.com/office/word/2015/wordml/symex" xmlns:cx="http://schemas.microsoft.com/office/drawing/2014/chartex">
+          <mc:Fallback>
             <w:pict>
               <v:rect id="Rectángulo 45" o:spid="_x0000_s1030" style="position:absolute;left:0;text-align:left;margin-left:36pt;margin-top:283pt;width:372.5pt;height:1pt;z-index:251664384;visibility:visible;mso-wrap-style:square;mso-wrap-distance-left:9pt;mso-wrap-distance-top:0;mso-wrap-distance-right:9pt;mso-wrap-distance-bottom:0;mso-position-horizontal:absolute;mso-position-horizontal-relative:text;mso-position-vertical:absolute;mso-position-vertical-relative:text;v-text-anchor:top" o:gfxdata="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" stroked="f">
                 <v:textbox inset="0,0,0,0">
@@ -4418,8 +4770,59 @@
                           <w:color w:val="44546A"/>
                           <w:sz w:val="18"/>
                         </w:rPr>
-                        <w:t>Diagrama 5 Diagrama de actividad del minijuego subway food</w:t>
+                        <w:t xml:space="preserve">Diagrama 5 Diagrama de actividad del </w:t>
                       </w:r>
+                      <w:proofErr w:type="spellStart"/>
+                      <w:r>
+                        <w:rPr>
+                          <w:b/>
+                          <w:i/>
+                          <w:color w:val="44546A"/>
+                          <w:sz w:val="18"/>
+                        </w:rPr>
+                        <w:t>minijuego</w:t>
+                      </w:r>
+                      <w:proofErr w:type="spellEnd"/>
+                      <w:r>
+                        <w:rPr>
+                          <w:b/>
+                          <w:i/>
+                          <w:color w:val="44546A"/>
+                          <w:sz w:val="18"/>
+                        </w:rPr>
+                        <w:t xml:space="preserve"> </w:t>
+                      </w:r>
+                      <w:proofErr w:type="spellStart"/>
+                      <w:r>
+                        <w:rPr>
+                          <w:b/>
+                          <w:i/>
+                          <w:color w:val="44546A"/>
+                          <w:sz w:val="18"/>
+                        </w:rPr>
+                        <w:t>subway</w:t>
+                      </w:r>
+                      <w:proofErr w:type="spellEnd"/>
+                      <w:r>
+                        <w:rPr>
+                          <w:b/>
+                          <w:i/>
+                          <w:color w:val="44546A"/>
+                          <w:sz w:val="18"/>
+                        </w:rPr>
+                        <w:t xml:space="preserve"> </w:t>
+                      </w:r>
+                      <w:proofErr w:type="spellStart"/>
+                      <w:r>
+                        <w:rPr>
+                          <w:b/>
+                          <w:i/>
+                          <w:color w:val="44546A"/>
+                          <w:sz w:val="18"/>
+                        </w:rPr>
+                        <w:t>food</w:t>
+                      </w:r>
+                      <w:proofErr w:type="spellEnd"/>
                     </w:p>
                   </w:txbxContent>
                 </v:textbox>
@@ -4498,7 +4901,7 @@
               </wp:anchor>
             </w:drawing>
           </mc:Choice>
-          <mc:Fallback xmlns:w16se="http://schemas.microsoft.com/office/word/2015/wordml/symex" xmlns:cx="http://schemas.microsoft.com/office/drawing/2014/chartex">
+          <mc:Fallback>
             <w:pict>
               <v:rect id="Rectángulo 114" o:spid="_x0000_s1031" style="position:absolute;left:0;text-align:left;margin-left:37pt;margin-top:573pt;width:350.2pt;height:1pt;z-index:251665408;visibility:visible;mso-wrap-style:square;mso-wrap-distance-left:9pt;mso-wrap-distance-top:0;mso-wrap-distance-right:9pt;mso-wrap-distance-bottom:0;mso-position-horizontal:absolute;mso-position-horizontal-relative:text;mso-position-vertical:absolute;mso-position-vertical-relative:text;v-text-anchor:top" o:gfxdata="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" stroked="f">
                 <v:textbox inset="0,0,0,0">
@@ -4596,7 +4999,7 @@
               </wp:anchor>
             </w:drawing>
           </mc:Choice>
-          <mc:Fallback xmlns:w16se="http://schemas.microsoft.com/office/word/2015/wordml/symex" xmlns:cx="http://schemas.microsoft.com/office/drawing/2014/chartex">
+          <mc:Fallback>
             <w:pict>
               <v:rect id="Rectángulo 113" o:spid="_x0000_s1032" style="position:absolute;left:0;text-align:left;margin-left:0;margin-top:359pt;width:425.95pt;height:1pt;z-index:251666432;visibility:visible;mso-wrap-style:square;mso-wrap-distance-left:9pt;mso-wrap-distance-top:0;mso-wrap-distance-right:9pt;mso-wrap-distance-bottom:0;mso-position-horizontal:absolute;mso-position-horizontal-relative:text;mso-position-vertical:absolute;mso-position-vertical-relative:text;v-text-anchor:top" o:gfxdata="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" stroked="f">
                 <v:textbox inset="0,0,0,0">
@@ -4745,7 +5148,7 @@
               </wp:anchor>
             </w:drawing>
           </mc:Choice>
-          <mc:Fallback xmlns:w16se="http://schemas.microsoft.com/office/word/2015/wordml/symex" xmlns:cx="http://schemas.microsoft.com/office/drawing/2014/chartex">
+          <mc:Fallback>
             <w:pict>
               <v:rect id="Rectángulo 43" o:spid="_x0000_s1033" style="position:absolute;left:0;text-align:left;margin-left:0;margin-top:329pt;width:419.15pt;height:1pt;z-index:251667456;visibility:visible;mso-wrap-style:square;mso-wrap-distance-left:9pt;mso-wrap-distance-top:0;mso-wrap-distance-right:9pt;mso-wrap-distance-bottom:0;mso-position-horizontal:absolute;mso-position-horizontal-relative:text;mso-position-vertical:absolute;mso-position-vertical-relative:text;v-text-anchor:top" o:gfxdata="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" stroked="f">
                 <v:textbox inset="0,0,0,0">
@@ -4763,8 +5166,59 @@
                           <w:color w:val="44546A"/>
                           <w:sz w:val="18"/>
                         </w:rPr>
-                        <w:t>Diagrama  SEQ Diagrama \* ARABIC 5: Diagrama de Secuencia del Miniuego Tree food</w:t>
+                        <w:t xml:space="preserve">Diagrama  SEQ Diagrama \* ARABIC 5: Diagrama de Secuencia del </w:t>
                       </w:r>
+                      <w:proofErr w:type="spellStart"/>
+                      <w:r>
+                        <w:rPr>
+                          <w:b/>
+                          <w:i/>
+                          <w:color w:val="44546A"/>
+                          <w:sz w:val="18"/>
+                        </w:rPr>
+                        <w:t>Miniuego</w:t>
+                      </w:r>
+                      <w:proofErr w:type="spellEnd"/>
+                      <w:r>
+                        <w:rPr>
+                          <w:b/>
+                          <w:i/>
+                          <w:color w:val="44546A"/>
+                          <w:sz w:val="18"/>
+                        </w:rPr>
+                        <w:t xml:space="preserve"> </w:t>
+                      </w:r>
+                      <w:proofErr w:type="spellStart"/>
+                      <w:r>
+                        <w:rPr>
+                          <w:b/>
+                          <w:i/>
+                          <w:color w:val="44546A"/>
+                          <w:sz w:val="18"/>
+                        </w:rPr>
+                        <w:t>Tree</w:t>
+                      </w:r>
+                      <w:proofErr w:type="spellEnd"/>
+                      <w:r>
+                        <w:rPr>
+                          <w:b/>
+                          <w:i/>
+                          <w:color w:val="44546A"/>
+                          <w:sz w:val="18"/>
+                        </w:rPr>
+                        <w:t xml:space="preserve"> </w:t>
+                      </w:r>
+                      <w:proofErr w:type="spellStart"/>
+                      <w:r>
+                        <w:rPr>
+                          <w:b/>
+                          <w:i/>
+                          <w:color w:val="44546A"/>
+                          <w:sz w:val="18"/>
+                        </w:rPr>
+                        <w:t>food</w:t>
+                      </w:r>
+                      <w:proofErr w:type="spellEnd"/>
                     </w:p>
                   </w:txbxContent>
                 </v:textbox>
@@ -4863,7 +5317,7 @@
               </wp:anchor>
             </w:drawing>
           </mc:Choice>
-          <mc:Fallback xmlns:w16se="http://schemas.microsoft.com/office/word/2015/wordml/symex" xmlns:cx="http://schemas.microsoft.com/office/drawing/2014/chartex">
+          <mc:Fallback>
             <w:pict>
               <v:rect id="Rectángulo 37" o:spid="_x0000_s1034" style="position:absolute;left:0;text-align:left;margin-left:2pt;margin-top:311pt;width:457.7pt;height:1pt;z-index:251668480;visibility:visible;mso-wrap-style:square;mso-wrap-distance-left:9pt;mso-wrap-distance-top:0;mso-wrap-distance-right:9pt;mso-wrap-distance-bottom:0;mso-position-horizontal:absolute;mso-position-horizontal-relative:text;mso-position-vertical:absolute;mso-position-vertical-relative:text;v-text-anchor:top" o:gfxdata="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" stroked="f">
                 <v:textbox inset="0,0,0,0">
@@ -4881,7 +5335,27 @@
                           <w:color w:val="44546A"/>
                           <w:sz w:val="18"/>
                         </w:rPr>
-                        <w:t>Diagrama  SEQ Diagrama \* ARABIC 7: Diagrama de Secuencia del miniuego Snake</w:t>
+                        <w:t xml:space="preserve">Diagrama  SEQ Diagrama \* ARABIC 7: Diagrama de Secuencia del </w:t>
+                      </w:r>
+                      <w:proofErr w:type="spellStart"/>
+                      <w:r>
+                        <w:rPr>
+                          <w:b/>
+                          <w:i/>
+                          <w:color w:val="44546A"/>
+                          <w:sz w:val="18"/>
+                        </w:rPr>
+                        <w:t>miniuego</w:t>
+                      </w:r>
+                      <w:proofErr w:type="spellEnd"/>
+                      <w:r>
+                        <w:rPr>
+                          <w:b/>
+                          <w:i/>
+                          <w:color w:val="44546A"/>
+                          <w:sz w:val="18"/>
+                        </w:rPr>
+                        <w:t xml:space="preserve"> Snake</w:t>
                       </w:r>
                     </w:p>
                   </w:txbxContent>
@@ -4992,7 +5466,7 @@
               </wp:anchor>
             </w:drawing>
           </mc:Choice>
-          <mc:Fallback xmlns:w16se="http://schemas.microsoft.com/office/word/2015/wordml/symex" xmlns:cx="http://schemas.microsoft.com/office/drawing/2014/chartex">
+          <mc:Fallback>
             <w:pict>
               <v:rect id="Rectángulo 38" o:spid="_x0000_s1035" style="position:absolute;left:0;text-align:left;margin-left:15pt;margin-top:631pt;width:461.3pt;height:1pt;z-index:251669504;visibility:visible;mso-wrap-style:square;mso-wrap-distance-left:9pt;mso-wrap-distance-top:0;mso-wrap-distance-right:9pt;mso-wrap-distance-bottom:0;mso-position-horizontal:absolute;mso-position-horizontal-relative:text;mso-position-vertical:absolute;mso-position-vertical-relative:text;v-text-anchor:top" o:gfxdata="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" stroked="f">
                 <v:textbox inset="0,0,0,0">
@@ -5030,8 +5504,19 @@
                           <w:color w:val="44546A"/>
                           <w:sz w:val="18"/>
                         </w:rPr>
-                        <w:t xml:space="preserve"> de Secuencia SubwaySurfer</w:t>
+                        <w:t xml:space="preserve"> de Secuencia </w:t>
                       </w:r>
+                      <w:proofErr w:type="spellStart"/>
+                      <w:r>
+                        <w:rPr>
+                          <w:b/>
+                          <w:i/>
+                          <w:color w:val="44546A"/>
+                          <w:sz w:val="18"/>
+                        </w:rPr>
+                        <w:t>SubwaySurfer</w:t>
+                      </w:r>
+                      <w:proofErr w:type="spellEnd"/>
                     </w:p>
                   </w:txbxContent>
                 </v:textbox>
@@ -5051,10 +5536,11 @@
         </w:numPr>
         <w:jc w:val="left"/>
       </w:pPr>
-      <w:r>
-        <w:lastRenderedPageBreak/>
+      <w:bookmarkStart w:id="13" w:name="_Toc44842460"/>
+      <w:r>
         <w:t>REQUERIMIENTOS ESPECÍFICOS</w:t>
       </w:r>
+      <w:bookmarkEnd w:id="13"/>
     </w:p>
     <w:p>
       <w:pPr>
@@ -5086,13 +5572,15 @@
           <w:numId w:val="4"/>
         </w:numPr>
       </w:pPr>
-      <w:bookmarkStart w:id="14" w:name="_3j2qqm3" w:colFirst="0" w:colLast="0"/>
+      <w:bookmarkStart w:id="14" w:name="_Toc44842461"/>
+      <w:r>
+        <w:t>RE</w:t>
+      </w:r>
+      <w:r>
+        <w:t>QUERIMIENTOS FUNCIONALES</w:t>
+      </w:r>
       <w:bookmarkEnd w:id="14"/>
-      <w:r>
-        <w:t>REQUERIMIENTOS FUNCIONALES</w:t>
-      </w:r>
     </w:p>
-    <w:p/>
     <w:tbl>
       <w:tblPr>
         <w:tblW w:w="7796" w:type="dxa"/>
@@ -5157,6 +5645,8 @@
               </w:rPr>
               <w:t>RF001</w:t>
             </w:r>
+            <w:bookmarkStart w:id="15" w:name="_GoBack"/>
+            <w:bookmarkEnd w:id="15"/>
           </w:p>
         </w:tc>
       </w:tr>
@@ -5232,6 +5722,7 @@
                 <w:color w:val="404040"/>
                 <w:sz w:val="18"/>
               </w:rPr>
+              <w:lastRenderedPageBreak/>
               <w:t>Tipo</w:t>
             </w:r>
           </w:p>
@@ -5320,7 +5811,7 @@
                     </wp:anchor>
                   </w:drawing>
                 </mc:Choice>
-                <mc:Fallback xmlns:w16se="http://schemas.microsoft.com/office/word/2015/wordml/symex" xmlns:cx="http://schemas.microsoft.com/office/drawing/2014/chartex">
+                <mc:Fallback>
                   <w:pict>
                     <v:oval w14:anchorId="775FA4B1" id="Elipse 58" o:spid="_x0000_s1036" style="position:absolute;margin-left:98pt;margin-top:0;width:9.75pt;height:9.75pt;z-index:251671552;visibility:visible;mso-wrap-style:square;mso-wrap-distance-left:9pt;mso-wrap-distance-top:0;mso-wrap-distance-right:9pt;mso-wrap-distance-bottom:0;mso-position-horizontal:absolute;mso-position-horizontal-relative:text;mso-position-vertical:absolute;mso-position-vertical-relative:text;v-text-anchor:middle" o:gfxdata="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" fillcolor="#4f81bd [3204]" strokecolor="#42719b" strokeweight="1pt">
                       <v:stroke startarrowwidth="narrow" startarrowlength="short" endarrowwidth="narrow" endarrowlength="short" joinstyle="miter"/>
@@ -5453,7 +5944,7 @@
                     </wp:anchor>
                   </w:drawing>
                 </mc:Choice>
-                <mc:Fallback xmlns:w16se="http://schemas.microsoft.com/office/word/2015/wordml/symex" xmlns:cx="http://schemas.microsoft.com/office/drawing/2014/chartex">
+                <mc:Fallback>
                   <w:pict>
                     <v:oval w14:anchorId="08189DC9" id="Elipse 31" o:spid="_x0000_s1037" style="position:absolute;margin-left:143pt;margin-top:1pt;width:9.75pt;height:9.75pt;z-index:251672576;visibility:visible;mso-wrap-style:square;mso-wrap-distance-left:9pt;mso-wrap-distance-top:0;mso-wrap-distance-right:9pt;mso-wrap-distance-bottom:0;mso-position-horizontal:absolute;mso-position-horizontal-relative:text;mso-position-vertical:absolute;mso-position-vertical-relative:text;v-text-anchor:middle" o:gfxdata="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" fillcolor="white [3201]" strokecolor="#4f81bd [3204]" strokeweight="1pt">
                       <v:stroke startarrowwidth="narrow" startarrowlength="short" endarrowwidth="narrow" endarrowlength="short" joinstyle="miter"/>
@@ -5538,7 +6029,7 @@
                     </wp:anchor>
                   </w:drawing>
                 </mc:Choice>
-                <mc:Fallback xmlns:w16se="http://schemas.microsoft.com/office/word/2015/wordml/symex" xmlns:cx="http://schemas.microsoft.com/office/drawing/2014/chartex">
+                <mc:Fallback>
                   <w:pict>
                     <v:oval w14:anchorId="01C569E7" id="Elipse 1" o:spid="_x0000_s1038" style="position:absolute;margin-left:229pt;margin-top:2pt;width:9.75pt;height:9.75pt;z-index:251673600;visibility:visible;mso-wrap-style:square;mso-wrap-distance-left:9pt;mso-wrap-distance-top:0;mso-wrap-distance-right:9pt;mso-wrap-distance-bottom:0;mso-position-horizontal:absolute;mso-position-horizontal-relative:text;mso-position-vertical:absolute;mso-position-vertical-relative:text;v-text-anchor:middle" o:gfxdata="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" fillcolor="white [3201]" strokecolor="#4f81bd [3204]" strokeweight="1pt">
                       <v:stroke startarrowwidth="narrow" startarrowlength="short" endarrowwidth="narrow" endarrowlength="short" joinstyle="miter"/>
@@ -5623,7 +6114,7 @@
                     </wp:anchor>
                   </w:drawing>
                 </mc:Choice>
-                <mc:Fallback xmlns:w16se="http://schemas.microsoft.com/office/word/2015/wordml/symex" xmlns:cx="http://schemas.microsoft.com/office/drawing/2014/chartex">
+                <mc:Fallback>
                   <w:pict>
                     <v:oval w14:anchorId="7CA59D8A" id="Elipse 118" o:spid="_x0000_s1039" style="position:absolute;margin-left:57pt;margin-top:1pt;width:9.75pt;height:9.75pt;z-index:251674624;visibility:visible;mso-wrap-style:square;mso-wrap-distance-left:9pt;mso-wrap-distance-top:0;mso-wrap-distance-right:9pt;mso-wrap-distance-bottom:0;mso-position-horizontal:absolute;mso-position-horizontal-relative:text;mso-position-vertical:absolute;mso-position-vertical-relative:text;v-text-anchor:middle" o:gfxdata="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" fillcolor="#4f81bd [3204]" strokecolor="#42719b" strokeweight="1pt">
                       <v:stroke startarrowwidth="narrow" startarrowlength="short" endarrowwidth="narrow" endarrowlength="short" joinstyle="miter"/>
@@ -6174,7 +6665,7 @@
                     </wp:anchor>
                   </w:drawing>
                 </mc:Choice>
-                <mc:Fallback xmlns:w16se="http://schemas.microsoft.com/office/word/2015/wordml/symex" xmlns:cx="http://schemas.microsoft.com/office/drawing/2014/chartex">
+                <mc:Fallback>
                   <w:pict>
                     <v:oval w14:anchorId="3DCA5C97" id="Elipse 66" o:spid="_x0000_s1040" style="position:absolute;margin-left:98pt;margin-top:0;width:9.75pt;height:9.75pt;z-index:251675648;visibility:visible;mso-wrap-style:square;mso-wrap-distance-left:9pt;mso-wrap-distance-top:0;mso-wrap-distance-right:9pt;mso-wrap-distance-bottom:0;mso-position-horizontal:absolute;mso-position-horizontal-relative:text;mso-position-vertical:absolute;mso-position-vertical-relative:text;v-text-anchor:middle" o:gfxdata="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" fillcolor="#4f81bd [3204]" strokecolor="#42719b" strokeweight="1pt">
                       <v:stroke startarrowwidth="narrow" startarrowlength="short" endarrowwidth="narrow" endarrowlength="short" joinstyle="miter"/>
@@ -6307,7 +6798,7 @@
                     </wp:anchor>
                   </w:drawing>
                 </mc:Choice>
-                <mc:Fallback xmlns:w16se="http://schemas.microsoft.com/office/word/2015/wordml/symex" xmlns:cx="http://schemas.microsoft.com/office/drawing/2014/chartex">
+                <mc:Fallback>
                   <w:pict>
                     <v:oval w14:anchorId="494B4875" id="Elipse 120" o:spid="_x0000_s1041" style="position:absolute;margin-left:57pt;margin-top:1pt;width:9.75pt;height:9.75pt;z-index:251676672;visibility:visible;mso-wrap-style:square;mso-wrap-distance-left:9pt;mso-wrap-distance-top:0;mso-wrap-distance-right:9pt;mso-wrap-distance-bottom:0;mso-position-horizontal:absolute;mso-position-horizontal-relative:text;mso-position-vertical:absolute;mso-position-vertical-relative:text;v-text-anchor:middle" o:gfxdata="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" fillcolor="#4f81bd [3204]" strokecolor="#42719b" strokeweight="1pt">
                       <v:stroke startarrowwidth="narrow" startarrowlength="short" endarrowwidth="narrow" endarrowlength="short" joinstyle="miter"/>
@@ -6392,7 +6883,7 @@
                     </wp:anchor>
                   </w:drawing>
                 </mc:Choice>
-                <mc:Fallback xmlns:w16se="http://schemas.microsoft.com/office/word/2015/wordml/symex" xmlns:cx="http://schemas.microsoft.com/office/drawing/2014/chartex">
+                <mc:Fallback>
                   <w:pict>
                     <v:oval w14:anchorId="4E9A3329" id="Elipse 112" o:spid="_x0000_s1042" style="position:absolute;margin-left:229pt;margin-top:2pt;width:9.75pt;height:9.75pt;z-index:251677696;visibility:visible;mso-wrap-style:square;mso-wrap-distance-left:9pt;mso-wrap-distance-top:0;mso-wrap-distance-right:9pt;mso-wrap-distance-bottom:0;mso-position-horizontal:absolute;mso-position-horizontal-relative:text;mso-position-vertical:absolute;mso-position-vertical-relative:text;v-text-anchor:middle" o:gfxdata="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" fillcolor="white [3201]" strokecolor="#4f81bd [3204]" strokeweight="1pt">
                       <v:stroke startarrowwidth="narrow" startarrowlength="short" endarrowwidth="narrow" endarrowlength="short" joinstyle="miter"/>
@@ -6477,7 +6968,7 @@
                     </wp:anchor>
                   </w:drawing>
                 </mc:Choice>
-                <mc:Fallback xmlns:w16se="http://schemas.microsoft.com/office/word/2015/wordml/symex" xmlns:cx="http://schemas.microsoft.com/office/drawing/2014/chartex">
+                <mc:Fallback>
                   <w:pict>
                     <v:oval w14:anchorId="5DCA16FC" id="Elipse 92" o:spid="_x0000_s1043" style="position:absolute;margin-left:143pt;margin-top:1pt;width:9.75pt;height:9.75pt;z-index:251678720;visibility:visible;mso-wrap-style:square;mso-wrap-distance-left:9pt;mso-wrap-distance-top:0;mso-wrap-distance-right:9pt;mso-wrap-distance-bottom:0;mso-position-horizontal:absolute;mso-position-horizontal-relative:text;mso-position-vertical:absolute;mso-position-vertical-relative:text;v-text-anchor:middle" o:gfxdata="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" fillcolor="white [3201]" strokecolor="#4f81bd [3204]" strokeweight="1pt">
                       <v:stroke startarrowwidth="narrow" startarrowlength="short" endarrowwidth="narrow" endarrowlength="short" joinstyle="miter"/>
@@ -6803,7 +7294,6 @@
         </w:numPr>
       </w:pPr>
       <w:r>
-        <w:lastRenderedPageBreak/>
         <w:t>P</w:t>
       </w:r>
       <w:proofErr w:type="spellStart"/>
@@ -7059,7 +7549,7 @@
                     </wp:anchor>
                   </w:drawing>
                 </mc:Choice>
-                <mc:Fallback xmlns:w16se="http://schemas.microsoft.com/office/word/2015/wordml/symex" xmlns:cx="http://schemas.microsoft.com/office/drawing/2014/chartex">
+                <mc:Fallback>
                   <w:pict>
                     <v:oval w14:anchorId="0BFF0DB0" id="Elipse 9" o:spid="_x0000_s1044" style="position:absolute;margin-left:98pt;margin-top:0;width:9.75pt;height:9.75pt;z-index:251679744;visibility:visible;mso-wrap-style:square;mso-wrap-distance-left:9pt;mso-wrap-distance-top:0;mso-wrap-distance-right:9pt;mso-wrap-distance-bottom:0;mso-position-horizontal:absolute;mso-position-horizontal-relative:text;mso-position-vertical:absolute;mso-position-vertical-relative:text;v-text-anchor:middle" o:gfxdata="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" fillcolor="#4f81bd [3204]" strokecolor="#42719b" strokeweight="1pt">
                       <v:stroke startarrowwidth="narrow" startarrowlength="short" endarrowwidth="narrow" endarrowlength="short" joinstyle="miter"/>
@@ -7192,7 +7682,7 @@
                     </wp:anchor>
                   </w:drawing>
                 </mc:Choice>
-                <mc:Fallback xmlns:w16se="http://schemas.microsoft.com/office/word/2015/wordml/symex" xmlns:cx="http://schemas.microsoft.com/office/drawing/2014/chartex">
+                <mc:Fallback>
                   <w:pict>
                     <v:oval w14:anchorId="3150E0CB" id="Elipse 122" o:spid="_x0000_s1045" style="position:absolute;margin-left:57pt;margin-top:1pt;width:9.75pt;height:9.75pt;z-index:251680768;visibility:visible;mso-wrap-style:square;mso-wrap-distance-left:9pt;mso-wrap-distance-top:0;mso-wrap-distance-right:9pt;mso-wrap-distance-bottom:0;mso-position-horizontal:absolute;mso-position-horizontal-relative:text;mso-position-vertical:absolute;mso-position-vertical-relative:text;v-text-anchor:middle" o:gfxdata="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" fillcolor="#4f81bd [3204]" strokecolor="#42719b" strokeweight="1pt">
                       <v:stroke startarrowwidth="narrow" startarrowlength="short" endarrowwidth="narrow" endarrowlength="short" joinstyle="miter"/>
@@ -7277,7 +7767,7 @@
                     </wp:anchor>
                   </w:drawing>
                 </mc:Choice>
-                <mc:Fallback xmlns:w16se="http://schemas.microsoft.com/office/word/2015/wordml/symex" xmlns:cx="http://schemas.microsoft.com/office/drawing/2014/chartex">
+                <mc:Fallback>
                   <w:pict>
                     <v:oval w14:anchorId="6F6751CC" id="Elipse 88" o:spid="_x0000_s1046" style="position:absolute;margin-left:229pt;margin-top:2pt;width:9.75pt;height:9.75pt;z-index:251681792;visibility:visible;mso-wrap-style:square;mso-wrap-distance-left:9pt;mso-wrap-distance-top:0;mso-wrap-distance-right:9pt;mso-wrap-distance-bottom:0;mso-position-horizontal:absolute;mso-position-horizontal-relative:text;mso-position-vertical:absolute;mso-position-vertical-relative:text;v-text-anchor:middle" o:gfxdata="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" fillcolor="white [3201]" strokecolor="#4f81bd [3204]" strokeweight="1pt">
                       <v:stroke startarrowwidth="narrow" startarrowlength="short" endarrowwidth="narrow" endarrowlength="short" joinstyle="miter"/>
@@ -7362,7 +7852,7 @@
                     </wp:anchor>
                   </w:drawing>
                 </mc:Choice>
-                <mc:Fallback xmlns:w16se="http://schemas.microsoft.com/office/word/2015/wordml/symex" xmlns:cx="http://schemas.microsoft.com/office/drawing/2014/chartex">
+                <mc:Fallback>
                   <w:pict>
                     <v:oval w14:anchorId="1DD82528" id="Elipse 70" o:spid="_x0000_s1047" style="position:absolute;margin-left:143pt;margin-top:1pt;width:9.75pt;height:9.75pt;z-index:251682816;visibility:visible;mso-wrap-style:square;mso-wrap-distance-left:9pt;mso-wrap-distance-top:0;mso-wrap-distance-right:9pt;mso-wrap-distance-bottom:0;mso-position-horizontal:absolute;mso-position-horizontal-relative:text;mso-position-vertical:absolute;mso-position-vertical-relative:text;v-text-anchor:middle" o:gfxdata="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" fillcolor="white [3201]" strokecolor="#4f81bd [3204]" strokeweight="1pt">
                       <v:stroke startarrowwidth="narrow" startarrowlength="short" endarrowwidth="narrow" endarrowlength="short" joinstyle="miter"/>
@@ -7462,6 +7952,7 @@
                 <w:color w:val="404040"/>
                 <w:sz w:val="18"/>
               </w:rPr>
+              <w:lastRenderedPageBreak/>
               <w:t>PROCESO</w:t>
             </w:r>
           </w:p>
@@ -7748,7 +8239,7 @@
                     </wp:anchor>
                   </w:drawing>
                 </mc:Choice>
-                <mc:Fallback xmlns:w16se="http://schemas.microsoft.com/office/word/2015/wordml/symex" xmlns:cx="http://schemas.microsoft.com/office/drawing/2014/chartex">
+                <mc:Fallback>
                   <w:pict>
                     <v:oval w14:anchorId="5ACF499F" id="Elipse 29" o:spid="_x0000_s1048" style="position:absolute;margin-left:98pt;margin-top:0;width:9.75pt;height:9.75pt;z-index:251684864;visibility:visible;mso-wrap-style:square;mso-wrap-distance-left:9pt;mso-wrap-distance-top:0;mso-wrap-distance-right:9pt;mso-wrap-distance-bottom:0;mso-position-horizontal:absolute;mso-position-horizontal-relative:text;mso-position-vertical:absolute;mso-position-vertical-relative:text;v-text-anchor:middle" o:gfxdata="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" fillcolor="#4f81bd [3204]" strokecolor="#42719b" strokeweight="1pt">
                       <v:stroke startarrowwidth="narrow" startarrowlength="short" endarrowwidth="narrow" endarrowlength="short" joinstyle="miter"/>
@@ -7872,7 +8363,7 @@
                     </wp:anchor>
                   </w:drawing>
                 </mc:Choice>
-                <mc:Fallback xmlns:w16se="http://schemas.microsoft.com/office/word/2015/wordml/symex" xmlns:cx="http://schemas.microsoft.com/office/drawing/2014/chartex">
+                <mc:Fallback>
                   <w:pict>
                     <v:oval w14:anchorId="37036186" id="Elipse 90" o:spid="_x0000_s1049" style="position:absolute;margin-left:57pt;margin-top:1pt;width:9.75pt;height:9.75pt;z-index:251685888;visibility:visible;mso-wrap-style:square;mso-wrap-distance-left:9pt;mso-wrap-distance-top:0;mso-wrap-distance-right:9pt;mso-wrap-distance-bottom:0;mso-position-horizontal:absolute;mso-position-horizontal-relative:text;mso-position-vertical:absolute;mso-position-vertical-relative:text;v-text-anchor:middle" o:gfxdata="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" fillcolor="#4f81bd [3204]" strokecolor="#42719b" strokeweight="1pt">
                       <v:stroke startarrowwidth="narrow" startarrowlength="short" endarrowwidth="narrow" endarrowlength="short" joinstyle="miter"/>
@@ -7956,7 +8447,7 @@
                     </wp:anchor>
                   </w:drawing>
                 </mc:Choice>
-                <mc:Fallback xmlns:w16se="http://schemas.microsoft.com/office/word/2015/wordml/symex" xmlns:cx="http://schemas.microsoft.com/office/drawing/2014/chartex">
+                <mc:Fallback>
                   <w:pict>
                     <v:oval w14:anchorId="648AAEB5" id="Elipse 103" o:spid="_x0000_s1050" style="position:absolute;margin-left:229pt;margin-top:2pt;width:9.75pt;height:9.75pt;z-index:251686912;visibility:visible;mso-wrap-style:square;mso-wrap-distance-left:9pt;mso-wrap-distance-top:0;mso-wrap-distance-right:9pt;mso-wrap-distance-bottom:0;mso-position-horizontal:absolute;mso-position-horizontal-relative:text;mso-position-vertical:absolute;mso-position-vertical-relative:text;v-text-anchor:middle" o:gfxdata="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" fillcolor="white [3201]" strokecolor="#4f81bd [3204]" strokeweight="1pt">
                       <v:stroke startarrowwidth="narrow" startarrowlength="short" endarrowwidth="narrow" endarrowlength="short" joinstyle="miter"/>
@@ -8040,7 +8531,7 @@
                     </wp:anchor>
                   </w:drawing>
                 </mc:Choice>
-                <mc:Fallback xmlns:w16se="http://schemas.microsoft.com/office/word/2015/wordml/symex" xmlns:cx="http://schemas.microsoft.com/office/drawing/2014/chartex">
+                <mc:Fallback>
                   <w:pict>
                     <v:oval w14:anchorId="10926261" id="Elipse 15" o:spid="_x0000_s1051" style="position:absolute;margin-left:143pt;margin-top:1pt;width:9.75pt;height:9.75pt;z-index:251687936;visibility:visible;mso-wrap-style:square;mso-wrap-distance-left:9pt;mso-wrap-distance-top:0;mso-wrap-distance-right:9pt;mso-wrap-distance-bottom:0;mso-position-horizontal:absolute;mso-position-horizontal-relative:text;mso-position-vertical:absolute;mso-position-vertical-relative:text;v-text-anchor:middle" o:gfxdata="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" fillcolor="white [3201]" strokecolor="#4f81bd [3204]" strokeweight="1pt">
                       <v:stroke startarrowwidth="narrow" startarrowlength="short" endarrowwidth="narrow" endarrowlength="short" joinstyle="miter"/>
@@ -8406,7 +8897,7 @@
                     </wp:anchor>
                   </w:drawing>
                 </mc:Choice>
-                <mc:Fallback xmlns:w16se="http://schemas.microsoft.com/office/word/2015/wordml/symex" xmlns:cx="http://schemas.microsoft.com/office/drawing/2014/chartex">
+                <mc:Fallback>
                   <w:pict>
                     <v:oval w14:anchorId="35267AA8" id="Elipse 5" o:spid="_x0000_s1052" style="position:absolute;margin-left:98pt;margin-top:0;width:9.75pt;height:9.75pt;z-index:251688960;visibility:visible;mso-wrap-style:square;mso-wrap-distance-left:9pt;mso-wrap-distance-top:0;mso-wrap-distance-right:9pt;mso-wrap-distance-bottom:0;mso-position-horizontal:absolute;mso-position-horizontal-relative:text;mso-position-vertical:absolute;mso-position-vertical-relative:text;v-text-anchor:middle" o:gfxdata="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" fillcolor="#4f81bd [3204]" strokecolor="#42719b" strokeweight="1pt">
                       <v:stroke startarrowwidth="narrow" startarrowlength="short" endarrowwidth="narrow" endarrowlength="short" joinstyle="miter"/>
@@ -8530,7 +9021,7 @@
                     </wp:anchor>
                   </w:drawing>
                 </mc:Choice>
-                <mc:Fallback xmlns:w16se="http://schemas.microsoft.com/office/word/2015/wordml/symex" xmlns:cx="http://schemas.microsoft.com/office/drawing/2014/chartex">
+                <mc:Fallback>
                   <w:pict>
                     <v:oval w14:anchorId="471E89B1" id="Elipse 64" o:spid="_x0000_s1053" style="position:absolute;margin-left:57pt;margin-top:1pt;width:9.75pt;height:9.75pt;z-index:251689984;visibility:visible;mso-wrap-style:square;mso-wrap-distance-left:9pt;mso-wrap-distance-top:0;mso-wrap-distance-right:9pt;mso-wrap-distance-bottom:0;mso-position-horizontal:absolute;mso-position-horizontal-relative:text;mso-position-vertical:absolute;mso-position-vertical-relative:text;v-text-anchor:middle" o:gfxdata="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" fillcolor="#4f81bd [3204]" strokecolor="#42719b" strokeweight="1pt">
                       <v:stroke startarrowwidth="narrow" startarrowlength="short" endarrowwidth="narrow" endarrowlength="short" joinstyle="miter"/>
@@ -8614,7 +9105,7 @@
                     </wp:anchor>
                   </w:drawing>
                 </mc:Choice>
-                <mc:Fallback xmlns:w16se="http://schemas.microsoft.com/office/word/2015/wordml/symex" xmlns:cx="http://schemas.microsoft.com/office/drawing/2014/chartex">
+                <mc:Fallback>
                   <w:pict>
                     <v:oval w14:anchorId="68ECD130" id="Elipse 102" o:spid="_x0000_s1054" style="position:absolute;margin-left:229pt;margin-top:2pt;width:9.75pt;height:9.75pt;z-index:251691008;visibility:visible;mso-wrap-style:square;mso-wrap-distance-left:9pt;mso-wrap-distance-top:0;mso-wrap-distance-right:9pt;mso-wrap-distance-bottom:0;mso-position-horizontal:absolute;mso-position-horizontal-relative:text;mso-position-vertical:absolute;mso-position-vertical-relative:text;v-text-anchor:middle" o:gfxdata="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" fillcolor="white [3201]" strokecolor="#4f81bd [3204]" strokeweight="1pt">
                       <v:stroke startarrowwidth="narrow" startarrowlength="short" endarrowwidth="narrow" endarrowlength="short" joinstyle="miter"/>
@@ -8698,7 +9189,7 @@
                     </wp:anchor>
                   </w:drawing>
                 </mc:Choice>
-                <mc:Fallback xmlns:w16se="http://schemas.microsoft.com/office/word/2015/wordml/symex" xmlns:cx="http://schemas.microsoft.com/office/drawing/2014/chartex">
+                <mc:Fallback>
                   <w:pict>
                     <v:oval w14:anchorId="17071660" id="Elipse 84" o:spid="_x0000_s1055" style="position:absolute;margin-left:143pt;margin-top:1pt;width:9.75pt;height:9.75pt;z-index:251692032;visibility:visible;mso-wrap-style:square;mso-wrap-distance-left:9pt;mso-wrap-distance-top:0;mso-wrap-distance-right:9pt;mso-wrap-distance-bottom:0;mso-position-horizontal:absolute;mso-position-horizontal-relative:text;mso-position-vertical:absolute;mso-position-vertical-relative:text;v-text-anchor:middle" o:gfxdata="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" fillcolor="white [3201]" strokecolor="#4f81bd [3204]" strokeweight="1pt">
                       <v:stroke startarrowwidth="narrow" startarrowlength="short" endarrowwidth="narrow" endarrowlength="short" joinstyle="miter"/>
@@ -8923,7 +9414,6 @@
               <w:rPr>
                 <w:color w:val="FFFFFF"/>
               </w:rPr>
-              <w:lastRenderedPageBreak/>
               <w:t>Código de requisito</w:t>
             </w:r>
           </w:p>
@@ -9094,7 +9584,7 @@
                     </wp:anchor>
                   </w:drawing>
                 </mc:Choice>
-                <mc:Fallback xmlns:w16se="http://schemas.microsoft.com/office/word/2015/wordml/symex" xmlns:cx="http://schemas.microsoft.com/office/drawing/2014/chartex">
+                <mc:Fallback>
                   <w:pict>
                     <v:oval w14:anchorId="6155457B" id="Elipse 109" o:spid="_x0000_s1056" style="position:absolute;margin-left:98pt;margin-top:0;width:9.75pt;height:9.75pt;z-index:251694080;visibility:visible;mso-wrap-style:square;mso-wrap-distance-left:9pt;mso-wrap-distance-top:0;mso-wrap-distance-right:9pt;mso-wrap-distance-bottom:0;mso-position-horizontal:absolute;mso-position-horizontal-relative:text;mso-position-vertical:absolute;mso-position-vertical-relative:text;v-text-anchor:middle" o:gfxdata="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" fillcolor="#4f81bd [3204]" strokecolor="#42719b" strokeweight="1pt">
                       <v:stroke startarrowwidth="narrow" startarrowlength="short" endarrowwidth="narrow" endarrowlength="short" joinstyle="miter"/>
@@ -9218,7 +9708,7 @@
                     </wp:anchor>
                   </w:drawing>
                 </mc:Choice>
-                <mc:Fallback xmlns:w16se="http://schemas.microsoft.com/office/word/2015/wordml/symex" xmlns:cx="http://schemas.microsoft.com/office/drawing/2014/chartex">
+                <mc:Fallback>
                   <w:pict>
                     <v:oval w14:anchorId="7609703A" id="Elipse 61" o:spid="_x0000_s1057" style="position:absolute;margin-left:57pt;margin-top:1pt;width:9.75pt;height:9.75pt;z-index:251695104;visibility:visible;mso-wrap-style:square;mso-wrap-distance-left:9pt;mso-wrap-distance-top:0;mso-wrap-distance-right:9pt;mso-wrap-distance-bottom:0;mso-position-horizontal:absolute;mso-position-horizontal-relative:text;mso-position-vertical:absolute;mso-position-vertical-relative:text;v-text-anchor:middle" o:gfxdata="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" fillcolor="#4f81bd [3204]" strokecolor="#42719b" strokeweight="1pt">
                       <v:stroke startarrowwidth="narrow" startarrowlength="short" endarrowwidth="narrow" endarrowlength="short" joinstyle="miter"/>
@@ -9302,7 +9792,7 @@
                     </wp:anchor>
                   </w:drawing>
                 </mc:Choice>
-                <mc:Fallback xmlns:w16se="http://schemas.microsoft.com/office/word/2015/wordml/symex" xmlns:cx="http://schemas.microsoft.com/office/drawing/2014/chartex">
+                <mc:Fallback>
                   <w:pict>
                     <v:oval w14:anchorId="5DE79CBB" id="Elipse 46" o:spid="_x0000_s1058" style="position:absolute;margin-left:229pt;margin-top:2pt;width:9.75pt;height:9.75pt;z-index:251696128;visibility:visible;mso-wrap-style:square;mso-wrap-distance-left:9pt;mso-wrap-distance-top:0;mso-wrap-distance-right:9pt;mso-wrap-distance-bottom:0;mso-position-horizontal:absolute;mso-position-horizontal-relative:text;mso-position-vertical:absolute;mso-position-vertical-relative:text;v-text-anchor:middle" o:gfxdata="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" fillcolor="white [3201]" strokecolor="#4f81bd [3204]" strokeweight="1pt">
                       <v:stroke startarrowwidth="narrow" startarrowlength="short" endarrowwidth="narrow" endarrowlength="short" joinstyle="miter"/>
@@ -9386,7 +9876,7 @@
                     </wp:anchor>
                   </w:drawing>
                 </mc:Choice>
-                <mc:Fallback xmlns:w16se="http://schemas.microsoft.com/office/word/2015/wordml/symex" xmlns:cx="http://schemas.microsoft.com/office/drawing/2014/chartex">
+                <mc:Fallback>
                   <w:pict>
                     <v:oval w14:anchorId="26AD21E8" id="Elipse 11" o:spid="_x0000_s1059" style="position:absolute;margin-left:143pt;margin-top:1pt;width:9.75pt;height:9.75pt;z-index:251697152;visibility:visible;mso-wrap-style:square;mso-wrap-distance-left:9pt;mso-wrap-distance-top:0;mso-wrap-distance-right:9pt;mso-wrap-distance-bottom:0;mso-position-horizontal:absolute;mso-position-horizontal-relative:text;mso-position-vertical:absolute;mso-position-vertical-relative:text;v-text-anchor:middle" o:gfxdata="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" fillcolor="white [3201]" strokecolor="#4f81bd [3204]" strokeweight="1pt">
                       <v:stroke startarrowwidth="narrow" startarrowlength="short" endarrowwidth="narrow" endarrowlength="short" joinstyle="miter"/>
@@ -9584,6 +10074,7 @@
               <w:rPr>
                 <w:color w:val="0070C0"/>
               </w:rPr>
+              <w:lastRenderedPageBreak/>
               <w:t>RESTRICCIONES</w:t>
             </w:r>
           </w:p>
@@ -9847,7 +10338,7 @@
                     </wp:anchor>
                   </w:drawing>
                 </mc:Choice>
-                <mc:Fallback xmlns:w16se="http://schemas.microsoft.com/office/word/2015/wordml/symex" xmlns:cx="http://schemas.microsoft.com/office/drawing/2014/chartex">
+                <mc:Fallback>
                   <w:pict>
                     <v:oval w14:anchorId="579FCE27" id="Elipse 78" o:spid="_x0000_s1060" style="position:absolute;margin-left:98pt;margin-top:0;width:9.75pt;height:9.75pt;z-index:251698176;visibility:visible;mso-wrap-style:square;mso-wrap-distance-left:9pt;mso-wrap-distance-top:0;mso-wrap-distance-right:9pt;mso-wrap-distance-bottom:0;mso-position-horizontal:absolute;mso-position-horizontal-relative:text;mso-position-vertical:absolute;mso-position-vertical-relative:text;v-text-anchor:middle" o:gfxdata="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" fillcolor="#4f81bd [3204]" strokecolor="#42719b" strokeweight="1pt">
                       <v:stroke startarrowwidth="narrow" startarrowlength="short" endarrowwidth="narrow" endarrowlength="short" joinstyle="miter"/>
@@ -9971,7 +10462,7 @@
                     </wp:anchor>
                   </w:drawing>
                 </mc:Choice>
-                <mc:Fallback xmlns:w16se="http://schemas.microsoft.com/office/word/2015/wordml/symex" xmlns:cx="http://schemas.microsoft.com/office/drawing/2014/chartex">
+                <mc:Fallback>
                   <w:pict>
                     <v:oval w14:anchorId="331A0C25" id="Elipse 77" o:spid="_x0000_s1061" style="position:absolute;margin-left:57pt;margin-top:1pt;width:9.75pt;height:9.75pt;z-index:251699200;visibility:visible;mso-wrap-style:square;mso-wrap-distance-left:9pt;mso-wrap-distance-top:0;mso-wrap-distance-right:9pt;mso-wrap-distance-bottom:0;mso-position-horizontal:absolute;mso-position-horizontal-relative:text;mso-position-vertical:absolute;mso-position-vertical-relative:text;v-text-anchor:middle" o:gfxdata="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" fillcolor="#4f81bd [3204]" strokecolor="#42719b" strokeweight="1pt">
                       <v:stroke startarrowwidth="narrow" startarrowlength="short" endarrowwidth="narrow" endarrowlength="short" joinstyle="miter"/>
@@ -10055,7 +10546,7 @@
                     </wp:anchor>
                   </w:drawing>
                 </mc:Choice>
-                <mc:Fallback xmlns:w16se="http://schemas.microsoft.com/office/word/2015/wordml/symex" xmlns:cx="http://schemas.microsoft.com/office/drawing/2014/chartex">
+                <mc:Fallback>
                   <w:pict>
                     <v:oval w14:anchorId="7B1F0CCC" id="Elipse 21" o:spid="_x0000_s1062" style="position:absolute;margin-left:229pt;margin-top:2pt;width:9.75pt;height:9.75pt;z-index:251700224;visibility:visible;mso-wrap-style:square;mso-wrap-distance-left:9pt;mso-wrap-distance-top:0;mso-wrap-distance-right:9pt;mso-wrap-distance-bottom:0;mso-position-horizontal:absolute;mso-position-horizontal-relative:text;mso-position-vertical:absolute;mso-position-vertical-relative:text;v-text-anchor:middle" o:gfxdata="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" fillcolor="white [3201]" strokecolor="#4f81bd [3204]" strokeweight="1pt">
                       <v:stroke startarrowwidth="narrow" startarrowlength="short" endarrowwidth="narrow" endarrowlength="short" joinstyle="miter"/>
@@ -10139,7 +10630,7 @@
                     </wp:anchor>
                   </w:drawing>
                 </mc:Choice>
-                <mc:Fallback xmlns:w16se="http://schemas.microsoft.com/office/word/2015/wordml/symex" xmlns:cx="http://schemas.microsoft.com/office/drawing/2014/chartex">
+                <mc:Fallback>
                   <w:pict>
                     <v:oval w14:anchorId="7CD26503" id="Elipse 62" o:spid="_x0000_s1063" style="position:absolute;margin-left:143pt;margin-top:1pt;width:9.75pt;height:9.75pt;z-index:251701248;visibility:visible;mso-wrap-style:square;mso-wrap-distance-left:9pt;mso-wrap-distance-top:0;mso-wrap-distance-right:9pt;mso-wrap-distance-bottom:0;mso-position-horizontal:absolute;mso-position-horizontal-relative:text;mso-position-vertical:absolute;mso-position-vertical-relative:text;v-text-anchor:middle" o:gfxdata="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" fillcolor="white [3201]" strokecolor="#4f81bd [3204]" strokeweight="1pt">
                       <v:stroke startarrowwidth="narrow" startarrowlength="short" endarrowwidth="narrow" endarrowlength="short" joinstyle="miter"/>
@@ -10458,7 +10949,6 @@
               <w:rPr>
                 <w:color w:val="FFFFFF"/>
               </w:rPr>
-              <w:lastRenderedPageBreak/>
               <w:t>Código de requisito</w:t>
             </w:r>
           </w:p>
@@ -10629,7 +11119,7 @@
                     </wp:anchor>
                   </w:drawing>
                 </mc:Choice>
-                <mc:Fallback xmlns:w16se="http://schemas.microsoft.com/office/word/2015/wordml/symex" xmlns:cx="http://schemas.microsoft.com/office/drawing/2014/chartex">
+                <mc:Fallback>
                   <w:pict>
                     <v:oval w14:anchorId="1BB5C6B0" id="Elipse 12" o:spid="_x0000_s1064" style="position:absolute;margin-left:98pt;margin-top:0;width:9.75pt;height:9.75pt;z-index:251702272;visibility:visible;mso-wrap-style:square;mso-wrap-distance-left:9pt;mso-wrap-distance-top:0;mso-wrap-distance-right:9pt;mso-wrap-distance-bottom:0;mso-position-horizontal:absolute;mso-position-horizontal-relative:text;mso-position-vertical:absolute;mso-position-vertical-relative:text;v-text-anchor:middle" o:gfxdata="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" fillcolor="#4f81bd [3204]" strokecolor="#42719b" strokeweight="1pt">
                       <v:stroke startarrowwidth="narrow" startarrowlength="short" endarrowwidth="narrow" endarrowlength="short" joinstyle="miter"/>
@@ -10753,7 +11243,7 @@
                     </wp:anchor>
                   </w:drawing>
                 </mc:Choice>
-                <mc:Fallback xmlns:w16se="http://schemas.microsoft.com/office/word/2015/wordml/symex" xmlns:cx="http://schemas.microsoft.com/office/drawing/2014/chartex">
+                <mc:Fallback>
                   <w:pict>
                     <v:oval w14:anchorId="78BB7AFD" id="Elipse 74" o:spid="_x0000_s1065" style="position:absolute;margin-left:57pt;margin-top:1pt;width:9.75pt;height:9.75pt;z-index:251703296;visibility:visible;mso-wrap-style:square;mso-wrap-distance-left:9pt;mso-wrap-distance-top:0;mso-wrap-distance-right:9pt;mso-wrap-distance-bottom:0;mso-position-horizontal:absolute;mso-position-horizontal-relative:text;mso-position-vertical:absolute;mso-position-vertical-relative:text;v-text-anchor:middle" o:gfxdata="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" fillcolor="#4f81bd [3204]" strokecolor="#42719b" strokeweight="1pt">
                       <v:stroke startarrowwidth="narrow" startarrowlength="short" endarrowwidth="narrow" endarrowlength="short" joinstyle="miter"/>
@@ -10837,7 +11327,7 @@
                     </wp:anchor>
                   </w:drawing>
                 </mc:Choice>
-                <mc:Fallback xmlns:w16se="http://schemas.microsoft.com/office/word/2015/wordml/symex" xmlns:cx="http://schemas.microsoft.com/office/drawing/2014/chartex">
+                <mc:Fallback>
                   <w:pict>
                     <v:oval w14:anchorId="457157A1" id="Elipse 80" o:spid="_x0000_s1066" style="position:absolute;margin-left:229pt;margin-top:2pt;width:9.75pt;height:9.75pt;z-index:251704320;visibility:visible;mso-wrap-style:square;mso-wrap-distance-left:9pt;mso-wrap-distance-top:0;mso-wrap-distance-right:9pt;mso-wrap-distance-bottom:0;mso-position-horizontal:absolute;mso-position-horizontal-relative:text;mso-position-vertical:absolute;mso-position-vertical-relative:text;v-text-anchor:middle" o:gfxdata="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" fillcolor="white [3201]" strokecolor="#4f81bd [3204]" strokeweight="1pt">
                       <v:stroke startarrowwidth="narrow" startarrowlength="short" endarrowwidth="narrow" endarrowlength="short" joinstyle="miter"/>
@@ -10921,7 +11411,7 @@
                     </wp:anchor>
                   </w:drawing>
                 </mc:Choice>
-                <mc:Fallback xmlns:w16se="http://schemas.microsoft.com/office/word/2015/wordml/symex" xmlns:cx="http://schemas.microsoft.com/office/drawing/2014/chartex">
+                <mc:Fallback>
                   <w:pict>
                     <v:oval w14:anchorId="11D69DF0" id="Elipse 30" o:spid="_x0000_s1067" style="position:absolute;margin-left:143pt;margin-top:1pt;width:9.75pt;height:9.75pt;z-index:251705344;visibility:visible;mso-wrap-style:square;mso-wrap-distance-left:9pt;mso-wrap-distance-top:0;mso-wrap-distance-right:9pt;mso-wrap-distance-bottom:0;mso-position-horizontal:absolute;mso-position-horizontal-relative:text;mso-position-vertical:absolute;mso-position-vertical-relative:text;v-text-anchor:middle" o:gfxdata="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" fillcolor="white [3201]" strokecolor="#4f81bd [3204]" strokeweight="1pt">
                       <v:stroke startarrowwidth="narrow" startarrowlength="short" endarrowwidth="narrow" endarrowlength="short" joinstyle="miter"/>
@@ -11142,6 +11632,7 @@
               <w:rPr>
                 <w:color w:val="FFFFFF"/>
               </w:rPr>
+              <w:lastRenderedPageBreak/>
               <w:t>Código de requisito</w:t>
             </w:r>
           </w:p>
@@ -11792,11 +12283,11 @@
           <w:numId w:val="4"/>
         </w:numPr>
       </w:pPr>
-      <w:bookmarkStart w:id="15" w:name="_1y810tw" w:colFirst="0" w:colLast="0"/>
-      <w:bookmarkEnd w:id="15"/>
+      <w:bookmarkStart w:id="16" w:name="_Toc44842462"/>
       <w:r>
         <w:t>REQUERIMIENTOS NO FUNCIONALES</w:t>
       </w:r>
+      <w:bookmarkEnd w:id="16"/>
     </w:p>
     <w:p>
       <w:pPr>
@@ -11806,11 +12297,11 @@
           <w:numId w:val="4"/>
         </w:numPr>
       </w:pPr>
-      <w:bookmarkStart w:id="16" w:name="_4i7ojhp" w:colFirst="0" w:colLast="0"/>
-      <w:bookmarkEnd w:id="16"/>
+      <w:bookmarkStart w:id="17" w:name="_Toc44842463"/>
       <w:r>
         <w:t>REQUERIMIENTOS DE RENDIMIENTO (EFICIENCIA)</w:t>
       </w:r>
+      <w:bookmarkEnd w:id="17"/>
     </w:p>
     <w:p>
       <w:pPr>
@@ -11992,7 +12483,6 @@
         <w:rPr>
           <w:color w:val="000000"/>
         </w:rPr>
-        <w:lastRenderedPageBreak/>
         <w:t xml:space="preserve">El  sistema </w:t>
       </w:r>
       <w:r>
@@ -12033,21 +12523,7 @@
         <w:rPr>
           <w:color w:val="000000"/>
         </w:rPr>
-        <w:t xml:space="preserve">ser </w:t>
-      </w:r>
-      <w:proofErr w:type="spellStart"/>
-      <w:r>
-        <w:rPr>
-          <w:color w:val="000000"/>
-        </w:rPr>
-        <w:t>responsive</w:t>
-      </w:r>
-      <w:proofErr w:type="spellEnd"/>
-      <w:r>
-        <w:rPr>
-          <w:color w:val="000000"/>
-        </w:rPr>
-        <w:t>.</w:t>
+        <w:t>ser responsive.</w:t>
       </w:r>
     </w:p>
     <w:p>
@@ -12095,11 +12571,11 @@
           <w:numId w:val="4"/>
         </w:numPr>
       </w:pPr>
-      <w:bookmarkStart w:id="17" w:name="_2xcytpi" w:colFirst="0" w:colLast="0"/>
-      <w:bookmarkEnd w:id="17"/>
+      <w:bookmarkStart w:id="18" w:name="_Toc44842464"/>
       <w:r>
         <w:t>RESTRICCIONES DE DISEÑO</w:t>
       </w:r>
+      <w:bookmarkEnd w:id="18"/>
     </w:p>
     <w:p>
       <w:pPr>
@@ -12154,6 +12630,7 @@
         <w:rPr>
           <w:color w:val="000000"/>
         </w:rPr>
+        <w:lastRenderedPageBreak/>
         <w:t xml:space="preserve">Desarrollar el sistema </w:t>
       </w:r>
       <w:r>
@@ -12179,11 +12656,11 @@
           <w:numId w:val="4"/>
         </w:numPr>
       </w:pPr>
-      <w:bookmarkStart w:id="18" w:name="_1ci93xb" w:colFirst="0" w:colLast="0"/>
-      <w:bookmarkEnd w:id="18"/>
+      <w:bookmarkStart w:id="19" w:name="_Toc44842465"/>
       <w:r>
         <w:t>ATRIBUTOS DEL SISTEMA</w:t>
       </w:r>
+      <w:bookmarkEnd w:id="19"/>
     </w:p>
     <w:p>
       <w:pPr>
@@ -12200,9 +12677,11 @@
         </w:numPr>
         <w:ind w:hanging="648"/>
       </w:pPr>
+      <w:bookmarkStart w:id="20" w:name="_Toc44842466"/>
       <w:r>
         <w:t>Mantenibilidad.</w:t>
       </w:r>
+      <w:bookmarkEnd w:id="20"/>
     </w:p>
     <w:p>
       <w:pPr>
@@ -12245,9 +12724,11 @@
         </w:numPr>
         <w:ind w:hanging="648"/>
       </w:pPr>
+      <w:bookmarkStart w:id="21" w:name="_Toc44842467"/>
       <w:r>
         <w:t>Portabilidad.</w:t>
       </w:r>
+      <w:bookmarkEnd w:id="21"/>
     </w:p>
     <w:p>
       <w:pPr>
@@ -12278,9 +12759,11 @@
         </w:numPr>
         <w:ind w:hanging="648"/>
       </w:pPr>
+      <w:bookmarkStart w:id="22" w:name="_Toc44842468"/>
       <w:r>
         <w:t>Seguridad</w:t>
       </w:r>
+      <w:bookmarkEnd w:id="22"/>
     </w:p>
     <w:p>
       <w:pPr>
@@ -12323,14 +12806,7 @@
         <w:rPr>
           <w:color w:val="000000"/>
         </w:rPr>
-        <w:t xml:space="preserve"> deberá de adaptarse a los diferentes dispositivos que se utilice el usuario cliente. Los parámetros de seguridad no deberán aceptar </w:t>
-      </w:r>
-      <w:r>
-        <w:rPr>
-          <w:color w:val="000000"/>
-        </w:rPr>
-        <w:lastRenderedPageBreak/>
-        <w:t xml:space="preserve">ningún tipo de método de infiltración al sistema, como SQL </w:t>
+        <w:t xml:space="preserve"> deberá de adaptarse a los diferentes dispositivos que se utilice el usuario cliente. Los parámetros de seguridad no deberán aceptar ningún tipo de método de infiltración al sistema, como SQL </w:t>
       </w:r>
       <w:proofErr w:type="spellStart"/>
       <w:r>
@@ -12441,11 +12917,12 @@
           <w:numId w:val="4"/>
         </w:numPr>
       </w:pPr>
-      <w:bookmarkStart w:id="19" w:name="_3whwml4" w:colFirst="0" w:colLast="0"/>
-      <w:bookmarkEnd w:id="19"/>
-      <w:r>
+      <w:bookmarkStart w:id="23" w:name="_Toc44842469"/>
+      <w:r>
+        <w:lastRenderedPageBreak/>
         <w:t>OTROS REQUISITOS</w:t>
       </w:r>
+      <w:bookmarkEnd w:id="23"/>
     </w:p>
     <w:p>
       <w:pPr>
@@ -12476,10 +12953,13 @@
           <w:numId w:val="4"/>
         </w:numPr>
       </w:pPr>
-      <w:bookmarkStart w:id="20" w:name="_2bn6wsx" w:colFirst="0" w:colLast="0"/>
-      <w:bookmarkEnd w:id="20"/>
-      <w:r>
-        <w:t xml:space="preserve">FICHA DEL DOCUMENTO </w:t>
+      <w:bookmarkStart w:id="24" w:name="_Toc44842470"/>
+      <w:r>
+        <w:t>FICHA DEL DOCUMENTO</w:t>
+      </w:r>
+      <w:bookmarkEnd w:id="24"/>
+      <w:r>
+        <w:t xml:space="preserve"> </w:t>
       </w:r>
     </w:p>
     <w:p>
@@ -12966,7 +13446,6 @@
                 <w:sz w:val="18"/>
                 <w:szCs w:val="18"/>
               </w:rPr>
-              <w:lastRenderedPageBreak/>
               <w:t>Recursos Humanos “</w:t>
             </w:r>
             <w:proofErr w:type="spellStart"/>
@@ -13022,8 +13501,8 @@
       </w:tr>
     </w:tbl>
     <w:p>
-      <w:bookmarkStart w:id="21" w:name="_qsh70q" w:colFirst="0" w:colLast="0"/>
-      <w:bookmarkEnd w:id="21"/>
+      <w:bookmarkStart w:id="25" w:name="_qsh70q" w:colFirst="0" w:colLast="0"/>
+      <w:bookmarkEnd w:id="25"/>
     </w:p>
     <w:sectPr>
       <w:headerReference w:type="first" r:id="rId10"/>
@@ -13239,11 +13718,11 @@
             </wp:anchor>
           </w:drawing>
         </mc:Choice>
-        <mc:Fallback xmlns:w16se="http://schemas.microsoft.com/office/word/2015/wordml/symex" xmlns:cx="http://schemas.microsoft.com/office/drawing/2014/chartex">
+        <mc:Fallback>
           <w:pict>
-            <v:group id="Grupo 111" o:spid="_x0000_s1056" style="position:absolute;margin-left:-12pt;margin-top:6pt;width:453pt;height:20.05pt;z-index:251659264" coordorigin="24695,36526" coordsize="57529,2546" o:gfxdata="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">
-              <v:group id="Grupo 1" o:spid="_x0000_s1057" style="position:absolute;left:24695;top:36526;width:57529;height:2547" coordsize="57529,2546" o:gfxdata="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">
-                <v:rect id="Rectángulo 2" o:spid="_x0000_s1058" style="position:absolute;width:57529;height:2546;visibility:visible;mso-wrap-style:square;v-text-anchor:middle" o:gfxdata="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" filled="f" stroked="f">
+            <v:group id="Grupo 111" o:spid="_x0000_s1072" style="position:absolute;margin-left:-12pt;margin-top:6pt;width:453pt;height:20.05pt;z-index:251659264" coordorigin="24695,36526" coordsize="57529,2546" o:gfxdata="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">
+              <v:group id="Grupo 1" o:spid="_x0000_s1073" style="position:absolute;left:24695;top:36526;width:57529;height:2547" coordsize="57529,2546" o:gfxdata="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">
+                <v:rect id="Rectángulo 2" o:spid="_x0000_s1074" style="position:absolute;width:57529;height:2546;visibility:visible;mso-wrap-style:square;v-text-anchor:middle" o:gfxdata="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" filled="f" stroked="f">
                   <v:textbox inset="2.53958mm,2.53958mm,2.53958mm,2.53958mm">
                     <w:txbxContent>
                       <w:p>
@@ -13259,10 +13738,10 @@
                   <v:path arrowok="t" fillok="f" o:connecttype="none"/>
                   <o:lock v:ext="edit" shapetype="t"/>
                 </v:shapetype>
-                <v:shape id="Conector recto de flecha 3" o:spid="_x0000_s1059" type="#_x0000_t32" style="position:absolute;top:1261;width:26156;height:0;visibility:visible;mso-wrap-style:square" o:connectortype="straight" o:gfxdata="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" strokecolor="#4f81bd [3204]">
+                <v:shape id="Conector recto de flecha 3" o:spid="_x0000_s1075" type="#_x0000_t32" style="position:absolute;top:1261;width:26156;height:0;visibility:visible;mso-wrap-style:square" o:connectortype="straight" o:gfxdata="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" strokecolor="#4f81bd [3204]">
                   <v:stroke startarrowwidth="narrow" startarrowlength="short" endarrowwidth="narrow" endarrowlength="short" joinstyle="miter"/>
                 </v:shape>
-                <v:shape id="Conector recto de flecha 4" o:spid="_x0000_s1060" type="#_x0000_t32" style="position:absolute;left:31373;top:1261;width:26156;height:0;visibility:visible;mso-wrap-style:square" o:connectortype="straight" o:gfxdata="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" strokecolor="#4f81bd [3204]">
+                <v:shape id="Conector recto de flecha 4" o:spid="_x0000_s1076" type="#_x0000_t32" style="position:absolute;left:31373;top:1261;width:26156;height:0;visibility:visible;mso-wrap-style:square" o:connectortype="straight" o:gfxdata="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" strokecolor="#4f81bd [3204]">
                   <v:stroke startarrowwidth="narrow" startarrowlength="short" endarrowwidth="narrow" endarrowlength="short" joinstyle="miter"/>
                 </v:shape>
                 <v:shapetype id="_x0000_t75" coordsize="21600,21600" o:spt="75" o:preferrelative="t" path="m@4@5l@4@11@9@11@9@5xe" filled="f" stroked="f">
@@ -13284,7 +13763,7 @@
                   <v:path o:extrusionok="f" gradientshapeok="t" o:connecttype="rect"/>
                   <o:lock v:ext="edit" aspectratio="t"/>
                 </v:shapetype>
-                <v:shape id="Shape 82" o:spid="_x0000_s1061" type="#_x0000_t75" style="position:absolute;left:27274;width:2775;height:2546;visibility:visible;mso-wrap-style:square" o:preferrelative="f" o:gfxdata="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">
+                <v:shape id="Shape 82" o:spid="_x0000_s1077" type="#_x0000_t75" style="position:absolute;left:27274;width:2775;height:2546;visibility:visible;mso-wrap-style:square" o:preferrelative="f" o:gfxdata="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">
                   <v:imagedata r:id="rId2" o:title=""/>
                 </v:shape>
               </v:group>
@@ -16482,6 +16961,68 @@
     <w:uiPriority w:val="99"/>
     <w:rsid w:val="006A1C10"/>
   </w:style>
+  <w:style w:type="paragraph" w:styleId="TDC1">
+    <w:name w:val="toc 1"/>
+    <w:basedOn w:val="Normal"/>
+    <w:next w:val="Normal"/>
+    <w:autoRedefine/>
+    <w:uiPriority w:val="39"/>
+    <w:unhideWhenUsed/>
+    <w:rsid w:val="001E7A34"/>
+    <w:pPr>
+      <w:spacing w:after="100"/>
+    </w:pPr>
+  </w:style>
+  <w:style w:type="paragraph" w:styleId="TDC2">
+    <w:name w:val="toc 2"/>
+    <w:basedOn w:val="Normal"/>
+    <w:next w:val="Normal"/>
+    <w:autoRedefine/>
+    <w:uiPriority w:val="39"/>
+    <w:unhideWhenUsed/>
+    <w:rsid w:val="001E7A34"/>
+    <w:pPr>
+      <w:spacing w:after="100"/>
+      <w:ind w:left="240"/>
+    </w:pPr>
+  </w:style>
+  <w:style w:type="paragraph" w:styleId="TDC3">
+    <w:name w:val="toc 3"/>
+    <w:basedOn w:val="Normal"/>
+    <w:next w:val="Normal"/>
+    <w:autoRedefine/>
+    <w:uiPriority w:val="39"/>
+    <w:unhideWhenUsed/>
+    <w:rsid w:val="001E7A34"/>
+    <w:pPr>
+      <w:spacing w:after="100"/>
+      <w:ind w:left="480"/>
+    </w:pPr>
+  </w:style>
+  <w:style w:type="paragraph" w:styleId="TDC4">
+    <w:name w:val="toc 4"/>
+    <w:basedOn w:val="Normal"/>
+    <w:next w:val="Normal"/>
+    <w:autoRedefine/>
+    <w:uiPriority w:val="39"/>
+    <w:unhideWhenUsed/>
+    <w:rsid w:val="001E7A34"/>
+    <w:pPr>
+      <w:spacing w:after="100"/>
+      <w:ind w:left="720"/>
+    </w:pPr>
+  </w:style>
+  <w:style w:type="character" w:styleId="Hipervnculo">
+    <w:name w:val="Hyperlink"/>
+    <w:basedOn w:val="Fuentedeprrafopredeter"/>
+    <w:uiPriority w:val="99"/>
+    <w:unhideWhenUsed/>
+    <w:rsid w:val="001E7A34"/>
+    <w:rPr>
+      <w:color w:val="0000FF" w:themeColor="hyperlink"/>
+      <w:u w:val="single"/>
+    </w:rPr>
+  </w:style>
 </w:styles>
 </file>
 

</xml_diff>

<commit_message>
Coreecion total de la seccion 1,3
</commit_message>
<xml_diff>
--- a/ERS/ERS-Maryalis.docx
+++ b/ERS/ERS-Maryalis.docx
@@ -180,16 +180,8 @@
         <w:rPr>
           <w:color w:val="000000"/>
         </w:rPr>
-        <w:t xml:space="preserve">Modelar un sistema web de comercio electrónico en la repostería </w:t>
-      </w:r>
-      <w:proofErr w:type="spellStart"/>
-      <w:r>
-        <w:rPr>
-          <w:color w:val="000000"/>
-        </w:rPr>
-        <w:t>Marialys</w:t>
-      </w:r>
-      <w:proofErr w:type="spellEnd"/>
+        <w:t>Modelar un sistema web de comercio electrónico en la repostería Marialys</w:t>
+      </w:r>
       <w:r>
         <w:t xml:space="preserve"> </w:t>
       </w:r>
@@ -2737,15 +2729,7 @@
         <w:jc w:val="both"/>
       </w:pPr>
       <w:r>
-        <w:t>Diseñar un sistema que permita la gestión de ventas e inventario en la Repostería “</w:t>
-      </w:r>
-      <w:proofErr w:type="spellStart"/>
-      <w:r>
-        <w:t>Marialys</w:t>
-      </w:r>
-      <w:proofErr w:type="spellEnd"/>
-      <w:r>
-        <w:t xml:space="preserve">”. </w:t>
+        <w:t xml:space="preserve">Diseñar un sistema que permita la gestión de ventas e inventario en la Repostería “Marialys”. </w:t>
       </w:r>
     </w:p>
     <w:p>
@@ -3213,45 +3197,13 @@
         <w:t xml:space="preserve"> </w:t>
       </w:r>
       <w:r>
-        <w:t> Acrónimo ingles de </w:t>
-      </w:r>
-      <w:proofErr w:type="spellStart"/>
-      <w:r>
-        <w:t>Hyper</w:t>
-      </w:r>
-      <w:proofErr w:type="spellEnd"/>
-      <w:r>
-        <w:t> Text </w:t>
-      </w:r>
-      <w:proofErr w:type="spellStart"/>
-      <w:r>
-        <w:t>Markup</w:t>
-      </w:r>
-      <w:proofErr w:type="spellEnd"/>
-      <w:r>
-        <w:t> </w:t>
-      </w:r>
-      <w:proofErr w:type="spellStart"/>
-      <w:r>
-        <w:t>Language</w:t>
-      </w:r>
-      <w:proofErr w:type="spellEnd"/>
-      <w:r>
-        <w:t> (lenguaje de  marcación  de  hipertexto),  es  un  lenguaje  informático  diseñado  para  estructurar  textos  y  presentarlos  en  f</w:t>
-      </w:r>
-      <w:r>
-        <w:t xml:space="preserve">orma  de  hipertexto,  que  </w:t>
-      </w:r>
-      <w:proofErr w:type="spellStart"/>
-      <w:r>
-        <w:t>es</w:t>
-      </w:r>
-      <w:r>
-        <w:t>el</w:t>
-      </w:r>
-      <w:proofErr w:type="spellEnd"/>
-      <w:r>
-        <w:t>  formato estándar de las páginas We</w:t>
+        <w:t> Acrónimo ingles de Hyper Text Markup Language (lenguaje de  marcación  de  hipertexto),  es  un  lenguaje  informático  diseñado  para  estructurar  textos  y  presentarlos  en  f</w:t>
+      </w:r>
+      <w:r>
+        <w:t>orma  de  hipertexto,  que  es</w:t>
+      </w:r>
+      <w:r>
+        <w:t>el  formato estándar de las páginas We</w:t>
       </w:r>
       <w:r>
         <w:t>b.</w:t>
@@ -3269,23 +3221,7 @@
         <w:t>CSS:</w:t>
       </w:r>
       <w:r>
-        <w:t xml:space="preserve"> Las hojas de estilo en cascada (</w:t>
-      </w:r>
-      <w:proofErr w:type="spellStart"/>
-      <w:r>
-        <w:t>Cascading</w:t>
-      </w:r>
-      <w:proofErr w:type="spellEnd"/>
-      <w:r>
-        <w:t xml:space="preserve"> Style </w:t>
-      </w:r>
-      <w:proofErr w:type="spellStart"/>
-      <w:r>
-        <w:t>Sheet</w:t>
-      </w:r>
-      <w:proofErr w:type="spellEnd"/>
-      <w:r>
-        <w:t xml:space="preserve">, CSS) son un lenguaje formal de ordenador usado para definir la presentación de un documento estructurado escrito en HTML o XML </w:t>
+        <w:t xml:space="preserve"> Las hojas de estilo en cascada (Cascading Style Sheet, CSS) son un lenguaje formal de ordenador usado para definir la presentación de un documento estructurado escrito en HTML o XML </w:t>
       </w:r>
     </w:p>
     <w:p>
@@ -3300,15 +3236,7 @@
         <w:t>LARAVEL:</w:t>
       </w:r>
       <w:r>
-        <w:t xml:space="preserve"> Es uno de los </w:t>
-      </w:r>
-      <w:proofErr w:type="spellStart"/>
-      <w:r>
-        <w:t>frameworks</w:t>
-      </w:r>
-      <w:proofErr w:type="spellEnd"/>
-      <w:r>
-        <w:t xml:space="preserve"> de código abierto más fáciles de asimilar para PHP, es simple muy potente y tiene una interfaz elegante y divertida de usar.</w:t>
+        <w:t xml:space="preserve"> Es uno de los frameworks de código abierto más fáciles de asimilar para PHP, es simple muy potente y tiene una interfaz elegante y divertida de usar.</w:t>
       </w:r>
     </w:p>
     <w:p>
@@ -3402,76 +3330,23 @@
         <w:ind w:left="1416"/>
         <w:jc w:val="both"/>
       </w:pPr>
-      <w:proofErr w:type="spellStart"/>
       <w:r>
         <w:rPr>
           <w:b/>
         </w:rPr>
-        <w:t>MySQL</w:t>
-      </w:r>
-      <w:proofErr w:type="spellEnd"/>
+        <w:t>MySQL:</w:t>
+      </w:r>
+      <w:r>
+        <w:t xml:space="preserve"> MySQL</w:t>
+      </w:r>
       <w:r>
         <w:rPr>
           <w:b/>
         </w:rPr>
-        <w:t>:</w:t>
-      </w:r>
-      <w:r>
         <w:t xml:space="preserve"> </w:t>
       </w:r>
-      <w:proofErr w:type="spellStart"/>
-      <w:r>
-        <w:t>MySQL</w:t>
-      </w:r>
-      <w:proofErr w:type="spellEnd"/>
-      <w:r>
-        <w:rPr>
-          <w:b/>
-        </w:rPr>
-        <w:t xml:space="preserve"> </w:t>
-      </w:r>
-      <w:r>
-        <w:t xml:space="preserve"> es  el  servidor  de  datos  relacionales  más  popular,  desarrollado  y  proporcionado  por  </w:t>
-      </w:r>
-      <w:proofErr w:type="spellStart"/>
-      <w:r>
-        <w:t>MySQL</w:t>
-      </w:r>
-      <w:proofErr w:type="spellEnd"/>
-      <w:r>
-        <w:t xml:space="preserve">  AB.  </w:t>
-      </w:r>
-      <w:proofErr w:type="spellStart"/>
-      <w:r>
-        <w:t>MySQL</w:t>
-      </w:r>
-      <w:proofErr w:type="spellEnd"/>
-      <w:r>
-        <w:t xml:space="preserve">  AB  es  una  empresa  cuyo  negocio  consiste  en  proporcionar  servicios  en  torno  al  servidor de bases de datos </w:t>
-      </w:r>
-      <w:proofErr w:type="spellStart"/>
-      <w:r>
-        <w:t>MySQL</w:t>
-      </w:r>
-      <w:proofErr w:type="spellEnd"/>
-      <w:r>
-        <w:t xml:space="preserve">. Una de las  razones para el  rápido  crecimiento de popularidad de </w:t>
-      </w:r>
-      <w:proofErr w:type="spellStart"/>
-      <w:r>
-        <w:t>MySQL</w:t>
-      </w:r>
-      <w:proofErr w:type="spellEnd"/>
-      <w:r>
-        <w:t xml:space="preserve">, es que se trata de un producto  Open </w:t>
-      </w:r>
-      <w:proofErr w:type="spellStart"/>
-      <w:r>
-        <w:t>Source</w:t>
-      </w:r>
-      <w:proofErr w:type="spellEnd"/>
-      <w:r>
-        <w:t>, y por tanto, va de la mano con este movimient</w:t>
+      <w:r>
+        <w:t xml:space="preserve"> es  el  servidor  de  datos  relacionales  más  popular,  desarrollado  y  proporcionado  por  MySQL  AB.  MySQL  AB  es  una  empresa  cuyo  negocio  consiste  en  proporcionar  servicios  en  torno  al  servidor de bases de datos MySQL. Una de las  razones para el  rápido  crecimiento de popularidad de MySQL, es que se trata de un producto  Open Source, y por tanto, va de la mano con este movimient</w:t>
       </w:r>
       <w:r>
         <w:t>o.</w:t>
@@ -3544,21 +3419,7 @@
         <w:rPr>
           <w:lang w:val="en-US"/>
         </w:rPr>
-        <w:t xml:space="preserve">1 ed. </w:t>
-      </w:r>
-      <w:proofErr w:type="spellStart"/>
-      <w:r>
-        <w:rPr>
-          <w:lang w:val="en-US"/>
-        </w:rPr>
-        <w:t>Calceta</w:t>
-      </w:r>
-      <w:proofErr w:type="spellEnd"/>
-      <w:r>
-        <w:rPr>
-          <w:lang w:val="en-US"/>
-        </w:rPr>
-        <w:t xml:space="preserve">-Manabí, EC. </w:t>
+        <w:t xml:space="preserve">1 ed. Calceta-Manabí, EC. </w:t>
       </w:r>
     </w:p>
     <w:p>
@@ -3640,31 +3501,7 @@
         <w:t>El lenguaje utilizado para impleme</w:t>
       </w:r>
       <w:r>
-        <w:t xml:space="preserve">ntar la tienda virtual es PHP por medio del </w:t>
-      </w:r>
-      <w:proofErr w:type="spellStart"/>
-      <w:r>
-        <w:t>frameworks</w:t>
-      </w:r>
-      <w:proofErr w:type="spellEnd"/>
-      <w:r>
-        <w:t xml:space="preserve"> de </w:t>
-      </w:r>
-      <w:proofErr w:type="spellStart"/>
-      <w:r>
-        <w:t>Laravel</w:t>
-      </w:r>
-      <w:proofErr w:type="spellEnd"/>
-      <w:r>
-        <w:t xml:space="preserve">, como hemos mencionado antes, nos permitirá la creación de una página Web dinámica. Por otra parte, el sistema de gestión de base de datos que contendrá toda la información necesaria para ser  mostrada en la página Web es </w:t>
-      </w:r>
-      <w:proofErr w:type="spellStart"/>
-      <w:r>
-        <w:t>MySQL</w:t>
-      </w:r>
-      <w:proofErr w:type="spellEnd"/>
-      <w:r>
-        <w:t>.</w:t>
+        <w:t>ntar la tienda virtual es PHP por medio del frameworks de Laravel, como hemos mencionado antes, nos permitirá la creación de una página Web dinámica. Por otra parte, el sistema de gestión de base de datos que contendrá toda la información necesaria para ser  mostrada en la página Web es MySQL.</w:t>
       </w:r>
     </w:p>
     <w:p>
@@ -3696,15 +3533,7 @@
       </w:pPr>
       <w:r>
         <w:tab/>
-        <w:t>El sistema de ventas  de repostería “</w:t>
-      </w:r>
-      <w:proofErr w:type="spellStart"/>
-      <w:r>
-        <w:t>Marialys</w:t>
-      </w:r>
-      <w:proofErr w:type="spellEnd"/>
-      <w:r>
-        <w:t xml:space="preserve">” podrá aumentar las ventas  y la </w:t>
+        <w:t xml:space="preserve">El sistema de ventas  de repostería “Marialys” podrá aumentar las ventas  y la </w:t>
       </w:r>
       <w:r>
         <w:tab/>
@@ -3723,15 +3552,7 @@
         <w:tab/>
       </w:r>
       <w:r>
-        <w:t xml:space="preserve">Pasteles, </w:t>
-      </w:r>
-      <w:proofErr w:type="spellStart"/>
-      <w:r>
-        <w:t>Cupcakes</w:t>
-      </w:r>
-      <w:proofErr w:type="spellEnd"/>
-      <w:r>
-        <w:t xml:space="preserve"> los cuales pueden ser personalizados como el cliente desee.</w:t>
+        <w:t>Pasteles, Cupcakes los cuales pueden ser personalizados como el cliente desee.</w:t>
       </w:r>
     </w:p>
     <w:p>
@@ -3919,13 +3740,13 @@
         <w:rPr>
           <w:color w:val="000000"/>
         </w:rPr>
-        <w:t xml:space="preserve"> de modificación del carrito: El usuario tendrá la posibilidad de  modificar los productos seleccionados.</w:t>
+        <w:t xml:space="preserve"> de modificación del carrito: </w:t>
       </w:r>
       <w:r>
         <w:rPr>
           <w:color w:val="000000"/>
         </w:rPr>
-        <w:t xml:space="preserve"> </w:t>
+        <w:t>El usuario tendrá la opción de modificar el producto de la  tabla donde muestra todos los artículos escogidos, el cliente tendrá que modificar el número de cantidad que desea y escoger o comprar.</w:t>
       </w:r>
     </w:p>
     <w:p>
@@ -3948,34 +3769,44 @@
         <w:rPr>
           <w:color w:val="000000"/>
         </w:rPr>
-        <w:t xml:space="preserve">Gestión  de Eliminar artículo de </w:t>
+        <w:t xml:space="preserve">Gestión  de Eliminar </w:t>
       </w:r>
       <w:r>
         <w:rPr>
           <w:color w:val="000000"/>
         </w:rPr>
-        <w:t>carrito: El usuario tendrá la posibilidad de eliminar los productos que no necesite.</w:t>
+        <w:t>producto</w:t>
       </w:r>
       <w:r>
         <w:rPr>
           <w:color w:val="000000"/>
         </w:rPr>
+        <w:t xml:space="preserve"> de</w:t>
+      </w:r>
+      <w:r>
+        <w:rPr>
+          <w:color w:val="000000"/>
+        </w:rPr>
+        <w:t>l</w:t>
+      </w:r>
+      <w:r>
+        <w:rPr>
+          <w:color w:val="000000"/>
+        </w:rPr>
         <w:t xml:space="preserve"> </w:t>
       </w:r>
-    </w:p>
-    <w:p>
-      <w:pPr>
-        <w:pBdr>
-          <w:top w:val="nil"/>
-          <w:left w:val="nil"/>
-          <w:bottom w:val="nil"/>
-          <w:right w:val="nil"/>
-          <w:between w:val="nil"/>
-        </w:pBdr>
-        <w:spacing w:before="0" w:after="0"/>
-        <w:ind w:left="360"/>
-        <w:jc w:val="both"/>
-      </w:pPr>
+      <w:r>
+        <w:rPr>
+          <w:color w:val="000000"/>
+        </w:rPr>
+        <w:t xml:space="preserve">carrito: </w:t>
+      </w:r>
+      <w:r>
+        <w:rPr>
+          <w:color w:val="000000"/>
+        </w:rPr>
+        <w:t>Desde la página del carrito, el cliente puede eliminar todos los productos que desee, la tabla muestra los productos que hay en el carrito.</w:t>
+      </w:r>
     </w:p>
     <w:p>
       <w:pPr>
@@ -4327,39 +4158,8 @@
                                 <w:color w:val="44546A"/>
                                 <w:sz w:val="18"/>
                               </w:rPr>
-                              <w:t xml:space="preserve">Diagrama  SEQ Diagrama \* ARABIC 3 Diagrama de actividad del </w:t>
+                              <w:t>Diagrama  SEQ Diagrama \* ARABIC 3 Diagrama de actividad del minijuego snake</w:t>
                             </w:r>
-                            <w:proofErr w:type="spellStart"/>
-                            <w:r>
-                              <w:rPr>
-                                <w:b/>
-                                <w:i/>
-                                <w:color w:val="44546A"/>
-                                <w:sz w:val="18"/>
-                              </w:rPr>
-                              <w:t>minijuego</w:t>
-                            </w:r>
-                            <w:proofErr w:type="spellEnd"/>
-                            <w:r>
-                              <w:rPr>
-                                <w:b/>
-                                <w:i/>
-                                <w:color w:val="44546A"/>
-                                <w:sz w:val="18"/>
-                              </w:rPr>
-                              <w:t xml:space="preserve"> </w:t>
-                            </w:r>
-                            <w:proofErr w:type="spellStart"/>
-                            <w:r>
-                              <w:rPr>
-                                <w:b/>
-                                <w:i/>
-                                <w:color w:val="44546A"/>
-                                <w:sz w:val="18"/>
-                              </w:rPr>
-                              <w:t>snake</w:t>
-                            </w:r>
-                            <w:proofErr w:type="spellEnd"/>
                           </w:p>
                         </w:txbxContent>
                       </wps:txbx>
@@ -4390,39 +4190,8 @@
                           <w:color w:val="44546A"/>
                           <w:sz w:val="18"/>
                         </w:rPr>
-                        <w:t xml:space="preserve">Diagrama  SEQ Diagrama \* ARABIC 3 Diagrama de actividad del </w:t>
+                        <w:t>Diagrama  SEQ Diagrama \* ARABIC 3 Diagrama de actividad del minijuego snake</w:t>
                       </w:r>
-                      <w:proofErr w:type="spellStart"/>
-                      <w:r>
-                        <w:rPr>
-                          <w:b/>
-                          <w:i/>
-                          <w:color w:val="44546A"/>
-                          <w:sz w:val="18"/>
-                        </w:rPr>
-                        <w:t>minijuego</w:t>
-                      </w:r>
-                      <w:proofErr w:type="spellEnd"/>
-                      <w:r>
-                        <w:rPr>
-                          <w:b/>
-                          <w:i/>
-                          <w:color w:val="44546A"/>
-                          <w:sz w:val="18"/>
-                        </w:rPr>
-                        <w:t xml:space="preserve"> </w:t>
-                      </w:r>
-                      <w:proofErr w:type="spellStart"/>
-                      <w:r>
-                        <w:rPr>
-                          <w:b/>
-                          <w:i/>
-                          <w:color w:val="44546A"/>
-                          <w:sz w:val="18"/>
-                        </w:rPr>
-                        <w:t>snake</w:t>
-                      </w:r>
-                      <w:proofErr w:type="spellEnd"/>
                     </w:p>
                   </w:txbxContent>
                 </v:textbox>
@@ -4487,59 +4256,8 @@
                                 <w:color w:val="44546A"/>
                                 <w:sz w:val="18"/>
                               </w:rPr>
-                              <w:t xml:space="preserve">Diagrama 4 Diagrama de actividad del </w:t>
+                              <w:t>Diagrama 4 Diagrama de actividad del minijuego tree food</w:t>
                             </w:r>
-                            <w:proofErr w:type="spellStart"/>
-                            <w:r>
-                              <w:rPr>
-                                <w:b/>
-                                <w:i/>
-                                <w:color w:val="44546A"/>
-                                <w:sz w:val="18"/>
-                              </w:rPr>
-                              <w:t>minijuego</w:t>
-                            </w:r>
-                            <w:proofErr w:type="spellEnd"/>
-                            <w:r>
-                              <w:rPr>
-                                <w:b/>
-                                <w:i/>
-                                <w:color w:val="44546A"/>
-                                <w:sz w:val="18"/>
-                              </w:rPr>
-                              <w:t xml:space="preserve"> </w:t>
-                            </w:r>
-                            <w:proofErr w:type="spellStart"/>
-                            <w:r>
-                              <w:rPr>
-                                <w:b/>
-                                <w:i/>
-                                <w:color w:val="44546A"/>
-                                <w:sz w:val="18"/>
-                              </w:rPr>
-                              <w:t>tree</w:t>
-                            </w:r>
-                            <w:proofErr w:type="spellEnd"/>
-                            <w:r>
-                              <w:rPr>
-                                <w:b/>
-                                <w:i/>
-                                <w:color w:val="44546A"/>
-                                <w:sz w:val="18"/>
-                              </w:rPr>
-                              <w:t xml:space="preserve"> </w:t>
-                            </w:r>
-                            <w:proofErr w:type="spellStart"/>
-                            <w:r>
-                              <w:rPr>
-                                <w:b/>
-                                <w:i/>
-                                <w:color w:val="44546A"/>
-                                <w:sz w:val="18"/>
-                              </w:rPr>
-                              <w:t>food</w:t>
-                            </w:r>
-                            <w:proofErr w:type="spellEnd"/>
                           </w:p>
                         </w:txbxContent>
                       </wps:txbx>
@@ -4570,59 +4288,8 @@
                           <w:color w:val="44546A"/>
                           <w:sz w:val="18"/>
                         </w:rPr>
-                        <w:t xml:space="preserve">Diagrama 4 Diagrama de actividad del </w:t>
+                        <w:t>Diagrama 4 Diagrama de actividad del minijuego tree food</w:t>
                       </w:r>
-                      <w:proofErr w:type="spellStart"/>
-                      <w:r>
-                        <w:rPr>
-                          <w:b/>
-                          <w:i/>
-                          <w:color w:val="44546A"/>
-                          <w:sz w:val="18"/>
-                        </w:rPr>
-                        <w:t>minijuego</w:t>
-                      </w:r>
-                      <w:proofErr w:type="spellEnd"/>
-                      <w:r>
-                        <w:rPr>
-                          <w:b/>
-                          <w:i/>
-                          <w:color w:val="44546A"/>
-                          <w:sz w:val="18"/>
-                        </w:rPr>
-                        <w:t xml:space="preserve"> </w:t>
-                      </w:r>
-                      <w:proofErr w:type="spellStart"/>
-                      <w:r>
-                        <w:rPr>
-                          <w:b/>
-                          <w:i/>
-                          <w:color w:val="44546A"/>
-                          <w:sz w:val="18"/>
-                        </w:rPr>
-                        <w:t>tree</w:t>
-                      </w:r>
-                      <w:proofErr w:type="spellEnd"/>
-                      <w:r>
-                        <w:rPr>
-                          <w:b/>
-                          <w:i/>
-                          <w:color w:val="44546A"/>
-                          <w:sz w:val="18"/>
-                        </w:rPr>
-                        <w:t xml:space="preserve"> </w:t>
-                      </w:r>
-                      <w:proofErr w:type="spellStart"/>
-                      <w:r>
-                        <w:rPr>
-                          <w:b/>
-                          <w:i/>
-                          <w:color w:val="44546A"/>
-                          <w:sz w:val="18"/>
-                        </w:rPr>
-                        <w:t>food</w:t>
-                      </w:r>
-                      <w:proofErr w:type="spellEnd"/>
                     </w:p>
                   </w:txbxContent>
                 </v:textbox>
@@ -4687,59 +4354,8 @@
                                 <w:color w:val="44546A"/>
                                 <w:sz w:val="18"/>
                               </w:rPr>
-                              <w:t xml:space="preserve">Diagrama 5 Diagrama de actividad del </w:t>
+                              <w:t>Diagrama 5 Diagrama de actividad del minijuego subway food</w:t>
                             </w:r>
-                            <w:proofErr w:type="spellStart"/>
-                            <w:r>
-                              <w:rPr>
-                                <w:b/>
-                                <w:i/>
-                                <w:color w:val="44546A"/>
-                                <w:sz w:val="18"/>
-                              </w:rPr>
-                              <w:t>minijuego</w:t>
-                            </w:r>
-                            <w:proofErr w:type="spellEnd"/>
-                            <w:r>
-                              <w:rPr>
-                                <w:b/>
-                                <w:i/>
-                                <w:color w:val="44546A"/>
-                                <w:sz w:val="18"/>
-                              </w:rPr>
-                              <w:t xml:space="preserve"> </w:t>
-                            </w:r>
-                            <w:proofErr w:type="spellStart"/>
-                            <w:r>
-                              <w:rPr>
-                                <w:b/>
-                                <w:i/>
-                                <w:color w:val="44546A"/>
-                                <w:sz w:val="18"/>
-                              </w:rPr>
-                              <w:t>subway</w:t>
-                            </w:r>
-                            <w:proofErr w:type="spellEnd"/>
-                            <w:r>
-                              <w:rPr>
-                                <w:b/>
-                                <w:i/>
-                                <w:color w:val="44546A"/>
-                                <w:sz w:val="18"/>
-                              </w:rPr>
-                              <w:t xml:space="preserve"> </w:t>
-                            </w:r>
-                            <w:proofErr w:type="spellStart"/>
-                            <w:r>
-                              <w:rPr>
-                                <w:b/>
-                                <w:i/>
-                                <w:color w:val="44546A"/>
-                                <w:sz w:val="18"/>
-                              </w:rPr>
-                              <w:t>food</w:t>
-                            </w:r>
-                            <w:proofErr w:type="spellEnd"/>
                           </w:p>
                         </w:txbxContent>
                       </wps:txbx>
@@ -4770,59 +4386,8 @@
                           <w:color w:val="44546A"/>
                           <w:sz w:val="18"/>
                         </w:rPr>
-                        <w:t xml:space="preserve">Diagrama 5 Diagrama de actividad del </w:t>
+                        <w:t>Diagrama 5 Diagrama de actividad del minijuego subway food</w:t>
                       </w:r>
-                      <w:proofErr w:type="spellStart"/>
-                      <w:r>
-                        <w:rPr>
-                          <w:b/>
-                          <w:i/>
-                          <w:color w:val="44546A"/>
-                          <w:sz w:val="18"/>
-                        </w:rPr>
-                        <w:t>minijuego</w:t>
-                      </w:r>
-                      <w:proofErr w:type="spellEnd"/>
-                      <w:r>
-                        <w:rPr>
-                          <w:b/>
-                          <w:i/>
-                          <w:color w:val="44546A"/>
-                          <w:sz w:val="18"/>
-                        </w:rPr>
-                        <w:t xml:space="preserve"> </w:t>
-                      </w:r>
-                      <w:proofErr w:type="spellStart"/>
-                      <w:r>
-                        <w:rPr>
-                          <w:b/>
-                          <w:i/>
-                          <w:color w:val="44546A"/>
-                          <w:sz w:val="18"/>
-                        </w:rPr>
-                        <w:t>subway</w:t>
-                      </w:r>
-                      <w:proofErr w:type="spellEnd"/>
-                      <w:r>
-                        <w:rPr>
-                          <w:b/>
-                          <w:i/>
-                          <w:color w:val="44546A"/>
-                          <w:sz w:val="18"/>
-                        </w:rPr>
-                        <w:t xml:space="preserve"> </w:t>
-                      </w:r>
-                      <w:proofErr w:type="spellStart"/>
-                      <w:r>
-                        <w:rPr>
-                          <w:b/>
-                          <w:i/>
-                          <w:color w:val="44546A"/>
-                          <w:sz w:val="18"/>
-                        </w:rPr>
-                        <w:t>food</w:t>
-                      </w:r>
-                      <w:proofErr w:type="spellEnd"/>
                     </w:p>
                   </w:txbxContent>
                 </v:textbox>
@@ -5083,59 +4648,8 @@
                                 <w:color w:val="44546A"/>
                                 <w:sz w:val="18"/>
                               </w:rPr>
-                              <w:t xml:space="preserve">Diagrama  SEQ Diagrama \* ARABIC 5: Diagrama de Secuencia del </w:t>
+                              <w:t>Diagrama  SEQ Diagrama \* ARABIC 5: Diagrama de Secuencia del Miniuego Tree food</w:t>
                             </w:r>
-                            <w:proofErr w:type="spellStart"/>
-                            <w:r>
-                              <w:rPr>
-                                <w:b/>
-                                <w:i/>
-                                <w:color w:val="44546A"/>
-                                <w:sz w:val="18"/>
-                              </w:rPr>
-                              <w:t>Miniuego</w:t>
-                            </w:r>
-                            <w:proofErr w:type="spellEnd"/>
-                            <w:r>
-                              <w:rPr>
-                                <w:b/>
-                                <w:i/>
-                                <w:color w:val="44546A"/>
-                                <w:sz w:val="18"/>
-                              </w:rPr>
-                              <w:t xml:space="preserve"> </w:t>
-                            </w:r>
-                            <w:proofErr w:type="spellStart"/>
-                            <w:r>
-                              <w:rPr>
-                                <w:b/>
-                                <w:i/>
-                                <w:color w:val="44546A"/>
-                                <w:sz w:val="18"/>
-                              </w:rPr>
-                              <w:t>Tree</w:t>
-                            </w:r>
-                            <w:proofErr w:type="spellEnd"/>
-                            <w:r>
-                              <w:rPr>
-                                <w:b/>
-                                <w:i/>
-                                <w:color w:val="44546A"/>
-                                <w:sz w:val="18"/>
-                              </w:rPr>
-                              <w:t xml:space="preserve"> </w:t>
-                            </w:r>
-                            <w:proofErr w:type="spellStart"/>
-                            <w:r>
-                              <w:rPr>
-                                <w:b/>
-                                <w:i/>
-                                <w:color w:val="44546A"/>
-                                <w:sz w:val="18"/>
-                              </w:rPr>
-                              <w:t>food</w:t>
-                            </w:r>
-                            <w:proofErr w:type="spellEnd"/>
                           </w:p>
                         </w:txbxContent>
                       </wps:txbx>
@@ -5166,59 +4680,8 @@
                           <w:color w:val="44546A"/>
                           <w:sz w:val="18"/>
                         </w:rPr>
-                        <w:t xml:space="preserve">Diagrama  SEQ Diagrama \* ARABIC 5: Diagrama de Secuencia del </w:t>
+                        <w:t>Diagrama  SEQ Diagrama \* ARABIC 5: Diagrama de Secuencia del Miniuego Tree food</w:t>
                       </w:r>
-                      <w:proofErr w:type="spellStart"/>
-                      <w:r>
-                        <w:rPr>
-                          <w:b/>
-                          <w:i/>
-                          <w:color w:val="44546A"/>
-                          <w:sz w:val="18"/>
-                        </w:rPr>
-                        <w:t>Miniuego</w:t>
-                      </w:r>
-                      <w:proofErr w:type="spellEnd"/>
-                      <w:r>
-                        <w:rPr>
-                          <w:b/>
-                          <w:i/>
-                          <w:color w:val="44546A"/>
-                          <w:sz w:val="18"/>
-                        </w:rPr>
-                        <w:t xml:space="preserve"> </w:t>
-                      </w:r>
-                      <w:proofErr w:type="spellStart"/>
-                      <w:r>
-                        <w:rPr>
-                          <w:b/>
-                          <w:i/>
-                          <w:color w:val="44546A"/>
-                          <w:sz w:val="18"/>
-                        </w:rPr>
-                        <w:t>Tree</w:t>
-                      </w:r>
-                      <w:proofErr w:type="spellEnd"/>
-                      <w:r>
-                        <w:rPr>
-                          <w:b/>
-                          <w:i/>
-                          <w:color w:val="44546A"/>
-                          <w:sz w:val="18"/>
-                        </w:rPr>
-                        <w:t xml:space="preserve"> </w:t>
-                      </w:r>
-                      <w:proofErr w:type="spellStart"/>
-                      <w:r>
-                        <w:rPr>
-                          <w:b/>
-                          <w:i/>
-                          <w:color w:val="44546A"/>
-                          <w:sz w:val="18"/>
-                        </w:rPr>
-                        <w:t>food</w:t>
-                      </w:r>
-                      <w:proofErr w:type="spellEnd"/>
                     </w:p>
                   </w:txbxContent>
                 </v:textbox>
@@ -5283,27 +4746,7 @@
                                 <w:color w:val="44546A"/>
                                 <w:sz w:val="18"/>
                               </w:rPr>
-                              <w:t xml:space="preserve">Diagrama  SEQ Diagrama \* ARABIC 7: Diagrama de Secuencia del </w:t>
-                            </w:r>
-                            <w:proofErr w:type="spellStart"/>
-                            <w:r>
-                              <w:rPr>
-                                <w:b/>
-                                <w:i/>
-                                <w:color w:val="44546A"/>
-                                <w:sz w:val="18"/>
-                              </w:rPr>
-                              <w:t>miniuego</w:t>
-                            </w:r>
-                            <w:proofErr w:type="spellEnd"/>
-                            <w:r>
-                              <w:rPr>
-                                <w:b/>
-                                <w:i/>
-                                <w:color w:val="44546A"/>
-                                <w:sz w:val="18"/>
-                              </w:rPr>
-                              <w:t xml:space="preserve"> Snake</w:t>
+                              <w:t>Diagrama  SEQ Diagrama \* ARABIC 7: Diagrama de Secuencia del miniuego Snake</w:t>
                             </w:r>
                           </w:p>
                         </w:txbxContent>
@@ -5335,27 +4778,7 @@
                           <w:color w:val="44546A"/>
                           <w:sz w:val="18"/>
                         </w:rPr>
-                        <w:t xml:space="preserve">Diagrama  SEQ Diagrama \* ARABIC 7: Diagrama de Secuencia del </w:t>
-                      </w:r>
-                      <w:proofErr w:type="spellStart"/>
-                      <w:r>
-                        <w:rPr>
-                          <w:b/>
-                          <w:i/>
-                          <w:color w:val="44546A"/>
-                          <w:sz w:val="18"/>
-                        </w:rPr>
-                        <w:t>miniuego</w:t>
-                      </w:r>
-                      <w:proofErr w:type="spellEnd"/>
-                      <w:r>
-                        <w:rPr>
-                          <w:b/>
-                          <w:i/>
-                          <w:color w:val="44546A"/>
-                          <w:sz w:val="18"/>
-                        </w:rPr>
-                        <w:t xml:space="preserve"> Snake</w:t>
+                        <w:t>Diagrama  SEQ Diagrama \* ARABIC 7: Diagrama de Secuencia del miniuego Snake</w:t>
                       </w:r>
                     </w:p>
                   </w:txbxContent>
@@ -5441,19 +4864,8 @@
                                 <w:color w:val="44546A"/>
                                 <w:sz w:val="18"/>
                               </w:rPr>
-                              <w:t xml:space="preserve"> de Secuencia </w:t>
+                              <w:t xml:space="preserve"> de Secuencia SubwaySurfer</w:t>
                             </w:r>
-                            <w:proofErr w:type="spellStart"/>
-                            <w:r>
-                              <w:rPr>
-                                <w:b/>
-                                <w:i/>
-                                <w:color w:val="44546A"/>
-                                <w:sz w:val="18"/>
-                              </w:rPr>
-                              <w:t>SubwaySurfer</w:t>
-                            </w:r>
-                            <w:proofErr w:type="spellEnd"/>
                           </w:p>
                         </w:txbxContent>
                       </wps:txbx>
@@ -5504,19 +4916,8 @@
                           <w:color w:val="44546A"/>
                           <w:sz w:val="18"/>
                         </w:rPr>
-                        <w:t xml:space="preserve"> de Secuencia </w:t>
+                        <w:t xml:space="preserve"> de Secuencia SubwaySurfer</w:t>
                       </w:r>
-                      <w:proofErr w:type="spellStart"/>
-                      <w:r>
-                        <w:rPr>
-                          <w:b/>
-                          <w:i/>
-                          <w:color w:val="44546A"/>
-                          <w:sz w:val="18"/>
-                        </w:rPr>
-                        <w:t>SubwaySurfer</w:t>
-                      </w:r>
-                      <w:proofErr w:type="spellEnd"/>
                     </w:p>
                   </w:txbxContent>
                 </v:textbox>
@@ -5645,8 +5046,6 @@
               </w:rPr>
               <w:t>RF001</w:t>
             </w:r>
-            <w:bookmarkStart w:id="15" w:name="_GoBack"/>
-            <w:bookmarkEnd w:id="15"/>
           </w:p>
         </w:tc>
       </w:tr>
@@ -6179,21 +5578,7 @@
               <w:rPr>
                 <w:sz w:val="18"/>
               </w:rPr>
-              <w:t xml:space="preserve">El </w:t>
-            </w:r>
-            <w:proofErr w:type="spellStart"/>
-            <w:r>
-              <w:rPr>
-                <w:sz w:val="18"/>
-              </w:rPr>
-              <w:t>login</w:t>
-            </w:r>
-            <w:proofErr w:type="spellEnd"/>
-            <w:r>
-              <w:rPr>
-                <w:sz w:val="18"/>
-              </w:rPr>
-              <w:t xml:space="preserve"> de usuario y administrador se deberá ingresar el correo electrónico y contraseña, también puede realizar el ingreso con la cuenta de Facebook o Gmail.</w:t>
+              <w:t>El login de usuario y administrador se deberá ingresar el correo electrónico y contraseña, también puede realizar el ingreso con la cuenta de Facebook o Gmail.</w:t>
             </w:r>
             <w:r>
               <w:rPr>
@@ -7207,21 +6592,7 @@
               <w:rPr>
                 <w:sz w:val="18"/>
               </w:rPr>
-              <w:t xml:space="preserve">Se direcciona a la página de </w:t>
-            </w:r>
-            <w:proofErr w:type="spellStart"/>
-            <w:r>
-              <w:rPr>
-                <w:sz w:val="18"/>
-              </w:rPr>
-              <w:t>logeo</w:t>
-            </w:r>
-            <w:proofErr w:type="spellEnd"/>
-            <w:r>
-              <w:rPr>
-                <w:sz w:val="18"/>
-              </w:rPr>
-              <w:t>.</w:t>
+              <w:t>Se direcciona a la página de logeo.</w:t>
             </w:r>
           </w:p>
         </w:tc>
@@ -7296,19 +6667,11 @@
       <w:r>
         <w:t>P</w:t>
       </w:r>
-      <w:proofErr w:type="spellStart"/>
       <w:r>
         <w:rPr>
           <w:lang w:val="es-419"/>
         </w:rPr>
-        <w:t>ágina</w:t>
-      </w:r>
-      <w:proofErr w:type="spellEnd"/>
-      <w:r>
-        <w:rPr>
-          <w:lang w:val="es-419"/>
-        </w:rPr>
-        <w:t xml:space="preserve"> administrador </w:t>
+        <w:t xml:space="preserve">ágina administrador </w:t>
       </w:r>
     </w:p>
     <w:p>
@@ -12283,11 +11646,11 @@
           <w:numId w:val="4"/>
         </w:numPr>
       </w:pPr>
-      <w:bookmarkStart w:id="16" w:name="_Toc44842462"/>
+      <w:bookmarkStart w:id="15" w:name="_Toc44842462"/>
       <w:r>
         <w:t>REQUERIMIENTOS NO FUNCIONALES</w:t>
       </w:r>
-      <w:bookmarkEnd w:id="16"/>
+      <w:bookmarkEnd w:id="15"/>
     </w:p>
     <w:p>
       <w:pPr>
@@ -12297,20 +11660,11 @@
           <w:numId w:val="4"/>
         </w:numPr>
       </w:pPr>
-      <w:bookmarkStart w:id="17" w:name="_Toc44842463"/>
+      <w:bookmarkStart w:id="16" w:name="_Toc44842463"/>
       <w:r>
         <w:t>REQUERIMIENTOS DE RENDIMIENTO (EFICIENCIA)</w:t>
       </w:r>
-      <w:bookmarkEnd w:id="17"/>
-    </w:p>
-    <w:p>
-      <w:pPr>
-        <w:rPr>
-          <w:color w:val="538135"/>
-          <w:sz w:val="16"/>
-          <w:szCs w:val="16"/>
-        </w:rPr>
-      </w:pPr>
+      <w:bookmarkEnd w:id="16"/>
     </w:p>
     <w:p>
       <w:pPr>
@@ -12571,11 +11925,11 @@
           <w:numId w:val="4"/>
         </w:numPr>
       </w:pPr>
-      <w:bookmarkStart w:id="18" w:name="_Toc44842464"/>
+      <w:bookmarkStart w:id="17" w:name="_Toc44842464"/>
       <w:r>
         <w:t>RESTRICCIONES DE DISEÑO</w:t>
       </w:r>
-      <w:bookmarkEnd w:id="18"/>
+      <w:bookmarkEnd w:id="17"/>
     </w:p>
     <w:p>
       <w:pPr>
@@ -12656,17 +12010,11 @@
           <w:numId w:val="4"/>
         </w:numPr>
       </w:pPr>
-      <w:bookmarkStart w:id="19" w:name="_Toc44842465"/>
+      <w:bookmarkStart w:id="18" w:name="_Toc44842465"/>
       <w:r>
         <w:t>ATRIBUTOS DEL SISTEMA</w:t>
       </w:r>
-      <w:bookmarkEnd w:id="19"/>
-    </w:p>
-    <w:p>
-      <w:pPr>
-        <w:pStyle w:val="Ttulo4"/>
-        <w:ind w:left="1728" w:firstLine="0"/>
-      </w:pPr>
+      <w:bookmarkEnd w:id="18"/>
     </w:p>
     <w:p>
       <w:pPr>
@@ -12677,24 +12025,19 @@
         </w:numPr>
         <w:ind w:hanging="648"/>
       </w:pPr>
-      <w:bookmarkStart w:id="20" w:name="_Toc44842466"/>
+      <w:bookmarkStart w:id="19" w:name="_Toc44842466"/>
       <w:r>
         <w:t>Mantenibilidad.</w:t>
       </w:r>
-      <w:bookmarkEnd w:id="20"/>
+      <w:bookmarkEnd w:id="19"/>
     </w:p>
     <w:p>
       <w:pPr>
         <w:ind w:left="708"/>
         <w:jc w:val="both"/>
       </w:pPr>
-      <w:proofErr w:type="spellStart"/>
-      <w:r>
-        <w:t>Marialys</w:t>
-      </w:r>
-      <w:proofErr w:type="spellEnd"/>
-      <w:r>
-        <w:t xml:space="preserve"> </w:t>
+      <w:r>
+        <w:t xml:space="preserve">Marialys </w:t>
       </w:r>
       <w:r>
         <w:t xml:space="preserve"> alojará en servidores redundantes para asegurar una integridad de los datos y se realizaran las respectivas copias de seguridad. </w:t>
@@ -12724,11 +12067,11 @@
         </w:numPr>
         <w:ind w:hanging="648"/>
       </w:pPr>
-      <w:bookmarkStart w:id="21" w:name="_Toc44842467"/>
+      <w:bookmarkStart w:id="20" w:name="_Toc44842467"/>
       <w:r>
         <w:t>Portabilidad.</w:t>
       </w:r>
-      <w:bookmarkEnd w:id="21"/>
+      <w:bookmarkEnd w:id="20"/>
     </w:p>
     <w:p>
       <w:pPr>
@@ -12738,14 +12081,9 @@
       <w:r>
         <w:t xml:space="preserve">La aplicación ha sido diseñada con tecnología libre, luego podrá ser soportada por cualquier </w:t>
       </w:r>
-      <w:proofErr w:type="gramStart"/>
-      <w:r>
-        <w:t xml:space="preserve">servidor, </w:t>
-      </w:r>
-      <w:r>
-        <w:t>.</w:t>
-      </w:r>
-      <w:proofErr w:type="gramEnd"/>
+      <w:r>
+        <w:t>servidor,</w:t>
+      </w:r>
       <w:r>
         <w:t xml:space="preserve"> Por lo mismo, se podrá acceder a ella desde cualquier dispositivo móvil.</w:t>
       </w:r>
@@ -12759,11 +12097,11 @@
         </w:numPr>
         <w:ind w:hanging="648"/>
       </w:pPr>
-      <w:bookmarkStart w:id="22" w:name="_Toc44842468"/>
+      <w:bookmarkStart w:id="21" w:name="_Toc44842468"/>
       <w:r>
         <w:t>Seguridad</w:t>
       </w:r>
-      <w:bookmarkEnd w:id="22"/>
+      <w:bookmarkEnd w:id="21"/>
     </w:p>
     <w:p>
       <w:pPr>
@@ -12784,43 +12122,13 @@
         <w:rPr>
           <w:color w:val="000000"/>
         </w:rPr>
-        <w:t xml:space="preserve">El sistema </w:t>
-      </w:r>
-      <w:proofErr w:type="spellStart"/>
-      <w:proofErr w:type="gramStart"/>
+        <w:t>El sistema Marialys ,</w:t>
+      </w:r>
       <w:r>
         <w:rPr>
           <w:color w:val="000000"/>
         </w:rPr>
-        <w:t>Marialys</w:t>
-      </w:r>
-      <w:proofErr w:type="spellEnd"/>
-      <w:r>
-        <w:rPr>
-          <w:color w:val="000000"/>
-        </w:rPr>
-        <w:t xml:space="preserve"> ,</w:t>
-      </w:r>
-      <w:proofErr w:type="gramEnd"/>
-      <w:r>
-        <w:rPr>
-          <w:color w:val="000000"/>
-        </w:rPr>
-        <w:t xml:space="preserve"> deberá de adaptarse a los diferentes dispositivos que se utilice el usuario cliente. Los parámetros de seguridad no deberán aceptar ningún tipo de método de infiltración al sistema, como SQL </w:t>
-      </w:r>
-      <w:proofErr w:type="spellStart"/>
-      <w:r>
-        <w:rPr>
-          <w:color w:val="000000"/>
-        </w:rPr>
-        <w:t>Injection</w:t>
-      </w:r>
-      <w:proofErr w:type="spellEnd"/>
-      <w:r>
-        <w:rPr>
-          <w:color w:val="000000"/>
-        </w:rPr>
-        <w:t xml:space="preserve">, Secuencia de Comandos en sitios cruzados. </w:t>
+        <w:t xml:space="preserve"> deberá de adaptarse a los diferentes dispositivos que se utilice el usuario cliente. Los parámetros de seguridad no deberán aceptar ningún tipo de método de infiltración al sistema, como SQL Injection, Secuencia de Comandos en sitios cruzados. </w:t>
       </w:r>
     </w:p>
     <w:p>
@@ -12917,22 +12225,30 @@
           <w:numId w:val="4"/>
         </w:numPr>
       </w:pPr>
-      <w:bookmarkStart w:id="23" w:name="_Toc44842469"/>
+      <w:bookmarkStart w:id="22" w:name="_Toc44842469"/>
       <w:r>
         <w:lastRenderedPageBreak/>
         <w:t>OTROS REQUISITOS</w:t>
       </w:r>
-      <w:bookmarkEnd w:id="23"/>
+      <w:bookmarkEnd w:id="22"/>
     </w:p>
     <w:p>
+      <w:r>
+        <w:t>La página web utilizara una base de datos en MySQL</w:t>
+      </w:r>
+      <w:bookmarkStart w:id="23" w:name="_GoBack"/>
+      <w:bookmarkEnd w:id="23"/>
+      <w:r>
+        <w:t>, la cual almacenará toda la información referente al catálogo , a los usuarios , y toda la información de los pedidos efectuados por los cliente.</w:t>
+      </w:r>
+    </w:p>
+    <w:p>
       <w:pPr>
         <w:jc w:val="both"/>
       </w:pPr>
-      <w:proofErr w:type="spellStart"/>
       <w:r>
         <w:t>Marialys</w:t>
       </w:r>
-      <w:proofErr w:type="spellEnd"/>
       <w:r>
         <w:t xml:space="preserve"> debe apoyarse de la LOPD: Ley Orgánica de Protección de Datos de Carácter Personal (LOPD) que establece la privacidad de los datos de los usuarios en el sistema.</w:t>
       </w:r>
@@ -13446,27 +12762,7 @@
                 <w:sz w:val="18"/>
                 <w:szCs w:val="18"/>
               </w:rPr>
-              <w:t>Recursos Humanos “</w:t>
-            </w:r>
-            <w:proofErr w:type="spellStart"/>
-            <w:r>
-              <w:rPr>
-                <w:b/>
-                <w:color w:val="FFFFFF"/>
-                <w:sz w:val="18"/>
-                <w:szCs w:val="18"/>
-              </w:rPr>
-              <w:t>Marialys</w:t>
-            </w:r>
-            <w:proofErr w:type="spellEnd"/>
-            <w:r>
-              <w:rPr>
-                <w:b/>
-                <w:color w:val="FFFFFF"/>
-                <w:sz w:val="18"/>
-                <w:szCs w:val="18"/>
-              </w:rPr>
-              <w:t>”</w:t>
+              <w:t>Recursos Humanos “Marialys”</w:t>
             </w:r>
           </w:p>
         </w:tc>

</xml_diff>

<commit_message>
Correcion de las secciones 1 y 3
</commit_message>
<xml_diff>
--- a/ERS/ERS-Maryalis.docx
+++ b/ERS/ERS-Maryalis.docx
@@ -10,7 +10,7 @@
       <w:r>
         <w:rPr>
           <w:noProof/>
-          <w:lang w:eastAsia="es-EC"/>
+          <w:lang w:val="es-ES"/>
         </w:rPr>
         <w:drawing>
           <wp:anchor distT="0" distB="0" distL="114300" distR="114300" simplePos="0" relativeHeight="251658240" behindDoc="0" locked="0" layoutInCell="1" hidden="0" allowOverlap="1">
@@ -180,16 +180,8 @@
         <w:rPr>
           <w:color w:val="000000"/>
         </w:rPr>
-        <w:t xml:space="preserve">Modelar un sistema web de comercio electrónico en la repostería </w:t>
-      </w:r>
-      <w:proofErr w:type="spellStart"/>
-      <w:r>
-        <w:rPr>
-          <w:color w:val="000000"/>
-        </w:rPr>
-        <w:t>Marialys</w:t>
-      </w:r>
-      <w:proofErr w:type="spellEnd"/>
+        <w:t>Modelar un sistema web de comercio electrónico en la repostería Marialys</w:t>
+      </w:r>
       <w:r>
         <w:t xml:space="preserve"> </w:t>
       </w:r>
@@ -220,7 +212,7 @@
       <w:r>
         <w:rPr>
           <w:noProof/>
-          <w:lang w:eastAsia="es-EC"/>
+          <w:lang w:val="es-ES"/>
         </w:rPr>
         <w:lastRenderedPageBreak/>
         <w:drawing>
@@ -525,6 +517,7 @@
           <w:sz w:val="32"/>
           <w:szCs w:val="32"/>
         </w:rPr>
+        <w:lastRenderedPageBreak/>
         <w:t>Contenido</w:t>
       </w:r>
     </w:p>
@@ -536,7 +529,6 @@
           <w:docPartUnique/>
         </w:docPartObj>
       </w:sdtPr>
-      <w:sdtEndPr/>
       <w:sdtContent>
         <w:p>
           <w:pPr>
@@ -2384,8 +2376,214 @@
       <w:bookmarkStart w:id="2" w:name="_1fob9te" w:colFirst="0" w:colLast="0"/>
       <w:bookmarkEnd w:id="2"/>
       <w:r>
+        <w:lastRenderedPageBreak/>
         <w:t>INTRODUCCIÓN</w:t>
       </w:r>
+    </w:p>
+    <w:p>
+      <w:pPr>
+        <w:pStyle w:val="Prrafodelista"/>
+        <w:pBdr>
+          <w:top w:val="nil"/>
+          <w:left w:val="nil"/>
+          <w:bottom w:val="nil"/>
+          <w:right w:val="nil"/>
+          <w:between w:val="nil"/>
+        </w:pBdr>
+        <w:ind w:left="360"/>
+        <w:jc w:val="both"/>
+      </w:pPr>
+      <w:r>
+        <w:t>Actualmente se han multiplicado los estudios tendentes a analizar la información como factor clave para la toma de decisiones en las empresas, clave de la gestión, y eje conceptual sobre el que gravitan los sistemas de información empresariales.</w:t>
+      </w:r>
+    </w:p>
+    <w:p>
+      <w:pPr>
+        <w:pStyle w:val="Prrafodelista"/>
+        <w:pBdr>
+          <w:top w:val="nil"/>
+          <w:left w:val="nil"/>
+          <w:bottom w:val="nil"/>
+          <w:right w:val="nil"/>
+          <w:between w:val="nil"/>
+        </w:pBdr>
+        <w:ind w:left="360"/>
+        <w:jc w:val="both"/>
+      </w:pPr>
+    </w:p>
+    <w:p>
+      <w:pPr>
+        <w:pStyle w:val="Prrafodelista"/>
+        <w:pBdr>
+          <w:top w:val="nil"/>
+          <w:left w:val="nil"/>
+          <w:bottom w:val="nil"/>
+          <w:right w:val="nil"/>
+          <w:between w:val="nil"/>
+        </w:pBdr>
+        <w:ind w:left="360"/>
+        <w:jc w:val="both"/>
+      </w:pPr>
+      <w:r>
+        <w:t xml:space="preserve">Desde este punto de vista en un mundo cada vez más complejo y cambiante, origina una necesidad cada vez más acuciante de información para la toma de decisiones, tanto para abordar nuevos mercados, como para proteger a la empresa de agentes externos que pueden vulnerar su estabilidad. </w:t>
+      </w:r>
+    </w:p>
+    <w:p>
+      <w:pPr>
+        <w:pStyle w:val="Prrafodelista"/>
+        <w:pBdr>
+          <w:top w:val="nil"/>
+          <w:left w:val="nil"/>
+          <w:bottom w:val="nil"/>
+          <w:right w:val="nil"/>
+          <w:between w:val="nil"/>
+        </w:pBdr>
+        <w:ind w:left="360"/>
+        <w:jc w:val="both"/>
+      </w:pPr>
+    </w:p>
+    <w:p>
+      <w:pPr>
+        <w:pStyle w:val="Prrafodelista"/>
+        <w:pBdr>
+          <w:top w:val="nil"/>
+          <w:left w:val="nil"/>
+          <w:bottom w:val="nil"/>
+          <w:right w:val="nil"/>
+          <w:between w:val="nil"/>
+        </w:pBdr>
+        <w:ind w:left="360"/>
+        <w:jc w:val="both"/>
+      </w:pPr>
+      <w:r>
+        <w:t>Así como los procesos de compras y ventas que son importantes para una empresa, la venta es un proceso bastante especializado, que requiere de un trabajo profesional para la elaboración de una estrategia que permita obtener las mejoras condiciones. El proceso involucra una cuidadosa planificación y ejecución de sus diferentes etapas, y hay que tener en cuenta que cada proceso de venta es diferente, y por lo tanto requiere de distintas estrategias de ventas.</w:t>
+      </w:r>
+    </w:p>
+    <w:p>
+      <w:pPr>
+        <w:pStyle w:val="Prrafodelista"/>
+        <w:pBdr>
+          <w:top w:val="nil"/>
+          <w:left w:val="nil"/>
+          <w:bottom w:val="nil"/>
+          <w:right w:val="nil"/>
+          <w:between w:val="nil"/>
+        </w:pBdr>
+        <w:ind w:left="360"/>
+        <w:jc w:val="both"/>
+      </w:pPr>
+    </w:p>
+    <w:p>
+      <w:pPr>
+        <w:pStyle w:val="Prrafodelista"/>
+        <w:pBdr>
+          <w:top w:val="nil"/>
+          <w:left w:val="nil"/>
+          <w:bottom w:val="nil"/>
+          <w:right w:val="nil"/>
+          <w:between w:val="nil"/>
+        </w:pBdr>
+        <w:ind w:left="360"/>
+        <w:jc w:val="both"/>
+      </w:pPr>
+      <w:r>
+        <w:t xml:space="preserve"> Se señala que una de cada cinco empresas que inician el proceso de venta logra concretar adecuadamente la operación. Al igual que las ventas, las compras comprenden un proceso complejo que va más allá de la negociación, con una buena gestión de compras la empresa consigue ahorrar costes, satisfacer al cliente, en tiempo y cantidad, y obtener beneficios empresariales directos, pues la gestión de compras y aprovisionamiento son decisivas para que la empresa tenga éxito o fracaso.</w:t>
+      </w:r>
+    </w:p>
+    <w:p>
+      <w:pPr>
+        <w:pStyle w:val="Prrafodelista"/>
+        <w:pBdr>
+          <w:top w:val="nil"/>
+          <w:left w:val="nil"/>
+          <w:bottom w:val="nil"/>
+          <w:right w:val="nil"/>
+          <w:between w:val="nil"/>
+        </w:pBdr>
+        <w:ind w:left="360"/>
+        <w:jc w:val="both"/>
+      </w:pPr>
+    </w:p>
+    <w:p>
+      <w:pPr>
+        <w:pStyle w:val="Prrafodelista"/>
+        <w:pBdr>
+          <w:top w:val="nil"/>
+          <w:left w:val="nil"/>
+          <w:bottom w:val="nil"/>
+          <w:right w:val="nil"/>
+          <w:between w:val="nil"/>
+        </w:pBdr>
+        <w:ind w:left="360"/>
+        <w:jc w:val="both"/>
+      </w:pPr>
+      <w:r>
+        <w:t xml:space="preserve"> Si la empresa no cuenta con un buen proceso de compras y ventas no podrán realizar una buena toma de decisiones, el sistema tiene como finalidad poder ayudar en la toma de decisiones, así como también reducir los tiempos en los que se realizan dichos procesos ya mencionados. El sistema tomará toda la información con la que se cuenta y se realizará una base de datos, la cual podrá ayudará a minimizar los tiempos en cuanto a los procesos</w:t>
+      </w:r>
+    </w:p>
+    <w:p>
+      <w:pPr>
+        <w:pStyle w:val="Prrafodelista"/>
+        <w:pBdr>
+          <w:top w:val="nil"/>
+          <w:left w:val="nil"/>
+          <w:bottom w:val="nil"/>
+          <w:right w:val="nil"/>
+          <w:between w:val="nil"/>
+        </w:pBdr>
+        <w:ind w:left="360"/>
+        <w:jc w:val="both"/>
+        <w:rPr>
+          <w:rFonts w:ascii="Times New Roman" w:eastAsia="Times New Roman" w:hAnsi="Times New Roman" w:cs="Times New Roman"/>
+        </w:rPr>
+      </w:pPr>
+    </w:p>
+    <w:p>
+      <w:pPr>
+        <w:pStyle w:val="Prrafodelista"/>
+        <w:pBdr>
+          <w:top w:val="nil"/>
+          <w:left w:val="nil"/>
+          <w:bottom w:val="nil"/>
+          <w:right w:val="nil"/>
+          <w:between w:val="nil"/>
+        </w:pBdr>
+        <w:ind w:left="360"/>
+        <w:jc w:val="both"/>
+        <w:rPr>
+          <w:color w:val="000000"/>
+        </w:rPr>
+      </w:pPr>
+      <w:r>
+        <w:rPr>
+          <w:rFonts w:ascii="Times New Roman" w:eastAsia="Times New Roman" w:hAnsi="Times New Roman" w:cs="Times New Roman"/>
+          <w:color w:val="000000"/>
+        </w:rPr>
+        <w:t xml:space="preserve">El </w:t>
+      </w:r>
+      <w:r>
+        <w:rPr>
+          <w:color w:val="000000"/>
+        </w:rPr>
+        <w:t>presente documento es una Especificación de Requerimientos de Software (ERS), establecidos para Modelar un</w:t>
+      </w:r>
+      <w:r>
+        <w:t xml:space="preserve"> Sistema Web de ventas de Reposteria.</w:t>
+      </w:r>
+    </w:p>
+    <w:p>
+      <w:pPr>
+        <w:pStyle w:val="Prrafodelista"/>
+        <w:pBdr>
+          <w:top w:val="nil"/>
+          <w:left w:val="nil"/>
+          <w:bottom w:val="nil"/>
+          <w:right w:val="nil"/>
+          <w:between w:val="nil"/>
+        </w:pBdr>
+        <w:ind w:left="360"/>
+        <w:jc w:val="both"/>
+      </w:pPr>
     </w:p>
     <w:p>
       <w:pPr>
@@ -2398,72 +2596,6 @@
         </w:pBdr>
         <w:jc w:val="both"/>
       </w:pPr>
-      <w:r>
-        <w:t>Actualmente se han multiplicado los estudios tendentes a analizar la información como factor clave para la toma de decisiones en las empresas, clave de la gestión, y eje conceptual sobre el que gravitan los sistemas de información empresariales.</w:t>
-      </w:r>
-    </w:p>
-    <w:p>
-      <w:pPr>
-        <w:pBdr>
-          <w:top w:val="nil"/>
-          <w:left w:val="nil"/>
-          <w:bottom w:val="nil"/>
-          <w:right w:val="nil"/>
-          <w:between w:val="nil"/>
-        </w:pBdr>
-        <w:jc w:val="both"/>
-      </w:pPr>
-      <w:r>
-        <w:t xml:space="preserve">Desde este punto de vista en un mundo cada vez más complejo y cambiante, origina una necesidad cada vez más acuciante de información para la toma de decisiones, tanto para abordar nuevos mercados, como para proteger a la empresa de agentes externos que pueden vulnerar su estabilidad. </w:t>
-      </w:r>
-    </w:p>
-    <w:p>
-      <w:pPr>
-        <w:pBdr>
-          <w:top w:val="nil"/>
-          <w:left w:val="nil"/>
-          <w:bottom w:val="nil"/>
-          <w:right w:val="nil"/>
-          <w:between w:val="nil"/>
-        </w:pBdr>
-        <w:jc w:val="both"/>
-      </w:pPr>
-      <w:r>
-        <w:t>Así como los procesos de compras y ventas que son importantes para una empresa, la venta es un proceso bastante especializado, que requiere de un trabajo profesional para la elaboración de una estrategia que permita obtener las mejoras condiciones. El proceso involucra una cuidadosa planificación y ejecución de sus diferentes etapas, y hay que tener en cuenta que cada proceso de venta es diferente, y por lo tanto requiere de distintas estrategias de ventas.</w:t>
-      </w:r>
-    </w:p>
-    <w:p>
-      <w:pPr>
-        <w:pBdr>
-          <w:top w:val="nil"/>
-          <w:left w:val="nil"/>
-          <w:bottom w:val="nil"/>
-          <w:right w:val="nil"/>
-          <w:between w:val="nil"/>
-        </w:pBdr>
-        <w:jc w:val="both"/>
-      </w:pPr>
-      <w:r>
-        <w:t xml:space="preserve"> Se señala que una de cada cinco empresas que inician el proceso de venta logra concretar adecuadamente la operación. Al igual que las ventas, las compras comprenden un proceso complejo que va más allá de la negociación, con una buena gestión de compras la empresa consigue ahorrar costes, satisfacer al cliente, en tiempo y cantidad, y obtener beneficios empresariales directos, pues la gestión de compras y aprovisionamiento son decisivas para que la empresa tenga éxito o fracaso.</w:t>
-      </w:r>
-    </w:p>
-    <w:p>
-      <w:pPr>
-        <w:pBdr>
-          <w:top w:val="nil"/>
-          <w:left w:val="nil"/>
-          <w:bottom w:val="nil"/>
-          <w:right w:val="nil"/>
-          <w:between w:val="nil"/>
-        </w:pBdr>
-        <w:jc w:val="both"/>
-        <w:rPr>
-          <w:rFonts w:ascii="Times New Roman" w:eastAsia="Times New Roman" w:hAnsi="Times New Roman" w:cs="Times New Roman"/>
-        </w:rPr>
-      </w:pPr>
-      <w:r>
-        <w:t xml:space="preserve"> Si la empresa no cuenta con un buen proceso de compras y ventas no podrán realizar una buena toma de decisiones, el sistema tiene como finalidad poder ayudar en la toma de decisiones, así como también reducir los tiempos en los que se realizan dichos procesos ya mencionados. El sistema tomará toda la información con la que se cuenta y se realizará una base de datos, la cual podrá ayudará a minimizar los tiempos en cuanto a los procesos</w:t>
-      </w:r>
     </w:p>
     <w:p>
       <w:pPr>
@@ -2479,49 +2611,6 @@
           <w:color w:val="000000"/>
         </w:rPr>
       </w:pPr>
-      <w:r>
-        <w:rPr>
-          <w:rFonts w:ascii="Times New Roman" w:eastAsia="Times New Roman" w:hAnsi="Times New Roman" w:cs="Times New Roman"/>
-          <w:color w:val="000000"/>
-        </w:rPr>
-        <w:t xml:space="preserve">El </w:t>
-      </w:r>
-      <w:r>
-        <w:rPr>
-          <w:color w:val="000000"/>
-        </w:rPr>
-        <w:t>presente documento es una Especificación de Requerimientos de Software (ERS), establecidos para Modelar un</w:t>
-      </w:r>
-      <w:r>
-        <w:t xml:space="preserve"> Sistema Web de ventas de dulce.</w:t>
-      </w:r>
-    </w:p>
-    <w:p>
-      <w:pPr>
-        <w:pBdr>
-          <w:top w:val="nil"/>
-          <w:left w:val="nil"/>
-          <w:bottom w:val="nil"/>
-          <w:right w:val="nil"/>
-          <w:between w:val="nil"/>
-        </w:pBdr>
-        <w:jc w:val="both"/>
-      </w:pPr>
-    </w:p>
-    <w:p>
-      <w:pPr>
-        <w:pBdr>
-          <w:top w:val="nil"/>
-          <w:left w:val="nil"/>
-          <w:bottom w:val="nil"/>
-          <w:right w:val="nil"/>
-          <w:between w:val="nil"/>
-        </w:pBdr>
-        <w:jc w:val="both"/>
-        <w:rPr>
-          <w:color w:val="000000"/>
-        </w:rPr>
-      </w:pPr>
     </w:p>
     <w:p>
       <w:pPr>
@@ -2552,15 +2641,7 @@
         <w:jc w:val="both"/>
       </w:pPr>
       <w:r>
-        <w:t>Diseñar un sistema que permita la gestión de ventas e inventario en la Repostería “</w:t>
-      </w:r>
-      <w:proofErr w:type="spellStart"/>
-      <w:r>
-        <w:t>Marialys</w:t>
-      </w:r>
-      <w:proofErr w:type="spellEnd"/>
-      <w:r>
-        <w:t xml:space="preserve">”. </w:t>
+        <w:t xml:space="preserve">Diseñar un sistema que permita la gestión de ventas e inventario en la Repostería “Marialys”. </w:t>
       </w:r>
     </w:p>
     <w:p>
@@ -2930,6 +3011,7 @@
         </w:numPr>
       </w:pPr>
       <w:r>
+        <w:lastRenderedPageBreak/>
         <w:t xml:space="preserve">NOTACIONES Y DEFINICIONES </w:t>
       </w:r>
     </w:p>
@@ -2979,9 +3061,14 @@
     </w:p>
     <w:p>
       <w:pPr>
-        <w:ind w:left="1416"/>
         <w:jc w:val="both"/>
       </w:pPr>
+      <w:r>
+        <w:rPr>
+          <w:b/>
+        </w:rPr>
+        <w:t xml:space="preserve">                     </w:t>
+      </w:r>
       <w:r>
         <w:rPr>
           <w:b/>
@@ -3022,43 +3109,17 @@
         <w:t xml:space="preserve"> </w:t>
       </w:r>
       <w:r>
-        <w:t> Acrónimo ingles de </w:t>
-      </w:r>
-      <w:proofErr w:type="spellStart"/>
-      <w:r>
-        <w:t>Hyper</w:t>
-      </w:r>
-      <w:proofErr w:type="spellEnd"/>
-      <w:r>
-        <w:t> Text </w:t>
-      </w:r>
-      <w:proofErr w:type="spellStart"/>
-      <w:r>
-        <w:t>Markup</w:t>
-      </w:r>
-      <w:proofErr w:type="spellEnd"/>
-      <w:r>
-        <w:t> </w:t>
-      </w:r>
-      <w:proofErr w:type="spellStart"/>
-      <w:r>
-        <w:t>Language</w:t>
-      </w:r>
-      <w:proofErr w:type="spellEnd"/>
-      <w:r>
-        <w:t> (lenguaje de  marcación  de  hipertexto),  es  un  lenguaje  informático  diseñado  para  estructurar  textos  y  presentarlos  en  f</w:t>
+        <w:t> Acrónimo ingles de Hyper Text Markup Language (lenguaje de  marcación  de  hipertexto),  es  un  lenguaje  informático  diseñado  para  estructurar  textos  y  presentarlos  en  f</w:t>
       </w:r>
       <w:r>
         <w:t xml:space="preserve">orma  de  hipertexto,  que  </w:t>
       </w:r>
-      <w:proofErr w:type="spellStart"/>
       <w:r>
         <w:t>es</w:t>
       </w:r>
       <w:r>
-        <w:t>el</w:t>
-      </w:r>
-      <w:proofErr w:type="spellEnd"/>
+        <w:t xml:space="preserve"> el</w:t>
+      </w:r>
       <w:r>
         <w:t>  formato estándar de las páginas We</w:t>
       </w:r>
@@ -3078,23 +3139,7 @@
         <w:t>CSS:</w:t>
       </w:r>
       <w:r>
-        <w:t xml:space="preserve"> Las hojas de estilo en cascada (</w:t>
-      </w:r>
-      <w:proofErr w:type="spellStart"/>
-      <w:r>
-        <w:t>Cascading</w:t>
-      </w:r>
-      <w:proofErr w:type="spellEnd"/>
-      <w:r>
-        <w:t xml:space="preserve"> Style </w:t>
-      </w:r>
-      <w:proofErr w:type="spellStart"/>
-      <w:r>
-        <w:t>Sheet</w:t>
-      </w:r>
-      <w:proofErr w:type="spellEnd"/>
-      <w:r>
-        <w:t xml:space="preserve">, CSS) son un lenguaje formal de ordenador usado para definir la presentación de un documento estructurado escrito en HTML o XML </w:t>
+        <w:t xml:space="preserve"> Las hojas de estilo en cascada (Cascading Style Sheet, CSS) son un lenguaje formal de ordenador usado para definir la presentación de un documento estructurado escrito en HTML o XML </w:t>
       </w:r>
     </w:p>
     <w:p>
@@ -3109,15 +3154,7 @@
         <w:t>LARAVEL:</w:t>
       </w:r>
       <w:r>
-        <w:t xml:space="preserve"> Es uno de los </w:t>
-      </w:r>
-      <w:proofErr w:type="spellStart"/>
-      <w:r>
-        <w:t>frameworks</w:t>
-      </w:r>
-      <w:proofErr w:type="spellEnd"/>
-      <w:r>
-        <w:t xml:space="preserve"> de código abierto más fáciles de asimilar para PHP, es simple muy potente y tiene una interfaz elegante y divertida de usar.</w:t>
+        <w:t xml:space="preserve"> Es uno de los frameworks de código abierto más fáciles de asimilar para PHP, es simple muy potente y tiene una interfaz elegante y divertida de usar.</w:t>
       </w:r>
     </w:p>
     <w:p>
@@ -3211,28 +3248,16 @@
         <w:ind w:left="1416"/>
         <w:jc w:val="both"/>
       </w:pPr>
-      <w:proofErr w:type="spellStart"/>
       <w:r>
         <w:rPr>
           <w:b/>
         </w:rPr>
-        <w:t>MySQL</w:t>
-      </w:r>
-      <w:proofErr w:type="spellEnd"/>
-      <w:r>
-        <w:rPr>
-          <w:b/>
-        </w:rPr>
-        <w:t>:</w:t>
-      </w:r>
-      <w:r>
-        <w:t xml:space="preserve"> </w:t>
-      </w:r>
-      <w:proofErr w:type="spellStart"/>
-      <w:r>
-        <w:t>MySQL</w:t>
-      </w:r>
-      <w:proofErr w:type="spellEnd"/>
+        <w:lastRenderedPageBreak/>
+        <w:t>MySQL:</w:t>
+      </w:r>
+      <w:r>
+        <w:t xml:space="preserve"> MySQL</w:t>
+      </w:r>
       <w:r>
         <w:rPr>
           <w:b/>
@@ -3240,47 +3265,7 @@
         <w:t xml:space="preserve"> </w:t>
       </w:r>
       <w:r>
-        <w:t xml:space="preserve"> es  el  servidor  de  datos  relacionales  más  popular,  desarrollado  y  proporcionado  por  </w:t>
-      </w:r>
-      <w:proofErr w:type="spellStart"/>
-      <w:r>
-        <w:t>MySQL</w:t>
-      </w:r>
-      <w:proofErr w:type="spellEnd"/>
-      <w:r>
-        <w:t xml:space="preserve">  AB.  </w:t>
-      </w:r>
-      <w:proofErr w:type="spellStart"/>
-      <w:r>
-        <w:t>MySQL</w:t>
-      </w:r>
-      <w:proofErr w:type="spellEnd"/>
-      <w:r>
-        <w:t xml:space="preserve">  AB  es  una  empresa  cuyo  negocio  consiste  en  proporcionar  servicios  en  torno  al  servidor de bases de datos </w:t>
-      </w:r>
-      <w:proofErr w:type="spellStart"/>
-      <w:r>
-        <w:t>MySQL</w:t>
-      </w:r>
-      <w:proofErr w:type="spellEnd"/>
-      <w:r>
-        <w:t xml:space="preserve">. Una de las  razones para el  rápido  crecimiento de popularidad de </w:t>
-      </w:r>
-      <w:proofErr w:type="spellStart"/>
-      <w:r>
-        <w:t>MySQL</w:t>
-      </w:r>
-      <w:proofErr w:type="spellEnd"/>
-      <w:r>
-        <w:t xml:space="preserve">, es que se trata de un producto  Open </w:t>
-      </w:r>
-      <w:proofErr w:type="spellStart"/>
-      <w:r>
-        <w:t>Source</w:t>
-      </w:r>
-      <w:proofErr w:type="spellEnd"/>
-      <w:r>
-        <w:t>, y por tanto, va de la mano con este movimient</w:t>
+        <w:t xml:space="preserve"> es  el  servidor  de  datos  relacionales  más  popular,  desarrollado  y  proporcionado  por  MySQL  AB.  MySQL  AB  es  una  empresa  cuyo  negocio  consiste  en  proporcionar  servicios  en  torno  al  servidor de bases de datos MySQL. Una de las  razones para el  rápido  crecimiento de popularidad de MySQL, es que se trata de un producto  Open Source, y por tanto, va de la mano con este movimient</w:t>
       </w:r>
       <w:r>
         <w:t>o.</w:t>
@@ -3352,21 +3337,7 @@
         <w:rPr>
           <w:lang w:val="en-US"/>
         </w:rPr>
-        <w:t xml:space="preserve">1 ed. </w:t>
-      </w:r>
-      <w:proofErr w:type="spellStart"/>
-      <w:r>
-        <w:rPr>
-          <w:lang w:val="en-US"/>
-        </w:rPr>
-        <w:t>Calceta</w:t>
-      </w:r>
-      <w:proofErr w:type="spellEnd"/>
-      <w:r>
-        <w:rPr>
-          <w:lang w:val="en-US"/>
-        </w:rPr>
-        <w:t xml:space="preserve">-Manabí, EC. </w:t>
+        <w:t xml:space="preserve">1 ed. Calceta-Manabí, EC. </w:t>
       </w:r>
     </w:p>
     <w:p>
@@ -3394,53 +3365,13 @@
     <w:p>
       <w:pPr>
         <w:jc w:val="both"/>
-      </w:pPr>
-    </w:p>
-    <w:p>
-      <w:pPr>
-        <w:pStyle w:val="Ttulo2"/>
-        <w:numPr>
-          <w:ilvl w:val="1"/>
-          <w:numId w:val="4"/>
-        </w:numPr>
-      </w:pPr>
-      <w:bookmarkStart w:id="8" w:name="_2s8eyo1" w:colFirst="0" w:colLast="0"/>
-      <w:bookmarkEnd w:id="8"/>
-      <w:r>
-        <w:t>VISIÓN GENERAL DEL DOCUMENTO</w:t>
-      </w:r>
-    </w:p>
-    <w:p>
-      <w:pPr>
-        <w:pBdr>
-          <w:top w:val="nil"/>
-          <w:left w:val="nil"/>
-          <w:bottom w:val="nil"/>
-          <w:right w:val="nil"/>
-          <w:between w:val="nil"/>
-        </w:pBdr>
-        <w:jc w:val="both"/>
-        <w:rPr>
-          <w:rFonts w:ascii="Leelawadee UI" w:eastAsia="Leelawadee UI" w:hAnsi="Leelawadee UI" w:cs="Leelawadee UI"/>
-          <w:color w:val="000000"/>
-        </w:rPr>
-      </w:pPr>
-      <w:r>
-        <w:rPr>
-          <w:rFonts w:ascii="Leelawadee UI" w:eastAsia="Leelawadee UI" w:hAnsi="Leelawadee UI" w:cs="Leelawadee UI"/>
-          <w:color w:val="000000"/>
-        </w:rPr>
-        <w:t xml:space="preserve">Mediante la presente Especificación de Requerimiento de Software (ERS) del sistema a desarrollar surge con el objetivo de definir las perspectivas y funcionalidades del producto de acuerdo con los requisitos específicos funcionales y no funcionales. Esta </w:t>
-      </w:r>
-    </w:p>
-    <w:p>
-      <w:pPr>
-        <w:jc w:val="both"/>
         <w:rPr>
           <w:sz w:val="10"/>
           <w:szCs w:val="10"/>
         </w:rPr>
       </w:pPr>
+      <w:bookmarkStart w:id="8" w:name="_2s8eyo1" w:colFirst="0" w:colLast="0"/>
+      <w:bookmarkEnd w:id="8"/>
     </w:p>
     <w:p>
       <w:pPr>
@@ -3490,31 +3421,7 @@
         <w:t>El lenguaje utilizado para impleme</w:t>
       </w:r>
       <w:r>
-        <w:t xml:space="preserve">ntar la tienda virtual es PHP por medio del </w:t>
-      </w:r>
-      <w:proofErr w:type="spellStart"/>
-      <w:r>
-        <w:t>frameworks</w:t>
-      </w:r>
-      <w:proofErr w:type="spellEnd"/>
-      <w:r>
-        <w:t xml:space="preserve"> de </w:t>
-      </w:r>
-      <w:proofErr w:type="spellStart"/>
-      <w:r>
-        <w:t>Laravel</w:t>
-      </w:r>
-      <w:proofErr w:type="spellEnd"/>
-      <w:r>
-        <w:t xml:space="preserve">, como hemos mencionado antes, nos permitirá la creación de una página Web dinámica. Por otra parte, el sistema de gestión de base de datos que contendrá toda la información necesaria para ser  mostrada en la página Web es </w:t>
-      </w:r>
-      <w:proofErr w:type="spellStart"/>
-      <w:r>
-        <w:t>MySQL</w:t>
-      </w:r>
-      <w:proofErr w:type="spellEnd"/>
-      <w:r>
-        <w:t>.</w:t>
+        <w:t>ntar la tienda virtual es PHP por medio del frameworks de Laravel, como hemos mencionado antes, nos permitirá la creación de una página Web dinámica. Por otra parte, el sistema de gestión de base de datos que contendrá toda la información necesaria para ser  mostrada en la página Web es MySQL.</w:t>
       </w:r>
     </w:p>
     <w:p>
@@ -3537,7 +3444,11 @@
         <w:t xml:space="preserve"> diseñada de manera que con una resolución normal o alta</w:t>
       </w:r>
       <w:r>
-        <w:t>(a partir de 800 x 600)  la cual sea mostrada en toda  la página sin la necesidad de que el usuario tenga que desplazarse de arriba hacia abajo y / o de izquierda a derecha salvo cuando la respuesta a una consulta a la base de datos sea tan extensa que necesite más espacio para ser listada.</w:t>
+        <w:t xml:space="preserve">(a partir de 800 x 600)  la cual sea mostrada en toda  la página sin la necesidad de que el usuario tenga que desplazarse de </w:t>
+      </w:r>
+      <w:r>
+        <w:lastRenderedPageBreak/>
+        <w:t>arriba hacia abajo y / o de izquierda a derecha salvo cuando la respuesta a una consulta a la base de datos sea tan extensa que necesite más espacio para ser listada.</w:t>
       </w:r>
     </w:p>
     <w:p>
@@ -3546,15 +3457,7 @@
       </w:pPr>
       <w:r>
         <w:tab/>
-        <w:t>El sistema de ventas  de repostería “</w:t>
-      </w:r>
-      <w:proofErr w:type="spellStart"/>
-      <w:r>
-        <w:t>Marialys</w:t>
-      </w:r>
-      <w:proofErr w:type="spellEnd"/>
-      <w:r>
-        <w:t xml:space="preserve">” podrá aumentar las ventas  y la </w:t>
+        <w:t xml:space="preserve">El sistema de ventas  de repostería “Marialys” podrá aumentar las ventas  y la </w:t>
       </w:r>
       <w:r>
         <w:tab/>
@@ -3572,15 +3475,7 @@
         <w:tab/>
       </w:r>
       <w:r>
-        <w:t xml:space="preserve">Pasteles, </w:t>
-      </w:r>
-      <w:proofErr w:type="spellStart"/>
-      <w:r>
-        <w:t>Cupcakes</w:t>
-      </w:r>
-      <w:proofErr w:type="spellEnd"/>
-      <w:r>
-        <w:t xml:space="preserve"> los cuales pueden ser personalizados como el cliente desee.</w:t>
+        <w:t>Pasteles, Cupcakes los cuales pueden ser personalizados como el cliente desee.</w:t>
       </w:r>
     </w:p>
     <w:p>
@@ -3618,38 +3513,6 @@
       </w:r>
       <w:r>
         <w:t>FUNCIONES DEL PRODUCTO</w:t>
-      </w:r>
-    </w:p>
-    <w:p>
-      <w:pPr>
-        <w:numPr>
-          <w:ilvl w:val="0"/>
-          <w:numId w:val="2"/>
-        </w:numPr>
-        <w:pBdr>
-          <w:top w:val="nil"/>
-          <w:left w:val="nil"/>
-          <w:bottom w:val="nil"/>
-          <w:right w:val="nil"/>
-          <w:between w:val="nil"/>
-        </w:pBdr>
-        <w:spacing w:after="0"/>
-        <w:jc w:val="both"/>
-      </w:pPr>
-      <w:r>
-        <w:rPr>
-          <w:color w:val="000000"/>
-        </w:rPr>
-        <w:t xml:space="preserve">Gestión de control de ingreso: Se encarga de permitir el acceso a la información correspondiente, </w:t>
-      </w:r>
-      <w:r>
-        <w:t>sólo</w:t>
-      </w:r>
-      <w:r>
-        <w:rPr>
-          <w:color w:val="000000"/>
-        </w:rPr>
-        <w:t xml:space="preserve"> aquellos usuarios que se hayan registrado correctamente con su usuario y contraseña.</w:t>
       </w:r>
     </w:p>
     <w:p>
@@ -3667,15 +3530,15 @@
         </w:pBdr>
         <w:spacing w:before="0" w:after="0"/>
         <w:jc w:val="both"/>
-      </w:pPr>
-      <w:r>
         <w:rPr>
           <w:color w:val="000000"/>
         </w:rPr>
-        <w:t xml:space="preserve">Gestión de visualización de datos: El usuario podrá </w:t>
-      </w:r>
-      <w:r>
-        <w:t>verificar que se encuentra registrado en el sistema.</w:t>
+      </w:pPr>
+      <w:r>
+        <w:rPr>
+          <w:color w:val="000000"/>
+        </w:rPr>
+        <w:t>Gestión de control de ingreso: Se encarga de permitir el acceso a la información correspondiente, sólo aquellos usuarios que se hayan registrado correctamente con su usuario y contraseña.</w:t>
       </w:r>
     </w:p>
     <w:p>
@@ -3693,30 +3556,15 @@
         </w:pBdr>
         <w:spacing w:before="0" w:after="0"/>
         <w:jc w:val="both"/>
-      </w:pPr>
-      <w:r>
         <w:rPr>
           <w:color w:val="000000"/>
         </w:rPr>
-        <w:t xml:space="preserve">Gestión de </w:t>
-      </w:r>
-      <w:r>
-        <w:t>compra</w:t>
-      </w:r>
+      </w:pPr>
       <w:r>
         <w:rPr>
           <w:color w:val="000000"/>
         </w:rPr>
-        <w:t xml:space="preserve">: El usuario tendrá la posibilidad de </w:t>
-      </w:r>
-      <w:r>
-        <w:t>escoger uno o varios de los productos de la tienda.</w:t>
-      </w:r>
-      <w:r>
-        <w:rPr>
-          <w:color w:val="000000"/>
-        </w:rPr>
-        <w:t xml:space="preserve"> </w:t>
+        <w:t>Gestión de modificar los datos del cliente en la base de datos: Se  podrá modificar los datos de los diferentes usuarios o clientes ya registrados en el sistema.</w:t>
       </w:r>
     </w:p>
     <w:p>
@@ -3734,10 +3582,23 @@
         </w:pBdr>
         <w:spacing w:before="0" w:after="0"/>
         <w:jc w:val="both"/>
-      </w:pPr>
+        <w:rPr>
+          <w:color w:val="000000"/>
+        </w:rPr>
+      </w:pPr>
+      <w:r>
+        <w:rPr>
+          <w:color w:val="000000"/>
+        </w:rPr>
+        <w:t>Gestión de visualización de datos: El usuario podrá verificar que se encuentra registrado en el sistema.</w:t>
+      </w:r>
     </w:p>
     <w:p>
       <w:pPr>
+        <w:numPr>
+          <w:ilvl w:val="0"/>
+          <w:numId w:val="2"/>
+        </w:numPr>
         <w:pBdr>
           <w:top w:val="nil"/>
           <w:left w:val="nil"/>
@@ -3746,12 +3607,24 @@
           <w:between w:val="nil"/>
         </w:pBdr>
         <w:spacing w:before="0" w:after="0"/>
-        <w:ind w:left="360"/>
         <w:jc w:val="both"/>
-      </w:pPr>
+        <w:rPr>
+          <w:color w:val="000000"/>
+        </w:rPr>
+      </w:pPr>
+      <w:r>
+        <w:rPr>
+          <w:color w:val="000000"/>
+        </w:rPr>
+        <w:t xml:space="preserve">Gestión de compra: El usuario tendrá la posibilidad de escoger uno o varios de los productos de la tienda. </w:t>
+      </w:r>
     </w:p>
     <w:p>
       <w:pPr>
+        <w:numPr>
+          <w:ilvl w:val="0"/>
+          <w:numId w:val="2"/>
+        </w:numPr>
         <w:pBdr>
           <w:top w:val="nil"/>
           <w:left w:val="nil"/>
@@ -3759,12 +3632,44 @@
           <w:right w:val="nil"/>
           <w:between w:val="nil"/>
         </w:pBdr>
-        <w:spacing w:before="0"/>
+        <w:spacing w:before="0" w:after="0"/>
         <w:jc w:val="both"/>
         <w:rPr>
           <w:color w:val="000000"/>
         </w:rPr>
       </w:pPr>
+      <w:r>
+        <w:rPr>
+          <w:color w:val="000000"/>
+        </w:rPr>
+        <w:t>Gestión de modificación del carrito: El usuario tendrá la opción de modificar el producto de la  tabla donde muestra todos los artículos escogidos, el cliente tendrá que modificar el número de cantidad que desea y escoger o comprar.</w:t>
+      </w:r>
+    </w:p>
+    <w:p>
+      <w:pPr>
+        <w:numPr>
+          <w:ilvl w:val="0"/>
+          <w:numId w:val="2"/>
+        </w:numPr>
+        <w:pBdr>
+          <w:top w:val="nil"/>
+          <w:left w:val="nil"/>
+          <w:bottom w:val="nil"/>
+          <w:right w:val="nil"/>
+          <w:between w:val="nil"/>
+        </w:pBdr>
+        <w:spacing w:before="0" w:after="0"/>
+        <w:jc w:val="both"/>
+        <w:rPr>
+          <w:color w:val="000000"/>
+        </w:rPr>
+      </w:pPr>
+      <w:r>
+        <w:rPr>
+          <w:color w:val="000000"/>
+        </w:rPr>
+        <w:t>Gestión  de Eliminar producto del carrito: Desde la página del carrito, el cliente puede eliminar todos los productos que desee, la tabla muestra los productos que hay en el carrito.</w:t>
+      </w:r>
     </w:p>
     <w:p>
       <w:pPr>
@@ -3810,6 +3715,7 @@
         <w:jc w:val="both"/>
       </w:pPr>
       <w:r>
+        <w:lastRenderedPageBreak/>
         <w:t>Una vez que decida registrarse como cliente registrado, todos los artículos añadidos al carrito previamente permanecerán ahí para poder finalizar la compra directamente.</w:t>
       </w:r>
     </w:p>
@@ -3819,191 +3725,15 @@
         <w:jc w:val="both"/>
       </w:pPr>
       <w:r>
-        <w:t>Usando la página  como un medio, se espera que el crecimiento del tráfico de usuario  hacia la página  sea nivel  exponencial logrando una mayor cantidad de ventas.</w:t>
-      </w:r>
-    </w:p>
-    <w:p>
-      <w:pPr>
-        <w:ind w:left="708"/>
-        <w:jc w:val="both"/>
-      </w:pPr>
-    </w:p>
-    <w:p>
-      <w:pPr>
-        <w:ind w:left="708"/>
-        <w:jc w:val="both"/>
-      </w:pPr>
-    </w:p>
-    <w:p>
-      <w:pPr>
-        <w:pStyle w:val="Ttulo2"/>
-        <w:numPr>
-          <w:ilvl w:val="1"/>
-          <w:numId w:val="4"/>
-        </w:numPr>
-        <w:rPr>
-          <w:color w:val="0070C0"/>
-        </w:rPr>
-      </w:pPr>
-      <w:bookmarkStart w:id="13" w:name="_35nkun2" w:colFirst="0" w:colLast="0"/>
-      <w:bookmarkEnd w:id="13"/>
-      <w:r>
-        <w:rPr>
-          <w:color w:val="0070C0"/>
-        </w:rPr>
-        <w:t>RESTRICCIONES</w:t>
-      </w:r>
-    </w:p>
-    <w:p>
-      <w:pPr>
-        <w:ind w:left="792"/>
-      </w:pPr>
-      <w:r>
-        <w:t xml:space="preserve">Otra  cosa  a  tener  en  cuenta  es  la  posibilidad  de  que  haya  una  gran  afluencia de usuarios en la página al mismo tiempo. Este problema podría  causar  una  saturación  del  servidor  así  como  lentitud  en  el  funcionamiento  de  la  página.  Estos  problemas  podrían  solucionarse  simplemente  aumentando  la  potencia  del  servidor  con  nuevo  </w:t>
-      </w:r>
-    </w:p>
-    <w:p>
-      <w:pPr>
-        <w:jc w:val="both"/>
-        <w:rPr>
-          <w:color w:val="000000"/>
-        </w:rPr>
-      </w:pPr>
-    </w:p>
-    <w:p>
-      <w:pPr>
-        <w:pStyle w:val="Ttulo2"/>
-        <w:numPr>
-          <w:ilvl w:val="1"/>
-          <w:numId w:val="4"/>
-        </w:numPr>
-        <w:rPr>
-          <w:color w:val="0070C0"/>
-        </w:rPr>
-      </w:pPr>
-      <w:bookmarkStart w:id="14" w:name="_1ksv4uv" w:colFirst="0" w:colLast="0"/>
-      <w:bookmarkEnd w:id="14"/>
-      <w:r>
-        <w:rPr>
-          <w:rFonts w:ascii="CMR12" w:eastAsia="CMR12" w:hAnsi="CMR12" w:cs="CMR12"/>
-          <w:color w:val="0070C0"/>
-        </w:rPr>
-        <w:t xml:space="preserve">SUPOSICIONES </w:t>
-      </w:r>
-      <w:r>
-        <w:rPr>
-          <w:color w:val="0070C0"/>
-        </w:rPr>
-        <w:t>Y DEPENDENCIAS</w:t>
-      </w:r>
-    </w:p>
-    <w:p>
-      <w:pPr>
-        <w:ind w:left="708"/>
-        <w:jc w:val="both"/>
-      </w:pPr>
-      <w:r>
-        <w:t>El diseño debe basarse en diagramas de clases, diagramas de caso de uso, diagramas de secuencia.</w:t>
-      </w:r>
-    </w:p>
-    <w:p>
-      <w:pPr>
-        <w:ind w:left="708"/>
-        <w:jc w:val="both"/>
-      </w:pPr>
-      <w:r>
-        <w:t>Se debe utilizar al menos dos patrones en el diseño de la aplicación.</w:t>
-      </w:r>
-    </w:p>
-    <w:p>
-      <w:pPr>
-        <w:ind w:left="708"/>
-        <w:jc w:val="both"/>
-      </w:pPr>
-      <w:r>
-        <w:t>La aplicación debe estar desarrollada en capas.</w:t>
-      </w:r>
-    </w:p>
-    <w:p>
-      <w:pPr>
-        <w:ind w:left="708"/>
-        <w:jc w:val="both"/>
-      </w:pPr>
-      <w:r>
-        <w:t>El funcionamiento de la página necesita conectividad a internet para nuevas actualizaciones, creación de usuario.</w:t>
-      </w:r>
-    </w:p>
-    <w:p>
-      <w:pPr>
-        <w:pStyle w:val="Ttulo2"/>
-        <w:numPr>
-          <w:ilvl w:val="1"/>
-          <w:numId w:val="4"/>
-        </w:numPr>
-        <w:rPr>
-          <w:color w:val="0070C0"/>
-        </w:rPr>
-      </w:pPr>
-      <w:bookmarkStart w:id="15" w:name="_44sinio" w:colFirst="0" w:colLast="0"/>
-      <w:bookmarkEnd w:id="15"/>
-      <w:r>
-        <w:rPr>
-          <w:rFonts w:ascii="CMR12" w:eastAsia="CMR12" w:hAnsi="CMR12" w:cs="CMR12"/>
-          <w:color w:val="0070C0"/>
-        </w:rPr>
-        <w:t>REQUISITOS FUTUROS</w:t>
-      </w:r>
-    </w:p>
-    <w:p>
-      <w:pPr>
-        <w:ind w:left="708"/>
-        <w:jc w:val="both"/>
-      </w:pPr>
-      <w:r>
-        <w:t>Los requisitos planteados pueden ser posibles mejoras, que luego de estudio y análisis pueden generar cambios en el sistema y este deberá ajustarse a futuros cambios como:</w:t>
-      </w:r>
-    </w:p>
-    <w:p>
-      <w:pPr>
-        <w:ind w:left="708"/>
-        <w:jc w:val="both"/>
-      </w:pPr>
-      <w:r>
-        <w:t>•</w:t>
-      </w:r>
-      <w:r>
-        <w:tab/>
-        <w:t>Mejoras en la interfaz de usuario implementando gráficos 3D</w:t>
-      </w:r>
-    </w:p>
-    <w:p>
-      <w:pPr>
-        <w:ind w:left="708"/>
-        <w:jc w:val="both"/>
-      </w:pPr>
-      <w:r>
-        <w:t>•</w:t>
-      </w:r>
-      <w:r>
-        <w:tab/>
-        <w:t>Implementación de nuevos mecanismos en el sistema.</w:t>
-      </w:r>
-    </w:p>
-    <w:p>
-      <w:pPr>
-        <w:ind w:left="708"/>
-        <w:jc w:val="both"/>
-        <w:rPr>
-          <w:rFonts w:ascii="Calibri" w:eastAsia="Calibri" w:hAnsi="Calibri" w:cs="Calibri"/>
-          <w:color w:val="2E75B5"/>
-          <w:sz w:val="32"/>
-          <w:szCs w:val="32"/>
-        </w:rPr>
-      </w:pPr>
+        <w:t>Usando la página  como un medio, se espera que el crecimiento del tráfico de usuario  hacia la página  sea nivel  exponencial logrand</w:t>
+      </w:r>
+      <w:r>
+        <w:t>o una mayor cantidad de ventas.</w:t>
+      </w:r>
       <w:r>
         <w:rPr>
           <w:noProof/>
-          <w:lang w:eastAsia="es-EC"/>
+          <w:lang w:val="es-ES"/>
         </w:rPr>
         <mc:AlternateContent>
           <mc:Choice Requires="wps">
@@ -4055,27 +3785,7 @@
                                 <w:color w:val="44546A"/>
                                 <w:sz w:val="18"/>
                               </w:rPr>
-                              <w:t xml:space="preserve">Diagrama  SEQ Diagrama \* ARABIC </w:t>
-                            </w:r>
-                            <w:proofErr w:type="gramStart"/>
-                            <w:r>
-                              <w:rPr>
-                                <w:b/>
-                                <w:i/>
-                                <w:color w:val="44546A"/>
-                                <w:sz w:val="18"/>
-                              </w:rPr>
-                              <w:t>1 :</w:t>
-                            </w:r>
-                            <w:proofErr w:type="gramEnd"/>
-                            <w:r>
-                              <w:rPr>
-                                <w:b/>
-                                <w:i/>
-                                <w:color w:val="44546A"/>
-                                <w:sz w:val="18"/>
-                              </w:rPr>
-                              <w:t xml:space="preserve"> Diagrama de Caso de Uso del video juego</w:t>
+                              <w:t>Diagrama  SEQ Diagrama \* ARABIC 1 : Diagrama de Caso de Uso del video juego</w:t>
                             </w:r>
                           </w:p>
                         </w:txbxContent>
@@ -4107,27 +3817,7 @@
                           <w:color w:val="44546A"/>
                           <w:sz w:val="18"/>
                         </w:rPr>
-                        <w:t xml:space="preserve">Diagrama  SEQ Diagrama \* ARABIC </w:t>
-                      </w:r>
-                      <w:proofErr w:type="gramStart"/>
-                      <w:r>
-                        <w:rPr>
-                          <w:b/>
-                          <w:i/>
-                          <w:color w:val="44546A"/>
-                          <w:sz w:val="18"/>
-                        </w:rPr>
-                        <w:t>1 :</w:t>
-                      </w:r>
-                      <w:proofErr w:type="gramEnd"/>
-                      <w:r>
-                        <w:rPr>
-                          <w:b/>
-                          <w:i/>
-                          <w:color w:val="44546A"/>
-                          <w:sz w:val="18"/>
-                        </w:rPr>
-                        <w:t xml:space="preserve"> Diagrama de Caso de Uso del video juego</w:t>
+                        <w:t>Diagrama  SEQ Diagrama \* ARABIC 1 : Diagrama de Caso de Uso del video juego</w:t>
                       </w:r>
                     </w:p>
                   </w:txbxContent>
@@ -4141,7 +3831,7 @@
       <w:r>
         <w:rPr>
           <w:noProof/>
-          <w:lang w:eastAsia="es-EC"/>
+          <w:lang w:val="es-ES"/>
         </w:rPr>
         <mc:AlternateContent>
           <mc:Choice Requires="wps">
@@ -4239,7 +3929,7 @@
       <w:r>
         <w:rPr>
           <w:noProof/>
-          <w:lang w:eastAsia="es-EC"/>
+          <w:lang w:val="es-ES"/>
         </w:rPr>
         <mc:AlternateContent>
           <mc:Choice Requires="wps">
@@ -4291,39 +3981,8 @@
                                 <w:color w:val="44546A"/>
                                 <w:sz w:val="18"/>
                               </w:rPr>
-                              <w:t xml:space="preserve">Diagrama  SEQ Diagrama \* ARABIC 3 Diagrama de actividad del </w:t>
+                              <w:t>Diagrama  SEQ Diagrama \* ARABIC 3 Diagrama de actividad del minijuego snake</w:t>
                             </w:r>
-                            <w:proofErr w:type="spellStart"/>
-                            <w:r>
-                              <w:rPr>
-                                <w:b/>
-                                <w:i/>
-                                <w:color w:val="44546A"/>
-                                <w:sz w:val="18"/>
-                              </w:rPr>
-                              <w:t>minijuego</w:t>
-                            </w:r>
-                            <w:proofErr w:type="spellEnd"/>
-                            <w:r>
-                              <w:rPr>
-                                <w:b/>
-                                <w:i/>
-                                <w:color w:val="44546A"/>
-                                <w:sz w:val="18"/>
-                              </w:rPr>
-                              <w:t xml:space="preserve"> </w:t>
-                            </w:r>
-                            <w:proofErr w:type="spellStart"/>
-                            <w:r>
-                              <w:rPr>
-                                <w:b/>
-                                <w:i/>
-                                <w:color w:val="44546A"/>
-                                <w:sz w:val="18"/>
-                              </w:rPr>
-                              <w:t>snake</w:t>
-                            </w:r>
-                            <w:proofErr w:type="spellEnd"/>
                           </w:p>
                         </w:txbxContent>
                       </wps:txbx>
@@ -4354,39 +4013,8 @@
                           <w:color w:val="44546A"/>
                           <w:sz w:val="18"/>
                         </w:rPr>
-                        <w:t xml:space="preserve">Diagrama  SEQ Diagrama \* ARABIC 3 Diagrama de actividad del </w:t>
+                        <w:t>Diagrama  SEQ Diagrama \* ARABIC 3 Diagrama de actividad del minijuego snake</w:t>
                       </w:r>
-                      <w:proofErr w:type="spellStart"/>
-                      <w:r>
-                        <w:rPr>
-                          <w:b/>
-                          <w:i/>
-                          <w:color w:val="44546A"/>
-                          <w:sz w:val="18"/>
-                        </w:rPr>
-                        <w:t>minijuego</w:t>
-                      </w:r>
-                      <w:proofErr w:type="spellEnd"/>
-                      <w:r>
-                        <w:rPr>
-                          <w:b/>
-                          <w:i/>
-                          <w:color w:val="44546A"/>
-                          <w:sz w:val="18"/>
-                        </w:rPr>
-                        <w:t xml:space="preserve"> </w:t>
-                      </w:r>
-                      <w:proofErr w:type="spellStart"/>
-                      <w:r>
-                        <w:rPr>
-                          <w:b/>
-                          <w:i/>
-                          <w:color w:val="44546A"/>
-                          <w:sz w:val="18"/>
-                        </w:rPr>
-                        <w:t>snake</w:t>
-                      </w:r>
-                      <w:proofErr w:type="spellEnd"/>
                     </w:p>
                   </w:txbxContent>
                 </v:textbox>
@@ -4399,7 +4027,7 @@
       <w:r>
         <w:rPr>
           <w:noProof/>
-          <w:lang w:eastAsia="es-EC"/>
+          <w:lang w:val="es-ES"/>
         </w:rPr>
         <mc:AlternateContent>
           <mc:Choice Requires="wps">
@@ -4451,59 +4079,8 @@
                                 <w:color w:val="44546A"/>
                                 <w:sz w:val="18"/>
                               </w:rPr>
-                              <w:t xml:space="preserve">Diagrama 4 Diagrama de actividad del </w:t>
+                              <w:t>Diagrama 4 Diagrama de actividad del minijuego tree food</w:t>
                             </w:r>
-                            <w:proofErr w:type="spellStart"/>
-                            <w:r>
-                              <w:rPr>
-                                <w:b/>
-                                <w:i/>
-                                <w:color w:val="44546A"/>
-                                <w:sz w:val="18"/>
-                              </w:rPr>
-                              <w:t>minijuego</w:t>
-                            </w:r>
-                            <w:proofErr w:type="spellEnd"/>
-                            <w:r>
-                              <w:rPr>
-                                <w:b/>
-                                <w:i/>
-                                <w:color w:val="44546A"/>
-                                <w:sz w:val="18"/>
-                              </w:rPr>
-                              <w:t xml:space="preserve"> </w:t>
-                            </w:r>
-                            <w:proofErr w:type="spellStart"/>
-                            <w:r>
-                              <w:rPr>
-                                <w:b/>
-                                <w:i/>
-                                <w:color w:val="44546A"/>
-                                <w:sz w:val="18"/>
-                              </w:rPr>
-                              <w:t>tree</w:t>
-                            </w:r>
-                            <w:proofErr w:type="spellEnd"/>
-                            <w:r>
-                              <w:rPr>
-                                <w:b/>
-                                <w:i/>
-                                <w:color w:val="44546A"/>
-                                <w:sz w:val="18"/>
-                              </w:rPr>
-                              <w:t xml:space="preserve"> </w:t>
-                            </w:r>
-                            <w:proofErr w:type="spellStart"/>
-                            <w:r>
-                              <w:rPr>
-                                <w:b/>
-                                <w:i/>
-                                <w:color w:val="44546A"/>
-                                <w:sz w:val="18"/>
-                              </w:rPr>
-                              <w:t>food</w:t>
-                            </w:r>
-                            <w:proofErr w:type="spellEnd"/>
                           </w:p>
                         </w:txbxContent>
                       </wps:txbx>
@@ -4534,59 +4111,8 @@
                           <w:color w:val="44546A"/>
                           <w:sz w:val="18"/>
                         </w:rPr>
-                        <w:t xml:space="preserve">Diagrama 4 Diagrama de actividad del </w:t>
+                        <w:t>Diagrama 4 Diagrama de actividad del minijuego tree food</w:t>
                       </w:r>
-                      <w:proofErr w:type="spellStart"/>
-                      <w:r>
-                        <w:rPr>
-                          <w:b/>
-                          <w:i/>
-                          <w:color w:val="44546A"/>
-                          <w:sz w:val="18"/>
-                        </w:rPr>
-                        <w:t>minijuego</w:t>
-                      </w:r>
-                      <w:proofErr w:type="spellEnd"/>
-                      <w:r>
-                        <w:rPr>
-                          <w:b/>
-                          <w:i/>
-                          <w:color w:val="44546A"/>
-                          <w:sz w:val="18"/>
-                        </w:rPr>
-                        <w:t xml:space="preserve"> </w:t>
-                      </w:r>
-                      <w:proofErr w:type="spellStart"/>
-                      <w:r>
-                        <w:rPr>
-                          <w:b/>
-                          <w:i/>
-                          <w:color w:val="44546A"/>
-                          <w:sz w:val="18"/>
-                        </w:rPr>
-                        <w:t>tree</w:t>
-                      </w:r>
-                      <w:proofErr w:type="spellEnd"/>
-                      <w:r>
-                        <w:rPr>
-                          <w:b/>
-                          <w:i/>
-                          <w:color w:val="44546A"/>
-                          <w:sz w:val="18"/>
-                        </w:rPr>
-                        <w:t xml:space="preserve"> </w:t>
-                      </w:r>
-                      <w:proofErr w:type="spellStart"/>
-                      <w:r>
-                        <w:rPr>
-                          <w:b/>
-                          <w:i/>
-                          <w:color w:val="44546A"/>
-                          <w:sz w:val="18"/>
-                        </w:rPr>
-                        <w:t>food</w:t>
-                      </w:r>
-                      <w:proofErr w:type="spellEnd"/>
                     </w:p>
                   </w:txbxContent>
                 </v:textbox>
@@ -4599,7 +4125,7 @@
       <w:r>
         <w:rPr>
           <w:noProof/>
-          <w:lang w:eastAsia="es-EC"/>
+          <w:lang w:val="es-ES"/>
         </w:rPr>
         <mc:AlternateContent>
           <mc:Choice Requires="wps">
@@ -4651,59 +4177,8 @@
                                 <w:color w:val="44546A"/>
                                 <w:sz w:val="18"/>
                               </w:rPr>
-                              <w:t xml:space="preserve">Diagrama 5 Diagrama de actividad del </w:t>
+                              <w:t>Diagrama 5 Diagrama de actividad del minijuego subway food</w:t>
                             </w:r>
-                            <w:proofErr w:type="spellStart"/>
-                            <w:r>
-                              <w:rPr>
-                                <w:b/>
-                                <w:i/>
-                                <w:color w:val="44546A"/>
-                                <w:sz w:val="18"/>
-                              </w:rPr>
-                              <w:t>minijuego</w:t>
-                            </w:r>
-                            <w:proofErr w:type="spellEnd"/>
-                            <w:r>
-                              <w:rPr>
-                                <w:b/>
-                                <w:i/>
-                                <w:color w:val="44546A"/>
-                                <w:sz w:val="18"/>
-                              </w:rPr>
-                              <w:t xml:space="preserve"> </w:t>
-                            </w:r>
-                            <w:proofErr w:type="spellStart"/>
-                            <w:r>
-                              <w:rPr>
-                                <w:b/>
-                                <w:i/>
-                                <w:color w:val="44546A"/>
-                                <w:sz w:val="18"/>
-                              </w:rPr>
-                              <w:t>subway</w:t>
-                            </w:r>
-                            <w:proofErr w:type="spellEnd"/>
-                            <w:r>
-                              <w:rPr>
-                                <w:b/>
-                                <w:i/>
-                                <w:color w:val="44546A"/>
-                                <w:sz w:val="18"/>
-                              </w:rPr>
-                              <w:t xml:space="preserve"> </w:t>
-                            </w:r>
-                            <w:proofErr w:type="spellStart"/>
-                            <w:r>
-                              <w:rPr>
-                                <w:b/>
-                                <w:i/>
-                                <w:color w:val="44546A"/>
-                                <w:sz w:val="18"/>
-                              </w:rPr>
-                              <w:t>food</w:t>
-                            </w:r>
-                            <w:proofErr w:type="spellEnd"/>
                           </w:p>
                         </w:txbxContent>
                       </wps:txbx>
@@ -4734,59 +4209,8 @@
                           <w:color w:val="44546A"/>
                           <w:sz w:val="18"/>
                         </w:rPr>
-                        <w:t xml:space="preserve">Diagrama 5 Diagrama de actividad del </w:t>
+                        <w:t>Diagrama 5 Diagrama de actividad del minijuego subway food</w:t>
                       </w:r>
-                      <w:proofErr w:type="spellStart"/>
-                      <w:r>
-                        <w:rPr>
-                          <w:b/>
-                          <w:i/>
-                          <w:color w:val="44546A"/>
-                          <w:sz w:val="18"/>
-                        </w:rPr>
-                        <w:t>minijuego</w:t>
-                      </w:r>
-                      <w:proofErr w:type="spellEnd"/>
-                      <w:r>
-                        <w:rPr>
-                          <w:b/>
-                          <w:i/>
-                          <w:color w:val="44546A"/>
-                          <w:sz w:val="18"/>
-                        </w:rPr>
-                        <w:t xml:space="preserve"> </w:t>
-                      </w:r>
-                      <w:proofErr w:type="spellStart"/>
-                      <w:r>
-                        <w:rPr>
-                          <w:b/>
-                          <w:i/>
-                          <w:color w:val="44546A"/>
-                          <w:sz w:val="18"/>
-                        </w:rPr>
-                        <w:t>subway</w:t>
-                      </w:r>
-                      <w:proofErr w:type="spellEnd"/>
-                      <w:r>
-                        <w:rPr>
-                          <w:b/>
-                          <w:i/>
-                          <w:color w:val="44546A"/>
-                          <w:sz w:val="18"/>
-                        </w:rPr>
-                        <w:t xml:space="preserve"> </w:t>
-                      </w:r>
-                      <w:proofErr w:type="spellStart"/>
-                      <w:r>
-                        <w:rPr>
-                          <w:b/>
-                          <w:i/>
-                          <w:color w:val="44546A"/>
-                          <w:sz w:val="18"/>
-                        </w:rPr>
-                        <w:t>food</w:t>
-                      </w:r>
-                      <w:proofErr w:type="spellEnd"/>
                     </w:p>
                   </w:txbxContent>
                 </v:textbox>
@@ -4799,7 +4223,7 @@
       <w:r>
         <w:rPr>
           <w:noProof/>
-          <w:lang w:eastAsia="es-EC"/>
+          <w:lang w:val="es-ES"/>
         </w:rPr>
         <mc:AlternateContent>
           <mc:Choice Requires="wps">
@@ -4897,7 +4321,7 @@
       <w:r>
         <w:rPr>
           <w:noProof/>
-          <w:lang w:eastAsia="es-EC"/>
+          <w:lang w:val="es-ES"/>
         </w:rPr>
         <mc:AlternateContent>
           <mc:Choice Requires="wps">
@@ -4995,7 +4419,7 @@
       <w:r>
         <w:rPr>
           <w:noProof/>
-          <w:lang w:eastAsia="es-EC"/>
+          <w:lang w:val="es-ES"/>
         </w:rPr>
         <mc:AlternateContent>
           <mc:Choice Requires="wps">
@@ -5047,59 +4471,8 @@
                                 <w:color w:val="44546A"/>
                                 <w:sz w:val="18"/>
                               </w:rPr>
-                              <w:t xml:space="preserve">Diagrama  SEQ Diagrama \* ARABIC 5: Diagrama de Secuencia del </w:t>
+                              <w:t>Diagrama  SEQ Diagrama \* ARABIC 5: Diagrama de Secuencia del Miniuego Tree food</w:t>
                             </w:r>
-                            <w:proofErr w:type="spellStart"/>
-                            <w:r>
-                              <w:rPr>
-                                <w:b/>
-                                <w:i/>
-                                <w:color w:val="44546A"/>
-                                <w:sz w:val="18"/>
-                              </w:rPr>
-                              <w:t>Miniuego</w:t>
-                            </w:r>
-                            <w:proofErr w:type="spellEnd"/>
-                            <w:r>
-                              <w:rPr>
-                                <w:b/>
-                                <w:i/>
-                                <w:color w:val="44546A"/>
-                                <w:sz w:val="18"/>
-                              </w:rPr>
-                              <w:t xml:space="preserve"> </w:t>
-                            </w:r>
-                            <w:proofErr w:type="spellStart"/>
-                            <w:r>
-                              <w:rPr>
-                                <w:b/>
-                                <w:i/>
-                                <w:color w:val="44546A"/>
-                                <w:sz w:val="18"/>
-                              </w:rPr>
-                              <w:t>Tree</w:t>
-                            </w:r>
-                            <w:proofErr w:type="spellEnd"/>
-                            <w:r>
-                              <w:rPr>
-                                <w:b/>
-                                <w:i/>
-                                <w:color w:val="44546A"/>
-                                <w:sz w:val="18"/>
-                              </w:rPr>
-                              <w:t xml:space="preserve"> </w:t>
-                            </w:r>
-                            <w:proofErr w:type="spellStart"/>
-                            <w:r>
-                              <w:rPr>
-                                <w:b/>
-                                <w:i/>
-                                <w:color w:val="44546A"/>
-                                <w:sz w:val="18"/>
-                              </w:rPr>
-                              <w:t>food</w:t>
-                            </w:r>
-                            <w:proofErr w:type="spellEnd"/>
                           </w:p>
                         </w:txbxContent>
                       </wps:txbx>
@@ -5130,59 +4503,8 @@
                           <w:color w:val="44546A"/>
                           <w:sz w:val="18"/>
                         </w:rPr>
-                        <w:t xml:space="preserve">Diagrama  SEQ Diagrama \* ARABIC 5: Diagrama de Secuencia del </w:t>
+                        <w:t>Diagrama  SEQ Diagrama \* ARABIC 5: Diagrama de Secuencia del Miniuego Tree food</w:t>
                       </w:r>
-                      <w:proofErr w:type="spellStart"/>
-                      <w:r>
-                        <w:rPr>
-                          <w:b/>
-                          <w:i/>
-                          <w:color w:val="44546A"/>
-                          <w:sz w:val="18"/>
-                        </w:rPr>
-                        <w:t>Miniuego</w:t>
-                      </w:r>
-                      <w:proofErr w:type="spellEnd"/>
-                      <w:r>
-                        <w:rPr>
-                          <w:b/>
-                          <w:i/>
-                          <w:color w:val="44546A"/>
-                          <w:sz w:val="18"/>
-                        </w:rPr>
-                        <w:t xml:space="preserve"> </w:t>
-                      </w:r>
-                      <w:proofErr w:type="spellStart"/>
-                      <w:r>
-                        <w:rPr>
-                          <w:b/>
-                          <w:i/>
-                          <w:color w:val="44546A"/>
-                          <w:sz w:val="18"/>
-                        </w:rPr>
-                        <w:t>Tree</w:t>
-                      </w:r>
-                      <w:proofErr w:type="spellEnd"/>
-                      <w:r>
-                        <w:rPr>
-                          <w:b/>
-                          <w:i/>
-                          <w:color w:val="44546A"/>
-                          <w:sz w:val="18"/>
-                        </w:rPr>
-                        <w:t xml:space="preserve"> </w:t>
-                      </w:r>
-                      <w:proofErr w:type="spellStart"/>
-                      <w:r>
-                        <w:rPr>
-                          <w:b/>
-                          <w:i/>
-                          <w:color w:val="44546A"/>
-                          <w:sz w:val="18"/>
-                        </w:rPr>
-                        <w:t>food</w:t>
-                      </w:r>
-                      <w:proofErr w:type="spellEnd"/>
                     </w:p>
                   </w:txbxContent>
                 </v:textbox>
@@ -5195,7 +4517,7 @@
       <w:r>
         <w:rPr>
           <w:noProof/>
-          <w:lang w:eastAsia="es-EC"/>
+          <w:lang w:val="es-ES"/>
         </w:rPr>
         <mc:AlternateContent>
           <mc:Choice Requires="wps">
@@ -5247,27 +4569,7 @@
                                 <w:color w:val="44546A"/>
                                 <w:sz w:val="18"/>
                               </w:rPr>
-                              <w:t xml:space="preserve">Diagrama  SEQ Diagrama \* ARABIC 7: Diagrama de Secuencia del </w:t>
-                            </w:r>
-                            <w:proofErr w:type="spellStart"/>
-                            <w:r>
-                              <w:rPr>
-                                <w:b/>
-                                <w:i/>
-                                <w:color w:val="44546A"/>
-                                <w:sz w:val="18"/>
-                              </w:rPr>
-                              <w:t>miniuego</w:t>
-                            </w:r>
-                            <w:proofErr w:type="spellEnd"/>
-                            <w:r>
-                              <w:rPr>
-                                <w:b/>
-                                <w:i/>
-                                <w:color w:val="44546A"/>
-                                <w:sz w:val="18"/>
-                              </w:rPr>
-                              <w:t xml:space="preserve"> Snake</w:t>
+                              <w:t>Diagrama  SEQ Diagrama \* ARABIC 7: Diagrama de Secuencia del miniuego Snake</w:t>
                             </w:r>
                           </w:p>
                         </w:txbxContent>
@@ -5299,27 +4601,7 @@
                           <w:color w:val="44546A"/>
                           <w:sz w:val="18"/>
                         </w:rPr>
-                        <w:t xml:space="preserve">Diagrama  SEQ Diagrama \* ARABIC 7: Diagrama de Secuencia del </w:t>
-                      </w:r>
-                      <w:proofErr w:type="spellStart"/>
-                      <w:r>
-                        <w:rPr>
-                          <w:b/>
-                          <w:i/>
-                          <w:color w:val="44546A"/>
-                          <w:sz w:val="18"/>
-                        </w:rPr>
-                        <w:t>miniuego</w:t>
-                      </w:r>
-                      <w:proofErr w:type="spellEnd"/>
-                      <w:r>
-                        <w:rPr>
-                          <w:b/>
-                          <w:i/>
-                          <w:color w:val="44546A"/>
-                          <w:sz w:val="18"/>
-                        </w:rPr>
-                        <w:t xml:space="preserve"> Snake</w:t>
+                        <w:t>Diagrama  SEQ Diagrama \* ARABIC 7: Diagrama de Secuencia del miniuego Snake</w:t>
                       </w:r>
                     </w:p>
                   </w:txbxContent>
@@ -5333,7 +4615,7 @@
       <w:r>
         <w:rPr>
           <w:noProof/>
-          <w:lang w:eastAsia="es-EC"/>
+          <w:lang w:val="es-ES"/>
         </w:rPr>
         <mc:AlternateContent>
           <mc:Choice Requires="wps">
@@ -5385,39 +4667,8 @@
                                 <w:color w:val="44546A"/>
                                 <w:sz w:val="18"/>
                               </w:rPr>
-                              <w:t>Diagrama  SEQ Diagrama \* ARABIC 6</w:t>
+                              <w:t>Diagrama  SEQ Diagrama \* ARABIC 6:Diagrama de Secuencia SubwaySurfer</w:t>
                             </w:r>
-                            <w:proofErr w:type="gramStart"/>
-                            <w:r>
-                              <w:rPr>
-                                <w:b/>
-                                <w:i/>
-                                <w:color w:val="44546A"/>
-                                <w:sz w:val="18"/>
-                              </w:rPr>
-                              <w:t>:Diagrama</w:t>
-                            </w:r>
-                            <w:proofErr w:type="gramEnd"/>
-                            <w:r>
-                              <w:rPr>
-                                <w:b/>
-                                <w:i/>
-                                <w:color w:val="44546A"/>
-                                <w:sz w:val="18"/>
-                              </w:rPr>
-                              <w:t xml:space="preserve"> de Secuencia </w:t>
-                            </w:r>
-                            <w:proofErr w:type="spellStart"/>
-                            <w:r>
-                              <w:rPr>
-                                <w:b/>
-                                <w:i/>
-                                <w:color w:val="44546A"/>
-                                <w:sz w:val="18"/>
-                              </w:rPr>
-                              <w:t>SubwaySurfer</w:t>
-                            </w:r>
-                            <w:proofErr w:type="spellEnd"/>
                           </w:p>
                         </w:txbxContent>
                       </wps:txbx>
@@ -5448,39 +4699,8 @@
                           <w:color w:val="44546A"/>
                           <w:sz w:val="18"/>
                         </w:rPr>
-                        <w:t>Diagrama  SEQ Diagrama \* ARABIC 6</w:t>
+                        <w:t>Diagrama  SEQ Diagrama \* ARABIC 6:Diagrama de Secuencia SubwaySurfer</w:t>
                       </w:r>
-                      <w:proofErr w:type="gramStart"/>
-                      <w:r>
-                        <w:rPr>
-                          <w:b/>
-                          <w:i/>
-                          <w:color w:val="44546A"/>
-                          <w:sz w:val="18"/>
-                        </w:rPr>
-                        <w:t>:Diagrama</w:t>
-                      </w:r>
-                      <w:proofErr w:type="gramEnd"/>
-                      <w:r>
-                        <w:rPr>
-                          <w:b/>
-                          <w:i/>
-                          <w:color w:val="44546A"/>
-                          <w:sz w:val="18"/>
-                        </w:rPr>
-                        <w:t xml:space="preserve"> de Secuencia </w:t>
-                      </w:r>
-                      <w:proofErr w:type="spellStart"/>
-                      <w:r>
-                        <w:rPr>
-                          <w:b/>
-                          <w:i/>
-                          <w:color w:val="44546A"/>
-                          <w:sz w:val="18"/>
-                        </w:rPr>
-                        <w:t>SubwaySurfer</w:t>
-                      </w:r>
-                      <w:proofErr w:type="spellEnd"/>
                     </w:p>
                   </w:txbxContent>
                 </v:textbox>
@@ -5534,8 +4754,8 @@
           <w:numId w:val="4"/>
         </w:numPr>
       </w:pPr>
-      <w:bookmarkStart w:id="16" w:name="_3j2qqm3" w:colFirst="0" w:colLast="0"/>
-      <w:bookmarkEnd w:id="16"/>
+      <w:bookmarkStart w:id="13" w:name="_3j2qqm3" w:colFirst="0" w:colLast="0"/>
+      <w:bookmarkEnd w:id="13"/>
       <w:r>
         <w:t>REQUERIMIENTOS FUNCIONALES</w:t>
       </w:r>
@@ -5706,7 +4926,7 @@
               <w:rPr>
                 <w:noProof/>
                 <w:sz w:val="18"/>
-                <w:lang w:eastAsia="es-EC"/>
+                <w:lang w:val="es-ES"/>
               </w:rPr>
               <mc:AlternateContent>
                 <mc:Choice Requires="wps">
@@ -5813,6 +5033,7 @@
                 <w:color w:val="404040"/>
                 <w:sz w:val="18"/>
               </w:rPr>
+              <w:lastRenderedPageBreak/>
               <w:t>Prioridad del requisito</w:t>
             </w:r>
           </w:p>
@@ -5839,7 +5060,7 @@
               <w:rPr>
                 <w:noProof/>
                 <w:sz w:val="18"/>
-                <w:lang w:eastAsia="es-EC"/>
+                <w:lang w:val="es-ES"/>
               </w:rPr>
               <mc:AlternateContent>
                 <mc:Choice Requires="wps">
@@ -5924,7 +5145,7 @@
               <w:rPr>
                 <w:noProof/>
                 <w:sz w:val="18"/>
-                <w:lang w:eastAsia="es-EC"/>
+                <w:lang w:val="es-ES"/>
               </w:rPr>
               <mc:AlternateContent>
                 <mc:Choice Requires="wps">
@@ -6009,7 +5230,7 @@
               <w:rPr>
                 <w:noProof/>
                 <w:sz w:val="18"/>
-                <w:lang w:eastAsia="es-EC"/>
+                <w:lang w:val="es-ES"/>
               </w:rPr>
               <mc:AlternateContent>
                 <mc:Choice Requires="wps">
@@ -6136,21 +5357,7 @@
               <w:rPr>
                 <w:sz w:val="18"/>
               </w:rPr>
-              <w:t xml:space="preserve">El </w:t>
-            </w:r>
-            <w:proofErr w:type="spellStart"/>
-            <w:r>
-              <w:rPr>
-                <w:sz w:val="18"/>
-              </w:rPr>
-              <w:t>login</w:t>
-            </w:r>
-            <w:proofErr w:type="spellEnd"/>
-            <w:r>
-              <w:rPr>
-                <w:sz w:val="18"/>
-              </w:rPr>
-              <w:t xml:space="preserve"> de usuario y administrador se deberá ingresar el correo electrónico y contraseña, también puede realizar el ingreso con la cuenta de Facebook o Gmail.</w:t>
+              <w:t>El login de usuario y administrador se deberá ingresar el correo electrónico y contraseña, también puede realizar el ingreso con la cuenta de Facebook o Gmail.</w:t>
             </w:r>
             <w:r>
               <w:rPr>
@@ -6560,7 +5767,7 @@
               <w:rPr>
                 <w:noProof/>
                 <w:sz w:val="18"/>
-                <w:lang w:eastAsia="es-EC"/>
+                <w:lang w:val="es-ES"/>
               </w:rPr>
               <mc:AlternateContent>
                 <mc:Choice Requires="wps">
@@ -6693,7 +5900,7 @@
               <w:rPr>
                 <w:noProof/>
                 <w:sz w:val="18"/>
-                <w:lang w:eastAsia="es-EC"/>
+                <w:lang w:val="es-ES"/>
               </w:rPr>
               <mc:AlternateContent>
                 <mc:Choice Requires="wps">
@@ -6778,7 +5985,7 @@
               <w:rPr>
                 <w:noProof/>
                 <w:sz w:val="18"/>
-                <w:lang w:eastAsia="es-EC"/>
+                <w:lang w:val="es-ES"/>
               </w:rPr>
               <mc:AlternateContent>
                 <mc:Choice Requires="wps">
@@ -6863,7 +6070,7 @@
               <w:rPr>
                 <w:noProof/>
                 <w:sz w:val="18"/>
-                <w:lang w:eastAsia="es-EC"/>
+                <w:lang w:val="es-ES"/>
               </w:rPr>
               <mc:AlternateContent>
                 <mc:Choice Requires="wps">
@@ -7164,21 +6371,7 @@
               <w:rPr>
                 <w:sz w:val="18"/>
               </w:rPr>
-              <w:t xml:space="preserve">Se direcciona a la página de </w:t>
-            </w:r>
-            <w:proofErr w:type="spellStart"/>
-            <w:r>
-              <w:rPr>
-                <w:sz w:val="18"/>
-              </w:rPr>
-              <w:t>logeo</w:t>
-            </w:r>
-            <w:proofErr w:type="spellEnd"/>
-            <w:r>
-              <w:rPr>
-                <w:sz w:val="18"/>
-              </w:rPr>
-              <w:t>.</w:t>
+              <w:t>Se direcciona a la página de logeo.</w:t>
             </w:r>
           </w:p>
         </w:tc>
@@ -7253,19 +6446,11 @@
       <w:r>
         <w:t>P</w:t>
       </w:r>
-      <w:proofErr w:type="spellStart"/>
       <w:r>
         <w:rPr>
           <w:lang w:val="es-419"/>
         </w:rPr>
-        <w:t>ágina</w:t>
-      </w:r>
-      <w:proofErr w:type="spellEnd"/>
-      <w:r>
-        <w:rPr>
-          <w:lang w:val="es-419"/>
-        </w:rPr>
-        <w:t xml:space="preserve"> administrador </w:t>
+        <w:t xml:space="preserve">ágina administrador </w:t>
       </w:r>
     </w:p>
     <w:p>
@@ -7444,7 +6629,7 @@
               <w:rPr>
                 <w:noProof/>
                 <w:sz w:val="18"/>
-                <w:lang w:eastAsia="es-EC"/>
+                <w:lang w:val="es-ES"/>
               </w:rPr>
               <mc:AlternateContent>
                 <mc:Choice Requires="wps">
@@ -7577,7 +6762,7 @@
               <w:rPr>
                 <w:noProof/>
                 <w:sz w:val="18"/>
-                <w:lang w:eastAsia="es-EC"/>
+                <w:lang w:val="es-ES"/>
               </w:rPr>
               <mc:AlternateContent>
                 <mc:Choice Requires="wps">
@@ -7662,7 +6847,7 @@
               <w:rPr>
                 <w:noProof/>
                 <w:sz w:val="18"/>
-                <w:lang w:eastAsia="es-EC"/>
+                <w:lang w:val="es-ES"/>
               </w:rPr>
               <mc:AlternateContent>
                 <mc:Choice Requires="wps">
@@ -7747,7 +6932,7 @@
               <w:rPr>
                 <w:noProof/>
                 <w:sz w:val="18"/>
-                <w:lang w:eastAsia="es-EC"/>
+                <w:lang w:val="es-ES"/>
               </w:rPr>
               <mc:AlternateContent>
                 <mc:Choice Requires="wps">
@@ -7957,6 +7142,7 @@
                 <w:color w:val="404040"/>
                 <w:sz w:val="18"/>
               </w:rPr>
+              <w:lastRenderedPageBreak/>
               <w:t>RESTRICCIONES</w:t>
             </w:r>
           </w:p>
@@ -8133,7 +7319,7 @@
             <w:r>
               <w:rPr>
                 <w:noProof/>
-                <w:lang w:eastAsia="es-EC"/>
+                <w:lang w:val="es-ES"/>
               </w:rPr>
               <mc:AlternateContent>
                 <mc:Choice Requires="wps">
@@ -8257,7 +7443,7 @@
             <w:r>
               <w:rPr>
                 <w:noProof/>
-                <w:lang w:eastAsia="es-EC"/>
+                <w:lang w:val="es-ES"/>
               </w:rPr>
               <mc:AlternateContent>
                 <mc:Choice Requires="wps">
@@ -8341,7 +7527,7 @@
             <w:r>
               <w:rPr>
                 <w:noProof/>
-                <w:lang w:eastAsia="es-EC"/>
+                <w:lang w:val="es-ES"/>
               </w:rPr>
               <mc:AlternateContent>
                 <mc:Choice Requires="wps">
@@ -8425,7 +7611,7 @@
             <w:r>
               <w:rPr>
                 <w:noProof/>
-                <w:lang w:eastAsia="es-EC"/>
+                <w:lang w:val="es-ES"/>
               </w:rPr>
               <mc:AlternateContent>
                 <mc:Choice Requires="wps">
@@ -8791,7 +7977,7 @@
             <w:r>
               <w:rPr>
                 <w:noProof/>
-                <w:lang w:eastAsia="es-EC"/>
+                <w:lang w:val="es-ES"/>
               </w:rPr>
               <mc:AlternateContent>
                 <mc:Choice Requires="wps">
@@ -8915,7 +8101,7 @@
             <w:r>
               <w:rPr>
                 <w:noProof/>
-                <w:lang w:eastAsia="es-EC"/>
+                <w:lang w:val="es-ES"/>
               </w:rPr>
               <mc:AlternateContent>
                 <mc:Choice Requires="wps">
@@ -8999,7 +8185,7 @@
             <w:r>
               <w:rPr>
                 <w:noProof/>
-                <w:lang w:eastAsia="es-EC"/>
+                <w:lang w:val="es-ES"/>
               </w:rPr>
               <mc:AlternateContent>
                 <mc:Choice Requires="wps">
@@ -9083,7 +8269,7 @@
             <w:r>
               <w:rPr>
                 <w:noProof/>
-                <w:lang w:eastAsia="es-EC"/>
+                <w:lang w:val="es-ES"/>
               </w:rPr>
               <mc:AlternateContent>
                 <mc:Choice Requires="wps">
@@ -9478,7 +8664,7 @@
             <w:r>
               <w:rPr>
                 <w:noProof/>
-                <w:lang w:eastAsia="es-EC"/>
+                <w:lang w:val="es-ES"/>
               </w:rPr>
               <mc:AlternateContent>
                 <mc:Choice Requires="wps">
@@ -9602,7 +8788,7 @@
             <w:r>
               <w:rPr>
                 <w:noProof/>
-                <w:lang w:eastAsia="es-EC"/>
+                <w:lang w:val="es-ES"/>
               </w:rPr>
               <mc:AlternateContent>
                 <mc:Choice Requires="wps">
@@ -9686,7 +8872,7 @@
             <w:r>
               <w:rPr>
                 <w:noProof/>
-                <w:lang w:eastAsia="es-EC"/>
+                <w:lang w:val="es-ES"/>
               </w:rPr>
               <mc:AlternateContent>
                 <mc:Choice Requires="wps">
@@ -9770,7 +8956,7 @@
             <w:r>
               <w:rPr>
                 <w:noProof/>
-                <w:lang w:eastAsia="es-EC"/>
+                <w:lang w:val="es-ES"/>
               </w:rPr>
               <mc:AlternateContent>
                 <mc:Choice Requires="wps">
@@ -10231,7 +9417,7 @@
             <w:r>
               <w:rPr>
                 <w:noProof/>
-                <w:lang w:eastAsia="es-EC"/>
+                <w:lang w:val="es-ES"/>
               </w:rPr>
               <mc:AlternateContent>
                 <mc:Choice Requires="wps">
@@ -10355,7 +9541,7 @@
             <w:r>
               <w:rPr>
                 <w:noProof/>
-                <w:lang w:eastAsia="es-EC"/>
+                <w:lang w:val="es-ES"/>
               </w:rPr>
               <mc:AlternateContent>
                 <mc:Choice Requires="wps">
@@ -10439,7 +9625,7 @@
             <w:r>
               <w:rPr>
                 <w:noProof/>
-                <w:lang w:eastAsia="es-EC"/>
+                <w:lang w:val="es-ES"/>
               </w:rPr>
               <mc:AlternateContent>
                 <mc:Choice Requires="wps">
@@ -10523,7 +9709,7 @@
             <w:r>
               <w:rPr>
                 <w:noProof/>
-                <w:lang w:eastAsia="es-EC"/>
+                <w:lang w:val="es-ES"/>
               </w:rPr>
               <mc:AlternateContent>
                 <mc:Choice Requires="wps">
@@ -11012,7 +10198,7 @@
             <w:r>
               <w:rPr>
                 <w:noProof/>
-                <w:lang w:eastAsia="es-EC"/>
+                <w:lang w:val="es-ES"/>
               </w:rPr>
               <mc:AlternateContent>
                 <mc:Choice Requires="wps">
@@ -11136,7 +10322,7 @@
             <w:r>
               <w:rPr>
                 <w:noProof/>
-                <w:lang w:eastAsia="es-EC"/>
+                <w:lang w:val="es-ES"/>
               </w:rPr>
               <mc:AlternateContent>
                 <mc:Choice Requires="wps">
@@ -11220,7 +10406,7 @@
             <w:r>
               <w:rPr>
                 <w:noProof/>
-                <w:lang w:eastAsia="es-EC"/>
+                <w:lang w:val="es-ES"/>
               </w:rPr>
               <mc:AlternateContent>
                 <mc:Choice Requires="wps">
@@ -11304,7 +10490,7 @@
             <w:r>
               <w:rPr>
                 <w:noProof/>
-                <w:lang w:eastAsia="es-EC"/>
+                <w:lang w:val="es-ES"/>
               </w:rPr>
               <mc:AlternateContent>
                 <mc:Choice Requires="wps">
@@ -11556,19 +10742,11 @@
       <w:r>
         <w:t>P</w:t>
       </w:r>
-      <w:proofErr w:type="spellStart"/>
       <w:r>
         <w:rPr>
           <w:lang w:val="es-419"/>
         </w:rPr>
-        <w:t>ágina</w:t>
-      </w:r>
-      <w:proofErr w:type="spellEnd"/>
-      <w:r>
-        <w:rPr>
-          <w:lang w:val="es-419"/>
-        </w:rPr>
-        <w:t xml:space="preserve"> usuario</w:t>
+        <w:t>ágina usuario</w:t>
       </w:r>
     </w:p>
     <w:p/>
@@ -11613,6 +10791,7 @@
               <w:rPr>
                 <w:color w:val="FFFFFF"/>
               </w:rPr>
+              <w:lastRenderedPageBreak/>
               <w:t>Código de requisito</w:t>
             </w:r>
           </w:p>
@@ -11721,7 +10900,7 @@
             <w:r>
               <w:rPr>
                 <w:noProof/>
-                <w:lang w:eastAsia="es-EC"/>
+                <w:lang w:val="es-ES"/>
               </w:rPr>
               <mc:AlternateContent>
                 <mc:Choice Requires="wps">
@@ -11845,7 +11024,7 @@
             <w:r>
               <w:rPr>
                 <w:noProof/>
-                <w:lang w:eastAsia="es-EC"/>
+                <w:lang w:val="es-ES"/>
               </w:rPr>
               <mc:AlternateContent>
                 <mc:Choice Requires="wps">
@@ -11929,7 +11108,7 @@
             <w:r>
               <w:rPr>
                 <w:noProof/>
-                <w:lang w:eastAsia="es-EC"/>
+                <w:lang w:val="es-ES"/>
               </w:rPr>
               <mc:AlternateContent>
                 <mc:Choice Requires="wps">
@@ -12013,7 +11192,7 @@
             <w:r>
               <w:rPr>
                 <w:noProof/>
-                <w:lang w:eastAsia="es-EC"/>
+                <w:lang w:val="es-ES"/>
               </w:rPr>
               <mc:AlternateContent>
                 <mc:Choice Requires="wps">
@@ -12230,15 +11409,7 @@
               </w:rPr>
             </w:pPr>
             <w:r>
-              <w:t xml:space="preserve">Presentar cada una de las noticias y novedades con </w:t>
-            </w:r>
-            <w:proofErr w:type="gramStart"/>
-            <w:r>
-              <w:t>su determinados datos</w:t>
-            </w:r>
-            <w:proofErr w:type="gramEnd"/>
-            <w:r>
-              <w:t>.</w:t>
+              <w:t>Presentar cada una de las noticias y novedades con su determinados datos.</w:t>
             </w:r>
           </w:p>
         </w:tc>
@@ -12394,7 +11565,7 @@
             <w:r>
               <w:rPr>
                 <w:noProof/>
-                <w:lang w:eastAsia="es-EC"/>
+                <w:lang w:val="es-ES"/>
               </w:rPr>
               <mc:AlternateContent>
                 <mc:Choice Requires="wps">
@@ -12518,7 +11689,7 @@
             <w:r>
               <w:rPr>
                 <w:noProof/>
-                <w:lang w:eastAsia="es-EC"/>
+                <w:lang w:val="es-ES"/>
               </w:rPr>
               <mc:AlternateContent>
                 <mc:Choice Requires="wps">
@@ -12602,7 +11773,7 @@
             <w:r>
               <w:rPr>
                 <w:noProof/>
-                <w:lang w:eastAsia="es-EC"/>
+                <w:lang w:val="es-ES"/>
               </w:rPr>
               <mc:AlternateContent>
                 <mc:Choice Requires="wps">
@@ -12686,7 +11857,7 @@
             <w:r>
               <w:rPr>
                 <w:noProof/>
-                <w:lang w:eastAsia="es-EC"/>
+                <w:lang w:val="es-ES"/>
               </w:rPr>
               <mc:AlternateContent>
                 <mc:Choice Requires="wps">
@@ -12851,15 +12022,7 @@
           </w:tcPr>
           <w:p>
             <w:r>
-              <w:t>Para poder realizar la calificación el usuario debe dirigirse hasta el final de la página web donde se encontrará dicha opción y podrán agregar si calificación junto con su opinión</w:t>
-            </w:r>
-            <w:proofErr w:type="gramStart"/>
-            <w:r>
-              <w:t>..</w:t>
-            </w:r>
-            <w:proofErr w:type="gramEnd"/>
-            <w:r>
-              <w:t xml:space="preserve"> </w:t>
+              <w:t xml:space="preserve">Para poder realizar la calificación el usuario debe dirigirse hasta el final de la página web donde se encontrará dicha opción y podrán agregar si calificación junto con su opinión.. </w:t>
             </w:r>
           </w:p>
         </w:tc>
@@ -13147,7 +12310,7 @@
             <w:r>
               <w:rPr>
                 <w:noProof/>
-                <w:lang w:eastAsia="es-EC"/>
+                <w:lang w:val="es-ES"/>
               </w:rPr>
               <mc:AlternateContent>
                 <mc:Choice Requires="wps">
@@ -13271,7 +12434,7 @@
             <w:r>
               <w:rPr>
                 <w:noProof/>
-                <w:lang w:eastAsia="es-EC"/>
+                <w:lang w:val="es-ES"/>
               </w:rPr>
               <mc:AlternateContent>
                 <mc:Choice Requires="wps">
@@ -13355,7 +12518,7 @@
             <w:r>
               <w:rPr>
                 <w:noProof/>
-                <w:lang w:eastAsia="es-EC"/>
+                <w:lang w:val="es-ES"/>
               </w:rPr>
               <mc:AlternateContent>
                 <mc:Choice Requires="wps">
@@ -13439,7 +12602,7 @@
             <w:r>
               <w:rPr>
                 <w:noProof/>
-                <w:lang w:eastAsia="es-EC"/>
+                <w:lang w:val="es-ES"/>
               </w:rPr>
               <mc:AlternateContent>
                 <mc:Choice Requires="wps">
@@ -13585,6 +12748,7 @@
               <w:rPr>
                 <w:color w:val="0070C0"/>
               </w:rPr>
+              <w:lastRenderedPageBreak/>
               <w:t>PROCESO</w:t>
             </w:r>
           </w:p>
@@ -13798,7 +12962,7 @@
             <w:r>
               <w:rPr>
                 <w:noProof/>
-                <w:lang w:eastAsia="es-EC"/>
+                <w:lang w:val="es-ES"/>
               </w:rPr>
               <mc:AlternateContent>
                 <mc:Choice Requires="wps">
@@ -13922,7 +13086,7 @@
             <w:r>
               <w:rPr>
                 <w:noProof/>
-                <w:lang w:eastAsia="es-EC"/>
+                <w:lang w:val="es-ES"/>
               </w:rPr>
               <mc:AlternateContent>
                 <mc:Choice Requires="wps">
@@ -14006,7 +13170,7 @@
             <w:r>
               <w:rPr>
                 <w:noProof/>
-                <w:lang w:eastAsia="es-EC"/>
+                <w:lang w:val="es-ES"/>
               </w:rPr>
               <mc:AlternateContent>
                 <mc:Choice Requires="wps">
@@ -14090,7 +13254,7 @@
             <w:r>
               <w:rPr>
                 <w:noProof/>
-                <w:lang w:eastAsia="es-EC"/>
+                <w:lang w:val="es-ES"/>
               </w:rPr>
               <mc:AlternateContent>
                 <mc:Choice Requires="wps">
@@ -14453,7 +13617,7 @@
             <w:r>
               <w:rPr>
                 <w:noProof/>
-                <w:lang w:eastAsia="es-EC"/>
+                <w:lang w:val="es-ES"/>
               </w:rPr>
               <mc:AlternateContent>
                 <mc:Choice Requires="wps">
@@ -14577,7 +13741,7 @@
             <w:r>
               <w:rPr>
                 <w:noProof/>
-                <w:lang w:eastAsia="es-EC"/>
+                <w:lang w:val="es-ES"/>
               </w:rPr>
               <mc:AlternateContent>
                 <mc:Choice Requires="wps">
@@ -14661,7 +13825,7 @@
             <w:r>
               <w:rPr>
                 <w:noProof/>
-                <w:lang w:eastAsia="es-EC"/>
+                <w:lang w:val="es-ES"/>
               </w:rPr>
               <mc:AlternateContent>
                 <mc:Choice Requires="wps">
@@ -14745,7 +13909,7 @@
             <w:r>
               <w:rPr>
                 <w:noProof/>
-                <w:lang w:eastAsia="es-EC"/>
+                <w:lang w:val="es-ES"/>
               </w:rPr>
               <mc:AlternateContent>
                 <mc:Choice Requires="wps">
@@ -15105,7 +14269,7 @@
             <w:r>
               <w:rPr>
                 <w:noProof/>
-                <w:lang w:eastAsia="es-EC"/>
+                <w:lang w:val="es-ES"/>
               </w:rPr>
               <mc:AlternateContent>
                 <mc:Choice Requires="wps">
@@ -15229,7 +14393,7 @@
             <w:r>
               <w:rPr>
                 <w:noProof/>
-                <w:lang w:eastAsia="es-EC"/>
+                <w:lang w:val="es-ES"/>
               </w:rPr>
               <mc:AlternateContent>
                 <mc:Choice Requires="wps">
@@ -15313,7 +14477,7 @@
             <w:r>
               <w:rPr>
                 <w:noProof/>
-                <w:lang w:eastAsia="es-EC"/>
+                <w:lang w:val="es-ES"/>
               </w:rPr>
               <mc:AlternateContent>
                 <mc:Choice Requires="wps">
@@ -15397,7 +14561,7 @@
             <w:r>
               <w:rPr>
                 <w:noProof/>
-                <w:lang w:eastAsia="es-EC"/>
+                <w:lang w:val="es-ES"/>
               </w:rPr>
               <mc:AlternateContent>
                 <mc:Choice Requires="wps">
@@ -15501,6 +14665,7 @@
               <w:rPr>
                 <w:color w:val="0070C0"/>
               </w:rPr>
+              <w:lastRenderedPageBreak/>
               <w:t>DESCRIPCIÓN</w:t>
             </w:r>
           </w:p>
@@ -15837,7 +15002,7 @@
             <w:r>
               <w:rPr>
                 <w:noProof/>
-                <w:lang w:eastAsia="es-EC"/>
+                <w:lang w:val="es-ES"/>
               </w:rPr>
               <mc:AlternateContent>
                 <mc:Choice Requires="wps">
@@ -15961,7 +15126,7 @@
             <w:r>
               <w:rPr>
                 <w:noProof/>
-                <w:lang w:eastAsia="es-EC"/>
+                <w:lang w:val="es-ES"/>
               </w:rPr>
               <mc:AlternateContent>
                 <mc:Choice Requires="wps">
@@ -16045,7 +15210,7 @@
             <w:r>
               <w:rPr>
                 <w:noProof/>
-                <w:lang w:eastAsia="es-EC"/>
+                <w:lang w:val="es-ES"/>
               </w:rPr>
               <mc:AlternateContent>
                 <mc:Choice Requires="wps">
@@ -16129,7 +15294,7 @@
             <w:r>
               <w:rPr>
                 <w:noProof/>
-                <w:lang w:eastAsia="es-EC"/>
+                <w:lang w:val="es-ES"/>
               </w:rPr>
               <mc:AlternateContent>
                 <mc:Choice Requires="wps">
@@ -16528,7 +15693,7 @@
             <w:r>
               <w:rPr>
                 <w:noProof/>
-                <w:lang w:eastAsia="es-EC"/>
+                <w:lang w:val="es-ES"/>
               </w:rPr>
               <mc:AlternateContent>
                 <mc:Choice Requires="wps">
@@ -16652,7 +15817,7 @@
             <w:r>
               <w:rPr>
                 <w:noProof/>
-                <w:lang w:eastAsia="es-EC"/>
+                <w:lang w:val="es-ES"/>
               </w:rPr>
               <mc:AlternateContent>
                 <mc:Choice Requires="wps">
@@ -16736,7 +15901,7 @@
             <w:r>
               <w:rPr>
                 <w:noProof/>
-                <w:lang w:eastAsia="es-EC"/>
+                <w:lang w:val="es-ES"/>
               </w:rPr>
               <mc:AlternateContent>
                 <mc:Choice Requires="wps">
@@ -16820,7 +15985,7 @@
             <w:r>
               <w:rPr>
                 <w:noProof/>
-                <w:lang w:eastAsia="es-EC"/>
+                <w:lang w:val="es-ES"/>
               </w:rPr>
               <mc:AlternateContent>
                 <mc:Choice Requires="wps">
@@ -17266,7 +16431,7 @@
             <w:r>
               <w:rPr>
                 <w:noProof/>
-                <w:lang w:eastAsia="es-EC"/>
+                <w:lang w:val="es-ES"/>
               </w:rPr>
               <mc:AlternateContent>
                 <mc:Choice Requires="wps">
@@ -17390,7 +16555,7 @@
             <w:r>
               <w:rPr>
                 <w:noProof/>
-                <w:lang w:eastAsia="es-EC"/>
+                <w:lang w:val="es-ES"/>
               </w:rPr>
               <mc:AlternateContent>
                 <mc:Choice Requires="wps">
@@ -17474,7 +16639,7 @@
             <w:r>
               <w:rPr>
                 <w:noProof/>
-                <w:lang w:eastAsia="es-EC"/>
+                <w:lang w:val="es-ES"/>
               </w:rPr>
               <mc:AlternateContent>
                 <mc:Choice Requires="wps">
@@ -17558,7 +16723,7 @@
             <w:r>
               <w:rPr>
                 <w:noProof/>
-                <w:lang w:eastAsia="es-EC"/>
+                <w:lang w:val="es-ES"/>
               </w:rPr>
               <mc:AlternateContent>
                 <mc:Choice Requires="wps">
@@ -17825,8 +16990,8 @@
           <w:numId w:val="4"/>
         </w:numPr>
       </w:pPr>
-      <w:bookmarkStart w:id="17" w:name="_1y810tw" w:colFirst="0" w:colLast="0"/>
-      <w:bookmarkEnd w:id="17"/>
+      <w:bookmarkStart w:id="14" w:name="_1y810tw" w:colFirst="0" w:colLast="0"/>
+      <w:bookmarkEnd w:id="14"/>
       <w:r>
         <w:t>REQUERIMIENTOS NO FUNCIONALES</w:t>
       </w:r>
@@ -17839,8 +17004,8 @@
           <w:numId w:val="4"/>
         </w:numPr>
       </w:pPr>
-      <w:bookmarkStart w:id="18" w:name="_4i7ojhp" w:colFirst="0" w:colLast="0"/>
-      <w:bookmarkEnd w:id="18"/>
+      <w:bookmarkStart w:id="15" w:name="_4i7ojhp" w:colFirst="0" w:colLast="0"/>
+      <w:bookmarkEnd w:id="15"/>
       <w:r>
         <w:t>REQUERIMIENTOS DE RENDIMIENTO (EFICIENCIA)</w:t>
       </w:r>
@@ -17885,15 +17050,7 @@
         <w:rPr>
           <w:color w:val="000000"/>
         </w:rPr>
-        <w:t>t</w:t>
-      </w:r>
-      <w:bookmarkStart w:id="19" w:name="_GoBack"/>
-      <w:bookmarkEnd w:id="19"/>
-      <w:r>
-        <w:rPr>
-          <w:color w:val="000000"/>
-        </w:rPr>
-        <w:t xml:space="preserve">rabaje de una manera eficaz debe </w:t>
+        <w:t xml:space="preserve">trabaje de una manera eficaz debe </w:t>
       </w:r>
       <w:r>
         <w:rPr>
@@ -18073,21 +17230,7 @@
         <w:rPr>
           <w:color w:val="000000"/>
         </w:rPr>
-        <w:t xml:space="preserve">ser </w:t>
-      </w:r>
-      <w:proofErr w:type="spellStart"/>
-      <w:r>
-        <w:rPr>
-          <w:color w:val="000000"/>
-        </w:rPr>
-        <w:t>responsive</w:t>
-      </w:r>
-      <w:proofErr w:type="spellEnd"/>
-      <w:r>
-        <w:rPr>
-          <w:color w:val="000000"/>
-        </w:rPr>
-        <w:t>.</w:t>
+        <w:t>ser responsive.</w:t>
       </w:r>
     </w:p>
     <w:p>
@@ -18135,8 +17278,8 @@
           <w:numId w:val="4"/>
         </w:numPr>
       </w:pPr>
-      <w:bookmarkStart w:id="20" w:name="_2xcytpi" w:colFirst="0" w:colLast="0"/>
-      <w:bookmarkEnd w:id="20"/>
+      <w:bookmarkStart w:id="16" w:name="_2xcytpi" w:colFirst="0" w:colLast="0"/>
+      <w:bookmarkEnd w:id="16"/>
       <w:r>
         <w:t>RESTRICCIONES DE DISEÑO</w:t>
       </w:r>
@@ -18219,8 +17362,8 @@
           <w:numId w:val="4"/>
         </w:numPr>
       </w:pPr>
-      <w:bookmarkStart w:id="21" w:name="_1ci93xb" w:colFirst="0" w:colLast="0"/>
-      <w:bookmarkEnd w:id="21"/>
+      <w:bookmarkStart w:id="17" w:name="_1ci93xb" w:colFirst="0" w:colLast="0"/>
+      <w:bookmarkEnd w:id="17"/>
       <w:r>
         <w:t>ATRIBUTOS DEL SISTEMA</w:t>
       </w:r>
@@ -18249,13 +17392,8 @@
         <w:ind w:left="708"/>
         <w:jc w:val="both"/>
       </w:pPr>
-      <w:proofErr w:type="spellStart"/>
-      <w:r>
-        <w:t>Marialys</w:t>
-      </w:r>
-      <w:proofErr w:type="spellEnd"/>
-      <w:r>
-        <w:t xml:space="preserve"> </w:t>
+      <w:r>
+        <w:t xml:space="preserve">Marialys </w:t>
       </w:r>
       <w:r>
         <w:t xml:space="preserve"> alojará en servidores redundantes para asegurar una integridad de los datos y se realizaran las respectivas copias de seguridad. </w:t>
@@ -18297,16 +17435,11 @@
       <w:r>
         <w:t xml:space="preserve">La aplicación ha sido diseñada con tecnología libre, luego podrá ser soportada por cualquier </w:t>
       </w:r>
-      <w:proofErr w:type="gramStart"/>
       <w:r>
         <w:t xml:space="preserve">servidor, </w:t>
       </w:r>
       <w:r>
-        <w:t>.</w:t>
-      </w:r>
-      <w:proofErr w:type="gramEnd"/>
-      <w:r>
-        <w:t xml:space="preserve"> Por lo mismo, se podrá acceder a ella desde cualquier dispositivo móvil.</w:t>
+        <w:t>. Por lo mismo, se podrá acceder a ella desde cualquier dispositivo móvil.</w:t>
       </w:r>
     </w:p>
     <w:p>
@@ -18341,43 +17474,13 @@
         <w:rPr>
           <w:color w:val="000000"/>
         </w:rPr>
-        <w:t xml:space="preserve">El sistema </w:t>
-      </w:r>
-      <w:proofErr w:type="spellStart"/>
-      <w:proofErr w:type="gramStart"/>
+        <w:t>El sistema Marialys ,</w:t>
+      </w:r>
       <w:r>
         <w:rPr>
           <w:color w:val="000000"/>
         </w:rPr>
-        <w:t>Marialys</w:t>
-      </w:r>
-      <w:proofErr w:type="spellEnd"/>
-      <w:r>
-        <w:rPr>
-          <w:color w:val="000000"/>
-        </w:rPr>
-        <w:t xml:space="preserve"> ,</w:t>
-      </w:r>
-      <w:proofErr w:type="gramEnd"/>
-      <w:r>
-        <w:rPr>
-          <w:color w:val="000000"/>
-        </w:rPr>
-        <w:t xml:space="preserve"> deberá de adaptarse a los diferentes dispositivos que se utilice el usuario cliente. Los parámetros de seguridad no deberán aceptar ningún tipo de método de infiltración al sistema, como SQL </w:t>
-      </w:r>
-      <w:proofErr w:type="spellStart"/>
-      <w:r>
-        <w:rPr>
-          <w:color w:val="000000"/>
-        </w:rPr>
-        <w:t>Injection</w:t>
-      </w:r>
-      <w:proofErr w:type="spellEnd"/>
-      <w:r>
-        <w:rPr>
-          <w:color w:val="000000"/>
-        </w:rPr>
-        <w:t xml:space="preserve">, Secuencia de Comandos en sitios cruzados. </w:t>
+        <w:t xml:space="preserve"> deberá de adaptarse a los diferentes dispositivos que se utilice el usuario cliente. Los parámetros de seguridad no deberán aceptar ningún tipo de método de infiltración al sistema, como SQL Injection, Secuencia de Comandos en sitios cruzados. </w:t>
       </w:r>
     </w:p>
     <w:p>
@@ -18445,6 +17548,7 @@
         <w:rPr>
           <w:color w:val="000000"/>
         </w:rPr>
+        <w:lastRenderedPageBreak/>
         <w:t xml:space="preserve">Para asegurar la identidad del administrador se requerirá un nombre de usuario, contraseña. La información acerca de la cuenta se guardará en la base de datos. </w:t>
       </w:r>
     </w:p>
@@ -18474,8 +17578,8 @@
           <w:numId w:val="4"/>
         </w:numPr>
       </w:pPr>
-      <w:bookmarkStart w:id="22" w:name="_3whwml4" w:colFirst="0" w:colLast="0"/>
-      <w:bookmarkEnd w:id="22"/>
+      <w:bookmarkStart w:id="18" w:name="_3whwml4" w:colFirst="0" w:colLast="0"/>
+      <w:bookmarkEnd w:id="18"/>
       <w:r>
         <w:t>OTROS REQUISITOS</w:t>
       </w:r>
@@ -18484,11 +17588,9 @@
       <w:pPr>
         <w:jc w:val="both"/>
       </w:pPr>
-      <w:proofErr w:type="spellStart"/>
       <w:r>
         <w:t>Marialys</w:t>
       </w:r>
-      <w:proofErr w:type="spellEnd"/>
       <w:r>
         <w:t xml:space="preserve"> debe apoyarse de la LOPD: Ley Orgánica de Protección de Datos de Carácter Personal (LOPD) que establece la privacidad de los datos de los usuarios en el sistema.</w:t>
       </w:r>
@@ -18498,8 +17600,13 @@
         <w:jc w:val="both"/>
       </w:pPr>
       <w:r>
-        <w:t>Por otro lado, ya se ha comentado que, para poder introducir datos en la base de datos, estos deben ser ingresados por el usuario administrador y la aplicación se entregará, por tanto, con este usuario ya creado.</w:t>
-      </w:r>
+        <w:t>Por otro lado, ya se ha comentado que, para poder introducir datos en la base de datos, estos deben ser ingresados por el usuario administrador y la aplicación se entregará, por ta</w:t>
+      </w:r>
+      <w:r>
+        <w:t>nto, con este usuario ya creado.</w:t>
+      </w:r>
+      <w:bookmarkStart w:id="19" w:name="_GoBack"/>
+      <w:bookmarkEnd w:id="19"/>
     </w:p>
     <w:p>
       <w:pPr>
@@ -18509,8 +17616,8 @@
           <w:numId w:val="4"/>
         </w:numPr>
       </w:pPr>
-      <w:bookmarkStart w:id="23" w:name="_2bn6wsx" w:colFirst="0" w:colLast="0"/>
-      <w:bookmarkEnd w:id="23"/>
+      <w:bookmarkStart w:id="20" w:name="_2bn6wsx" w:colFirst="0" w:colLast="0"/>
+      <w:bookmarkEnd w:id="20"/>
       <w:r>
         <w:t xml:space="preserve">FICHA DEL DOCUMENTO </w:t>
       </w:r>
@@ -18670,10 +17777,16 @@
               <w:jc w:val="center"/>
             </w:pPr>
             <w:r>
-              <w:t>20/06</w:t>
-            </w:r>
-            <w:r>
-              <w:t>/2020</w:t>
+              <w:t>05</w:t>
+            </w:r>
+            <w:r>
+              <w:t>/0</w:t>
+            </w:r>
+            <w:r>
+              <w:t>7/20</w:t>
+            </w:r>
+            <w:r>
+              <w:t>20</w:t>
             </w:r>
           </w:p>
         </w:tc>
@@ -18999,19 +18112,27 @@
                 <w:sz w:val="18"/>
                 <w:szCs w:val="18"/>
               </w:rPr>
-              <w:t>Recursos Humanos “</w:t>
-            </w:r>
-            <w:proofErr w:type="spellStart"/>
-            <w:r>
+              <w:t>Recursos Humanos “Marialys”</w:t>
+            </w:r>
+          </w:p>
+        </w:tc>
+        <w:tc>
+          <w:tcPr>
+            <w:tcW w:w="4676" w:type="dxa"/>
+            <w:shd w:val="clear" w:color="auto" w:fill="0070C0"/>
+            <w:vAlign w:val="center"/>
+          </w:tcPr>
+          <w:p>
+            <w:pPr>
+              <w:spacing w:before="0" w:after="0"/>
+              <w:jc w:val="center"/>
               <w:rPr>
                 <w:b/>
                 <w:color w:val="FFFFFF"/>
                 <w:sz w:val="18"/>
                 <w:szCs w:val="18"/>
               </w:rPr>
-              <w:t>Marialys</w:t>
-            </w:r>
-            <w:proofErr w:type="spellEnd"/>
+            </w:pPr>
             <w:r>
               <w:rPr>
                 <w:b/>
@@ -19019,34 +18140,6 @@
                 <w:sz w:val="18"/>
                 <w:szCs w:val="18"/>
               </w:rPr>
-              <w:t>”</w:t>
-            </w:r>
-          </w:p>
-        </w:tc>
-        <w:tc>
-          <w:tcPr>
-            <w:tcW w:w="4676" w:type="dxa"/>
-            <w:shd w:val="clear" w:color="auto" w:fill="0070C0"/>
-            <w:vAlign w:val="center"/>
-          </w:tcPr>
-          <w:p>
-            <w:pPr>
-              <w:spacing w:before="0" w:after="0"/>
-              <w:jc w:val="center"/>
-              <w:rPr>
-                <w:b/>
-                <w:color w:val="FFFFFF"/>
-                <w:sz w:val="18"/>
-                <w:szCs w:val="18"/>
-              </w:rPr>
-            </w:pPr>
-            <w:r>
-              <w:rPr>
-                <w:b/>
-                <w:color w:val="FFFFFF"/>
-                <w:sz w:val="18"/>
-                <w:szCs w:val="18"/>
-              </w:rPr>
               <w:t>Ing. Fernando Moreira</w:t>
             </w:r>
           </w:p>
@@ -19054,8 +18147,8 @@
       </w:tr>
     </w:tbl>
     <w:p>
-      <w:bookmarkStart w:id="24" w:name="_qsh70q" w:colFirst="0" w:colLast="0"/>
-      <w:bookmarkEnd w:id="24"/>
+      <w:bookmarkStart w:id="21" w:name="_qsh70q" w:colFirst="0" w:colLast="0"/>
+      <w:bookmarkEnd w:id="21"/>
     </w:p>
     <w:sectPr>
       <w:headerReference w:type="first" r:id="rId10"/>
@@ -19119,7 +18212,7 @@
     <w:r>
       <w:rPr>
         <w:noProof/>
-        <w:lang w:eastAsia="es-EC"/>
+        <w:lang w:val="es-ES"/>
       </w:rPr>
       <mc:AlternateContent>
         <mc:Choice Requires="wpg">
@@ -19407,7 +18500,7 @@
           <w:r>
             <w:rPr>
               <w:noProof/>
-              <w:lang w:eastAsia="es-EC"/>
+              <w:lang w:val="es-ES"/>
             </w:rPr>
             <w:drawing>
               <wp:anchor distT="0" distB="0" distL="0" distR="0" simplePos="0" relativeHeight="251658240" behindDoc="0" locked="0" layoutInCell="1" hidden="0" allowOverlap="1">
@@ -19766,7 +18859,7 @@
               <w:b/>
               <w:noProof/>
             </w:rPr>
-            <w:t>20</w:t>
+            <w:t>19</w:t>
           </w:r>
           <w:r>
             <w:rPr>
@@ -19856,7 +18949,7 @@
           <w:r>
             <w:rPr>
               <w:noProof/>
-              <w:lang w:eastAsia="es-EC"/>
+              <w:lang w:val="es-ES"/>
             </w:rPr>
             <w:drawing>
               <wp:anchor distT="0" distB="0" distL="0" distR="0" simplePos="0" relativeHeight="251660288" behindDoc="0" locked="0" layoutInCell="1" hidden="0" allowOverlap="1">
@@ -20215,7 +19308,7 @@
               <w:b/>
               <w:noProof/>
             </w:rPr>
-            <w:t>20</w:t>
+            <w:t>19</w:t>
           </w:r>
           <w:r>
             <w:rPr>

</xml_diff>

<commit_message>
Interfaces administrador (Barra de navegación, General, Noticas)
</commit_message>
<xml_diff>
--- a/ERS/ERS-Maryalis.docx
+++ b/ERS/ERS-Maryalis.docx
@@ -537,7 +537,6 @@
           <w:docPartUnique/>
         </w:docPartObj>
       </w:sdtPr>
-      <w:sdtEndPr/>
       <w:sdtContent>
         <w:p>
           <w:pPr>
@@ -4640,8 +4639,6 @@
       <w:r>
         <w:t>Login</w:t>
       </w:r>
-      <w:bookmarkStart w:id="14" w:name="_GoBack"/>
-      <w:bookmarkEnd w:id="14"/>
     </w:p>
     <w:tbl>
       <w:tblPr>
@@ -4815,8 +4812,10 @@
             </w:r>
             <w:r>
               <w:rPr>
+                <w:noProof/>
                 <w:color w:val="404040"/>
                 <w:sz w:val="18"/>
+                <w:lang w:val="es-419" w:eastAsia="es-419"/>
               </w:rPr>
               <mc:AlternateContent>
                 <mc:Choice Requires="wps">
@@ -4949,8 +4948,10 @@
             </w:r>
             <w:r>
               <w:rPr>
+                <w:noProof/>
                 <w:color w:val="404040"/>
                 <w:sz w:val="18"/>
+                <w:lang w:val="es-419" w:eastAsia="es-419"/>
               </w:rPr>
               <mc:AlternateContent>
                 <mc:Choice Requires="wps">
@@ -5033,8 +5034,10 @@
             </w:r>
             <w:r>
               <w:rPr>
+                <w:noProof/>
                 <w:color w:val="404040"/>
                 <w:sz w:val="18"/>
+                <w:lang w:val="es-419" w:eastAsia="es-419"/>
               </w:rPr>
               <mc:AlternateContent>
                 <mc:Choice Requires="wps">
@@ -5117,8 +5120,10 @@
             </w:r>
             <w:r>
               <w:rPr>
+                <w:noProof/>
                 <w:color w:val="404040"/>
                 <w:sz w:val="18"/>
+                <w:lang w:val="es-419" w:eastAsia="es-419"/>
               </w:rPr>
               <mc:AlternateContent>
                 <mc:Choice Requires="wps">
@@ -6449,7 +6454,9 @@
     </w:tbl>
     <w:p>
       <w:pPr>
+        <w:pStyle w:val="Prrafodelista"/>
         <w:spacing w:before="0" w:after="0"/>
+        <w:ind w:left="1440"/>
         <w:rPr>
           <w:color w:val="404040"/>
           <w:sz w:val="18"/>
@@ -6459,16 +6466,6 @@
     </w:p>
     <w:p>
       <w:pPr>
-        <w:spacing w:before="0" w:after="0"/>
-        <w:rPr>
-          <w:color w:val="404040"/>
-          <w:sz w:val="18"/>
-          <w:szCs w:val="18"/>
-        </w:rPr>
-      </w:pPr>
-    </w:p>
-    <w:p>
-      <w:pPr>
         <w:pStyle w:val="Prrafodelista"/>
         <w:numPr>
           <w:ilvl w:val="0"/>
@@ -6476,13 +6473,7 @@
         </w:numPr>
       </w:pPr>
       <w:r>
-        <w:t>P</w:t>
-      </w:r>
-      <w:r>
-        <w:rPr>
-          <w:lang w:val="es-419"/>
-        </w:rPr>
-        <w:t xml:space="preserve">ágina administrador </w:t>
+        <w:t>Barra de navegación/administrador</w:t>
       </w:r>
     </w:p>
     <w:p>
@@ -6561,6 +6552,1044 @@
                 <w:sz w:val="18"/>
               </w:rPr>
               <w:t>RF003</w:t>
+            </w:r>
+          </w:p>
+        </w:tc>
+      </w:tr>
+      <w:tr>
+        <w:trPr>
+          <w:trHeight w:val="404"/>
+        </w:trPr>
+        <w:tc>
+          <w:tcPr>
+            <w:tcW w:w="2211" w:type="dxa"/>
+            <w:shd w:val="clear" w:color="auto" w:fill="0070C0"/>
+            <w:vAlign w:val="center"/>
+          </w:tcPr>
+          <w:p>
+            <w:pPr>
+              <w:spacing w:before="0" w:after="0"/>
+              <w:rPr>
+                <w:color w:val="404040"/>
+                <w:sz w:val="18"/>
+              </w:rPr>
+            </w:pPr>
+            <w:r>
+              <w:rPr>
+                <w:color w:val="404040"/>
+                <w:sz w:val="18"/>
+              </w:rPr>
+              <w:t>Nombre de requisito</w:t>
+            </w:r>
+          </w:p>
+        </w:tc>
+        <w:tc>
+          <w:tcPr>
+            <w:tcW w:w="5585" w:type="dxa"/>
+            <w:shd w:val="clear" w:color="auto" w:fill="auto"/>
+            <w:vAlign w:val="center"/>
+          </w:tcPr>
+          <w:p>
+            <w:pPr>
+              <w:spacing w:before="0" w:after="0"/>
+              <w:rPr>
+                <w:sz w:val="18"/>
+              </w:rPr>
+            </w:pPr>
+            <w:r>
+              <w:rPr>
+                <w:sz w:val="18"/>
+              </w:rPr>
+              <w:t xml:space="preserve">Barra de navegación </w:t>
+            </w:r>
+          </w:p>
+        </w:tc>
+      </w:tr>
+      <w:tr>
+        <w:trPr>
+          <w:trHeight w:val="338"/>
+        </w:trPr>
+        <w:tc>
+          <w:tcPr>
+            <w:tcW w:w="2211" w:type="dxa"/>
+            <w:shd w:val="clear" w:color="auto" w:fill="0070C0"/>
+            <w:vAlign w:val="center"/>
+          </w:tcPr>
+          <w:p>
+            <w:pPr>
+              <w:spacing w:before="0" w:after="0"/>
+              <w:rPr>
+                <w:color w:val="404040"/>
+                <w:sz w:val="18"/>
+              </w:rPr>
+            </w:pPr>
+            <w:r>
+              <w:rPr>
+                <w:color w:val="404040"/>
+                <w:sz w:val="18"/>
+              </w:rPr>
+              <w:t>Tipo</w:t>
+            </w:r>
+          </w:p>
+        </w:tc>
+        <w:tc>
+          <w:tcPr>
+            <w:tcW w:w="5585" w:type="dxa"/>
+            <w:vAlign w:val="center"/>
+          </w:tcPr>
+          <w:p>
+            <w:pPr>
+              <w:spacing w:before="0" w:after="0"/>
+              <w:rPr>
+                <w:sz w:val="18"/>
+              </w:rPr>
+            </w:pPr>
+            <w:r>
+              <w:rPr>
+                <w:sz w:val="18"/>
+              </w:rPr>
+              <w:t xml:space="preserve">Requisitos de producto          </w:t>
+            </w:r>
+            <w:r>
+              <w:rPr>
+                <w:noProof/>
+                <w:sz w:val="18"/>
+                <w:lang w:val="es-419" w:eastAsia="es-419"/>
+              </w:rPr>
+              <mc:AlternateContent>
+                <mc:Choice Requires="wps">
+                  <w:drawing>
+                    <wp:anchor distT="0" distB="0" distL="114300" distR="114300" simplePos="0" relativeHeight="251801600" behindDoc="0" locked="0" layoutInCell="1" hidden="0" allowOverlap="1" wp14:anchorId="656B557E" wp14:editId="61BBAD8B">
+                      <wp:simplePos x="0" y="0"/>
+                      <wp:positionH relativeFrom="column">
+                        <wp:posOffset>1244600</wp:posOffset>
+                      </wp:positionH>
+                      <wp:positionV relativeFrom="paragraph">
+                        <wp:posOffset>0</wp:posOffset>
+                      </wp:positionV>
+                      <wp:extent cx="123825" cy="123825"/>
+                      <wp:effectExtent l="0" t="0" r="0" b="0"/>
+                      <wp:wrapNone/>
+                      <wp:docPr id="113" name="Elipse 113"/>
+                      <wp:cNvGraphicFramePr/>
+                      <a:graphic xmlns:a="http://schemas.openxmlformats.org/drawingml/2006/main">
+                        <a:graphicData uri="http://schemas.microsoft.com/office/word/2010/wordprocessingShape">
+                          <wps:wsp>
+                            <wps:cNvSpPr/>
+                            <wps:spPr>
+                              <a:xfrm>
+                                <a:off x="5290438" y="3724438"/>
+                                <a:ext cx="111125" cy="111125"/>
+                              </a:xfrm>
+                              <a:prstGeom prst="ellipse">
+                                <a:avLst/>
+                              </a:prstGeom>
+                              <a:solidFill>
+                                <a:schemeClr val="accent1"/>
+                              </a:solidFill>
+                              <a:ln w="12700" cap="flat" cmpd="sng">
+                                <a:solidFill>
+                                  <a:srgbClr val="42719B"/>
+                                </a:solidFill>
+                                <a:prstDash val="solid"/>
+                                <a:miter lim="800000"/>
+                                <a:headEnd type="none" w="sm" len="sm"/>
+                                <a:tailEnd type="none" w="sm" len="sm"/>
+                              </a:ln>
+                            </wps:spPr>
+                            <wps:txbx>
+                              <w:txbxContent>
+                                <w:p>
+                                  <w:pPr>
+                                    <w:spacing w:before="0" w:after="0"/>
+                                    <w:textDirection w:val="btLr"/>
+                                  </w:pPr>
+                                </w:p>
+                              </w:txbxContent>
+                            </wps:txbx>
+                            <wps:bodyPr spcFirstLastPara="1" wrap="square" lIns="91425" tIns="91425" rIns="91425" bIns="91425" anchor="ctr" anchorCtr="0">
+                              <a:noAutofit/>
+                            </wps:bodyPr>
+                          </wps:wsp>
+                        </a:graphicData>
+                      </a:graphic>
+                    </wp:anchor>
+                  </w:drawing>
+                </mc:Choice>
+                <mc:Fallback>
+                  <w:pict>
+                    <v:oval w14:anchorId="656B557E" id="Elipse 113" o:spid="_x0000_s1038" style="position:absolute;margin-left:98pt;margin-top:0;width:9.75pt;height:9.75pt;z-index:251801600;visibility:visible;mso-wrap-style:square;mso-wrap-distance-left:9pt;mso-wrap-distance-top:0;mso-wrap-distance-right:9pt;mso-wrap-distance-bottom:0;mso-position-horizontal:absolute;mso-position-horizontal-relative:text;mso-position-vertical:absolute;mso-position-vertical-relative:text;v-text-anchor:middle" o:gfxdata="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" fillcolor="#4f81bd [3204]" strokecolor="#42719b" strokeweight="1pt">
+                      <v:stroke startarrowwidth="narrow" startarrowlength="short" endarrowwidth="narrow" endarrowlength="short" joinstyle="miter"/>
+                      <v:textbox inset="2.53958mm,2.53958mm,2.53958mm,2.53958mm">
+                        <w:txbxContent>
+                          <w:p>
+                            <w:pPr>
+                              <w:spacing w:before="0" w:after="0"/>
+                              <w:textDirection w:val="btLr"/>
+                            </w:pPr>
+                          </w:p>
+                        </w:txbxContent>
+                      </v:textbox>
+                    </v:oval>
+                  </w:pict>
+                </mc:Fallback>
+              </mc:AlternateContent>
+            </w:r>
+          </w:p>
+        </w:tc>
+      </w:tr>
+      <w:tr>
+        <w:trPr>
+          <w:trHeight w:val="369"/>
+        </w:trPr>
+        <w:tc>
+          <w:tcPr>
+            <w:tcW w:w="2211" w:type="dxa"/>
+            <w:shd w:val="clear" w:color="auto" w:fill="0070C0"/>
+            <w:vAlign w:val="center"/>
+          </w:tcPr>
+          <w:p>
+            <w:pPr>
+              <w:spacing w:before="0" w:after="0"/>
+              <w:rPr>
+                <w:color w:val="404040"/>
+                <w:sz w:val="18"/>
+              </w:rPr>
+            </w:pPr>
+            <w:r>
+              <w:rPr>
+                <w:color w:val="404040"/>
+                <w:sz w:val="18"/>
+              </w:rPr>
+              <w:t>Prioridad del requisito</w:t>
+            </w:r>
+          </w:p>
+        </w:tc>
+        <w:tc>
+          <w:tcPr>
+            <w:tcW w:w="5585" w:type="dxa"/>
+            <w:vAlign w:val="center"/>
+          </w:tcPr>
+          <w:p>
+            <w:pPr>
+              <w:spacing w:before="0" w:after="0"/>
+              <w:rPr>
+                <w:sz w:val="18"/>
+              </w:rPr>
+            </w:pPr>
+            <w:r>
+              <w:rPr>
+                <w:sz w:val="18"/>
+              </w:rPr>
+              <w:t>Alta/Esencial           Media/Deseado            Baja/Opcional</w:t>
+            </w:r>
+            <w:r>
+              <w:rPr>
+                <w:noProof/>
+                <w:sz w:val="18"/>
+                <w:lang w:val="es-419" w:eastAsia="es-419"/>
+              </w:rPr>
+              <mc:AlternateContent>
+                <mc:Choice Requires="wps">
+                  <w:drawing>
+                    <wp:anchor distT="0" distB="0" distL="114300" distR="114300" simplePos="0" relativeHeight="251802624" behindDoc="0" locked="0" layoutInCell="1" hidden="0" allowOverlap="1" wp14:anchorId="5B4D087F" wp14:editId="354BD36B">
+                      <wp:simplePos x="0" y="0"/>
+                      <wp:positionH relativeFrom="column">
+                        <wp:posOffset>723900</wp:posOffset>
+                      </wp:positionH>
+                      <wp:positionV relativeFrom="paragraph">
+                        <wp:posOffset>12700</wp:posOffset>
+                      </wp:positionV>
+                      <wp:extent cx="123825" cy="123825"/>
+                      <wp:effectExtent l="0" t="0" r="0" b="0"/>
+                      <wp:wrapNone/>
+                      <wp:docPr id="128" name="Elipse 128"/>
+                      <wp:cNvGraphicFramePr/>
+                      <a:graphic xmlns:a="http://schemas.openxmlformats.org/drawingml/2006/main">
+                        <a:graphicData uri="http://schemas.microsoft.com/office/word/2010/wordprocessingShape">
+                          <wps:wsp>
+                            <wps:cNvSpPr/>
+                            <wps:spPr>
+                              <a:xfrm>
+                                <a:off x="5290438" y="3724438"/>
+                                <a:ext cx="111125" cy="111125"/>
+                              </a:xfrm>
+                              <a:prstGeom prst="ellipse">
+                                <a:avLst/>
+                              </a:prstGeom>
+                              <a:solidFill>
+                                <a:schemeClr val="accent1"/>
+                              </a:solidFill>
+                              <a:ln w="12700" cap="flat" cmpd="sng">
+                                <a:solidFill>
+                                  <a:srgbClr val="42719B"/>
+                                </a:solidFill>
+                                <a:prstDash val="solid"/>
+                                <a:miter lim="800000"/>
+                                <a:headEnd type="none" w="sm" len="sm"/>
+                                <a:tailEnd type="none" w="sm" len="sm"/>
+                              </a:ln>
+                            </wps:spPr>
+                            <wps:txbx>
+                              <w:txbxContent>
+                                <w:p>
+                                  <w:pPr>
+                                    <w:spacing w:before="0" w:after="0"/>
+                                    <w:textDirection w:val="btLr"/>
+                                  </w:pPr>
+                                </w:p>
+                              </w:txbxContent>
+                            </wps:txbx>
+                            <wps:bodyPr spcFirstLastPara="1" wrap="square" lIns="91425" tIns="91425" rIns="91425" bIns="91425" anchor="ctr" anchorCtr="0">
+                              <a:noAutofit/>
+                            </wps:bodyPr>
+                          </wps:wsp>
+                        </a:graphicData>
+                      </a:graphic>
+                    </wp:anchor>
+                  </w:drawing>
+                </mc:Choice>
+                <mc:Fallback>
+                  <w:pict>
+                    <v:oval w14:anchorId="5B4D087F" id="Elipse 128" o:spid="_x0000_s1039" style="position:absolute;margin-left:57pt;margin-top:1pt;width:9.75pt;height:9.75pt;z-index:251802624;visibility:visible;mso-wrap-style:square;mso-wrap-distance-left:9pt;mso-wrap-distance-top:0;mso-wrap-distance-right:9pt;mso-wrap-distance-bottom:0;mso-position-horizontal:absolute;mso-position-horizontal-relative:text;mso-position-vertical:absolute;mso-position-vertical-relative:text;v-text-anchor:middle" o:gfxdata="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" fillcolor="#4f81bd [3204]" strokecolor="#42719b" strokeweight="1pt">
+                      <v:stroke startarrowwidth="narrow" startarrowlength="short" endarrowwidth="narrow" endarrowlength="short" joinstyle="miter"/>
+                      <v:textbox inset="2.53958mm,2.53958mm,2.53958mm,2.53958mm">
+                        <w:txbxContent>
+                          <w:p>
+                            <w:pPr>
+                              <w:spacing w:before="0" w:after="0"/>
+                              <w:textDirection w:val="btLr"/>
+                            </w:pPr>
+                          </w:p>
+                        </w:txbxContent>
+                      </v:textbox>
+                    </v:oval>
+                  </w:pict>
+                </mc:Fallback>
+              </mc:AlternateContent>
+            </w:r>
+            <w:r>
+              <w:rPr>
+                <w:noProof/>
+                <w:sz w:val="18"/>
+                <w:lang w:val="es-419" w:eastAsia="es-419"/>
+              </w:rPr>
+              <mc:AlternateContent>
+                <mc:Choice Requires="wps">
+                  <w:drawing>
+                    <wp:anchor distT="0" distB="0" distL="114300" distR="114300" simplePos="0" relativeHeight="251803648" behindDoc="0" locked="0" layoutInCell="1" hidden="0" allowOverlap="1" wp14:anchorId="38FA7D33" wp14:editId="7CA1D262">
+                      <wp:simplePos x="0" y="0"/>
+                      <wp:positionH relativeFrom="column">
+                        <wp:posOffset>2908300</wp:posOffset>
+                      </wp:positionH>
+                      <wp:positionV relativeFrom="paragraph">
+                        <wp:posOffset>25400</wp:posOffset>
+                      </wp:positionV>
+                      <wp:extent cx="123825" cy="123825"/>
+                      <wp:effectExtent l="0" t="0" r="0" b="0"/>
+                      <wp:wrapNone/>
+                      <wp:docPr id="129" name="Elipse 129"/>
+                      <wp:cNvGraphicFramePr/>
+                      <a:graphic xmlns:a="http://schemas.openxmlformats.org/drawingml/2006/main">
+                        <a:graphicData uri="http://schemas.microsoft.com/office/word/2010/wordprocessingShape">
+                          <wps:wsp>
+                            <wps:cNvSpPr/>
+                            <wps:spPr>
+                              <a:xfrm>
+                                <a:off x="5290438" y="3724438"/>
+                                <a:ext cx="111125" cy="111125"/>
+                              </a:xfrm>
+                              <a:prstGeom prst="ellipse">
+                                <a:avLst/>
+                              </a:prstGeom>
+                              <a:solidFill>
+                                <a:schemeClr val="lt1"/>
+                              </a:solidFill>
+                              <a:ln w="12700" cap="flat" cmpd="sng">
+                                <a:solidFill>
+                                  <a:schemeClr val="accent1"/>
+                                </a:solidFill>
+                                <a:prstDash val="solid"/>
+                                <a:miter lim="800000"/>
+                                <a:headEnd type="none" w="sm" len="sm"/>
+                                <a:tailEnd type="none" w="sm" len="sm"/>
+                              </a:ln>
+                            </wps:spPr>
+                            <wps:txbx>
+                              <w:txbxContent>
+                                <w:p>
+                                  <w:pPr>
+                                    <w:spacing w:before="0" w:after="0"/>
+                                    <w:textDirection w:val="btLr"/>
+                                  </w:pPr>
+                                </w:p>
+                              </w:txbxContent>
+                            </wps:txbx>
+                            <wps:bodyPr spcFirstLastPara="1" wrap="square" lIns="91425" tIns="91425" rIns="91425" bIns="91425" anchor="ctr" anchorCtr="0">
+                              <a:noAutofit/>
+                            </wps:bodyPr>
+                          </wps:wsp>
+                        </a:graphicData>
+                      </a:graphic>
+                    </wp:anchor>
+                  </w:drawing>
+                </mc:Choice>
+                <mc:Fallback>
+                  <w:pict>
+                    <v:oval w14:anchorId="38FA7D33" id="Elipse 129" o:spid="_x0000_s1040" style="position:absolute;margin-left:229pt;margin-top:2pt;width:9.75pt;height:9.75pt;z-index:251803648;visibility:visible;mso-wrap-style:square;mso-wrap-distance-left:9pt;mso-wrap-distance-top:0;mso-wrap-distance-right:9pt;mso-wrap-distance-bottom:0;mso-position-horizontal:absolute;mso-position-horizontal-relative:text;mso-position-vertical:absolute;mso-position-vertical-relative:text;v-text-anchor:middle" o:gfxdata="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" fillcolor="white [3201]" strokecolor="#4f81bd [3204]" strokeweight="1pt">
+                      <v:stroke startarrowwidth="narrow" startarrowlength="short" endarrowwidth="narrow" endarrowlength="short" joinstyle="miter"/>
+                      <v:textbox inset="2.53958mm,2.53958mm,2.53958mm,2.53958mm">
+                        <w:txbxContent>
+                          <w:p>
+                            <w:pPr>
+                              <w:spacing w:before="0" w:after="0"/>
+                              <w:textDirection w:val="btLr"/>
+                            </w:pPr>
+                          </w:p>
+                        </w:txbxContent>
+                      </v:textbox>
+                    </v:oval>
+                  </w:pict>
+                </mc:Fallback>
+              </mc:AlternateContent>
+            </w:r>
+            <w:r>
+              <w:rPr>
+                <w:noProof/>
+                <w:sz w:val="18"/>
+                <w:lang w:val="es-419" w:eastAsia="es-419"/>
+              </w:rPr>
+              <mc:AlternateContent>
+                <mc:Choice Requires="wps">
+                  <w:drawing>
+                    <wp:anchor distT="0" distB="0" distL="114300" distR="114300" simplePos="0" relativeHeight="251804672" behindDoc="0" locked="0" layoutInCell="1" hidden="0" allowOverlap="1" wp14:anchorId="6710F708" wp14:editId="10E1CA72">
+                      <wp:simplePos x="0" y="0"/>
+                      <wp:positionH relativeFrom="column">
+                        <wp:posOffset>1816100</wp:posOffset>
+                      </wp:positionH>
+                      <wp:positionV relativeFrom="paragraph">
+                        <wp:posOffset>12700</wp:posOffset>
+                      </wp:positionV>
+                      <wp:extent cx="123825" cy="123825"/>
+                      <wp:effectExtent l="0" t="0" r="0" b="0"/>
+                      <wp:wrapNone/>
+                      <wp:docPr id="130" name="Elipse 130"/>
+                      <wp:cNvGraphicFramePr/>
+                      <a:graphic xmlns:a="http://schemas.openxmlformats.org/drawingml/2006/main">
+                        <a:graphicData uri="http://schemas.microsoft.com/office/word/2010/wordprocessingShape">
+                          <wps:wsp>
+                            <wps:cNvSpPr/>
+                            <wps:spPr>
+                              <a:xfrm>
+                                <a:off x="5290438" y="3724438"/>
+                                <a:ext cx="111125" cy="111125"/>
+                              </a:xfrm>
+                              <a:prstGeom prst="ellipse">
+                                <a:avLst/>
+                              </a:prstGeom>
+                              <a:solidFill>
+                                <a:schemeClr val="lt1"/>
+                              </a:solidFill>
+                              <a:ln w="12700" cap="flat" cmpd="sng">
+                                <a:solidFill>
+                                  <a:schemeClr val="accent1"/>
+                                </a:solidFill>
+                                <a:prstDash val="solid"/>
+                                <a:miter lim="800000"/>
+                                <a:headEnd type="none" w="sm" len="sm"/>
+                                <a:tailEnd type="none" w="sm" len="sm"/>
+                              </a:ln>
+                            </wps:spPr>
+                            <wps:txbx>
+                              <w:txbxContent>
+                                <w:p>
+                                  <w:pPr>
+                                    <w:spacing w:before="0" w:after="0"/>
+                                    <w:textDirection w:val="btLr"/>
+                                  </w:pPr>
+                                </w:p>
+                              </w:txbxContent>
+                            </wps:txbx>
+                            <wps:bodyPr spcFirstLastPara="1" wrap="square" lIns="91425" tIns="91425" rIns="91425" bIns="91425" anchor="ctr" anchorCtr="0">
+                              <a:noAutofit/>
+                            </wps:bodyPr>
+                          </wps:wsp>
+                        </a:graphicData>
+                      </a:graphic>
+                    </wp:anchor>
+                  </w:drawing>
+                </mc:Choice>
+                <mc:Fallback>
+                  <w:pict>
+                    <v:oval w14:anchorId="6710F708" id="Elipse 130" o:spid="_x0000_s1041" style="position:absolute;margin-left:143pt;margin-top:1pt;width:9.75pt;height:9.75pt;z-index:251804672;visibility:visible;mso-wrap-style:square;mso-wrap-distance-left:9pt;mso-wrap-distance-top:0;mso-wrap-distance-right:9pt;mso-wrap-distance-bottom:0;mso-position-horizontal:absolute;mso-position-horizontal-relative:text;mso-position-vertical:absolute;mso-position-vertical-relative:text;v-text-anchor:middle" o:gfxdata="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" fillcolor="white [3201]" strokecolor="#4f81bd [3204]" strokeweight="1pt">
+                      <v:stroke startarrowwidth="narrow" startarrowlength="short" endarrowwidth="narrow" endarrowlength="short" joinstyle="miter"/>
+                      <v:textbox inset="2.53958mm,2.53958mm,2.53958mm,2.53958mm">
+                        <w:txbxContent>
+                          <w:p>
+                            <w:pPr>
+                              <w:spacing w:before="0" w:after="0"/>
+                              <w:textDirection w:val="btLr"/>
+                            </w:pPr>
+                          </w:p>
+                        </w:txbxContent>
+                      </v:textbox>
+                    </v:oval>
+                  </w:pict>
+                </mc:Fallback>
+              </mc:AlternateContent>
+            </w:r>
+          </w:p>
+        </w:tc>
+      </w:tr>
+      <w:tr>
+        <w:trPr>
+          <w:trHeight w:val="247"/>
+        </w:trPr>
+        <w:tc>
+          <w:tcPr>
+            <w:tcW w:w="2211" w:type="dxa"/>
+            <w:shd w:val="clear" w:color="auto" w:fill="auto"/>
+            <w:vAlign w:val="center"/>
+          </w:tcPr>
+          <w:p>
+            <w:pPr>
+              <w:spacing w:before="0" w:after="0"/>
+              <w:rPr>
+                <w:color w:val="404040"/>
+                <w:sz w:val="18"/>
+              </w:rPr>
+            </w:pPr>
+            <w:r>
+              <w:rPr>
+                <w:color w:val="404040"/>
+                <w:sz w:val="18"/>
+              </w:rPr>
+              <w:t>DESCRIPCIÓN</w:t>
+            </w:r>
+          </w:p>
+        </w:tc>
+        <w:tc>
+          <w:tcPr>
+            <w:tcW w:w="5585" w:type="dxa"/>
+            <w:vAlign w:val="center"/>
+          </w:tcPr>
+          <w:p>
+            <w:pPr>
+              <w:spacing w:before="0" w:after="0"/>
+              <w:rPr>
+                <w:sz w:val="18"/>
+              </w:rPr>
+            </w:pPr>
+            <w:r>
+              <w:rPr>
+                <w:sz w:val="18"/>
+              </w:rPr>
+              <w:t>Se presentarán</w:t>
+            </w:r>
+            <w:r>
+              <w:rPr>
+                <w:sz w:val="18"/>
+              </w:rPr>
+              <w:t xml:space="preserve"> el nombres y avatar del </w:t>
+            </w:r>
+            <w:proofErr w:type="spellStart"/>
+            <w:r>
+              <w:rPr>
+                <w:sz w:val="18"/>
+              </w:rPr>
+              <w:t>administador</w:t>
+            </w:r>
+            <w:proofErr w:type="spellEnd"/>
+            <w:r>
+              <w:rPr>
+                <w:sz w:val="18"/>
+              </w:rPr>
+              <w:t>, así como</w:t>
+            </w:r>
+            <w:r>
+              <w:rPr>
+                <w:sz w:val="18"/>
+              </w:rPr>
+              <w:t xml:space="preserve"> las diferentes acciones que podrá realizar el administrador durante su navegación</w:t>
+            </w:r>
+            <w:r>
+              <w:rPr>
+                <w:sz w:val="18"/>
+              </w:rPr>
+              <w:t xml:space="preserve"> en la sección administración. </w:t>
+            </w:r>
+          </w:p>
+        </w:tc>
+      </w:tr>
+      <w:tr>
+        <w:trPr>
+          <w:trHeight w:val="247"/>
+        </w:trPr>
+        <w:tc>
+          <w:tcPr>
+            <w:tcW w:w="2211" w:type="dxa"/>
+            <w:shd w:val="clear" w:color="auto" w:fill="auto"/>
+            <w:vAlign w:val="center"/>
+          </w:tcPr>
+          <w:p>
+            <w:pPr>
+              <w:spacing w:before="0" w:after="0"/>
+              <w:rPr>
+                <w:color w:val="404040"/>
+                <w:sz w:val="18"/>
+              </w:rPr>
+            </w:pPr>
+            <w:r>
+              <w:rPr>
+                <w:color w:val="404040"/>
+                <w:sz w:val="18"/>
+              </w:rPr>
+              <w:t>PROCESO</w:t>
+            </w:r>
+          </w:p>
+        </w:tc>
+        <w:tc>
+          <w:tcPr>
+            <w:tcW w:w="5585" w:type="dxa"/>
+            <w:vAlign w:val="center"/>
+          </w:tcPr>
+          <w:p>
+            <w:pPr>
+              <w:spacing w:before="0" w:after="0"/>
+              <w:rPr>
+                <w:sz w:val="18"/>
+              </w:rPr>
+            </w:pPr>
+            <w:r>
+              <w:rPr>
+                <w:sz w:val="18"/>
+              </w:rPr>
+              <w:t>El administrador podrá desplegar una barra</w:t>
+            </w:r>
+            <w:r>
+              <w:rPr>
+                <w:sz w:val="18"/>
+              </w:rPr>
+              <w:t xml:space="preserve"> de navegación</w:t>
+            </w:r>
+            <w:r>
+              <w:rPr>
+                <w:sz w:val="18"/>
+              </w:rPr>
+              <w:t xml:space="preserve"> con diferentes procesos </w:t>
+            </w:r>
+            <w:r>
+              <w:rPr>
+                <w:sz w:val="18"/>
+              </w:rPr>
+              <w:t xml:space="preserve">y los cuales se pueden encontrar más subprocesos, para realizar dichas acciones deberá dirigirse a la parte izquierda donde estará ubicada la barra. </w:t>
+            </w:r>
+          </w:p>
+        </w:tc>
+      </w:tr>
+      <w:tr>
+        <w:trPr>
+          <w:trHeight w:val="247"/>
+        </w:trPr>
+        <w:tc>
+          <w:tcPr>
+            <w:tcW w:w="2211" w:type="dxa"/>
+            <w:shd w:val="clear" w:color="auto" w:fill="auto"/>
+            <w:vAlign w:val="center"/>
+          </w:tcPr>
+          <w:p>
+            <w:pPr>
+              <w:spacing w:before="0" w:after="0"/>
+              <w:rPr>
+                <w:color w:val="404040"/>
+                <w:sz w:val="18"/>
+              </w:rPr>
+            </w:pPr>
+            <w:r>
+              <w:rPr>
+                <w:color w:val="404040"/>
+                <w:sz w:val="18"/>
+              </w:rPr>
+              <w:t xml:space="preserve">     SALIDAS</w:t>
+            </w:r>
+          </w:p>
+        </w:tc>
+        <w:tc>
+          <w:tcPr>
+            <w:tcW w:w="5585" w:type="dxa"/>
+            <w:vAlign w:val="center"/>
+          </w:tcPr>
+          <w:p>
+            <w:pPr>
+              <w:pBdr>
+                <w:top w:val="nil"/>
+                <w:left w:val="nil"/>
+                <w:bottom w:val="nil"/>
+                <w:right w:val="nil"/>
+                <w:between w:val="nil"/>
+              </w:pBdr>
+              <w:spacing w:before="0" w:after="0"/>
+              <w:rPr>
+                <w:color w:val="404040"/>
+                <w:sz w:val="18"/>
+              </w:rPr>
+            </w:pPr>
+            <w:r>
+              <w:rPr>
+                <w:sz w:val="18"/>
+              </w:rPr>
+              <w:t xml:space="preserve">Se mostrará </w:t>
+            </w:r>
+            <w:r>
+              <w:rPr>
+                <w:sz w:val="18"/>
+              </w:rPr>
+              <w:t>los procesos como actividades, reseñas, noticias, productos, pedidos, usuarios.</w:t>
+            </w:r>
+          </w:p>
+          <w:p>
+            <w:pPr>
+              <w:pBdr>
+                <w:top w:val="nil"/>
+                <w:left w:val="nil"/>
+                <w:bottom w:val="nil"/>
+                <w:right w:val="nil"/>
+                <w:between w:val="nil"/>
+              </w:pBdr>
+              <w:spacing w:before="0" w:after="0"/>
+              <w:rPr>
+                <w:color w:val="404040"/>
+                <w:sz w:val="18"/>
+              </w:rPr>
+            </w:pPr>
+          </w:p>
+        </w:tc>
+      </w:tr>
+      <w:tr>
+        <w:trPr>
+          <w:trHeight w:val="247"/>
+        </w:trPr>
+        <w:tc>
+          <w:tcPr>
+            <w:tcW w:w="2211" w:type="dxa"/>
+            <w:shd w:val="clear" w:color="auto" w:fill="auto"/>
+            <w:vAlign w:val="center"/>
+          </w:tcPr>
+          <w:p>
+            <w:pPr>
+              <w:spacing w:before="0" w:after="0"/>
+              <w:rPr>
+                <w:color w:val="404040"/>
+                <w:sz w:val="18"/>
+              </w:rPr>
+            </w:pPr>
+            <w:r>
+              <w:rPr>
+                <w:color w:val="404040"/>
+                <w:sz w:val="18"/>
+              </w:rPr>
+              <w:t>RESTRICCIONES</w:t>
+            </w:r>
+          </w:p>
+        </w:tc>
+        <w:tc>
+          <w:tcPr>
+            <w:tcW w:w="5585" w:type="dxa"/>
+            <w:vAlign w:val="center"/>
+          </w:tcPr>
+          <w:p>
+            <w:pPr>
+              <w:spacing w:before="0" w:after="0"/>
+              <w:rPr>
+                <w:sz w:val="18"/>
+              </w:rPr>
+            </w:pPr>
+            <w:r>
+              <w:rPr>
+                <w:sz w:val="18"/>
+              </w:rPr>
+              <w:t>Solo cuentas con el rol de administrador podrán acceder</w:t>
+            </w:r>
+            <w:r>
+              <w:rPr>
+                <w:sz w:val="18"/>
+              </w:rPr>
+              <w:t>.</w:t>
+            </w:r>
+          </w:p>
+        </w:tc>
+      </w:tr>
+    </w:tbl>
+    <w:p>
+      <w:pPr>
+        <w:pStyle w:val="Prrafodelista"/>
+        <w:spacing w:before="0" w:after="0"/>
+        <w:rPr>
+          <w:color w:val="404040"/>
+          <w:sz w:val="18"/>
+          <w:szCs w:val="18"/>
+        </w:rPr>
+      </w:pPr>
+    </w:p>
+    <w:p>
+      <w:pPr>
+        <w:pStyle w:val="Prrafodelista"/>
+        <w:spacing w:before="0" w:after="0"/>
+        <w:rPr>
+          <w:color w:val="404040"/>
+          <w:sz w:val="18"/>
+          <w:szCs w:val="18"/>
+        </w:rPr>
+      </w:pPr>
+    </w:p>
+    <w:p>
+      <w:pPr>
+        <w:pStyle w:val="Prrafodelista"/>
+        <w:spacing w:before="0" w:after="0"/>
+        <w:rPr>
+          <w:color w:val="404040"/>
+          <w:sz w:val="18"/>
+          <w:szCs w:val="18"/>
+        </w:rPr>
+      </w:pPr>
+    </w:p>
+    <w:p>
+      <w:pPr>
+        <w:pStyle w:val="Prrafodelista"/>
+        <w:spacing w:before="0" w:after="0"/>
+        <w:rPr>
+          <w:color w:val="404040"/>
+          <w:sz w:val="18"/>
+          <w:szCs w:val="18"/>
+        </w:rPr>
+      </w:pPr>
+    </w:p>
+    <w:p>
+      <w:pPr>
+        <w:pStyle w:val="Prrafodelista"/>
+        <w:spacing w:before="0" w:after="0"/>
+        <w:rPr>
+          <w:color w:val="404040"/>
+          <w:sz w:val="18"/>
+          <w:szCs w:val="18"/>
+        </w:rPr>
+      </w:pPr>
+    </w:p>
+    <w:p>
+      <w:pPr>
+        <w:pStyle w:val="Prrafodelista"/>
+        <w:spacing w:before="0" w:after="0"/>
+        <w:rPr>
+          <w:color w:val="404040"/>
+          <w:sz w:val="18"/>
+          <w:szCs w:val="18"/>
+        </w:rPr>
+      </w:pPr>
+    </w:p>
+    <w:p>
+      <w:pPr>
+        <w:pStyle w:val="Prrafodelista"/>
+        <w:spacing w:before="0" w:after="0"/>
+        <w:rPr>
+          <w:color w:val="404040"/>
+          <w:sz w:val="18"/>
+          <w:szCs w:val="18"/>
+        </w:rPr>
+      </w:pPr>
+    </w:p>
+    <w:p>
+      <w:pPr>
+        <w:pStyle w:val="Prrafodelista"/>
+        <w:spacing w:before="0" w:after="0"/>
+        <w:rPr>
+          <w:color w:val="404040"/>
+          <w:sz w:val="18"/>
+          <w:szCs w:val="18"/>
+        </w:rPr>
+      </w:pPr>
+    </w:p>
+    <w:p>
+      <w:pPr>
+        <w:pStyle w:val="Prrafodelista"/>
+        <w:spacing w:before="0" w:after="0"/>
+        <w:rPr>
+          <w:color w:val="404040"/>
+          <w:sz w:val="18"/>
+          <w:szCs w:val="18"/>
+        </w:rPr>
+      </w:pPr>
+    </w:p>
+    <w:p>
+      <w:pPr>
+        <w:pStyle w:val="Prrafodelista"/>
+        <w:spacing w:before="0" w:after="0"/>
+        <w:rPr>
+          <w:color w:val="404040"/>
+          <w:sz w:val="18"/>
+          <w:szCs w:val="18"/>
+        </w:rPr>
+      </w:pPr>
+    </w:p>
+    <w:p>
+      <w:pPr>
+        <w:pStyle w:val="Prrafodelista"/>
+        <w:spacing w:before="0" w:after="0"/>
+        <w:rPr>
+          <w:color w:val="404040"/>
+          <w:sz w:val="18"/>
+          <w:szCs w:val="18"/>
+        </w:rPr>
+      </w:pPr>
+    </w:p>
+    <w:p>
+      <w:pPr>
+        <w:pStyle w:val="Prrafodelista"/>
+        <w:spacing w:before="0" w:after="0"/>
+        <w:rPr>
+          <w:color w:val="404040"/>
+          <w:sz w:val="18"/>
+          <w:szCs w:val="18"/>
+        </w:rPr>
+      </w:pPr>
+    </w:p>
+    <w:p>
+      <w:pPr>
+        <w:pStyle w:val="Prrafodelista"/>
+        <w:spacing w:before="0" w:after="0"/>
+        <w:rPr>
+          <w:color w:val="404040"/>
+          <w:sz w:val="18"/>
+          <w:szCs w:val="18"/>
+        </w:rPr>
+      </w:pPr>
+    </w:p>
+    <w:p>
+      <w:pPr>
+        <w:pStyle w:val="Prrafodelista"/>
+        <w:spacing w:before="0" w:after="0"/>
+        <w:rPr>
+          <w:color w:val="404040"/>
+          <w:sz w:val="18"/>
+          <w:szCs w:val="18"/>
+        </w:rPr>
+      </w:pPr>
+    </w:p>
+    <w:p>
+      <w:pPr>
+        <w:pStyle w:val="Prrafodelista"/>
+        <w:spacing w:before="0" w:after="0"/>
+        <w:rPr>
+          <w:color w:val="404040"/>
+          <w:sz w:val="18"/>
+          <w:szCs w:val="18"/>
+        </w:rPr>
+      </w:pPr>
+    </w:p>
+    <w:p>
+      <w:pPr>
+        <w:pStyle w:val="Prrafodelista"/>
+        <w:spacing w:before="0" w:after="0"/>
+        <w:rPr>
+          <w:color w:val="404040"/>
+          <w:sz w:val="18"/>
+          <w:szCs w:val="18"/>
+        </w:rPr>
+      </w:pPr>
+    </w:p>
+    <w:p>
+      <w:pPr>
+        <w:pStyle w:val="Prrafodelista"/>
+        <w:numPr>
+          <w:ilvl w:val="0"/>
+          <w:numId w:val="8"/>
+        </w:numPr>
+      </w:pPr>
+      <w:r>
+        <w:t>P</w:t>
+      </w:r>
+      <w:r>
+        <w:rPr>
+          <w:lang w:val="es-419"/>
+        </w:rPr>
+        <w:t xml:space="preserve">ágina administrador </w:t>
+      </w:r>
+    </w:p>
+    <w:p>
+      <w:pPr>
+        <w:pStyle w:val="Prrafodelista"/>
+        <w:spacing w:before="0" w:after="0"/>
+        <w:rPr>
+          <w:color w:val="404040"/>
+          <w:sz w:val="18"/>
+          <w:szCs w:val="18"/>
+        </w:rPr>
+      </w:pPr>
+    </w:p>
+    <w:tbl>
+      <w:tblPr>
+        <w:tblW w:w="7796" w:type="dxa"/>
+        <w:tblBorders>
+          <w:top w:val="single" w:sz="4" w:space="0" w:color="000000"/>
+          <w:left w:val="single" w:sz="4" w:space="0" w:color="000000"/>
+          <w:bottom w:val="single" w:sz="4" w:space="0" w:color="000000"/>
+          <w:right w:val="single" w:sz="4" w:space="0" w:color="000000"/>
+          <w:insideH w:val="single" w:sz="4" w:space="0" w:color="000000"/>
+          <w:insideV w:val="single" w:sz="4" w:space="0" w:color="000000"/>
+        </w:tblBorders>
+        <w:tblLayout w:type="fixed"/>
+        <w:tblLook w:val="0400" w:firstRow="0" w:lastRow="0" w:firstColumn="0" w:lastColumn="0" w:noHBand="0" w:noVBand="1"/>
+      </w:tblPr>
+      <w:tblGrid>
+        <w:gridCol w:w="2211"/>
+        <w:gridCol w:w="5585"/>
+      </w:tblGrid>
+      <w:tr>
+        <w:trPr>
+          <w:trHeight w:val="404"/>
+        </w:trPr>
+        <w:tc>
+          <w:tcPr>
+            <w:tcW w:w="2211" w:type="dxa"/>
+            <w:shd w:val="clear" w:color="auto" w:fill="0070C0"/>
+            <w:vAlign w:val="center"/>
+          </w:tcPr>
+          <w:p>
+            <w:pPr>
+              <w:spacing w:before="0" w:after="0"/>
+              <w:rPr>
+                <w:color w:val="404040"/>
+                <w:sz w:val="18"/>
+              </w:rPr>
+            </w:pPr>
+            <w:r>
+              <w:rPr>
+                <w:color w:val="404040"/>
+                <w:sz w:val="18"/>
+              </w:rPr>
+              <w:t>Código de requisito</w:t>
+            </w:r>
+          </w:p>
+        </w:tc>
+        <w:tc>
+          <w:tcPr>
+            <w:tcW w:w="5585" w:type="dxa"/>
+            <w:shd w:val="clear" w:color="auto" w:fill="auto"/>
+            <w:vAlign w:val="center"/>
+          </w:tcPr>
+          <w:p>
+            <w:pPr>
+              <w:spacing w:before="0" w:after="0"/>
+              <w:rPr>
+                <w:b/>
+                <w:sz w:val="18"/>
+              </w:rPr>
+            </w:pPr>
+            <w:r>
+              <w:rPr>
+                <w:b/>
+                <w:sz w:val="18"/>
+              </w:rPr>
+              <w:t>RF004</w:t>
             </w:r>
           </w:p>
         </w:tc>
@@ -6727,7 +7756,7 @@
                 </mc:Choice>
                 <mc:Fallback>
                   <w:pict>
-                    <v:oval w14:anchorId="0BFF0DB0" id="Elipse 9" o:spid="_x0000_s1038" style="position:absolute;margin-left:98pt;margin-top:0;width:9.75pt;height:9.75pt;z-index:251679744;visibility:visible;mso-wrap-style:square;mso-wrap-distance-left:9pt;mso-wrap-distance-top:0;mso-wrap-distance-right:9pt;mso-wrap-distance-bottom:0;mso-position-horizontal:absolute;mso-position-horizontal-relative:text;mso-position-vertical:absolute;mso-position-vertical-relative:text;v-text-anchor:middle" o:gfxdata="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" fillcolor="#4f81bd [3204]" strokecolor="#42719b" strokeweight="1pt">
+                    <v:oval w14:anchorId="0BFF0DB0" id="Elipse 9" o:spid="_x0000_s1042" style="position:absolute;margin-left:98pt;margin-top:0;width:9.75pt;height:9.75pt;z-index:251679744;visibility:visible;mso-wrap-style:square;mso-wrap-distance-left:9pt;mso-wrap-distance-top:0;mso-wrap-distance-right:9pt;mso-wrap-distance-bottom:0;mso-position-horizontal:absolute;mso-position-horizontal-relative:text;mso-position-vertical:absolute;mso-position-vertical-relative:text;v-text-anchor:middle" o:gfxdata="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" fillcolor="#4f81bd [3204]" strokecolor="#42719b" strokeweight="1pt">
                       <v:stroke startarrowwidth="narrow" startarrowlength="short" endarrowwidth="narrow" endarrowlength="short" joinstyle="miter"/>
                       <v:textbox inset="2.53958mm,2.53958mm,2.53958mm,2.53958mm">
                         <w:txbxContent>
@@ -6860,7 +7889,7 @@
                 </mc:Choice>
                 <mc:Fallback>
                   <w:pict>
-                    <v:oval w14:anchorId="3150E0CB" id="Elipse 122" o:spid="_x0000_s1039" style="position:absolute;margin-left:57pt;margin-top:1pt;width:9.75pt;height:9.75pt;z-index:251680768;visibility:visible;mso-wrap-style:square;mso-wrap-distance-left:9pt;mso-wrap-distance-top:0;mso-wrap-distance-right:9pt;mso-wrap-distance-bottom:0;mso-position-horizontal:absolute;mso-position-horizontal-relative:text;mso-position-vertical:absolute;mso-position-vertical-relative:text;v-text-anchor:middle" o:gfxdata="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" fillcolor="#4f81bd [3204]" strokecolor="#42719b" strokeweight="1pt">
+                    <v:oval w14:anchorId="3150E0CB" id="Elipse 122" o:spid="_x0000_s1043" style="position:absolute;margin-left:57pt;margin-top:1pt;width:9.75pt;height:9.75pt;z-index:251680768;visibility:visible;mso-wrap-style:square;mso-wrap-distance-left:9pt;mso-wrap-distance-top:0;mso-wrap-distance-right:9pt;mso-wrap-distance-bottom:0;mso-position-horizontal:absolute;mso-position-horizontal-relative:text;mso-position-vertical:absolute;mso-position-vertical-relative:text;v-text-anchor:middle" o:gfxdata="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" fillcolor="#4f81bd [3204]" strokecolor="#42719b" strokeweight="1pt">
                       <v:stroke startarrowwidth="narrow" startarrowlength="short" endarrowwidth="narrow" endarrowlength="short" joinstyle="miter"/>
                       <v:textbox inset="2.53958mm,2.53958mm,2.53958mm,2.53958mm">
                         <w:txbxContent>
@@ -6945,7 +7974,7 @@
                 </mc:Choice>
                 <mc:Fallback>
                   <w:pict>
-                    <v:oval w14:anchorId="6F6751CC" id="Elipse 88" o:spid="_x0000_s1040" style="position:absolute;margin-left:229pt;margin-top:2pt;width:9.75pt;height:9.75pt;z-index:251681792;visibility:visible;mso-wrap-style:square;mso-wrap-distance-left:9pt;mso-wrap-distance-top:0;mso-wrap-distance-right:9pt;mso-wrap-distance-bottom:0;mso-position-horizontal:absolute;mso-position-horizontal-relative:text;mso-position-vertical:absolute;mso-position-vertical-relative:text;v-text-anchor:middle" o:gfxdata="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" fillcolor="white [3201]" strokecolor="#4f81bd [3204]" strokeweight="1pt">
+                    <v:oval w14:anchorId="6F6751CC" id="Elipse 88" o:spid="_x0000_s1044" style="position:absolute;margin-left:229pt;margin-top:2pt;width:9.75pt;height:9.75pt;z-index:251681792;visibility:visible;mso-wrap-style:square;mso-wrap-distance-left:9pt;mso-wrap-distance-top:0;mso-wrap-distance-right:9pt;mso-wrap-distance-bottom:0;mso-position-horizontal:absolute;mso-position-horizontal-relative:text;mso-position-vertical:absolute;mso-position-vertical-relative:text;v-text-anchor:middle" o:gfxdata="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" fillcolor="white [3201]" strokecolor="#4f81bd [3204]" strokeweight="1pt">
                       <v:stroke startarrowwidth="narrow" startarrowlength="short" endarrowwidth="narrow" endarrowlength="short" joinstyle="miter"/>
                       <v:textbox inset="2.53958mm,2.53958mm,2.53958mm,2.53958mm">
                         <w:txbxContent>
@@ -7030,7 +8059,7 @@
                 </mc:Choice>
                 <mc:Fallback>
                   <w:pict>
-                    <v:oval w14:anchorId="1DD82528" id="Elipse 70" o:spid="_x0000_s1041" style="position:absolute;margin-left:143pt;margin-top:1pt;width:9.75pt;height:9.75pt;z-index:251682816;visibility:visible;mso-wrap-style:square;mso-wrap-distance-left:9pt;mso-wrap-distance-top:0;mso-wrap-distance-right:9pt;mso-wrap-distance-bottom:0;mso-position-horizontal:absolute;mso-position-horizontal-relative:text;mso-position-vertical:absolute;mso-position-vertical-relative:text;v-text-anchor:middle" o:gfxdata="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" fillcolor="white [3201]" strokecolor="#4f81bd [3204]" strokeweight="1pt">
+                    <v:oval w14:anchorId="1DD82528" id="Elipse 70" o:spid="_x0000_s1045" style="position:absolute;margin-left:143pt;margin-top:1pt;width:9.75pt;height:9.75pt;z-index:251682816;visibility:visible;mso-wrap-style:square;mso-wrap-distance-left:9pt;mso-wrap-distance-top:0;mso-wrap-distance-right:9pt;mso-wrap-distance-bottom:0;mso-position-horizontal:absolute;mso-position-horizontal-relative:text;mso-position-vertical:absolute;mso-position-vertical-relative:text;v-text-anchor:middle" o:gfxdata="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" fillcolor="white [3201]" strokecolor="#4f81bd [3204]" strokeweight="1pt">
                       <v:stroke startarrowwidth="narrow" startarrowlength="short" endarrowwidth="narrow" endarrowlength="short" joinstyle="miter"/>
                       <v:textbox inset="2.53958mm,2.53958mm,2.53958mm,2.53958mm">
                         <w:txbxContent>
@@ -7198,6 +8227,12 @@
               </w:rPr>
               <w:t>Solo cuentas con el rol de administrador podrán acceder</w:t>
             </w:r>
+            <w:r>
+              <w:rPr>
+                <w:sz w:val="18"/>
+              </w:rPr>
+              <w:t>.</w:t>
+            </w:r>
           </w:p>
         </w:tc>
       </w:tr>
@@ -7207,7 +8242,18 @@
     <w:p/>
     <w:p/>
     <w:p/>
-    <w:p/>
+    <w:p>
+      <w:pPr>
+        <w:pStyle w:val="Prrafodelista"/>
+        <w:numPr>
+          <w:ilvl w:val="0"/>
+          <w:numId w:val="12"/>
+        </w:numPr>
+      </w:pPr>
+      <w:r>
+        <w:t>Reseñas</w:t>
+      </w:r>
+    </w:p>
     <w:tbl>
       <w:tblPr>
         <w:tblStyle w:val="a2"/>
@@ -7270,7 +8316,7 @@
               <w:rPr>
                 <w:b/>
               </w:rPr>
-              <w:t>RF004</w:t>
+              <w:t>RF005</w:t>
             </w:r>
           </w:p>
         </w:tc>
@@ -7421,7 +8467,7 @@
                 </mc:Choice>
                 <mc:Fallback>
                   <w:pict>
-                    <v:oval w14:anchorId="5ACF499F" id="Elipse 29" o:spid="_x0000_s1042" style="position:absolute;margin-left:98pt;margin-top:0;width:9.75pt;height:9.75pt;z-index:251684864;visibility:visible;mso-wrap-style:square;mso-wrap-distance-left:9pt;mso-wrap-distance-top:0;mso-wrap-distance-right:9pt;mso-wrap-distance-bottom:0;mso-position-horizontal:absolute;mso-position-horizontal-relative:text;mso-position-vertical:absolute;mso-position-vertical-relative:text;v-text-anchor:middle" o:gfxdata="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" fillcolor="#4f81bd [3204]" strokecolor="#42719b" strokeweight="1pt">
+                    <v:oval w14:anchorId="5ACF499F" id="Elipse 29" o:spid="_x0000_s1046" style="position:absolute;margin-left:98pt;margin-top:0;width:9.75pt;height:9.75pt;z-index:251684864;visibility:visible;mso-wrap-style:square;mso-wrap-distance-left:9pt;mso-wrap-distance-top:0;mso-wrap-distance-right:9pt;mso-wrap-distance-bottom:0;mso-position-horizontal:absolute;mso-position-horizontal-relative:text;mso-position-vertical:absolute;mso-position-vertical-relative:text;v-text-anchor:middle" o:gfxdata="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" fillcolor="#4f81bd [3204]" strokecolor="#42719b" strokeweight="1pt">
                       <v:stroke startarrowwidth="narrow" startarrowlength="short" endarrowwidth="narrow" endarrowlength="short" joinstyle="miter"/>
                       <v:textbox inset="2.53958mm,2.53958mm,2.53958mm,2.53958mm">
                         <w:txbxContent>
@@ -7545,7 +8591,7 @@
                 </mc:Choice>
                 <mc:Fallback>
                   <w:pict>
-                    <v:oval w14:anchorId="37036186" id="Elipse 90" o:spid="_x0000_s1043" style="position:absolute;margin-left:57pt;margin-top:1pt;width:9.75pt;height:9.75pt;z-index:251685888;visibility:visible;mso-wrap-style:square;mso-wrap-distance-left:9pt;mso-wrap-distance-top:0;mso-wrap-distance-right:9pt;mso-wrap-distance-bottom:0;mso-position-horizontal:absolute;mso-position-horizontal-relative:text;mso-position-vertical:absolute;mso-position-vertical-relative:text;v-text-anchor:middle" o:gfxdata="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" fillcolor="#4f81bd [3204]" strokecolor="#42719b" strokeweight="1pt">
+                    <v:oval w14:anchorId="37036186" id="Elipse 90" o:spid="_x0000_s1047" style="position:absolute;margin-left:57pt;margin-top:1pt;width:9.75pt;height:9.75pt;z-index:251685888;visibility:visible;mso-wrap-style:square;mso-wrap-distance-left:9pt;mso-wrap-distance-top:0;mso-wrap-distance-right:9pt;mso-wrap-distance-bottom:0;mso-position-horizontal:absolute;mso-position-horizontal-relative:text;mso-position-vertical:absolute;mso-position-vertical-relative:text;v-text-anchor:middle" o:gfxdata="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" fillcolor="#4f81bd [3204]" strokecolor="#42719b" strokeweight="1pt">
                       <v:stroke startarrowwidth="narrow" startarrowlength="short" endarrowwidth="narrow" endarrowlength="short" joinstyle="miter"/>
                       <v:textbox inset="2.53958mm,2.53958mm,2.53958mm,2.53958mm">
                         <w:txbxContent>
@@ -7629,7 +8675,7 @@
                 </mc:Choice>
                 <mc:Fallback>
                   <w:pict>
-                    <v:oval w14:anchorId="648AAEB5" id="Elipse 103" o:spid="_x0000_s1044" style="position:absolute;margin-left:229pt;margin-top:2pt;width:9.75pt;height:9.75pt;z-index:251686912;visibility:visible;mso-wrap-style:square;mso-wrap-distance-left:9pt;mso-wrap-distance-top:0;mso-wrap-distance-right:9pt;mso-wrap-distance-bottom:0;mso-position-horizontal:absolute;mso-position-horizontal-relative:text;mso-position-vertical:absolute;mso-position-vertical-relative:text;v-text-anchor:middle" o:gfxdata="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" fillcolor="white [3201]" strokecolor="#4f81bd [3204]" strokeweight="1pt">
+                    <v:oval w14:anchorId="648AAEB5" id="Elipse 103" o:spid="_x0000_s1048" style="position:absolute;margin-left:229pt;margin-top:2pt;width:9.75pt;height:9.75pt;z-index:251686912;visibility:visible;mso-wrap-style:square;mso-wrap-distance-left:9pt;mso-wrap-distance-top:0;mso-wrap-distance-right:9pt;mso-wrap-distance-bottom:0;mso-position-horizontal:absolute;mso-position-horizontal-relative:text;mso-position-vertical:absolute;mso-position-vertical-relative:text;v-text-anchor:middle" o:gfxdata="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" fillcolor="white [3201]" strokecolor="#4f81bd [3204]" strokeweight="1pt">
                       <v:stroke startarrowwidth="narrow" startarrowlength="short" endarrowwidth="narrow" endarrowlength="short" joinstyle="miter"/>
                       <v:textbox inset="2.53958mm,2.53958mm,2.53958mm,2.53958mm">
                         <w:txbxContent>
@@ -7713,7 +8759,7 @@
                 </mc:Choice>
                 <mc:Fallback>
                   <w:pict>
-                    <v:oval w14:anchorId="10926261" id="Elipse 15" o:spid="_x0000_s1045" style="position:absolute;margin-left:143pt;margin-top:1pt;width:9.75pt;height:9.75pt;z-index:251687936;visibility:visible;mso-wrap-style:square;mso-wrap-distance-left:9pt;mso-wrap-distance-top:0;mso-wrap-distance-right:9pt;mso-wrap-distance-bottom:0;mso-position-horizontal:absolute;mso-position-horizontal-relative:text;mso-position-vertical:absolute;mso-position-vertical-relative:text;v-text-anchor:middle" o:gfxdata="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" fillcolor="white [3201]" strokecolor="#4f81bd [3204]" strokeweight="1pt">
+                    <v:oval w14:anchorId="10926261" id="Elipse 15" o:spid="_x0000_s1049" style="position:absolute;margin-left:143pt;margin-top:1pt;width:9.75pt;height:9.75pt;z-index:251687936;visibility:visible;mso-wrap-style:square;mso-wrap-distance-left:9pt;mso-wrap-distance-top:0;mso-wrap-distance-right:9pt;mso-wrap-distance-bottom:0;mso-position-horizontal:absolute;mso-position-horizontal-relative:text;mso-position-vertical:absolute;mso-position-vertical-relative:text;v-text-anchor:middle" o:gfxdata="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" fillcolor="white [3201]" strokecolor="#4f81bd [3204]" strokeweight="1pt">
                       <v:stroke startarrowwidth="narrow" startarrowlength="short" endarrowwidth="narrow" endarrowlength="short" joinstyle="miter"/>
                       <v:textbox inset="2.53958mm,2.53958mm,2.53958mm,2.53958mm">
                         <w:txbxContent>
@@ -7893,6 +8939,7 @@
               <w:rPr>
                 <w:color w:val="FFFFFF"/>
               </w:rPr>
+              <w:lastRenderedPageBreak/>
               <w:t>Código de requisito</w:t>
             </w:r>
           </w:p>
@@ -7914,7 +8961,7 @@
               <w:rPr>
                 <w:b/>
               </w:rPr>
-              <w:t>RF005</w:t>
+              <w:t>RF006</w:t>
             </w:r>
           </w:p>
         </w:tc>
@@ -8065,7 +9112,7 @@
                 </mc:Choice>
                 <mc:Fallback>
                   <w:pict>
-                    <v:oval w14:anchorId="519002C3" id="Elipse 5" o:spid="_x0000_s1046" style="position:absolute;margin-left:98pt;margin-top:0;width:9.75pt;height:9.75pt;z-index:251745280;visibility:visible;mso-wrap-style:square;mso-wrap-distance-left:9pt;mso-wrap-distance-top:0;mso-wrap-distance-right:9pt;mso-wrap-distance-bottom:0;mso-position-horizontal:absolute;mso-position-horizontal-relative:text;mso-position-vertical:absolute;mso-position-vertical-relative:text;v-text-anchor:middle" o:gfxdata="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" fillcolor="#4f81bd [3204]" strokecolor="#42719b" strokeweight="1pt">
+                    <v:oval w14:anchorId="519002C3" id="Elipse 5" o:spid="_x0000_s1050" style="position:absolute;margin-left:98pt;margin-top:0;width:9.75pt;height:9.75pt;z-index:251745280;visibility:visible;mso-wrap-style:square;mso-wrap-distance-left:9pt;mso-wrap-distance-top:0;mso-wrap-distance-right:9pt;mso-wrap-distance-bottom:0;mso-position-horizontal:absolute;mso-position-horizontal-relative:text;mso-position-vertical:absolute;mso-position-vertical-relative:text;v-text-anchor:middle" o:gfxdata="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" fillcolor="#4f81bd [3204]" strokecolor="#42719b" strokeweight="1pt">
                       <v:stroke startarrowwidth="narrow" startarrowlength="short" endarrowwidth="narrow" endarrowlength="short" joinstyle="miter"/>
                       <v:textbox inset="2.53958mm,2.53958mm,2.53958mm,2.53958mm">
                         <w:txbxContent>
@@ -8189,7 +9236,7 @@
                 </mc:Choice>
                 <mc:Fallback>
                   <w:pict>
-                    <v:oval w14:anchorId="154A56FC" id="Elipse 64" o:spid="_x0000_s1047" style="position:absolute;margin-left:57pt;margin-top:1pt;width:9.75pt;height:9.75pt;z-index:251746304;visibility:visible;mso-wrap-style:square;mso-wrap-distance-left:9pt;mso-wrap-distance-top:0;mso-wrap-distance-right:9pt;mso-wrap-distance-bottom:0;mso-position-horizontal:absolute;mso-position-horizontal-relative:text;mso-position-vertical:absolute;mso-position-vertical-relative:text;v-text-anchor:middle" o:gfxdata="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" fillcolor="#4f81bd [3204]" strokecolor="#42719b" strokeweight="1pt">
+                    <v:oval w14:anchorId="154A56FC" id="Elipse 64" o:spid="_x0000_s1051" style="position:absolute;margin-left:57pt;margin-top:1pt;width:9.75pt;height:9.75pt;z-index:251746304;visibility:visible;mso-wrap-style:square;mso-wrap-distance-left:9pt;mso-wrap-distance-top:0;mso-wrap-distance-right:9pt;mso-wrap-distance-bottom:0;mso-position-horizontal:absolute;mso-position-horizontal-relative:text;mso-position-vertical:absolute;mso-position-vertical-relative:text;v-text-anchor:middle" o:gfxdata="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" fillcolor="#4f81bd [3204]" strokecolor="#42719b" strokeweight="1pt">
                       <v:stroke startarrowwidth="narrow" startarrowlength="short" endarrowwidth="narrow" endarrowlength="short" joinstyle="miter"/>
                       <v:textbox inset="2.53958mm,2.53958mm,2.53958mm,2.53958mm">
                         <w:txbxContent>
@@ -8273,7 +9320,7 @@
                 </mc:Choice>
                 <mc:Fallback>
                   <w:pict>
-                    <v:oval w14:anchorId="3DF6ACB2" id="Elipse 102" o:spid="_x0000_s1048" style="position:absolute;margin-left:229pt;margin-top:2pt;width:9.75pt;height:9.75pt;z-index:251747328;visibility:visible;mso-wrap-style:square;mso-wrap-distance-left:9pt;mso-wrap-distance-top:0;mso-wrap-distance-right:9pt;mso-wrap-distance-bottom:0;mso-position-horizontal:absolute;mso-position-horizontal-relative:text;mso-position-vertical:absolute;mso-position-vertical-relative:text;v-text-anchor:middle" o:gfxdata="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" fillcolor="white [3201]" strokecolor="#4f81bd [3204]" strokeweight="1pt">
+                    <v:oval w14:anchorId="3DF6ACB2" id="Elipse 102" o:spid="_x0000_s1052" style="position:absolute;margin-left:229pt;margin-top:2pt;width:9.75pt;height:9.75pt;z-index:251747328;visibility:visible;mso-wrap-style:square;mso-wrap-distance-left:9pt;mso-wrap-distance-top:0;mso-wrap-distance-right:9pt;mso-wrap-distance-bottom:0;mso-position-horizontal:absolute;mso-position-horizontal-relative:text;mso-position-vertical:absolute;mso-position-vertical-relative:text;v-text-anchor:middle" o:gfxdata="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" fillcolor="white [3201]" strokecolor="#4f81bd [3204]" strokeweight="1pt">
                       <v:stroke startarrowwidth="narrow" startarrowlength="short" endarrowwidth="narrow" endarrowlength="short" joinstyle="miter"/>
                       <v:textbox inset="2.53958mm,2.53958mm,2.53958mm,2.53958mm">
                         <w:txbxContent>
@@ -8357,7 +9404,7 @@
                 </mc:Choice>
                 <mc:Fallback>
                   <w:pict>
-                    <v:oval w14:anchorId="6D67E7C6" id="Elipse 84" o:spid="_x0000_s1049" style="position:absolute;margin-left:143pt;margin-top:1pt;width:9.75pt;height:9.75pt;z-index:251748352;visibility:visible;mso-wrap-style:square;mso-wrap-distance-left:9pt;mso-wrap-distance-top:0;mso-wrap-distance-right:9pt;mso-wrap-distance-bottom:0;mso-position-horizontal:absolute;mso-position-horizontal-relative:text;mso-position-vertical:absolute;mso-position-vertical-relative:text;v-text-anchor:middle" o:gfxdata="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" fillcolor="white [3201]" strokecolor="#4f81bd [3204]" strokeweight="1pt">
+                    <v:oval w14:anchorId="6D67E7C6" id="Elipse 84" o:spid="_x0000_s1053" style="position:absolute;margin-left:143pt;margin-top:1pt;width:9.75pt;height:9.75pt;z-index:251748352;visibility:visible;mso-wrap-style:square;mso-wrap-distance-left:9pt;mso-wrap-distance-top:0;mso-wrap-distance-right:9pt;mso-wrap-distance-bottom:0;mso-position-horizontal:absolute;mso-position-horizontal-relative:text;mso-position-vertical:absolute;mso-position-vertical-relative:text;v-text-anchor:middle" o:gfxdata="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" fillcolor="white [3201]" strokecolor="#4f81bd [3204]" strokeweight="1pt">
                       <v:stroke startarrowwidth="narrow" startarrowlength="short" endarrowwidth="narrow" endarrowlength="short" joinstyle="miter"/>
                       <v:textbox inset="2.53958mm,2.53958mm,2.53958mm,2.53958mm">
                         <w:txbxContent>
@@ -8646,6 +9693,11 @@
     </w:p>
     <w:p>
       <w:pPr>
+        <w:pStyle w:val="Prrafodelista"/>
+        <w:numPr>
+          <w:ilvl w:val="0"/>
+          <w:numId w:val="12"/>
+        </w:numPr>
         <w:pBdr>
           <w:top w:val="nil"/>
           <w:left w:val="nil"/>
@@ -8658,6 +9710,12 @@
           <w:color w:val="000000"/>
         </w:rPr>
       </w:pPr>
+      <w:r>
+        <w:rPr>
+          <w:color w:val="000000"/>
+        </w:rPr>
+        <w:t>Noticias</w:t>
+      </w:r>
     </w:p>
     <w:tbl>
       <w:tblPr>
@@ -8721,7 +9779,7 @@
               <w:rPr>
                 <w:b/>
               </w:rPr>
-              <w:t>RF006</w:t>
+              <w:t>RF007</w:t>
             </w:r>
           </w:p>
         </w:tc>
@@ -8872,7 +9930,7 @@
                 </mc:Choice>
                 <mc:Fallback>
                   <w:pict>
-                    <v:oval w14:anchorId="6155457B" id="Elipse 109" o:spid="_x0000_s1050" style="position:absolute;margin-left:98pt;margin-top:0;width:9.75pt;height:9.75pt;z-index:251694080;visibility:visible;mso-wrap-style:square;mso-wrap-distance-left:9pt;mso-wrap-distance-top:0;mso-wrap-distance-right:9pt;mso-wrap-distance-bottom:0;mso-position-horizontal:absolute;mso-position-horizontal-relative:text;mso-position-vertical:absolute;mso-position-vertical-relative:text;v-text-anchor:middle" o:gfxdata="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" fillcolor="#4f81bd [3204]" strokecolor="#42719b" strokeweight="1pt">
+                    <v:oval w14:anchorId="6155457B" id="Elipse 109" o:spid="_x0000_s1054" style="position:absolute;margin-left:98pt;margin-top:0;width:9.75pt;height:9.75pt;z-index:251694080;visibility:visible;mso-wrap-style:square;mso-wrap-distance-left:9pt;mso-wrap-distance-top:0;mso-wrap-distance-right:9pt;mso-wrap-distance-bottom:0;mso-position-horizontal:absolute;mso-position-horizontal-relative:text;mso-position-vertical:absolute;mso-position-vertical-relative:text;v-text-anchor:middle" o:gfxdata="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" fillcolor="#4f81bd [3204]" strokecolor="#42719b" strokeweight="1pt">
                       <v:stroke startarrowwidth="narrow" startarrowlength="short" endarrowwidth="narrow" endarrowlength="short" joinstyle="miter"/>
                       <v:textbox inset="2.53958mm,2.53958mm,2.53958mm,2.53958mm">
                         <w:txbxContent>
@@ -8996,7 +10054,7 @@
                 </mc:Choice>
                 <mc:Fallback>
                   <w:pict>
-                    <v:oval w14:anchorId="7609703A" id="Elipse 61" o:spid="_x0000_s1051" style="position:absolute;margin-left:57pt;margin-top:1pt;width:9.75pt;height:9.75pt;z-index:251695104;visibility:visible;mso-wrap-style:square;mso-wrap-distance-left:9pt;mso-wrap-distance-top:0;mso-wrap-distance-right:9pt;mso-wrap-distance-bottom:0;mso-position-horizontal:absolute;mso-position-horizontal-relative:text;mso-position-vertical:absolute;mso-position-vertical-relative:text;v-text-anchor:middle" o:gfxdata="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" fillcolor="#4f81bd [3204]" strokecolor="#42719b" strokeweight="1pt">
+                    <v:oval w14:anchorId="7609703A" id="Elipse 61" o:spid="_x0000_s1055" style="position:absolute;margin-left:57pt;margin-top:1pt;width:9.75pt;height:9.75pt;z-index:251695104;visibility:visible;mso-wrap-style:square;mso-wrap-distance-left:9pt;mso-wrap-distance-top:0;mso-wrap-distance-right:9pt;mso-wrap-distance-bottom:0;mso-position-horizontal:absolute;mso-position-horizontal-relative:text;mso-position-vertical:absolute;mso-position-vertical-relative:text;v-text-anchor:middle" o:gfxdata="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" fillcolor="#4f81bd [3204]" strokecolor="#42719b" strokeweight="1pt">
                       <v:stroke startarrowwidth="narrow" startarrowlength="short" endarrowwidth="narrow" endarrowlength="short" joinstyle="miter"/>
                       <v:textbox inset="2.53958mm,2.53958mm,2.53958mm,2.53958mm">
                         <w:txbxContent>
@@ -9080,7 +10138,7 @@
                 </mc:Choice>
                 <mc:Fallback>
                   <w:pict>
-                    <v:oval w14:anchorId="5DE79CBB" id="Elipse 46" o:spid="_x0000_s1052" style="position:absolute;margin-left:229pt;margin-top:2pt;width:9.75pt;height:9.75pt;z-index:251696128;visibility:visible;mso-wrap-style:square;mso-wrap-distance-left:9pt;mso-wrap-distance-top:0;mso-wrap-distance-right:9pt;mso-wrap-distance-bottom:0;mso-position-horizontal:absolute;mso-position-horizontal-relative:text;mso-position-vertical:absolute;mso-position-vertical-relative:text;v-text-anchor:middle" o:gfxdata="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" fillcolor="white [3201]" strokecolor="#4f81bd [3204]" strokeweight="1pt">
+                    <v:oval w14:anchorId="5DE79CBB" id="Elipse 46" o:spid="_x0000_s1056" style="position:absolute;margin-left:229pt;margin-top:2pt;width:9.75pt;height:9.75pt;z-index:251696128;visibility:visible;mso-wrap-style:square;mso-wrap-distance-left:9pt;mso-wrap-distance-top:0;mso-wrap-distance-right:9pt;mso-wrap-distance-bottom:0;mso-position-horizontal:absolute;mso-position-horizontal-relative:text;mso-position-vertical:absolute;mso-position-vertical-relative:text;v-text-anchor:middle" o:gfxdata="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" fillcolor="white [3201]" strokecolor="#4f81bd [3204]" strokeweight="1pt">
                       <v:stroke startarrowwidth="narrow" startarrowlength="short" endarrowwidth="narrow" endarrowlength="short" joinstyle="miter"/>
                       <v:textbox inset="2.53958mm,2.53958mm,2.53958mm,2.53958mm">
                         <w:txbxContent>
@@ -9164,7 +10222,7 @@
                 </mc:Choice>
                 <mc:Fallback>
                   <w:pict>
-                    <v:oval w14:anchorId="26AD21E8" id="Elipse 11" o:spid="_x0000_s1053" style="position:absolute;margin-left:143pt;margin-top:1pt;width:9.75pt;height:9.75pt;z-index:251697152;visibility:visible;mso-wrap-style:square;mso-wrap-distance-left:9pt;mso-wrap-distance-top:0;mso-wrap-distance-right:9pt;mso-wrap-distance-bottom:0;mso-position-horizontal:absolute;mso-position-horizontal-relative:text;mso-position-vertical:absolute;mso-position-vertical-relative:text;v-text-anchor:middle" o:gfxdata="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" fillcolor="white [3201]" strokecolor="#4f81bd [3204]" strokeweight="1pt">
+                    <v:oval w14:anchorId="26AD21E8" id="Elipse 11" o:spid="_x0000_s1057" style="position:absolute;margin-left:143pt;margin-top:1pt;width:9.75pt;height:9.75pt;z-index:251697152;visibility:visible;mso-wrap-style:square;mso-wrap-distance-left:9pt;mso-wrap-distance-top:0;mso-wrap-distance-right:9pt;mso-wrap-distance-bottom:0;mso-position-horizontal:absolute;mso-position-horizontal-relative:text;mso-position-vertical:absolute;mso-position-vertical-relative:text;v-text-anchor:middle" o:gfxdata="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" fillcolor="white [3201]" strokecolor="#4f81bd [3204]" strokeweight="1pt">
                       <v:stroke startarrowwidth="narrow" startarrowlength="short" endarrowwidth="narrow" endarrowlength="short" joinstyle="miter"/>
                       <v:textbox inset="2.53958mm,2.53958mm,2.53958mm,2.53958mm">
                         <w:txbxContent>
@@ -9474,7 +10532,7 @@
               <w:rPr>
                 <w:b/>
               </w:rPr>
-              <w:t>RF007</w:t>
+              <w:t>RF008</w:t>
             </w:r>
           </w:p>
         </w:tc>
@@ -9625,7 +10683,7 @@
                 </mc:Choice>
                 <mc:Fallback>
                   <w:pict>
-                    <v:oval w14:anchorId="579FCE27" id="Elipse 78" o:spid="_x0000_s1054" style="position:absolute;margin-left:98pt;margin-top:0;width:9.75pt;height:9.75pt;z-index:251698176;visibility:visible;mso-wrap-style:square;mso-wrap-distance-left:9pt;mso-wrap-distance-top:0;mso-wrap-distance-right:9pt;mso-wrap-distance-bottom:0;mso-position-horizontal:absolute;mso-position-horizontal-relative:text;mso-position-vertical:absolute;mso-position-vertical-relative:text;v-text-anchor:middle" o:gfxdata="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" fillcolor="#4f81bd [3204]" strokecolor="#42719b" strokeweight="1pt">
+                    <v:oval w14:anchorId="579FCE27" id="Elipse 78" o:spid="_x0000_s1058" style="position:absolute;margin-left:98pt;margin-top:0;width:9.75pt;height:9.75pt;z-index:251698176;visibility:visible;mso-wrap-style:square;mso-wrap-distance-left:9pt;mso-wrap-distance-top:0;mso-wrap-distance-right:9pt;mso-wrap-distance-bottom:0;mso-position-horizontal:absolute;mso-position-horizontal-relative:text;mso-position-vertical:absolute;mso-position-vertical-relative:text;v-text-anchor:middle" o:gfxdata="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" fillcolor="#4f81bd [3204]" strokecolor="#42719b" strokeweight="1pt">
                       <v:stroke startarrowwidth="narrow" startarrowlength="short" endarrowwidth="narrow" endarrowlength="short" joinstyle="miter"/>
                       <v:textbox inset="2.53958mm,2.53958mm,2.53958mm,2.53958mm">
                         <w:txbxContent>
@@ -9749,7 +10807,7 @@
                 </mc:Choice>
                 <mc:Fallback>
                   <w:pict>
-                    <v:oval w14:anchorId="331A0C25" id="Elipse 77" o:spid="_x0000_s1055" style="position:absolute;margin-left:57pt;margin-top:1pt;width:9.75pt;height:9.75pt;z-index:251699200;visibility:visible;mso-wrap-style:square;mso-wrap-distance-left:9pt;mso-wrap-distance-top:0;mso-wrap-distance-right:9pt;mso-wrap-distance-bottom:0;mso-position-horizontal:absolute;mso-position-horizontal-relative:text;mso-position-vertical:absolute;mso-position-vertical-relative:text;v-text-anchor:middle" o:gfxdata="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" fillcolor="#4f81bd [3204]" strokecolor="#42719b" strokeweight="1pt">
+                    <v:oval w14:anchorId="331A0C25" id="Elipse 77" o:spid="_x0000_s1059" style="position:absolute;margin-left:57pt;margin-top:1pt;width:9.75pt;height:9.75pt;z-index:251699200;visibility:visible;mso-wrap-style:square;mso-wrap-distance-left:9pt;mso-wrap-distance-top:0;mso-wrap-distance-right:9pt;mso-wrap-distance-bottom:0;mso-position-horizontal:absolute;mso-position-horizontal-relative:text;mso-position-vertical:absolute;mso-position-vertical-relative:text;v-text-anchor:middle" o:gfxdata="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" fillcolor="#4f81bd [3204]" strokecolor="#42719b" strokeweight="1pt">
                       <v:stroke startarrowwidth="narrow" startarrowlength="short" endarrowwidth="narrow" endarrowlength="short" joinstyle="miter"/>
                       <v:textbox inset="2.53958mm,2.53958mm,2.53958mm,2.53958mm">
                         <w:txbxContent>
@@ -9833,7 +10891,7 @@
                 </mc:Choice>
                 <mc:Fallback>
                   <w:pict>
-                    <v:oval w14:anchorId="7B1F0CCC" id="Elipse 21" o:spid="_x0000_s1056" style="position:absolute;margin-left:229pt;margin-top:2pt;width:9.75pt;height:9.75pt;z-index:251700224;visibility:visible;mso-wrap-style:square;mso-wrap-distance-left:9pt;mso-wrap-distance-top:0;mso-wrap-distance-right:9pt;mso-wrap-distance-bottom:0;mso-position-horizontal:absolute;mso-position-horizontal-relative:text;mso-position-vertical:absolute;mso-position-vertical-relative:text;v-text-anchor:middle" o:gfxdata="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" fillcolor="white [3201]" strokecolor="#4f81bd [3204]" strokeweight="1pt">
+                    <v:oval w14:anchorId="7B1F0CCC" id="Elipse 21" o:spid="_x0000_s1060" style="position:absolute;margin-left:229pt;margin-top:2pt;width:9.75pt;height:9.75pt;z-index:251700224;visibility:visible;mso-wrap-style:square;mso-wrap-distance-left:9pt;mso-wrap-distance-top:0;mso-wrap-distance-right:9pt;mso-wrap-distance-bottom:0;mso-position-horizontal:absolute;mso-position-horizontal-relative:text;mso-position-vertical:absolute;mso-position-vertical-relative:text;v-text-anchor:middle" o:gfxdata="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" fillcolor="white [3201]" strokecolor="#4f81bd [3204]" strokeweight="1pt">
                       <v:stroke startarrowwidth="narrow" startarrowlength="short" endarrowwidth="narrow" endarrowlength="short" joinstyle="miter"/>
                       <v:textbox inset="2.53958mm,2.53958mm,2.53958mm,2.53958mm">
                         <w:txbxContent>
@@ -9917,7 +10975,7 @@
                 </mc:Choice>
                 <mc:Fallback>
                   <w:pict>
-                    <v:oval w14:anchorId="7CD26503" id="Elipse 62" o:spid="_x0000_s1057" style="position:absolute;margin-left:143pt;margin-top:1pt;width:9.75pt;height:9.75pt;z-index:251701248;visibility:visible;mso-wrap-style:square;mso-wrap-distance-left:9pt;mso-wrap-distance-top:0;mso-wrap-distance-right:9pt;mso-wrap-distance-bottom:0;mso-position-horizontal:absolute;mso-position-horizontal-relative:text;mso-position-vertical:absolute;mso-position-vertical-relative:text;v-text-anchor:middle" o:gfxdata="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" fillcolor="white [3201]" strokecolor="#4f81bd [3204]" strokeweight="1pt">
+                    <v:oval w14:anchorId="7CD26503" id="Elipse 62" o:spid="_x0000_s1061" style="position:absolute;margin-left:143pt;margin-top:1pt;width:9.75pt;height:9.75pt;z-index:251701248;visibility:visible;mso-wrap-style:square;mso-wrap-distance-left:9pt;mso-wrap-distance-top:0;mso-wrap-distance-right:9pt;mso-wrap-distance-bottom:0;mso-position-horizontal:absolute;mso-position-horizontal-relative:text;mso-position-vertical:absolute;mso-position-vertical-relative:text;v-text-anchor:middle" o:gfxdata="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" fillcolor="white [3201]" strokecolor="#4f81bd [3204]" strokeweight="1pt">
                       <v:stroke startarrowwidth="narrow" startarrowlength="short" endarrowwidth="narrow" endarrowlength="short" joinstyle="miter"/>
                       <v:textbox inset="2.53958mm,2.53958mm,2.53958mm,2.53958mm">
                         <w:txbxContent>
@@ -9996,6 +11054,7 @@
               <w:rPr>
                 <w:color w:val="0070C0"/>
               </w:rPr>
+              <w:lastRenderedPageBreak/>
               <w:t>PROCESO</w:t>
             </w:r>
           </w:p>
@@ -10207,7 +11266,7 @@
               <w:rPr>
                 <w:b/>
               </w:rPr>
-              <w:t>RF008</w:t>
+              <w:t>RF009</w:t>
             </w:r>
           </w:p>
         </w:tc>
@@ -10358,7 +11417,7 @@
                 </mc:Choice>
                 <mc:Fallback>
                   <w:pict>
-                    <v:oval w14:anchorId="1BB5C6B0" id="Elipse 12" o:spid="_x0000_s1058" style="position:absolute;margin-left:98pt;margin-top:0;width:9.75pt;height:9.75pt;z-index:251702272;visibility:visible;mso-wrap-style:square;mso-wrap-distance-left:9pt;mso-wrap-distance-top:0;mso-wrap-distance-right:9pt;mso-wrap-distance-bottom:0;mso-position-horizontal:absolute;mso-position-horizontal-relative:text;mso-position-vertical:absolute;mso-position-vertical-relative:text;v-text-anchor:middle" o:gfxdata="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" fillcolor="#4f81bd [3204]" strokecolor="#42719b" strokeweight="1pt">
+                    <v:oval w14:anchorId="1BB5C6B0" id="Elipse 12" o:spid="_x0000_s1062" style="position:absolute;margin-left:98pt;margin-top:0;width:9.75pt;height:9.75pt;z-index:251702272;visibility:visible;mso-wrap-style:square;mso-wrap-distance-left:9pt;mso-wrap-distance-top:0;mso-wrap-distance-right:9pt;mso-wrap-distance-bottom:0;mso-position-horizontal:absolute;mso-position-horizontal-relative:text;mso-position-vertical:absolute;mso-position-vertical-relative:text;v-text-anchor:middle" o:gfxdata="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" fillcolor="#4f81bd [3204]" strokecolor="#42719b" strokeweight="1pt">
                       <v:stroke startarrowwidth="narrow" startarrowlength="short" endarrowwidth="narrow" endarrowlength="short" joinstyle="miter"/>
                       <v:textbox inset="2.53958mm,2.53958mm,2.53958mm,2.53958mm">
                         <w:txbxContent>
@@ -10482,7 +11541,7 @@
                 </mc:Choice>
                 <mc:Fallback>
                   <w:pict>
-                    <v:oval w14:anchorId="78BB7AFD" id="Elipse 74" o:spid="_x0000_s1059" style="position:absolute;margin-left:57pt;margin-top:1pt;width:9.75pt;height:9.75pt;z-index:251703296;visibility:visible;mso-wrap-style:square;mso-wrap-distance-left:9pt;mso-wrap-distance-top:0;mso-wrap-distance-right:9pt;mso-wrap-distance-bottom:0;mso-position-horizontal:absolute;mso-position-horizontal-relative:text;mso-position-vertical:absolute;mso-position-vertical-relative:text;v-text-anchor:middle" o:gfxdata="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" fillcolor="#4f81bd [3204]" strokecolor="#42719b" strokeweight="1pt">
+                    <v:oval w14:anchorId="78BB7AFD" id="Elipse 74" o:spid="_x0000_s1063" style="position:absolute;margin-left:57pt;margin-top:1pt;width:9.75pt;height:9.75pt;z-index:251703296;visibility:visible;mso-wrap-style:square;mso-wrap-distance-left:9pt;mso-wrap-distance-top:0;mso-wrap-distance-right:9pt;mso-wrap-distance-bottom:0;mso-position-horizontal:absolute;mso-position-horizontal-relative:text;mso-position-vertical:absolute;mso-position-vertical-relative:text;v-text-anchor:middle" o:gfxdata="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" fillcolor="#4f81bd [3204]" strokecolor="#42719b" strokeweight="1pt">
                       <v:stroke startarrowwidth="narrow" startarrowlength="short" endarrowwidth="narrow" endarrowlength="short" joinstyle="miter"/>
                       <v:textbox inset="2.53958mm,2.53958mm,2.53958mm,2.53958mm">
                         <w:txbxContent>
@@ -10566,7 +11625,7 @@
                 </mc:Choice>
                 <mc:Fallback>
                   <w:pict>
-                    <v:oval w14:anchorId="457157A1" id="Elipse 80" o:spid="_x0000_s1060" style="position:absolute;margin-left:229pt;margin-top:2pt;width:9.75pt;height:9.75pt;z-index:251704320;visibility:visible;mso-wrap-style:square;mso-wrap-distance-left:9pt;mso-wrap-distance-top:0;mso-wrap-distance-right:9pt;mso-wrap-distance-bottom:0;mso-position-horizontal:absolute;mso-position-horizontal-relative:text;mso-position-vertical:absolute;mso-position-vertical-relative:text;v-text-anchor:middle" o:gfxdata="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" fillcolor="white [3201]" strokecolor="#4f81bd [3204]" strokeweight="1pt">
+                    <v:oval w14:anchorId="457157A1" id="Elipse 80" o:spid="_x0000_s1064" style="position:absolute;margin-left:229pt;margin-top:2pt;width:9.75pt;height:9.75pt;z-index:251704320;visibility:visible;mso-wrap-style:square;mso-wrap-distance-left:9pt;mso-wrap-distance-top:0;mso-wrap-distance-right:9pt;mso-wrap-distance-bottom:0;mso-position-horizontal:absolute;mso-position-horizontal-relative:text;mso-position-vertical:absolute;mso-position-vertical-relative:text;v-text-anchor:middle" o:gfxdata="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" fillcolor="white [3201]" strokecolor="#4f81bd [3204]" strokeweight="1pt">
                       <v:stroke startarrowwidth="narrow" startarrowlength="short" endarrowwidth="narrow" endarrowlength="short" joinstyle="miter"/>
                       <v:textbox inset="2.53958mm,2.53958mm,2.53958mm,2.53958mm">
                         <w:txbxContent>
@@ -10650,7 +11709,7 @@
                 </mc:Choice>
                 <mc:Fallback>
                   <w:pict>
-                    <v:oval w14:anchorId="11D69DF0" id="Elipse 30" o:spid="_x0000_s1061" style="position:absolute;margin-left:143pt;margin-top:1pt;width:9.75pt;height:9.75pt;z-index:251705344;visibility:visible;mso-wrap-style:square;mso-wrap-distance-left:9pt;mso-wrap-distance-top:0;mso-wrap-distance-right:9pt;mso-wrap-distance-bottom:0;mso-position-horizontal:absolute;mso-position-horizontal-relative:text;mso-position-vertical:absolute;mso-position-vertical-relative:text;v-text-anchor:middle" o:gfxdata="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" fillcolor="white [3201]" strokecolor="#4f81bd [3204]" strokeweight="1pt">
+                    <v:oval w14:anchorId="11D69DF0" id="Elipse 30" o:spid="_x0000_s1065" style="position:absolute;margin-left:143pt;margin-top:1pt;width:9.75pt;height:9.75pt;z-index:251705344;visibility:visible;mso-wrap-style:square;mso-wrap-distance-left:9pt;mso-wrap-distance-top:0;mso-wrap-distance-right:9pt;mso-wrap-distance-bottom:0;mso-position-horizontal:absolute;mso-position-horizontal-relative:text;mso-position-vertical:absolute;mso-position-vertical-relative:text;v-text-anchor:middle" o:gfxdata="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" fillcolor="white [3201]" strokecolor="#4f81bd [3204]" strokeweight="1pt">
                       <v:stroke startarrowwidth="narrow" startarrowlength="short" endarrowwidth="narrow" endarrowlength="short" joinstyle="miter"/>
                       <v:textbox inset="2.53958mm,2.53958mm,2.53958mm,2.53958mm">
                         <w:txbxContent>
@@ -10830,7 +11889,14 @@
     <w:p>
       <w:pPr>
         <w:pStyle w:val="Prrafodelista"/>
-      </w:pPr>
+        <w:numPr>
+          <w:ilvl w:val="0"/>
+          <w:numId w:val="12"/>
+        </w:numPr>
+      </w:pPr>
+      <w:r>
+        <w:t>Producto</w:t>
+      </w:r>
     </w:p>
     <w:tbl>
       <w:tblPr>
@@ -10894,7 +11960,7 @@
               <w:rPr>
                 <w:b/>
               </w:rPr>
-              <w:t>RF009</w:t>
+              <w:t>RF010</w:t>
             </w:r>
           </w:p>
         </w:tc>
@@ -11045,7 +12111,7 @@
                 </mc:Choice>
                 <mc:Fallback>
                   <w:pict>
-                    <v:oval w14:anchorId="5C140767" id="Elipse 40" o:spid="_x0000_s1062" style="position:absolute;margin-left:98pt;margin-top:0;width:9.75pt;height:9.75pt;z-index:251755520;visibility:visible;mso-wrap-style:square;mso-wrap-distance-left:9pt;mso-wrap-distance-top:0;mso-wrap-distance-right:9pt;mso-wrap-distance-bottom:0;mso-position-horizontal:absolute;mso-position-horizontal-relative:text;mso-position-vertical:absolute;mso-position-vertical-relative:text;v-text-anchor:middle" o:gfxdata="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" fillcolor="#4f81bd [3204]" strokecolor="#42719b" strokeweight="1pt">
+                    <v:oval w14:anchorId="5C140767" id="Elipse 40" o:spid="_x0000_s1066" style="position:absolute;margin-left:98pt;margin-top:0;width:9.75pt;height:9.75pt;z-index:251755520;visibility:visible;mso-wrap-style:square;mso-wrap-distance-left:9pt;mso-wrap-distance-top:0;mso-wrap-distance-right:9pt;mso-wrap-distance-bottom:0;mso-position-horizontal:absolute;mso-position-horizontal-relative:text;mso-position-vertical:absolute;mso-position-vertical-relative:text;v-text-anchor:middle" o:gfxdata="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" fillcolor="#4f81bd [3204]" strokecolor="#42719b" strokeweight="1pt">
                       <v:stroke startarrowwidth="narrow" startarrowlength="short" endarrowwidth="narrow" endarrowlength="short" joinstyle="miter"/>
                       <v:textbox inset="2.53958mm,2.53958mm,2.53958mm,2.53958mm">
                         <w:txbxContent>
@@ -11169,7 +12235,7 @@
                 </mc:Choice>
                 <mc:Fallback>
                   <w:pict>
-                    <v:oval w14:anchorId="76458C11" id="Elipse 95" o:spid="_x0000_s1063" style="position:absolute;margin-left:57pt;margin-top:1pt;width:9.75pt;height:9.75pt;z-index:251756544;visibility:visible;mso-wrap-style:square;mso-wrap-distance-left:9pt;mso-wrap-distance-top:0;mso-wrap-distance-right:9pt;mso-wrap-distance-bottom:0;mso-position-horizontal:absolute;mso-position-horizontal-relative:text;mso-position-vertical:absolute;mso-position-vertical-relative:text;v-text-anchor:middle" o:gfxdata="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" fillcolor="#4f81bd [3204]" strokecolor="#42719b" strokeweight="1pt">
+                    <v:oval w14:anchorId="76458C11" id="Elipse 95" o:spid="_x0000_s1067" style="position:absolute;margin-left:57pt;margin-top:1pt;width:9.75pt;height:9.75pt;z-index:251756544;visibility:visible;mso-wrap-style:square;mso-wrap-distance-left:9pt;mso-wrap-distance-top:0;mso-wrap-distance-right:9pt;mso-wrap-distance-bottom:0;mso-position-horizontal:absolute;mso-position-horizontal-relative:text;mso-position-vertical:absolute;mso-position-vertical-relative:text;v-text-anchor:middle" o:gfxdata="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" fillcolor="#4f81bd [3204]" strokecolor="#42719b" strokeweight="1pt">
                       <v:stroke startarrowwidth="narrow" startarrowlength="short" endarrowwidth="narrow" endarrowlength="short" joinstyle="miter"/>
                       <v:textbox inset="2.53958mm,2.53958mm,2.53958mm,2.53958mm">
                         <w:txbxContent>
@@ -11253,7 +12319,7 @@
                 </mc:Choice>
                 <mc:Fallback>
                   <w:pict>
-                    <v:oval w14:anchorId="65D3D654" id="Elipse 28" o:spid="_x0000_s1064" style="position:absolute;margin-left:229pt;margin-top:2pt;width:9.75pt;height:9.75pt;z-index:251757568;visibility:visible;mso-wrap-style:square;mso-wrap-distance-left:9pt;mso-wrap-distance-top:0;mso-wrap-distance-right:9pt;mso-wrap-distance-bottom:0;mso-position-horizontal:absolute;mso-position-horizontal-relative:text;mso-position-vertical:absolute;mso-position-vertical-relative:text;v-text-anchor:middle" o:gfxdata="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" fillcolor="white [3201]" strokecolor="#4f81bd [3204]" strokeweight="1pt">
+                    <v:oval w14:anchorId="65D3D654" id="Elipse 28" o:spid="_x0000_s1068" style="position:absolute;margin-left:229pt;margin-top:2pt;width:9.75pt;height:9.75pt;z-index:251757568;visibility:visible;mso-wrap-style:square;mso-wrap-distance-left:9pt;mso-wrap-distance-top:0;mso-wrap-distance-right:9pt;mso-wrap-distance-bottom:0;mso-position-horizontal:absolute;mso-position-horizontal-relative:text;mso-position-vertical:absolute;mso-position-vertical-relative:text;v-text-anchor:middle" o:gfxdata="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" fillcolor="white [3201]" strokecolor="#4f81bd [3204]" strokeweight="1pt">
                       <v:stroke startarrowwidth="narrow" startarrowlength="short" endarrowwidth="narrow" endarrowlength="short" joinstyle="miter"/>
                       <v:textbox inset="2.53958mm,2.53958mm,2.53958mm,2.53958mm">
                         <w:txbxContent>
@@ -11337,7 +12403,7 @@
                 </mc:Choice>
                 <mc:Fallback>
                   <w:pict>
-                    <v:oval w14:anchorId="3E573310" id="Elipse 49" o:spid="_x0000_s1065" style="position:absolute;margin-left:143pt;margin-top:1pt;width:9.75pt;height:9.75pt;z-index:251758592;visibility:visible;mso-wrap-style:square;mso-wrap-distance-left:9pt;mso-wrap-distance-top:0;mso-wrap-distance-right:9pt;mso-wrap-distance-bottom:0;mso-position-horizontal:absolute;mso-position-horizontal-relative:text;mso-position-vertical:absolute;mso-position-vertical-relative:text;v-text-anchor:middle" o:gfxdata="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" fillcolor="white [3201]" strokecolor="#4f81bd [3204]" strokeweight="1pt">
+                    <v:oval w14:anchorId="3E573310" id="Elipse 49" o:spid="_x0000_s1069" style="position:absolute;margin-left:143pt;margin-top:1pt;width:9.75pt;height:9.75pt;z-index:251758592;visibility:visible;mso-wrap-style:square;mso-wrap-distance-left:9pt;mso-wrap-distance-top:0;mso-wrap-distance-right:9pt;mso-wrap-distance-bottom:0;mso-position-horizontal:absolute;mso-position-horizontal-relative:text;mso-position-vertical:absolute;mso-position-vertical-relative:text;v-text-anchor:middle" o:gfxdata="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" fillcolor="white [3201]" strokecolor="#4f81bd [3204]" strokeweight="1pt">
                       <v:stroke startarrowwidth="narrow" startarrowlength="short" endarrowwidth="narrow" endarrowlength="short" joinstyle="miter"/>
                       <v:textbox inset="2.53958mm,2.53958mm,2.53958mm,2.53958mm">
                         <w:txbxContent>
@@ -11416,7 +12482,6 @@
               <w:rPr>
                 <w:color w:val="0070C0"/>
               </w:rPr>
-              <w:lastRenderedPageBreak/>
               <w:t>PROCESO</w:t>
             </w:r>
           </w:p>
@@ -11568,6 +12633,25 @@
         </w:tc>
       </w:tr>
     </w:tbl>
+    <w:p>
+      <w:pPr>
+        <w:pBdr>
+          <w:top w:val="nil"/>
+          <w:left w:val="nil"/>
+          <w:bottom w:val="nil"/>
+          <w:right w:val="nil"/>
+          <w:between w:val="nil"/>
+        </w:pBdr>
+        <w:tabs>
+          <w:tab w:val="left" w:pos="1200"/>
+        </w:tabs>
+        <w:ind w:left="708"/>
+        <w:jc w:val="both"/>
+        <w:rPr>
+          <w:color w:val="000000"/>
+        </w:rPr>
+      </w:pPr>
+    </w:p>
     <w:p>
       <w:pPr>
         <w:pBdr>
@@ -11628,6 +12712,7 @@
               <w:rPr>
                 <w:color w:val="FFFFFF"/>
               </w:rPr>
+              <w:lastRenderedPageBreak/>
               <w:t>Código de requisito</w:t>
             </w:r>
           </w:p>
@@ -11649,7 +12734,7 @@
               <w:rPr>
                 <w:b/>
               </w:rPr>
-              <w:t>RF0010</w:t>
+              <w:t>RF0011</w:t>
             </w:r>
           </w:p>
         </w:tc>
@@ -11800,7 +12885,7 @@
                 </mc:Choice>
                 <mc:Fallback>
                   <w:pict>
-                    <v:oval w14:anchorId="150D907D" id="Elipse 68" o:spid="_x0000_s1066" style="position:absolute;margin-left:98pt;margin-top:0;width:9.75pt;height:9.75pt;z-index:251759616;visibility:visible;mso-wrap-style:square;mso-wrap-distance-left:9pt;mso-wrap-distance-top:0;mso-wrap-distance-right:9pt;mso-wrap-distance-bottom:0;mso-position-horizontal:absolute;mso-position-horizontal-relative:text;mso-position-vertical:absolute;mso-position-vertical-relative:text;v-text-anchor:middle" o:gfxdata="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" fillcolor="#4f81bd [3204]" strokecolor="#42719b" strokeweight="1pt">
+                    <v:oval w14:anchorId="150D907D" id="Elipse 68" o:spid="_x0000_s1070" style="position:absolute;margin-left:98pt;margin-top:0;width:9.75pt;height:9.75pt;z-index:251759616;visibility:visible;mso-wrap-style:square;mso-wrap-distance-left:9pt;mso-wrap-distance-top:0;mso-wrap-distance-right:9pt;mso-wrap-distance-bottom:0;mso-position-horizontal:absolute;mso-position-horizontal-relative:text;mso-position-vertical:absolute;mso-position-vertical-relative:text;v-text-anchor:middle" o:gfxdata="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" fillcolor="#4f81bd [3204]" strokecolor="#42719b" strokeweight="1pt">
                       <v:stroke startarrowwidth="narrow" startarrowlength="short" endarrowwidth="narrow" endarrowlength="short" joinstyle="miter"/>
                       <v:textbox inset="2.53958mm,2.53958mm,2.53958mm,2.53958mm">
                         <w:txbxContent>
@@ -11924,7 +13009,7 @@
                 </mc:Choice>
                 <mc:Fallback>
                   <w:pict>
-                    <v:oval w14:anchorId="19EF8722" id="Elipse 39" o:spid="_x0000_s1067" style="position:absolute;margin-left:57pt;margin-top:1pt;width:9.75pt;height:9.75pt;z-index:251760640;visibility:visible;mso-wrap-style:square;mso-wrap-distance-left:9pt;mso-wrap-distance-top:0;mso-wrap-distance-right:9pt;mso-wrap-distance-bottom:0;mso-position-horizontal:absolute;mso-position-horizontal-relative:text;mso-position-vertical:absolute;mso-position-vertical-relative:text;v-text-anchor:middle" o:gfxdata="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" fillcolor="#4f81bd [3204]" strokecolor="#42719b" strokeweight="1pt">
+                    <v:oval w14:anchorId="19EF8722" id="Elipse 39" o:spid="_x0000_s1071" style="position:absolute;margin-left:57pt;margin-top:1pt;width:9.75pt;height:9.75pt;z-index:251760640;visibility:visible;mso-wrap-style:square;mso-wrap-distance-left:9pt;mso-wrap-distance-top:0;mso-wrap-distance-right:9pt;mso-wrap-distance-bottom:0;mso-position-horizontal:absolute;mso-position-horizontal-relative:text;mso-position-vertical:absolute;mso-position-vertical-relative:text;v-text-anchor:middle" o:gfxdata="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" fillcolor="#4f81bd [3204]" strokecolor="#42719b" strokeweight="1pt">
                       <v:stroke startarrowwidth="narrow" startarrowlength="short" endarrowwidth="narrow" endarrowlength="short" joinstyle="miter"/>
                       <v:textbox inset="2.53958mm,2.53958mm,2.53958mm,2.53958mm">
                         <w:txbxContent>
@@ -12008,7 +13093,7 @@
                 </mc:Choice>
                 <mc:Fallback>
                   <w:pict>
-                    <v:oval w14:anchorId="0230ACCD" id="Elipse 96" o:spid="_x0000_s1068" style="position:absolute;margin-left:229pt;margin-top:2pt;width:9.75pt;height:9.75pt;z-index:251761664;visibility:visible;mso-wrap-style:square;mso-wrap-distance-left:9pt;mso-wrap-distance-top:0;mso-wrap-distance-right:9pt;mso-wrap-distance-bottom:0;mso-position-horizontal:absolute;mso-position-horizontal-relative:text;mso-position-vertical:absolute;mso-position-vertical-relative:text;v-text-anchor:middle" o:gfxdata="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" fillcolor="white [3201]" strokecolor="#4f81bd [3204]" strokeweight="1pt">
+                    <v:oval w14:anchorId="0230ACCD" id="Elipse 96" o:spid="_x0000_s1072" style="position:absolute;margin-left:229pt;margin-top:2pt;width:9.75pt;height:9.75pt;z-index:251761664;visibility:visible;mso-wrap-style:square;mso-wrap-distance-left:9pt;mso-wrap-distance-top:0;mso-wrap-distance-right:9pt;mso-wrap-distance-bottom:0;mso-position-horizontal:absolute;mso-position-horizontal-relative:text;mso-position-vertical:absolute;mso-position-vertical-relative:text;v-text-anchor:middle" o:gfxdata="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" fillcolor="white [3201]" strokecolor="#4f81bd [3204]" strokeweight="1pt">
                       <v:stroke startarrowwidth="narrow" startarrowlength="short" endarrowwidth="narrow" endarrowlength="short" joinstyle="miter"/>
                       <v:textbox inset="2.53958mm,2.53958mm,2.53958mm,2.53958mm">
                         <w:txbxContent>
@@ -12092,7 +13177,7 @@
                 </mc:Choice>
                 <mc:Fallback>
                   <w:pict>
-                    <v:oval w14:anchorId="698D2A1C" id="Elipse 67" o:spid="_x0000_s1069" style="position:absolute;margin-left:143pt;margin-top:1pt;width:9.75pt;height:9.75pt;z-index:251762688;visibility:visible;mso-wrap-style:square;mso-wrap-distance-left:9pt;mso-wrap-distance-top:0;mso-wrap-distance-right:9pt;mso-wrap-distance-bottom:0;mso-position-horizontal:absolute;mso-position-horizontal-relative:text;mso-position-vertical:absolute;mso-position-vertical-relative:text;v-text-anchor:middle" o:gfxdata="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" fillcolor="white [3201]" strokecolor="#4f81bd [3204]" strokeweight="1pt">
+                    <v:oval w14:anchorId="698D2A1C" id="Elipse 67" o:spid="_x0000_s1073" style="position:absolute;margin-left:143pt;margin-top:1pt;width:9.75pt;height:9.75pt;z-index:251762688;visibility:visible;mso-wrap-style:square;mso-wrap-distance-left:9pt;mso-wrap-distance-top:0;mso-wrap-distance-right:9pt;mso-wrap-distance-bottom:0;mso-position-horizontal:absolute;mso-position-horizontal-relative:text;mso-position-vertical:absolute;mso-position-vertical-relative:text;v-text-anchor:middle" o:gfxdata="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" fillcolor="white [3201]" strokecolor="#4f81bd [3204]" strokeweight="1pt">
                       <v:stroke startarrowwidth="narrow" startarrowlength="short" endarrowwidth="narrow" endarrowlength="short" joinstyle="miter"/>
                       <v:textbox inset="2.53958mm,2.53958mm,2.53958mm,2.53958mm">
                         <w:txbxContent>
@@ -12354,7 +13439,7 @@
               <w:rPr>
                 <w:b/>
               </w:rPr>
-              <w:t>RF0011</w:t>
+              <w:t>RF0012</w:t>
             </w:r>
           </w:p>
         </w:tc>
@@ -12505,7 +13590,7 @@
                 </mc:Choice>
                 <mc:Fallback>
                   <w:pict>
-                    <v:oval w14:anchorId="6981F0DC" id="Elipse 6" o:spid="_x0000_s1070" style="position:absolute;margin-left:98pt;margin-top:0;width:9.75pt;height:9.75pt;z-index:251763712;visibility:visible;mso-wrap-style:square;mso-wrap-distance-left:9pt;mso-wrap-distance-top:0;mso-wrap-distance-right:9pt;mso-wrap-distance-bottom:0;mso-position-horizontal:absolute;mso-position-horizontal-relative:text;mso-position-vertical:absolute;mso-position-vertical-relative:text;v-text-anchor:middle" o:gfxdata="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" fillcolor="#4f81bd [3204]" strokecolor="#42719b" strokeweight="1pt">
+                    <v:oval w14:anchorId="6981F0DC" id="Elipse 6" o:spid="_x0000_s1074" style="position:absolute;margin-left:98pt;margin-top:0;width:9.75pt;height:9.75pt;z-index:251763712;visibility:visible;mso-wrap-style:square;mso-wrap-distance-left:9pt;mso-wrap-distance-top:0;mso-wrap-distance-right:9pt;mso-wrap-distance-bottom:0;mso-position-horizontal:absolute;mso-position-horizontal-relative:text;mso-position-vertical:absolute;mso-position-vertical-relative:text;v-text-anchor:middle" o:gfxdata="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" fillcolor="#4f81bd [3204]" strokecolor="#42719b" strokeweight="1pt">
                       <v:stroke startarrowwidth="narrow" startarrowlength="short" endarrowwidth="narrow" endarrowlength="short" joinstyle="miter"/>
                       <v:textbox inset="2.53958mm,2.53958mm,2.53958mm,2.53958mm">
                         <w:txbxContent>
@@ -12629,7 +13714,7 @@
                 </mc:Choice>
                 <mc:Fallback>
                   <w:pict>
-                    <v:oval w14:anchorId="1E189B5C" id="Elipse 52" o:spid="_x0000_s1071" style="position:absolute;margin-left:57pt;margin-top:1pt;width:9.75pt;height:9.75pt;z-index:251764736;visibility:visible;mso-wrap-style:square;mso-wrap-distance-left:9pt;mso-wrap-distance-top:0;mso-wrap-distance-right:9pt;mso-wrap-distance-bottom:0;mso-position-horizontal:absolute;mso-position-horizontal-relative:text;mso-position-vertical:absolute;mso-position-vertical-relative:text;v-text-anchor:middle" o:gfxdata="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" fillcolor="#4f81bd [3204]" strokecolor="#42719b" strokeweight="1pt">
+                    <v:oval w14:anchorId="1E189B5C" id="Elipse 52" o:spid="_x0000_s1075" style="position:absolute;margin-left:57pt;margin-top:1pt;width:9.75pt;height:9.75pt;z-index:251764736;visibility:visible;mso-wrap-style:square;mso-wrap-distance-left:9pt;mso-wrap-distance-top:0;mso-wrap-distance-right:9pt;mso-wrap-distance-bottom:0;mso-position-horizontal:absolute;mso-position-horizontal-relative:text;mso-position-vertical:absolute;mso-position-vertical-relative:text;v-text-anchor:middle" o:gfxdata="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" fillcolor="#4f81bd [3204]" strokecolor="#42719b" strokeweight="1pt">
                       <v:stroke startarrowwidth="narrow" startarrowlength="short" endarrowwidth="narrow" endarrowlength="short" joinstyle="miter"/>
                       <v:textbox inset="2.53958mm,2.53958mm,2.53958mm,2.53958mm">
                         <w:txbxContent>
@@ -12713,7 +13798,7 @@
                 </mc:Choice>
                 <mc:Fallback>
                   <w:pict>
-                    <v:oval w14:anchorId="52560F78" id="Elipse 41" o:spid="_x0000_s1072" style="position:absolute;margin-left:229pt;margin-top:2pt;width:9.75pt;height:9.75pt;z-index:251765760;visibility:visible;mso-wrap-style:square;mso-wrap-distance-left:9pt;mso-wrap-distance-top:0;mso-wrap-distance-right:9pt;mso-wrap-distance-bottom:0;mso-position-horizontal:absolute;mso-position-horizontal-relative:text;mso-position-vertical:absolute;mso-position-vertical-relative:text;v-text-anchor:middle" o:gfxdata="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" fillcolor="white [3201]" strokecolor="#4f81bd [3204]" strokeweight="1pt">
+                    <v:oval w14:anchorId="52560F78" id="Elipse 41" o:spid="_x0000_s1076" style="position:absolute;margin-left:229pt;margin-top:2pt;width:9.75pt;height:9.75pt;z-index:251765760;visibility:visible;mso-wrap-style:square;mso-wrap-distance-left:9pt;mso-wrap-distance-top:0;mso-wrap-distance-right:9pt;mso-wrap-distance-bottom:0;mso-position-horizontal:absolute;mso-position-horizontal-relative:text;mso-position-vertical:absolute;mso-position-vertical-relative:text;v-text-anchor:middle" o:gfxdata="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" fillcolor="white [3201]" strokecolor="#4f81bd [3204]" strokeweight="1pt">
                       <v:stroke startarrowwidth="narrow" startarrowlength="short" endarrowwidth="narrow" endarrowlength="short" joinstyle="miter"/>
                       <v:textbox inset="2.53958mm,2.53958mm,2.53958mm,2.53958mm">
                         <w:txbxContent>
@@ -12797,7 +13882,7 @@
                 </mc:Choice>
                 <mc:Fallback>
                   <w:pict>
-                    <v:oval w14:anchorId="68995BBC" id="Elipse 13" o:spid="_x0000_s1073" style="position:absolute;margin-left:143pt;margin-top:1pt;width:9.75pt;height:9.75pt;z-index:251766784;visibility:visible;mso-wrap-style:square;mso-wrap-distance-left:9pt;mso-wrap-distance-top:0;mso-wrap-distance-right:9pt;mso-wrap-distance-bottom:0;mso-position-horizontal:absolute;mso-position-horizontal-relative:text;mso-position-vertical:absolute;mso-position-vertical-relative:text;v-text-anchor:middle" o:gfxdata="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" fillcolor="white [3201]" strokecolor="#4f81bd [3204]" strokeweight="1pt">
+                    <v:oval w14:anchorId="68995BBC" id="Elipse 13" o:spid="_x0000_s1077" style="position:absolute;margin-left:143pt;margin-top:1pt;width:9.75pt;height:9.75pt;z-index:251766784;visibility:visible;mso-wrap-style:square;mso-wrap-distance-left:9pt;mso-wrap-distance-top:0;mso-wrap-distance-right:9pt;mso-wrap-distance-bottom:0;mso-position-horizontal:absolute;mso-position-horizontal-relative:text;mso-position-vertical:absolute;mso-position-vertical-relative:text;v-text-anchor:middle" o:gfxdata="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" fillcolor="white [3201]" strokecolor="#4f81bd [3204]" strokeweight="1pt">
                       <v:stroke startarrowwidth="narrow" startarrowlength="short" endarrowwidth="narrow" endarrowlength="short" joinstyle="miter"/>
                       <v:textbox inset="2.53958mm,2.53958mm,2.53958mm,2.53958mm">
                         <w:txbxContent>
@@ -12974,51 +14059,6 @@
         </w:tc>
       </w:tr>
     </w:tbl>
-    <w:p>
-      <w:pPr>
-        <w:pBdr>
-          <w:top w:val="nil"/>
-          <w:left w:val="nil"/>
-          <w:bottom w:val="nil"/>
-          <w:right w:val="nil"/>
-          <w:between w:val="nil"/>
-        </w:pBdr>
-        <w:jc w:val="both"/>
-        <w:rPr>
-          <w:color w:val="000000"/>
-        </w:rPr>
-      </w:pPr>
-    </w:p>
-    <w:p>
-      <w:pPr>
-        <w:pBdr>
-          <w:top w:val="nil"/>
-          <w:left w:val="nil"/>
-          <w:bottom w:val="nil"/>
-          <w:right w:val="nil"/>
-          <w:between w:val="nil"/>
-        </w:pBdr>
-        <w:jc w:val="both"/>
-        <w:rPr>
-          <w:color w:val="000000"/>
-        </w:rPr>
-      </w:pPr>
-    </w:p>
-    <w:p>
-      <w:pPr>
-        <w:pBdr>
-          <w:top w:val="nil"/>
-          <w:left w:val="nil"/>
-          <w:bottom w:val="nil"/>
-          <w:right w:val="nil"/>
-          <w:between w:val="nil"/>
-        </w:pBdr>
-        <w:jc w:val="both"/>
-        <w:rPr>
-          <w:color w:val="000000"/>
-        </w:rPr>
-      </w:pPr>
-    </w:p>
     <w:p>
       <w:pPr>
         <w:pBdr>
@@ -13096,7 +14136,7 @@
               <w:rPr>
                 <w:b/>
               </w:rPr>
-              <w:t>RF012</w:t>
+              <w:t>RF013</w:t>
             </w:r>
           </w:p>
         </w:tc>
@@ -13247,7 +14287,7 @@
                 </mc:Choice>
                 <mc:Fallback>
                   <w:pict>
-                    <v:oval w14:anchorId="51E6FE2C" id="Elipse 24" o:spid="_x0000_s1074" style="position:absolute;margin-left:98pt;margin-top:0;width:9.75pt;height:9.75pt;z-index:251767808;visibility:visible;mso-wrap-style:square;mso-wrap-distance-left:9pt;mso-wrap-distance-top:0;mso-wrap-distance-right:9pt;mso-wrap-distance-bottom:0;mso-position-horizontal:absolute;mso-position-horizontal-relative:text;mso-position-vertical:absolute;mso-position-vertical-relative:text;v-text-anchor:middle" o:gfxdata="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" fillcolor="#4f81bd [3204]" strokecolor="#42719b" strokeweight="1pt">
+                    <v:oval w14:anchorId="51E6FE2C" id="Elipse 24" o:spid="_x0000_s1078" style="position:absolute;margin-left:98pt;margin-top:0;width:9.75pt;height:9.75pt;z-index:251767808;visibility:visible;mso-wrap-style:square;mso-wrap-distance-left:9pt;mso-wrap-distance-top:0;mso-wrap-distance-right:9pt;mso-wrap-distance-bottom:0;mso-position-horizontal:absolute;mso-position-horizontal-relative:text;mso-position-vertical:absolute;mso-position-vertical-relative:text;v-text-anchor:middle" o:gfxdata="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" fillcolor="#4f81bd [3204]" strokecolor="#42719b" strokeweight="1pt">
                       <v:stroke startarrowwidth="narrow" startarrowlength="short" endarrowwidth="narrow" endarrowlength="short" joinstyle="miter"/>
                       <v:textbox inset="2.53958mm,2.53958mm,2.53958mm,2.53958mm">
                         <w:txbxContent>
@@ -13371,7 +14411,7 @@
                 </mc:Choice>
                 <mc:Fallback>
                   <w:pict>
-                    <v:oval w14:anchorId="307B0D95" id="Elipse 76" o:spid="_x0000_s1075" style="position:absolute;margin-left:57pt;margin-top:1pt;width:9.75pt;height:9.75pt;z-index:251768832;visibility:visible;mso-wrap-style:square;mso-wrap-distance-left:9pt;mso-wrap-distance-top:0;mso-wrap-distance-right:9pt;mso-wrap-distance-bottom:0;mso-position-horizontal:absolute;mso-position-horizontal-relative:text;mso-position-vertical:absolute;mso-position-vertical-relative:text;v-text-anchor:middle" o:gfxdata="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" fillcolor="#4f81bd [3204]" strokecolor="#42719b" strokeweight="1pt">
+                    <v:oval w14:anchorId="307B0D95" id="Elipse 76" o:spid="_x0000_s1079" style="position:absolute;margin-left:57pt;margin-top:1pt;width:9.75pt;height:9.75pt;z-index:251768832;visibility:visible;mso-wrap-style:square;mso-wrap-distance-left:9pt;mso-wrap-distance-top:0;mso-wrap-distance-right:9pt;mso-wrap-distance-bottom:0;mso-position-horizontal:absolute;mso-position-horizontal-relative:text;mso-position-vertical:absolute;mso-position-vertical-relative:text;v-text-anchor:middle" o:gfxdata="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" fillcolor="#4f81bd [3204]" strokecolor="#42719b" strokeweight="1pt">
                       <v:stroke startarrowwidth="narrow" startarrowlength="short" endarrowwidth="narrow" endarrowlength="short" joinstyle="miter"/>
                       <v:textbox inset="2.53958mm,2.53958mm,2.53958mm,2.53958mm">
                         <w:txbxContent>
@@ -13455,7 +14495,7 @@
                 </mc:Choice>
                 <mc:Fallback>
                   <w:pict>
-                    <v:oval w14:anchorId="47BBB95B" id="Elipse 63" o:spid="_x0000_s1076" style="position:absolute;margin-left:229pt;margin-top:2pt;width:9.75pt;height:9.75pt;z-index:251769856;visibility:visible;mso-wrap-style:square;mso-wrap-distance-left:9pt;mso-wrap-distance-top:0;mso-wrap-distance-right:9pt;mso-wrap-distance-bottom:0;mso-position-horizontal:absolute;mso-position-horizontal-relative:text;mso-position-vertical:absolute;mso-position-vertical-relative:text;v-text-anchor:middle" o:gfxdata="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" fillcolor="white [3201]" strokecolor="#4f81bd [3204]" strokeweight="1pt">
+                    <v:oval w14:anchorId="47BBB95B" id="Elipse 63" o:spid="_x0000_s1080" style="position:absolute;margin-left:229pt;margin-top:2pt;width:9.75pt;height:9.75pt;z-index:251769856;visibility:visible;mso-wrap-style:square;mso-wrap-distance-left:9pt;mso-wrap-distance-top:0;mso-wrap-distance-right:9pt;mso-wrap-distance-bottom:0;mso-position-horizontal:absolute;mso-position-horizontal-relative:text;mso-position-vertical:absolute;mso-position-vertical-relative:text;v-text-anchor:middle" o:gfxdata="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" fillcolor="white [3201]" strokecolor="#4f81bd [3204]" strokeweight="1pt">
                       <v:stroke startarrowwidth="narrow" startarrowlength="short" endarrowwidth="narrow" endarrowlength="short" joinstyle="miter"/>
                       <v:textbox inset="2.53958mm,2.53958mm,2.53958mm,2.53958mm">
                         <w:txbxContent>
@@ -13539,7 +14579,7 @@
                 </mc:Choice>
                 <mc:Fallback>
                   <w:pict>
-                    <v:oval w14:anchorId="5631F391" id="Elipse 53" o:spid="_x0000_s1077" style="position:absolute;margin-left:143pt;margin-top:1pt;width:9.75pt;height:9.75pt;z-index:251770880;visibility:visible;mso-wrap-style:square;mso-wrap-distance-left:9pt;mso-wrap-distance-top:0;mso-wrap-distance-right:9pt;mso-wrap-distance-bottom:0;mso-position-horizontal:absolute;mso-position-horizontal-relative:text;mso-position-vertical:absolute;mso-position-vertical-relative:text;v-text-anchor:middle" o:gfxdata="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" fillcolor="white [3201]" strokecolor="#4f81bd [3204]" strokeweight="1pt">
+                    <v:oval w14:anchorId="5631F391" id="Elipse 53" o:spid="_x0000_s1081" style="position:absolute;margin-left:143pt;margin-top:1pt;width:9.75pt;height:9.75pt;z-index:251770880;visibility:visible;mso-wrap-style:square;mso-wrap-distance-left:9pt;mso-wrap-distance-top:0;mso-wrap-distance-right:9pt;mso-wrap-distance-bottom:0;mso-position-horizontal:absolute;mso-position-horizontal-relative:text;mso-position-vertical:absolute;mso-position-vertical-relative:text;v-text-anchor:middle" o:gfxdata="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" fillcolor="white [3201]" strokecolor="#4f81bd [3204]" strokeweight="1pt">
                       <v:stroke startarrowwidth="narrow" startarrowlength="short" endarrowwidth="narrow" endarrowlength="short" joinstyle="miter"/>
                       <v:textbox inset="2.53958mm,2.53958mm,2.53958mm,2.53958mm">
                         <w:txbxContent>
@@ -13814,6 +14854,7 @@
               <w:rPr>
                 <w:color w:val="FFFFFF"/>
               </w:rPr>
+              <w:lastRenderedPageBreak/>
               <w:t>Código de requisito</w:t>
             </w:r>
           </w:p>
@@ -13835,7 +14876,7 @@
               <w:rPr>
                 <w:b/>
               </w:rPr>
-              <w:t>RF013</w:t>
+              <w:t>RF014</w:t>
             </w:r>
           </w:p>
         </w:tc>
@@ -13986,7 +15027,7 @@
                 </mc:Choice>
                 <mc:Fallback>
                   <w:pict>
-                    <v:oval w14:anchorId="746C5B6E" id="Elipse 85" o:spid="_x0000_s1078" style="position:absolute;margin-left:98pt;margin-top:0;width:9.75pt;height:9.75pt;z-index:251771904;visibility:visible;mso-wrap-style:square;mso-wrap-distance-left:9pt;mso-wrap-distance-top:0;mso-wrap-distance-right:9pt;mso-wrap-distance-bottom:0;mso-position-horizontal:absolute;mso-position-horizontal-relative:text;mso-position-vertical:absolute;mso-position-vertical-relative:text;v-text-anchor:middle" o:gfxdata="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" fillcolor="#4f81bd [3204]" strokecolor="#42719b" strokeweight="1pt">
+                    <v:oval w14:anchorId="746C5B6E" id="Elipse 85" o:spid="_x0000_s1082" style="position:absolute;margin-left:98pt;margin-top:0;width:9.75pt;height:9.75pt;z-index:251771904;visibility:visible;mso-wrap-style:square;mso-wrap-distance-left:9pt;mso-wrap-distance-top:0;mso-wrap-distance-right:9pt;mso-wrap-distance-bottom:0;mso-position-horizontal:absolute;mso-position-horizontal-relative:text;mso-position-vertical:absolute;mso-position-vertical-relative:text;v-text-anchor:middle" o:gfxdata="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" fillcolor="#4f81bd [3204]" strokecolor="#42719b" strokeweight="1pt">
                       <v:stroke startarrowwidth="narrow" startarrowlength="short" endarrowwidth="narrow" endarrowlength="short" joinstyle="miter"/>
                       <v:textbox inset="2.53958mm,2.53958mm,2.53958mm,2.53958mm">
                         <w:txbxContent>
@@ -14110,7 +15151,7 @@
                 </mc:Choice>
                 <mc:Fallback>
                   <w:pict>
-                    <v:oval w14:anchorId="22A199F0" id="Elipse 20" o:spid="_x0000_s1079" style="position:absolute;margin-left:57pt;margin-top:1pt;width:9.75pt;height:9.75pt;z-index:251772928;visibility:visible;mso-wrap-style:square;mso-wrap-distance-left:9pt;mso-wrap-distance-top:0;mso-wrap-distance-right:9pt;mso-wrap-distance-bottom:0;mso-position-horizontal:absolute;mso-position-horizontal-relative:text;mso-position-vertical:absolute;mso-position-vertical-relative:text;v-text-anchor:middle" o:gfxdata="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" fillcolor="#4f81bd [3204]" strokecolor="#42719b" strokeweight="1pt">
+                    <v:oval w14:anchorId="22A199F0" id="Elipse 20" o:spid="_x0000_s1083" style="position:absolute;margin-left:57pt;margin-top:1pt;width:9.75pt;height:9.75pt;z-index:251772928;visibility:visible;mso-wrap-style:square;mso-wrap-distance-left:9pt;mso-wrap-distance-top:0;mso-wrap-distance-right:9pt;mso-wrap-distance-bottom:0;mso-position-horizontal:absolute;mso-position-horizontal-relative:text;mso-position-vertical:absolute;mso-position-vertical-relative:text;v-text-anchor:middle" o:gfxdata="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" fillcolor="#4f81bd [3204]" strokecolor="#42719b" strokeweight="1pt">
                       <v:stroke startarrowwidth="narrow" startarrowlength="short" endarrowwidth="narrow" endarrowlength="short" joinstyle="miter"/>
                       <v:textbox inset="2.53958mm,2.53958mm,2.53958mm,2.53958mm">
                         <w:txbxContent>
@@ -14194,7 +15235,7 @@
                 </mc:Choice>
                 <mc:Fallback>
                   <w:pict>
-                    <v:oval w14:anchorId="5D81106D" id="Elipse 10" o:spid="_x0000_s1080" style="position:absolute;margin-left:229pt;margin-top:2pt;width:9.75pt;height:9.75pt;z-index:251773952;visibility:visible;mso-wrap-style:square;mso-wrap-distance-left:9pt;mso-wrap-distance-top:0;mso-wrap-distance-right:9pt;mso-wrap-distance-bottom:0;mso-position-horizontal:absolute;mso-position-horizontal-relative:text;mso-position-vertical:absolute;mso-position-vertical-relative:text;v-text-anchor:middle" o:gfxdata="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" fillcolor="white [3201]" strokecolor="#4f81bd [3204]" strokeweight="1pt">
+                    <v:oval w14:anchorId="5D81106D" id="Elipse 10" o:spid="_x0000_s1084" style="position:absolute;margin-left:229pt;margin-top:2pt;width:9.75pt;height:9.75pt;z-index:251773952;visibility:visible;mso-wrap-style:square;mso-wrap-distance-left:9pt;mso-wrap-distance-top:0;mso-wrap-distance-right:9pt;mso-wrap-distance-bottom:0;mso-position-horizontal:absolute;mso-position-horizontal-relative:text;mso-position-vertical:absolute;mso-position-vertical-relative:text;v-text-anchor:middle" o:gfxdata="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" fillcolor="white [3201]" strokecolor="#4f81bd [3204]" strokeweight="1pt">
                       <v:stroke startarrowwidth="narrow" startarrowlength="short" endarrowwidth="narrow" endarrowlength="short" joinstyle="miter"/>
                       <v:textbox inset="2.53958mm,2.53958mm,2.53958mm,2.53958mm">
                         <w:txbxContent>
@@ -14278,7 +15319,7 @@
                 </mc:Choice>
                 <mc:Fallback>
                   <w:pict>
-                    <v:oval w14:anchorId="6D38F8F6" id="Elipse 94" o:spid="_x0000_s1081" style="position:absolute;margin-left:143pt;margin-top:1pt;width:9.75pt;height:9.75pt;z-index:251774976;visibility:visible;mso-wrap-style:square;mso-wrap-distance-left:9pt;mso-wrap-distance-top:0;mso-wrap-distance-right:9pt;mso-wrap-distance-bottom:0;mso-position-horizontal:absolute;mso-position-horizontal-relative:text;mso-position-vertical:absolute;mso-position-vertical-relative:text;v-text-anchor:middle" o:gfxdata="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" fillcolor="white [3201]" strokecolor="#4f81bd [3204]" strokeweight="1pt">
+                    <v:oval w14:anchorId="6D38F8F6" id="Elipse 94" o:spid="_x0000_s1085" style="position:absolute;margin-left:143pt;margin-top:1pt;width:9.75pt;height:9.75pt;z-index:251774976;visibility:visible;mso-wrap-style:square;mso-wrap-distance-left:9pt;mso-wrap-distance-top:0;mso-wrap-distance-right:9pt;mso-wrap-distance-bottom:0;mso-position-horizontal:absolute;mso-position-horizontal-relative:text;mso-position-vertical:absolute;mso-position-vertical-relative:text;v-text-anchor:middle" o:gfxdata="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" fillcolor="white [3201]" strokecolor="#4f81bd [3204]" strokeweight="1pt">
                       <v:stroke startarrowwidth="narrow" startarrowlength="short" endarrowwidth="narrow" endarrowlength="short" joinstyle="miter"/>
                       <v:textbox inset="2.53958mm,2.53958mm,2.53958mm,2.53958mm">
                         <w:txbxContent>
@@ -14568,7 +15609,7 @@
               <w:rPr>
                 <w:b/>
               </w:rPr>
-              <w:t>RF014</w:t>
+              <w:t>RF015</w:t>
             </w:r>
           </w:p>
         </w:tc>
@@ -14719,7 +15760,7 @@
                 </mc:Choice>
                 <mc:Fallback>
                   <w:pict>
-                    <v:oval w14:anchorId="380F5FC2" id="Elipse 82" o:spid="_x0000_s1082" style="position:absolute;margin-left:98pt;margin-top:0;width:9.75pt;height:9.75pt;z-index:251776000;visibility:visible;mso-wrap-style:square;mso-wrap-distance-left:9pt;mso-wrap-distance-top:0;mso-wrap-distance-right:9pt;mso-wrap-distance-bottom:0;mso-position-horizontal:absolute;mso-position-horizontal-relative:text;mso-position-vertical:absolute;mso-position-vertical-relative:text;v-text-anchor:middle" o:gfxdata="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" fillcolor="#4f81bd [3204]" strokecolor="#42719b" strokeweight="1pt">
+                    <v:oval w14:anchorId="380F5FC2" id="Elipse 82" o:spid="_x0000_s1086" style="position:absolute;margin-left:98pt;margin-top:0;width:9.75pt;height:9.75pt;z-index:251776000;visibility:visible;mso-wrap-style:square;mso-wrap-distance-left:9pt;mso-wrap-distance-top:0;mso-wrap-distance-right:9pt;mso-wrap-distance-bottom:0;mso-position-horizontal:absolute;mso-position-horizontal-relative:text;mso-position-vertical:absolute;mso-position-vertical-relative:text;v-text-anchor:middle" o:gfxdata="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" fillcolor="#4f81bd [3204]" strokecolor="#42719b" strokeweight="1pt">
                       <v:stroke startarrowwidth="narrow" startarrowlength="short" endarrowwidth="narrow" endarrowlength="short" joinstyle="miter"/>
                       <v:textbox inset="2.53958mm,2.53958mm,2.53958mm,2.53958mm">
                         <w:txbxContent>
@@ -14843,7 +15884,7 @@
                 </mc:Choice>
                 <mc:Fallback>
                   <w:pict>
-                    <v:oval w14:anchorId="6ECCFC66" id="Elipse 83" o:spid="_x0000_s1083" style="position:absolute;margin-left:57pt;margin-top:1pt;width:9.75pt;height:9.75pt;z-index:251777024;visibility:visible;mso-wrap-style:square;mso-wrap-distance-left:9pt;mso-wrap-distance-top:0;mso-wrap-distance-right:9pt;mso-wrap-distance-bottom:0;mso-position-horizontal:absolute;mso-position-horizontal-relative:text;mso-position-vertical:absolute;mso-position-vertical-relative:text;v-text-anchor:middle" o:gfxdata="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" fillcolor="#4f81bd [3204]" strokecolor="#42719b" strokeweight="1pt">
+                    <v:oval w14:anchorId="6ECCFC66" id="Elipse 83" o:spid="_x0000_s1087" style="position:absolute;margin-left:57pt;margin-top:1pt;width:9.75pt;height:9.75pt;z-index:251777024;visibility:visible;mso-wrap-style:square;mso-wrap-distance-left:9pt;mso-wrap-distance-top:0;mso-wrap-distance-right:9pt;mso-wrap-distance-bottom:0;mso-position-horizontal:absolute;mso-position-horizontal-relative:text;mso-position-vertical:absolute;mso-position-vertical-relative:text;v-text-anchor:middle" o:gfxdata="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" fillcolor="#4f81bd [3204]" strokecolor="#42719b" strokeweight="1pt">
                       <v:stroke startarrowwidth="narrow" startarrowlength="short" endarrowwidth="narrow" endarrowlength="short" joinstyle="miter"/>
                       <v:textbox inset="2.53958mm,2.53958mm,2.53958mm,2.53958mm">
                         <w:txbxContent>
@@ -14927,7 +15968,7 @@
                 </mc:Choice>
                 <mc:Fallback>
                   <w:pict>
-                    <v:oval w14:anchorId="7F598058" id="Elipse 55" o:spid="_x0000_s1084" style="position:absolute;margin-left:143pt;margin-top:1pt;width:9.75pt;height:9.75pt;z-index:251778048;visibility:visible;mso-wrap-style:square;mso-wrap-distance-left:9pt;mso-wrap-distance-top:0;mso-wrap-distance-right:9pt;mso-wrap-distance-bottom:0;mso-position-horizontal:absolute;mso-position-horizontal-relative:text;mso-position-vertical:absolute;mso-position-vertical-relative:text;v-text-anchor:middle" o:gfxdata="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" fillcolor="white [3201]" strokecolor="#4f81bd [3204]" strokeweight="1pt">
+                    <v:oval w14:anchorId="7F598058" id="Elipse 55" o:spid="_x0000_s1088" style="position:absolute;margin-left:143pt;margin-top:1pt;width:9.75pt;height:9.75pt;z-index:251778048;visibility:visible;mso-wrap-style:square;mso-wrap-distance-left:9pt;mso-wrap-distance-top:0;mso-wrap-distance-right:9pt;mso-wrap-distance-bottom:0;mso-position-horizontal:absolute;mso-position-horizontal-relative:text;mso-position-vertical:absolute;mso-position-vertical-relative:text;v-text-anchor:middle" o:gfxdata="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" fillcolor="white [3201]" strokecolor="#4f81bd [3204]" strokeweight="1pt">
                       <v:stroke startarrowwidth="narrow" startarrowlength="short" endarrowwidth="narrow" endarrowlength="short" joinstyle="miter"/>
                       <v:textbox inset="2.53958mm,2.53958mm,2.53958mm,2.53958mm">
                         <w:txbxContent>
@@ -15011,7 +16052,7 @@
                 </mc:Choice>
                 <mc:Fallback>
                   <w:pict>
-                    <v:oval w14:anchorId="67BE76D4" id="Elipse 3" o:spid="_x0000_s1085" style="position:absolute;margin-left:229pt;margin-top:2pt;width:9.75pt;height:9.75pt;z-index:251779072;visibility:visible;mso-wrap-style:square;mso-wrap-distance-left:9pt;mso-wrap-distance-top:0;mso-wrap-distance-right:9pt;mso-wrap-distance-bottom:0;mso-position-horizontal:absolute;mso-position-horizontal-relative:text;mso-position-vertical:absolute;mso-position-vertical-relative:text;v-text-anchor:middle" o:gfxdata="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" fillcolor="white [3201]" strokecolor="#4f81bd [3204]" strokeweight="1pt">
+                    <v:oval w14:anchorId="67BE76D4" id="Elipse 3" o:spid="_x0000_s1089" style="position:absolute;margin-left:229pt;margin-top:2pt;width:9.75pt;height:9.75pt;z-index:251779072;visibility:visible;mso-wrap-style:square;mso-wrap-distance-left:9pt;mso-wrap-distance-top:0;mso-wrap-distance-right:9pt;mso-wrap-distance-bottom:0;mso-position-horizontal:absolute;mso-position-horizontal-relative:text;mso-position-vertical:absolute;mso-position-vertical-relative:text;v-text-anchor:middle" o:gfxdata="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" fillcolor="white [3201]" strokecolor="#4f81bd [3204]" strokeweight="1pt">
                       <v:stroke startarrowwidth="narrow" startarrowlength="short" endarrowwidth="narrow" endarrowlength="short" joinstyle="miter"/>
                       <v:textbox inset="2.53958mm,2.53958mm,2.53958mm,2.53958mm">
                         <w:txbxContent>
@@ -15090,7 +16131,6 @@
               <w:rPr>
                 <w:color w:val="0070C0"/>
               </w:rPr>
-              <w:lastRenderedPageBreak/>
               <w:t>PROCESO</w:t>
             </w:r>
           </w:p>
@@ -15236,6 +16276,11 @@
     </w:tbl>
     <w:p>
       <w:pPr>
+        <w:pStyle w:val="Prrafodelista"/>
+        <w:numPr>
+          <w:ilvl w:val="0"/>
+          <w:numId w:val="12"/>
+        </w:numPr>
         <w:pBdr>
           <w:top w:val="nil"/>
           <w:left w:val="nil"/>
@@ -15248,6 +16293,12 @@
           <w:color w:val="000000"/>
         </w:rPr>
       </w:pPr>
+      <w:r>
+        <w:rPr>
+          <w:color w:val="000000"/>
+        </w:rPr>
+        <w:t xml:space="preserve">Administración de usuarios </w:t>
+      </w:r>
     </w:p>
     <w:tbl>
       <w:tblPr>
@@ -15311,7 +16362,7 @@
               <w:rPr>
                 <w:b/>
               </w:rPr>
-              <w:t>RF015</w:t>
+              <w:t>RF016</w:t>
             </w:r>
           </w:p>
         </w:tc>
@@ -15462,7 +16513,7 @@
                 </mc:Choice>
                 <mc:Fallback>
                   <w:pict>
-                    <v:oval w14:anchorId="3A9014E8" id="Elipse 47" o:spid="_x0000_s1086" style="position:absolute;margin-left:98pt;margin-top:0;width:9.75pt;height:9.75pt;z-index:251780096;visibility:visible;mso-wrap-style:square;mso-wrap-distance-left:9pt;mso-wrap-distance-top:0;mso-wrap-distance-right:9pt;mso-wrap-distance-bottom:0;mso-position-horizontal:absolute;mso-position-horizontal-relative:text;mso-position-vertical:absolute;mso-position-vertical-relative:text;v-text-anchor:middle" o:gfxdata="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" fillcolor="#4f81bd [3204]" strokecolor="#42719b" strokeweight="1pt">
+                    <v:oval w14:anchorId="3A9014E8" id="Elipse 47" o:spid="_x0000_s1090" style="position:absolute;margin-left:98pt;margin-top:0;width:9.75pt;height:9.75pt;z-index:251780096;visibility:visible;mso-wrap-style:square;mso-wrap-distance-left:9pt;mso-wrap-distance-top:0;mso-wrap-distance-right:9pt;mso-wrap-distance-bottom:0;mso-position-horizontal:absolute;mso-position-horizontal-relative:text;mso-position-vertical:absolute;mso-position-vertical-relative:text;v-text-anchor:middle" o:gfxdata="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" fillcolor="#4f81bd [3204]" strokecolor="#42719b" strokeweight="1pt">
                       <v:stroke startarrowwidth="narrow" startarrowlength="short" endarrowwidth="narrow" endarrowlength="short" joinstyle="miter"/>
                       <v:textbox inset="2.53958mm,2.53958mm,2.53958mm,2.53958mm">
                         <w:txbxContent>
@@ -15586,7 +16637,7 @@
                 </mc:Choice>
                 <mc:Fallback>
                   <w:pict>
-                    <v:oval w14:anchorId="50120F53" id="Elipse 105" o:spid="_x0000_s1087" style="position:absolute;margin-left:57pt;margin-top:1pt;width:9.75pt;height:9.75pt;z-index:251781120;visibility:visible;mso-wrap-style:square;mso-wrap-distance-left:9pt;mso-wrap-distance-top:0;mso-wrap-distance-right:9pt;mso-wrap-distance-bottom:0;mso-position-horizontal:absolute;mso-position-horizontal-relative:text;mso-position-vertical:absolute;mso-position-vertical-relative:text;v-text-anchor:middle" o:gfxdata="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" fillcolor="#4f81bd [3204]" strokecolor="#42719b" strokeweight="1pt">
+                    <v:oval w14:anchorId="50120F53" id="Elipse 105" o:spid="_x0000_s1091" style="position:absolute;margin-left:57pt;margin-top:1pt;width:9.75pt;height:9.75pt;z-index:251781120;visibility:visible;mso-wrap-style:square;mso-wrap-distance-left:9pt;mso-wrap-distance-top:0;mso-wrap-distance-right:9pt;mso-wrap-distance-bottom:0;mso-position-horizontal:absolute;mso-position-horizontal-relative:text;mso-position-vertical:absolute;mso-position-vertical-relative:text;v-text-anchor:middle" o:gfxdata="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" fillcolor="#4f81bd [3204]" strokecolor="#42719b" strokeweight="1pt">
                       <v:stroke startarrowwidth="narrow" startarrowlength="short" endarrowwidth="narrow" endarrowlength="short" joinstyle="miter"/>
                       <v:textbox inset="2.53958mm,2.53958mm,2.53958mm,2.53958mm">
                         <w:txbxContent>
@@ -15670,7 +16721,7 @@
                 </mc:Choice>
                 <mc:Fallback>
                   <w:pict>
-                    <v:oval w14:anchorId="19CF3E8F" id="Elipse 35" o:spid="_x0000_s1088" style="position:absolute;margin-left:229pt;margin-top:2pt;width:9.75pt;height:9.75pt;z-index:251782144;visibility:visible;mso-wrap-style:square;mso-wrap-distance-left:9pt;mso-wrap-distance-top:0;mso-wrap-distance-right:9pt;mso-wrap-distance-bottom:0;mso-position-horizontal:absolute;mso-position-horizontal-relative:text;mso-position-vertical:absolute;mso-position-vertical-relative:text;v-text-anchor:middle" o:gfxdata="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" fillcolor="white [3201]" strokecolor="#4f81bd [3204]" strokeweight="1pt">
+                    <v:oval w14:anchorId="19CF3E8F" id="Elipse 35" o:spid="_x0000_s1092" style="position:absolute;margin-left:229pt;margin-top:2pt;width:9.75pt;height:9.75pt;z-index:251782144;visibility:visible;mso-wrap-style:square;mso-wrap-distance-left:9pt;mso-wrap-distance-top:0;mso-wrap-distance-right:9pt;mso-wrap-distance-bottom:0;mso-position-horizontal:absolute;mso-position-horizontal-relative:text;mso-position-vertical:absolute;mso-position-vertical-relative:text;v-text-anchor:middle" o:gfxdata="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" fillcolor="white [3201]" strokecolor="#4f81bd [3204]" strokeweight="1pt">
                       <v:stroke startarrowwidth="narrow" startarrowlength="short" endarrowwidth="narrow" endarrowlength="short" joinstyle="miter"/>
                       <v:textbox inset="2.53958mm,2.53958mm,2.53958mm,2.53958mm">
                         <w:txbxContent>
@@ -15754,7 +16805,7 @@
                 </mc:Choice>
                 <mc:Fallback>
                   <w:pict>
-                    <v:oval w14:anchorId="0F14A4B2" id="Elipse 56" o:spid="_x0000_s1089" style="position:absolute;margin-left:143pt;margin-top:1pt;width:9.75pt;height:9.75pt;z-index:251783168;visibility:visible;mso-wrap-style:square;mso-wrap-distance-left:9pt;mso-wrap-distance-top:0;mso-wrap-distance-right:9pt;mso-wrap-distance-bottom:0;mso-position-horizontal:absolute;mso-position-horizontal-relative:text;mso-position-vertical:absolute;mso-position-vertical-relative:text;v-text-anchor:middle" o:gfxdata="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" fillcolor="white [3201]" strokecolor="#4f81bd [3204]" strokeweight="1pt">
+                    <v:oval w14:anchorId="0F14A4B2" id="Elipse 56" o:spid="_x0000_s1093" style="position:absolute;margin-left:143pt;margin-top:1pt;width:9.75pt;height:9.75pt;z-index:251783168;visibility:visible;mso-wrap-style:square;mso-wrap-distance-left:9pt;mso-wrap-distance-top:0;mso-wrap-distance-right:9pt;mso-wrap-distance-bottom:0;mso-position-horizontal:absolute;mso-position-horizontal-relative:text;mso-position-vertical:absolute;mso-position-vertical-relative:text;v-text-anchor:middle" o:gfxdata="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" fillcolor="white [3201]" strokecolor="#4f81bd [3204]" strokeweight="1pt">
                       <v:stroke startarrowwidth="narrow" startarrowlength="short" endarrowwidth="narrow" endarrowlength="short" joinstyle="miter"/>
                       <v:textbox inset="2.53958mm,2.53958mm,2.53958mm,2.53958mm">
                         <w:txbxContent>
@@ -15872,6 +16923,7 @@
               <w:rPr>
                 <w:color w:val="0070C0"/>
               </w:rPr>
+              <w:lastRenderedPageBreak/>
               <w:t>SALIDAS</w:t>
             </w:r>
           </w:p>
@@ -16019,7 +17071,7 @@
               <w:rPr>
                 <w:b/>
               </w:rPr>
-              <w:t>RF016</w:t>
+              <w:t>RF017</w:t>
             </w:r>
           </w:p>
         </w:tc>
@@ -16170,7 +17222,7 @@
                 </mc:Choice>
                 <mc:Fallback>
                   <w:pict>
-                    <v:oval w14:anchorId="3F3C8E05" id="Elipse 93" o:spid="_x0000_s1090" style="position:absolute;margin-left:98pt;margin-top:0;width:9.75pt;height:9.75pt;z-index:251784192;visibility:visible;mso-wrap-style:square;mso-wrap-distance-left:9pt;mso-wrap-distance-top:0;mso-wrap-distance-right:9pt;mso-wrap-distance-bottom:0;mso-position-horizontal:absolute;mso-position-horizontal-relative:text;mso-position-vertical:absolute;mso-position-vertical-relative:text;v-text-anchor:middle" o:gfxdata="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" fillcolor="#4f81bd [3204]" strokecolor="#42719b" strokeweight="1pt">
+                    <v:oval w14:anchorId="3F3C8E05" id="Elipse 93" o:spid="_x0000_s1094" style="position:absolute;margin-left:98pt;margin-top:0;width:9.75pt;height:9.75pt;z-index:251784192;visibility:visible;mso-wrap-style:square;mso-wrap-distance-left:9pt;mso-wrap-distance-top:0;mso-wrap-distance-right:9pt;mso-wrap-distance-bottom:0;mso-position-horizontal:absolute;mso-position-horizontal-relative:text;mso-position-vertical:absolute;mso-position-vertical-relative:text;v-text-anchor:middle" o:gfxdata="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" fillcolor="#4f81bd [3204]" strokecolor="#42719b" strokeweight="1pt">
                       <v:stroke startarrowwidth="narrow" startarrowlength="short" endarrowwidth="narrow" endarrowlength="short" joinstyle="miter"/>
                       <v:textbox inset="2.53958mm,2.53958mm,2.53958mm,2.53958mm">
                         <w:txbxContent>
@@ -16294,7 +17346,7 @@
                 </mc:Choice>
                 <mc:Fallback>
                   <w:pict>
-                    <v:oval w14:anchorId="41257217" id="Elipse 81" o:spid="_x0000_s1091" style="position:absolute;margin-left:57pt;margin-top:1pt;width:9.75pt;height:9.75pt;z-index:251785216;visibility:visible;mso-wrap-style:square;mso-wrap-distance-left:9pt;mso-wrap-distance-top:0;mso-wrap-distance-right:9pt;mso-wrap-distance-bottom:0;mso-position-horizontal:absolute;mso-position-horizontal-relative:text;mso-position-vertical:absolute;mso-position-vertical-relative:text;v-text-anchor:middle" o:gfxdata="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" fillcolor="#4f81bd [3204]" strokecolor="#42719b" strokeweight="1pt">
+                    <v:oval w14:anchorId="41257217" id="Elipse 81" o:spid="_x0000_s1095" style="position:absolute;margin-left:57pt;margin-top:1pt;width:9.75pt;height:9.75pt;z-index:251785216;visibility:visible;mso-wrap-style:square;mso-wrap-distance-left:9pt;mso-wrap-distance-top:0;mso-wrap-distance-right:9pt;mso-wrap-distance-bottom:0;mso-position-horizontal:absolute;mso-position-horizontal-relative:text;mso-position-vertical:absolute;mso-position-vertical-relative:text;v-text-anchor:middle" o:gfxdata="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" fillcolor="#4f81bd [3204]" strokecolor="#42719b" strokeweight="1pt">
                       <v:stroke startarrowwidth="narrow" startarrowlength="short" endarrowwidth="narrow" endarrowlength="short" joinstyle="miter"/>
                       <v:textbox inset="2.53958mm,2.53958mm,2.53958mm,2.53958mm">
                         <w:txbxContent>
@@ -16378,7 +17430,7 @@
                 </mc:Choice>
                 <mc:Fallback>
                   <w:pict>
-                    <v:oval w14:anchorId="36A17946" id="Elipse 27" o:spid="_x0000_s1092" style="position:absolute;margin-left:229pt;margin-top:2pt;width:9.75pt;height:9.75pt;z-index:251786240;visibility:visible;mso-wrap-style:square;mso-wrap-distance-left:9pt;mso-wrap-distance-top:0;mso-wrap-distance-right:9pt;mso-wrap-distance-bottom:0;mso-position-horizontal:absolute;mso-position-horizontal-relative:text;mso-position-vertical:absolute;mso-position-vertical-relative:text;v-text-anchor:middle" o:gfxdata="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" fillcolor="white [3201]" strokecolor="#4f81bd [3204]" strokeweight="1pt">
+                    <v:oval w14:anchorId="36A17946" id="Elipse 27" o:spid="_x0000_s1096" style="position:absolute;margin-left:229pt;margin-top:2pt;width:9.75pt;height:9.75pt;z-index:251786240;visibility:visible;mso-wrap-style:square;mso-wrap-distance-left:9pt;mso-wrap-distance-top:0;mso-wrap-distance-right:9pt;mso-wrap-distance-bottom:0;mso-position-horizontal:absolute;mso-position-horizontal-relative:text;mso-position-vertical:absolute;mso-position-vertical-relative:text;v-text-anchor:middle" o:gfxdata="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" fillcolor="white [3201]" strokecolor="#4f81bd [3204]" strokeweight="1pt">
                       <v:stroke startarrowwidth="narrow" startarrowlength="short" endarrowwidth="narrow" endarrowlength="short" joinstyle="miter"/>
                       <v:textbox inset="2.53958mm,2.53958mm,2.53958mm,2.53958mm">
                         <w:txbxContent>
@@ -16462,7 +17514,7 @@
                 </mc:Choice>
                 <mc:Fallback>
                   <w:pict>
-                    <v:oval w14:anchorId="4B11AAD1" id="Elipse 98" o:spid="_x0000_s1093" style="position:absolute;margin-left:143pt;margin-top:1pt;width:9.75pt;height:9.75pt;z-index:251787264;visibility:visible;mso-wrap-style:square;mso-wrap-distance-left:9pt;mso-wrap-distance-top:0;mso-wrap-distance-right:9pt;mso-wrap-distance-bottom:0;mso-position-horizontal:absolute;mso-position-horizontal-relative:text;mso-position-vertical:absolute;mso-position-vertical-relative:text;v-text-anchor:middle" o:gfxdata="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" fillcolor="white [3201]" strokecolor="#4f81bd [3204]" strokeweight="1pt">
+                    <v:oval w14:anchorId="4B11AAD1" id="Elipse 98" o:spid="_x0000_s1097" style="position:absolute;margin-left:143pt;margin-top:1pt;width:9.75pt;height:9.75pt;z-index:251787264;visibility:visible;mso-wrap-style:square;mso-wrap-distance-left:9pt;mso-wrap-distance-top:0;mso-wrap-distance-right:9pt;mso-wrap-distance-bottom:0;mso-position-horizontal:absolute;mso-position-horizontal-relative:text;mso-position-vertical:absolute;mso-position-vertical-relative:text;v-text-anchor:middle" o:gfxdata="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" fillcolor="white [3201]" strokecolor="#4f81bd [3204]" strokeweight="1pt">
                       <v:stroke startarrowwidth="narrow" startarrowlength="short" endarrowwidth="narrow" endarrowlength="short" joinstyle="miter"/>
                       <v:textbox inset="2.53958mm,2.53958mm,2.53958mm,2.53958mm">
                         <w:txbxContent>
@@ -16677,7 +17729,7 @@
               <w:rPr>
                 <w:b/>
               </w:rPr>
-              <w:t>RF017</w:t>
+              <w:t>RF018</w:t>
             </w:r>
           </w:p>
         </w:tc>
@@ -16828,7 +17880,7 @@
                 </mc:Choice>
                 <mc:Fallback>
                   <w:pict>
-                    <v:oval w14:anchorId="5A31C74A" id="Elipse 89" o:spid="_x0000_s1094" style="position:absolute;margin-left:98pt;margin-top:0;width:9.75pt;height:9.75pt;z-index:251788288;visibility:visible;mso-wrap-style:square;mso-wrap-distance-left:9pt;mso-wrap-distance-top:0;mso-wrap-distance-right:9pt;mso-wrap-distance-bottom:0;mso-position-horizontal:absolute;mso-position-horizontal-relative:text;mso-position-vertical:absolute;mso-position-vertical-relative:text;v-text-anchor:middle" o:gfxdata="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" fillcolor="#4f81bd [3204]" strokecolor="#42719b" strokeweight="1pt">
+                    <v:oval w14:anchorId="5A31C74A" id="Elipse 89" o:spid="_x0000_s1098" style="position:absolute;margin-left:98pt;margin-top:0;width:9.75pt;height:9.75pt;z-index:251788288;visibility:visible;mso-wrap-style:square;mso-wrap-distance-left:9pt;mso-wrap-distance-top:0;mso-wrap-distance-right:9pt;mso-wrap-distance-bottom:0;mso-position-horizontal:absolute;mso-position-horizontal-relative:text;mso-position-vertical:absolute;mso-position-vertical-relative:text;v-text-anchor:middle" o:gfxdata="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" fillcolor="#4f81bd [3204]" strokecolor="#42719b" strokeweight="1pt">
                       <v:stroke startarrowwidth="narrow" startarrowlength="short" endarrowwidth="narrow" endarrowlength="short" joinstyle="miter"/>
                       <v:textbox inset="2.53958mm,2.53958mm,2.53958mm,2.53958mm">
                         <w:txbxContent>
@@ -16952,7 +18004,7 @@
                 </mc:Choice>
                 <mc:Fallback>
                   <w:pict>
-                    <v:oval w14:anchorId="0995043B" id="Elipse 59" o:spid="_x0000_s1095" style="position:absolute;margin-left:57pt;margin-top:1pt;width:9.75pt;height:9.75pt;z-index:251789312;visibility:visible;mso-wrap-style:square;mso-wrap-distance-left:9pt;mso-wrap-distance-top:0;mso-wrap-distance-right:9pt;mso-wrap-distance-bottom:0;mso-position-horizontal:absolute;mso-position-horizontal-relative:text;mso-position-vertical:absolute;mso-position-vertical-relative:text;v-text-anchor:middle" o:gfxdata="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" fillcolor="#4f81bd [3204]" strokecolor="#42719b" strokeweight="1pt">
+                    <v:oval w14:anchorId="0995043B" id="Elipse 59" o:spid="_x0000_s1099" style="position:absolute;margin-left:57pt;margin-top:1pt;width:9.75pt;height:9.75pt;z-index:251789312;visibility:visible;mso-wrap-style:square;mso-wrap-distance-left:9pt;mso-wrap-distance-top:0;mso-wrap-distance-right:9pt;mso-wrap-distance-bottom:0;mso-position-horizontal:absolute;mso-position-horizontal-relative:text;mso-position-vertical:absolute;mso-position-vertical-relative:text;v-text-anchor:middle" o:gfxdata="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" fillcolor="#4f81bd [3204]" strokecolor="#42719b" strokeweight="1pt">
                       <v:stroke startarrowwidth="narrow" startarrowlength="short" endarrowwidth="narrow" endarrowlength="short" joinstyle="miter"/>
                       <v:textbox inset="2.53958mm,2.53958mm,2.53958mm,2.53958mm">
                         <w:txbxContent>
@@ -17036,7 +18088,7 @@
                 </mc:Choice>
                 <mc:Fallback>
                   <w:pict>
-                    <v:oval w14:anchorId="280BDDFE" id="Elipse 25" o:spid="_x0000_s1096" style="position:absolute;margin-left:229pt;margin-top:2pt;width:9.75pt;height:9.75pt;z-index:251790336;visibility:visible;mso-wrap-style:square;mso-wrap-distance-left:9pt;mso-wrap-distance-top:0;mso-wrap-distance-right:9pt;mso-wrap-distance-bottom:0;mso-position-horizontal:absolute;mso-position-horizontal-relative:text;mso-position-vertical:absolute;mso-position-vertical-relative:text;v-text-anchor:middle" o:gfxdata="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" fillcolor="white [3201]" strokecolor="#4f81bd [3204]" strokeweight="1pt">
+                    <v:oval w14:anchorId="280BDDFE" id="Elipse 25" o:spid="_x0000_s1100" style="position:absolute;margin-left:229pt;margin-top:2pt;width:9.75pt;height:9.75pt;z-index:251790336;visibility:visible;mso-wrap-style:square;mso-wrap-distance-left:9pt;mso-wrap-distance-top:0;mso-wrap-distance-right:9pt;mso-wrap-distance-bottom:0;mso-position-horizontal:absolute;mso-position-horizontal-relative:text;mso-position-vertical:absolute;mso-position-vertical-relative:text;v-text-anchor:middle" o:gfxdata="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" fillcolor="white [3201]" strokecolor="#4f81bd [3204]" strokeweight="1pt">
                       <v:stroke startarrowwidth="narrow" startarrowlength="short" endarrowwidth="narrow" endarrowlength="short" joinstyle="miter"/>
                       <v:textbox inset="2.53958mm,2.53958mm,2.53958mm,2.53958mm">
                         <w:txbxContent>
@@ -17120,7 +18172,7 @@
                 </mc:Choice>
                 <mc:Fallback>
                   <w:pict>
-                    <v:oval w14:anchorId="21A332C3" id="Elipse 101" o:spid="_x0000_s1097" style="position:absolute;margin-left:143pt;margin-top:1pt;width:9.75pt;height:9.75pt;z-index:251791360;visibility:visible;mso-wrap-style:square;mso-wrap-distance-left:9pt;mso-wrap-distance-top:0;mso-wrap-distance-right:9pt;mso-wrap-distance-bottom:0;mso-position-horizontal:absolute;mso-position-horizontal-relative:text;mso-position-vertical:absolute;mso-position-vertical-relative:text;v-text-anchor:middle" o:gfxdata="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" fillcolor="white [3201]" strokecolor="#4f81bd [3204]" strokeweight="1pt">
+                    <v:oval w14:anchorId="21A332C3" id="Elipse 101" o:spid="_x0000_s1101" style="position:absolute;margin-left:143pt;margin-top:1pt;width:9.75pt;height:9.75pt;z-index:251791360;visibility:visible;mso-wrap-style:square;mso-wrap-distance-left:9pt;mso-wrap-distance-top:0;mso-wrap-distance-right:9pt;mso-wrap-distance-bottom:0;mso-position-horizontal:absolute;mso-position-horizontal-relative:text;mso-position-vertical:absolute;mso-position-vertical-relative:text;v-text-anchor:middle" o:gfxdata="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" fillcolor="white [3201]" strokecolor="#4f81bd [3204]" strokeweight="1pt">
                       <v:stroke startarrowwidth="narrow" startarrowlength="short" endarrowwidth="narrow" endarrowlength="short" joinstyle="miter"/>
                       <v:textbox inset="2.53958mm,2.53958mm,2.53958mm,2.53958mm">
                         <w:txbxContent>
@@ -17160,7 +18212,6 @@
               <w:rPr>
                 <w:color w:val="0070C0"/>
               </w:rPr>
-              <w:lastRenderedPageBreak/>
               <w:t>DESCRIPCIÓN</w:t>
             </w:r>
           </w:p>
@@ -17351,6 +18402,36 @@
         </w:tc>
       </w:tr>
     </w:tbl>
+    <w:p>
+      <w:pPr>
+        <w:pBdr>
+          <w:top w:val="nil"/>
+          <w:left w:val="nil"/>
+          <w:bottom w:val="nil"/>
+          <w:right w:val="nil"/>
+          <w:between w:val="nil"/>
+        </w:pBdr>
+        <w:jc w:val="both"/>
+        <w:rPr>
+          <w:color w:val="000000"/>
+        </w:rPr>
+      </w:pPr>
+    </w:p>
+    <w:p>
+      <w:pPr>
+        <w:pBdr>
+          <w:top w:val="nil"/>
+          <w:left w:val="nil"/>
+          <w:bottom w:val="nil"/>
+          <w:right w:val="nil"/>
+          <w:between w:val="nil"/>
+        </w:pBdr>
+        <w:jc w:val="both"/>
+        <w:rPr>
+          <w:color w:val="000000"/>
+        </w:rPr>
+      </w:pPr>
+    </w:p>
     <w:p>
       <w:pPr>
         <w:pBdr>
@@ -17407,6 +18488,7 @@
               <w:rPr>
                 <w:color w:val="FFFFFF"/>
               </w:rPr>
+              <w:lastRenderedPageBreak/>
               <w:t>Código de requisito</w:t>
             </w:r>
           </w:p>
@@ -17428,7 +18510,7 @@
               <w:rPr>
                 <w:b/>
               </w:rPr>
-              <w:t>RF018</w:t>
+              <w:t>RF019</w:t>
             </w:r>
           </w:p>
         </w:tc>
@@ -17579,7 +18661,7 @@
                 </mc:Choice>
                 <mc:Fallback>
                   <w:pict>
-                    <v:oval w14:anchorId="670020BB" id="Elipse 97" o:spid="_x0000_s1098" style="position:absolute;margin-left:98pt;margin-top:0;width:9.75pt;height:9.75pt;z-index:251792384;visibility:visible;mso-wrap-style:square;mso-wrap-distance-left:9pt;mso-wrap-distance-top:0;mso-wrap-distance-right:9pt;mso-wrap-distance-bottom:0;mso-position-horizontal:absolute;mso-position-horizontal-relative:text;mso-position-vertical:absolute;mso-position-vertical-relative:text;v-text-anchor:middle" o:gfxdata="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" fillcolor="#4f81bd [3204]" strokecolor="#42719b" strokeweight="1pt">
+                    <v:oval w14:anchorId="670020BB" id="Elipse 97" o:spid="_x0000_s1102" style="position:absolute;margin-left:98pt;margin-top:0;width:9.75pt;height:9.75pt;z-index:251792384;visibility:visible;mso-wrap-style:square;mso-wrap-distance-left:9pt;mso-wrap-distance-top:0;mso-wrap-distance-right:9pt;mso-wrap-distance-bottom:0;mso-position-horizontal:absolute;mso-position-horizontal-relative:text;mso-position-vertical:absolute;mso-position-vertical-relative:text;v-text-anchor:middle" o:gfxdata="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" fillcolor="#4f81bd [3204]" strokecolor="#42719b" strokeweight="1pt">
                       <v:stroke startarrowwidth="narrow" startarrowlength="short" endarrowwidth="narrow" endarrowlength="short" joinstyle="miter"/>
                       <v:textbox inset="2.53958mm,2.53958mm,2.53958mm,2.53958mm">
                         <w:txbxContent>
@@ -17703,7 +18785,7 @@
                 </mc:Choice>
                 <mc:Fallback>
                   <w:pict>
-                    <v:oval w14:anchorId="650F6FF9" id="Elipse 104" o:spid="_x0000_s1099" style="position:absolute;margin-left:57pt;margin-top:1pt;width:9.75pt;height:9.75pt;z-index:251793408;visibility:visible;mso-wrap-style:square;mso-wrap-distance-left:9pt;mso-wrap-distance-top:0;mso-wrap-distance-right:9pt;mso-wrap-distance-bottom:0;mso-position-horizontal:absolute;mso-position-horizontal-relative:text;mso-position-vertical:absolute;mso-position-vertical-relative:text;v-text-anchor:middle" o:gfxdata="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" fillcolor="#4f81bd [3204]" strokecolor="#42719b" strokeweight="1pt">
+                    <v:oval w14:anchorId="650F6FF9" id="Elipse 104" o:spid="_x0000_s1103" style="position:absolute;margin-left:57pt;margin-top:1pt;width:9.75pt;height:9.75pt;z-index:251793408;visibility:visible;mso-wrap-style:square;mso-wrap-distance-left:9pt;mso-wrap-distance-top:0;mso-wrap-distance-right:9pt;mso-wrap-distance-bottom:0;mso-position-horizontal:absolute;mso-position-horizontal-relative:text;mso-position-vertical:absolute;mso-position-vertical-relative:text;v-text-anchor:middle" o:gfxdata="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" fillcolor="#4f81bd [3204]" strokecolor="#42719b" strokeweight="1pt">
                       <v:stroke startarrowwidth="narrow" startarrowlength="short" endarrowwidth="narrow" endarrowlength="short" joinstyle="miter"/>
                       <v:textbox inset="2.53958mm,2.53958mm,2.53958mm,2.53958mm">
                         <w:txbxContent>
@@ -17787,7 +18869,7 @@
                 </mc:Choice>
                 <mc:Fallback>
                   <w:pict>
-                    <v:oval w14:anchorId="010E36B6" id="Elipse 116" o:spid="_x0000_s1100" style="position:absolute;margin-left:229pt;margin-top:2pt;width:9.75pt;height:9.75pt;z-index:251794432;visibility:visible;mso-wrap-style:square;mso-wrap-distance-left:9pt;mso-wrap-distance-top:0;mso-wrap-distance-right:9pt;mso-wrap-distance-bottom:0;mso-position-horizontal:absolute;mso-position-horizontal-relative:text;mso-position-vertical:absolute;mso-position-vertical-relative:text;v-text-anchor:middle" o:gfxdata="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" fillcolor="white [3201]" strokecolor="#4f81bd [3204]" strokeweight="1pt">
+                    <v:oval w14:anchorId="010E36B6" id="Elipse 116" o:spid="_x0000_s1104" style="position:absolute;margin-left:229pt;margin-top:2pt;width:9.75pt;height:9.75pt;z-index:251794432;visibility:visible;mso-wrap-style:square;mso-wrap-distance-left:9pt;mso-wrap-distance-top:0;mso-wrap-distance-right:9pt;mso-wrap-distance-bottom:0;mso-position-horizontal:absolute;mso-position-horizontal-relative:text;mso-position-vertical:absolute;mso-position-vertical-relative:text;v-text-anchor:middle" o:gfxdata="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" fillcolor="white [3201]" strokecolor="#4f81bd [3204]" strokeweight="1pt">
                       <v:stroke startarrowwidth="narrow" startarrowlength="short" endarrowwidth="narrow" endarrowlength="short" joinstyle="miter"/>
                       <v:textbox inset="2.53958mm,2.53958mm,2.53958mm,2.53958mm">
                         <w:txbxContent>
@@ -17871,7 +18953,7 @@
                 </mc:Choice>
                 <mc:Fallback>
                   <w:pict>
-                    <v:oval w14:anchorId="0451EC23" id="Elipse 119" o:spid="_x0000_s1101" style="position:absolute;margin-left:143pt;margin-top:1pt;width:9.75pt;height:9.75pt;z-index:251795456;visibility:visible;mso-wrap-style:square;mso-wrap-distance-left:9pt;mso-wrap-distance-top:0;mso-wrap-distance-right:9pt;mso-wrap-distance-bottom:0;mso-position-horizontal:absolute;mso-position-horizontal-relative:text;mso-position-vertical:absolute;mso-position-vertical-relative:text;v-text-anchor:middle" o:gfxdata="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" fillcolor="white [3201]" strokecolor="#4f81bd [3204]" strokeweight="1pt">
+                    <v:oval w14:anchorId="0451EC23" id="Elipse 119" o:spid="_x0000_s1105" style="position:absolute;margin-left:143pt;margin-top:1pt;width:9.75pt;height:9.75pt;z-index:251795456;visibility:visible;mso-wrap-style:square;mso-wrap-distance-left:9pt;mso-wrap-distance-top:0;mso-wrap-distance-right:9pt;mso-wrap-distance-bottom:0;mso-position-horizontal:absolute;mso-position-horizontal-relative:text;mso-position-vertical:absolute;mso-position-vertical-relative:text;v-text-anchor:middle" o:gfxdata="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" fillcolor="white [3201]" strokecolor="#4f81bd [3204]" strokeweight="1pt">
                       <v:stroke startarrowwidth="narrow" startarrowlength="short" endarrowwidth="narrow" endarrowlength="short" joinstyle="miter"/>
                       <v:textbox inset="2.53958mm,2.53958mm,2.53958mm,2.53958mm">
                         <w:txbxContent>
@@ -18174,7 +19256,7 @@
               <w:rPr>
                 <w:b/>
               </w:rPr>
-              <w:t>RF019</w:t>
+              <w:t>RF020</w:t>
             </w:r>
           </w:p>
         </w:tc>
@@ -18325,7 +19407,7 @@
                 </mc:Choice>
                 <mc:Fallback>
                   <w:pict>
-                    <v:oval w14:anchorId="0D2BF9E3" id="Elipse 32" o:spid="_x0000_s1102" style="position:absolute;margin-left:98pt;margin-top:0;width:9.75pt;height:9.75pt;z-index:251796480;visibility:visible;mso-wrap-style:square;mso-wrap-distance-left:9pt;mso-wrap-distance-top:0;mso-wrap-distance-right:9pt;mso-wrap-distance-bottom:0;mso-position-horizontal:absolute;mso-position-horizontal-relative:text;mso-position-vertical:absolute;mso-position-vertical-relative:text;v-text-anchor:middle" o:gfxdata="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" fillcolor="#4f81bd [3204]" strokecolor="#42719b" strokeweight="1pt">
+                    <v:oval w14:anchorId="0D2BF9E3" id="Elipse 32" o:spid="_x0000_s1106" style="position:absolute;margin-left:98pt;margin-top:0;width:9.75pt;height:9.75pt;z-index:251796480;visibility:visible;mso-wrap-style:square;mso-wrap-distance-left:9pt;mso-wrap-distance-top:0;mso-wrap-distance-right:9pt;mso-wrap-distance-bottom:0;mso-position-horizontal:absolute;mso-position-horizontal-relative:text;mso-position-vertical:absolute;mso-position-vertical-relative:text;v-text-anchor:middle" o:gfxdata="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" fillcolor="#4f81bd [3204]" strokecolor="#42719b" strokeweight="1pt">
                       <v:stroke startarrowwidth="narrow" startarrowlength="short" endarrowwidth="narrow" endarrowlength="short" joinstyle="miter"/>
                       <v:textbox inset="2.53958mm,2.53958mm,2.53958mm,2.53958mm">
                         <w:txbxContent>
@@ -18449,7 +19531,7 @@
                 </mc:Choice>
                 <mc:Fallback>
                   <w:pict>
-                    <v:oval w14:anchorId="0075424E" id="Elipse 7" o:spid="_x0000_s1103" style="position:absolute;margin-left:143pt;margin-top:1pt;width:9.75pt;height:9.75pt;z-index:251797504;visibility:visible;mso-wrap-style:square;mso-wrap-distance-left:9pt;mso-wrap-distance-top:0;mso-wrap-distance-right:9pt;mso-wrap-distance-bottom:0;mso-position-horizontal:absolute;mso-position-horizontal-relative:text;mso-position-vertical:absolute;mso-position-vertical-relative:text;v-text-anchor:middle" o:gfxdata="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" fillcolor="white [3201]" strokecolor="#4f81bd [3204]" strokeweight="1pt">
+                    <v:oval w14:anchorId="0075424E" id="Elipse 7" o:spid="_x0000_s1107" style="position:absolute;margin-left:143pt;margin-top:1pt;width:9.75pt;height:9.75pt;z-index:251797504;visibility:visible;mso-wrap-style:square;mso-wrap-distance-left:9pt;mso-wrap-distance-top:0;mso-wrap-distance-right:9pt;mso-wrap-distance-bottom:0;mso-position-horizontal:absolute;mso-position-horizontal-relative:text;mso-position-vertical:absolute;mso-position-vertical-relative:text;v-text-anchor:middle" o:gfxdata="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" fillcolor="white [3201]" strokecolor="#4f81bd [3204]" strokeweight="1pt">
                       <v:stroke startarrowwidth="narrow" startarrowlength="short" endarrowwidth="narrow" endarrowlength="short" joinstyle="miter"/>
                       <v:textbox inset="2.53958mm,2.53958mm,2.53958mm,2.53958mm">
                         <w:txbxContent>
@@ -18533,7 +19615,7 @@
                 </mc:Choice>
                 <mc:Fallback>
                   <w:pict>
-                    <v:oval w14:anchorId="3B17E22C" id="Elipse 75" o:spid="_x0000_s1104" style="position:absolute;margin-left:57pt;margin-top:1pt;width:9.75pt;height:9.75pt;z-index:251798528;visibility:visible;mso-wrap-style:square;mso-wrap-distance-left:9pt;mso-wrap-distance-top:0;mso-wrap-distance-right:9pt;mso-wrap-distance-bottom:0;mso-position-horizontal:absolute;mso-position-horizontal-relative:text;mso-position-vertical:absolute;mso-position-vertical-relative:text;v-text-anchor:middle" o:gfxdata="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" fillcolor="#4f81bd [3204]" strokecolor="#42719b" strokeweight="1pt">
+                    <v:oval w14:anchorId="3B17E22C" id="Elipse 75" o:spid="_x0000_s1108" style="position:absolute;margin-left:57pt;margin-top:1pt;width:9.75pt;height:9.75pt;z-index:251798528;visibility:visible;mso-wrap-style:square;mso-wrap-distance-left:9pt;mso-wrap-distance-top:0;mso-wrap-distance-right:9pt;mso-wrap-distance-bottom:0;mso-position-horizontal:absolute;mso-position-horizontal-relative:text;mso-position-vertical:absolute;mso-position-vertical-relative:text;v-text-ancho